<commit_message>
updating the new zotero in word
</commit_message>
<xml_diff>
--- a/manuscript/v2/v3/v5/manuscript_v5.docx
+++ b/manuscript/v2/v3/v5/manuscript_v5.docx
@@ -437,6 +437,7 @@
         <w:spacing w:line="360" w:lineRule="auto"/>
         <w:jc w:val="both"/>
         <w:rPr>
+          <w:ins w:id="5" w:author="Aayush Nepal" w:date="2024-10-06T11:43:00Z" w16du:dateUtc="2024-10-06T09:43:00Z"/>
           <w:rFonts w:ascii="Verdana" w:hAnsi="Verdana"/>
         </w:rPr>
       </w:pPr>
@@ -468,13 +469,115 @@
         <w:rPr>
           <w:rFonts w:ascii="Verdana" w:hAnsi="Verdana"/>
         </w:rPr>
-        <w:t xml:space="preserve"> is crucial for understanding normal knee function and identifying pathological conditions [</w:t>
-      </w:r>
-      <w:r>
-        <w:rPr>
-          <w:rFonts w:ascii="Verdana" w:hAnsi="Verdana"/>
-        </w:rPr>
-        <w:t>1</w:t>
+        <w:t xml:space="preserve"> is crucial for understanding normal knee function and identifying pathological conditions</w:t>
+      </w:r>
+      <w:r>
+        <w:rPr>
+          <w:rFonts w:ascii="Verdana" w:hAnsi="Verdana"/>
+        </w:rPr>
+        <w:t xml:space="preserve"> </w:t>
+      </w:r>
+      <w:r>
+        <w:rPr>
+          <w:rFonts w:ascii="Verdana" w:hAnsi="Verdana"/>
+        </w:rPr>
+        <w:fldChar w:fldCharType="begin"/>
+      </w:r>
+      <w:r>
+        <w:rPr>
+          <w:rFonts w:ascii="Verdana" w:hAnsi="Verdana"/>
+        </w:rPr>
+        <w:instrText xml:space="preserve"> ADDIN ZOTERO_ITEM CSL_CITATION {"citationID":"h1PB19os","properties":{"formattedCitation":"[1]","plainCitation":"[1]","noteIndex":0},"citationItems":[{"id":330,"uris":["http://zotero.org/users/13606484/items/9UJIT8VW"],"itemData":{"id":330,"type":"article-journal","container-title":"Journal of Biomechanics","DOI":"10.1016/j.jbiomech.2022.111306","ISSN":"00219290","journalAbbreviation":"Journal of Biomechanics","language":"en","page":"111306","source":"DOI.org (Crossref)","title":"Interpretation of natural tibio-femoral kinematics critically depends upon the kinematic analysis approach: A survey and comparison of methodologies","title-short":"Interpretation of natural tibio-femoral kinematics critically depends upon the kinematic analysis approach","volume":"144","author":[{"family":"Postolka","given":"Barbara"},{"family":"Taylor","given":"William R."},{"family":"Dätwyler","given":"Katrin"},{"family":"Heller","given":"Markus O."},{"family":"List","given":"Renate"},{"family":"Schütz","given":"Pascal"}],"issued":{"date-parts":[["2022",11]]}}}],"schema":"https://github.com/citation-style-language/schema/raw/master/csl-citation.json"} </w:instrText>
+      </w:r>
+      <w:r>
+        <w:rPr>
+          <w:rFonts w:ascii="Verdana" w:hAnsi="Verdana"/>
+        </w:rPr>
+        <w:fldChar w:fldCharType="separate"/>
+      </w:r>
+      <w:r>
+        <w:rPr>
+          <w:rFonts w:ascii="Verdana" w:hAnsi="Verdana"/>
+        </w:rPr>
+        <w:t>[1]</w:t>
+      </w:r>
+      <w:r>
+        <w:rPr>
+          <w:rFonts w:ascii="Verdana" w:hAnsi="Verdana"/>
+        </w:rPr>
+        <w:fldChar w:fldCharType="end"/>
+      </w:r>
+      <w:r>
+        <w:rPr>
+          <w:rFonts w:ascii="Verdana" w:hAnsi="Verdana"/>
+        </w:rPr>
+        <w:t>.</w:t>
+      </w:r>
+      <w:r>
+        <w:rPr>
+          <w:rFonts w:ascii="Verdana" w:hAnsi="Verdana"/>
+        </w:rPr>
+        <w:t xml:space="preserve"> Accurate assessment of </w:t>
+      </w:r>
+      <w:r>
+        <w:rPr>
+          <w:rFonts w:ascii="Verdana" w:hAnsi="Verdana"/>
+        </w:rPr>
+        <w:t xml:space="preserve">knee </w:t>
+      </w:r>
+      <w:r>
+        <w:rPr>
+          <w:rFonts w:ascii="Verdana" w:hAnsi="Verdana"/>
+        </w:rPr>
+        <w:t xml:space="preserve">movement patterns can provide valuable insights </w:t>
+      </w:r>
+      <w:r>
+        <w:rPr>
+          <w:rFonts w:ascii="Verdana" w:hAnsi="Verdana"/>
+        </w:rPr>
+        <w:t>for</w:t>
+      </w:r>
+      <w:r>
+        <w:rPr>
+          <w:rFonts w:ascii="Verdana" w:hAnsi="Verdana"/>
+        </w:rPr>
+        <w:t xml:space="preserve"> the diagnosis and treatment of various knee disorders, including ligament injuries</w:t>
+      </w:r>
+      <w:r>
+        <w:rPr>
+          <w:rFonts w:ascii="Verdana" w:hAnsi="Verdana"/>
+        </w:rPr>
+        <w:t xml:space="preserve"> and osteoarthritis</w:t>
+      </w:r>
+      <w:r>
+        <w:rPr>
+          <w:rFonts w:ascii="Verdana" w:hAnsi="Verdana"/>
+        </w:rPr>
+        <w:t xml:space="preserve"> [2,</w:t>
+      </w:r>
+      <w:r>
+        <w:rPr>
+          <w:rFonts w:ascii="Verdana" w:hAnsi="Verdana"/>
+        </w:rPr>
+        <w:t xml:space="preserve"> </w:t>
+      </w:r>
+      <w:r>
+        <w:rPr>
+          <w:rFonts w:ascii="Verdana" w:hAnsi="Verdana"/>
+        </w:rPr>
+        <w:t>3</w:t>
+      </w:r>
+      <w:r>
+        <w:rPr>
+          <w:rFonts w:ascii="Verdana" w:hAnsi="Verdana"/>
+        </w:rPr>
+        <w:t xml:space="preserve">, </w:t>
+      </w:r>
+      <w:r>
+        <w:rPr>
+          <w:rFonts w:ascii="Verdana" w:hAnsi="Verdana"/>
+        </w:rPr>
+        <w:t>4</w:t>
       </w:r>
       <w:r>
         <w:rPr>
@@ -488,85 +591,7 @@
         </w:rPr>
         <w:t>.</w:t>
       </w:r>
-      <w:r>
-        <w:rPr>
-          <w:rFonts w:ascii="Verdana" w:hAnsi="Verdana"/>
-        </w:rPr>
-        <w:t xml:space="preserve"> Accurate assessment of </w:t>
-      </w:r>
-      <w:r>
-        <w:rPr>
-          <w:rFonts w:ascii="Verdana" w:hAnsi="Verdana"/>
-        </w:rPr>
-        <w:t xml:space="preserve">knee </w:t>
-      </w:r>
-      <w:r>
-        <w:rPr>
-          <w:rFonts w:ascii="Verdana" w:hAnsi="Verdana"/>
-        </w:rPr>
-        <w:t xml:space="preserve">movement patterns can provide valuable insights </w:t>
-      </w:r>
-      <w:r>
-        <w:rPr>
-          <w:rFonts w:ascii="Verdana" w:hAnsi="Verdana"/>
-        </w:rPr>
-        <w:t>for</w:t>
-      </w:r>
-      <w:r>
-        <w:rPr>
-          <w:rFonts w:ascii="Verdana" w:hAnsi="Verdana"/>
-        </w:rPr>
-        <w:t xml:space="preserve"> the diagnosis and treatment of various knee disorders, including ligament injuries</w:t>
-      </w:r>
-      <w:r>
-        <w:rPr>
-          <w:rFonts w:ascii="Verdana" w:hAnsi="Verdana"/>
-        </w:rPr>
-        <w:t xml:space="preserve"> and osteoarthritis</w:t>
-      </w:r>
-      <w:r>
-        <w:rPr>
-          <w:rFonts w:ascii="Verdana" w:hAnsi="Verdana"/>
-        </w:rPr>
-        <w:t xml:space="preserve"> [2,</w:t>
-      </w:r>
-      <w:r>
-        <w:rPr>
-          <w:rFonts w:ascii="Verdana" w:hAnsi="Verdana"/>
-        </w:rPr>
-        <w:t xml:space="preserve"> </w:t>
-      </w:r>
-      <w:r>
-        <w:rPr>
-          <w:rFonts w:ascii="Verdana" w:hAnsi="Verdana"/>
-        </w:rPr>
-        <w:t>3</w:t>
-      </w:r>
-      <w:r>
-        <w:rPr>
-          <w:rFonts w:ascii="Verdana" w:hAnsi="Verdana"/>
-        </w:rPr>
-        <w:t xml:space="preserve">, </w:t>
-      </w:r>
-      <w:r>
-        <w:rPr>
-          <w:rFonts w:ascii="Verdana" w:hAnsi="Verdana"/>
-        </w:rPr>
-        <w:t>4</w:t>
-      </w:r>
-      <w:r>
-        <w:rPr>
-          <w:rFonts w:ascii="Verdana" w:hAnsi="Verdana"/>
-        </w:rPr>
-        <w:t>]</w:t>
-      </w:r>
-      <w:r>
-        <w:rPr>
-          <w:rFonts w:ascii="Verdana" w:hAnsi="Verdana"/>
-        </w:rPr>
-        <w:t>.</w:t>
-      </w:r>
-      <w:del w:id="5" w:author="Aayush Nepal [2]" w:date="2024-10-05T19:52:00Z" w16du:dateUtc="2024-10-05T17:52:00Z">
+      <w:del w:id="6" w:author="Aayush Nepal [2]" w:date="2024-10-05T19:52:00Z" w16du:dateUtc="2024-10-05T17:52:00Z">
         <w:r>
           <w:rPr>
             <w:rFonts w:ascii="Verdana" w:hAnsi="Verdana"/>
@@ -585,19 +610,19 @@
           </w:rPr>
           <w:delText xml:space="preserve">he </w:delText>
         </w:r>
-        <w:commentRangeStart w:id="6"/>
+        <w:commentRangeStart w:id="7"/>
         <w:r>
           <w:rPr>
             <w:rFonts w:ascii="Verdana" w:hAnsi="Verdana"/>
           </w:rPr>
           <w:delText xml:space="preserve">kinematics of anterior cruciate ligament-deficient knees are changed </w:delText>
         </w:r>
-        <w:commentRangeEnd w:id="6"/>
+        <w:commentRangeEnd w:id="7"/>
         <w:r>
           <w:rPr>
             <w:rStyle w:val="CommentReference"/>
           </w:rPr>
-          <w:commentReference w:id="6"/>
+          <w:commentReference w:id="7"/>
         </w:r>
         <w:r>
           <w:rPr>
@@ -630,7 +655,7 @@
           <w:delText>[6, 7]</w:delText>
         </w:r>
       </w:del>
-      <w:ins w:id="7" w:author="Aayush Nepal [2]" w:date="2024-10-05T19:52:00Z" w16du:dateUtc="2024-10-05T17:52:00Z">
+      <w:ins w:id="8" w:author="Aayush Nepal [2]" w:date="2024-10-05T19:52:00Z" w16du:dateUtc="2024-10-05T17:52:00Z">
         <w:r>
           <w:rPr>
             <w:rFonts w:ascii="Verdana" w:hAnsi="Verdana"/>
@@ -660,16 +685,89 @@
         <w:rPr>
           <w:rFonts w:ascii="Verdana" w:hAnsi="Verdana"/>
         </w:rPr>
-        <w:t xml:space="preserve"> Additionally, </w:t>
-      </w:r>
-      <w:commentRangeStart w:id="8"/>
+        <w:t xml:space="preserve"> </w:t>
+      </w:r>
+    </w:p>
+    <w:p>
+      <w:pPr>
+        <w:spacing w:line="360" w:lineRule="auto"/>
+        <w:jc w:val="both"/>
+        <w:rPr>
+          <w:ins w:id="9" w:author="Aayush Nepal" w:date="2024-10-06T11:43:00Z" w16du:dateUtc="2024-10-06T09:43:00Z"/>
+          <w:rFonts w:ascii="Verdana" w:hAnsi="Verdana"/>
+        </w:rPr>
+      </w:pPr>
+      <w:ins w:id="10" w:author="Aayush Nepal" w:date="2024-10-06T11:44:00Z" w16du:dateUtc="2024-10-06T09:44:00Z">
+        <w:r>
+          <w:rPr>
+            <w:rFonts w:ascii="Verdana" w:hAnsi="Verdana"/>
+          </w:rPr>
+          <w:t>These alterations in knee kinematics observed in ACL-deficient knees exemplify how ligament injuries can lead to increased joint laxity and instability</w:t>
+        </w:r>
+      </w:ins>
+      <w:ins w:id="11" w:author="Aayush Nepal" w:date="2024-10-06T12:00:00Z" w16du:dateUtc="2024-10-06T10:00:00Z">
+        <w:r>
+          <w:rPr>
+            <w:rFonts w:ascii="Verdana" w:hAnsi="Verdana"/>
+          </w:rPr>
+          <w:t xml:space="preserve"> </w:t>
+        </w:r>
+        <w:r>
+          <w:rPr>
+            <w:rFonts w:ascii="Verdana" w:hAnsi="Verdana"/>
+          </w:rPr>
+          <w:fldChar w:fldCharType="begin"/>
+        </w:r>
+      </w:ins>
+      <w:r>
+        <w:rPr>
+          <w:rFonts w:ascii="Verdana" w:hAnsi="Verdana"/>
+        </w:rPr>
+        <w:instrText xml:space="preserve"> ADDIN ZOTERO_ITEM CSL_CITATION {"citationID":"a989hTEI","properties":{"formattedCitation":"[2]","plainCitation":"[2]","noteIndex":0},"citationItems":[{"id":373,"uris":["http://zotero.org/users/13606484/items/KNQ4XDU5"],"itemData":{"id":373,"type":"article-journal","abstract":"Abstract\n            \n              Injuries to the anterior cruciate ligament frequently occur under combined mechanisms of loading. This\n              in vitro\n              study was designed to measure levels of ligament force under dual combinations of individual loading states and to determine which combinations generated high force. Resultant force was recorded as the knee was extended passively from 90° of flexion to 5° of hyperextension under constant tibial loadings. The individual loading states were 100 N of anterior tibial force, 10 Nm of varus and valgus moment, and 10 Nm of internal and external tibial torque. Straight anterior tibial force was the most direct loading, mechanism; the mean ligament force was approximately equal to applied anterior tibial force near 30° of flexion and to 150% of applied tibial force at full extension. The addition of internal tibial torque to a knee loaded by anterior tibial force produced dramatic increases of force at full extension and hyperextension. This loading combination produced the highest ligament forces recorded in the study and is the most dangerous in terms of potential injury to the ligament. In direct contrast, the addition of external tibial torque to a knee loaded by anterior tibial force decreased the force dramatically for flexed positions of the knee; at close to 90° of flexion, the anterior cruciate ligament became completely unloaded. The addition of varus moment to a knee loaded by anterior tibial force increased the force in extension and hyperextension, whereas the addition of valgus moment increased the force at flexed positions. These states of combined loading also could present an increased risk for injury. Internal tibial torque is an important loading mechanism of the anterior cruciate ligament for an extended knee. The overall risk of injury to the ligament from varus or valgus moment applied in combination with internal tibial torque is similar to the risk from internal tibial torque alone. External tibial torque was a relatively unimportant mechanism for generating anterior cruciate ligament force.","container-title":"Journal of Orthopaedic Research","DOI":"10.1002/jor.1100130618","ISSN":"0736-0266, 1554-527X","issue":"6","journalAbbreviation":"Journal Orthopaedic Research","language":"en","page":"930-935","source":"DOI.org (Crossref)","title":"Combined knee loading states that generate high anterior cruciate ligament forces","volume":"13","author":[{"family":"Markolf","given":"Keith L."},{"family":"Burchfield","given":"Daniel M."},{"family":"Shapiro","given":"Matthew M."},{"family":"Shepard","given":"Michael F."},{"family":"Finerman","given":"Gerald A. M."},{"family":"Slauterbeck","given":"James L."}],"issued":{"date-parts":[["1995",11]]}}}],"schema":"https://github.com/citation-style-language/schema/raw/master/csl-citation.json"} </w:instrText>
+      </w:r>
+      <w:r>
+        <w:rPr>
+          <w:rFonts w:ascii="Verdana" w:hAnsi="Verdana"/>
+        </w:rPr>
+        <w:fldChar w:fldCharType="separate"/>
+      </w:r>
+      <w:r>
+        <w:rPr>
+          <w:rFonts w:ascii="Verdana" w:hAnsi="Verdana"/>
+        </w:rPr>
+        <w:t>[2]</w:t>
+      </w:r>
+      <w:ins w:id="12" w:author="Aayush Nepal" w:date="2024-10-06T12:00:00Z" w16du:dateUtc="2024-10-06T10:00:00Z">
+        <w:r>
+          <w:rPr>
+            <w:rFonts w:ascii="Verdana" w:hAnsi="Verdana"/>
+          </w:rPr>
+          <w:fldChar w:fldCharType="end"/>
+        </w:r>
+      </w:ins>
+    </w:p>
+    <w:p>
+      <w:pPr>
+        <w:spacing w:line="360" w:lineRule="auto"/>
+        <w:jc w:val="both"/>
+        <w:rPr>
+          <w:rFonts w:ascii="Verdana" w:hAnsi="Verdana"/>
+        </w:rPr>
+      </w:pPr>
+      <w:r>
+        <w:rPr>
+          <w:rFonts w:ascii="Verdana" w:hAnsi="Verdana"/>
+        </w:rPr>
+        <w:t xml:space="preserve">Additionally, </w:t>
+      </w:r>
+      <w:commentRangeStart w:id="13"/>
       <w:r>
         <w:rPr>
           <w:rFonts w:ascii="Verdana" w:hAnsi="Verdana"/>
         </w:rPr>
         <w:t>alterations in tibiofemoral kinematics</w:t>
       </w:r>
-      <w:ins w:id="9" w:author="Aayush Nepal [2]" w:date="2024-10-05T19:59:00Z" w16du:dateUtc="2024-10-05T17:59:00Z">
+      <w:ins w:id="14" w:author="Aayush Nepal [2]" w:date="2024-10-05T19:59:00Z" w16du:dateUtc="2024-10-05T17:59:00Z">
         <w:r>
           <w:rPr>
             <w:rFonts w:ascii="Verdana" w:hAnsi="Verdana"/>
@@ -683,12 +781,12 @@
         </w:rPr>
         <w:t xml:space="preserve"> </w:t>
       </w:r>
-      <w:commentRangeEnd w:id="8"/>
-      <w:r>
-        <w:rPr>
-          <w:rStyle w:val="CommentReference"/>
-        </w:rPr>
-        <w:commentReference w:id="8"/>
+      <w:commentRangeEnd w:id="13"/>
+      <w:r>
+        <w:rPr>
+          <w:rStyle w:val="CommentReference"/>
+        </w:rPr>
+        <w:commentReference w:id="13"/>
       </w:r>
       <w:r>
         <w:rPr>
@@ -741,14 +839,14 @@
           <w:rFonts w:ascii="Verdana" w:hAnsi="Verdana"/>
         </w:rPr>
       </w:pPr>
-      <w:commentRangeStart w:id="10"/>
+      <w:commentRangeStart w:id="15"/>
       <w:r>
         <w:rPr>
           <w:rFonts w:ascii="Verdana" w:hAnsi="Verdana"/>
         </w:rPr>
         <w:t xml:space="preserve">Dynamic MRI has </w:t>
       </w:r>
-      <w:del w:id="11" w:author="Aayush Nepal [2]" w:date="2024-10-05T20:05:00Z" w16du:dateUtc="2024-10-05T18:05:00Z">
+      <w:del w:id="16" w:author="Aayush Nepal [2]" w:date="2024-10-05T20:05:00Z" w16du:dateUtc="2024-10-05T18:05:00Z">
         <w:r>
           <w:rPr>
             <w:rFonts w:ascii="Verdana" w:hAnsi="Verdana"/>
@@ -756,7 +854,7 @@
           <w:delText xml:space="preserve">proven to be a valuable </w:delText>
         </w:r>
       </w:del>
-      <w:ins w:id="12" w:author="Aayush Nepal [2]" w:date="2024-10-05T20:05:00Z" w16du:dateUtc="2024-10-05T18:05:00Z">
+      <w:ins w:id="17" w:author="Aayush Nepal [2]" w:date="2024-10-05T20:05:00Z" w16du:dateUtc="2024-10-05T18:05:00Z">
         <w:r>
           <w:rPr>
             <w:rFonts w:ascii="Verdana" w:hAnsi="Verdana"/>
@@ -770,14 +868,14 @@
         </w:rPr>
         <w:t xml:space="preserve">tool for studying tibiofemoral kinematics in vivo, offering insights into both normal and pathological knee function under realistic conditions. </w:t>
       </w:r>
-      <w:commentRangeEnd w:id="10"/>
-      <w:r>
-        <w:rPr>
-          <w:rStyle w:val="CommentReference"/>
-        </w:rPr>
-        <w:commentReference w:id="10"/>
-      </w:r>
-      <w:ins w:id="13" w:author="Aayush Nepal [2]" w:date="2024-10-05T20:06:00Z">
+      <w:commentRangeEnd w:id="15"/>
+      <w:r>
+        <w:rPr>
+          <w:rStyle w:val="CommentReference"/>
+        </w:rPr>
+        <w:commentReference w:id="15"/>
+      </w:r>
+      <w:ins w:id="18" w:author="Aayush Nepal [2]" w:date="2024-10-05T20:06:00Z">
         <w:r>
           <w:rPr>
             <w:rFonts w:ascii="Verdana" w:hAnsi="Verdana"/>
@@ -785,7 +883,7 @@
           <w:t>While not yet widely adopted as a standard approach, several studies have demonstrated its utility in capturing knee motion.</w:t>
         </w:r>
       </w:ins>
-      <w:ins w:id="14" w:author="Aayush Nepal [2]" w:date="2024-10-05T20:06:00Z" w16du:dateUtc="2024-10-05T18:06:00Z">
+      <w:ins w:id="19" w:author="Aayush Nepal [2]" w:date="2024-10-05T20:06:00Z" w16du:dateUtc="2024-10-05T18:06:00Z">
         <w:r>
           <w:rPr>
             <w:rFonts w:ascii="Verdana" w:hAnsi="Verdana"/>
@@ -793,7 +891,7 @@
           <w:t xml:space="preserve"> </w:t>
         </w:r>
       </w:ins>
-      <w:del w:id="15" w:author="Aayush Nepal [2]" w:date="2024-10-05T20:08:00Z" w16du:dateUtc="2024-10-05T18:08:00Z">
+      <w:del w:id="20" w:author="Aayush Nepal [2]" w:date="2024-10-05T20:08:00Z" w16du:dateUtc="2024-10-05T18:08:00Z">
         <w:r>
           <w:rPr>
             <w:rFonts w:ascii="Verdana" w:hAnsi="Verdana"/>
@@ -801,7 +899,7 @@
           <w:delText>Recent advancements have led to</w:delText>
         </w:r>
       </w:del>
-      <w:ins w:id="16" w:author="Aayush Nepal [2]" w:date="2024-10-05T20:08:00Z" w16du:dateUtc="2024-10-05T18:08:00Z">
+      <w:ins w:id="21" w:author="Aayush Nepal [2]" w:date="2024-10-05T20:08:00Z" w16du:dateUtc="2024-10-05T18:08:00Z">
         <w:r>
           <w:rPr>
             <w:rFonts w:ascii="Verdana" w:hAnsi="Verdana"/>
@@ -827,7 +925,7 @@
         </w:rPr>
         <w:t xml:space="preserve"> techniques, including real-time MRI [8,9], CINE MRI [</w:t>
       </w:r>
-      <w:del w:id="17" w:author="Aayush Nepal [2]" w:date="2024-10-05T20:35:00Z" w16du:dateUtc="2024-10-05T18:35:00Z">
+      <w:del w:id="22" w:author="Aayush Nepal [2]" w:date="2024-10-05T20:35:00Z" w16du:dateUtc="2024-10-05T18:35:00Z">
         <w:r>
           <w:rPr>
             <w:rFonts w:ascii="Verdana" w:hAnsi="Verdana"/>
@@ -841,7 +939,7 @@
         </w:rPr>
         <w:t>11,12], and cine phase contrast MRI [13,14],</w:t>
       </w:r>
-      <w:ins w:id="18" w:author="Aayush Nepal [2]" w:date="2024-10-05T20:31:00Z" w16du:dateUtc="2024-10-05T18:31:00Z">
+      <w:ins w:id="23" w:author="Aayush Nepal [2]" w:date="2024-10-05T20:31:00Z" w16du:dateUtc="2024-10-05T18:31:00Z">
         <w:r>
           <w:rPr>
             <w:rFonts w:ascii="Verdana" w:hAnsi="Verdana"/>
@@ -861,7 +959,7 @@
           <w:t>[</w:t>
         </w:r>
       </w:ins>
-      <w:ins w:id="19" w:author="Aayush Nepal [2]" w:date="2024-10-05T20:35:00Z" w16du:dateUtc="2024-10-05T18:35:00Z">
+      <w:ins w:id="24" w:author="Aayush Nepal [2]" w:date="2024-10-05T20:35:00Z" w16du:dateUtc="2024-10-05T18:35:00Z">
         <w:r>
           <w:rPr>
             <w:rFonts w:ascii="Verdana" w:hAnsi="Verdana"/>
@@ -869,7 +967,7 @@
           <w:t>10,</w:t>
         </w:r>
       </w:ins>
-      <w:ins w:id="20" w:author="Aayush Nepal [2]" w:date="2024-10-05T20:31:00Z" w16du:dateUtc="2024-10-05T18:31:00Z">
+      <w:ins w:id="25" w:author="Aayush Nepal [2]" w:date="2024-10-05T20:31:00Z" w16du:dateUtc="2024-10-05T18:31:00Z">
         <w:r>
           <w:rPr>
             <w:rFonts w:ascii="Verdana" w:hAnsi="Verdana"/>
@@ -895,20 +993,20 @@
         </w:rPr>
         <w:t xml:space="preserve">knee motion. </w:t>
       </w:r>
-      <w:commentRangeStart w:id="21"/>
-      <w:del w:id="22" w:author="Aayush Nepal [2]" w:date="2024-10-05T20:35:00Z" w16du:dateUtc="2024-10-05T18:35:00Z">
+      <w:commentRangeStart w:id="26"/>
+      <w:del w:id="27" w:author="Aayush Nepal [2]" w:date="2024-10-05T20:35:00Z" w16du:dateUtc="2024-10-05T18:35:00Z">
         <w:r>
           <w:rPr>
             <w:rFonts w:ascii="Verdana" w:hAnsi="Verdana"/>
           </w:rPr>
           <w:delText>Many of these studies have incorporated specialized devices to guide knee motion and apply controlled loading conditions during imaging, allowing for the investigation of load-dependent variations in knee kinematics [15].</w:delText>
         </w:r>
-        <w:commentRangeEnd w:id="21"/>
+        <w:commentRangeEnd w:id="26"/>
         <w:r>
           <w:rPr>
             <w:rStyle w:val="CommentReference"/>
           </w:rPr>
-          <w:commentReference w:id="21"/>
+          <w:commentReference w:id="26"/>
         </w:r>
       </w:del>
     </w:p>
@@ -924,6 +1022,7 @@
         <w:rPr>
           <w:rFonts w:ascii="Verdana" w:hAnsi="Verdana"/>
         </w:rPr>
+        <w:lastRenderedPageBreak/>
         <w:t xml:space="preserve">In these dynamic MRI studies of knee </w:t>
       </w:r>
       <w:r>
@@ -966,14 +1065,7 @@
         <w:rPr>
           <w:rFonts w:ascii="Verdana" w:hAnsi="Verdana"/>
         </w:rPr>
-        <w:t xml:space="preserve">then </w:t>
-      </w:r>
-      <w:r>
-        <w:rPr>
-          <w:rFonts w:ascii="Verdana" w:hAnsi="Verdana"/>
-        </w:rPr>
-        <w:lastRenderedPageBreak/>
-        <w:t>registered to lower-resolution dynamic MRI frames [</w:t>
+        <w:t>then registered to lower-resolution dynamic MRI frames [</w:t>
       </w:r>
       <w:r>
         <w:rPr>
@@ -999,7 +1091,7 @@
         </w:rPr>
         <w:t xml:space="preserve">]. </w:t>
       </w:r>
-      <w:commentRangeStart w:id="23"/>
+      <w:commentRangeStart w:id="28"/>
       <w:r>
         <w:rPr>
           <w:rFonts w:ascii="Verdana" w:hAnsi="Verdana"/>
@@ -1024,28 +1116,28 @@
         </w:rPr>
         <w:t xml:space="preserve">. </w:t>
       </w:r>
-      <w:commentRangeEnd w:id="23"/>
-      <w:r>
-        <w:rPr>
-          <w:rStyle w:val="CommentReference"/>
-        </w:rPr>
-        <w:commentReference w:id="23"/>
-      </w:r>
-      <w:commentRangeStart w:id="24"/>
+      <w:commentRangeEnd w:id="28"/>
+      <w:r>
+        <w:rPr>
+          <w:rStyle w:val="CommentReference"/>
+        </w:rPr>
+        <w:commentReference w:id="28"/>
+      </w:r>
+      <w:commentRangeStart w:id="29"/>
       <w:r>
         <w:rPr>
           <w:rFonts w:ascii="Verdana" w:hAnsi="Verdana"/>
         </w:rPr>
         <w:t xml:space="preserve">While these methods have provided valuable insights into knee kinematics, </w:t>
       </w:r>
-      <w:commentRangeEnd w:id="24"/>
-      <w:r>
-        <w:rPr>
-          <w:rStyle w:val="CommentReference"/>
-        </w:rPr>
-        <w:commentReference w:id="24"/>
-      </w:r>
-      <w:commentRangeStart w:id="25"/>
+      <w:commentRangeEnd w:id="29"/>
+      <w:r>
+        <w:rPr>
+          <w:rStyle w:val="CommentReference"/>
+        </w:rPr>
+        <w:commentReference w:id="29"/>
+      </w:r>
+      <w:commentRangeStart w:id="30"/>
       <w:r>
         <w:rPr>
           <w:rFonts w:ascii="Verdana" w:hAnsi="Verdana"/>
@@ -1058,12 +1150,12 @@
         </w:rPr>
         <w:t>.</w:t>
       </w:r>
-      <w:commentRangeEnd w:id="25"/>
-      <w:r>
-        <w:rPr>
-          <w:rStyle w:val="CommentReference"/>
-        </w:rPr>
-        <w:commentReference w:id="25"/>
+      <w:commentRangeEnd w:id="30"/>
+      <w:r>
+        <w:rPr>
+          <w:rStyle w:val="CommentReference"/>
+        </w:rPr>
+        <w:commentReference w:id="30"/>
       </w:r>
     </w:p>
     <w:p>
@@ -1092,19 +1184,19 @@
         </w:rPr>
         <w:t xml:space="preserve">, we present a </w:t>
       </w:r>
-      <w:commentRangeStart w:id="26"/>
+      <w:commentRangeStart w:id="31"/>
       <w:r>
         <w:rPr>
           <w:rFonts w:ascii="Verdana" w:hAnsi="Verdana"/>
         </w:rPr>
         <w:t xml:space="preserve">novel </w:t>
       </w:r>
-      <w:commentRangeEnd w:id="26"/>
-      <w:r>
-        <w:rPr>
-          <w:rStyle w:val="CommentReference"/>
-        </w:rPr>
-        <w:commentReference w:id="26"/>
+      <w:commentRangeEnd w:id="31"/>
+      <w:r>
+        <w:rPr>
+          <w:rStyle w:val="CommentReference"/>
+        </w:rPr>
+        <w:commentReference w:id="31"/>
       </w:r>
       <w:r>
         <w:rPr>
@@ -1154,19 +1246,19 @@
         </w:rPr>
         <w:t xml:space="preserve">cycle. Unlike previous approaches, our technique operates directly on the dynamic frames without requiring additional static scans, potentially streamlining the overall </w:t>
       </w:r>
-      <w:commentRangeStart w:id="27"/>
+      <w:commentRangeStart w:id="32"/>
       <w:r>
         <w:rPr>
           <w:rFonts w:ascii="Verdana" w:hAnsi="Verdana"/>
         </w:rPr>
         <w:t>imaging process</w:t>
       </w:r>
-      <w:commentRangeEnd w:id="27"/>
-      <w:r>
-        <w:rPr>
-          <w:rStyle w:val="CommentReference"/>
-        </w:rPr>
-        <w:commentReference w:id="27"/>
+      <w:commentRangeEnd w:id="32"/>
+      <w:r>
+        <w:rPr>
+          <w:rStyle w:val="CommentReference"/>
+        </w:rPr>
+        <w:commentReference w:id="32"/>
       </w:r>
       <w:r>
         <w:rPr>
@@ -1276,13 +1368,13 @@
         </w:rPr>
         <w:t>against manual segmentation, demonstrating its potential as an efficient and accurate tool for investigating in vivo knee mechanics</w:t>
       </w:r>
-      <w:commentRangeStart w:id="28"/>
-      <w:commentRangeEnd w:id="28"/>
-      <w:r>
-        <w:rPr>
-          <w:rStyle w:val="CommentReference"/>
-        </w:rPr>
-        <w:commentReference w:id="28"/>
+      <w:commentRangeStart w:id="33"/>
+      <w:commentRangeEnd w:id="33"/>
+      <w:r>
+        <w:rPr>
+          <w:rStyle w:val="CommentReference"/>
+        </w:rPr>
+        <w:commentReference w:id="33"/>
       </w:r>
       <w:r>
         <w:rPr>
@@ -1593,7 +1685,14 @@
         <w:rPr>
           <w:rFonts w:ascii="Verdana" w:hAnsi="Verdana"/>
         </w:rPr>
-        <w:t>] was used to guide knee motion and ensure consistent, planar movement during flexion-extension cycles. Participants were positioned supine in the scanner with their thigh secured on a wedge positioner using a strap. The lower leg was attached to an ankle support just above the malleol</w:t>
+        <w:t xml:space="preserve">] was used to guide knee motion and ensure consistent, planar movement during flexion-extension cycles. Participants were positioned supine in the scanner with their thigh secured on a </w:t>
+      </w:r>
+      <w:r>
+        <w:rPr>
+          <w:rFonts w:ascii="Verdana" w:hAnsi="Verdana"/>
+        </w:rPr>
+        <w:lastRenderedPageBreak/>
+        <w:t>wedge positioner using a strap. The lower leg was attached to an ankle support just above the malleol</w:t>
       </w:r>
       <w:r>
         <w:rPr>
@@ -1607,19 +1706,19 @@
         </w:rPr>
         <w:t xml:space="preserve"> using Velcro straps </w:t>
       </w:r>
-      <w:commentRangeStart w:id="29"/>
+      <w:commentRangeStart w:id="34"/>
       <w:r>
         <w:rPr>
           <w:rFonts w:ascii="Verdana" w:hAnsi="Verdana"/>
         </w:rPr>
         <w:t>to minimize lateral movement</w:t>
       </w:r>
-      <w:commentRangeEnd w:id="29"/>
-      <w:r>
-        <w:rPr>
-          <w:rStyle w:val="CommentReference"/>
-        </w:rPr>
-        <w:commentReference w:id="29"/>
+      <w:commentRangeEnd w:id="34"/>
+      <w:r>
+        <w:rPr>
+          <w:rStyle w:val="CommentReference"/>
+        </w:rPr>
+        <w:commentReference w:id="34"/>
       </w:r>
       <w:r>
         <w:rPr>
@@ -1639,26 +1738,19 @@
         </w:rPr>
         <w:t xml:space="preserve">was aligned with the device's axis of rotation, allowing </w:t>
       </w:r>
-      <w:commentRangeStart w:id="30"/>
-      <w:r>
-        <w:rPr>
-          <w:rFonts w:ascii="Verdana" w:hAnsi="Verdana"/>
-        </w:rPr>
-        <w:t xml:space="preserve">only up </w:t>
-      </w:r>
-      <w:r>
-        <w:rPr>
-          <w:rFonts w:ascii="Verdana" w:hAnsi="Verdana"/>
-        </w:rPr>
-        <w:lastRenderedPageBreak/>
-        <w:t>and down movement</w:t>
-      </w:r>
-      <w:commentRangeEnd w:id="30"/>
-      <w:r>
-        <w:rPr>
-          <w:rStyle w:val="CommentReference"/>
-        </w:rPr>
-        <w:commentReference w:id="30"/>
+      <w:commentRangeStart w:id="35"/>
+      <w:r>
+        <w:rPr>
+          <w:rFonts w:ascii="Verdana" w:hAnsi="Verdana"/>
+        </w:rPr>
+        <w:t>only up and down movement</w:t>
+      </w:r>
+      <w:commentRangeEnd w:id="35"/>
+      <w:r>
+        <w:rPr>
+          <w:rStyle w:val="CommentReference"/>
+        </w:rPr>
+        <w:commentReference w:id="35"/>
       </w:r>
       <w:r>
         <w:rPr>
@@ -1726,19 +1818,19 @@
         </w:rPr>
         <w:t xml:space="preserve"> the other placed underneath the knee, </w:t>
       </w:r>
-      <w:commentRangeStart w:id="31"/>
+      <w:commentRangeStart w:id="36"/>
       <w:r>
         <w:rPr>
           <w:rFonts w:ascii="Verdana" w:hAnsi="Verdana"/>
         </w:rPr>
         <w:t>supporting the proximal tibia</w:t>
       </w:r>
-      <w:commentRangeEnd w:id="31"/>
-      <w:r>
-        <w:rPr>
-          <w:rStyle w:val="CommentReference"/>
-        </w:rPr>
-        <w:commentReference w:id="31"/>
+      <w:commentRangeEnd w:id="36"/>
+      <w:r>
+        <w:rPr>
+          <w:rStyle w:val="CommentReference"/>
+        </w:rPr>
+        <w:commentReference w:id="36"/>
       </w:r>
       <w:r>
         <w:rPr>
@@ -2147,7 +2239,7 @@
         </w:rPr>
         <w:t xml:space="preserve"> </w:t>
       </w:r>
-      <w:commentRangeStart w:id="32"/>
+      <w:commentRangeStart w:id="37"/>
       <w:r>
         <w:rPr>
           <w:rFonts w:ascii="Verdana" w:eastAsia="Verdana" w:hAnsi="Verdana" w:cs="Verdana"/>
@@ -2178,12 +2270,12 @@
         </w:rPr>
         <w:t xml:space="preserve"> </w:t>
       </w:r>
-      <w:commentRangeEnd w:id="32"/>
-      <w:r>
-        <w:rPr>
-          <w:rStyle w:val="CommentReference"/>
-        </w:rPr>
-        <w:commentReference w:id="32"/>
+      <w:commentRangeEnd w:id="37"/>
+      <w:r>
+        <w:rPr>
+          <w:rStyle w:val="CommentReference"/>
+        </w:rPr>
+        <w:commentReference w:id="37"/>
       </w:r>
       <w:r>
         <w:rPr>
@@ -2227,19 +2319,19 @@
         </w:rPr>
         <w:t xml:space="preserve">RedLab </w:t>
       </w:r>
-      <w:commentRangeStart w:id="33"/>
+      <w:commentRangeStart w:id="38"/>
       <w:r>
         <w:rPr>
           <w:rFonts w:ascii="Verdana" w:eastAsia="Verdana" w:hAnsi="Verdana" w:cs="Verdana"/>
         </w:rPr>
         <w:t>1208LS</w:t>
       </w:r>
-      <w:commentRangeEnd w:id="33"/>
-      <w:r>
-        <w:rPr>
-          <w:rStyle w:val="CommentReference"/>
-        </w:rPr>
-        <w:commentReference w:id="33"/>
+      <w:commentRangeEnd w:id="38"/>
+      <w:r>
+        <w:rPr>
+          <w:rStyle w:val="CommentReference"/>
+        </w:rPr>
+        <w:commentReference w:id="38"/>
       </w:r>
       <w:r>
         <w:rPr>
@@ -2327,47 +2419,55 @@
         </w:rPr>
         <w:t xml:space="preserve"> then sorted into </w:t>
       </w:r>
-      <w:commentRangeStart w:id="34"/>
-      <w:commentRangeStart w:id="35"/>
+      <w:commentRangeStart w:id="39"/>
+      <w:commentRangeStart w:id="40"/>
       <w:r>
         <w:rPr>
           <w:rFonts w:ascii="Verdana" w:eastAsia="Verdana" w:hAnsi="Verdana" w:cs="Verdana"/>
         </w:rPr>
         <w:t xml:space="preserve">two </w:t>
       </w:r>
-      <w:r>
-        <w:rPr>
-          <w:rFonts w:ascii="Verdana" w:eastAsia="Verdana" w:hAnsi="Verdana" w:cs="Verdana"/>
-        </w:rPr>
-        <w:t xml:space="preserve">degree </w:t>
-      </w:r>
-      <w:commentRangeEnd w:id="34"/>
-      <w:r>
-        <w:rPr>
-          <w:rStyle w:val="CommentReference"/>
-        </w:rPr>
-        <w:commentReference w:id="34"/>
-      </w:r>
-      <w:commentRangeEnd w:id="35"/>
-      <w:r>
-        <w:rPr>
-          <w:rStyle w:val="CommentReference"/>
-        </w:rPr>
-        <w:commentReference w:id="35"/>
-      </w:r>
-      <w:commentRangeStart w:id="36"/>
+      <w:proofErr w:type="gramStart"/>
+      <w:r>
+        <w:rPr>
+          <w:rFonts w:ascii="Verdana" w:eastAsia="Verdana" w:hAnsi="Verdana" w:cs="Verdana"/>
+        </w:rPr>
+        <w:t>degree</w:t>
+      </w:r>
+      <w:proofErr w:type="gramEnd"/>
+      <w:r>
+        <w:rPr>
+          <w:rFonts w:ascii="Verdana" w:eastAsia="Verdana" w:hAnsi="Verdana" w:cs="Verdana"/>
+        </w:rPr>
+        <w:t xml:space="preserve"> </w:t>
+      </w:r>
+      <w:commentRangeEnd w:id="39"/>
+      <w:r>
+        <w:rPr>
+          <w:rStyle w:val="CommentReference"/>
+        </w:rPr>
+        <w:commentReference w:id="39"/>
+      </w:r>
+      <w:commentRangeEnd w:id="40"/>
+      <w:r>
+        <w:rPr>
+          <w:rStyle w:val="CommentReference"/>
+        </w:rPr>
+        <w:commentReference w:id="40"/>
+      </w:r>
+      <w:commentRangeStart w:id="41"/>
       <w:r>
         <w:rPr>
           <w:rFonts w:ascii="Verdana" w:eastAsia="Verdana" w:hAnsi="Verdana" w:cs="Verdana"/>
         </w:rPr>
         <w:t xml:space="preserve">intervals </w:t>
       </w:r>
-      <w:commentRangeEnd w:id="36"/>
-      <w:r>
-        <w:rPr>
-          <w:rStyle w:val="CommentReference"/>
-        </w:rPr>
-        <w:commentReference w:id="36"/>
+      <w:commentRangeEnd w:id="41"/>
+      <w:r>
+        <w:rPr>
+          <w:rStyle w:val="CommentReference"/>
+        </w:rPr>
+        <w:commentReference w:id="41"/>
       </w:r>
       <w:r>
         <w:rPr>
@@ -2411,19 +2511,19 @@
         </w:rPr>
         <w:t xml:space="preserve">. </w:t>
       </w:r>
-      <w:commentRangeStart w:id="37"/>
+      <w:commentRangeStart w:id="42"/>
       <w:r>
         <w:rPr>
           <w:rFonts w:ascii="Verdana" w:eastAsia="Verdana" w:hAnsi="Verdana" w:cs="Verdana"/>
         </w:rPr>
         <w:t xml:space="preserve">This process was repeated for the entire range of motion, </w:t>
       </w:r>
-      <w:commentRangeEnd w:id="37"/>
-      <w:r>
-        <w:rPr>
-          <w:rStyle w:val="CommentReference"/>
-        </w:rPr>
-        <w:commentReference w:id="37"/>
+      <w:commentRangeEnd w:id="42"/>
+      <w:r>
+        <w:rPr>
+          <w:rStyle w:val="CommentReference"/>
+        </w:rPr>
+        <w:commentReference w:id="42"/>
       </w:r>
       <w:r>
         <w:rPr>
@@ -2431,19 +2531,19 @@
         </w:rPr>
         <w:t xml:space="preserve">ensuring </w:t>
       </w:r>
-      <w:commentRangeStart w:id="38"/>
+      <w:commentRangeStart w:id="43"/>
       <w:r>
         <w:rPr>
           <w:rFonts w:ascii="Verdana" w:eastAsia="Verdana" w:hAnsi="Verdana" w:cs="Verdana"/>
         </w:rPr>
         <w:t>comprehensive coverage</w:t>
       </w:r>
-      <w:commentRangeEnd w:id="38"/>
-      <w:r>
-        <w:rPr>
-          <w:rStyle w:val="CommentReference"/>
-        </w:rPr>
-        <w:commentReference w:id="38"/>
+      <w:commentRangeEnd w:id="43"/>
+      <w:r>
+        <w:rPr>
+          <w:rStyle w:val="CommentReference"/>
+        </w:rPr>
+        <w:commentReference w:id="43"/>
       </w:r>
       <w:r>
         <w:rPr>
@@ -2499,7 +2599,14 @@
         <w:rPr>
           <w:rFonts w:ascii="Verdana" w:eastAsia="Verdana" w:hAnsi="Verdana" w:cs="Verdana"/>
         </w:rPr>
-        <w:t xml:space="preserve">]. This open-source software package is specifically designed for reconstructing non-Cartesian MRI data, employing advanced algorithms to </w:t>
+        <w:t xml:space="preserve">]. This open-source software package is specifically designed for reconstructing non-Cartesian MRI data, employing </w:t>
+      </w:r>
+      <w:r>
+        <w:rPr>
+          <w:rFonts w:ascii="Verdana" w:eastAsia="Verdana" w:hAnsi="Verdana" w:cs="Verdana"/>
+        </w:rPr>
+        <w:lastRenderedPageBreak/>
+        <w:t xml:space="preserve">advanced algorithms to </w:t>
       </w:r>
       <w:r>
         <w:rPr>
@@ -2577,14 +2684,7 @@
         <w:rPr>
           <w:rFonts w:ascii="Verdana" w:eastAsia="Verdana" w:hAnsi="Verdana" w:cs="Verdana"/>
         </w:rPr>
-        <w:t xml:space="preserve"> regularization. A </w:t>
-      </w:r>
-      <w:r>
-        <w:rPr>
-          <w:rFonts w:ascii="Verdana" w:eastAsia="Verdana" w:hAnsi="Verdana" w:cs="Verdana"/>
-        </w:rPr>
-        <w:lastRenderedPageBreak/>
-        <w:t xml:space="preserve">regularization strength of 0.05 was used, which was empirically determined to balance noise suppression and edge sharpness. </w:t>
+        <w:t xml:space="preserve"> regularization. A regularization strength of 0.05 was used, which was empirically determined to balance noise suppression and edge sharpness. </w:t>
       </w:r>
       <w:r>
         <w:rPr>
@@ -2634,13 +2734,13 @@
         </w:rPr>
         <w:t>differences</w:t>
       </w:r>
-      <w:commentRangeStart w:id="39"/>
-      <w:commentRangeEnd w:id="39"/>
-      <w:r>
-        <w:rPr>
-          <w:rStyle w:val="CommentReference"/>
-        </w:rPr>
-        <w:commentReference w:id="39"/>
+      <w:commentRangeStart w:id="44"/>
+      <w:commentRangeEnd w:id="44"/>
+      <w:r>
+        <w:rPr>
+          <w:rStyle w:val="CommentReference"/>
+        </w:rPr>
+        <w:commentReference w:id="44"/>
       </w:r>
       <w:r>
         <w:rPr>
@@ -2663,7 +2763,7 @@
         </w:rPr>
         <w:t xml:space="preserve">The final reconstructed </w:t>
       </w:r>
-      <w:commentRangeStart w:id="40"/>
+      <w:commentRangeStart w:id="45"/>
       <w:r>
         <w:rPr>
           <w:rFonts w:ascii="Verdana" w:eastAsia="Verdana" w:hAnsi="Verdana" w:cs="Verdana"/>
@@ -2676,12 +2776,12 @@
         </w:rPr>
         <w:t xml:space="preserve">datasets </w:t>
       </w:r>
-      <w:commentRangeEnd w:id="40"/>
-      <w:r>
-        <w:rPr>
-          <w:rStyle w:val="CommentReference"/>
-        </w:rPr>
-        <w:commentReference w:id="40"/>
+      <w:commentRangeEnd w:id="45"/>
+      <w:r>
+        <w:rPr>
+          <w:rStyle w:val="CommentReference"/>
+        </w:rPr>
+        <w:commentReference w:id="45"/>
       </w:r>
       <w:r>
         <w:rPr>
@@ -2695,7 +2795,7 @@
         </w:rPr>
         <w:t xml:space="preserve"> number of </w:t>
       </w:r>
-      <w:commentRangeStart w:id="41"/>
+      <w:commentRangeStart w:id="46"/>
       <w:r>
         <w:rPr>
           <w:rFonts w:ascii="Verdana" w:eastAsia="Verdana" w:hAnsi="Verdana" w:cs="Verdana"/>
@@ -2720,12 +2820,12 @@
         </w:rPr>
         <w:t xml:space="preserve">range of motion. </w:t>
       </w:r>
-      <w:commentRangeEnd w:id="41"/>
-      <w:r>
-        <w:rPr>
-          <w:rStyle w:val="CommentReference"/>
-        </w:rPr>
-        <w:commentReference w:id="41"/>
+      <w:commentRangeEnd w:id="46"/>
+      <w:r>
+        <w:rPr>
+          <w:rStyle w:val="CommentReference"/>
+        </w:rPr>
+        <w:commentReference w:id="46"/>
       </w:r>
       <w:r>
         <w:rPr>
@@ -3226,19 +3326,19 @@
         </w:rPr>
         <w:t xml:space="preserve">The labeling algorithm's </w:t>
       </w:r>
-      <w:commentRangeStart w:id="42"/>
+      <w:commentRangeStart w:id="47"/>
       <w:r>
         <w:rPr>
           <w:rFonts w:ascii="Verdana" w:eastAsia="Verdana" w:hAnsi="Verdana" w:cs="Verdana"/>
         </w:rPr>
         <w:t xml:space="preserve">connectivity parameters </w:t>
       </w:r>
-      <w:commentRangeEnd w:id="42"/>
-      <w:r>
-        <w:rPr>
-          <w:rStyle w:val="CommentReference"/>
-        </w:rPr>
-        <w:commentReference w:id="42"/>
+      <w:commentRangeEnd w:id="47"/>
+      <w:r>
+        <w:rPr>
+          <w:rStyle w:val="CommentReference"/>
+        </w:rPr>
+        <w:commentReference w:id="47"/>
       </w:r>
       <w:r>
         <w:rPr>
@@ -3276,19 +3376,19 @@
         </w:rPr>
         <w:t xml:space="preserve">he edge detection and labeling parameters were optimized </w:t>
       </w:r>
-      <w:commentRangeStart w:id="43"/>
+      <w:commentRangeStart w:id="48"/>
       <w:r>
         <w:rPr>
           <w:rFonts w:ascii="Verdana" w:eastAsia="Verdana" w:hAnsi="Verdana" w:cs="Verdana"/>
         </w:rPr>
         <w:t xml:space="preserve">once </w:t>
       </w:r>
-      <w:commentRangeEnd w:id="43"/>
-      <w:r>
-        <w:rPr>
-          <w:rStyle w:val="CommentReference"/>
-        </w:rPr>
-        <w:commentReference w:id="43"/>
+      <w:commentRangeEnd w:id="48"/>
+      <w:r>
+        <w:rPr>
+          <w:rStyle w:val="CommentReference"/>
+        </w:rPr>
+        <w:commentReference w:id="48"/>
       </w:r>
       <w:r>
         <w:rPr>
@@ -3360,21 +3460,28 @@
         <w:rPr>
           <w:rFonts w:ascii="Verdana" w:eastAsia="Verdana" w:hAnsi="Verdana" w:cs="Verdana"/>
         </w:rPr>
-        <w:t xml:space="preserve"> The sorted points were then downsampled to </w:t>
-      </w:r>
-      <w:commentRangeStart w:id="44"/>
+        <w:t xml:space="preserve"> The </w:t>
+      </w:r>
+      <w:r>
+        <w:rPr>
+          <w:rFonts w:ascii="Verdana" w:eastAsia="Verdana" w:hAnsi="Verdana" w:cs="Verdana"/>
+        </w:rPr>
+        <w:lastRenderedPageBreak/>
+        <w:t xml:space="preserve">sorted points were then downsampled to </w:t>
+      </w:r>
+      <w:commentRangeStart w:id="49"/>
       <w:r>
         <w:rPr>
           <w:rFonts w:ascii="Verdana" w:eastAsia="Verdana" w:hAnsi="Verdana" w:cs="Verdana"/>
         </w:rPr>
         <w:t xml:space="preserve">50-80 equidistant points </w:t>
       </w:r>
-      <w:commentRangeEnd w:id="44"/>
-      <w:r>
-        <w:rPr>
-          <w:rStyle w:val="CommentReference"/>
-        </w:rPr>
-        <w:commentReference w:id="44"/>
+      <w:commentRangeEnd w:id="49"/>
+      <w:r>
+        <w:rPr>
+          <w:rStyle w:val="CommentReference"/>
+        </w:rPr>
+        <w:commentReference w:id="49"/>
       </w:r>
       <w:r>
         <w:rPr>
@@ -3416,14 +3523,7 @@
         <w:rPr>
           <w:rFonts w:ascii="Verdana" w:eastAsia="Verdana" w:hAnsi="Verdana" w:cs="Verdana"/>
         </w:rPr>
-        <w:t xml:space="preserve">was created that </w:t>
-      </w:r>
-      <w:r>
-        <w:rPr>
-          <w:rFonts w:ascii="Verdana" w:eastAsia="Verdana" w:hAnsi="Verdana" w:cs="Verdana"/>
-        </w:rPr>
-        <w:lastRenderedPageBreak/>
-        <w:t>could be transformed to match the bone positions in subsequent frames, facilitating the tracking of bone movement throughout the motion sequence.</w:t>
+        <w:t>was created that could be transformed to match the bone positions in subsequent frames, facilitating the tracking of bone movement throughout the motion sequence.</w:t>
       </w:r>
     </w:p>
     <w:p>
@@ -3440,19 +3540,19 @@
         </w:rPr>
         <w:t xml:space="preserve">(IV) </w:t>
       </w:r>
-      <w:commentRangeStart w:id="45"/>
+      <w:commentRangeStart w:id="50"/>
       <w:r>
         <w:rPr>
           <w:rFonts w:ascii="Verdana" w:eastAsia="Verdana" w:hAnsi="Verdana" w:cs="Verdana"/>
         </w:rPr>
         <w:t xml:space="preserve">Transformation Computation: </w:t>
       </w:r>
-      <w:commentRangeEnd w:id="45"/>
-      <w:r>
-        <w:rPr>
-          <w:rStyle w:val="CommentReference"/>
-        </w:rPr>
-        <w:commentReference w:id="45"/>
+      <w:commentRangeEnd w:id="50"/>
+      <w:r>
+        <w:rPr>
+          <w:rStyle w:val="CommentReference"/>
+        </w:rPr>
+        <w:commentReference w:id="50"/>
       </w:r>
       <w:r>
         <w:rPr>
@@ -3490,7 +3590,7 @@
         </w:rPr>
         <w:t xml:space="preserve"> from one frame to the next. This process assumed rigid body motion, </w:t>
       </w:r>
-      <w:commentRangeStart w:id="46"/>
+      <w:commentRangeStart w:id="51"/>
       <w:r>
         <w:rPr>
           <w:rFonts w:ascii="Verdana" w:eastAsia="Verdana" w:hAnsi="Verdana" w:cs="Verdana"/>
@@ -3509,12 +3609,12 @@
         </w:rPr>
         <w:t>.</w:t>
       </w:r>
-      <w:commentRangeEnd w:id="46"/>
-      <w:r>
-        <w:rPr>
-          <w:rStyle w:val="CommentReference"/>
-        </w:rPr>
-        <w:commentReference w:id="46"/>
+      <w:commentRangeEnd w:id="51"/>
+      <w:r>
+        <w:rPr>
+          <w:rStyle w:val="CommentReference"/>
+        </w:rPr>
+        <w:commentReference w:id="51"/>
       </w:r>
       <w:r>
         <w:rPr>
@@ -3789,19 +3889,19 @@
         </w:rPr>
         <w:t xml:space="preserve"> </w:t>
       </w:r>
-      <w:commentRangeStart w:id="47"/>
+      <w:commentRangeStart w:id="52"/>
       <w:r>
         <w:rPr>
           <w:rFonts w:ascii="Calibri" w:eastAsia="Verdana" w:hAnsi="Calibri" w:cs="Calibri"/>
         </w:rPr>
         <w:t>ϕ</w:t>
       </w:r>
-      <w:commentRangeEnd w:id="47"/>
-      <w:r>
-        <w:rPr>
-          <w:rStyle w:val="CommentReference"/>
-        </w:rPr>
-        <w:commentReference w:id="47"/>
+      <w:commentRangeEnd w:id="52"/>
+      <w:r>
+        <w:rPr>
+          <w:rStyle w:val="CommentReference"/>
+        </w:rPr>
+        <w:commentReference w:id="52"/>
       </w:r>
       <w:r>
         <w:rPr>
@@ -3953,7 +4053,7 @@
         </w:rPr>
         <w:t xml:space="preserve"> </w:t>
       </w:r>
-      <w:commentRangeStart w:id="48"/>
+      <w:commentRangeStart w:id="53"/>
       <w:r>
         <w:rPr>
           <w:rFonts w:ascii="Verdana" w:eastAsia="Verdana" w:hAnsi="Verdana" w:cs="Verdana"/>
@@ -3980,12 +4080,12 @@
         </w:rPr>
         <w:t xml:space="preserve">) </w:t>
       </w:r>
-      <w:commentRangeEnd w:id="48"/>
-      <w:r>
-        <w:rPr>
-          <w:rStyle w:val="CommentReference"/>
-        </w:rPr>
-        <w:commentReference w:id="48"/>
+      <w:commentRangeEnd w:id="53"/>
+      <w:r>
+        <w:rPr>
+          <w:rStyle w:val="CommentReference"/>
+        </w:rPr>
+        <w:commentReference w:id="53"/>
       </w:r>
       <w:r>
         <w:rPr>
@@ -4321,7 +4421,7 @@
         </w:rPr>
         <w:t xml:space="preserve">that </w:t>
       </w:r>
-      <w:commentRangeStart w:id="49"/>
+      <w:commentRangeStart w:id="54"/>
       <w:r>
         <w:rPr>
           <w:rFonts w:ascii="Verdana" w:eastAsia="Verdana" w:hAnsi="Verdana" w:cs="Verdana"/>
@@ -4346,12 +4446,12 @@
         </w:rPr>
         <w:t xml:space="preserve"> </w:t>
       </w:r>
-      <w:commentRangeEnd w:id="49"/>
-      <w:r>
-        <w:rPr>
-          <w:rStyle w:val="CommentReference"/>
-        </w:rPr>
-        <w:commentReference w:id="49"/>
+      <w:commentRangeEnd w:id="54"/>
+      <w:r>
+        <w:rPr>
+          <w:rStyle w:val="CommentReference"/>
+        </w:rPr>
+        <w:commentReference w:id="54"/>
       </w:r>
     </w:p>
     <w:p>
@@ -4955,7 +5055,7 @@
           <w:rFonts w:ascii="Verdana" w:eastAsia="Verdana" w:hAnsi="Verdana" w:cs="Verdana"/>
         </w:rPr>
       </w:pPr>
-      <w:commentRangeStart w:id="50"/>
+      <w:commentRangeStart w:id="55"/>
       <w:r>
         <w:rPr>
           <w:rFonts w:ascii="Verdana" w:eastAsia="Verdana" w:hAnsi="Verdana" w:cs="Verdana"/>
@@ -5002,7 +5102,14 @@
         <w:rPr>
           <w:rFonts w:ascii="Verdana" w:eastAsia="Verdana" w:hAnsi="Verdana" w:cs="Verdana"/>
         </w:rPr>
-        <w:t xml:space="preserve">, whereas the transformation was only calculated from </w:t>
+        <w:t xml:space="preserve">, whereas </w:t>
+      </w:r>
+      <w:r>
+        <w:rPr>
+          <w:rFonts w:ascii="Verdana" w:eastAsia="Verdana" w:hAnsi="Verdana" w:cs="Verdana"/>
+        </w:rPr>
+        <w:lastRenderedPageBreak/>
+        <w:t xml:space="preserve">the transformation was only calculated from </w:t>
       </w:r>
       <w:r>
         <w:rPr>
@@ -5020,14 +5127,7 @@
         <w:rPr>
           <w:rFonts w:ascii="Verdana" w:eastAsia="Verdana" w:hAnsi="Verdana" w:cs="Verdana"/>
         </w:rPr>
-        <w:t xml:space="preserve"> should be in the range of </w:t>
-      </w:r>
-      <w:r>
-        <w:rPr>
-          <w:rFonts w:ascii="Verdana" w:eastAsia="Verdana" w:hAnsi="Verdana" w:cs="Verdana"/>
-        </w:rPr>
-        <w:lastRenderedPageBreak/>
-        <w:t xml:space="preserve">the frame to frame angle increment used during reconstruction and </w:t>
+        <w:t xml:space="preserve"> should be in the range of the frame to frame angle increment used during reconstruction and </w:t>
       </w:r>
       <m:oMath>
         <m:r>
@@ -5058,12 +5158,12 @@
         </w:rPr>
         <w:t xml:space="preserve">. </w:t>
       </w:r>
-      <w:commentRangeEnd w:id="50"/>
-      <w:r>
-        <w:rPr>
-          <w:rStyle w:val="CommentReference"/>
-        </w:rPr>
-        <w:commentReference w:id="50"/>
+      <w:commentRangeEnd w:id="55"/>
+      <w:r>
+        <w:rPr>
+          <w:rStyle w:val="CommentReference"/>
+        </w:rPr>
+        <w:commentReference w:id="55"/>
       </w:r>
       <w:r>
         <w:rPr>
@@ -5592,7 +5692,7 @@
         </w:rPr>
         <w:t xml:space="preserve">ariation (CV) for the frame-to-frame angle </w:t>
       </w:r>
-      <w:commentRangeStart w:id="51"/>
+      <w:commentRangeStart w:id="56"/>
       <w:r>
         <w:rPr>
           <w:rFonts w:ascii="Verdana" w:hAnsi="Verdana"/>
@@ -5605,12 +5705,12 @@
         </w:rPr>
         <w:t xml:space="preserve"> </w:t>
       </w:r>
-      <w:commentRangeEnd w:id="51"/>
-      <w:r>
-        <w:rPr>
-          <w:rStyle w:val="CommentReference"/>
-        </w:rPr>
-        <w:commentReference w:id="51"/>
+      <w:commentRangeEnd w:id="56"/>
+      <w:r>
+        <w:rPr>
+          <w:rStyle w:val="CommentReference"/>
+        </w:rPr>
+        <w:commentReference w:id="56"/>
       </w:r>
       <w:r>
         <w:rPr>
@@ -5646,7 +5746,7 @@
           <w:u w:val="single"/>
         </w:rPr>
       </w:pPr>
-      <w:commentRangeStart w:id="52"/>
+      <w:commentRangeStart w:id="57"/>
       <w:r>
         <w:rPr>
           <w:rFonts w:ascii="Verdana" w:hAnsi="Verdana"/>
@@ -5663,13 +5763,13 @@
         </w:rPr>
         <w:t>Results</w:t>
       </w:r>
-      <w:commentRangeEnd w:id="52"/>
+      <w:commentRangeEnd w:id="57"/>
       <w:r>
         <w:rPr>
           <w:rStyle w:val="CommentReference"/>
           <w:highlight w:val="yellow"/>
         </w:rPr>
-        <w:commentReference w:id="52"/>
+        <w:commentReference w:id="57"/>
       </w:r>
     </w:p>
     <w:p>
@@ -5723,7 +5823,31 @@
           <w:rFonts w:ascii="Verdana" w:hAnsi="Verdana"/>
           <w:highlight w:val="yellow"/>
         </w:rPr>
-        <w:t>. The tibia  and femur masks are overlaid on the original MRI image, showing how the algorithm identifies and outlines the bone boundaries. This segmentation provides the basis for tracking bone movement and calculating kinematic parameters throughout the flexion-extension cycle</w:t>
+        <w:t xml:space="preserve">. The </w:t>
+      </w:r>
+      <w:proofErr w:type="gramStart"/>
+      <w:r>
+        <w:rPr>
+          <w:rFonts w:ascii="Verdana" w:hAnsi="Verdana"/>
+          <w:highlight w:val="yellow"/>
+        </w:rPr>
+        <w:t>tibia  and</w:t>
+      </w:r>
+      <w:proofErr w:type="gramEnd"/>
+      <w:r>
+        <w:rPr>
+          <w:rFonts w:ascii="Verdana" w:hAnsi="Verdana"/>
+          <w:highlight w:val="yellow"/>
+        </w:rPr>
+        <w:t xml:space="preserve"> femur masks are overlaid on the original MRI image, showing how the algorithm identifies and </w:t>
+      </w:r>
+      <w:r>
+        <w:rPr>
+          <w:rFonts w:ascii="Verdana" w:hAnsi="Verdana"/>
+          <w:highlight w:val="yellow"/>
+        </w:rPr>
+        <w:lastRenderedPageBreak/>
+        <w:t>outlines the bone boundaries. This segmentation provides the basis for tracking bone movement and calculating kinematic parameters throughout the flexion-extension cycle</w:t>
       </w:r>
     </w:p>
     <w:p>
@@ -5742,7 +5866,6 @@
           <w:bCs/>
           <w:highlight w:val="yellow"/>
         </w:rPr>
-        <w:lastRenderedPageBreak/>
         <w:t xml:space="preserve">Figure </w:t>
       </w:r>
       <w:r>
@@ -5771,7 +5894,7 @@
           <w:highlight w:val="yellow"/>
         </w:rPr>
       </w:pPr>
-      <w:commentRangeStart w:id="53"/>
+      <w:commentRangeStart w:id="58"/>
       <w:r>
         <w:rPr>
           <w:rFonts w:ascii="Verdana" w:hAnsi="Verdana"/>
@@ -5793,12 +5916,12 @@
         </w:rPr>
         <w:t xml:space="preserve"> displays the rate of change of the angle (angular velocity) over the flexion cycle. This derivative analysis reveals more pronounced differences between the two methods. The semi-automated method shows a more consistent pattern, with negative values (indicating flexion) in the first half of the cycle and positive values (indicating extension) in the second half. In contrast, the manual method exhibits greater variability and more frequent fluctuations in angular velocity.</w:t>
       </w:r>
-      <w:commentRangeEnd w:id="53"/>
-      <w:r>
-        <w:rPr>
-          <w:rStyle w:val="CommentReference"/>
-        </w:rPr>
-        <w:commentReference w:id="53"/>
+      <w:commentRangeEnd w:id="58"/>
+      <w:r>
+        <w:rPr>
+          <w:rStyle w:val="CommentReference"/>
+        </w:rPr>
+        <w:commentReference w:id="58"/>
       </w:r>
     </w:p>
     <w:p>
@@ -5870,7 +5993,7 @@
         </w:rPr>
         <w:t xml:space="preserve">ariation (CV) was calculated for each dataset and method, with lower values indicating more consistent tracking. </w:t>
       </w:r>
-      <w:commentRangeStart w:id="54"/>
+      <w:commentRangeStart w:id="59"/>
       <w:r>
         <w:rPr>
           <w:rFonts w:ascii="Verdana" w:hAnsi="Verdana"/>
@@ -5878,12 +6001,12 @@
         </w:rPr>
         <w:t>The mean CV for the automatic method was 34.0%, lower than the manual method, which had a mean CV of 59.5%. Each point in the plot represents the CV for one dataset</w:t>
       </w:r>
-      <w:commentRangeEnd w:id="54"/>
-      <w:r>
-        <w:rPr>
-          <w:rStyle w:val="CommentReference"/>
-        </w:rPr>
-        <w:commentReference w:id="54"/>
+      <w:commentRangeEnd w:id="59"/>
+      <w:r>
+        <w:rPr>
+          <w:rStyle w:val="CommentReference"/>
+        </w:rPr>
+        <w:commentReference w:id="59"/>
       </w:r>
       <w:r>
         <w:rPr>
@@ -5905,9 +6028,10 @@
           <w:rFonts w:ascii="Verdana" w:hAnsi="Verdana"/>
           <w:u w:val="single"/>
         </w:rPr>
+        <w:lastRenderedPageBreak/>
         <w:t xml:space="preserve">4. </w:t>
       </w:r>
-      <w:commentRangeStart w:id="55"/>
+      <w:commentRangeStart w:id="60"/>
       <w:r>
         <w:rPr>
           <w:rFonts w:ascii="Verdana" w:hAnsi="Verdana"/>
@@ -5915,12 +6039,12 @@
         </w:rPr>
         <w:t>Discussion</w:t>
       </w:r>
-      <w:commentRangeEnd w:id="55"/>
-      <w:r>
-        <w:rPr>
-          <w:rStyle w:val="CommentReference"/>
-        </w:rPr>
-        <w:commentReference w:id="55"/>
+      <w:commentRangeEnd w:id="60"/>
+      <w:r>
+        <w:rPr>
+          <w:rStyle w:val="CommentReference"/>
+        </w:rPr>
+        <w:commentReference w:id="60"/>
       </w:r>
     </w:p>
     <w:p>
@@ -5943,7 +6067,7 @@
         </w:rPr>
         <w:t xml:space="preserve"> study introduces a semi-automated segmentation pipeline for analyzing tibiofemoral kinematics using dynamic MRI. </w:t>
       </w:r>
-      <w:commentRangeStart w:id="56"/>
+      <w:commentRangeStart w:id="61"/>
       <w:r>
         <w:rPr>
           <w:rFonts w:ascii="Verdana" w:hAnsi="Verdana"/>
@@ -5954,14 +6078,7 @@
         <w:rPr>
           <w:rFonts w:ascii="Verdana" w:hAnsi="Verdana"/>
         </w:rPr>
-        <w:t xml:space="preserve">the </w:t>
-      </w:r>
-      <w:r>
-        <w:rPr>
-          <w:rFonts w:ascii="Verdana" w:hAnsi="Verdana"/>
-        </w:rPr>
-        <w:lastRenderedPageBreak/>
-        <w:t>presented approach</w:t>
+        <w:t>the presented approach</w:t>
       </w:r>
       <w:r>
         <w:rPr>
@@ -5993,12 +6110,12 @@
         </w:rPr>
         <w:t>flexion and extension</w:t>
       </w:r>
-      <w:commentRangeEnd w:id="56"/>
-      <w:r>
-        <w:rPr>
-          <w:rStyle w:val="CommentReference"/>
-        </w:rPr>
-        <w:commentReference w:id="56"/>
+      <w:commentRangeEnd w:id="61"/>
+      <w:r>
+        <w:rPr>
+          <w:rStyle w:val="CommentReference"/>
+        </w:rPr>
+        <w:commentReference w:id="61"/>
       </w:r>
       <w:r>
         <w:rPr>
@@ -6039,21 +6156,21 @@
         </w:rPr>
         <w:t xml:space="preserve">approach offers a unique balance between </w:t>
       </w:r>
-      <w:commentRangeStart w:id="57"/>
+      <w:commentRangeStart w:id="62"/>
       <w:r>
         <w:rPr>
           <w:rFonts w:ascii="Verdana" w:hAnsi="Verdana"/>
         </w:rPr>
         <w:t xml:space="preserve">efficiency and accuracy. </w:t>
       </w:r>
-      <w:commentRangeEnd w:id="57"/>
-      <w:r>
-        <w:rPr>
-          <w:rStyle w:val="CommentReference"/>
-        </w:rPr>
-        <w:commentReference w:id="57"/>
-      </w:r>
-      <w:commentRangeStart w:id="58"/>
+      <w:commentRangeEnd w:id="62"/>
+      <w:r>
+        <w:rPr>
+          <w:rStyle w:val="CommentReference"/>
+        </w:rPr>
+        <w:commentReference w:id="62"/>
+      </w:r>
+      <w:commentRangeStart w:id="63"/>
       <w:r>
         <w:rPr>
           <w:rFonts w:ascii="Verdana" w:hAnsi="Verdana"/>
@@ -6078,12 +6195,12 @@
         </w:rPr>
         <w:t xml:space="preserve"> technique directly utilizes the dynamic frames without the need for additional static imaging. This not only reduces total scan time but also eliminates potential errors that could arise from registering images acquired in different joint positions.</w:t>
       </w:r>
-      <w:commentRangeEnd w:id="58"/>
-      <w:r>
-        <w:rPr>
-          <w:rStyle w:val="CommentReference"/>
-        </w:rPr>
-        <w:commentReference w:id="58"/>
+      <w:commentRangeEnd w:id="63"/>
+      <w:r>
+        <w:rPr>
+          <w:rStyle w:val="CommentReference"/>
+        </w:rPr>
+        <w:commentReference w:id="63"/>
       </w:r>
       <w:r>
         <w:rPr>
@@ -6115,7 +6232,7 @@
         </w:rPr>
         <w:t xml:space="preserve">[9, 27]. </w:t>
       </w:r>
-      <w:commentRangeStart w:id="59"/>
+      <w:commentRangeStart w:id="64"/>
       <w:r>
         <w:rPr>
           <w:rFonts w:ascii="Verdana" w:hAnsi="Verdana"/>
@@ -6128,12 +6245,12 @@
         </w:rPr>
         <w:t xml:space="preserve"> </w:t>
       </w:r>
-      <w:commentRangeEnd w:id="59"/>
-      <w:r>
-        <w:rPr>
-          <w:rStyle w:val="CommentReference"/>
-        </w:rPr>
-        <w:commentReference w:id="59"/>
+      <w:commentRangeEnd w:id="64"/>
+      <w:r>
+        <w:rPr>
+          <w:rStyle w:val="CommentReference"/>
+        </w:rPr>
+        <w:commentReference w:id="64"/>
       </w:r>
     </w:p>
     <w:p>
@@ -6174,19 +6291,19 @@
         </w:rPr>
         <w:t xml:space="preserve">method is its </w:t>
       </w:r>
-      <w:commentRangeStart w:id="60"/>
+      <w:commentRangeStart w:id="65"/>
       <w:r>
         <w:rPr>
           <w:rFonts w:ascii="Verdana" w:hAnsi="Verdana"/>
         </w:rPr>
         <w:t>efficiency</w:t>
       </w:r>
-      <w:commentRangeEnd w:id="60"/>
-      <w:r>
-        <w:rPr>
-          <w:rStyle w:val="CommentReference"/>
-        </w:rPr>
-        <w:commentReference w:id="60"/>
+      <w:commentRangeEnd w:id="65"/>
+      <w:r>
+        <w:rPr>
+          <w:rStyle w:val="CommentReference"/>
+        </w:rPr>
+        <w:commentReference w:id="65"/>
       </w:r>
       <w:r>
         <w:rPr>
@@ -6194,7 +6311,7 @@
         </w:rPr>
         <w:t xml:space="preserve">. By requiring manual segmentation of only a single frame, with minimal user intervention thereafter, this approach significantly reduces processing time compared to full manual segmentation of all frames. </w:t>
       </w:r>
-      <w:commentRangeStart w:id="61"/>
+      <w:commentRangeStart w:id="66"/>
       <w:r>
         <w:rPr>
           <w:rFonts w:ascii="Verdana" w:hAnsi="Verdana"/>
@@ -6237,12 +6354,12 @@
         </w:rPr>
         <w:t xml:space="preserve"> </w:t>
       </w:r>
-      <w:commentRangeEnd w:id="61"/>
-      <w:r>
-        <w:rPr>
-          <w:rStyle w:val="CommentReference"/>
-        </w:rPr>
-        <w:commentReference w:id="61"/>
+      <w:commentRangeEnd w:id="66"/>
+      <w:r>
+        <w:rPr>
+          <w:rStyle w:val="CommentReference"/>
+        </w:rPr>
+        <w:commentReference w:id="66"/>
       </w:r>
       <w:r>
         <w:rPr>
@@ -6295,47 +6412,47 @@
         </w:rPr>
         <w:t xml:space="preserve">has limitations. The current implementation is restricted to 2D sagittal plane analysis, </w:t>
       </w:r>
-      <w:commentRangeStart w:id="62"/>
+      <w:commentRangeStart w:id="67"/>
       <w:r>
         <w:rPr>
           <w:rFonts w:ascii="Verdana" w:hAnsi="Verdana"/>
         </w:rPr>
         <w:t xml:space="preserve">capturing primarily flexion-extension and anterior-posterior translation. </w:t>
       </w:r>
-      <w:commentRangeEnd w:id="62"/>
-      <w:r>
-        <w:rPr>
-          <w:rStyle w:val="CommentReference"/>
-        </w:rPr>
-        <w:commentReference w:id="62"/>
-      </w:r>
-      <w:commentRangeStart w:id="63"/>
+      <w:commentRangeEnd w:id="67"/>
+      <w:r>
+        <w:rPr>
+          <w:rStyle w:val="CommentReference"/>
+        </w:rPr>
+        <w:commentReference w:id="67"/>
+      </w:r>
+      <w:commentRangeStart w:id="68"/>
       <w:r>
         <w:rPr>
           <w:rFonts w:ascii="Verdana" w:hAnsi="Verdana"/>
         </w:rPr>
         <w:t xml:space="preserve">This limits the ability to quantify out-of-plane motions such as internal-external rotation or abduction-adduction, which are important components of full 3D knee kinematics. </w:t>
       </w:r>
-      <w:commentRangeEnd w:id="63"/>
-      <w:r>
-        <w:rPr>
-          <w:rStyle w:val="CommentReference"/>
-        </w:rPr>
-        <w:commentReference w:id="63"/>
-      </w:r>
-      <w:commentRangeStart w:id="64"/>
+      <w:commentRangeEnd w:id="68"/>
+      <w:r>
+        <w:rPr>
+          <w:rStyle w:val="CommentReference"/>
+        </w:rPr>
+        <w:commentReference w:id="68"/>
+      </w:r>
+      <w:commentRangeStart w:id="69"/>
       <w:r>
         <w:rPr>
           <w:rFonts w:ascii="Verdana" w:hAnsi="Verdana"/>
         </w:rPr>
         <w:t>Additionally, the accuracy of the method relies on movement being confined to a single plane, which can be challenging to achieve perfectly in vivo.</w:t>
       </w:r>
-      <w:commentRangeEnd w:id="64"/>
-      <w:r>
-        <w:rPr>
-          <w:rStyle w:val="CommentReference"/>
-        </w:rPr>
-        <w:commentReference w:id="64"/>
+      <w:commentRangeEnd w:id="69"/>
+      <w:r>
+        <w:rPr>
+          <w:rStyle w:val="CommentReference"/>
+        </w:rPr>
+        <w:commentReference w:id="69"/>
       </w:r>
     </w:p>
     <w:p>
@@ -6392,9 +6509,16 @@
         <w:rPr>
           <w:rFonts w:ascii="Verdana" w:hAnsi="Verdana"/>
         </w:rPr>
-        <w:t xml:space="preserve">the context of various knee injuries and mechanically driven musculoskeletal conditions </w:t>
-      </w:r>
-      <w:commentRangeStart w:id="65"/>
+        <w:t xml:space="preserve">the context of various knee </w:t>
+      </w:r>
+      <w:r>
+        <w:rPr>
+          <w:rFonts w:ascii="Verdana" w:hAnsi="Verdana"/>
+        </w:rPr>
+        <w:lastRenderedPageBreak/>
+        <w:t xml:space="preserve">injuries and mechanically driven musculoskeletal conditions </w:t>
+      </w:r>
+      <w:commentRangeStart w:id="70"/>
       <w:r>
         <w:rPr>
           <w:rFonts w:ascii="Verdana" w:hAnsi="Verdana"/>
@@ -6407,12 +6531,12 @@
         </w:rPr>
         <w:t xml:space="preserve">. </w:t>
       </w:r>
-      <w:commentRangeEnd w:id="65"/>
-      <w:r>
-        <w:rPr>
-          <w:rStyle w:val="CommentReference"/>
-        </w:rPr>
-        <w:commentReference w:id="65"/>
+      <w:commentRangeEnd w:id="70"/>
+      <w:r>
+        <w:rPr>
+          <w:rStyle w:val="CommentReference"/>
+        </w:rPr>
+        <w:commentReference w:id="70"/>
       </w:r>
       <w:r>
         <w:rPr>
@@ -6466,14 +6590,7 @@
         <w:rPr>
           <w:rFonts w:ascii="Verdana" w:hAnsi="Verdana"/>
         </w:rPr>
-        <w:t xml:space="preserve"> to </w:t>
-      </w:r>
-      <w:r>
-        <w:rPr>
-          <w:rFonts w:ascii="Verdana" w:hAnsi="Verdana"/>
-        </w:rPr>
-        <w:lastRenderedPageBreak/>
-        <w:t>support clinical decision making for conditions such as patellofemoral</w:t>
+        <w:t xml:space="preserve"> to support clinical decision making for conditions such as patellofemoral</w:t>
       </w:r>
       <w:r>
         <w:rPr>
@@ -6520,19 +6637,19 @@
         </w:rPr>
         <w:t xml:space="preserve">Future work should focus on extending this method to 3D analysis, which would allow for a more comprehensive assessment of knee joint kinematics. </w:t>
       </w:r>
-      <w:commentRangeStart w:id="66"/>
+      <w:commentRangeStart w:id="71"/>
       <w:r>
         <w:rPr>
           <w:rFonts w:ascii="Verdana" w:hAnsi="Verdana"/>
         </w:rPr>
         <w:t xml:space="preserve">This could involve adapting the segmentation algorithm to work with multi-planar dynamic MRI acquisitions </w:t>
       </w:r>
-      <w:commentRangeEnd w:id="66"/>
-      <w:r>
-        <w:rPr>
-          <w:rStyle w:val="CommentReference"/>
-        </w:rPr>
-        <w:commentReference w:id="66"/>
+      <w:commentRangeEnd w:id="71"/>
+      <w:r>
+        <w:rPr>
+          <w:rStyle w:val="CommentReference"/>
+        </w:rPr>
+        <w:commentReference w:id="71"/>
       </w:r>
       <w:r>
         <w:rPr>
@@ -6540,7 +6657,7 @@
         </w:rPr>
         <w:t xml:space="preserve">or exploring ways to infer 3D motion from 2D projections. </w:t>
       </w:r>
-      <w:commentRangeStart w:id="67"/>
+      <w:commentRangeStart w:id="72"/>
       <w:r>
         <w:rPr>
           <w:rFonts w:ascii="Verdana" w:hAnsi="Verdana"/>
@@ -6548,13 +6665,13 @@
         </w:rPr>
         <w:t>Improvements in subject positioning and fixation within the knee loading device could help minimize unintended out-of-plane motions, particularly tibial internal-external rotation.</w:t>
       </w:r>
-      <w:commentRangeEnd w:id="67"/>
+      <w:commentRangeEnd w:id="72"/>
       <w:r>
         <w:rPr>
           <w:rStyle w:val="CommentReference"/>
           <w:strike/>
         </w:rPr>
-        <w:commentReference w:id="67"/>
+        <w:commentReference w:id="72"/>
       </w:r>
     </w:p>
     <w:p>
@@ -6598,19 +6715,19 @@
         </w:rPr>
         <w:t xml:space="preserve">This study presents a novel semi-automated approach for analyzing tibiofemoral kinematics using dynamic MRI, offering a balance of efficiency and accuracy in </w:t>
       </w:r>
-      <w:commentRangeStart w:id="68"/>
+      <w:commentRangeStart w:id="73"/>
       <w:r>
         <w:rPr>
           <w:rFonts w:ascii="Verdana" w:hAnsi="Verdana"/>
         </w:rPr>
         <w:t xml:space="preserve">knee motion </w:t>
       </w:r>
-      <w:commentRangeEnd w:id="68"/>
-      <w:r>
-        <w:rPr>
-          <w:rStyle w:val="CommentReference"/>
-        </w:rPr>
-        <w:commentReference w:id="68"/>
+      <w:commentRangeEnd w:id="73"/>
+      <w:r>
+        <w:rPr>
+          <w:rStyle w:val="CommentReference"/>
+        </w:rPr>
+        <w:commentReference w:id="73"/>
       </w:r>
       <w:r>
         <w:rPr>
@@ -6636,19 +6753,19 @@
         </w:rPr>
         <w:t xml:space="preserve">method provides </w:t>
       </w:r>
-      <w:commentRangeStart w:id="69"/>
+      <w:commentRangeStart w:id="74"/>
       <w:r>
         <w:rPr>
           <w:rFonts w:ascii="Verdana" w:hAnsi="Verdana"/>
         </w:rPr>
         <w:t xml:space="preserve">consistent and smooth kinematic measurements </w:t>
       </w:r>
-      <w:commentRangeEnd w:id="69"/>
-      <w:r>
-        <w:rPr>
-          <w:rStyle w:val="CommentReference"/>
-        </w:rPr>
-        <w:commentReference w:id="69"/>
+      <w:commentRangeEnd w:id="74"/>
+      <w:r>
+        <w:rPr>
+          <w:rStyle w:val="CommentReference"/>
+        </w:rPr>
+        <w:commentReference w:id="74"/>
       </w:r>
       <w:r>
         <w:rPr>
@@ -6665,13 +6782,13 @@
           <w:rFonts w:ascii="Verdana" w:hAnsi="Verdana"/>
         </w:rPr>
       </w:pPr>
-      <w:commentRangeStart w:id="70"/>
-      <w:commentRangeEnd w:id="70"/>
-      <w:r>
-        <w:rPr>
-          <w:rStyle w:val="CommentReference"/>
-        </w:rPr>
-        <w:commentReference w:id="70"/>
+      <w:commentRangeStart w:id="75"/>
+      <w:commentRangeEnd w:id="75"/>
+      <w:r>
+        <w:rPr>
+          <w:rStyle w:val="CommentReference"/>
+        </w:rPr>
+        <w:commentReference w:id="75"/>
       </w:r>
       <w:r>
         <w:rPr>
@@ -6685,19 +6802,19 @@
         </w:rPr>
         <w:t xml:space="preserve"> proposed approach shows significant promise for both research and clinical applications in knee biomechanics</w:t>
       </w:r>
-      <w:commentRangeStart w:id="71"/>
+      <w:commentRangeStart w:id="76"/>
       <w:r>
         <w:rPr>
           <w:rFonts w:ascii="Verdana" w:hAnsi="Verdana"/>
         </w:rPr>
         <w:t>. The integration with a custom MRI-compatible knee loading device further enhances its potential for studying load-dependent changes in knee kinematics.</w:t>
       </w:r>
-      <w:commentRangeEnd w:id="71"/>
-      <w:r>
-        <w:rPr>
-          <w:rStyle w:val="CommentReference"/>
-        </w:rPr>
-        <w:commentReference w:id="71"/>
+      <w:commentRangeEnd w:id="76"/>
+      <w:r>
+        <w:rPr>
+          <w:rStyle w:val="CommentReference"/>
+        </w:rPr>
+        <w:commentReference w:id="76"/>
       </w:r>
     </w:p>
     <w:p>
@@ -6710,11 +6827,160 @@
     </w:p>
     <w:p>
       <w:pPr>
+        <w:pStyle w:val="Bibliography"/>
+        <w:rPr>
+          <w:rFonts w:ascii="Verdana" w:hAnsi="Verdana"/>
+        </w:rPr>
+      </w:pPr>
+      <w:r>
+        <w:rPr>
+          <w:rFonts w:ascii="Verdana" w:hAnsi="Verdana"/>
+        </w:rPr>
+        <w:fldChar w:fldCharType="begin"/>
+      </w:r>
+      <w:r>
+        <w:rPr>
+          <w:rFonts w:ascii="Verdana" w:hAnsi="Verdana"/>
+        </w:rPr>
+        <w:instrText xml:space="preserve"> ADDIN ZOTERO_BIBL {"uncited":[],"omitted":[],"custom":[]} CSL_BIBLIOGRAPHY </w:instrText>
+      </w:r>
+      <w:r>
+        <w:rPr>
+          <w:rFonts w:ascii="Verdana" w:hAnsi="Verdana"/>
+        </w:rPr>
+        <w:fldChar w:fldCharType="separate"/>
+      </w:r>
+      <w:r>
+        <w:rPr>
+          <w:rFonts w:ascii="Verdana" w:hAnsi="Verdana"/>
+        </w:rPr>
+        <w:t xml:space="preserve">1. </w:t>
+      </w:r>
+      <w:r>
+        <w:rPr>
+          <w:rFonts w:ascii="Verdana" w:hAnsi="Verdana"/>
+        </w:rPr>
+        <w:tab/>
+      </w:r>
+      <w:proofErr w:type="spellStart"/>
+      <w:r>
+        <w:rPr>
+          <w:rFonts w:ascii="Verdana" w:hAnsi="Verdana"/>
+        </w:rPr>
+        <w:t>Postolka</w:t>
+      </w:r>
+      <w:proofErr w:type="spellEnd"/>
+      <w:r>
+        <w:rPr>
+          <w:rFonts w:ascii="Verdana" w:hAnsi="Verdana"/>
+        </w:rPr>
+        <w:t xml:space="preserve"> B, Taylor WR, </w:t>
+      </w:r>
+      <w:proofErr w:type="spellStart"/>
+      <w:r>
+        <w:rPr>
+          <w:rFonts w:ascii="Verdana" w:hAnsi="Verdana"/>
+        </w:rPr>
+        <w:t>Dätwyler</w:t>
+      </w:r>
+      <w:proofErr w:type="spellEnd"/>
+      <w:r>
+        <w:rPr>
+          <w:rFonts w:ascii="Verdana" w:hAnsi="Verdana"/>
+        </w:rPr>
+        <w:t xml:space="preserve"> K, Heller MO, List R, Schütz P. Interpretation of natural </w:t>
+      </w:r>
+      <w:proofErr w:type="spellStart"/>
+      <w:r>
+        <w:rPr>
+          <w:rFonts w:ascii="Verdana" w:hAnsi="Verdana"/>
+        </w:rPr>
+        <w:t>tibio</w:t>
+      </w:r>
+      <w:proofErr w:type="spellEnd"/>
+      <w:r>
+        <w:rPr>
+          <w:rFonts w:ascii="Verdana" w:hAnsi="Verdana"/>
+        </w:rPr>
+        <w:t>-femoral kinematics critically depends upon the kinematic analysis approach: A survey and comparison of methodologies. Journal of Biomechanics 2022; 144 :111306. https://doi.org/10.1016/j.jbiomech.2022.111306</w:t>
+      </w:r>
+    </w:p>
+    <w:p>
+      <w:pPr>
+        <w:pStyle w:val="Bibliography"/>
+        <w:rPr>
+          <w:rFonts w:ascii="Verdana" w:hAnsi="Verdana"/>
+        </w:rPr>
+      </w:pPr>
+      <w:r>
+        <w:rPr>
+          <w:rFonts w:ascii="Verdana" w:hAnsi="Verdana"/>
+        </w:rPr>
+        <w:t xml:space="preserve">2. </w:t>
+      </w:r>
+      <w:r>
+        <w:rPr>
+          <w:rFonts w:ascii="Verdana" w:hAnsi="Verdana"/>
+        </w:rPr>
+        <w:tab/>
+        <w:t xml:space="preserve">Markolf KL, Burchfield DM, Shapiro MM, Shepard MF, </w:t>
+      </w:r>
+      <w:proofErr w:type="spellStart"/>
+      <w:r>
+        <w:rPr>
+          <w:rFonts w:ascii="Verdana" w:hAnsi="Verdana"/>
+        </w:rPr>
+        <w:t>Finerman</w:t>
+      </w:r>
+      <w:proofErr w:type="spellEnd"/>
+      <w:r>
+        <w:rPr>
+          <w:rFonts w:ascii="Verdana" w:hAnsi="Verdana"/>
+        </w:rPr>
+        <w:t xml:space="preserve"> GAM, </w:t>
+      </w:r>
+      <w:proofErr w:type="spellStart"/>
+      <w:r>
+        <w:rPr>
+          <w:rFonts w:ascii="Verdana" w:hAnsi="Verdana"/>
+        </w:rPr>
+        <w:t>Slauterbeck</w:t>
+      </w:r>
+      <w:proofErr w:type="spellEnd"/>
+      <w:r>
+        <w:rPr>
+          <w:rFonts w:ascii="Verdana" w:hAnsi="Verdana"/>
+        </w:rPr>
+        <w:t xml:space="preserve"> JL. Combined knee loading states that generate high anterior cruciate ligament forces. Journal </w:t>
+      </w:r>
+      <w:proofErr w:type="spellStart"/>
+      <w:r>
+        <w:rPr>
+          <w:rFonts w:ascii="Verdana" w:hAnsi="Verdana"/>
+        </w:rPr>
+        <w:t>Orthopaedic</w:t>
+      </w:r>
+      <w:proofErr w:type="spellEnd"/>
+      <w:r>
+        <w:rPr>
+          <w:rFonts w:ascii="Verdana" w:hAnsi="Verdana"/>
+        </w:rPr>
+        <w:t xml:space="preserve"> Research 1995; 13 :930–5. https://doi.org/10.1002/jor.1100130618</w:t>
+      </w:r>
+    </w:p>
+    <w:p>
+      <w:pPr>
         <w:spacing w:line="360" w:lineRule="auto"/>
         <w:rPr>
           <w:rFonts w:ascii="Verdana" w:hAnsi="Verdana"/>
         </w:rPr>
       </w:pPr>
+      <w:r>
+        <w:rPr>
+          <w:rFonts w:ascii="Verdana" w:hAnsi="Verdana"/>
+        </w:rPr>
+        <w:fldChar w:fldCharType="end"/>
+      </w:r>
     </w:p>
     <w:sectPr>
       <w:pgSz w:w="11906" w:h="16838" w:code="9"/>
@@ -6776,7 +7042,7 @@
       </w:r>
     </w:p>
   </w:comment>
-  <w:comment w:id="6" w:author="Brisson, Nicholas" w:date="2024-10-03T14:19:00Z" w:initials="BN">
+  <w:comment w:id="7" w:author="Brisson, Nicholas" w:date="2024-10-03T14:19:00Z" w:initials="BN">
     <w:p>
       <w:pPr>
         <w:pStyle w:val="CommentText"/>
@@ -6881,7 +7147,7 @@
       </w:r>
     </w:p>
   </w:comment>
-  <w:comment w:id="8" w:author="Brisson, Nicholas" w:date="2024-10-03T14:20:00Z" w:initials="BN">
+  <w:comment w:id="13" w:author="Brisson, Nicholas" w:date="2024-10-03T14:20:00Z" w:initials="BN">
     <w:p>
       <w:pPr>
         <w:pStyle w:val="CommentText"/>
@@ -6897,7 +7163,7 @@
       </w:r>
     </w:p>
   </w:comment>
-  <w:comment w:id="10" w:author="Brisson, Nicholas" w:date="2024-10-02T14:56:00Z" w:initials="BN">
+  <w:comment w:id="15" w:author="Brisson, Nicholas" w:date="2024-10-02T14:56:00Z" w:initials="BN">
     <w:p>
       <w:pPr>
         <w:pStyle w:val="CommentText"/>
@@ -6926,7 +7192,7 @@
       </w:r>
     </w:p>
   </w:comment>
-  <w:comment w:id="21" w:author="Brisson, Nicholas" w:date="2024-10-02T14:58:00Z" w:initials="BN">
+  <w:comment w:id="26" w:author="Brisson, Nicholas" w:date="2024-10-02T14:58:00Z" w:initials="BN">
     <w:p>
       <w:pPr>
         <w:pStyle w:val="CommentText"/>
@@ -6955,7 +7221,7 @@
       </w:r>
     </w:p>
   </w:comment>
-  <w:comment w:id="23" w:author="Brisson, Nicholas" w:date="2024-10-02T15:03:00Z" w:initials="BN">
+  <w:comment w:id="28" w:author="Brisson, Nicholas" w:date="2024-10-02T15:03:00Z" w:initials="BN">
     <w:p>
       <w:pPr>
         <w:pStyle w:val="CommentText"/>
@@ -6971,7 +7237,7 @@
       </w:r>
     </w:p>
   </w:comment>
-  <w:comment w:id="24" w:author="Brisson, Nicholas" w:date="2024-10-02T15:04:00Z" w:initials="BN">
+  <w:comment w:id="29" w:author="Brisson, Nicholas" w:date="2024-10-02T15:04:00Z" w:initials="BN">
     <w:p>
       <w:pPr>
         <w:pStyle w:val="CommentText"/>
@@ -7010,7 +7276,7 @@
       </w:pPr>
     </w:p>
   </w:comment>
-  <w:comment w:id="25" w:author="Brisson, Nicholas" w:date="2024-10-02T15:06:00Z" w:initials="BN">
+  <w:comment w:id="30" w:author="Brisson, Nicholas" w:date="2024-10-02T15:06:00Z" w:initials="BN">
     <w:p>
       <w:pPr>
         <w:pStyle w:val="CommentText"/>
@@ -7026,7 +7292,7 @@
       </w:r>
     </w:p>
   </w:comment>
-  <w:comment w:id="26" w:author="Brisson, Nicholas" w:date="2024-10-02T15:07:00Z" w:initials="BN">
+  <w:comment w:id="31" w:author="Brisson, Nicholas" w:date="2024-10-02T15:07:00Z" w:initials="BN">
     <w:p>
       <w:pPr>
         <w:pStyle w:val="CommentText"/>
@@ -7042,7 +7308,7 @@
       </w:r>
     </w:p>
   </w:comment>
-  <w:comment w:id="27" w:author="Brisson, Nicholas" w:date="2024-10-02T15:11:00Z" w:initials="BN">
+  <w:comment w:id="32" w:author="Brisson, Nicholas" w:date="2024-10-02T15:11:00Z" w:initials="BN">
     <w:p>
       <w:pPr>
         <w:pStyle w:val="CommentText"/>
@@ -7058,7 +7324,7 @@
       </w:r>
     </w:p>
   </w:comment>
-  <w:comment w:id="28" w:author="Brisson, Nicholas" w:date="2024-10-02T15:16:00Z" w:initials="BN">
+  <w:comment w:id="33" w:author="Brisson, Nicholas" w:date="2024-10-02T15:16:00Z" w:initials="BN">
     <w:p>
       <w:pPr>
         <w:pStyle w:val="CommentText"/>
@@ -7074,7 +7340,7 @@
       </w:r>
     </w:p>
   </w:comment>
-  <w:comment w:id="29" w:author="Brisson, Nicholas" w:date="2024-10-02T15:21:00Z" w:initials="BN">
+  <w:comment w:id="34" w:author="Brisson, Nicholas" w:date="2024-10-02T15:21:00Z" w:initials="BN">
     <w:p>
       <w:pPr>
         <w:pStyle w:val="CommentText"/>
@@ -7121,7 +7387,7 @@
       </w:r>
     </w:p>
   </w:comment>
-  <w:comment w:id="30" w:author="Brisson, Nicholas" w:date="2024-10-02T15:22:00Z" w:initials="BN">
+  <w:comment w:id="35" w:author="Brisson, Nicholas" w:date="2024-10-02T15:22:00Z" w:initials="BN">
     <w:p>
       <w:pPr>
         <w:pStyle w:val="CommentText"/>
@@ -7150,7 +7416,7 @@
       </w:r>
     </w:p>
   </w:comment>
-  <w:comment w:id="31" w:author="Brisson, Nicholas" w:date="2024-10-02T15:24:00Z" w:initials="BN">
+  <w:comment w:id="36" w:author="Brisson, Nicholas" w:date="2024-10-02T15:24:00Z" w:initials="BN">
     <w:p>
       <w:pPr>
         <w:pStyle w:val="CommentText"/>
@@ -7179,7 +7445,7 @@
       </w:r>
     </w:p>
   </w:comment>
-  <w:comment w:id="32" w:author="Brisson, Nicholas" w:date="2024-10-02T15:33:00Z" w:initials="BN">
+  <w:comment w:id="37" w:author="Brisson, Nicholas" w:date="2024-10-02T15:33:00Z" w:initials="BN">
     <w:p>
       <w:pPr>
         <w:pStyle w:val="CommentText"/>
@@ -7195,7 +7461,7 @@
       </w:r>
     </w:p>
   </w:comment>
-  <w:comment w:id="33" w:author="Brisson, Nicholas" w:date="2024-10-02T15:34:00Z" w:initials="BN">
+  <w:comment w:id="38" w:author="Brisson, Nicholas" w:date="2024-10-02T15:34:00Z" w:initials="BN">
     <w:p>
       <w:pPr>
         <w:pStyle w:val="CommentText"/>
@@ -7211,7 +7477,7 @@
       </w:r>
     </w:p>
   </w:comment>
-  <w:comment w:id="34" w:author="Brisson, Nicholas" w:date="2024-10-02T15:36:00Z" w:initials="BN">
+  <w:comment w:id="39" w:author="Brisson, Nicholas" w:date="2024-10-02T15:36:00Z" w:initials="BN">
     <w:p>
       <w:pPr>
         <w:pStyle w:val="CommentText"/>
@@ -7227,7 +7493,7 @@
       </w:r>
     </w:p>
   </w:comment>
-  <w:comment w:id="35" w:author="Aayush Nepal" w:date="2024-10-05T16:28:00Z" w:initials="AN">
+  <w:comment w:id="40" w:author="Aayush Nepal" w:date="2024-10-05T16:28:00Z" w:initials="AN">
     <w:p>
       <w:pPr>
         <w:pStyle w:val="CommentText"/>
@@ -7243,7 +7509,7 @@
       </w:r>
     </w:p>
   </w:comment>
-  <w:comment w:id="36" w:author="Brisson, Nicholas" w:date="2024-10-02T15:35:00Z" w:initials="BN">
+  <w:comment w:id="41" w:author="Brisson, Nicholas" w:date="2024-10-02T15:35:00Z" w:initials="BN">
     <w:p>
       <w:pPr>
         <w:pStyle w:val="CommentText"/>
@@ -7259,7 +7525,7 @@
       </w:r>
     </w:p>
   </w:comment>
-  <w:comment w:id="37" w:author="Brisson, Nicholas" w:date="2024-10-02T15:36:00Z" w:initials="BN">
+  <w:comment w:id="42" w:author="Brisson, Nicholas" w:date="2024-10-02T15:36:00Z" w:initials="BN">
     <w:p>
       <w:pPr>
         <w:pStyle w:val="CommentText"/>
@@ -7275,7 +7541,7 @@
       </w:r>
     </w:p>
   </w:comment>
-  <w:comment w:id="38" w:author="Brisson, Nicholas" w:date="2024-10-02T15:38:00Z" w:initials="BN">
+  <w:comment w:id="43" w:author="Brisson, Nicholas" w:date="2024-10-02T15:38:00Z" w:initials="BN">
     <w:p>
       <w:pPr>
         <w:pStyle w:val="CommentText"/>
@@ -7291,7 +7557,7 @@
       </w:r>
     </w:p>
   </w:comment>
-  <w:comment w:id="39" w:author="Brisson, Nicholas" w:date="2024-10-02T15:41:00Z" w:initials="BN">
+  <w:comment w:id="44" w:author="Brisson, Nicholas" w:date="2024-10-02T15:41:00Z" w:initials="BN">
     <w:p>
       <w:pPr>
         <w:pStyle w:val="CommentText"/>
@@ -7317,7 +7583,7 @@
       </w:pPr>
     </w:p>
   </w:comment>
-  <w:comment w:id="40" w:author="Brisson, Nicholas" w:date="2024-10-02T15:42:00Z" w:initials="BN">
+  <w:comment w:id="45" w:author="Brisson, Nicholas" w:date="2024-10-02T15:42:00Z" w:initials="BN">
     <w:p>
       <w:pPr>
         <w:pStyle w:val="CommentText"/>
@@ -7333,7 +7599,7 @@
       </w:r>
     </w:p>
   </w:comment>
-  <w:comment w:id="41" w:author="Brisson, Nicholas" w:date="2024-10-02T15:46:00Z" w:initials="BN">
+  <w:comment w:id="46" w:author="Brisson, Nicholas" w:date="2024-10-02T15:46:00Z" w:initials="BN">
     <w:p>
       <w:pPr>
         <w:pStyle w:val="CommentText"/>
@@ -7352,7 +7618,7 @@
       </w:r>
     </w:p>
   </w:comment>
-  <w:comment w:id="42" w:author="Brisson, Nicholas" w:date="2024-10-02T16:04:00Z" w:initials="BN">
+  <w:comment w:id="47" w:author="Brisson, Nicholas" w:date="2024-10-02T16:04:00Z" w:initials="BN">
     <w:p>
       <w:pPr>
         <w:pStyle w:val="CommentText"/>
@@ -7368,7 +7634,7 @@
       </w:r>
     </w:p>
   </w:comment>
-  <w:comment w:id="43" w:author="Brisson, Nicholas" w:date="2024-10-02T16:05:00Z" w:initials="BN">
+  <w:comment w:id="48" w:author="Brisson, Nicholas" w:date="2024-10-02T16:05:00Z" w:initials="BN">
     <w:p>
       <w:pPr>
         <w:pStyle w:val="CommentText"/>
@@ -7384,7 +7650,7 @@
       </w:r>
     </w:p>
   </w:comment>
-  <w:comment w:id="44" w:author="Brisson, Nicholas" w:date="2024-10-02T16:07:00Z" w:initials="BN">
+  <w:comment w:id="49" w:author="Brisson, Nicholas" w:date="2024-10-02T16:07:00Z" w:initials="BN">
     <w:p>
       <w:pPr>
         <w:pStyle w:val="CommentText"/>
@@ -7400,7 +7666,7 @@
       </w:r>
     </w:p>
   </w:comment>
-  <w:comment w:id="45" w:author="Brisson, Nicholas" w:date="2024-10-02T16:19:00Z" w:initials="BN">
+  <w:comment w:id="50" w:author="Brisson, Nicholas" w:date="2024-10-02T16:19:00Z" w:initials="BN">
     <w:p>
       <w:pPr>
         <w:pStyle w:val="CommentText"/>
@@ -7416,7 +7682,7 @@
       </w:r>
     </w:p>
   </w:comment>
-  <w:comment w:id="46" w:author="Brisson, Nicholas" w:date="2024-10-02T16:10:00Z" w:initials="BN">
+  <w:comment w:id="51" w:author="Brisson, Nicholas" w:date="2024-10-02T16:10:00Z" w:initials="BN">
     <w:p>
       <w:pPr>
         <w:pStyle w:val="CommentText"/>
@@ -7432,7 +7698,7 @@
       </w:r>
     </w:p>
   </w:comment>
-  <w:comment w:id="47" w:author="Brisson, Nicholas" w:date="2024-10-02T16:12:00Z" w:initials="BN">
+  <w:comment w:id="52" w:author="Brisson, Nicholas" w:date="2024-10-02T16:12:00Z" w:initials="BN">
     <w:p>
       <w:pPr>
         <w:pStyle w:val="CommentText"/>
@@ -7448,7 +7714,7 @@
       </w:r>
     </w:p>
   </w:comment>
-  <w:comment w:id="48" w:author="Brisson, Nicholas" w:date="2024-10-02T16:14:00Z" w:initials="BN">
+  <w:comment w:id="53" w:author="Brisson, Nicholas" w:date="2024-10-02T16:14:00Z" w:initials="BN">
     <w:p>
       <w:pPr>
         <w:pStyle w:val="CommentText"/>
@@ -7469,7 +7735,7 @@
       </w:pPr>
     </w:p>
   </w:comment>
-  <w:comment w:id="49" w:author="Brisson, Nicholas" w:date="2024-10-02T16:15:00Z" w:initials="BN">
+  <w:comment w:id="54" w:author="Brisson, Nicholas" w:date="2024-10-02T16:15:00Z" w:initials="BN">
     <w:p>
       <w:pPr>
         <w:pStyle w:val="CommentText"/>
@@ -7485,7 +7751,7 @@
       </w:r>
     </w:p>
   </w:comment>
-  <w:comment w:id="50" w:author="Brisson, Nicholas" w:date="2024-10-02T16:22:00Z" w:initials="BN">
+  <w:comment w:id="55" w:author="Brisson, Nicholas" w:date="2024-10-02T16:22:00Z" w:initials="BN">
     <w:p>
       <w:pPr>
         <w:pStyle w:val="CommentText"/>
@@ -7501,7 +7767,7 @@
       </w:r>
     </w:p>
   </w:comment>
-  <w:comment w:id="51" w:author="Brisson, Nicholas" w:date="2024-10-02T16:45:00Z" w:initials="BN">
+  <w:comment w:id="56" w:author="Brisson, Nicholas" w:date="2024-10-02T16:45:00Z" w:initials="BN">
     <w:p>
       <w:pPr>
         <w:pStyle w:val="CommentText"/>
@@ -7517,7 +7783,7 @@
       </w:r>
     </w:p>
   </w:comment>
-  <w:comment w:id="52" w:author="Brisson, Nicholas" w:date="2024-10-02T16:50:00Z" w:initials="BN">
+  <w:comment w:id="57" w:author="Brisson, Nicholas" w:date="2024-10-02T16:50:00Z" w:initials="BN">
     <w:p>
       <w:pPr>
         <w:pStyle w:val="CommentText"/>
@@ -7559,7 +7825,7 @@
       </w:r>
     </w:p>
   </w:comment>
-  <w:comment w:id="53" w:author="Brisson, Nicholas" w:date="2024-10-03T15:04:00Z" w:initials="BN">
+  <w:comment w:id="58" w:author="Brisson, Nicholas" w:date="2024-10-03T15:04:00Z" w:initials="BN">
     <w:p>
       <w:pPr>
         <w:pStyle w:val="CommentText"/>
@@ -7575,7 +7841,7 @@
       </w:r>
     </w:p>
   </w:comment>
-  <w:comment w:id="54" w:author="Brisson, Nicholas" w:date="2024-10-03T15:08:00Z" w:initials="BN">
+  <w:comment w:id="59" w:author="Brisson, Nicholas" w:date="2024-10-03T15:08:00Z" w:initials="BN">
     <w:p>
       <w:pPr>
         <w:pStyle w:val="CommentText"/>
@@ -7591,7 +7857,7 @@
       </w:r>
     </w:p>
   </w:comment>
-  <w:comment w:id="55" w:author="Brisson, Nicholas" w:date="2024-10-03T15:43:00Z" w:initials="BN">
+  <w:comment w:id="60" w:author="Brisson, Nicholas" w:date="2024-10-03T15:43:00Z" w:initials="BN">
     <w:p>
       <w:pPr>
         <w:pStyle w:val="CommentText"/>
@@ -7607,7 +7873,7 @@
       </w:r>
     </w:p>
   </w:comment>
-  <w:comment w:id="56" w:author="Brisson, Nicholas" w:date="2024-10-03T14:42:00Z" w:initials="BN">
+  <w:comment w:id="61" w:author="Brisson, Nicholas" w:date="2024-10-03T14:42:00Z" w:initials="BN">
     <w:p>
       <w:pPr>
         <w:pStyle w:val="CommentText"/>
@@ -7636,7 +7902,7 @@
       </w:r>
     </w:p>
   </w:comment>
-  <w:comment w:id="57" w:author="Brisson, Nicholas" w:date="2024-10-03T14:43:00Z" w:initials="BN">
+  <w:comment w:id="62" w:author="Brisson, Nicholas" w:date="2024-10-03T14:43:00Z" w:initials="BN">
     <w:p>
       <w:pPr>
         <w:pStyle w:val="CommentText"/>
@@ -7652,7 +7918,7 @@
       </w:r>
     </w:p>
   </w:comment>
-  <w:comment w:id="58" w:author="Brisson, Nicholas" w:date="2024-10-03T14:46:00Z" w:initials="BN">
+  <w:comment w:id="63" w:author="Brisson, Nicholas" w:date="2024-10-03T14:46:00Z" w:initials="BN">
     <w:p>
       <w:pPr>
         <w:pStyle w:val="CommentText"/>
@@ -7671,7 +7937,7 @@
       </w:r>
     </w:p>
   </w:comment>
-  <w:comment w:id="59" w:author="Brisson, Nicholas" w:date="2024-10-03T14:48:00Z" w:initials="BN">
+  <w:comment w:id="64" w:author="Brisson, Nicholas" w:date="2024-10-03T14:48:00Z" w:initials="BN">
     <w:p>
       <w:pPr>
         <w:pStyle w:val="CommentText"/>
@@ -7721,7 +7987,7 @@
       </w:r>
     </w:p>
   </w:comment>
-  <w:comment w:id="60" w:author="Brisson, Nicholas" w:date="2024-10-03T14:50:00Z" w:initials="BN">
+  <w:comment w:id="65" w:author="Brisson, Nicholas" w:date="2024-10-03T14:50:00Z" w:initials="BN">
     <w:p>
       <w:pPr>
         <w:pStyle w:val="CommentText"/>
@@ -7737,7 +8003,7 @@
       </w:r>
     </w:p>
   </w:comment>
-  <w:comment w:id="61" w:author="Brisson, Nicholas" w:date="2024-10-03T15:11:00Z" w:initials="BN">
+  <w:comment w:id="66" w:author="Brisson, Nicholas" w:date="2024-10-03T15:11:00Z" w:initials="BN">
     <w:p>
       <w:pPr>
         <w:pStyle w:val="CommentText"/>
@@ -7766,7 +8032,7 @@
       </w:r>
     </w:p>
   </w:comment>
-  <w:comment w:id="62" w:author="Brisson, Nicholas" w:date="2024-10-03T15:12:00Z" w:initials="BN">
+  <w:comment w:id="67" w:author="Brisson, Nicholas" w:date="2024-10-03T15:12:00Z" w:initials="BN">
     <w:p>
       <w:pPr>
         <w:pStyle w:val="CommentText"/>
@@ -7814,7 +8080,7 @@
       </w:r>
     </w:p>
   </w:comment>
-  <w:comment w:id="63" w:author="Brisson, Nicholas" w:date="2024-10-03T15:19:00Z" w:initials="BN">
+  <w:comment w:id="68" w:author="Brisson, Nicholas" w:date="2024-10-03T15:19:00Z" w:initials="BN">
     <w:p>
       <w:pPr>
         <w:pStyle w:val="CommentText"/>
@@ -7830,7 +8096,7 @@
       </w:r>
     </w:p>
   </w:comment>
-  <w:comment w:id="64" w:author="Brisson, Nicholas" w:date="2024-10-03T15:21:00Z" w:initials="BN">
+  <w:comment w:id="69" w:author="Brisson, Nicholas" w:date="2024-10-03T15:21:00Z" w:initials="BN">
     <w:p>
       <w:pPr>
         <w:pStyle w:val="CommentText"/>
@@ -7846,7 +8112,7 @@
       </w:r>
     </w:p>
   </w:comment>
-  <w:comment w:id="65" w:author="Brisson, Nicholas" w:date="2024-10-03T15:29:00Z" w:initials="BN">
+  <w:comment w:id="70" w:author="Brisson, Nicholas" w:date="2024-10-03T15:29:00Z" w:initials="BN">
     <w:p>
       <w:pPr>
         <w:pStyle w:val="CommentText"/>
@@ -7910,7 +8176,7 @@
       </w:pPr>
     </w:p>
   </w:comment>
-  <w:comment w:id="66" w:author="Brisson, Nicholas" w:date="2024-10-03T15:39:00Z" w:initials="BN">
+  <w:comment w:id="71" w:author="Brisson, Nicholas" w:date="2024-10-03T15:39:00Z" w:initials="BN">
     <w:p>
       <w:pPr>
         <w:pStyle w:val="CommentText"/>
@@ -7926,7 +8192,7 @@
       </w:r>
     </w:p>
   </w:comment>
-  <w:comment w:id="67" w:author="Brisson, Nicholas" w:date="2024-10-03T15:39:00Z" w:initials="BN">
+  <w:comment w:id="72" w:author="Brisson, Nicholas" w:date="2024-10-03T15:39:00Z" w:initials="BN">
     <w:p>
       <w:pPr>
         <w:pStyle w:val="CommentText"/>
@@ -7967,7 +8233,7 @@
       </w:r>
     </w:p>
   </w:comment>
-  <w:comment w:id="68" w:author="Brisson, Nicholas" w:date="2024-10-03T15:42:00Z" w:initials="BN">
+  <w:comment w:id="73" w:author="Brisson, Nicholas" w:date="2024-10-03T15:42:00Z" w:initials="BN">
     <w:p>
       <w:pPr>
         <w:pStyle w:val="CommentText"/>
@@ -7983,7 +8249,7 @@
       </w:r>
     </w:p>
   </w:comment>
-  <w:comment w:id="69" w:author="Brisson, Nicholas" w:date="2024-10-03T15:45:00Z" w:initials="BN">
+  <w:comment w:id="74" w:author="Brisson, Nicholas" w:date="2024-10-03T15:45:00Z" w:initials="BN">
     <w:p>
       <w:pPr>
         <w:pStyle w:val="CommentText"/>
@@ -7999,7 +8265,7 @@
       </w:r>
     </w:p>
   </w:comment>
-  <w:comment w:id="70" w:author="Brisson, Nicholas" w:date="2024-10-03T15:46:00Z" w:initials="BN">
+  <w:comment w:id="75" w:author="Brisson, Nicholas" w:date="2024-10-03T15:46:00Z" w:initials="BN">
     <w:p>
       <w:pPr>
         <w:pStyle w:val="CommentText"/>
@@ -8015,7 +8281,7 @@
       </w:r>
     </w:p>
   </w:comment>
-  <w:comment w:id="71" w:author="Brisson, Nicholas" w:date="2024-10-03T15:46:00Z" w:initials="BN">
+  <w:comment w:id="76" w:author="Brisson, Nicholas" w:date="2024-10-03T15:46:00Z" w:initials="BN">
     <w:p>
       <w:pPr>
         <w:pStyle w:val="CommentText"/>
@@ -9603,6 +9869,21 @@
       <w:szCs w:val="18"/>
     </w:rPr>
   </w:style>
+  <w:style w:type="paragraph" w:styleId="Bibliography">
+    <w:name w:val="Bibliography"/>
+    <w:basedOn w:val="Normal"/>
+    <w:next w:val="Normal"/>
+    <w:uiPriority w:val="37"/>
+    <w:unhideWhenUsed/>
+    <w:rsid w:val="003D7CE9"/>
+    <w:pPr>
+      <w:tabs>
+        <w:tab w:val="left" w:pos="384"/>
+      </w:tabs>
+      <w:spacing w:after="240" w:line="240" w:lineRule="auto"/>
+      <w:ind w:left="384" w:hanging="384"/>
+    </w:pPr>
+  </w:style>
 </w:styles>
 </file>
 

</xml_diff>

<commit_message>
update at the cine explanation
</commit_message>
<xml_diff>
--- a/manuscript/v2/v3/v5/manuscript_v5.docx
+++ b/manuscript/v2/v3/v5/manuscript_v5.docx
@@ -1716,27 +1716,7 @@
         <w:rPr>
           <w:rFonts w:ascii="Verdana" w:hAnsi="Verdana"/>
         </w:rPr>
-        <w:t xml:space="preserve">, we present a </w:t>
-      </w:r>
-      <w:commentRangeStart w:id="10"/>
-      <w:r>
-        <w:rPr>
-          <w:rFonts w:ascii="Verdana" w:hAnsi="Verdana"/>
-        </w:rPr>
-        <w:t xml:space="preserve">novel </w:t>
-      </w:r>
-      <w:commentRangeEnd w:id="10"/>
-      <w:r>
-        <w:rPr>
-          <w:rStyle w:val="CommentReference"/>
-        </w:rPr>
-        <w:commentReference w:id="10"/>
-      </w:r>
-      <w:r>
-        <w:rPr>
-          <w:rFonts w:ascii="Verdana" w:hAnsi="Verdana"/>
-        </w:rPr>
-        <w:t xml:space="preserve">semi-automated </w:t>
+        <w:t xml:space="preserve">, we present a semi-automated </w:t>
       </w:r>
       <w:r>
         <w:rPr>
@@ -1766,7 +1746,7 @@
         <w:rPr>
           <w:rFonts w:ascii="Verdana" w:hAnsi="Verdana"/>
         </w:rPr>
-        <w:t xml:space="preserve"> kinematics from high-resolution dynamic MRI data. Our method leverages advanced edge detection and tracking to segment and follow the contours of the tibia and femur throughout the flexion-extension </w:t>
+        <w:t xml:space="preserve"> kinematics from dynamic MRI data. Our method leverages edge detection and tracking to segment and follow the contours of the tibia and femur throughout the flexion-extension </w:t>
       </w:r>
       <w:r>
         <w:rPr>
@@ -1780,25 +1760,17 @@
         </w:rPr>
         <w:t xml:space="preserve">cycle. Unlike previous approaches, our technique operates directly on the dynamic frames without requiring additional static scans, potentially streamlining the overall </w:t>
       </w:r>
-      <w:commentRangeStart w:id="11"/>
-      <w:r>
-        <w:rPr>
-          <w:rFonts w:ascii="Verdana" w:hAnsi="Verdana"/>
-        </w:rPr>
-        <w:t>imaging process</w:t>
-      </w:r>
-      <w:commentRangeEnd w:id="11"/>
-      <w:r>
-        <w:rPr>
-          <w:rStyle w:val="CommentReference"/>
-        </w:rPr>
-        <w:commentReference w:id="11"/>
-      </w:r>
-      <w:r>
-        <w:rPr>
-          <w:rFonts w:ascii="Verdana" w:hAnsi="Verdana"/>
-        </w:rPr>
-        <w:t>. By computing frame-to-frame transformation</w:t>
+      <w:r>
+        <w:rPr>
+          <w:rFonts w:ascii="Verdana" w:hAnsi="Verdana"/>
+        </w:rPr>
+        <w:t>analysis</w:t>
+      </w:r>
+      <w:r>
+        <w:rPr>
+          <w:rFonts w:ascii="Verdana" w:hAnsi="Verdana"/>
+        </w:rPr>
+        <w:t xml:space="preserve"> process. By computing frame-to-frame transformation</w:t>
       </w:r>
       <w:r>
         <w:rPr>
@@ -1900,21 +1872,7 @@
         <w:rPr>
           <w:rFonts w:ascii="Verdana" w:hAnsi="Verdana"/>
         </w:rPr>
-        <w:t>against manual segmentation, demonstrating its potential as an efficient and accurate tool for investigating in vivo knee mechanics</w:t>
-      </w:r>
-      <w:commentRangeStart w:id="12"/>
-      <w:commentRangeEnd w:id="12"/>
-      <w:r>
-        <w:rPr>
-          <w:rStyle w:val="CommentReference"/>
-        </w:rPr>
-        <w:commentReference w:id="12"/>
-      </w:r>
-      <w:r>
-        <w:rPr>
-          <w:rFonts w:ascii="Verdana" w:hAnsi="Verdana"/>
-        </w:rPr>
-        <w:t>.</w:t>
+        <w:t>against manual segmentation, demonstrating its potential as an efficient and accurate tool for investigating in vivo knee mechanics.</w:t>
       </w:r>
     </w:p>
     <w:p>
@@ -2273,84 +2231,20 @@
         <w:rPr>
           <w:rFonts w:ascii="Verdana" w:hAnsi="Verdana"/>
         </w:rPr>
-        <w:t xml:space="preserve"> was used to guide knee motion and ensure consistent, planar movement during flexion-extension cycles. Participants were positioned supine in the scanner with their thigh secured on a wedge positioner using a strap. The lower leg was attached to an ankle support just above the malleol</w:t>
-      </w:r>
-      <w:r>
-        <w:rPr>
-          <w:rFonts w:ascii="Verdana" w:hAnsi="Verdana"/>
-        </w:rPr>
-        <w:t>us</w:t>
-      </w:r>
-      <w:r>
-        <w:rPr>
-          <w:rFonts w:ascii="Verdana" w:hAnsi="Verdana"/>
-        </w:rPr>
-        <w:t xml:space="preserve"> using Velcro straps </w:t>
-      </w:r>
-      <w:commentRangeStart w:id="13"/>
-      <w:r>
-        <w:rPr>
-          <w:rFonts w:ascii="Verdana" w:hAnsi="Verdana"/>
-        </w:rPr>
-        <w:t>to minimize lateral movement</w:t>
-      </w:r>
-      <w:commentRangeEnd w:id="13"/>
-      <w:r>
-        <w:rPr>
-          <w:rStyle w:val="CommentReference"/>
-        </w:rPr>
-        <w:commentReference w:id="13"/>
-      </w:r>
-      <w:r>
-        <w:rPr>
-          <w:rFonts w:ascii="Verdana" w:hAnsi="Verdana"/>
-        </w:rPr>
-        <w:t xml:space="preserve">. The knee </w:t>
-      </w:r>
-      <w:r>
-        <w:rPr>
-          <w:rFonts w:ascii="Verdana" w:hAnsi="Verdana"/>
-        </w:rPr>
-        <w:t xml:space="preserve">joint center </w:t>
-      </w:r>
-      <w:r>
-        <w:rPr>
-          <w:rFonts w:ascii="Verdana" w:hAnsi="Verdana"/>
-        </w:rPr>
-        <w:t xml:space="preserve">was aligned with the device's axis of rotation, allowing </w:t>
-      </w:r>
-      <w:commentRangeStart w:id="14"/>
-      <w:r>
-        <w:rPr>
-          <w:rFonts w:ascii="Verdana" w:hAnsi="Verdana"/>
-        </w:rPr>
-        <w:t xml:space="preserve">only up </w:t>
+        <w:t xml:space="preserve"> was used to guide knee motion and ensure consistent, planar movement during flexion-extension cycles. Participants were positioned supine in the scanner with their thigh secured on a wedge positioner using a strap. </w:t>
+      </w:r>
+      <w:r>
+        <w:rPr>
+          <w:rFonts w:ascii="Verdana" w:hAnsi="Verdana"/>
+        </w:rPr>
+        <w:t xml:space="preserve">The lower leg was secured to an ankle support positioned just proximal to the malleolus using Velcro straps to attach the leg to the device arm. Additional straps were applied around the thigh to minimize unwanted lateral movement. The knee joint center was carefully aligned with the </w:t>
       </w:r>
       <w:r>
         <w:rPr>
           <w:rFonts w:ascii="Verdana" w:hAnsi="Verdana"/>
         </w:rPr>
         <w:lastRenderedPageBreak/>
-        <w:t>and down movement</w:t>
-      </w:r>
-      <w:commentRangeEnd w:id="14"/>
-      <w:r>
-        <w:rPr>
-          <w:rStyle w:val="CommentReference"/>
-        </w:rPr>
-        <w:commentReference w:id="14"/>
-      </w:r>
-      <w:r>
-        <w:rPr>
-          <w:rFonts w:ascii="Verdana" w:hAnsi="Verdana"/>
-        </w:rPr>
-        <w:t xml:space="preserve"> in a single </w:t>
-      </w:r>
-      <w:r>
-        <w:rPr>
-          <w:rFonts w:ascii="Verdana" w:hAnsi="Verdana"/>
-        </w:rPr>
-        <w:t>plane.</w:t>
+        <w:t>device's axis of rotation, allowing only flexion and extension movements in the sagittal plane.</w:t>
       </w:r>
       <w:r>
         <w:rPr>
@@ -2380,51 +2274,31 @@
         <w:rPr>
           <w:rFonts w:ascii="Verdana" w:hAnsi="Verdana"/>
         </w:rPr>
-        <w:t>,</w:t>
-      </w:r>
-      <w:r>
-        <w:rPr>
-          <w:rFonts w:ascii="Verdana" w:hAnsi="Verdana"/>
-        </w:rPr>
-        <w:t xml:space="preserve"> with o</w:t>
-      </w:r>
-      <w:r>
-        <w:rPr>
-          <w:rFonts w:ascii="Verdana" w:hAnsi="Verdana"/>
-        </w:rPr>
-        <w:t xml:space="preserve">ne coil wrapped around the top of the knee, covering the distal femur, </w:t>
-      </w:r>
-      <w:r>
-        <w:rPr>
-          <w:rFonts w:ascii="Verdana" w:hAnsi="Verdana"/>
-        </w:rPr>
-        <w:t>and</w:t>
-      </w:r>
-      <w:r>
-        <w:rPr>
-          <w:rFonts w:ascii="Verdana" w:hAnsi="Verdana"/>
-        </w:rPr>
-        <w:t xml:space="preserve"> the other placed underneath the knee, </w:t>
-      </w:r>
-      <w:commentRangeStart w:id="15"/>
-      <w:r>
-        <w:rPr>
-          <w:rFonts w:ascii="Verdana" w:hAnsi="Verdana"/>
-        </w:rPr>
-        <w:t>supporting the proximal tibia</w:t>
-      </w:r>
-      <w:commentRangeEnd w:id="15"/>
-      <w:r>
-        <w:rPr>
-          <w:rStyle w:val="CommentReference"/>
-        </w:rPr>
-        <w:commentReference w:id="15"/>
+        <w:t xml:space="preserve"> to ensure comprehensive coverage of the knee region. </w:t>
+      </w:r>
+      <w:r>
+        <w:rPr>
+          <w:rFonts w:ascii="Verdana" w:hAnsi="Verdana"/>
+        </w:rPr>
+        <w:t>One coil was positioned beneath the knee, with the posterior aspect of the knee resting directly on it</w:t>
       </w:r>
       <w:r>
         <w:rPr>
           <w:rFonts w:ascii="Verdana" w:hAnsi="Verdana"/>
         </w:rPr>
         <w:t xml:space="preserve">. </w:t>
+      </w:r>
+      <w:r>
+        <w:rPr>
+          <w:rFonts w:ascii="Verdana" w:hAnsi="Verdana"/>
+        </w:rPr>
+        <w:t xml:space="preserve">The second coil was wrapped around the anterior aspect of the knee, covering the proximal tibia. </w:t>
+      </w:r>
+      <w:r>
+        <w:rPr>
+          <w:rFonts w:ascii="Verdana" w:hAnsi="Verdana"/>
+        </w:rPr>
+        <w:t xml:space="preserve"> </w:t>
       </w:r>
     </w:p>
     <w:p>
@@ -2963,7 +2837,95 @@
         <w:rPr>
           <w:rFonts w:ascii="Verdana" w:eastAsia="Verdana" w:hAnsi="Verdana" w:cs="Verdana"/>
         </w:rPr>
-        <w:t>sensor precisely measured the knee rotation angle</w:t>
+        <w:t>sensor measured the knee rotation angle</w:t>
+      </w:r>
+      <w:r>
+        <w:rPr>
+          <w:rFonts w:ascii="Verdana" w:eastAsia="Verdana" w:hAnsi="Verdana" w:cs="Verdana"/>
+        </w:rPr>
+        <w:t xml:space="preserve"> with a precision of 0.025</w:t>
+      </w:r>
+      <w:r>
+        <w:rPr>
+          <w:rFonts w:ascii="Verdana" w:eastAsia="Verdana" w:hAnsi="Verdana" w:cs="Verdana"/>
+        </w:rPr>
+        <w:t>° </w:t>
+      </w:r>
+      <w:r>
+        <w:rPr>
+          <w:rFonts w:ascii="Verdana" w:eastAsia="Verdana" w:hAnsi="Verdana" w:cs="Verdana"/>
+        </w:rPr>
+        <w:t xml:space="preserve">using optical signals. The optical signals were first converted to electrical signals by a controller (MR330, </w:t>
+      </w:r>
+      <w:proofErr w:type="spellStart"/>
+      <w:r>
+        <w:rPr>
+          <w:rFonts w:ascii="Verdana" w:eastAsia="Verdana" w:hAnsi="Verdana" w:cs="Verdana"/>
+        </w:rPr>
+        <w:t>Micronor</w:t>
+      </w:r>
+      <w:proofErr w:type="spellEnd"/>
+      <w:r>
+        <w:rPr>
+          <w:rFonts w:ascii="Verdana" w:eastAsia="Verdana" w:hAnsi="Verdana" w:cs="Verdana"/>
+        </w:rPr>
+        <w:t>), which were then</w:t>
+      </w:r>
+      <w:r>
+        <w:rPr>
+          <w:rFonts w:ascii="Verdana" w:eastAsia="Verdana" w:hAnsi="Verdana" w:cs="Verdana"/>
+        </w:rPr>
+        <w:t xml:space="preserve"> sampled </w:t>
+      </w:r>
+      <w:r>
+        <w:rPr>
+          <w:rFonts w:ascii="Verdana" w:eastAsia="Verdana" w:hAnsi="Verdana" w:cs="Verdana"/>
+        </w:rPr>
+        <w:t>simultaneously</w:t>
+      </w:r>
+      <w:r>
+        <w:rPr>
+          <w:rFonts w:ascii="Verdana" w:eastAsia="Verdana" w:hAnsi="Verdana" w:cs="Verdana"/>
+        </w:rPr>
+        <w:t xml:space="preserve"> with the </w:t>
+      </w:r>
+      <w:r>
+        <w:rPr>
+          <w:rFonts w:ascii="Verdana" w:eastAsia="Verdana" w:hAnsi="Verdana" w:cs="Verdana"/>
+        </w:rPr>
+        <w:t>MRI scanner's trigger signal</w:t>
+      </w:r>
+      <w:r>
+        <w:rPr>
+          <w:rFonts w:ascii="Verdana" w:eastAsia="Verdana" w:hAnsi="Verdana" w:cs="Verdana"/>
+        </w:rPr>
+        <w:t xml:space="preserve"> using a </w:t>
+      </w:r>
+      <w:r>
+        <w:rPr>
+          <w:rFonts w:ascii="Verdana" w:eastAsia="Verdana" w:hAnsi="Verdana" w:cs="Verdana"/>
+        </w:rPr>
+        <w:t>USB-based data acquisition module (</w:t>
+      </w:r>
+      <w:r>
+        <w:rPr>
+          <w:rFonts w:ascii="Verdana" w:eastAsia="Verdana" w:hAnsi="Verdana" w:cs="Verdana"/>
+        </w:rPr>
+        <w:t xml:space="preserve">RedLab </w:t>
+      </w:r>
+      <w:commentRangeStart w:id="10"/>
+      <w:r>
+        <w:rPr>
+          <w:rFonts w:ascii="Verdana" w:eastAsia="Verdana" w:hAnsi="Verdana" w:cs="Verdana"/>
+        </w:rPr>
+        <w:t>1208LS</w:t>
+      </w:r>
+      <w:commentRangeEnd w:id="10"/>
+      <w:r>
+        <w:rPr>
+          <w:rStyle w:val="CommentReference"/>
+        </w:rPr>
+        <w:commentReference w:id="10"/>
       </w:r>
       <w:r>
         <w:rPr>
@@ -2977,30 +2939,37 @@
         </w:rPr>
         <w:t xml:space="preserve"> </w:t>
       </w:r>
-      <w:commentRangeStart w:id="16"/>
-      <w:r>
-        <w:rPr>
-          <w:rFonts w:ascii="Verdana" w:eastAsia="Verdana" w:hAnsi="Verdana" w:cs="Verdana"/>
-        </w:rPr>
-        <w:t xml:space="preserve">which was then </w:t>
-      </w:r>
-      <w:r>
-        <w:rPr>
-          <w:rFonts w:ascii="Verdana" w:eastAsia="Verdana" w:hAnsi="Verdana" w:cs="Verdana"/>
-        </w:rPr>
-        <w:t xml:space="preserve">converted </w:t>
-      </w:r>
-      <w:r>
-        <w:rPr>
-          <w:rFonts w:ascii="Verdana" w:eastAsia="Verdana" w:hAnsi="Verdana" w:cs="Verdana"/>
-        </w:rPr>
-        <w:t xml:space="preserve">to an </w:t>
-      </w:r>
-      <w:r>
-        <w:rPr>
-          <w:rFonts w:ascii="Verdana" w:eastAsia="Verdana" w:hAnsi="Verdana" w:cs="Verdana"/>
-        </w:rPr>
-        <w:t>electrical signal</w:t>
+      <w:proofErr w:type="spellStart"/>
+      <w:r>
+        <w:rPr>
+          <w:rFonts w:ascii="Verdana" w:eastAsia="Verdana" w:hAnsi="Verdana" w:cs="Verdana"/>
+        </w:rPr>
+        <w:t>Meihaus</w:t>
+      </w:r>
+      <w:proofErr w:type="spellEnd"/>
+      <w:r>
+        <w:rPr>
+          <w:rFonts w:ascii="Verdana" w:eastAsia="Verdana" w:hAnsi="Verdana" w:cs="Verdana"/>
+        </w:rPr>
+        <w:t xml:space="preserve"> Electronic GmbH).</w:t>
+      </w:r>
+      <w:r>
+        <w:rPr>
+          <w:rFonts w:ascii="Verdana" w:eastAsia="Verdana" w:hAnsi="Verdana" w:cs="Verdana"/>
+        </w:rPr>
+        <w:t xml:space="preserve"> By synchronizing the knee rotation angles with t</w:t>
+      </w:r>
+      <w:r>
+        <w:rPr>
+          <w:rFonts w:ascii="Verdana" w:eastAsia="Verdana" w:hAnsi="Verdana" w:cs="Verdana"/>
+        </w:rPr>
+        <w:t>he start of each k-space repetition</w:t>
+      </w:r>
+      <w:r>
+        <w:rPr>
+          <w:rFonts w:ascii="Verdana" w:eastAsia="Verdana" w:hAnsi="Verdana" w:cs="Verdana"/>
+        </w:rPr>
+        <w:t>,</w:t>
       </w:r>
       <w:r>
         <w:rPr>
@@ -3008,74 +2977,75 @@
         </w:rPr>
         <w:t xml:space="preserve"> </w:t>
       </w:r>
-      <w:commentRangeEnd w:id="16"/>
+      <w:r>
+        <w:rPr>
+          <w:rFonts w:ascii="Verdana" w:eastAsia="Verdana" w:hAnsi="Verdana" w:cs="Verdana"/>
+        </w:rPr>
+        <w:t>t</w:t>
+      </w:r>
+      <w:r>
+        <w:rPr>
+          <w:rFonts w:ascii="Verdana" w:eastAsia="Verdana" w:hAnsi="Verdana" w:cs="Verdana"/>
+        </w:rPr>
+        <w:t>he</w:t>
+      </w:r>
+      <w:r>
+        <w:rPr>
+          <w:rFonts w:ascii="Verdana" w:eastAsia="Verdana" w:hAnsi="Verdana" w:cs="Verdana"/>
+        </w:rPr>
+        <w:t xml:space="preserve"> radial golden-angle</w:t>
+      </w:r>
+      <w:r>
+        <w:rPr>
+          <w:rFonts w:ascii="Verdana" w:eastAsia="Verdana" w:hAnsi="Verdana" w:cs="Verdana"/>
+        </w:rPr>
+        <w:t xml:space="preserve"> k-space data </w:t>
+      </w:r>
+      <w:r>
+        <w:rPr>
+          <w:rFonts w:ascii="Verdana" w:eastAsia="Verdana" w:hAnsi="Verdana" w:cs="Verdana"/>
+        </w:rPr>
+        <w:t>were</w:t>
+      </w:r>
+      <w:r>
+        <w:rPr>
+          <w:rFonts w:ascii="Verdana" w:eastAsia="Verdana" w:hAnsi="Verdana" w:cs="Verdana"/>
+        </w:rPr>
+        <w:t xml:space="preserve"> then sorted into </w:t>
+      </w:r>
+      <w:commentRangeStart w:id="11"/>
+      <w:commentRangeStart w:id="12"/>
+      <w:r>
+        <w:rPr>
+          <w:rFonts w:ascii="Verdana" w:eastAsia="Verdana" w:hAnsi="Verdana" w:cs="Verdana"/>
+        </w:rPr>
+        <w:t xml:space="preserve">two </w:t>
+      </w:r>
+      <w:r>
+        <w:rPr>
+          <w:rFonts w:ascii="Verdana" w:eastAsia="Verdana" w:hAnsi="Verdana" w:cs="Verdana"/>
+        </w:rPr>
+        <w:t xml:space="preserve">degree </w:t>
+      </w:r>
+      <w:commentRangeEnd w:id="11"/>
       <w:r>
         <w:rPr>
           <w:rStyle w:val="CommentReference"/>
         </w:rPr>
-        <w:commentReference w:id="16"/>
-      </w:r>
-      <w:r>
-        <w:rPr>
-          <w:rFonts w:ascii="Verdana" w:eastAsia="Verdana" w:hAnsi="Verdana" w:cs="Verdana"/>
-        </w:rPr>
-        <w:t xml:space="preserve">that was sampled </w:t>
-      </w:r>
-      <w:r>
-        <w:rPr>
-          <w:rFonts w:ascii="Verdana" w:eastAsia="Verdana" w:hAnsi="Verdana" w:cs="Verdana"/>
-        </w:rPr>
-        <w:t>simultaneously</w:t>
-      </w:r>
-      <w:r>
-        <w:rPr>
-          <w:rFonts w:ascii="Verdana" w:eastAsia="Verdana" w:hAnsi="Verdana" w:cs="Verdana"/>
-        </w:rPr>
-        <w:t xml:space="preserve"> with the </w:t>
-      </w:r>
-      <w:r>
-        <w:rPr>
-          <w:rFonts w:ascii="Verdana" w:eastAsia="Verdana" w:hAnsi="Verdana" w:cs="Verdana"/>
-        </w:rPr>
-        <w:t>MRI scanner's trigger signal</w:t>
-      </w:r>
-      <w:r>
-        <w:rPr>
-          <w:rFonts w:ascii="Verdana" w:eastAsia="Verdana" w:hAnsi="Verdana" w:cs="Verdana"/>
-        </w:rPr>
-        <w:t xml:space="preserve"> using a </w:t>
-      </w:r>
-      <w:r>
-        <w:rPr>
-          <w:rFonts w:ascii="Verdana" w:eastAsia="Verdana" w:hAnsi="Verdana" w:cs="Verdana"/>
-        </w:rPr>
-        <w:t>USB-based data acquisition module (</w:t>
-      </w:r>
-      <w:r>
-        <w:rPr>
-          <w:rFonts w:ascii="Verdana" w:eastAsia="Verdana" w:hAnsi="Verdana" w:cs="Verdana"/>
-        </w:rPr>
-        <w:t xml:space="preserve">RedLab </w:t>
-      </w:r>
-      <w:commentRangeStart w:id="17"/>
-      <w:r>
-        <w:rPr>
-          <w:rFonts w:ascii="Verdana" w:eastAsia="Verdana" w:hAnsi="Verdana" w:cs="Verdana"/>
-        </w:rPr>
-        <w:t>1208LS</w:t>
-      </w:r>
-      <w:commentRangeEnd w:id="17"/>
+        <w:commentReference w:id="11"/>
+      </w:r>
+      <w:commentRangeEnd w:id="12"/>
       <w:r>
         <w:rPr>
           <w:rStyle w:val="CommentReference"/>
         </w:rPr>
-        <w:commentReference w:id="17"/>
-      </w:r>
-      <w:r>
-        <w:rPr>
-          <w:rFonts w:ascii="Verdana" w:eastAsia="Verdana" w:hAnsi="Verdana" w:cs="Verdana"/>
-        </w:rPr>
-        <w:t>,</w:t>
+        <w:commentReference w:id="12"/>
+      </w:r>
+      <w:r>
+        <w:rPr>
+          <w:rFonts w:ascii="Verdana" w:eastAsia="Verdana" w:hAnsi="Verdana" w:cs="Verdana"/>
+        </w:rPr>
+        <w:t>windows</w:t>
       </w:r>
       <w:r>
         <w:rPr>
@@ -3083,37 +3053,137 @@
         </w:rPr>
         <w:t xml:space="preserve"> </w:t>
       </w:r>
+      <w:r>
+        <w:rPr>
+          <w:rFonts w:ascii="Verdana" w:eastAsia="Verdana" w:hAnsi="Verdana" w:cs="Verdana"/>
+        </w:rPr>
+        <w:t>of</w:t>
+      </w:r>
+      <w:r>
+        <w:rPr>
+          <w:rFonts w:ascii="Verdana" w:eastAsia="Verdana" w:hAnsi="Verdana" w:cs="Verdana"/>
+        </w:rPr>
+        <w:t xml:space="preserve"> knee rotation</w:t>
+      </w:r>
+      <w:r>
+        <w:rPr>
+          <w:rFonts w:ascii="Verdana" w:eastAsia="Verdana" w:hAnsi="Verdana" w:cs="Verdana"/>
+        </w:rPr>
+        <w:t xml:space="preserve"> </w:t>
+      </w:r>
+      <w:r>
+        <w:rPr>
+          <w:rFonts w:ascii="Verdana" w:eastAsia="Verdana" w:hAnsi="Verdana" w:cs="Verdana"/>
+        </w:rPr>
+        <w:fldChar w:fldCharType="begin"/>
+      </w:r>
+      <w:r>
+        <w:rPr>
+          <w:rFonts w:ascii="Verdana" w:eastAsia="Verdana" w:hAnsi="Verdana" w:cs="Verdana"/>
+        </w:rPr>
+        <w:instrText xml:space="preserve"> ADDIN ZOTERO_ITEM CSL_CITATION {"citationID":"dvSfYDgi","properties":{"formattedCitation":"[21]","plainCitation":"[21]","noteIndex":0},"citationItems":[{"id":39,"uris":["http://zotero.org/users/13606484/items/Z5TTFMES"],"itemData":{"id":39,"type":"article-journal","abstract":"To explore and extend on dynamic imaging of joint motion, an MRI-safe device guiding knee motion with an attached rotary encoder was used in MRI measurements of multiple knee flexion-extension cycles using radial gradient echo imaging with the golden-angle as azimuthal angle increment. Reproducibility of knee motion was investigated. Real-time and CINE mode anatomical images were reconstructed for different knee flexion angles by synchronizing the encoder information with the MRI data, and performing flexion angle selective gating across multiple motion cycles. When investigating the influence of the rotation angle window width on recon­ structed CINE images, it was found that angle windows between 0.5◦ and 3◦ exhibited acceptable image sharpness without suffering from significant motion-induced blurring. Furthermore, due to flexible retrospective image reconstruction afforded by the radial golden-angle imaging, the number of motion cycles included in the reconstruction could be retrospectively reduced to investigate the corresponding influence of acquisition time on image quality. Finally, motion reproducibility between motion cycles and accuracy of the flexion angle selective gating were sufficient to acquire whole-knee 3D dynamic imaging with a retrospectively gated 3D cone UTE sequence.","container-title":"Magnetic Resonance Imaging","DOI":"10.1016/j.mri.2022.06.015","ISSN":"0730725X","journalAbbreviation":"Magnetic Resonance Imaging","language":"en","page":"161-168","source":"DOI.org (Crossref)","title":"High-resolution CINE imaging of active guided knee motion using continuously acquired golden-angle radial MRI and rotary sensor information","volume":"92","author":[{"family":"Aleksiev","given":"Martin"},{"family":"Krämer","given":"Martin"},{"family":"Brisson","given":"Nicholas M."},{"family":"Maggioni","given":"Marta B."},{"family":"Duda","given":"Georg N."},{"family":"Reichenbach","given":"Jürgen R."}],"issued":{"date-parts":[["2022",10]]}}}],"schema":"https://github.com/citation-style-language/schema/raw/master/csl-citation.json"} </w:instrText>
+      </w:r>
+      <w:r>
+        <w:rPr>
+          <w:rFonts w:ascii="Verdana" w:eastAsia="Verdana" w:hAnsi="Verdana" w:cs="Verdana"/>
+        </w:rPr>
+        <w:fldChar w:fldCharType="separate"/>
+      </w:r>
+      <w:r>
+        <w:rPr>
+          <w:rFonts w:ascii="Verdana" w:hAnsi="Verdana"/>
+        </w:rPr>
+        <w:t>[21]</w:t>
+      </w:r>
+      <w:r>
+        <w:rPr>
+          <w:rFonts w:ascii="Verdana" w:eastAsia="Verdana" w:hAnsi="Verdana" w:cs="Verdana"/>
+        </w:rPr>
+        <w:fldChar w:fldCharType="end"/>
+      </w:r>
+      <w:r>
+        <w:rPr>
+          <w:rFonts w:ascii="Verdana" w:eastAsia="Verdana" w:hAnsi="Verdana" w:cs="Verdana"/>
+        </w:rPr>
+        <w:t xml:space="preserve">. </w:t>
+      </w:r>
+      <w:commentRangeStart w:id="13"/>
+      <w:commentRangeStart w:id="14"/>
+      <w:r>
+        <w:rPr>
+          <w:rFonts w:ascii="Verdana" w:eastAsia="Verdana" w:hAnsi="Verdana" w:cs="Verdana"/>
+        </w:rPr>
+        <w:t xml:space="preserve">This process was repeated for the entire range of motion, </w:t>
+      </w:r>
+      <w:commentRangeEnd w:id="13"/>
+      <w:r>
+        <w:rPr>
+          <w:rStyle w:val="CommentReference"/>
+        </w:rPr>
+        <w:commentReference w:id="13"/>
+      </w:r>
+      <w:commentRangeEnd w:id="14"/>
+      <w:r>
+        <w:rPr>
+          <w:rStyle w:val="CommentReference"/>
+        </w:rPr>
+        <w:commentReference w:id="14"/>
+      </w:r>
+      <w:r>
+        <w:rPr>
+          <w:rFonts w:ascii="Verdana" w:eastAsia="Verdana" w:hAnsi="Verdana" w:cs="Verdana"/>
+        </w:rPr>
+        <w:t>ensuring comprehensive coverage</w:t>
+      </w:r>
+      <w:r>
+        <w:rPr>
+          <w:rFonts w:ascii="Verdana" w:eastAsia="Verdana" w:hAnsi="Verdana" w:cs="Verdana"/>
+        </w:rPr>
+        <w:t xml:space="preserve"> of the knee’s range of motion</w:t>
+      </w:r>
+      <w:r>
+        <w:rPr>
+          <w:rFonts w:ascii="Verdana" w:eastAsia="Verdana" w:hAnsi="Verdana" w:cs="Verdana"/>
+        </w:rPr>
+        <w:t>.</w:t>
+      </w:r>
+      <w:r>
+        <w:rPr>
+          <w:rFonts w:ascii="Verdana" w:eastAsia="Verdana" w:hAnsi="Verdana" w:cs="Verdana"/>
+        </w:rPr>
+        <w:t xml:space="preserve"> </w:t>
+      </w:r>
+      <w:r>
+        <w:rPr>
+          <w:rFonts w:ascii="Verdana" w:eastAsia="Verdana" w:hAnsi="Verdana" w:cs="Verdana"/>
+        </w:rPr>
+        <w:t xml:space="preserve">Image reconstruction was </w:t>
+      </w:r>
+      <w:r>
+        <w:rPr>
+          <w:rFonts w:ascii="Verdana" w:eastAsia="Verdana" w:hAnsi="Verdana" w:cs="Verdana"/>
+        </w:rPr>
+        <w:t>performed</w:t>
+      </w:r>
+      <w:r>
+        <w:rPr>
+          <w:rFonts w:ascii="Verdana" w:eastAsia="Verdana" w:hAnsi="Verdana" w:cs="Verdana"/>
+        </w:rPr>
+        <w:t xml:space="preserve"> using the RIESLING (Radial Interstices Enable Speedy Low-volume </w:t>
+      </w:r>
       <w:proofErr w:type="spellStart"/>
       <w:r>
         <w:rPr>
           <w:rFonts w:ascii="Verdana" w:eastAsia="Verdana" w:hAnsi="Verdana" w:cs="Verdana"/>
         </w:rPr>
-        <w:t>Meihaus</w:t>
+        <w:t>imagING</w:t>
       </w:r>
       <w:proofErr w:type="spellEnd"/>
       <w:r>
         <w:rPr>
           <w:rFonts w:ascii="Verdana" w:eastAsia="Verdana" w:hAnsi="Verdana" w:cs="Verdana"/>
         </w:rPr>
-        <w:t xml:space="preserve"> Electronic GmbH).</w:t>
-      </w:r>
-      <w:r>
-        <w:rPr>
-          <w:rFonts w:ascii="Verdana" w:eastAsia="Verdana" w:hAnsi="Verdana" w:cs="Verdana"/>
-        </w:rPr>
-        <w:t xml:space="preserve"> By synchronizing the knee rotation angles with t</w:t>
-      </w:r>
-      <w:r>
-        <w:rPr>
-          <w:rFonts w:ascii="Verdana" w:eastAsia="Verdana" w:hAnsi="Verdana" w:cs="Verdana"/>
-        </w:rPr>
-        <w:t>he start of each k-space repetition</w:t>
-      </w:r>
-      <w:r>
-        <w:rPr>
-          <w:rFonts w:ascii="Verdana" w:eastAsia="Verdana" w:hAnsi="Verdana" w:cs="Verdana"/>
-        </w:rPr>
-        <w:t>,</w:t>
+        <w:t>) toolbox</w:t>
       </w:r>
       <w:r>
         <w:rPr>
@@ -3125,109 +3195,13 @@
         <w:rPr>
           <w:rFonts w:ascii="Verdana" w:eastAsia="Verdana" w:hAnsi="Verdana" w:cs="Verdana"/>
         </w:rPr>
-        <w:t>t</w:t>
-      </w:r>
-      <w:r>
-        <w:rPr>
-          <w:rFonts w:ascii="Verdana" w:eastAsia="Verdana" w:hAnsi="Verdana" w:cs="Verdana"/>
-        </w:rPr>
-        <w:t>he</w:t>
-      </w:r>
-      <w:r>
-        <w:rPr>
-          <w:rFonts w:ascii="Verdana" w:eastAsia="Verdana" w:hAnsi="Verdana" w:cs="Verdana"/>
-        </w:rPr>
-        <w:t xml:space="preserve"> radial golden-angle</w:t>
-      </w:r>
-      <w:r>
-        <w:rPr>
-          <w:rFonts w:ascii="Verdana" w:eastAsia="Verdana" w:hAnsi="Verdana" w:cs="Verdana"/>
-        </w:rPr>
-        <w:t xml:space="preserve"> k-space data </w:t>
-      </w:r>
-      <w:r>
-        <w:rPr>
-          <w:rFonts w:ascii="Verdana" w:eastAsia="Verdana" w:hAnsi="Verdana" w:cs="Verdana"/>
-        </w:rPr>
-        <w:t>were</w:t>
-      </w:r>
-      <w:r>
-        <w:rPr>
-          <w:rFonts w:ascii="Verdana" w:eastAsia="Verdana" w:hAnsi="Verdana" w:cs="Verdana"/>
-        </w:rPr>
-        <w:t xml:space="preserve"> then sorted into </w:t>
-      </w:r>
-      <w:commentRangeStart w:id="18"/>
-      <w:commentRangeStart w:id="19"/>
-      <w:r>
-        <w:rPr>
-          <w:rFonts w:ascii="Verdana" w:eastAsia="Verdana" w:hAnsi="Verdana" w:cs="Verdana"/>
-        </w:rPr>
-        <w:t xml:space="preserve">two </w:t>
-      </w:r>
-      <w:r>
-        <w:rPr>
-          <w:rFonts w:ascii="Verdana" w:eastAsia="Verdana" w:hAnsi="Verdana" w:cs="Verdana"/>
-        </w:rPr>
-        <w:t xml:space="preserve">degree </w:t>
-      </w:r>
-      <w:commentRangeEnd w:id="18"/>
-      <w:r>
-        <w:rPr>
-          <w:rStyle w:val="CommentReference"/>
-        </w:rPr>
-        <w:commentReference w:id="18"/>
-      </w:r>
-      <w:commentRangeEnd w:id="19"/>
-      <w:r>
-        <w:rPr>
-          <w:rStyle w:val="CommentReference"/>
-        </w:rPr>
-        <w:commentReference w:id="19"/>
-      </w:r>
-      <w:commentRangeStart w:id="20"/>
-      <w:r>
-        <w:rPr>
-          <w:rFonts w:ascii="Verdana" w:eastAsia="Verdana" w:hAnsi="Verdana" w:cs="Verdana"/>
-        </w:rPr>
-        <w:t xml:space="preserve">intervals </w:t>
-      </w:r>
-      <w:commentRangeEnd w:id="20"/>
-      <w:r>
-        <w:rPr>
-          <w:rStyle w:val="CommentReference"/>
-        </w:rPr>
-        <w:commentReference w:id="20"/>
-      </w:r>
-      <w:r>
-        <w:rPr>
-          <w:rFonts w:ascii="Verdana" w:eastAsia="Verdana" w:hAnsi="Verdana" w:cs="Verdana"/>
-        </w:rPr>
-        <w:t>of</w:t>
-      </w:r>
-      <w:r>
-        <w:rPr>
-          <w:rFonts w:ascii="Verdana" w:eastAsia="Verdana" w:hAnsi="Verdana" w:cs="Verdana"/>
-        </w:rPr>
-        <w:t xml:space="preserve"> knee rotation</w:t>
-      </w:r>
-      <w:r>
-        <w:rPr>
-          <w:rFonts w:ascii="Verdana" w:eastAsia="Verdana" w:hAnsi="Verdana" w:cs="Verdana"/>
-        </w:rPr>
-        <w:t xml:space="preserve"> </w:t>
-      </w:r>
-      <w:r>
-        <w:rPr>
-          <w:rFonts w:ascii="Verdana" w:eastAsia="Verdana" w:hAnsi="Verdana" w:cs="Verdana"/>
-        </w:rPr>
         <w:fldChar w:fldCharType="begin"/>
       </w:r>
       <w:r>
         <w:rPr>
           <w:rFonts w:ascii="Verdana" w:eastAsia="Verdana" w:hAnsi="Verdana" w:cs="Verdana"/>
         </w:rPr>
-        <w:instrText xml:space="preserve"> ADDIN ZOTERO_ITEM CSL_CITATION {"citationID":"dvSfYDgi","properties":{"formattedCitation":"[21]","plainCitation":"[21]","noteIndex":0},"citationItems":[{"id":39,"uris":["http://zotero.org/users/13606484/items/Z5TTFMES"],"itemData":{"id":39,"type":"article-journal","abstract":"To explore and extend on dynamic imaging of joint motion, an MRI-safe device guiding knee motion with an attached rotary encoder was used in MRI measurements of multiple knee flexion-extension cycles using radial gradient echo imaging with the golden-angle as azimuthal angle increment. Reproducibility of knee motion was investigated. Real-time and CINE mode anatomical images were reconstructed for different knee flexion angles by synchronizing the encoder information with the MRI data, and performing flexion angle selective gating across multiple motion cycles. When investigating the influence of the rotation angle window width on recon­ structed CINE images, it was found that angle windows between 0.5◦ and 3◦ exhibited acceptable image sharpness without suffering from significant motion-induced blurring. Furthermore, due to flexible retrospective image reconstruction afforded by the radial golden-angle imaging, the number of motion cycles included in the reconstruction could be retrospectively reduced to investigate the corresponding influence of acquisition time on image quality. Finally, motion reproducibility between motion cycles and accuracy of the flexion angle selective gating were sufficient to acquire whole-knee 3D dynamic imaging with a retrospectively gated 3D cone UTE sequence.","container-title":"Magnetic Resonance Imaging","DOI":"10.1016/j.mri.2022.06.015","ISSN":"0730725X","journalAbbreviation":"Magnetic Resonance Imaging","language":"en","page":"161-168","source":"DOI.org (Crossref)","title":"High-resolution CINE imaging of active guided knee motion using continuously acquired golden-angle radial MRI and rotary sensor information","volume":"92","author":[{"family":"Aleksiev","given":"Martin"},{"family":"Krämer","given":"Martin"},{"family":"Brisson","given":"Nicholas M."},{"family":"Maggioni","given":"Marta B."},{"family":"Duda","given":"Georg N."},{"family":"Reichenbach","given":"Jürgen R."}],"issued":{"date-parts":[["2022",10]]}}}],"schema":"https://github.com/citation-style-language/schema/raw/master/csl-citation.json"} </w:instrText>
+        <w:instrText xml:space="preserve"> ADDIN ZOTERO_ITEM CSL_CITATION {"citationID":"awOFoVY7","properties":{"formattedCitation":"[22]","plainCitation":"[22]","noteIndex":0},"citationItems":[{"id":358,"uris":["http://zotero.org/users/13606484/items/ZWA7FMSX"],"itemData":{"id":358,"type":"article-journal","container-title":"Journal of Open Source Software","DOI":"10.21105/joss.03500","ISSN":"2475-9066","issue":"66","journalAbbreviation":"JOSS","license":"http://creativecommons.org/licenses/by/4.0/","page":"3500","source":"DOI.org (Crossref)","title":"Radial Interstices Enable Speedy Low-volume Imaging","volume":"6","author":[{"family":"Wood","given":"Tobias"},{"family":"Ljungberg","given":"Emil"},{"family":"Wiesinger","given":"Florian"}],"issued":{"date-parts":[["2021",10,7]]}}}],"schema":"https://github.com/citation-style-language/schema/raw/master/csl-citation.json"} </w:instrText>
       </w:r>
       <w:r>
         <w:rPr>
@@ -3239,7 +3213,7 @@
         <w:rPr>
           <w:rFonts w:ascii="Verdana" w:hAnsi="Verdana"/>
         </w:rPr>
-        <w:t>[21]</w:t>
+        <w:t>[22]</w:t>
       </w:r>
       <w:r>
         <w:rPr>
@@ -3251,127 +3225,14 @@
         <w:rPr>
           <w:rFonts w:ascii="Verdana" w:eastAsia="Verdana" w:hAnsi="Verdana" w:cs="Verdana"/>
         </w:rPr>
-        <w:t xml:space="preserve">. </w:t>
-      </w:r>
-      <w:commentRangeStart w:id="21"/>
-      <w:r>
-        <w:rPr>
-          <w:rFonts w:ascii="Verdana" w:eastAsia="Verdana" w:hAnsi="Verdana" w:cs="Verdana"/>
-        </w:rPr>
-        <w:t xml:space="preserve">This process was repeated for the entire range of motion, </w:t>
-      </w:r>
-      <w:commentRangeEnd w:id="21"/>
-      <w:r>
-        <w:rPr>
-          <w:rStyle w:val="CommentReference"/>
-        </w:rPr>
-        <w:commentReference w:id="21"/>
-      </w:r>
-      <w:r>
-        <w:rPr>
-          <w:rFonts w:ascii="Verdana" w:eastAsia="Verdana" w:hAnsi="Verdana" w:cs="Verdana"/>
-        </w:rPr>
-        <w:t xml:space="preserve">ensuring </w:t>
-      </w:r>
-      <w:commentRangeStart w:id="22"/>
-      <w:r>
-        <w:rPr>
-          <w:rFonts w:ascii="Verdana" w:eastAsia="Verdana" w:hAnsi="Verdana" w:cs="Verdana"/>
-        </w:rPr>
-        <w:t>comprehensive coverage</w:t>
-      </w:r>
-      <w:commentRangeEnd w:id="22"/>
-      <w:r>
-        <w:rPr>
-          <w:rStyle w:val="CommentReference"/>
-        </w:rPr>
-        <w:commentReference w:id="22"/>
-      </w:r>
-      <w:r>
-        <w:rPr>
-          <w:rFonts w:ascii="Verdana" w:eastAsia="Verdana" w:hAnsi="Verdana" w:cs="Verdana"/>
-        </w:rPr>
-        <w:t>.</w:t>
-      </w:r>
-      <w:r>
-        <w:rPr>
-          <w:rFonts w:ascii="Verdana" w:eastAsia="Verdana" w:hAnsi="Verdana" w:cs="Verdana"/>
-        </w:rPr>
-        <w:t xml:space="preserve"> </w:t>
-      </w:r>
-      <w:r>
-        <w:rPr>
-          <w:rFonts w:ascii="Verdana" w:eastAsia="Verdana" w:hAnsi="Verdana" w:cs="Verdana"/>
-        </w:rPr>
-        <w:t xml:space="preserve">Image reconstruction was </w:t>
-      </w:r>
-      <w:r>
-        <w:rPr>
-          <w:rFonts w:ascii="Verdana" w:eastAsia="Verdana" w:hAnsi="Verdana" w:cs="Verdana"/>
-        </w:rPr>
-        <w:t>performed</w:t>
-      </w:r>
-      <w:r>
-        <w:rPr>
-          <w:rFonts w:ascii="Verdana" w:eastAsia="Verdana" w:hAnsi="Verdana" w:cs="Verdana"/>
-        </w:rPr>
-        <w:t xml:space="preserve"> using the RIESLING (Radial Interstices Enable Speedy Low-volume </w:t>
-      </w:r>
-      <w:proofErr w:type="spellStart"/>
-      <w:r>
-        <w:rPr>
-          <w:rFonts w:ascii="Verdana" w:eastAsia="Verdana" w:hAnsi="Verdana" w:cs="Verdana"/>
-        </w:rPr>
-        <w:t>imagING</w:t>
-      </w:r>
-      <w:proofErr w:type="spellEnd"/>
-      <w:r>
-        <w:rPr>
-          <w:rFonts w:ascii="Verdana" w:eastAsia="Verdana" w:hAnsi="Verdana" w:cs="Verdana"/>
-        </w:rPr>
-        <w:t>) toolbox</w:t>
-      </w:r>
-      <w:r>
-        <w:rPr>
-          <w:rFonts w:ascii="Verdana" w:eastAsia="Verdana" w:hAnsi="Verdana" w:cs="Verdana"/>
-        </w:rPr>
-        <w:t xml:space="preserve"> </w:t>
-      </w:r>
-      <w:r>
-        <w:rPr>
-          <w:rFonts w:ascii="Verdana" w:eastAsia="Verdana" w:hAnsi="Verdana" w:cs="Verdana"/>
-        </w:rPr>
-        <w:fldChar w:fldCharType="begin"/>
-      </w:r>
-      <w:r>
-        <w:rPr>
-          <w:rFonts w:ascii="Verdana" w:eastAsia="Verdana" w:hAnsi="Verdana" w:cs="Verdana"/>
-        </w:rPr>
-        <w:instrText xml:space="preserve"> ADDIN ZOTERO_ITEM CSL_CITATION {"citationID":"awOFoVY7","properties":{"formattedCitation":"[22]","plainCitation":"[22]","noteIndex":0},"citationItems":[{"id":358,"uris":["http://zotero.org/users/13606484/items/ZWA7FMSX"],"itemData":{"id":358,"type":"article-journal","container-title":"Journal of Open Source Software","DOI":"10.21105/joss.03500","ISSN":"2475-9066","issue":"66","journalAbbreviation":"JOSS","license":"http://creativecommons.org/licenses/by/4.0/","page":"3500","source":"DOI.org (Crossref)","title":"Radial Interstices Enable Speedy Low-volume Imaging","volume":"6","author":[{"family":"Wood","given":"Tobias"},{"family":"Ljungberg","given":"Emil"},{"family":"Wiesinger","given":"Florian"}],"issued":{"date-parts":[["2021",10,7]]}}}],"schema":"https://github.com/citation-style-language/schema/raw/master/csl-citation.json"} </w:instrText>
-      </w:r>
-      <w:r>
-        <w:rPr>
-          <w:rFonts w:ascii="Verdana" w:eastAsia="Verdana" w:hAnsi="Verdana" w:cs="Verdana"/>
-        </w:rPr>
-        <w:fldChar w:fldCharType="separate"/>
-      </w:r>
-      <w:r>
-        <w:rPr>
-          <w:rFonts w:ascii="Verdana" w:hAnsi="Verdana"/>
-        </w:rPr>
-        <w:t>[22]</w:t>
-      </w:r>
-      <w:r>
-        <w:rPr>
-          <w:rFonts w:ascii="Verdana" w:eastAsia="Verdana" w:hAnsi="Verdana" w:cs="Verdana"/>
-        </w:rPr>
-        <w:fldChar w:fldCharType="end"/>
-      </w:r>
-      <w:r>
-        <w:rPr>
-          <w:rFonts w:ascii="Verdana" w:eastAsia="Verdana" w:hAnsi="Verdana" w:cs="Verdana"/>
-        </w:rPr>
-        <w:t xml:space="preserve">. This open-source software package is specifically designed for reconstructing non-Cartesian MRI data, employing advanced algorithms to </w:t>
+        <w:t xml:space="preserve">. This open-source software package is specifically designed for reconstructing non-Cartesian </w:t>
+      </w:r>
+      <w:r>
+        <w:rPr>
+          <w:rFonts w:ascii="Verdana" w:eastAsia="Verdana" w:hAnsi="Verdana" w:cs="Verdana"/>
+        </w:rPr>
+        <w:lastRenderedPageBreak/>
+        <w:t xml:space="preserve">MRI data, employing advanced algorithms to </w:t>
       </w:r>
       <w:r>
         <w:rPr>
@@ -3449,14 +3310,7 @@
         <w:rPr>
           <w:rFonts w:ascii="Verdana" w:eastAsia="Verdana" w:hAnsi="Verdana" w:cs="Verdana"/>
         </w:rPr>
-        <w:t xml:space="preserve"> regularization. A </w:t>
-      </w:r>
-      <w:r>
-        <w:rPr>
-          <w:rFonts w:ascii="Verdana" w:eastAsia="Verdana" w:hAnsi="Verdana" w:cs="Verdana"/>
-        </w:rPr>
-        <w:lastRenderedPageBreak/>
-        <w:t xml:space="preserve">regularization strength of 0.05 was used, which was empirically determined to balance noise suppression and edge sharpness. </w:t>
+        <w:t xml:space="preserve"> regularization. A regularization strength of 0.05 was used, which was empirically determined to balance noise suppression and edge sharpness. </w:t>
       </w:r>
       <w:r>
         <w:rPr>
@@ -3504,21 +3358,7 @@
         <w:rPr>
           <w:rFonts w:ascii="Verdana" w:eastAsia="Verdana" w:hAnsi="Verdana" w:cs="Verdana"/>
         </w:rPr>
-        <w:t>differences</w:t>
-      </w:r>
-      <w:commentRangeStart w:id="23"/>
-      <w:commentRangeEnd w:id="23"/>
-      <w:r>
-        <w:rPr>
-          <w:rStyle w:val="CommentReference"/>
-        </w:rPr>
-        <w:commentReference w:id="23"/>
-      </w:r>
-      <w:r>
-        <w:rPr>
-          <w:rFonts w:ascii="Verdana" w:eastAsia="Verdana" w:hAnsi="Verdana" w:cs="Verdana"/>
-        </w:rPr>
-        <w:t>.</w:t>
+        <w:t>differences.</w:t>
       </w:r>
     </w:p>
     <w:p>
@@ -3535,7 +3375,7 @@
         </w:rPr>
         <w:t xml:space="preserve">The final reconstructed </w:t>
       </w:r>
-      <w:commentRangeStart w:id="24"/>
+      <w:commentRangeStart w:id="15"/>
       <w:r>
         <w:rPr>
           <w:rFonts w:ascii="Verdana" w:eastAsia="Verdana" w:hAnsi="Verdana" w:cs="Verdana"/>
@@ -3548,12 +3388,12 @@
         </w:rPr>
         <w:t xml:space="preserve">datasets </w:t>
       </w:r>
-      <w:commentRangeEnd w:id="24"/>
+      <w:commentRangeEnd w:id="15"/>
       <w:r>
         <w:rPr>
           <w:rStyle w:val="CommentReference"/>
         </w:rPr>
-        <w:commentReference w:id="24"/>
+        <w:commentReference w:id="15"/>
       </w:r>
       <w:r>
         <w:rPr>
@@ -3565,14 +3405,7 @@
         <w:rPr>
           <w:rFonts w:ascii="Verdana" w:eastAsia="Verdana" w:hAnsi="Verdana" w:cs="Verdana"/>
         </w:rPr>
-        <w:t xml:space="preserve"> number of </w:t>
-      </w:r>
-      <w:commentRangeStart w:id="25"/>
-      <w:r>
-        <w:rPr>
-          <w:rFonts w:ascii="Verdana" w:eastAsia="Verdana" w:hAnsi="Verdana" w:cs="Verdana"/>
-        </w:rPr>
-        <w:t xml:space="preserve">frames based on each participant's </w:t>
+        <w:t xml:space="preserve"> number of frames based on each participant's </w:t>
       </w:r>
       <w:r>
         <w:rPr>
@@ -3590,14 +3423,19 @@
         <w:rPr>
           <w:rFonts w:ascii="Verdana" w:eastAsia="Verdana" w:hAnsi="Verdana" w:cs="Verdana"/>
         </w:rPr>
-        <w:t xml:space="preserve">range of motion. </w:t>
-      </w:r>
-      <w:commentRangeEnd w:id="25"/>
-      <w:r>
-        <w:rPr>
-          <w:rStyle w:val="CommentReference"/>
-        </w:rPr>
-        <w:commentReference w:id="25"/>
+        <w:t>range of motion.</w:t>
+      </w:r>
+      <w:r>
+        <w:rPr>
+          <w:rFonts w:ascii="Verdana" w:eastAsia="Verdana" w:hAnsi="Verdana" w:cs="Verdana"/>
+        </w:rPr>
+        <w:t xml:space="preserve"> Participants with a larger range of motion had more frames available for reconstruction as compared to participants with lower range of motion.</w:t>
+      </w:r>
+      <w:r>
+        <w:rPr>
+          <w:rFonts w:ascii="Verdana" w:eastAsia="Verdana" w:hAnsi="Verdana" w:cs="Verdana"/>
+        </w:rPr>
+        <w:t xml:space="preserve"> </w:t>
       </w:r>
       <w:r>
         <w:rPr>
@@ -4128,19 +3966,19 @@
         </w:rPr>
         <w:t xml:space="preserve">The labeling algorithm's </w:t>
       </w:r>
-      <w:commentRangeStart w:id="26"/>
+      <w:commentRangeStart w:id="16"/>
       <w:r>
         <w:rPr>
           <w:rFonts w:ascii="Verdana" w:eastAsia="Verdana" w:hAnsi="Verdana" w:cs="Verdana"/>
         </w:rPr>
         <w:t xml:space="preserve">connectivity parameters </w:t>
       </w:r>
-      <w:commentRangeEnd w:id="26"/>
+      <w:commentRangeEnd w:id="16"/>
       <w:r>
         <w:rPr>
           <w:rStyle w:val="CommentReference"/>
         </w:rPr>
-        <w:commentReference w:id="26"/>
+        <w:commentReference w:id="16"/>
       </w:r>
       <w:r>
         <w:rPr>
@@ -4178,19 +4016,27 @@
         </w:rPr>
         <w:t xml:space="preserve">he edge detection and labeling parameters were optimized </w:t>
       </w:r>
-      <w:commentRangeStart w:id="27"/>
+      <w:commentRangeStart w:id="17"/>
+      <w:commentRangeStart w:id="18"/>
       <w:r>
         <w:rPr>
           <w:rFonts w:ascii="Verdana" w:eastAsia="Verdana" w:hAnsi="Verdana" w:cs="Verdana"/>
         </w:rPr>
         <w:t xml:space="preserve">once </w:t>
       </w:r>
-      <w:commentRangeEnd w:id="27"/>
+      <w:commentRangeEnd w:id="17"/>
       <w:r>
         <w:rPr>
           <w:rStyle w:val="CommentReference"/>
         </w:rPr>
-        <w:commentReference w:id="27"/>
+        <w:commentReference w:id="17"/>
+      </w:r>
+      <w:commentRangeEnd w:id="18"/>
+      <w:r>
+        <w:rPr>
+          <w:rStyle w:val="CommentReference"/>
+        </w:rPr>
+        <w:commentReference w:id="18"/>
       </w:r>
       <w:r>
         <w:rPr>
@@ -4226,6 +4072,7 @@
         <w:rPr>
           <w:rFonts w:ascii="Verdana" w:eastAsia="Verdana" w:hAnsi="Verdana" w:cs="Verdana"/>
         </w:rPr>
+        <w:lastRenderedPageBreak/>
         <w:t xml:space="preserve">(III) </w:t>
       </w:r>
       <w:r>
@@ -4286,21 +4133,43 @@
         <w:rPr>
           <w:rFonts w:ascii="Verdana" w:eastAsia="Verdana" w:hAnsi="Verdana" w:cs="Verdana"/>
         </w:rPr>
-        <w:t xml:space="preserve"> The sorted points were then downsampled to </w:t>
-      </w:r>
-      <w:commentRangeStart w:id="28"/>
-      <w:r>
-        <w:rPr>
-          <w:rFonts w:ascii="Verdana" w:eastAsia="Verdana" w:hAnsi="Verdana" w:cs="Verdana"/>
-        </w:rPr>
-        <w:t xml:space="preserve">50-80 equidistant points </w:t>
-      </w:r>
-      <w:commentRangeEnd w:id="28"/>
+        <w:t xml:space="preserve"> The sorted points were then </w:t>
+      </w:r>
+      <w:proofErr w:type="spellStart"/>
+      <w:r>
+        <w:rPr>
+          <w:rFonts w:ascii="Verdana" w:eastAsia="Verdana" w:hAnsi="Verdana" w:cs="Verdana"/>
+        </w:rPr>
+        <w:t>downsampled</w:t>
+      </w:r>
+      <w:proofErr w:type="spellEnd"/>
+      <w:r>
+        <w:rPr>
+          <w:rFonts w:ascii="Verdana" w:eastAsia="Verdana" w:hAnsi="Verdana" w:cs="Verdana"/>
+        </w:rPr>
+        <w:t xml:space="preserve"> to </w:t>
+      </w:r>
+      <w:commentRangeStart w:id="19"/>
+      <w:commentRangeStart w:id="20"/>
+      <w:r>
+        <w:rPr>
+          <w:rFonts w:ascii="Verdana" w:eastAsia="Verdana" w:hAnsi="Verdana" w:cs="Verdana"/>
+        </w:rPr>
+        <w:t xml:space="preserve">80 equidistant points </w:t>
+      </w:r>
+      <w:commentRangeEnd w:id="19"/>
       <w:r>
         <w:rPr>
           <w:rStyle w:val="CommentReference"/>
         </w:rPr>
-        <w:commentReference w:id="28"/>
+        <w:commentReference w:id="19"/>
+      </w:r>
+      <w:commentRangeEnd w:id="20"/>
+      <w:r>
+        <w:rPr>
+          <w:rStyle w:val="CommentReference"/>
+        </w:rPr>
+        <w:commentReference w:id="20"/>
       </w:r>
       <w:r>
         <w:rPr>
@@ -4360,14 +4229,7 @@
         <w:rPr>
           <w:rFonts w:ascii="Verdana" w:eastAsia="Verdana" w:hAnsi="Verdana" w:cs="Verdana"/>
         </w:rPr>
-        <w:t xml:space="preserve">was created that </w:t>
-      </w:r>
-      <w:r>
-        <w:rPr>
-          <w:rFonts w:ascii="Verdana" w:eastAsia="Verdana" w:hAnsi="Verdana" w:cs="Verdana"/>
-        </w:rPr>
-        <w:lastRenderedPageBreak/>
-        <w:t>could be transformed to match the bone positions in subsequent frames, facilitating the tracking of bone movement throughout the motion sequence.</w:t>
+        <w:t>was created that could be transformed to match the bone positions in subsequent frames, facilitating the tracking of bone movement throughout the motion sequence.</w:t>
       </w:r>
     </w:p>
     <w:p>
@@ -4384,19 +4246,19 @@
         </w:rPr>
         <w:t xml:space="preserve">(IV) </w:t>
       </w:r>
-      <w:commentRangeStart w:id="29"/>
+      <w:commentRangeStart w:id="21"/>
       <w:r>
         <w:rPr>
           <w:rFonts w:ascii="Verdana" w:eastAsia="Verdana" w:hAnsi="Verdana" w:cs="Verdana"/>
         </w:rPr>
         <w:t xml:space="preserve">Transformation Computation: </w:t>
       </w:r>
-      <w:commentRangeEnd w:id="29"/>
+      <w:commentRangeEnd w:id="21"/>
       <w:r>
         <w:rPr>
           <w:rStyle w:val="CommentReference"/>
         </w:rPr>
-        <w:commentReference w:id="29"/>
+        <w:commentReference w:id="21"/>
       </w:r>
       <w:r>
         <w:rPr>
@@ -4434,7 +4296,7 @@
         </w:rPr>
         <w:t xml:space="preserve"> from one frame to the next. This process assumed rigid body motion, </w:t>
       </w:r>
-      <w:commentRangeStart w:id="30"/>
+      <w:commentRangeStart w:id="22"/>
       <w:r>
         <w:rPr>
           <w:rFonts w:ascii="Verdana" w:eastAsia="Verdana" w:hAnsi="Verdana" w:cs="Verdana"/>
@@ -4453,12 +4315,12 @@
         </w:rPr>
         <w:t>.</w:t>
       </w:r>
-      <w:commentRangeEnd w:id="30"/>
+      <w:commentRangeEnd w:id="22"/>
       <w:r>
         <w:rPr>
           <w:rStyle w:val="CommentReference"/>
         </w:rPr>
-        <w:commentReference w:id="30"/>
+        <w:commentReference w:id="22"/>
       </w:r>
       <w:r>
         <w:rPr>
@@ -4733,19 +4595,19 @@
         </w:rPr>
         <w:t xml:space="preserve"> </w:t>
       </w:r>
-      <w:commentRangeStart w:id="31"/>
+      <w:commentRangeStart w:id="23"/>
       <w:r>
         <w:rPr>
           <w:rFonts w:ascii="Calibri" w:eastAsia="Verdana" w:hAnsi="Calibri" w:cs="Calibri"/>
         </w:rPr>
         <w:t>ϕ</w:t>
       </w:r>
-      <w:commentRangeEnd w:id="31"/>
+      <w:commentRangeEnd w:id="23"/>
       <w:r>
         <w:rPr>
           <w:rStyle w:val="CommentReference"/>
         </w:rPr>
-        <w:commentReference w:id="31"/>
+        <w:commentReference w:id="23"/>
       </w:r>
       <w:r>
         <w:rPr>
@@ -4897,7 +4759,7 @@
         </w:rPr>
         <w:t xml:space="preserve"> </w:t>
       </w:r>
-      <w:commentRangeStart w:id="32"/>
+      <w:commentRangeStart w:id="24"/>
       <w:r>
         <w:rPr>
           <w:rFonts w:ascii="Verdana" w:eastAsia="Verdana" w:hAnsi="Verdana" w:cs="Verdana"/>
@@ -4924,12 +4786,12 @@
         </w:rPr>
         <w:t xml:space="preserve">) </w:t>
       </w:r>
-      <w:commentRangeEnd w:id="32"/>
+      <w:commentRangeEnd w:id="24"/>
       <w:r>
         <w:rPr>
           <w:rStyle w:val="CommentReference"/>
         </w:rPr>
-        <w:commentReference w:id="32"/>
+        <w:commentReference w:id="24"/>
       </w:r>
       <w:r>
         <w:rPr>
@@ -5265,7 +5127,7 @@
         </w:rPr>
         <w:t xml:space="preserve">that </w:t>
       </w:r>
-      <w:commentRangeStart w:id="33"/>
+      <w:commentRangeStart w:id="25"/>
       <w:r>
         <w:rPr>
           <w:rFonts w:ascii="Verdana" w:eastAsia="Verdana" w:hAnsi="Verdana" w:cs="Verdana"/>
@@ -5290,12 +5152,12 @@
         </w:rPr>
         <w:t xml:space="preserve"> </w:t>
       </w:r>
-      <w:commentRangeEnd w:id="33"/>
+      <w:commentRangeEnd w:id="25"/>
       <w:r>
         <w:rPr>
           <w:rStyle w:val="CommentReference"/>
         </w:rPr>
-        <w:commentReference w:id="33"/>
+        <w:commentReference w:id="25"/>
       </w:r>
     </w:p>
     <w:p>
@@ -5869,6 +5731,7 @@
           <w:rPr>
             <w:rFonts w:ascii="Cambria Math" w:eastAsia="Verdana" w:hAnsi="Cambria Math" w:cs="Verdana"/>
           </w:rPr>
+          <w:lastRenderedPageBreak/>
           <m:t>p</m:t>
         </m:r>
       </m:oMath>
@@ -5899,7 +5762,7 @@
           <w:rFonts w:ascii="Verdana" w:eastAsia="Verdana" w:hAnsi="Verdana" w:cs="Verdana"/>
         </w:rPr>
       </w:pPr>
-      <w:commentRangeStart w:id="34"/>
+      <w:commentRangeStart w:id="26"/>
       <w:r>
         <w:rPr>
           <w:rFonts w:ascii="Verdana" w:eastAsia="Verdana" w:hAnsi="Verdana" w:cs="Verdana"/>
@@ -5964,14 +5827,7 @@
         <w:rPr>
           <w:rFonts w:ascii="Verdana" w:eastAsia="Verdana" w:hAnsi="Verdana" w:cs="Verdana"/>
         </w:rPr>
-        <w:t xml:space="preserve"> should be in the range of </w:t>
-      </w:r>
-      <w:r>
-        <w:rPr>
-          <w:rFonts w:ascii="Verdana" w:eastAsia="Verdana" w:hAnsi="Verdana" w:cs="Verdana"/>
-        </w:rPr>
-        <w:lastRenderedPageBreak/>
-        <w:t xml:space="preserve">the frame to frame angle increment used during reconstruction and </w:t>
+        <w:t xml:space="preserve"> should be in the range of the frame to frame angle increment used during reconstruction and </w:t>
       </w:r>
       <m:oMath>
         <m:r>
@@ -6002,12 +5858,12 @@
         </w:rPr>
         <w:t xml:space="preserve">. </w:t>
       </w:r>
-      <w:commentRangeEnd w:id="34"/>
+      <w:commentRangeEnd w:id="26"/>
       <w:r>
         <w:rPr>
           <w:rStyle w:val="CommentReference"/>
         </w:rPr>
-        <w:commentReference w:id="34"/>
+        <w:commentReference w:id="26"/>
       </w:r>
       <w:r>
         <w:rPr>
@@ -6572,7 +6428,7 @@
         </w:rPr>
         <w:t xml:space="preserve">ariation (CV) for the frame-to-frame angle </w:t>
       </w:r>
-      <w:commentRangeStart w:id="35"/>
+      <w:commentRangeStart w:id="27"/>
       <w:r>
         <w:rPr>
           <w:rFonts w:ascii="Verdana" w:hAnsi="Verdana"/>
@@ -6585,12 +6441,12 @@
         </w:rPr>
         <w:t xml:space="preserve"> </w:t>
       </w:r>
-      <w:commentRangeEnd w:id="35"/>
+      <w:commentRangeEnd w:id="27"/>
       <w:r>
         <w:rPr>
           <w:rStyle w:val="CommentReference"/>
         </w:rPr>
-        <w:commentReference w:id="35"/>
+        <w:commentReference w:id="27"/>
       </w:r>
       <w:r>
         <w:rPr>
@@ -6626,13 +6482,14 @@
           <w:u w:val="single"/>
         </w:rPr>
       </w:pPr>
-      <w:commentRangeStart w:id="36"/>
+      <w:commentRangeStart w:id="28"/>
       <w:r>
         <w:rPr>
           <w:rFonts w:ascii="Verdana" w:hAnsi="Verdana"/>
           <w:highlight w:val="yellow"/>
           <w:u w:val="single"/>
         </w:rPr>
+        <w:lastRenderedPageBreak/>
         <w:t xml:space="preserve">3. </w:t>
       </w:r>
       <w:r>
@@ -6643,13 +6500,13 @@
         </w:rPr>
         <w:t>Results</w:t>
       </w:r>
-      <w:commentRangeEnd w:id="36"/>
+      <w:commentRangeEnd w:id="28"/>
       <w:r>
         <w:rPr>
           <w:rStyle w:val="CommentReference"/>
           <w:highlight w:val="yellow"/>
         </w:rPr>
-        <w:commentReference w:id="36"/>
+        <w:commentReference w:id="28"/>
       </w:r>
     </w:p>
     <w:p>
@@ -6722,7 +6579,6 @@
           <w:bCs/>
           <w:highlight w:val="yellow"/>
         </w:rPr>
-        <w:lastRenderedPageBreak/>
         <w:t xml:space="preserve">Figure </w:t>
       </w:r>
       <w:r>
@@ -6751,7 +6607,7 @@
           <w:highlight w:val="yellow"/>
         </w:rPr>
       </w:pPr>
-      <w:commentRangeStart w:id="37"/>
+      <w:commentRangeStart w:id="29"/>
       <w:r>
         <w:rPr>
           <w:rFonts w:ascii="Verdana" w:hAnsi="Verdana"/>
@@ -6773,12 +6629,12 @@
         </w:rPr>
         <w:t xml:space="preserve"> displays the rate of change of the angle (angular velocity) over the flexion cycle. This derivative analysis reveals more pronounced differences between the two methods. The semi-automated method shows a more consistent pattern, with negative values (indicating flexion) in the first half of the cycle and positive values (indicating extension) in the second half. In contrast, the manual method exhibits greater variability and more frequent fluctuations in angular velocity.</w:t>
       </w:r>
-      <w:commentRangeEnd w:id="37"/>
+      <w:commentRangeEnd w:id="29"/>
       <w:r>
         <w:rPr>
           <w:rStyle w:val="CommentReference"/>
         </w:rPr>
-        <w:commentReference w:id="37"/>
+        <w:commentReference w:id="29"/>
       </w:r>
     </w:p>
     <w:p>
@@ -6820,13 +6676,21 @@
           <w:rFonts w:ascii="Verdana" w:hAnsi="Verdana"/>
           <w:highlight w:val="yellow"/>
         </w:rPr>
-        <w:t xml:space="preserve">The right panel of Figure 5 provides a quantitative comparison of the consistency in frame-to-frame angle changes between the automatic and manual methods. The </w:t>
+        <w:t xml:space="preserve">The right panel of Figure 5 provides a quantitative comparison of the consistency in frame-to-frame angle changes between the automatic and manual methods. </w:t>
       </w:r>
       <w:r>
         <w:rPr>
           <w:rFonts w:ascii="Verdana" w:hAnsi="Verdana"/>
           <w:highlight w:val="yellow"/>
         </w:rPr>
+        <w:lastRenderedPageBreak/>
+        <w:t xml:space="preserve">The </w:t>
+      </w:r>
+      <w:r>
+        <w:rPr>
+          <w:rFonts w:ascii="Verdana" w:hAnsi="Verdana"/>
+          <w:highlight w:val="yellow"/>
+        </w:rPr>
         <w:t>c</w:t>
       </w:r>
       <w:r>
@@ -6850,7 +6714,7 @@
         </w:rPr>
         <w:t xml:space="preserve">ariation (CV) was calculated for each dataset and method, with lower values indicating more consistent tracking. </w:t>
       </w:r>
-      <w:commentRangeStart w:id="38"/>
+      <w:commentRangeStart w:id="30"/>
       <w:r>
         <w:rPr>
           <w:rFonts w:ascii="Verdana" w:hAnsi="Verdana"/>
@@ -6858,12 +6722,12 @@
         </w:rPr>
         <w:t>The mean CV for the automatic method was 34.0%, lower than the manual method, which had a mean CV of 59.5%. Each point in the plot represents the CV for one dataset</w:t>
       </w:r>
-      <w:commentRangeEnd w:id="38"/>
+      <w:commentRangeEnd w:id="30"/>
       <w:r>
         <w:rPr>
           <w:rStyle w:val="CommentReference"/>
         </w:rPr>
-        <w:commentReference w:id="38"/>
+        <w:commentReference w:id="30"/>
       </w:r>
       <w:r>
         <w:rPr>
@@ -6887,7 +6751,7 @@
         </w:rPr>
         <w:t xml:space="preserve">4. </w:t>
       </w:r>
-      <w:commentRangeStart w:id="39"/>
+      <w:commentRangeStart w:id="31"/>
       <w:r>
         <w:rPr>
           <w:rFonts w:ascii="Verdana" w:hAnsi="Verdana"/>
@@ -6895,12 +6759,12 @@
         </w:rPr>
         <w:t>Discussion</w:t>
       </w:r>
-      <w:commentRangeEnd w:id="39"/>
+      <w:commentRangeEnd w:id="31"/>
       <w:r>
         <w:rPr>
           <w:rStyle w:val="CommentReference"/>
         </w:rPr>
-        <w:commentReference w:id="39"/>
+        <w:commentReference w:id="31"/>
       </w:r>
     </w:p>
     <w:p>
@@ -6923,7 +6787,7 @@
         </w:rPr>
         <w:t xml:space="preserve"> study introduces a semi-automated segmentation pipeline for analyzing tibiofemoral kinematics using dynamic MRI. </w:t>
       </w:r>
-      <w:commentRangeStart w:id="40"/>
+      <w:commentRangeStart w:id="32"/>
       <w:r>
         <w:rPr>
           <w:rFonts w:ascii="Verdana" w:hAnsi="Verdana"/>
@@ -6934,14 +6798,7 @@
         <w:rPr>
           <w:rFonts w:ascii="Verdana" w:hAnsi="Verdana"/>
         </w:rPr>
-        <w:t xml:space="preserve">the </w:t>
-      </w:r>
-      <w:r>
-        <w:rPr>
-          <w:rFonts w:ascii="Verdana" w:hAnsi="Verdana"/>
-        </w:rPr>
-        <w:lastRenderedPageBreak/>
-        <w:t>presented approach</w:t>
+        <w:t>the presented approach</w:t>
       </w:r>
       <w:r>
         <w:rPr>
@@ -6973,12 +6830,12 @@
         </w:rPr>
         <w:t>flexion and extension</w:t>
       </w:r>
-      <w:commentRangeEnd w:id="40"/>
+      <w:commentRangeEnd w:id="32"/>
       <w:r>
         <w:rPr>
           <w:rStyle w:val="CommentReference"/>
         </w:rPr>
-        <w:commentReference w:id="40"/>
+        <w:commentReference w:id="32"/>
       </w:r>
       <w:r>
         <w:rPr>
@@ -7019,21 +6876,21 @@
         </w:rPr>
         <w:t xml:space="preserve">approach offers a unique balance between </w:t>
       </w:r>
-      <w:commentRangeStart w:id="41"/>
+      <w:commentRangeStart w:id="33"/>
       <w:r>
         <w:rPr>
           <w:rFonts w:ascii="Verdana" w:hAnsi="Verdana"/>
         </w:rPr>
         <w:t xml:space="preserve">efficiency and accuracy. </w:t>
       </w:r>
-      <w:commentRangeEnd w:id="41"/>
+      <w:commentRangeEnd w:id="33"/>
       <w:r>
         <w:rPr>
           <w:rStyle w:val="CommentReference"/>
         </w:rPr>
-        <w:commentReference w:id="41"/>
-      </w:r>
-      <w:commentRangeStart w:id="42"/>
+        <w:commentReference w:id="33"/>
+      </w:r>
+      <w:commentRangeStart w:id="34"/>
       <w:r>
         <w:rPr>
           <w:rFonts w:ascii="Verdana" w:hAnsi="Verdana"/>
@@ -7220,12 +7077,12 @@
         </w:rPr>
         <w:t xml:space="preserve"> technique directly utilizes the dynamic frames without the need for additional static imaging. This not only reduces total scan time but also eliminates potential errors that could arise from registering images acquired in different joint positions.</w:t>
       </w:r>
-      <w:commentRangeEnd w:id="42"/>
+      <w:commentRangeEnd w:id="34"/>
       <w:r>
         <w:rPr>
           <w:rStyle w:val="CommentReference"/>
         </w:rPr>
-        <w:commentReference w:id="42"/>
+        <w:commentReference w:id="34"/>
       </w:r>
       <w:r>
         <w:rPr>
@@ -7287,7 +7144,7 @@
         </w:rPr>
         <w:t xml:space="preserve">. </w:t>
       </w:r>
-      <w:commentRangeStart w:id="43"/>
+      <w:commentRangeStart w:id="35"/>
       <w:r>
         <w:rPr>
           <w:rFonts w:ascii="Verdana" w:hAnsi="Verdana"/>
@@ -7300,12 +7157,12 @@
         </w:rPr>
         <w:t xml:space="preserve"> </w:t>
       </w:r>
-      <w:commentRangeEnd w:id="43"/>
+      <w:commentRangeEnd w:id="35"/>
       <w:r>
         <w:rPr>
           <w:rStyle w:val="CommentReference"/>
         </w:rPr>
-        <w:commentReference w:id="43"/>
+        <w:commentReference w:id="35"/>
       </w:r>
     </w:p>
     <w:p>
@@ -7346,19 +7203,19 @@
         </w:rPr>
         <w:t xml:space="preserve">method is its </w:t>
       </w:r>
-      <w:commentRangeStart w:id="44"/>
+      <w:commentRangeStart w:id="36"/>
       <w:r>
         <w:rPr>
           <w:rFonts w:ascii="Verdana" w:hAnsi="Verdana"/>
         </w:rPr>
         <w:t>efficiency</w:t>
       </w:r>
-      <w:commentRangeEnd w:id="44"/>
+      <w:commentRangeEnd w:id="36"/>
       <w:r>
         <w:rPr>
           <w:rStyle w:val="CommentReference"/>
         </w:rPr>
-        <w:commentReference w:id="44"/>
+        <w:commentReference w:id="36"/>
       </w:r>
       <w:r>
         <w:rPr>
@@ -7366,7 +7223,7 @@
         </w:rPr>
         <w:t xml:space="preserve">. By requiring manual segmentation of only a single frame, with minimal user intervention thereafter, this approach significantly reduces processing time compared to full manual segmentation of all frames. </w:t>
       </w:r>
-      <w:commentRangeStart w:id="45"/>
+      <w:commentRangeStart w:id="37"/>
       <w:r>
         <w:rPr>
           <w:rFonts w:ascii="Verdana" w:hAnsi="Verdana"/>
@@ -7409,12 +7266,12 @@
         </w:rPr>
         <w:t xml:space="preserve"> </w:t>
       </w:r>
-      <w:commentRangeEnd w:id="45"/>
+      <w:commentRangeEnd w:id="37"/>
       <w:r>
         <w:rPr>
           <w:rStyle w:val="CommentReference"/>
         </w:rPr>
-        <w:commentReference w:id="45"/>
+        <w:commentReference w:id="37"/>
       </w:r>
       <w:r>
         <w:rPr>
@@ -7467,47 +7324,48 @@
         </w:rPr>
         <w:t xml:space="preserve">has limitations. The current implementation is restricted to 2D sagittal plane analysis, </w:t>
       </w:r>
-      <w:commentRangeStart w:id="46"/>
+      <w:commentRangeStart w:id="38"/>
       <w:r>
         <w:rPr>
           <w:rFonts w:ascii="Verdana" w:hAnsi="Verdana"/>
         </w:rPr>
         <w:t xml:space="preserve">capturing primarily flexion-extension and anterior-posterior translation. </w:t>
       </w:r>
-      <w:commentRangeEnd w:id="46"/>
+      <w:commentRangeEnd w:id="38"/>
       <w:r>
         <w:rPr>
           <w:rStyle w:val="CommentReference"/>
         </w:rPr>
-        <w:commentReference w:id="46"/>
-      </w:r>
-      <w:commentRangeStart w:id="47"/>
+        <w:commentReference w:id="38"/>
+      </w:r>
+      <w:commentRangeStart w:id="39"/>
       <w:r>
         <w:rPr>
           <w:rFonts w:ascii="Verdana" w:hAnsi="Verdana"/>
         </w:rPr>
         <w:t xml:space="preserve">This limits the ability to quantify out-of-plane motions such as internal-external rotation or abduction-adduction, which are important components of full 3D knee kinematics. </w:t>
       </w:r>
-      <w:commentRangeEnd w:id="47"/>
+      <w:commentRangeEnd w:id="39"/>
       <w:r>
         <w:rPr>
           <w:rStyle w:val="CommentReference"/>
         </w:rPr>
-        <w:commentReference w:id="47"/>
-      </w:r>
-      <w:commentRangeStart w:id="48"/>
+        <w:lastRenderedPageBreak/>
+        <w:commentReference w:id="39"/>
+      </w:r>
+      <w:commentRangeStart w:id="40"/>
       <w:r>
         <w:rPr>
           <w:rFonts w:ascii="Verdana" w:hAnsi="Verdana"/>
         </w:rPr>
         <w:t>Additionally, the accuracy of the method relies on movement being confined to a single plane, which can be challenging to achieve perfectly in vivo.</w:t>
       </w:r>
-      <w:commentRangeEnd w:id="48"/>
+      <w:commentRangeEnd w:id="40"/>
       <w:r>
         <w:rPr>
           <w:rStyle w:val="CommentReference"/>
         </w:rPr>
-        <w:commentReference w:id="48"/>
+        <w:commentReference w:id="40"/>
       </w:r>
     </w:p>
     <w:p>
@@ -7596,19 +7454,19 @@
         </w:rPr>
         <w:fldChar w:fldCharType="end"/>
       </w:r>
-      <w:commentRangeStart w:id="49"/>
+      <w:commentRangeStart w:id="41"/>
       <w:r>
         <w:rPr>
           <w:rFonts w:ascii="Verdana" w:hAnsi="Verdana"/>
         </w:rPr>
         <w:t xml:space="preserve">. </w:t>
       </w:r>
-      <w:commentRangeEnd w:id="49"/>
+      <w:commentRangeEnd w:id="41"/>
       <w:r>
         <w:rPr>
           <w:rStyle w:val="CommentReference"/>
         </w:rPr>
-        <w:commentReference w:id="49"/>
+        <w:commentReference w:id="41"/>
       </w:r>
       <w:r>
         <w:rPr>
@@ -7692,14 +7550,7 @@
         <w:rPr>
           <w:rFonts w:ascii="Verdana" w:hAnsi="Verdana"/>
         </w:rPr>
-        <w:t xml:space="preserve"> to </w:t>
-      </w:r>
-      <w:r>
-        <w:rPr>
-          <w:rFonts w:ascii="Verdana" w:hAnsi="Verdana"/>
-        </w:rPr>
-        <w:lastRenderedPageBreak/>
-        <w:t>support clinical decision making for conditions such as patellofemoral</w:t>
+        <w:t xml:space="preserve"> to support clinical decision making for conditions such as patellofemoral</w:t>
       </w:r>
       <w:r>
         <w:rPr>
@@ -7770,19 +7621,19 @@
         </w:rPr>
         <w:t xml:space="preserve">Future work should focus on extending this method to 3D analysis, which would allow for a more comprehensive assessment of knee joint kinematics. </w:t>
       </w:r>
-      <w:commentRangeStart w:id="50"/>
+      <w:commentRangeStart w:id="42"/>
       <w:r>
         <w:rPr>
           <w:rFonts w:ascii="Verdana" w:hAnsi="Verdana"/>
         </w:rPr>
         <w:t xml:space="preserve">This could involve adapting the segmentation algorithm to work with multi-planar dynamic MRI acquisitions </w:t>
       </w:r>
-      <w:commentRangeEnd w:id="50"/>
+      <w:commentRangeEnd w:id="42"/>
       <w:r>
         <w:rPr>
           <w:rStyle w:val="CommentReference"/>
         </w:rPr>
-        <w:commentReference w:id="50"/>
+        <w:commentReference w:id="42"/>
       </w:r>
       <w:r>
         <w:rPr>
@@ -7790,7 +7641,7 @@
         </w:rPr>
         <w:t xml:space="preserve">or exploring ways to infer 3D motion from 2D projections. </w:t>
       </w:r>
-      <w:commentRangeStart w:id="51"/>
+      <w:commentRangeStart w:id="43"/>
       <w:r>
         <w:rPr>
           <w:rFonts w:ascii="Verdana" w:hAnsi="Verdana"/>
@@ -7798,13 +7649,13 @@
         </w:rPr>
         <w:t>Improvements in subject positioning and fixation within the knee loading device could help minimize unintended out-of-plane motions, particularly tibial internal-external rotation.</w:t>
       </w:r>
-      <w:commentRangeEnd w:id="51"/>
+      <w:commentRangeEnd w:id="43"/>
       <w:r>
         <w:rPr>
           <w:rStyle w:val="CommentReference"/>
           <w:strike/>
         </w:rPr>
-        <w:commentReference w:id="51"/>
+        <w:commentReference w:id="43"/>
       </w:r>
     </w:p>
     <w:p>
@@ -7848,19 +7699,19 @@
         </w:rPr>
         <w:t xml:space="preserve">This study presents a novel semi-automated approach for analyzing tibiofemoral kinematics using dynamic MRI, offering a balance of efficiency and accuracy in </w:t>
       </w:r>
-      <w:commentRangeStart w:id="52"/>
+      <w:commentRangeStart w:id="44"/>
       <w:r>
         <w:rPr>
           <w:rFonts w:ascii="Verdana" w:hAnsi="Verdana"/>
         </w:rPr>
         <w:t xml:space="preserve">knee motion </w:t>
       </w:r>
-      <w:commentRangeEnd w:id="52"/>
+      <w:commentRangeEnd w:id="44"/>
       <w:r>
         <w:rPr>
           <w:rStyle w:val="CommentReference"/>
         </w:rPr>
-        <w:commentReference w:id="52"/>
+        <w:commentReference w:id="44"/>
       </w:r>
       <w:r>
         <w:rPr>
@@ -7886,19 +7737,19 @@
         </w:rPr>
         <w:t xml:space="preserve">method provides </w:t>
       </w:r>
-      <w:commentRangeStart w:id="53"/>
+      <w:commentRangeStart w:id="45"/>
       <w:r>
         <w:rPr>
           <w:rFonts w:ascii="Verdana" w:hAnsi="Verdana"/>
         </w:rPr>
         <w:t xml:space="preserve">consistent and smooth kinematic measurements </w:t>
       </w:r>
-      <w:commentRangeEnd w:id="53"/>
+      <w:commentRangeEnd w:id="45"/>
       <w:r>
         <w:rPr>
           <w:rStyle w:val="CommentReference"/>
         </w:rPr>
-        <w:commentReference w:id="53"/>
+        <w:commentReference w:id="45"/>
       </w:r>
       <w:r>
         <w:rPr>
@@ -7915,13 +7766,13 @@
           <w:rFonts w:ascii="Verdana" w:hAnsi="Verdana"/>
         </w:rPr>
       </w:pPr>
-      <w:commentRangeStart w:id="54"/>
-      <w:commentRangeEnd w:id="54"/>
+      <w:commentRangeStart w:id="46"/>
+      <w:commentRangeEnd w:id="46"/>
       <w:r>
         <w:rPr>
           <w:rStyle w:val="CommentReference"/>
         </w:rPr>
-        <w:commentReference w:id="54"/>
+        <w:commentReference w:id="46"/>
       </w:r>
       <w:r>
         <w:rPr>
@@ -7935,19 +7786,19 @@
         </w:rPr>
         <w:t xml:space="preserve"> proposed approach shows significant promise for both research and clinical applications in knee biomechanics</w:t>
       </w:r>
-      <w:commentRangeStart w:id="55"/>
+      <w:commentRangeStart w:id="47"/>
       <w:r>
         <w:rPr>
           <w:rFonts w:ascii="Verdana" w:hAnsi="Verdana"/>
         </w:rPr>
         <w:t>. The integration with a custom MRI-compatible knee loading device further enhances its potential for studying load-dependent changes in knee kinematics.</w:t>
       </w:r>
-      <w:commentRangeEnd w:id="55"/>
+      <w:commentRangeEnd w:id="47"/>
       <w:r>
         <w:rPr>
           <w:rStyle w:val="CommentReference"/>
         </w:rPr>
-        <w:commentReference w:id="55"/>
+        <w:commentReference w:id="47"/>
       </w:r>
     </w:p>
     <w:p>
@@ -8024,6 +7875,7 @@
         <w:pStyle w:val="Bibliography"/>
       </w:pPr>
       <w:r>
+        <w:lastRenderedPageBreak/>
         <w:t xml:space="preserve">2. </w:t>
       </w:r>
       <w:r>
@@ -8075,7 +7927,6 @@
         <w:pStyle w:val="Bibliography"/>
       </w:pPr>
       <w:r>
-        <w:lastRenderedPageBreak/>
         <w:t xml:space="preserve">5. </w:t>
       </w:r>
       <w:r>
@@ -8313,6 +8164,7 @@
         <w:pStyle w:val="Bibliography"/>
       </w:pPr>
       <w:r>
+        <w:lastRenderedPageBreak/>
         <w:t xml:space="preserve">14. </w:t>
       </w:r>
       <w:r>
@@ -8367,7 +8219,6 @@
         <w:pStyle w:val="Bibliography"/>
       </w:pPr>
       <w:r>
-        <w:lastRenderedPageBreak/>
         <w:t xml:space="preserve">17. </w:t>
       </w:r>
       <w:r>
@@ -8621,6 +8472,7 @@
         <w:pStyle w:val="Bibliography"/>
       </w:pPr>
       <w:r>
+        <w:lastRenderedPageBreak/>
         <w:t xml:space="preserve">27. </w:t>
       </w:r>
       <w:r>
@@ -8870,7 +8722,7 @@
       </w:r>
     </w:p>
   </w:comment>
-  <w:comment w:id="10" w:author="Brisson, Nicholas" w:date="2024-10-02T15:07:00Z" w:initials="BN">
+  <w:comment w:id="10" w:author="Brisson, Nicholas" w:date="2024-10-02T15:34:00Z" w:initials="BN">
     <w:p>
       <w:pPr>
         <w:pStyle w:val="CommentText"/>
@@ -8882,11 +8734,11 @@
         <w:annotationRef/>
       </w:r>
       <w:r>
-        <w:t>Is it completely “novel” (which implies you developed it), or is in an adaptation/combination of existing methods?</w:t>
+        <w:t>@Martin – shouldn’t this be FS?</w:t>
       </w:r>
     </w:p>
   </w:comment>
-  <w:comment w:id="11" w:author="Brisson, Nicholas" w:date="2024-10-02T15:11:00Z" w:initials="BN">
+  <w:comment w:id="11" w:author="Brisson, Nicholas" w:date="2024-10-02T15:36:00Z" w:initials="BN">
     <w:p>
       <w:pPr>
         <w:pStyle w:val="CommentText"/>
@@ -8898,11 +8750,11 @@
         <w:annotationRef/>
       </w:r>
       <w:r>
-        <w:t>To me, this means the data acquisition. Do you mean the image “analysis process” specifically?</w:t>
+        <w:t>Out of curiosity – why did you use 2 degree windows, and not 1 or 0.5°?</w:t>
       </w:r>
     </w:p>
   </w:comment>
-  <w:comment w:id="12" w:author="Brisson, Nicholas" w:date="2024-10-02T15:16:00Z" w:initials="BN">
+  <w:comment w:id="12" w:author="Aayush Nepal" w:date="2024-10-05T16:28:00Z" w:initials="AN">
     <w:p>
       <w:pPr>
         <w:pStyle w:val="CommentText"/>
@@ -8914,11 +8766,11 @@
         <w:annotationRef/>
       </w:r>
       <w:r>
-        <w:t xml:space="preserve">Unless you directly show this later in the paper (i.e. you show that it is efficient in both these settings), I think this is blah blah and can be removed. </w:t>
+        <w:t xml:space="preserve">Less than 2 would result in too many frames so just took longer to recontsruct, load and handle the data. Larger than 2 would not give enough number of frames for analysis. </w:t>
       </w:r>
     </w:p>
   </w:comment>
-  <w:comment w:id="13" w:author="Brisson, Nicholas" w:date="2024-10-02T15:21:00Z" w:initials="BN">
+  <w:comment w:id="13" w:author="Brisson, Nicholas" w:date="2024-10-02T15:36:00Z" w:initials="BN">
     <w:p>
       <w:pPr>
         <w:pStyle w:val="CommentText"/>
@@ -8930,42 +8782,91 @@
         <w:annotationRef/>
       </w:r>
       <w:r>
-        <w:t>Not true</w:t>
-      </w:r>
-    </w:p>
+        <w:t>Also just out of curiousity – I assume there are less data points samples at the extremities of the ROM because the subject might not always reach the end points on each movement cycle – So, how do you decide what the minimum and maximum angles are when reconstructing the data??</w:t>
+      </w:r>
+    </w:p>
+  </w:comment>
+  <w:comment w:id="14" w:author="Aayush Nepal [2]" w:date="2024-10-07T08:29:00Z" w:initials="AN">
     <w:p>
       <w:pPr>
         <w:pStyle w:val="CommentText"/>
       </w:pPr>
-    </w:p>
+      <w:r>
+        <w:rPr>
+          <w:rStyle w:val="CommentReference"/>
+        </w:rPr>
+        <w:annotationRef/>
+      </w:r>
+      <w:r>
+        <w:t xml:space="preserve">That is true. In general, there were less data points at full extension, but not at max flexion. So, after reconstruction, such a frame was discarded. We did not predetermine the range of motion to reconstruct, but rather discard a frame with less data (number of spokes) after reconstruction. </w:t>
+      </w:r>
+    </w:p>
+  </w:comment>
+  <w:comment w:id="15" w:author="Brisson, Nicholas" w:date="2024-10-02T15:42:00Z" w:initials="BN">
     <w:p>
       <w:pPr>
         <w:pStyle w:val="CommentText"/>
       </w:pPr>
-    </w:p>
+      <w:r>
+        <w:rPr>
+          <w:rStyle w:val="CommentReference"/>
+        </w:rPr>
+        <w:annotationRef/>
+      </w:r>
+      <w:r>
+        <w:t>I think it’s odd that this is the only thing you mention about CINE. You need to mention somewhere that you used CINE (maybe at the start of the previous paragraph when you talk about the reconstruction technique). Maybe also 1-2 lines quickly describing what CINE is/how it works, as this is not a standard approach…</w:t>
+      </w:r>
+    </w:p>
+  </w:comment>
+  <w:comment w:id="16" w:author="Brisson, Nicholas" w:date="2024-10-02T16:04:00Z" w:initials="BN">
     <w:p>
       <w:pPr>
         <w:pStyle w:val="CommentText"/>
       </w:pPr>
       <w:r>
-        <w:t>This is what the THIGH strap is for.</w:t>
-      </w:r>
-    </w:p>
+        <w:rPr>
+          <w:rStyle w:val="CommentReference"/>
+        </w:rPr>
+        <w:annotationRef/>
+      </w:r>
+      <w:r>
+        <w:t>Is this a known term? What does it mean?</w:t>
+      </w:r>
+    </w:p>
+  </w:comment>
+  <w:comment w:id="17" w:author="Brisson, Nicholas" w:date="2024-10-02T16:05:00Z" w:initials="BN">
     <w:p>
       <w:pPr>
         <w:pStyle w:val="CommentText"/>
       </w:pPr>
-    </w:p>
+      <w:r>
+        <w:rPr>
+          <w:rStyle w:val="CommentReference"/>
+        </w:rPr>
+        <w:annotationRef/>
+      </w:r>
+      <w:r>
+        <w:t>Is there a reason you are mentioning that they were optimized only “once”? if not, suggest removing this word.</w:t>
+      </w:r>
+    </w:p>
+  </w:comment>
+  <w:comment w:id="18" w:author="Aayush Nepal [2]" w:date="2024-10-07T09:03:00Z" w:initials="AN">
     <w:p>
       <w:pPr>
         <w:pStyle w:val="CommentText"/>
       </w:pPr>
       <w:r>
-        <w:t>The ankle strap is so that the leg is attached to the device</w:t>
+        <w:rPr>
+          <w:rStyle w:val="CommentReference"/>
+        </w:rPr>
+        <w:annotationRef/>
+      </w:r>
+      <w:r>
+        <w:t xml:space="preserve">Yes, to emphasize the “automatic” nature of the algorithm with minimal manual intervention. </w:t>
       </w:r>
     </w:p>
   </w:comment>
-  <w:comment w:id="14" w:author="Brisson, Nicholas" w:date="2024-10-02T15:22:00Z" w:initials="BN">
+  <w:comment w:id="19" w:author="Brisson, Nicholas" w:date="2024-10-02T16:07:00Z" w:initials="BN">
     <w:p>
       <w:pPr>
         <w:pStyle w:val="CommentText"/>
@@ -8977,24 +8878,43 @@
         <w:annotationRef/>
       </w:r>
       <w:r>
-        <w:t>What does this mean? “Flexion and extension”?</w:t>
-      </w:r>
-    </w:p>
+        <w:t>Why this range of points? Why isn’t it a fixed number? (again, just for my personal understanding)</w:t>
+      </w:r>
+    </w:p>
+  </w:comment>
+  <w:comment w:id="20" w:author="Aayush Nepal [2]" w:date="2024-10-07T09:10:00Z" w:initials="AN">
     <w:p>
       <w:pPr>
         <w:pStyle w:val="CommentText"/>
       </w:pPr>
-    </w:p>
+      <w:r>
+        <w:rPr>
+          <w:rStyle w:val="CommentReference"/>
+        </w:rPr>
+        <w:annotationRef/>
+      </w:r>
+      <w:r>
+        <w:t xml:space="preserve">This was in the interest of code execution time. Fewer than 50 points did not work well as it could not follow the bone contours properly and more than 80 did not improve the results. I changed it to just 80 in the text.  </w:t>
+      </w:r>
+    </w:p>
+  </w:comment>
+  <w:comment w:id="21" w:author="Brisson, Nicholas" w:date="2024-10-02T16:19:00Z" w:initials="BN">
     <w:p>
       <w:pPr>
         <w:pStyle w:val="CommentText"/>
       </w:pPr>
       <w:r>
-        <w:t>To me “up and down” represents some movement that we DO NOT want, also hence the thigh strap…</w:t>
+        <w:rPr>
+          <w:rStyle w:val="CommentReference"/>
+        </w:rPr>
+        <w:annotationRef/>
+      </w:r>
+      <w:r>
+        <w:t>There are no references for the computations presented in the whole paragraph…</w:t>
       </w:r>
     </w:p>
   </w:comment>
-  <w:comment w:id="15" w:author="Brisson, Nicholas" w:date="2024-10-02T15:24:00Z" w:initials="BN">
+  <w:comment w:id="22" w:author="Brisson, Nicholas" w:date="2024-10-02T16:10:00Z" w:initials="BN">
     <w:p>
       <w:pPr>
         <w:pStyle w:val="CommentText"/>
@@ -9006,24 +8926,48 @@
         <w:annotationRef/>
       </w:r>
       <w:r>
-        <w:t>? don’t think this is correct</w:t>
-      </w:r>
-    </w:p>
+        <w:t>Is this a limitation of this approach? Biomechanically/anatomically/physiologically, the tibiofemoral joint is not a pure hinge joint, so wouldn’t this assumption lead to errors?</w:t>
+      </w:r>
+    </w:p>
+  </w:comment>
+  <w:comment w:id="23" w:author="Brisson, Nicholas" w:date="2024-10-02T16:12:00Z" w:initials="BN">
     <w:p>
       <w:pPr>
         <w:pStyle w:val="CommentText"/>
       </w:pPr>
-    </w:p>
+      <w:r>
+        <w:rPr>
+          <w:rStyle w:val="CommentReference"/>
+        </w:rPr>
+        <w:annotationRef/>
+      </w:r>
+      <w:r>
+        <w:t>This symbol is not in the formula above…</w:t>
+      </w:r>
+    </w:p>
+  </w:comment>
+  <w:comment w:id="24" w:author="Brisson, Nicholas" w:date="2024-10-02T16:14:00Z" w:initials="BN">
     <w:p>
       <w:pPr>
         <w:pStyle w:val="CommentText"/>
       </w:pPr>
       <w:r>
-        <w:t>If anything, it is supporting the distal femur, right?!</w:t>
-      </w:r>
+        <w:rPr>
+          <w:rStyle w:val="CommentReference"/>
+        </w:rPr>
+        <w:annotationRef/>
+      </w:r>
+      <w:r>
+        <w:t>This symbol is not in the formula above or below…</w:t>
+      </w:r>
+    </w:p>
+    <w:p>
+      <w:pPr>
+        <w:pStyle w:val="CommentText"/>
+      </w:pPr>
     </w:p>
   </w:comment>
-  <w:comment w:id="16" w:author="Brisson, Nicholas" w:date="2024-10-02T15:33:00Z" w:initials="BN">
+  <w:comment w:id="25" w:author="Brisson, Nicholas" w:date="2024-10-02T16:15:00Z" w:initials="BN">
     <w:p>
       <w:pPr>
         <w:pStyle w:val="CommentText"/>
@@ -9035,11 +8979,11 @@
         <w:annotationRef/>
       </w:r>
       <w:r>
-        <w:t>WHAT was then converted? At the moment, it says that the optical sensor was converted…</w:t>
+        <w:t xml:space="preserve">This is oddly written. A cost function that minimizes WHAT? write and actual word there instead of putting a whole formula. </w:t>
       </w:r>
     </w:p>
   </w:comment>
-  <w:comment w:id="17" w:author="Brisson, Nicholas" w:date="2024-10-02T15:34:00Z" w:initials="BN">
+  <w:comment w:id="26" w:author="Brisson, Nicholas" w:date="2024-10-02T16:22:00Z" w:initials="BN">
     <w:p>
       <w:pPr>
         <w:pStyle w:val="CommentText"/>
@@ -9051,11 +8995,11 @@
         <w:annotationRef/>
       </w:r>
       <w:r>
-        <w:t>@Martin – shouldn’t this be FS?</w:t>
+        <w:t>This sentence I way too long and hard to read. Please split up.</w:t>
       </w:r>
     </w:p>
   </w:comment>
-  <w:comment w:id="18" w:author="Brisson, Nicholas" w:date="2024-10-02T15:36:00Z" w:initials="BN">
+  <w:comment w:id="27" w:author="Brisson, Nicholas" w:date="2024-10-02T16:45:00Z" w:initials="BN">
     <w:p>
       <w:pPr>
         <w:pStyle w:val="CommentText"/>
@@ -9067,11 +9011,11 @@
         <w:annotationRef/>
       </w:r>
       <w:r>
-        <w:t>Out of curiosity – why did you use 2 degree windows, and not 1 or 0.5°?</w:t>
+        <w:t>Word - differences?</w:t>
       </w:r>
     </w:p>
   </w:comment>
-  <w:comment w:id="19" w:author="Aayush Nepal" w:date="2024-10-05T16:28:00Z" w:initials="AN">
+  <w:comment w:id="28" w:author="Brisson, Nicholas" w:date="2024-10-02T16:50:00Z" w:initials="BN">
     <w:p>
       <w:pPr>
         <w:pStyle w:val="CommentText"/>
@@ -9083,11 +9027,37 @@
         <w:annotationRef/>
       </w:r>
       <w:r>
-        <w:t xml:space="preserve">Less than 2 would result in too many frames so just took longer to recontsruct, load and handle the data. Larger than 2 would not give enough number of frames for analysis. </w:t>
+        <w:t xml:space="preserve">I find the whole Results section a bit odd. It’s essentially a copy-paste of the Figure Captions. I don’t think that should be the case. Instead, the main Results text should describe the main findings and not directly explain/makes reference to different aspects of the figures (that’s what the captions are for…) </w:t>
+      </w:r>
+    </w:p>
+    <w:p>
+      <w:pPr>
+        <w:pStyle w:val="CommentText"/>
+      </w:pPr>
+    </w:p>
+    <w:p>
+      <w:pPr>
+        <w:pStyle w:val="CommentText"/>
+      </w:pPr>
+      <w:r>
+        <w:t xml:space="preserve">Currently, the main text reads as figure captions rather than main text. Suggest re-writing to provide the main results of the algorithm, which is then complemented by the figure. </w:t>
+      </w:r>
+    </w:p>
+    <w:p>
+      <w:pPr>
+        <w:pStyle w:val="CommentText"/>
+      </w:pPr>
+    </w:p>
+    <w:p>
+      <w:pPr>
+        <w:pStyle w:val="CommentText"/>
+      </w:pPr>
+      <w:r>
+        <w:t>I’ll have a closer look at the next version :)</w:t>
       </w:r>
     </w:p>
   </w:comment>
-  <w:comment w:id="20" w:author="Brisson, Nicholas" w:date="2024-10-02T15:35:00Z" w:initials="BN">
+  <w:comment w:id="29" w:author="Brisson, Nicholas" w:date="2024-10-03T15:04:00Z" w:initials="BN">
     <w:p>
       <w:pPr>
         <w:pStyle w:val="CommentText"/>
@@ -9099,11 +9069,11 @@
         <w:annotationRef/>
       </w:r>
       <w:r>
-        <w:t>Windows?</w:t>
+        <w:t>I don’t understand this results. What does the rate of change of angle actually tell us about the semiauto vs manual segmentation outcomes??</w:t>
       </w:r>
     </w:p>
   </w:comment>
-  <w:comment w:id="21" w:author="Brisson, Nicholas" w:date="2024-10-02T15:36:00Z" w:initials="BN">
+  <w:comment w:id="30" w:author="Brisson, Nicholas" w:date="2024-10-03T15:08:00Z" w:initials="BN">
     <w:p>
       <w:pPr>
         <w:pStyle w:val="CommentText"/>
@@ -9115,11 +9085,11 @@
         <w:annotationRef/>
       </w:r>
       <w:r>
-        <w:t>Also just out of curiousity – I assume there are less data points samples at the extremities of the ROM because the subject might not always reach the end points on each movement cycle – So, how do you decide what the minimum and maximum angles are when reconstructing the data??</w:t>
+        <w:t>These CVs are HUGE!! I get that 34% &lt; 59%, but both these values suck.. Maybe I don’t understand exactly how these value are obtained. Perhaps we can chat about how these are calculated, and what they really mean.</w:t>
       </w:r>
     </w:p>
   </w:comment>
-  <w:comment w:id="22" w:author="Brisson, Nicholas" w:date="2024-10-02T15:38:00Z" w:initials="BN">
+  <w:comment w:id="31" w:author="Brisson, Nicholas" w:date="2024-10-03T15:43:00Z" w:initials="BN">
     <w:p>
       <w:pPr>
         <w:pStyle w:val="CommentText"/>
@@ -9131,11 +9101,11 @@
         <w:annotationRef/>
       </w:r>
       <w:r>
-        <w:t xml:space="preserve">Comprehensive coverage of WHAT? </w:t>
+        <w:t>General comment – what is missing to me in the discussion is a discussion/comparison of previous studies that analyzed knee kinematics from MRI data. How do your results compare?</w:t>
       </w:r>
     </w:p>
   </w:comment>
-  <w:comment w:id="23" w:author="Brisson, Nicholas" w:date="2024-10-02T15:41:00Z" w:initials="BN">
+  <w:comment w:id="32" w:author="Brisson, Nicholas" w:date="2024-10-03T14:42:00Z" w:initials="BN">
     <w:p>
       <w:pPr>
         <w:pStyle w:val="CommentText"/>
@@ -9147,7 +9117,7 @@
         <w:annotationRef/>
       </w:r>
       <w:r>
-        <w:t>LOL what is this word? I like it, but I think it’s made up!</w:t>
+        <w:t>Is that really what the results show? Based on what?</w:t>
       </w:r>
     </w:p>
     <w:p>
@@ -9159,9 +9129,12 @@
       <w:pPr>
         <w:pStyle w:val="CommentText"/>
       </w:pPr>
+      <w:r>
+        <w:t xml:space="preserve">How do you define “significant advantages?” </w:t>
+      </w:r>
     </w:p>
   </w:comment>
-  <w:comment w:id="24" w:author="Brisson, Nicholas" w:date="2024-10-02T15:42:00Z" w:initials="BN">
+  <w:comment w:id="33" w:author="Brisson, Nicholas" w:date="2024-10-03T14:43:00Z" w:initials="BN">
     <w:p>
       <w:pPr>
         <w:pStyle w:val="CommentText"/>
@@ -9173,11 +9146,11 @@
         <w:annotationRef/>
       </w:r>
       <w:r>
-        <w:t>I think it’s odd that this is the only thing you mention about CINE. You need to mention somewhere that you used CINE (maybe at the start of the previous paragraph when you talk about the reconstruction technique). Maybe also 1-2 lines quickly describing what CINE is/how it works, as this is not a standard approach…</w:t>
+        <w:t>OF WHAT?</w:t>
       </w:r>
     </w:p>
   </w:comment>
-  <w:comment w:id="25" w:author="Brisson, Nicholas" w:date="2024-10-02T15:46:00Z" w:initials="BN">
+  <w:comment w:id="34" w:author="Brisson, Nicholas" w:date="2024-10-03T14:46:00Z" w:initials="BN">
     <w:p>
       <w:pPr>
         <w:pStyle w:val="CommentText"/>
@@ -9189,333 +9162,14 @@
         <w:annotationRef/>
       </w:r>
       <w:r>
-        <w:t xml:space="preserve">Can you briefly expand on this point, explaining what this means specifically? </w:t>
-      </w:r>
-      <w:r>
-        <w:t>A larger ROM = what? A smaller ROM = what?</w:t>
+        <w:t xml:space="preserve">OK, fine. But doesn’t our method potentially introduce errors due to </w:t>
+      </w:r>
+      <w:r>
+        <w:t>segmenting and tracking images of lower resolution compared to high res. Static images?</w:t>
       </w:r>
     </w:p>
   </w:comment>
-  <w:comment w:id="26" w:author="Brisson, Nicholas" w:date="2024-10-02T16:04:00Z" w:initials="BN">
-    <w:p>
-      <w:pPr>
-        <w:pStyle w:val="CommentText"/>
-      </w:pPr>
-      <w:r>
-        <w:rPr>
-          <w:rStyle w:val="CommentReference"/>
-        </w:rPr>
-        <w:annotationRef/>
-      </w:r>
-      <w:r>
-        <w:t>Is this a known term? What does it mean?</w:t>
-      </w:r>
-    </w:p>
-  </w:comment>
-  <w:comment w:id="27" w:author="Brisson, Nicholas" w:date="2024-10-02T16:05:00Z" w:initials="BN">
-    <w:p>
-      <w:pPr>
-        <w:pStyle w:val="CommentText"/>
-      </w:pPr>
-      <w:r>
-        <w:rPr>
-          <w:rStyle w:val="CommentReference"/>
-        </w:rPr>
-        <w:annotationRef/>
-      </w:r>
-      <w:r>
-        <w:t>Is there a reason you are mentioning that they were optimized only “once”? if not, suggest removing this word.</w:t>
-      </w:r>
-    </w:p>
-  </w:comment>
-  <w:comment w:id="28" w:author="Brisson, Nicholas" w:date="2024-10-02T16:07:00Z" w:initials="BN">
-    <w:p>
-      <w:pPr>
-        <w:pStyle w:val="CommentText"/>
-      </w:pPr>
-      <w:r>
-        <w:rPr>
-          <w:rStyle w:val="CommentReference"/>
-        </w:rPr>
-        <w:annotationRef/>
-      </w:r>
-      <w:r>
-        <w:t>Why this range of points? Why isn’t it a fixed number? (again, just for my personal understanding)</w:t>
-      </w:r>
-    </w:p>
-  </w:comment>
-  <w:comment w:id="29" w:author="Brisson, Nicholas" w:date="2024-10-02T16:19:00Z" w:initials="BN">
-    <w:p>
-      <w:pPr>
-        <w:pStyle w:val="CommentText"/>
-      </w:pPr>
-      <w:r>
-        <w:rPr>
-          <w:rStyle w:val="CommentReference"/>
-        </w:rPr>
-        <w:annotationRef/>
-      </w:r>
-      <w:r>
-        <w:t>There are no references for the computations presented in the whole paragraph…</w:t>
-      </w:r>
-    </w:p>
-  </w:comment>
-  <w:comment w:id="30" w:author="Brisson, Nicholas" w:date="2024-10-02T16:10:00Z" w:initials="BN">
-    <w:p>
-      <w:pPr>
-        <w:pStyle w:val="CommentText"/>
-      </w:pPr>
-      <w:r>
-        <w:rPr>
-          <w:rStyle w:val="CommentReference"/>
-        </w:rPr>
-        <w:annotationRef/>
-      </w:r>
-      <w:r>
-        <w:t>Is this a limitation of this approach? Biomechanically/anatomically/physiologically, the tibiofemoral joint is not a pure hinge joint, so wouldn’t this assumption lead to errors?</w:t>
-      </w:r>
-    </w:p>
-  </w:comment>
-  <w:comment w:id="31" w:author="Brisson, Nicholas" w:date="2024-10-02T16:12:00Z" w:initials="BN">
-    <w:p>
-      <w:pPr>
-        <w:pStyle w:val="CommentText"/>
-      </w:pPr>
-      <w:r>
-        <w:rPr>
-          <w:rStyle w:val="CommentReference"/>
-        </w:rPr>
-        <w:annotationRef/>
-      </w:r>
-      <w:r>
-        <w:t>This symbol is not in the formula above…</w:t>
-      </w:r>
-    </w:p>
-  </w:comment>
-  <w:comment w:id="32" w:author="Brisson, Nicholas" w:date="2024-10-02T16:14:00Z" w:initials="BN">
-    <w:p>
-      <w:pPr>
-        <w:pStyle w:val="CommentText"/>
-      </w:pPr>
-      <w:r>
-        <w:rPr>
-          <w:rStyle w:val="CommentReference"/>
-        </w:rPr>
-        <w:annotationRef/>
-      </w:r>
-      <w:r>
-        <w:t>This symbol is not in the formula above or below…</w:t>
-      </w:r>
-    </w:p>
-    <w:p>
-      <w:pPr>
-        <w:pStyle w:val="CommentText"/>
-      </w:pPr>
-    </w:p>
-  </w:comment>
-  <w:comment w:id="33" w:author="Brisson, Nicholas" w:date="2024-10-02T16:15:00Z" w:initials="BN">
-    <w:p>
-      <w:pPr>
-        <w:pStyle w:val="CommentText"/>
-      </w:pPr>
-      <w:r>
-        <w:rPr>
-          <w:rStyle w:val="CommentReference"/>
-        </w:rPr>
-        <w:annotationRef/>
-      </w:r>
-      <w:r>
-        <w:t xml:space="preserve">This is oddly written. A cost function that minimizes WHAT? write and actual word there instead of putting a whole formula. </w:t>
-      </w:r>
-    </w:p>
-  </w:comment>
-  <w:comment w:id="34" w:author="Brisson, Nicholas" w:date="2024-10-02T16:22:00Z" w:initials="BN">
-    <w:p>
-      <w:pPr>
-        <w:pStyle w:val="CommentText"/>
-      </w:pPr>
-      <w:r>
-        <w:rPr>
-          <w:rStyle w:val="CommentReference"/>
-        </w:rPr>
-        <w:annotationRef/>
-      </w:r>
-      <w:r>
-        <w:t>This sentence I way too long and hard to read. Please split up.</w:t>
-      </w:r>
-    </w:p>
-  </w:comment>
-  <w:comment w:id="35" w:author="Brisson, Nicholas" w:date="2024-10-02T16:45:00Z" w:initials="BN">
-    <w:p>
-      <w:pPr>
-        <w:pStyle w:val="CommentText"/>
-      </w:pPr>
-      <w:r>
-        <w:rPr>
-          <w:rStyle w:val="CommentReference"/>
-        </w:rPr>
-        <w:annotationRef/>
-      </w:r>
-      <w:r>
-        <w:t>Word - differences?</w:t>
-      </w:r>
-    </w:p>
-  </w:comment>
-  <w:comment w:id="36" w:author="Brisson, Nicholas" w:date="2024-10-02T16:50:00Z" w:initials="BN">
-    <w:p>
-      <w:pPr>
-        <w:pStyle w:val="CommentText"/>
-      </w:pPr>
-      <w:r>
-        <w:rPr>
-          <w:rStyle w:val="CommentReference"/>
-        </w:rPr>
-        <w:annotationRef/>
-      </w:r>
-      <w:r>
-        <w:t xml:space="preserve">I find the whole Results section a bit odd. It’s essentially a copy-paste of the Figure Captions. I don’t think that should be the case. Instead, the main Results text should describe the main findings and not directly explain/makes reference to different aspects of the figures (that’s what the captions are for…) </w:t>
-      </w:r>
-    </w:p>
-    <w:p>
-      <w:pPr>
-        <w:pStyle w:val="CommentText"/>
-      </w:pPr>
-    </w:p>
-    <w:p>
-      <w:pPr>
-        <w:pStyle w:val="CommentText"/>
-      </w:pPr>
-      <w:r>
-        <w:t xml:space="preserve">Currently, the main text reads as figure captions rather than main text. Suggest re-writing to provide the main results of the algorithm, which is then complemented by the figure. </w:t>
-      </w:r>
-    </w:p>
-    <w:p>
-      <w:pPr>
-        <w:pStyle w:val="CommentText"/>
-      </w:pPr>
-    </w:p>
-    <w:p>
-      <w:pPr>
-        <w:pStyle w:val="CommentText"/>
-      </w:pPr>
-      <w:r>
-        <w:t>I’ll have a closer look at the next version :)</w:t>
-      </w:r>
-    </w:p>
-  </w:comment>
-  <w:comment w:id="37" w:author="Brisson, Nicholas" w:date="2024-10-03T15:04:00Z" w:initials="BN">
-    <w:p>
-      <w:pPr>
-        <w:pStyle w:val="CommentText"/>
-      </w:pPr>
-      <w:r>
-        <w:rPr>
-          <w:rStyle w:val="CommentReference"/>
-        </w:rPr>
-        <w:annotationRef/>
-      </w:r>
-      <w:r>
-        <w:t>I don’t understand this results. What does the rate of change of angle actually tell us about the semiauto vs manual segmentation outcomes??</w:t>
-      </w:r>
-    </w:p>
-  </w:comment>
-  <w:comment w:id="38" w:author="Brisson, Nicholas" w:date="2024-10-03T15:08:00Z" w:initials="BN">
-    <w:p>
-      <w:pPr>
-        <w:pStyle w:val="CommentText"/>
-      </w:pPr>
-      <w:r>
-        <w:rPr>
-          <w:rStyle w:val="CommentReference"/>
-        </w:rPr>
-        <w:annotationRef/>
-      </w:r>
-      <w:r>
-        <w:t>These CVs are HUGE!! I get that 34% &lt; 59%, but both these values suck.. Maybe I don’t understand exactly how these value are obtained. Perhaps we can chat about how these are calculated, and what they really mean.</w:t>
-      </w:r>
-    </w:p>
-  </w:comment>
-  <w:comment w:id="39" w:author="Brisson, Nicholas" w:date="2024-10-03T15:43:00Z" w:initials="BN">
-    <w:p>
-      <w:pPr>
-        <w:pStyle w:val="CommentText"/>
-      </w:pPr>
-      <w:r>
-        <w:rPr>
-          <w:rStyle w:val="CommentReference"/>
-        </w:rPr>
-        <w:annotationRef/>
-      </w:r>
-      <w:r>
-        <w:t>General comment – what is missing to me in the discussion is a discussion/comparison of previous studies that analyzed knee kinematics from MRI data. How do your results compare?</w:t>
-      </w:r>
-    </w:p>
-  </w:comment>
-  <w:comment w:id="40" w:author="Brisson, Nicholas" w:date="2024-10-03T14:42:00Z" w:initials="BN">
-    <w:p>
-      <w:pPr>
-        <w:pStyle w:val="CommentText"/>
-      </w:pPr>
-      <w:r>
-        <w:rPr>
-          <w:rStyle w:val="CommentReference"/>
-        </w:rPr>
-        <w:annotationRef/>
-      </w:r>
-      <w:r>
-        <w:t>Is that really what the results show? Based on what?</w:t>
-      </w:r>
-    </w:p>
-    <w:p>
-      <w:pPr>
-        <w:pStyle w:val="CommentText"/>
-      </w:pPr>
-    </w:p>
-    <w:p>
-      <w:pPr>
-        <w:pStyle w:val="CommentText"/>
-      </w:pPr>
-      <w:r>
-        <w:t xml:space="preserve">How do you define “significant advantages?” </w:t>
-      </w:r>
-    </w:p>
-  </w:comment>
-  <w:comment w:id="41" w:author="Brisson, Nicholas" w:date="2024-10-03T14:43:00Z" w:initials="BN">
-    <w:p>
-      <w:pPr>
-        <w:pStyle w:val="CommentText"/>
-      </w:pPr>
-      <w:r>
-        <w:rPr>
-          <w:rStyle w:val="CommentReference"/>
-        </w:rPr>
-        <w:annotationRef/>
-      </w:r>
-      <w:r>
-        <w:t>OF WHAT?</w:t>
-      </w:r>
-    </w:p>
-  </w:comment>
-  <w:comment w:id="42" w:author="Brisson, Nicholas" w:date="2024-10-03T14:46:00Z" w:initials="BN">
-    <w:p>
-      <w:pPr>
-        <w:pStyle w:val="CommentText"/>
-      </w:pPr>
-      <w:r>
-        <w:rPr>
-          <w:rStyle w:val="CommentReference"/>
-        </w:rPr>
-        <w:annotationRef/>
-      </w:r>
-      <w:r>
-        <w:t xml:space="preserve">OK, fine. But doesn’t our method potentially introduce errors due to </w:t>
-      </w:r>
-      <w:r>
-        <w:t>segmenting and tracking images of lower resolution compared to high res. Static images?</w:t>
-      </w:r>
-    </w:p>
-  </w:comment>
-  <w:comment w:id="43" w:author="Brisson, Nicholas" w:date="2024-10-03T14:48:00Z" w:initials="BN">
+  <w:comment w:id="35" w:author="Brisson, Nicholas" w:date="2024-10-03T14:48:00Z" w:initials="BN">
     <w:p>
       <w:pPr>
         <w:pStyle w:val="CommentText"/>
@@ -9565,7 +9219,7 @@
       </w:r>
     </w:p>
   </w:comment>
-  <w:comment w:id="44" w:author="Brisson, Nicholas" w:date="2024-10-03T14:50:00Z" w:initials="BN">
+  <w:comment w:id="36" w:author="Brisson, Nicholas" w:date="2024-10-03T14:50:00Z" w:initials="BN">
     <w:p>
       <w:pPr>
         <w:pStyle w:val="CommentText"/>
@@ -9581,7 +9235,7 @@
       </w:r>
     </w:p>
   </w:comment>
-  <w:comment w:id="45" w:author="Brisson, Nicholas" w:date="2024-10-03T15:11:00Z" w:initials="BN">
+  <w:comment w:id="37" w:author="Brisson, Nicholas" w:date="2024-10-03T15:11:00Z" w:initials="BN">
     <w:p>
       <w:pPr>
         <w:pStyle w:val="CommentText"/>
@@ -9610,7 +9264,7 @@
       </w:r>
     </w:p>
   </w:comment>
-  <w:comment w:id="46" w:author="Brisson, Nicholas" w:date="2024-10-03T15:12:00Z" w:initials="BN">
+  <w:comment w:id="38" w:author="Brisson, Nicholas" w:date="2024-10-03T15:12:00Z" w:initials="BN">
     <w:p>
       <w:pPr>
         <w:pStyle w:val="CommentText"/>
@@ -9658,7 +9312,7 @@
       </w:r>
     </w:p>
   </w:comment>
-  <w:comment w:id="47" w:author="Brisson, Nicholas" w:date="2024-10-03T15:19:00Z" w:initials="BN">
+  <w:comment w:id="39" w:author="Brisson, Nicholas" w:date="2024-10-03T15:19:00Z" w:initials="BN">
     <w:p>
       <w:pPr>
         <w:pStyle w:val="CommentText"/>
@@ -9674,7 +9328,7 @@
       </w:r>
     </w:p>
   </w:comment>
-  <w:comment w:id="48" w:author="Brisson, Nicholas" w:date="2024-10-03T15:21:00Z" w:initials="BN">
+  <w:comment w:id="40" w:author="Brisson, Nicholas" w:date="2024-10-03T15:21:00Z" w:initials="BN">
     <w:p>
       <w:pPr>
         <w:pStyle w:val="CommentText"/>
@@ -9690,7 +9344,7 @@
       </w:r>
     </w:p>
   </w:comment>
-  <w:comment w:id="49" w:author="Brisson, Nicholas" w:date="2024-10-03T15:29:00Z" w:initials="BN">
+  <w:comment w:id="41" w:author="Brisson, Nicholas" w:date="2024-10-03T15:29:00Z" w:initials="BN">
     <w:p>
       <w:pPr>
         <w:pStyle w:val="CommentText"/>
@@ -9754,7 +9408,7 @@
       </w:pPr>
     </w:p>
   </w:comment>
-  <w:comment w:id="50" w:author="Brisson, Nicholas" w:date="2024-10-03T15:39:00Z" w:initials="BN">
+  <w:comment w:id="42" w:author="Brisson, Nicholas" w:date="2024-10-03T15:39:00Z" w:initials="BN">
     <w:p>
       <w:pPr>
         <w:pStyle w:val="CommentText"/>
@@ -9770,7 +9424,7 @@
       </w:r>
     </w:p>
   </w:comment>
-  <w:comment w:id="51" w:author="Brisson, Nicholas" w:date="2024-10-03T15:39:00Z" w:initials="BN">
+  <w:comment w:id="43" w:author="Brisson, Nicholas" w:date="2024-10-03T15:39:00Z" w:initials="BN">
     <w:p>
       <w:pPr>
         <w:pStyle w:val="CommentText"/>
@@ -9811,7 +9465,7 @@
       </w:r>
     </w:p>
   </w:comment>
-  <w:comment w:id="52" w:author="Brisson, Nicholas" w:date="2024-10-03T15:42:00Z" w:initials="BN">
+  <w:comment w:id="44" w:author="Brisson, Nicholas" w:date="2024-10-03T15:42:00Z" w:initials="BN">
     <w:p>
       <w:pPr>
         <w:pStyle w:val="CommentText"/>
@@ -9827,7 +9481,7 @@
       </w:r>
     </w:p>
   </w:comment>
-  <w:comment w:id="53" w:author="Brisson, Nicholas" w:date="2024-10-03T15:45:00Z" w:initials="BN">
+  <w:comment w:id="45" w:author="Brisson, Nicholas" w:date="2024-10-03T15:45:00Z" w:initials="BN">
     <w:p>
       <w:pPr>
         <w:pStyle w:val="CommentText"/>
@@ -9843,7 +9497,7 @@
       </w:r>
     </w:p>
   </w:comment>
-  <w:comment w:id="54" w:author="Brisson, Nicholas" w:date="2024-10-03T15:46:00Z" w:initials="BN">
+  <w:comment w:id="46" w:author="Brisson, Nicholas" w:date="2024-10-03T15:46:00Z" w:initials="BN">
     <w:p>
       <w:pPr>
         <w:pStyle w:val="CommentText"/>
@@ -9859,7 +9513,7 @@
       </w:r>
     </w:p>
   </w:comment>
-  <w:comment w:id="55" w:author="Brisson, Nicholas" w:date="2024-10-03T15:46:00Z" w:initials="BN">
+  <w:comment w:id="47" w:author="Brisson, Nicholas" w:date="2024-10-03T15:46:00Z" w:initials="BN">
     <w:p>
       <w:pPr>
         <w:pStyle w:val="CommentText"/>
@@ -9888,25 +9542,17 @@
   <w15:commentEx w15:paraId="0314EFB4" w15:paraIdParent="34A62A82" w15:done="0"/>
   <w15:commentEx w15:paraId="78E25A94" w15:done="0"/>
   <w15:commentEx w15:paraId="10D429C4" w15:paraIdParent="78E25A94" w15:done="0"/>
-  <w15:commentEx w15:paraId="27AE797B" w15:done="0"/>
-  <w15:commentEx w15:paraId="65644AF0" w15:done="0"/>
-  <w15:commentEx w15:paraId="67CCFC11" w15:done="0"/>
-  <w15:commentEx w15:paraId="7FAC412D" w15:done="0"/>
-  <w15:commentEx w15:paraId="1917D5F6" w15:done="0"/>
-  <w15:commentEx w15:paraId="0D2B6D18" w15:done="0"/>
-  <w15:commentEx w15:paraId="0C0F3E48" w15:done="0"/>
   <w15:commentEx w15:paraId="11CC2098" w15:done="0"/>
   <w15:commentEx w15:paraId="3C5E43C8" w15:done="0"/>
   <w15:commentEx w15:paraId="097CC7D3" w15:paraIdParent="3C5E43C8" w15:done="0"/>
-  <w15:commentEx w15:paraId="7942876B" w15:done="0"/>
   <w15:commentEx w15:paraId="4662FA81" w15:done="0"/>
-  <w15:commentEx w15:paraId="5F965F63" w15:done="0"/>
-  <w15:commentEx w15:paraId="5A60152F" w15:done="0"/>
+  <w15:commentEx w15:paraId="5F77F622" w15:paraIdParent="4662FA81" w15:done="0"/>
   <w15:commentEx w15:paraId="2587B691" w15:done="0"/>
-  <w15:commentEx w15:paraId="6D117CFA" w15:done="0"/>
   <w15:commentEx w15:paraId="1897C335" w15:done="0"/>
   <w15:commentEx w15:paraId="183A79BB" w15:done="0"/>
+  <w15:commentEx w15:paraId="2615171A" w15:paraIdParent="183A79BB" w15:done="0"/>
   <w15:commentEx w15:paraId="600F66CF" w15:done="0"/>
+  <w15:commentEx w15:paraId="7D3863B6" w15:paraIdParent="600F66CF" w15:done="0"/>
   <w15:commentEx w15:paraId="1542D0B5" w15:done="0"/>
   <w15:commentEx w15:paraId="77DEF632" w15:done="0"/>
   <w15:commentEx w15:paraId="4BDF86E5" w15:done="0"/>
@@ -9944,6 +9590,9 @@
   <w16cex:commentExtensible w16cex:durableId="72D9F2D2" w16cex:dateUtc="2024-10-06T14:14:00Z"/>
   <w16cex:commentExtensible w16cex:durableId="3819DEB8" w16cex:dateUtc="2024-10-06T14:15:00Z"/>
   <w16cex:commentExtensible w16cex:durableId="07C5CC52" w16cex:dateUtc="2024-10-05T14:28:00Z"/>
+  <w16cex:commentExtensible w16cex:durableId="1EDE98C5" w16cex:dateUtc="2024-10-07T06:29:00Z"/>
+  <w16cex:commentExtensible w16cex:durableId="0F94EE6B" w16cex:dateUtc="2024-10-07T07:03:00Z"/>
+  <w16cex:commentExtensible w16cex:durableId="46546AD4" w16cex:dateUtc="2024-10-07T07:10:00Z"/>
 </w16cex:commentsExtensible>
 </file>
 
@@ -9957,25 +9606,17 @@
   <w16cid:commentId w16cid:paraId="0314EFB4" w16cid:durableId="72D9F2D2"/>
   <w16cid:commentId w16cid:paraId="78E25A94" w16cid:durableId="2AA7DD88"/>
   <w16cid:commentId w16cid:paraId="10D429C4" w16cid:durableId="3819DEB8"/>
-  <w16cid:commentId w16cid:paraId="27AE797B" w16cid:durableId="2AA7E020"/>
-  <w16cid:commentId w16cid:paraId="65644AF0" w16cid:durableId="2AA7E10B"/>
-  <w16cid:commentId w16cid:paraId="67CCFC11" w16cid:durableId="2AA7E252"/>
-  <w16cid:commentId w16cid:paraId="7FAC412D" w16cid:durableId="2AA7E382"/>
-  <w16cid:commentId w16cid:paraId="1917D5F6" w16cid:durableId="2AA7E3B9"/>
-  <w16cid:commentId w16cid:paraId="0D2B6D18" w16cid:durableId="2AA7E427"/>
-  <w16cid:commentId w16cid:paraId="0C0F3E48" w16cid:durableId="2AA7E667"/>
   <w16cid:commentId w16cid:paraId="11CC2098" w16cid:durableId="2AA7E696"/>
   <w16cid:commentId w16cid:paraId="3C5E43C8" w16cid:durableId="2AA7E6E9"/>
   <w16cid:commentId w16cid:paraId="097CC7D3" w16cid:durableId="07C5CC52"/>
-  <w16cid:commentId w16cid:paraId="7942876B" w16cid:durableId="2AA7E6BB"/>
   <w16cid:commentId w16cid:paraId="4662FA81" w16cid:durableId="2AA7E711"/>
-  <w16cid:commentId w16cid:paraId="5F965F63" w16cid:durableId="2AA7E769"/>
-  <w16cid:commentId w16cid:paraId="5A60152F" w16cid:durableId="2AA7E815"/>
+  <w16cid:commentId w16cid:paraId="5F77F622" w16cid:durableId="1EDE98C5"/>
   <w16cid:commentId w16cid:paraId="2587B691" w16cid:durableId="2AA7E869"/>
-  <w16cid:commentId w16cid:paraId="6D117CFA" w16cid:durableId="2AA7E96A"/>
   <w16cid:commentId w16cid:paraId="1897C335" w16cid:durableId="2AA7ED7B"/>
   <w16cid:commentId w16cid:paraId="183A79BB" w16cid:durableId="2AA7EDC1"/>
+  <w16cid:commentId w16cid:paraId="2615171A" w16cid:durableId="0F94EE6B"/>
   <w16cid:commentId w16cid:paraId="600F66CF" w16cid:durableId="2AA7EE2F"/>
+  <w16cid:commentId w16cid:paraId="7D3863B6" w16cid:durableId="46546AD4"/>
   <w16cid:commentId w16cid:paraId="1542D0B5" w16cid:durableId="2AA7F0FB"/>
   <w16cid:commentId w16cid:paraId="77DEF632" w16cid:durableId="2AA7EF09"/>
   <w16cid:commentId w16cid:paraId="4BDF86E5" w16cid:durableId="2AA7EF7A"/>

</xml_diff>

<commit_message>
at transformation computation paragraph
</commit_message>
<xml_diff>
--- a/manuscript/v2/v3/v5/manuscript_v5.docx
+++ b/manuscript/v2/v3/v5/manuscript_v5.docx
@@ -2112,21 +2112,7 @@
         <w:rPr>
           <w:rFonts w:ascii="Verdana" w:hAnsi="Verdana"/>
         </w:rPr>
-        <w:t xml:space="preserve">Siemens </w:t>
-      </w:r>
-      <w:proofErr w:type="spellStart"/>
-      <w:r>
-        <w:rPr>
-          <w:rFonts w:ascii="Verdana" w:hAnsi="Verdana"/>
-        </w:rPr>
-        <w:t>Healthineers</w:t>
-      </w:r>
-      <w:proofErr w:type="spellEnd"/>
-      <w:r>
-        <w:rPr>
-          <w:rFonts w:ascii="Verdana" w:hAnsi="Verdana"/>
-        </w:rPr>
-        <w:t>)</w:t>
+        <w:t>Siemens Healthineers)</w:t>
       </w:r>
       <w:r>
         <w:rPr>
@@ -2387,122 +2373,386 @@
         </w:rPr>
         <w:t>was guided by eight metronome beats,</w:t>
       </w:r>
+      <w:r>
+        <w:rPr>
+          <w:rFonts w:ascii="Verdana" w:eastAsia="Verdana" w:hAnsi="Verdana" w:cs="Verdana"/>
+        </w:rPr>
+        <w:t xml:space="preserve"> </w:t>
+      </w:r>
+      <w:r>
+        <w:rPr>
+          <w:rFonts w:ascii="Verdana" w:eastAsia="Verdana" w:hAnsi="Verdana" w:cs="Verdana"/>
+        </w:rPr>
+        <w:t xml:space="preserve">with the </w:t>
+      </w:r>
+      <w:r>
+        <w:rPr>
+          <w:rFonts w:ascii="Verdana" w:eastAsia="Verdana" w:hAnsi="Verdana" w:cs="Verdana"/>
+        </w:rPr>
+        <w:t xml:space="preserve">knee fully </w:t>
+      </w:r>
+      <w:r>
+        <w:rPr>
+          <w:rFonts w:ascii="Verdana" w:eastAsia="Verdana" w:hAnsi="Verdana" w:cs="Verdana"/>
+        </w:rPr>
+        <w:t>flexed at the first beat</w:t>
+      </w:r>
+      <w:r>
+        <w:rPr>
+          <w:rFonts w:ascii="Verdana" w:eastAsia="Verdana" w:hAnsi="Verdana" w:cs="Verdana"/>
+        </w:rPr>
+        <w:t xml:space="preserve">, </w:t>
+      </w:r>
+      <w:r>
+        <w:rPr>
+          <w:rFonts w:ascii="Verdana" w:eastAsia="Verdana" w:hAnsi="Verdana" w:cs="Verdana"/>
+        </w:rPr>
+        <w:t>fully extended by the fourth</w:t>
+      </w:r>
+      <w:r>
+        <w:rPr>
+          <w:rFonts w:ascii="Verdana" w:eastAsia="Verdana" w:hAnsi="Verdana" w:cs="Verdana"/>
+        </w:rPr>
+        <w:t xml:space="preserve"> beat and fully flexed again by the eighth beat</w:t>
+      </w:r>
+      <w:r>
+        <w:rPr>
+          <w:rFonts w:ascii="Verdana" w:eastAsia="Verdana" w:hAnsi="Verdana" w:cs="Verdana"/>
+        </w:rPr>
+        <w:t xml:space="preserve">, resulting in 7.5 cycles per minute. </w:t>
+      </w:r>
+      <w:r>
+        <w:rPr>
+          <w:rFonts w:ascii="Verdana" w:eastAsia="Verdana" w:hAnsi="Verdana" w:cs="Verdana"/>
+        </w:rPr>
+        <w:t xml:space="preserve">The </w:t>
+      </w:r>
+      <w:r>
+        <w:rPr>
+          <w:rFonts w:ascii="Verdana" w:eastAsia="Verdana" w:hAnsi="Verdana" w:cs="Verdana"/>
+        </w:rPr>
+        <w:t xml:space="preserve">knee </w:t>
+      </w:r>
+      <w:r>
+        <w:rPr>
+          <w:rFonts w:ascii="Verdana" w:eastAsia="Verdana" w:hAnsi="Verdana" w:cs="Verdana"/>
+        </w:rPr>
+        <w:t xml:space="preserve">range of motion </w:t>
+      </w:r>
+      <w:r>
+        <w:rPr>
+          <w:rFonts w:ascii="Verdana" w:eastAsia="Verdana" w:hAnsi="Verdana" w:cs="Verdana"/>
+        </w:rPr>
+        <w:t>achieved by the participants varied between 30 and 46 degrees</w:t>
+      </w:r>
+      <w:r>
+        <w:rPr>
+          <w:rFonts w:ascii="Verdana" w:eastAsia="Verdana" w:hAnsi="Verdana" w:cs="Verdana"/>
+        </w:rPr>
+        <w:t xml:space="preserve">. </w:t>
+      </w:r>
+      <w:r>
+        <w:rPr>
+          <w:rFonts w:ascii="Verdana" w:eastAsia="Verdana" w:hAnsi="Verdana" w:cs="Verdana"/>
+        </w:rPr>
+        <w:t xml:space="preserve">The total scan duration was 160 seconds, allowing for </w:t>
+      </w:r>
+      <w:r>
+        <w:rPr>
+          <w:rFonts w:ascii="Verdana" w:eastAsia="Verdana" w:hAnsi="Verdana" w:cs="Verdana"/>
+        </w:rPr>
+        <w:t xml:space="preserve">the acquisition of </w:t>
+      </w:r>
+      <w:r>
+        <w:rPr>
+          <w:rFonts w:ascii="Verdana" w:eastAsia="Verdana" w:hAnsi="Verdana" w:cs="Verdana"/>
+        </w:rPr>
+        <w:t xml:space="preserve">approximately 20 full </w:t>
+      </w:r>
+      <w:r>
+        <w:rPr>
+          <w:rFonts w:ascii="Verdana" w:eastAsia="Verdana" w:hAnsi="Verdana" w:cs="Verdana"/>
+        </w:rPr>
+        <w:t xml:space="preserve">knee </w:t>
+      </w:r>
+      <w:r>
+        <w:rPr>
+          <w:rFonts w:ascii="Verdana" w:eastAsia="Verdana" w:hAnsi="Verdana" w:cs="Verdana"/>
+        </w:rPr>
+        <w:t>extension-flexion cycles.</w:t>
+      </w:r>
+      <w:r>
+        <w:rPr>
+          <w:rFonts w:ascii="Verdana" w:hAnsi="Verdana"/>
+        </w:rPr>
+        <w:t xml:space="preserve"> </w:t>
+      </w:r>
     </w:p>
     <w:p>
       <w:pPr>
         <w:spacing w:line="360" w:lineRule="auto"/>
         <w:jc w:val="both"/>
         <w:rPr>
-          <w:rFonts w:ascii="Verdana" w:hAnsi="Verdana"/>
-        </w:rPr>
-      </w:pPr>
-      <w:r>
-        <w:rPr>
-          <w:rFonts w:ascii="Verdana" w:eastAsia="Verdana" w:hAnsi="Verdana" w:cs="Verdana"/>
-        </w:rPr>
-        <w:t xml:space="preserve"> with the </w:t>
-      </w:r>
-      <w:r>
-        <w:rPr>
-          <w:rFonts w:ascii="Verdana" w:eastAsia="Verdana" w:hAnsi="Verdana" w:cs="Verdana"/>
-        </w:rPr>
-        <w:t xml:space="preserve">knee fully </w:t>
-      </w:r>
-      <w:r>
-        <w:rPr>
-          <w:rFonts w:ascii="Verdana" w:eastAsia="Verdana" w:hAnsi="Verdana" w:cs="Verdana"/>
-        </w:rPr>
-        <w:t>flexed at the first beat</w:t>
-      </w:r>
-      <w:r>
-        <w:rPr>
-          <w:rFonts w:ascii="Verdana" w:eastAsia="Verdana" w:hAnsi="Verdana" w:cs="Verdana"/>
-        </w:rPr>
-        <w:t xml:space="preserve">, </w:t>
-      </w:r>
-      <w:r>
-        <w:rPr>
-          <w:rFonts w:ascii="Verdana" w:eastAsia="Verdana" w:hAnsi="Verdana" w:cs="Verdana"/>
-        </w:rPr>
-        <w:t>fully extended by the fourth</w:t>
-      </w:r>
-      <w:r>
-        <w:rPr>
-          <w:rFonts w:ascii="Verdana" w:eastAsia="Verdana" w:hAnsi="Verdana" w:cs="Verdana"/>
-        </w:rPr>
-        <w:t xml:space="preserve"> beat and fully flexed again by the eighth beat</w:t>
-      </w:r>
-      <w:r>
-        <w:rPr>
-          <w:rFonts w:ascii="Verdana" w:eastAsia="Verdana" w:hAnsi="Verdana" w:cs="Verdana"/>
-        </w:rPr>
-        <w:t xml:space="preserve">, resulting in 7.5 cycles per minute. </w:t>
-      </w:r>
-      <w:r>
-        <w:rPr>
-          <w:rFonts w:ascii="Verdana" w:eastAsia="Verdana" w:hAnsi="Verdana" w:cs="Verdana"/>
-        </w:rPr>
-        <w:t xml:space="preserve">The </w:t>
-      </w:r>
-      <w:r>
-        <w:rPr>
-          <w:rFonts w:ascii="Verdana" w:eastAsia="Verdana" w:hAnsi="Verdana" w:cs="Verdana"/>
-        </w:rPr>
-        <w:t xml:space="preserve">knee </w:t>
-      </w:r>
-      <w:r>
-        <w:rPr>
-          <w:rFonts w:ascii="Verdana" w:eastAsia="Verdana" w:hAnsi="Verdana" w:cs="Verdana"/>
-        </w:rPr>
-        <w:t xml:space="preserve">range of motion </w:t>
-      </w:r>
-      <w:r>
-        <w:rPr>
-          <w:rFonts w:ascii="Verdana" w:eastAsia="Verdana" w:hAnsi="Verdana" w:cs="Verdana"/>
-        </w:rPr>
-        <w:t>achieved by the participants varied between 30 and 46 degrees</w:t>
-      </w:r>
-      <w:r>
-        <w:rPr>
-          <w:rFonts w:ascii="Verdana" w:eastAsia="Verdana" w:hAnsi="Verdana" w:cs="Verdana"/>
-        </w:rPr>
-        <w:t xml:space="preserve">. </w:t>
-      </w:r>
-      <w:r>
-        <w:rPr>
-          <w:rFonts w:ascii="Verdana" w:eastAsia="Verdana" w:hAnsi="Verdana" w:cs="Verdana"/>
-        </w:rPr>
-        <w:t xml:space="preserve">The total scan duration was 160 seconds, allowing for </w:t>
-      </w:r>
-      <w:r>
-        <w:rPr>
-          <w:rFonts w:ascii="Verdana" w:eastAsia="Verdana" w:hAnsi="Verdana" w:cs="Verdana"/>
-        </w:rPr>
-        <w:t xml:space="preserve">the acquisition of </w:t>
-      </w:r>
-      <w:r>
-        <w:rPr>
-          <w:rFonts w:ascii="Verdana" w:eastAsia="Verdana" w:hAnsi="Verdana" w:cs="Verdana"/>
-        </w:rPr>
-        <w:t xml:space="preserve">approximately 20 full </w:t>
-      </w:r>
-      <w:r>
-        <w:rPr>
-          <w:rFonts w:ascii="Verdana" w:eastAsia="Verdana" w:hAnsi="Verdana" w:cs="Verdana"/>
-        </w:rPr>
-        <w:t xml:space="preserve">knee </w:t>
-      </w:r>
-      <w:r>
-        <w:rPr>
-          <w:rFonts w:ascii="Verdana" w:eastAsia="Verdana" w:hAnsi="Verdana" w:cs="Verdana"/>
-        </w:rPr>
-        <w:t>extension-flexion cycles.</w:t>
-      </w:r>
-      <w:r>
-        <w:rPr>
-          <w:rFonts w:ascii="Verdana" w:hAnsi="Verdana"/>
+          <w:rFonts w:ascii="Verdana" w:eastAsia="Verdana" w:hAnsi="Verdana" w:cs="Verdana"/>
+        </w:rPr>
+      </w:pPr>
+      <w:r>
+        <w:rPr>
+          <w:rFonts w:ascii="Verdana" w:eastAsia="Verdana" w:hAnsi="Verdana" w:cs="Verdana"/>
+        </w:rPr>
+        <w:t xml:space="preserve">MRI data </w:t>
+      </w:r>
+      <w:r>
+        <w:rPr>
+          <w:rFonts w:ascii="Verdana" w:eastAsia="Verdana" w:hAnsi="Verdana" w:cs="Verdana"/>
+        </w:rPr>
+        <w:t>were</w:t>
+      </w:r>
+      <w:r>
+        <w:rPr>
+          <w:rFonts w:ascii="Verdana" w:eastAsia="Verdana" w:hAnsi="Verdana" w:cs="Verdana"/>
+        </w:rPr>
+        <w:t xml:space="preserve"> acquired using a 2D radial golden-angle gradient echo FLASH sequence</w:t>
+      </w:r>
+      <w:r>
+        <w:rPr>
+          <w:rFonts w:ascii="Verdana" w:eastAsia="Verdana" w:hAnsi="Verdana" w:cs="Verdana"/>
         </w:rPr>
         <w:t xml:space="preserve"> </w:t>
+      </w:r>
+      <w:r>
+        <w:rPr>
+          <w:rFonts w:ascii="Verdana" w:eastAsia="Verdana" w:hAnsi="Verdana" w:cs="Verdana"/>
+        </w:rPr>
+        <w:fldChar w:fldCharType="begin"/>
+      </w:r>
+      <w:r>
+        <w:rPr>
+          <w:rFonts w:ascii="Verdana" w:eastAsia="Verdana" w:hAnsi="Verdana" w:cs="Verdana"/>
+        </w:rPr>
+        <w:instrText xml:space="preserve"> ADDIN ZOTERO_ITEM CSL_CITATION {"citationID":"rmLVeIiE","properties":{"formattedCitation":"[19,20]","plainCitation":"[19,20]","noteIndex":0},"citationItems":[{"id":14,"uris":["http://zotero.org/users/13606484/items/LFU7F3I4"],"itemData":{"id":14,"type":"article-journal","abstract":"In dynamic magnetic resonance imaging (MRI) studies, the motion kinetics or the contrast variability are often hard to predict, hampering an appropriate choice of the image update rate or the temporal resolution. A constant azimuthal proﬁle spacing (111.246 ), based on the Golden Ratio, is investigated as optimal for image reconstruction from an arbitrary number of proﬁles in radial MRI. The proﬁle order is evaluated and compared with a uniform proﬁle distribution in terms of signal-to-noise ratio (SNR) and artifact level. The favorable characteristics of such a proﬁle order are exempliﬁed in two applications on healthy volunteers. First, an advanced sliding window reconstruction scheme is applied to dynamic cardiac imaging, with a reconstruction window that can be ﬂexibly adjusted according to the extent of cardiac motion that is acceptable. Second, a contrast-enhancing -space ﬁlter is presented that permits reconstructing an arbitrary number of images at arbitrary time points from one raw data set. The ﬁlter was utilized to depict the T1-relaxation in the brain after a single inversion prepulse. While a uniform proﬁle distribution with a constant angle increment is optimal for a ﬁxed and predetermined number of proﬁles, a proﬁle distribution based on the Golden Ratio proved to be an appropriate solution for an arbitrary number of proﬁles.","container-title":"IEEE Transactions on Medical Imaging","DOI":"10.1109/TMI.2006.885337","ISSN":"0278-0062","issue":"1","journalAbbreviation":"IEEE Trans. Med. Imaging","language":"en","license":"https://ieeexplore.ieee.org/Xplorehelp/downloads/license-information/IEEE.html","page":"68-76","source":"DOI.org (Crossref)","title":"An Optimal Radial Profile Order Based on the Golden Ratio for Time-Resolved MRI","volume":"26","author":[{"family":"Winkelmann","given":"Stefanie"},{"family":"Schaeffter","given":"Tobias"},{"family":"Koehler","given":"Thomas"},{"family":"Eggers","given":"Holger"},{"family":"Doessel","given":"Olaf"}],"issued":{"date-parts":[["2007",1]]}}},{"id":339,"uris":["http://zotero.org/users/13606484/items/YGA8JG7E"],"itemData":{"id":339,"type":"article-journal","abstract":"Purpose\n              To demonstrate radial golden</w:instrText>
+      </w:r>
+      <w:r>
+        <w:rPr>
+          <w:rFonts w:ascii="Cambria Math" w:eastAsia="Verdana" w:hAnsi="Cambria Math" w:cs="Cambria Math"/>
+        </w:rPr>
+        <w:instrText>‐</w:instrText>
+      </w:r>
+      <w:r>
+        <w:rPr>
+          <w:rFonts w:ascii="Verdana" w:eastAsia="Verdana" w:hAnsi="Verdana" w:cs="Verdana"/>
+        </w:rPr>
+        <w:instrText>ratio–based cardiac cine imaging by using interspersed one</w:instrText>
+      </w:r>
+      <w:r>
+        <w:rPr>
+          <w:rFonts w:ascii="Cambria Math" w:eastAsia="Verdana" w:hAnsi="Cambria Math" w:cs="Cambria Math"/>
+        </w:rPr>
+        <w:instrText>‐</w:instrText>
+      </w:r>
+      <w:r>
+        <w:rPr>
+          <w:rFonts w:ascii="Verdana" w:eastAsia="Verdana" w:hAnsi="Verdana" w:cs="Verdana"/>
+        </w:rPr>
+        <w:instrText>dimensional (1D) navigators.\n            \n            \n              Materials and Methods\n              The 1D navigators were interspersed into the acquisition of radial spokes which were continuously rotated by an angle increment based on the golden</w:instrText>
+      </w:r>
+      <w:r>
+        <w:rPr>
+          <w:rFonts w:ascii="Cambria Math" w:eastAsia="Verdana" w:hAnsi="Cambria Math" w:cs="Cambria Math"/>
+        </w:rPr>
+        <w:instrText>‐</w:instrText>
+      </w:r>
+      <w:r>
+        <w:rPr>
+          <w:rFonts w:ascii="Verdana" w:eastAsia="Verdana" w:hAnsi="Verdana" w:cs="Verdana"/>
+        </w:rPr>
+        <w:instrText>ratio. Performing correlation analysis between the 1D navigator projections, time points corresponding to the same cardiac motion phases were automatically identified and used to combine retrospectively golden</w:instrText>
+      </w:r>
+      <w:r>
+        <w:rPr>
+          <w:rFonts w:ascii="Cambria Math" w:eastAsia="Verdana" w:hAnsi="Cambria Math" w:cs="Cambria Math"/>
+        </w:rPr>
+        <w:instrText>‐</w:instrText>
+      </w:r>
+      <w:r>
+        <w:rPr>
+          <w:rFonts w:ascii="Verdana" w:eastAsia="Verdana" w:hAnsi="Verdana" w:cs="Verdana"/>
+        </w:rPr>
+        <w:instrText>ratio rotated radial spokes from multiple data windows. Data windows were shifted consecutively for dynamic reconstruction of different cardiac motion frames. Experiments were performed during a single breathhold. By artificially reducing the amount of input data, signal</w:instrText>
+      </w:r>
+      <w:r>
+        <w:rPr>
+          <w:rFonts w:ascii="Cambria Math" w:eastAsia="Verdana" w:hAnsi="Cambria Math" w:cs="Cambria Math"/>
+        </w:rPr>
+        <w:instrText>‐</w:instrText>
+      </w:r>
+      <w:r>
+        <w:rPr>
+          <w:rFonts w:ascii="Verdana" w:eastAsia="Verdana" w:hAnsi="Verdana" w:cs="Verdana"/>
+        </w:rPr>
+        <w:instrText>to</w:instrText>
+      </w:r>
+      <w:r>
+        <w:rPr>
+          <w:rFonts w:ascii="Cambria Math" w:eastAsia="Verdana" w:hAnsi="Cambria Math" w:cs="Cambria Math"/>
+        </w:rPr>
+        <w:instrText>‐</w:instrText>
+      </w:r>
+      <w:r>
+        <w:rPr>
+          <w:rFonts w:ascii="Verdana" w:eastAsia="Verdana" w:hAnsi="Verdana" w:cs="Verdana"/>
+        </w:rPr>
+        <w:instrText>noise ratio (SNR) and contrast</w:instrText>
+      </w:r>
+      <w:r>
+        <w:rPr>
+          <w:rFonts w:ascii="Cambria Math" w:eastAsia="Verdana" w:hAnsi="Cambria Math" w:cs="Cambria Math"/>
+        </w:rPr>
+        <w:instrText>‐</w:instrText>
+      </w:r>
+      <w:r>
+        <w:rPr>
+          <w:rFonts w:ascii="Verdana" w:eastAsia="Verdana" w:hAnsi="Verdana" w:cs="Verdana"/>
+        </w:rPr>
+        <w:instrText>to</w:instrText>
+      </w:r>
+      <w:r>
+        <w:rPr>
+          <w:rFonts w:ascii="Cambria Math" w:eastAsia="Verdana" w:hAnsi="Cambria Math" w:cs="Cambria Math"/>
+        </w:rPr>
+        <w:instrText>‐</w:instrText>
+      </w:r>
+      <w:r>
+        <w:rPr>
+          <w:rFonts w:ascii="Verdana" w:eastAsia="Verdana" w:hAnsi="Verdana" w:cs="Verdana"/>
+        </w:rPr>
+        <w:instrText>noise ratio (CNR) as well as artifact level was evaluated for different breathhold durations.\n            \n            \n              Results\n              Analysis of the 1D navigator data provided a detailed correlation function revealing cardiac motion over time. Imaging results were comparable to images reconstructed based on a timely synchronized ECG. Cardiac cine images with a low artifact level and good image quality in terms of SNR and CNR were reconstructed from volunteer data achieving a CNR between the myocardium and the left ventricular cavity of 50 for the longest breathhold duration of 26 s. CNR maintained a value higher than 30 for acquisition times as low as 10 s.\n            \n            \n              Conclusion\n              \n                Combining radial golden</w:instrText>
+      </w:r>
+      <w:r>
+        <w:rPr>
+          <w:rFonts w:ascii="Cambria Math" w:eastAsia="Verdana" w:hAnsi="Cambria Math" w:cs="Cambria Math"/>
+        </w:rPr>
+        <w:instrText>‐</w:instrText>
+      </w:r>
+      <w:r>
+        <w:rPr>
+          <w:rFonts w:ascii="Verdana" w:eastAsia="Verdana" w:hAnsi="Verdana" w:cs="Verdana"/>
+        </w:rPr>
+        <w:instrText>ratio–based imaging with an intrinsic navigator is a promising and robust method for performing high quality cardiac cine imaging.\n                J. Magn. Reson. Imaging 2014;40:413–422\n                . ©\n                2013 Wiley Periodicals, Inc\n                .","container-title":"Journal of Magnetic Resonance Imaging","DOI":"10.1002/jmri.24364","ISSN":"1053-1807, 1522-2586","issue":"2","journalAbbreviation":"Magnetic Resonance Imaging","language":"en","license":"http://onlinelibrary.wiley.com/termsAndConditions#vor","page":"413-422","source":"DOI.org (Crossref)","title":"Retrospective reconstruction of cardiac cine images from golden</w:instrText>
+      </w:r>
+      <w:r>
+        <w:rPr>
+          <w:rFonts w:ascii="Cambria Math" w:eastAsia="Verdana" w:hAnsi="Cambria Math" w:cs="Cambria Math"/>
+        </w:rPr>
+        <w:instrText>‐</w:instrText>
+      </w:r>
+      <w:r>
+        <w:rPr>
+          <w:rFonts w:ascii="Verdana" w:eastAsia="Verdana" w:hAnsi="Verdana" w:cs="Verdana"/>
+        </w:rPr>
+        <w:instrText>ratio radial MRI using one</w:instrText>
+      </w:r>
+      <w:r>
+        <w:rPr>
+          <w:rFonts w:ascii="Cambria Math" w:eastAsia="Verdana" w:hAnsi="Cambria Math" w:cs="Cambria Math"/>
+        </w:rPr>
+        <w:instrText>‐</w:instrText>
+      </w:r>
+      <w:r>
+        <w:rPr>
+          <w:rFonts w:ascii="Verdana" w:eastAsia="Verdana" w:hAnsi="Verdana" w:cs="Verdana"/>
+        </w:rPr>
+        <w:instrText>dimensional navigators","volume":"40","author":[{"family":"Krämer","given":"Martin"},{"family":"Herrmann","given":"Karl</w:instrText>
+      </w:r>
+      <w:r>
+        <w:rPr>
+          <w:rFonts w:ascii="Cambria Math" w:eastAsia="Verdana" w:hAnsi="Cambria Math" w:cs="Cambria Math"/>
+        </w:rPr>
+        <w:instrText>‐</w:instrText>
+      </w:r>
+      <w:r>
+        <w:rPr>
+          <w:rFonts w:ascii="Verdana" w:eastAsia="Verdana" w:hAnsi="Verdana" w:cs="Verdana"/>
+        </w:rPr>
+        <w:instrText xml:space="preserve">Heinz"},{"family":"Biermann","given":"Judith"},{"family":"Reichenbach","given":"Jurgen R."}],"issued":{"date-parts":[["2014",8]]}}}],"schema":"https://github.com/citation-style-language/schema/raw/master/csl-citation.json"} </w:instrText>
+      </w:r>
+      <w:r>
+        <w:rPr>
+          <w:rFonts w:ascii="Verdana" w:eastAsia="Verdana" w:hAnsi="Verdana" w:cs="Verdana"/>
+        </w:rPr>
+        <w:fldChar w:fldCharType="separate"/>
+      </w:r>
+      <w:r>
+        <w:rPr>
+          <w:rFonts w:ascii="Verdana" w:hAnsi="Verdana"/>
+        </w:rPr>
+        <w:t>[19,20]</w:t>
+      </w:r>
+      <w:r>
+        <w:rPr>
+          <w:rFonts w:ascii="Verdana" w:eastAsia="Verdana" w:hAnsi="Verdana" w:cs="Verdana"/>
+        </w:rPr>
+        <w:fldChar w:fldCharType="end"/>
+      </w:r>
+      <w:r>
+        <w:rPr>
+          <w:rFonts w:ascii="Verdana" w:eastAsia="Verdana" w:hAnsi="Verdana" w:cs="Verdana"/>
+        </w:rPr>
+        <w:t xml:space="preserve"> with the following parameters: echo time of 2.51 ms, flip angle of 8 degrees,</w:t>
+      </w:r>
+      <w:r>
+        <w:rPr>
+          <w:rFonts w:ascii="Verdana" w:eastAsia="Verdana" w:hAnsi="Verdana" w:cs="Verdana"/>
+        </w:rPr>
+        <w:t xml:space="preserve"> </w:t>
+      </w:r>
+      <w:r>
+        <w:rPr>
+          <w:rFonts w:ascii="Verdana" w:eastAsia="Verdana" w:hAnsi="Verdana" w:cs="Verdana"/>
+        </w:rPr>
+        <w:t>field of view</w:t>
+      </w:r>
+      <w:r>
+        <w:rPr>
+          <w:rFonts w:ascii="Verdana" w:eastAsia="Verdana" w:hAnsi="Verdana" w:cs="Verdana"/>
+        </w:rPr>
+        <w:t xml:space="preserve"> of [192×192×3] mm, matrix size of [176×176×1], voxel size of [1.09×1.09×1] mm</w:t>
+      </w:r>
+      <w:r>
+        <w:rPr>
+          <w:rFonts w:ascii="Verdana" w:eastAsia="Verdana" w:hAnsi="Verdana" w:cs="Verdana"/>
+        </w:rPr>
+        <w:t>,</w:t>
+      </w:r>
+      <w:r>
+        <w:rPr>
+          <w:rFonts w:ascii="Verdana" w:eastAsia="Verdana" w:hAnsi="Verdana" w:cs="Verdana"/>
+        </w:rPr>
+        <w:t xml:space="preserve"> and repetition time </w:t>
+      </w:r>
+      <w:r>
+        <w:rPr>
+          <w:rFonts w:ascii="Verdana" w:eastAsia="Verdana" w:hAnsi="Verdana" w:cs="Verdana"/>
+        </w:rPr>
+        <w:t>o</w:t>
+      </w:r>
+      <w:r>
+        <w:rPr>
+          <w:rFonts w:ascii="Verdana" w:eastAsia="Verdana" w:hAnsi="Verdana" w:cs="Verdana"/>
+        </w:rPr>
+        <w:t xml:space="preserve">f 5.8 ms. </w:t>
+      </w:r>
+      <w:r>
+        <w:rPr>
+          <w:rFonts w:ascii="Verdana" w:eastAsia="Verdana" w:hAnsi="Verdana" w:cs="Verdana"/>
+        </w:rPr>
+        <w:t>During reach repetition</w:t>
+      </w:r>
+      <w:r>
+        <w:rPr>
+          <w:rFonts w:ascii="Verdana" w:eastAsia="Verdana" w:hAnsi="Verdana" w:cs="Verdana"/>
+        </w:rPr>
+        <w:t>, 276 spokes were acquired, with each spoke consisting of 352 data points. A total of 100 k-space repetitions were acquired during the scan session.</w:t>
       </w:r>
     </w:p>
     <w:p>
@@ -2514,259 +2764,19 @@
         <w:rPr>
           <w:rFonts w:ascii="Verdana" w:eastAsia="Verdana" w:hAnsi="Verdana" w:cs="Verdana"/>
         </w:rPr>
-        <w:t xml:space="preserve">MRI data </w:t>
-      </w:r>
-      <w:r>
-        <w:rPr>
-          <w:rFonts w:ascii="Verdana" w:eastAsia="Verdana" w:hAnsi="Verdana" w:cs="Verdana"/>
-        </w:rPr>
-        <w:t>were</w:t>
-      </w:r>
-      <w:r>
-        <w:rPr>
-          <w:rFonts w:ascii="Verdana" w:eastAsia="Verdana" w:hAnsi="Verdana" w:cs="Verdana"/>
-        </w:rPr>
-        <w:t xml:space="preserve"> acquired using a 2D radial golden-angle gradient echo FLASH sequence</w:t>
-      </w:r>
-      <w:r>
-        <w:rPr>
-          <w:rFonts w:ascii="Verdana" w:eastAsia="Verdana" w:hAnsi="Verdana" w:cs="Verdana"/>
-        </w:rPr>
-        <w:t xml:space="preserve"> </w:t>
-      </w:r>
-      <w:r>
-        <w:rPr>
-          <w:rFonts w:ascii="Verdana" w:eastAsia="Verdana" w:hAnsi="Verdana" w:cs="Verdana"/>
-        </w:rPr>
-        <w:fldChar w:fldCharType="begin"/>
-      </w:r>
-      <w:r>
-        <w:rPr>
-          <w:rFonts w:ascii="Verdana" w:eastAsia="Verdana" w:hAnsi="Verdana" w:cs="Verdana"/>
-        </w:rPr>
-        <w:instrText xml:space="preserve"> ADDIN ZOTERO_ITEM CSL_CITATION {"citationID":"rmLVeIiE","properties":{"formattedCitation":"[19,20]","plainCitation":"[19,20]","noteIndex":0},"citationItems":[{"id":14,"uris":["http://zotero.org/users/13606484/items/LFU7F3I4"],"itemData":{"id":14,"type":"article-journal","abstract":"In dynamic magnetic resonance imaging (MRI) studies, the motion kinetics or the contrast variability are often hard to predict, hampering an appropriate choice of the image update rate or the temporal resolution. A constant azimuthal proﬁle spacing (111.246 ), based on the Golden Ratio, is investigated as optimal for image reconstruction from an arbitrary number of proﬁles in radial MRI. The proﬁle order is evaluated and compared with a uniform proﬁle distribution in terms of signal-to-noise ratio (SNR) and artifact level. The favorable characteristics of such a proﬁle order are exempliﬁed in two applications on healthy volunteers. First, an advanced sliding window reconstruction scheme is applied to dynamic cardiac imaging, with a reconstruction window that can be ﬂexibly adjusted according to the extent of cardiac motion that is acceptable. Second, a contrast-enhancing -space ﬁlter is presented that permits reconstructing an arbitrary number of images at arbitrary time points from one raw data set. The ﬁlter was utilized to depict the T1-relaxation in the brain after a single inversion prepulse. While a uniform proﬁle distribution with a constant angle increment is optimal for a ﬁxed and predetermined number of proﬁles, a proﬁle distribution based on the Golden Ratio proved to be an appropriate solution for an arbitrary number of proﬁles.","container-title":"IEEE Transactions on Medical Imaging","DOI":"10.1109/TMI.2006.885337","ISSN":"0278-0062","issue":"1","journalAbbreviation":"IEEE Trans. Med. Imaging","language":"en","license":"https://ieeexplore.ieee.org/Xplorehelp/downloads/license-information/IEEE.html","page":"68-76","source":"DOI.org (Crossref)","title":"An Optimal Radial Profile Order Based on the Golden Ratio for Time-Resolved MRI","volume":"26","author":[{"family":"Winkelmann","given":"Stefanie"},{"family":"Schaeffter","given":"Tobias"},{"family":"Koehler","given":"Thomas"},{"family":"Eggers","given":"Holger"},{"family":"Doessel","given":"Olaf"}],"issued":{"date-parts":[["2007",1]]}}},{"id":339,"uris":["http://zotero.org/users/13606484/items/YGA8JG7E"],"itemData":{"id":339,"type":"article-journal","abstract":"Purpose\n              To demonstrate radial golden</w:instrText>
-      </w:r>
-      <w:r>
-        <w:rPr>
-          <w:rFonts w:ascii="Cambria Math" w:eastAsia="Verdana" w:hAnsi="Cambria Math" w:cs="Cambria Math"/>
-        </w:rPr>
-        <w:instrText>‐</w:instrText>
-      </w:r>
-      <w:r>
-        <w:rPr>
-          <w:rFonts w:ascii="Verdana" w:eastAsia="Verdana" w:hAnsi="Verdana" w:cs="Verdana"/>
-        </w:rPr>
-        <w:instrText>ratio–based cardiac cine imaging by using interspersed one</w:instrText>
-      </w:r>
-      <w:r>
-        <w:rPr>
-          <w:rFonts w:ascii="Cambria Math" w:eastAsia="Verdana" w:hAnsi="Cambria Math" w:cs="Cambria Math"/>
-        </w:rPr>
-        <w:instrText>‐</w:instrText>
-      </w:r>
-      <w:r>
-        <w:rPr>
-          <w:rFonts w:ascii="Verdana" w:eastAsia="Verdana" w:hAnsi="Verdana" w:cs="Verdana"/>
-        </w:rPr>
-        <w:instrText>dimensional (1D) navigators.\n            \n            \n              Materials and Methods\n              The 1D navigators were interspersed into the acquisition of radial spokes which were continuously rotated by an angle increment based on the golden</w:instrText>
-      </w:r>
-      <w:r>
-        <w:rPr>
-          <w:rFonts w:ascii="Cambria Math" w:eastAsia="Verdana" w:hAnsi="Cambria Math" w:cs="Cambria Math"/>
-        </w:rPr>
-        <w:instrText>‐</w:instrText>
-      </w:r>
-      <w:r>
-        <w:rPr>
-          <w:rFonts w:ascii="Verdana" w:eastAsia="Verdana" w:hAnsi="Verdana" w:cs="Verdana"/>
-        </w:rPr>
-        <w:instrText>ratio. Performing correlation analysis between the 1D navigator projections, time points corresponding to the same cardiac motion phases were automatically identified and used to combine retrospectively golden</w:instrText>
-      </w:r>
-      <w:r>
-        <w:rPr>
-          <w:rFonts w:ascii="Cambria Math" w:eastAsia="Verdana" w:hAnsi="Cambria Math" w:cs="Cambria Math"/>
-        </w:rPr>
-        <w:instrText>‐</w:instrText>
-      </w:r>
-      <w:r>
-        <w:rPr>
-          <w:rFonts w:ascii="Verdana" w:eastAsia="Verdana" w:hAnsi="Verdana" w:cs="Verdana"/>
-        </w:rPr>
-        <w:instrText>ratio rotated radial spokes from multiple data windows. Data windows were shifted consecutively for dynamic reconstruction of different cardiac motion frames. Experiments were performed during a single breathhold. By artificially reducing the amount of input data, signal</w:instrText>
-      </w:r>
-      <w:r>
-        <w:rPr>
-          <w:rFonts w:ascii="Cambria Math" w:eastAsia="Verdana" w:hAnsi="Cambria Math" w:cs="Cambria Math"/>
-        </w:rPr>
-        <w:instrText>‐</w:instrText>
-      </w:r>
-      <w:r>
-        <w:rPr>
-          <w:rFonts w:ascii="Verdana" w:eastAsia="Verdana" w:hAnsi="Verdana" w:cs="Verdana"/>
-        </w:rPr>
-        <w:instrText>to</w:instrText>
-      </w:r>
-      <w:r>
-        <w:rPr>
-          <w:rFonts w:ascii="Cambria Math" w:eastAsia="Verdana" w:hAnsi="Cambria Math" w:cs="Cambria Math"/>
-        </w:rPr>
-        <w:instrText>‐</w:instrText>
-      </w:r>
-      <w:r>
-        <w:rPr>
-          <w:rFonts w:ascii="Verdana" w:eastAsia="Verdana" w:hAnsi="Verdana" w:cs="Verdana"/>
-        </w:rPr>
-        <w:instrText>noise ratio (SNR) and contrast</w:instrText>
-      </w:r>
-      <w:r>
-        <w:rPr>
-          <w:rFonts w:ascii="Cambria Math" w:eastAsia="Verdana" w:hAnsi="Cambria Math" w:cs="Cambria Math"/>
-        </w:rPr>
-        <w:instrText>‐</w:instrText>
-      </w:r>
-      <w:r>
-        <w:rPr>
-          <w:rFonts w:ascii="Verdana" w:eastAsia="Verdana" w:hAnsi="Verdana" w:cs="Verdana"/>
-        </w:rPr>
-        <w:instrText>to</w:instrText>
-      </w:r>
-      <w:r>
-        <w:rPr>
-          <w:rFonts w:ascii="Cambria Math" w:eastAsia="Verdana" w:hAnsi="Cambria Math" w:cs="Cambria Math"/>
-        </w:rPr>
-        <w:instrText>‐</w:instrText>
-      </w:r>
-      <w:r>
-        <w:rPr>
-          <w:rFonts w:ascii="Verdana" w:eastAsia="Verdana" w:hAnsi="Verdana" w:cs="Verdana"/>
-        </w:rPr>
-        <w:instrText>noise ratio (CNR) as well as artifact level was evaluated for different breathhold durations.\n            \n            \n              Results\n              Analysis of the 1D navigator data provided a detailed correlation function revealing cardiac motion over time. Imaging results were comparable to images reconstructed based on a timely synchronized ECG. Cardiac cine images with a low artifact level and good image quality in terms of SNR and CNR were reconstructed from volunteer data achieving a CNR between the myocardium and the left ventricular cavity of 50 for the longest breathhold duration of 26 s. CNR maintained a value higher than 30 for acquisition times as low as 10 s.\n            \n            \n              Conclusion\n              \n                Combining radial golden</w:instrText>
-      </w:r>
-      <w:r>
-        <w:rPr>
-          <w:rFonts w:ascii="Cambria Math" w:eastAsia="Verdana" w:hAnsi="Cambria Math" w:cs="Cambria Math"/>
-        </w:rPr>
-        <w:instrText>‐</w:instrText>
-      </w:r>
-      <w:r>
-        <w:rPr>
-          <w:rFonts w:ascii="Verdana" w:eastAsia="Verdana" w:hAnsi="Verdana" w:cs="Verdana"/>
-        </w:rPr>
-        <w:instrText>ratio–based imaging with an intrinsic navigator is a promising and robust method for performing high quality cardiac cine imaging.\n                J. Magn. Reson. Imaging 2014;40:413–422\n                . ©\n                2013 Wiley Periodicals, Inc\n                .","container-title":"Journal of Magnetic Resonance Imaging","DOI":"10.1002/jmri.24364","ISSN":"1053-1807, 1522-2586","issue":"2","journalAbbreviation":"Magnetic Resonance Imaging","language":"en","license":"http://onlinelibrary.wiley.com/termsAndConditions#vor","page":"413-422","source":"DOI.org (Crossref)","title":"Retrospective reconstruction of cardiac cine images from golden</w:instrText>
-      </w:r>
-      <w:r>
-        <w:rPr>
-          <w:rFonts w:ascii="Cambria Math" w:eastAsia="Verdana" w:hAnsi="Cambria Math" w:cs="Cambria Math"/>
-        </w:rPr>
-        <w:instrText>‐</w:instrText>
-      </w:r>
-      <w:r>
-        <w:rPr>
-          <w:rFonts w:ascii="Verdana" w:eastAsia="Verdana" w:hAnsi="Verdana" w:cs="Verdana"/>
-        </w:rPr>
-        <w:instrText>ratio radial MRI using one</w:instrText>
-      </w:r>
-      <w:r>
-        <w:rPr>
-          <w:rFonts w:ascii="Cambria Math" w:eastAsia="Verdana" w:hAnsi="Cambria Math" w:cs="Cambria Math"/>
-        </w:rPr>
-        <w:instrText>‐</w:instrText>
-      </w:r>
-      <w:r>
-        <w:rPr>
-          <w:rFonts w:ascii="Verdana" w:eastAsia="Verdana" w:hAnsi="Verdana" w:cs="Verdana"/>
-        </w:rPr>
-        <w:instrText>dimensional navigators","volume":"40","author":[{"family":"Krämer","given":"Martin"},{"family":"Herrmann","given":"Karl</w:instrText>
-      </w:r>
-      <w:r>
-        <w:rPr>
-          <w:rFonts w:ascii="Cambria Math" w:eastAsia="Verdana" w:hAnsi="Cambria Math" w:cs="Cambria Math"/>
-        </w:rPr>
-        <w:instrText>‐</w:instrText>
-      </w:r>
-      <w:r>
-        <w:rPr>
-          <w:rFonts w:ascii="Verdana" w:eastAsia="Verdana" w:hAnsi="Verdana" w:cs="Verdana"/>
-        </w:rPr>
-        <w:instrText xml:space="preserve">Heinz"},{"family":"Biermann","given":"Judith"},{"family":"Reichenbach","given":"Jurgen R."}],"issued":{"date-parts":[["2014",8]]}}}],"schema":"https://github.com/citation-style-language/schema/raw/master/csl-citation.json"} </w:instrText>
-      </w:r>
-      <w:r>
-        <w:rPr>
-          <w:rFonts w:ascii="Verdana" w:eastAsia="Verdana" w:hAnsi="Verdana" w:cs="Verdana"/>
-        </w:rPr>
-        <w:fldChar w:fldCharType="separate"/>
-      </w:r>
-      <w:r>
-        <w:rPr>
-          <w:rFonts w:ascii="Verdana" w:hAnsi="Verdana"/>
-        </w:rPr>
-        <w:t>[19,20]</w:t>
-      </w:r>
-      <w:r>
-        <w:rPr>
-          <w:rFonts w:ascii="Verdana" w:eastAsia="Verdana" w:hAnsi="Verdana" w:cs="Verdana"/>
-        </w:rPr>
-        <w:fldChar w:fldCharType="end"/>
-      </w:r>
-      <w:r>
-        <w:rPr>
-          <w:rFonts w:ascii="Verdana" w:eastAsia="Verdana" w:hAnsi="Verdana" w:cs="Verdana"/>
-        </w:rPr>
-        <w:t xml:space="preserve"> with the following parameters: echo time of 2.51 ms, flip angle of 8 degrees,</w:t>
-      </w:r>
-      <w:r>
-        <w:rPr>
-          <w:rFonts w:ascii="Verdana" w:eastAsia="Verdana" w:hAnsi="Verdana" w:cs="Verdana"/>
-        </w:rPr>
-        <w:t xml:space="preserve"> </w:t>
-      </w:r>
-      <w:r>
-        <w:rPr>
-          <w:rFonts w:ascii="Verdana" w:eastAsia="Verdana" w:hAnsi="Verdana" w:cs="Verdana"/>
-        </w:rPr>
-        <w:t>field of view</w:t>
-      </w:r>
-      <w:r>
-        <w:rPr>
-          <w:rFonts w:ascii="Verdana" w:eastAsia="Verdana" w:hAnsi="Verdana" w:cs="Verdana"/>
-        </w:rPr>
-        <w:t xml:space="preserve"> of [192×192×3] mm, matrix size of [176×176×1], voxel size of [1.09×1.09×1] mm</w:t>
-      </w:r>
-      <w:r>
-        <w:rPr>
-          <w:rFonts w:ascii="Verdana" w:eastAsia="Verdana" w:hAnsi="Verdana" w:cs="Verdana"/>
-        </w:rPr>
-        <w:t>,</w:t>
-      </w:r>
-      <w:r>
-        <w:rPr>
-          <w:rFonts w:ascii="Verdana" w:eastAsia="Verdana" w:hAnsi="Verdana" w:cs="Verdana"/>
-        </w:rPr>
-        <w:t xml:space="preserve"> and repetition time </w:t>
-      </w:r>
-      <w:r>
-        <w:rPr>
-          <w:rFonts w:ascii="Verdana" w:eastAsia="Verdana" w:hAnsi="Verdana" w:cs="Verdana"/>
-        </w:rPr>
-        <w:t>o</w:t>
-      </w:r>
-      <w:r>
-        <w:rPr>
-          <w:rFonts w:ascii="Verdana" w:eastAsia="Verdana" w:hAnsi="Verdana" w:cs="Verdana"/>
-        </w:rPr>
-        <w:t xml:space="preserve">f 5.8 ms. </w:t>
-      </w:r>
-      <w:r>
-        <w:rPr>
-          <w:rFonts w:ascii="Verdana" w:eastAsia="Verdana" w:hAnsi="Verdana" w:cs="Verdana"/>
-        </w:rPr>
-        <w:t>During reach repetition</w:t>
-      </w:r>
-      <w:r>
-        <w:rPr>
-          <w:rFonts w:ascii="Verdana" w:eastAsia="Verdana" w:hAnsi="Verdana" w:cs="Verdana"/>
-        </w:rPr>
-        <w:t>, 276 spokes were acquired, with each spoke consisting of 352 data points. A total of 100 k-space repetitions were acquired during the scan session.</w:t>
+        <w:t xml:space="preserve">This acquisition method enables CINE MRI, which continuously acquires k-space data throughout the knee motion cycle. By retrospectively sorting the k-space data into discrete knee angle intervals, a series of images or frames representing the knee at different flexion-extension positions is created, effectively </w:t>
+      </w:r>
+      <w:r>
+        <w:rPr>
+          <w:rFonts w:ascii="Verdana" w:eastAsia="Verdana" w:hAnsi="Verdana" w:cs="Verdana"/>
+        </w:rPr>
+        <w:t>producing</w:t>
+      </w:r>
+      <w:r>
+        <w:rPr>
+          <w:rFonts w:ascii="Verdana" w:eastAsia="Verdana" w:hAnsi="Verdana" w:cs="Verdana"/>
+        </w:rPr>
+        <w:t xml:space="preserve"> a ‘cinema’ of the joint motion. </w:t>
       </w:r>
     </w:p>
     <w:p>
@@ -2811,21 +2821,7 @@
         <w:rPr>
           <w:rFonts w:ascii="Verdana" w:eastAsia="Verdana" w:hAnsi="Verdana" w:cs="Verdana"/>
         </w:rPr>
-        <w:t xml:space="preserve">an optical fiber position sensor (MR338-Y10C10, </w:t>
-      </w:r>
-      <w:proofErr w:type="spellStart"/>
-      <w:r>
-        <w:rPr>
-          <w:rFonts w:ascii="Verdana" w:eastAsia="Verdana" w:hAnsi="Verdana" w:cs="Verdana"/>
-        </w:rPr>
-        <w:t>Micronor</w:t>
-      </w:r>
-      <w:proofErr w:type="spellEnd"/>
-      <w:r>
-        <w:rPr>
-          <w:rFonts w:ascii="Verdana" w:eastAsia="Verdana" w:hAnsi="Verdana" w:cs="Verdana"/>
-        </w:rPr>
-        <w:t xml:space="preserve">, Camarillo, CA, USA) integrated into the knee device. This </w:t>
+        <w:t xml:space="preserve">an optical fiber position sensor (MR338-Y10C10, Micronor, Camarillo, CA, USA) integrated into the knee device. This </w:t>
       </w:r>
       <w:r>
         <w:rPr>
@@ -2855,21 +2851,7 @@
         <w:rPr>
           <w:rFonts w:ascii="Verdana" w:eastAsia="Verdana" w:hAnsi="Verdana" w:cs="Verdana"/>
         </w:rPr>
-        <w:t xml:space="preserve">using optical signals. The optical signals were first converted to electrical signals by a controller (MR330, </w:t>
-      </w:r>
-      <w:proofErr w:type="spellStart"/>
-      <w:r>
-        <w:rPr>
-          <w:rFonts w:ascii="Verdana" w:eastAsia="Verdana" w:hAnsi="Verdana" w:cs="Verdana"/>
-        </w:rPr>
-        <w:t>Micronor</w:t>
-      </w:r>
-      <w:proofErr w:type="spellEnd"/>
-      <w:r>
-        <w:rPr>
-          <w:rFonts w:ascii="Verdana" w:eastAsia="Verdana" w:hAnsi="Verdana" w:cs="Verdana"/>
-        </w:rPr>
-        <w:t>), which were then</w:t>
+        <w:t>using optical signals. The optical signals were first converted to electrical signals by a controller (MR330, Micronor), which were then</w:t>
       </w:r>
       <w:r>
         <w:rPr>
@@ -2911,14 +2893,106 @@
         <w:rPr>
           <w:rFonts w:ascii="Verdana" w:eastAsia="Verdana" w:hAnsi="Verdana" w:cs="Verdana"/>
         </w:rPr>
-        <w:t xml:space="preserve">RedLab </w:t>
+        <w:t>RedLab 1208</w:t>
+      </w:r>
+      <w:r>
+        <w:rPr>
+          <w:rFonts w:ascii="Verdana" w:eastAsia="Verdana" w:hAnsi="Verdana" w:cs="Verdana"/>
+        </w:rPr>
+        <w:t>FS</w:t>
+      </w:r>
+      <w:r>
+        <w:rPr>
+          <w:rFonts w:ascii="Verdana" w:eastAsia="Verdana" w:hAnsi="Verdana" w:cs="Verdana"/>
+        </w:rPr>
+        <w:t xml:space="preserve"> </w:t>
+      </w:r>
+      <w:r>
+        <w:rPr>
+          <w:rFonts w:ascii="Verdana" w:eastAsia="Verdana" w:hAnsi="Verdana" w:cs="Verdana"/>
+        </w:rPr>
+        <w:t>Meihaus Electronic GmbH).</w:t>
+      </w:r>
+      <w:r>
+        <w:rPr>
+          <w:rFonts w:ascii="Verdana" w:eastAsia="Verdana" w:hAnsi="Verdana" w:cs="Verdana"/>
+        </w:rPr>
+        <w:t xml:space="preserve"> By synchronizing the knee rotation angles with t</w:t>
+      </w:r>
+      <w:r>
+        <w:rPr>
+          <w:rFonts w:ascii="Verdana" w:eastAsia="Verdana" w:hAnsi="Verdana" w:cs="Verdana"/>
+        </w:rPr>
+        <w:t>he start of each k-space repetition</w:t>
+      </w:r>
+      <w:r>
+        <w:rPr>
+          <w:rFonts w:ascii="Verdana" w:eastAsia="Verdana" w:hAnsi="Verdana" w:cs="Verdana"/>
+        </w:rPr>
+        <w:t>,</w:t>
+      </w:r>
+      <w:r>
+        <w:rPr>
+          <w:rFonts w:ascii="Verdana" w:eastAsia="Verdana" w:hAnsi="Verdana" w:cs="Verdana"/>
+        </w:rPr>
+        <w:t xml:space="preserve"> </w:t>
+      </w:r>
+      <w:r>
+        <w:rPr>
+          <w:rFonts w:ascii="Verdana" w:eastAsia="Verdana" w:hAnsi="Verdana" w:cs="Verdana"/>
+        </w:rPr>
+        <w:t>t</w:t>
+      </w:r>
+      <w:r>
+        <w:rPr>
+          <w:rFonts w:ascii="Verdana" w:eastAsia="Verdana" w:hAnsi="Verdana" w:cs="Verdana"/>
+        </w:rPr>
+        <w:t>he</w:t>
+      </w:r>
+      <w:r>
+        <w:rPr>
+          <w:rFonts w:ascii="Verdana" w:eastAsia="Verdana" w:hAnsi="Verdana" w:cs="Verdana"/>
+        </w:rPr>
+        <w:t xml:space="preserve"> radial golden-angle</w:t>
+      </w:r>
+      <w:r>
+        <w:rPr>
+          <w:rFonts w:ascii="Verdana" w:eastAsia="Verdana" w:hAnsi="Verdana" w:cs="Verdana"/>
+        </w:rPr>
+        <w:t xml:space="preserve"> k-space data </w:t>
+      </w:r>
+      <w:r>
+        <w:rPr>
+          <w:rFonts w:ascii="Verdana" w:eastAsia="Verdana" w:hAnsi="Verdana" w:cs="Verdana"/>
+        </w:rPr>
+        <w:t>were</w:t>
+      </w:r>
+      <w:r>
+        <w:rPr>
+          <w:rFonts w:ascii="Verdana" w:eastAsia="Verdana" w:hAnsi="Verdana" w:cs="Verdana"/>
+        </w:rPr>
+        <w:t xml:space="preserve"> </w:t>
+      </w:r>
+      <w:r>
+        <w:rPr>
+          <w:rFonts w:ascii="Verdana" w:eastAsia="Verdana" w:hAnsi="Verdana" w:cs="Verdana"/>
+        </w:rPr>
+        <w:lastRenderedPageBreak/>
+        <w:t xml:space="preserve">then sorted into </w:t>
       </w:r>
       <w:commentRangeStart w:id="10"/>
-      <w:r>
-        <w:rPr>
-          <w:rFonts w:ascii="Verdana" w:eastAsia="Verdana" w:hAnsi="Verdana" w:cs="Verdana"/>
-        </w:rPr>
-        <w:t>1208LS</w:t>
+      <w:commentRangeStart w:id="11"/>
+      <w:r>
+        <w:rPr>
+          <w:rFonts w:ascii="Verdana" w:eastAsia="Verdana" w:hAnsi="Verdana" w:cs="Verdana"/>
+        </w:rPr>
+        <w:t xml:space="preserve">two </w:t>
+      </w:r>
+      <w:r>
+        <w:rPr>
+          <w:rFonts w:ascii="Verdana" w:eastAsia="Verdana" w:hAnsi="Verdana" w:cs="Verdana"/>
+        </w:rPr>
+        <w:t xml:space="preserve">degree </w:t>
       </w:r>
       <w:commentRangeEnd w:id="10"/>
       <w:r>
@@ -2927,11 +3001,18 @@
         </w:rPr>
         <w:commentReference w:id="10"/>
       </w:r>
-      <w:r>
-        <w:rPr>
-          <w:rFonts w:ascii="Verdana" w:eastAsia="Verdana" w:hAnsi="Verdana" w:cs="Verdana"/>
-        </w:rPr>
-        <w:t>,</w:t>
+      <w:commentRangeEnd w:id="11"/>
+      <w:r>
+        <w:rPr>
+          <w:rStyle w:val="CommentReference"/>
+        </w:rPr>
+        <w:commentReference w:id="11"/>
+      </w:r>
+      <w:r>
+        <w:rPr>
+          <w:rFonts w:ascii="Verdana" w:eastAsia="Verdana" w:hAnsi="Verdana" w:cs="Verdana"/>
+        </w:rPr>
+        <w:t>windows</w:t>
       </w:r>
       <w:r>
         <w:rPr>
@@ -2939,37 +3020,17 @@
         </w:rPr>
         <w:t xml:space="preserve"> </w:t>
       </w:r>
-      <w:proofErr w:type="spellStart"/>
-      <w:r>
-        <w:rPr>
-          <w:rFonts w:ascii="Verdana" w:eastAsia="Verdana" w:hAnsi="Verdana" w:cs="Verdana"/>
-        </w:rPr>
-        <w:t>Meihaus</w:t>
-      </w:r>
-      <w:proofErr w:type="spellEnd"/>
-      <w:r>
-        <w:rPr>
-          <w:rFonts w:ascii="Verdana" w:eastAsia="Verdana" w:hAnsi="Verdana" w:cs="Verdana"/>
-        </w:rPr>
-        <w:t xml:space="preserve"> Electronic GmbH).</w:t>
-      </w:r>
-      <w:r>
-        <w:rPr>
-          <w:rFonts w:ascii="Verdana" w:eastAsia="Verdana" w:hAnsi="Verdana" w:cs="Verdana"/>
-        </w:rPr>
-        <w:t xml:space="preserve"> By synchronizing the knee rotation angles with t</w:t>
-      </w:r>
-      <w:r>
-        <w:rPr>
-          <w:rFonts w:ascii="Verdana" w:eastAsia="Verdana" w:hAnsi="Verdana" w:cs="Verdana"/>
-        </w:rPr>
-        <w:t>he start of each k-space repetition</w:t>
-      </w:r>
-      <w:r>
-        <w:rPr>
-          <w:rFonts w:ascii="Verdana" w:eastAsia="Verdana" w:hAnsi="Verdana" w:cs="Verdana"/>
-        </w:rPr>
-        <w:t>,</w:t>
+      <w:r>
+        <w:rPr>
+          <w:rFonts w:ascii="Verdana" w:eastAsia="Verdana" w:hAnsi="Verdana" w:cs="Verdana"/>
+        </w:rPr>
+        <w:t>of</w:t>
+      </w:r>
+      <w:r>
+        <w:rPr>
+          <w:rFonts w:ascii="Verdana" w:eastAsia="Verdana" w:hAnsi="Verdana" w:cs="Verdana"/>
+        </w:rPr>
+        <w:t xml:space="preserve"> knee rotation</w:t>
       </w:r>
       <w:r>
         <w:rPr>
@@ -2981,71 +3042,77 @@
         <w:rPr>
           <w:rFonts w:ascii="Verdana" w:eastAsia="Verdana" w:hAnsi="Verdana" w:cs="Verdana"/>
         </w:rPr>
-        <w:t>t</w:t>
-      </w:r>
-      <w:r>
-        <w:rPr>
-          <w:rFonts w:ascii="Verdana" w:eastAsia="Verdana" w:hAnsi="Verdana" w:cs="Verdana"/>
-        </w:rPr>
-        <w:t>he</w:t>
-      </w:r>
-      <w:r>
-        <w:rPr>
-          <w:rFonts w:ascii="Verdana" w:eastAsia="Verdana" w:hAnsi="Verdana" w:cs="Verdana"/>
-        </w:rPr>
-        <w:t xml:space="preserve"> radial golden-angle</w:t>
-      </w:r>
-      <w:r>
-        <w:rPr>
-          <w:rFonts w:ascii="Verdana" w:eastAsia="Verdana" w:hAnsi="Verdana" w:cs="Verdana"/>
-        </w:rPr>
-        <w:t xml:space="preserve"> k-space data </w:t>
-      </w:r>
-      <w:r>
-        <w:rPr>
-          <w:rFonts w:ascii="Verdana" w:eastAsia="Verdana" w:hAnsi="Verdana" w:cs="Verdana"/>
-        </w:rPr>
-        <w:t>were</w:t>
-      </w:r>
-      <w:r>
-        <w:rPr>
-          <w:rFonts w:ascii="Verdana" w:eastAsia="Verdana" w:hAnsi="Verdana" w:cs="Verdana"/>
-        </w:rPr>
-        <w:t xml:space="preserve"> then sorted into </w:t>
-      </w:r>
-      <w:commentRangeStart w:id="11"/>
+        <w:fldChar w:fldCharType="begin"/>
+      </w:r>
+      <w:r>
+        <w:rPr>
+          <w:rFonts w:ascii="Verdana" w:eastAsia="Verdana" w:hAnsi="Verdana" w:cs="Verdana"/>
+        </w:rPr>
+        <w:instrText xml:space="preserve"> ADDIN ZOTERO_ITEM CSL_CITATION {"citationID":"dvSfYDgi","properties":{"formattedCitation":"[21]","plainCitation":"[21]","noteIndex":0},"citationItems":[{"id":39,"uris":["http://zotero.org/users/13606484/items/Z5TTFMES"],"itemData":{"id":39,"type":"article-journal","abstract":"To explore and extend on dynamic imaging of joint motion, an MRI-safe device guiding knee motion with an attached rotary encoder was used in MRI measurements of multiple knee flexion-extension cycles using radial gradient echo imaging with the golden-angle as azimuthal angle increment. Reproducibility of knee motion was investigated. Real-time and CINE mode anatomical images were reconstructed for different knee flexion angles by synchronizing the encoder information with the MRI data, and performing flexion angle selective gating across multiple motion cycles. When investigating the influence of the rotation angle window width on recon­ structed CINE images, it was found that angle windows between 0.5◦ and 3◦ exhibited acceptable image sharpness without suffering from significant motion-induced blurring. Furthermore, due to flexible retrospective image reconstruction afforded by the radial golden-angle imaging, the number of motion cycles included in the reconstruction could be retrospectively reduced to investigate the corresponding influence of acquisition time on image quality. Finally, motion reproducibility between motion cycles and accuracy of the flexion angle selective gating were sufficient to acquire whole-knee 3D dynamic imaging with a retrospectively gated 3D cone UTE sequence.","container-title":"Magnetic Resonance Imaging","DOI":"10.1016/j.mri.2022.06.015","ISSN":"0730725X","journalAbbreviation":"Magnetic Resonance Imaging","language":"en","page":"161-168","source":"DOI.org (Crossref)","title":"High-resolution CINE imaging of active guided knee motion using continuously acquired golden-angle radial MRI and rotary sensor information","volume":"92","author":[{"family":"Aleksiev","given":"Martin"},{"family":"Krämer","given":"Martin"},{"family":"Brisson","given":"Nicholas M."},{"family":"Maggioni","given":"Marta B."},{"family":"Duda","given":"Georg N."},{"family":"Reichenbach","given":"Jürgen R."}],"issued":{"date-parts":[["2022",10]]}}}],"schema":"https://github.com/citation-style-language/schema/raw/master/csl-citation.json"} </w:instrText>
+      </w:r>
+      <w:r>
+        <w:rPr>
+          <w:rFonts w:ascii="Verdana" w:eastAsia="Verdana" w:hAnsi="Verdana" w:cs="Verdana"/>
+        </w:rPr>
+        <w:fldChar w:fldCharType="separate"/>
+      </w:r>
+      <w:r>
+        <w:rPr>
+          <w:rFonts w:ascii="Verdana" w:hAnsi="Verdana"/>
+        </w:rPr>
+        <w:t>[21]</w:t>
+      </w:r>
+      <w:r>
+        <w:rPr>
+          <w:rFonts w:ascii="Verdana" w:eastAsia="Verdana" w:hAnsi="Verdana" w:cs="Verdana"/>
+        </w:rPr>
+        <w:fldChar w:fldCharType="end"/>
+      </w:r>
+      <w:r>
+        <w:rPr>
+          <w:rFonts w:ascii="Verdana" w:eastAsia="Verdana" w:hAnsi="Verdana" w:cs="Verdana"/>
+        </w:rPr>
+        <w:t xml:space="preserve">. </w:t>
+      </w:r>
       <w:commentRangeStart w:id="12"/>
-      <w:r>
-        <w:rPr>
-          <w:rFonts w:ascii="Verdana" w:eastAsia="Verdana" w:hAnsi="Verdana" w:cs="Verdana"/>
-        </w:rPr>
-        <w:t xml:space="preserve">two </w:t>
-      </w:r>
-      <w:r>
-        <w:rPr>
-          <w:rFonts w:ascii="Verdana" w:eastAsia="Verdana" w:hAnsi="Verdana" w:cs="Verdana"/>
-        </w:rPr>
-        <w:t xml:space="preserve">degree </w:t>
-      </w:r>
-      <w:commentRangeEnd w:id="11"/>
+      <w:commentRangeStart w:id="13"/>
+      <w:r>
+        <w:rPr>
+          <w:rFonts w:ascii="Verdana" w:eastAsia="Verdana" w:hAnsi="Verdana" w:cs="Verdana"/>
+        </w:rPr>
+        <w:t xml:space="preserve">This process was repeated for the entire range of motion, </w:t>
+      </w:r>
+      <w:commentRangeEnd w:id="12"/>
       <w:r>
         <w:rPr>
           <w:rStyle w:val="CommentReference"/>
         </w:rPr>
-        <w:commentReference w:id="11"/>
-      </w:r>
-      <w:commentRangeEnd w:id="12"/>
+        <w:commentReference w:id="12"/>
+      </w:r>
+      <w:commentRangeEnd w:id="13"/>
       <w:r>
         <w:rPr>
           <w:rStyle w:val="CommentReference"/>
         </w:rPr>
-        <w:commentReference w:id="12"/>
-      </w:r>
-      <w:r>
-        <w:rPr>
-          <w:rFonts w:ascii="Verdana" w:eastAsia="Verdana" w:hAnsi="Verdana" w:cs="Verdana"/>
-        </w:rPr>
-        <w:t>windows</w:t>
+        <w:commentReference w:id="13"/>
+      </w:r>
+      <w:r>
+        <w:rPr>
+          <w:rFonts w:ascii="Verdana" w:eastAsia="Verdana" w:hAnsi="Verdana" w:cs="Verdana"/>
+        </w:rPr>
+        <w:t>ensuring comprehensive coverage</w:t>
+      </w:r>
+      <w:r>
+        <w:rPr>
+          <w:rFonts w:ascii="Verdana" w:eastAsia="Verdana" w:hAnsi="Verdana" w:cs="Verdana"/>
+        </w:rPr>
+        <w:t xml:space="preserve"> of the knee’s range of motion</w:t>
+      </w:r>
+      <w:r>
+        <w:rPr>
+          <w:rFonts w:ascii="Verdana" w:eastAsia="Verdana" w:hAnsi="Verdana" w:cs="Verdana"/>
+        </w:rPr>
+        <w:t>.</w:t>
       </w:r>
       <w:r>
         <w:rPr>
@@ -3057,13 +3124,19 @@
         <w:rPr>
           <w:rFonts w:ascii="Verdana" w:eastAsia="Verdana" w:hAnsi="Verdana" w:cs="Verdana"/>
         </w:rPr>
-        <w:t>of</w:t>
-      </w:r>
-      <w:r>
-        <w:rPr>
-          <w:rFonts w:ascii="Verdana" w:eastAsia="Verdana" w:hAnsi="Verdana" w:cs="Verdana"/>
-        </w:rPr>
-        <w:t xml:space="preserve"> knee rotation</w:t>
+        <w:t xml:space="preserve">Image reconstruction was </w:t>
+      </w:r>
+      <w:r>
+        <w:rPr>
+          <w:rFonts w:ascii="Verdana" w:eastAsia="Verdana" w:hAnsi="Verdana" w:cs="Verdana"/>
+        </w:rPr>
+        <w:t>performed</w:t>
+      </w:r>
+      <w:r>
+        <w:rPr>
+          <w:rFonts w:ascii="Verdana" w:eastAsia="Verdana" w:hAnsi="Verdana" w:cs="Verdana"/>
+        </w:rPr>
+        <w:t xml:space="preserve"> using the RIESLING (Radial Interstices Enable Speedy Low-volume imagING) toolbox</w:t>
       </w:r>
       <w:r>
         <w:rPr>
@@ -3081,7 +3154,7 @@
         <w:rPr>
           <w:rFonts w:ascii="Verdana" w:eastAsia="Verdana" w:hAnsi="Verdana" w:cs="Verdana"/>
         </w:rPr>
-        <w:instrText xml:space="preserve"> ADDIN ZOTERO_ITEM CSL_CITATION {"citationID":"dvSfYDgi","properties":{"formattedCitation":"[21]","plainCitation":"[21]","noteIndex":0},"citationItems":[{"id":39,"uris":["http://zotero.org/users/13606484/items/Z5TTFMES"],"itemData":{"id":39,"type":"article-journal","abstract":"To explore and extend on dynamic imaging of joint motion, an MRI-safe device guiding knee motion with an attached rotary encoder was used in MRI measurements of multiple knee flexion-extension cycles using radial gradient echo imaging with the golden-angle as azimuthal angle increment. Reproducibility of knee motion was investigated. Real-time and CINE mode anatomical images were reconstructed for different knee flexion angles by synchronizing the encoder information with the MRI data, and performing flexion angle selective gating across multiple motion cycles. When investigating the influence of the rotation angle window width on recon­ structed CINE images, it was found that angle windows between 0.5◦ and 3◦ exhibited acceptable image sharpness without suffering from significant motion-induced blurring. Furthermore, due to flexible retrospective image reconstruction afforded by the radial golden-angle imaging, the number of motion cycles included in the reconstruction could be retrospectively reduced to investigate the corresponding influence of acquisition time on image quality. Finally, motion reproducibility between motion cycles and accuracy of the flexion angle selective gating were sufficient to acquire whole-knee 3D dynamic imaging with a retrospectively gated 3D cone UTE sequence.","container-title":"Magnetic Resonance Imaging","DOI":"10.1016/j.mri.2022.06.015","ISSN":"0730725X","journalAbbreviation":"Magnetic Resonance Imaging","language":"en","page":"161-168","source":"DOI.org (Crossref)","title":"High-resolution CINE imaging of active guided knee motion using continuously acquired golden-angle radial MRI and rotary sensor information","volume":"92","author":[{"family":"Aleksiev","given":"Martin"},{"family":"Krämer","given":"Martin"},{"family":"Brisson","given":"Nicholas M."},{"family":"Maggioni","given":"Marta B."},{"family":"Duda","given":"Georg N."},{"family":"Reichenbach","given":"Jürgen R."}],"issued":{"date-parts":[["2022",10]]}}}],"schema":"https://github.com/citation-style-language/schema/raw/master/csl-citation.json"} </w:instrText>
+        <w:instrText xml:space="preserve"> ADDIN ZOTERO_ITEM CSL_CITATION {"citationID":"awOFoVY7","properties":{"formattedCitation":"[22]","plainCitation":"[22]","noteIndex":0},"citationItems":[{"id":358,"uris":["http://zotero.org/users/13606484/items/ZWA7FMSX"],"itemData":{"id":358,"type":"article-journal","container-title":"Journal of Open Source Software","DOI":"10.21105/joss.03500","ISSN":"2475-9066","issue":"66","journalAbbreviation":"JOSS","license":"http://creativecommons.org/licenses/by/4.0/","page":"3500","source":"DOI.org (Crossref)","title":"Radial Interstices Enable Speedy Low-volume Imaging","volume":"6","author":[{"family":"Wood","given":"Tobias"},{"family":"Ljungberg","given":"Emil"},{"family":"Wiesinger","given":"Florian"}],"issued":{"date-parts":[["2021",10,7]]}}}],"schema":"https://github.com/citation-style-language/schema/raw/master/csl-citation.json"} </w:instrText>
       </w:r>
       <w:r>
         <w:rPr>
@@ -3093,7 +3166,7 @@
         <w:rPr>
           <w:rFonts w:ascii="Verdana" w:hAnsi="Verdana"/>
         </w:rPr>
-        <w:t>[21]</w:t>
+        <w:t>[22]</w:t>
       </w:r>
       <w:r>
         <w:rPr>
@@ -3105,134 +3178,7 @@
         <w:rPr>
           <w:rFonts w:ascii="Verdana" w:eastAsia="Verdana" w:hAnsi="Verdana" w:cs="Verdana"/>
         </w:rPr>
-        <w:t xml:space="preserve">. </w:t>
-      </w:r>
-      <w:commentRangeStart w:id="13"/>
-      <w:commentRangeStart w:id="14"/>
-      <w:r>
-        <w:rPr>
-          <w:rFonts w:ascii="Verdana" w:eastAsia="Verdana" w:hAnsi="Verdana" w:cs="Verdana"/>
-        </w:rPr>
-        <w:t xml:space="preserve">This process was repeated for the entire range of motion, </w:t>
-      </w:r>
-      <w:commentRangeEnd w:id="13"/>
-      <w:r>
-        <w:rPr>
-          <w:rStyle w:val="CommentReference"/>
-        </w:rPr>
-        <w:commentReference w:id="13"/>
-      </w:r>
-      <w:commentRangeEnd w:id="14"/>
-      <w:r>
-        <w:rPr>
-          <w:rStyle w:val="CommentReference"/>
-        </w:rPr>
-        <w:commentReference w:id="14"/>
-      </w:r>
-      <w:r>
-        <w:rPr>
-          <w:rFonts w:ascii="Verdana" w:eastAsia="Verdana" w:hAnsi="Verdana" w:cs="Verdana"/>
-        </w:rPr>
-        <w:t>ensuring comprehensive coverage</w:t>
-      </w:r>
-      <w:r>
-        <w:rPr>
-          <w:rFonts w:ascii="Verdana" w:eastAsia="Verdana" w:hAnsi="Verdana" w:cs="Verdana"/>
-        </w:rPr>
-        <w:t xml:space="preserve"> of the knee’s range of motion</w:t>
-      </w:r>
-      <w:r>
-        <w:rPr>
-          <w:rFonts w:ascii="Verdana" w:eastAsia="Verdana" w:hAnsi="Verdana" w:cs="Verdana"/>
-        </w:rPr>
-        <w:t>.</w:t>
-      </w:r>
-      <w:r>
-        <w:rPr>
-          <w:rFonts w:ascii="Verdana" w:eastAsia="Verdana" w:hAnsi="Verdana" w:cs="Verdana"/>
-        </w:rPr>
-        <w:t xml:space="preserve"> </w:t>
-      </w:r>
-      <w:r>
-        <w:rPr>
-          <w:rFonts w:ascii="Verdana" w:eastAsia="Verdana" w:hAnsi="Verdana" w:cs="Verdana"/>
-        </w:rPr>
-        <w:t xml:space="preserve">Image reconstruction was </w:t>
-      </w:r>
-      <w:r>
-        <w:rPr>
-          <w:rFonts w:ascii="Verdana" w:eastAsia="Verdana" w:hAnsi="Verdana" w:cs="Verdana"/>
-        </w:rPr>
-        <w:t>performed</w:t>
-      </w:r>
-      <w:r>
-        <w:rPr>
-          <w:rFonts w:ascii="Verdana" w:eastAsia="Verdana" w:hAnsi="Verdana" w:cs="Verdana"/>
-        </w:rPr>
-        <w:t xml:space="preserve"> using the RIESLING (Radial Interstices Enable Speedy Low-volume </w:t>
-      </w:r>
-      <w:proofErr w:type="spellStart"/>
-      <w:r>
-        <w:rPr>
-          <w:rFonts w:ascii="Verdana" w:eastAsia="Verdana" w:hAnsi="Verdana" w:cs="Verdana"/>
-        </w:rPr>
-        <w:t>imagING</w:t>
-      </w:r>
-      <w:proofErr w:type="spellEnd"/>
-      <w:r>
-        <w:rPr>
-          <w:rFonts w:ascii="Verdana" w:eastAsia="Verdana" w:hAnsi="Verdana" w:cs="Verdana"/>
-        </w:rPr>
-        <w:t>) toolbox</w:t>
-      </w:r>
-      <w:r>
-        <w:rPr>
-          <w:rFonts w:ascii="Verdana" w:eastAsia="Verdana" w:hAnsi="Verdana" w:cs="Verdana"/>
-        </w:rPr>
-        <w:t xml:space="preserve"> </w:t>
-      </w:r>
-      <w:r>
-        <w:rPr>
-          <w:rFonts w:ascii="Verdana" w:eastAsia="Verdana" w:hAnsi="Verdana" w:cs="Verdana"/>
-        </w:rPr>
-        <w:fldChar w:fldCharType="begin"/>
-      </w:r>
-      <w:r>
-        <w:rPr>
-          <w:rFonts w:ascii="Verdana" w:eastAsia="Verdana" w:hAnsi="Verdana" w:cs="Verdana"/>
-        </w:rPr>
-        <w:instrText xml:space="preserve"> ADDIN ZOTERO_ITEM CSL_CITATION {"citationID":"awOFoVY7","properties":{"formattedCitation":"[22]","plainCitation":"[22]","noteIndex":0},"citationItems":[{"id":358,"uris":["http://zotero.org/users/13606484/items/ZWA7FMSX"],"itemData":{"id":358,"type":"article-journal","container-title":"Journal of Open Source Software","DOI":"10.21105/joss.03500","ISSN":"2475-9066","issue":"66","journalAbbreviation":"JOSS","license":"http://creativecommons.org/licenses/by/4.0/","page":"3500","source":"DOI.org (Crossref)","title":"Radial Interstices Enable Speedy Low-volume Imaging","volume":"6","author":[{"family":"Wood","given":"Tobias"},{"family":"Ljungberg","given":"Emil"},{"family":"Wiesinger","given":"Florian"}],"issued":{"date-parts":[["2021",10,7]]}}}],"schema":"https://github.com/citation-style-language/schema/raw/master/csl-citation.json"} </w:instrText>
-      </w:r>
-      <w:r>
-        <w:rPr>
-          <w:rFonts w:ascii="Verdana" w:eastAsia="Verdana" w:hAnsi="Verdana" w:cs="Verdana"/>
-        </w:rPr>
-        <w:fldChar w:fldCharType="separate"/>
-      </w:r>
-      <w:r>
-        <w:rPr>
-          <w:rFonts w:ascii="Verdana" w:hAnsi="Verdana"/>
-        </w:rPr>
-        <w:t>[22]</w:t>
-      </w:r>
-      <w:r>
-        <w:rPr>
-          <w:rFonts w:ascii="Verdana" w:eastAsia="Verdana" w:hAnsi="Verdana" w:cs="Verdana"/>
-        </w:rPr>
-        <w:fldChar w:fldCharType="end"/>
-      </w:r>
-      <w:r>
-        <w:rPr>
-          <w:rFonts w:ascii="Verdana" w:eastAsia="Verdana" w:hAnsi="Verdana" w:cs="Verdana"/>
-        </w:rPr>
-        <w:t xml:space="preserve">. This open-source software package is specifically designed for reconstructing non-Cartesian </w:t>
-      </w:r>
-      <w:r>
-        <w:rPr>
-          <w:rFonts w:ascii="Verdana" w:eastAsia="Verdana" w:hAnsi="Verdana" w:cs="Verdana"/>
-        </w:rPr>
-        <w:lastRenderedPageBreak/>
-        <w:t xml:space="preserve">MRI data, employing advanced algorithms to </w:t>
+        <w:t xml:space="preserve">. This open-source software package is specifically designed for reconstructing non-Cartesian MRI data, employing advanced algorithms to </w:t>
       </w:r>
       <w:r>
         <w:rPr>
@@ -3375,7 +3321,6 @@
         </w:rPr>
         <w:t xml:space="preserve">The final reconstructed </w:t>
       </w:r>
-      <w:commentRangeStart w:id="15"/>
       <w:r>
         <w:rPr>
           <w:rFonts w:ascii="Verdana" w:eastAsia="Verdana" w:hAnsi="Verdana" w:cs="Verdana"/>
@@ -3386,20 +3331,7 @@
         <w:rPr>
           <w:rFonts w:ascii="Verdana" w:eastAsia="Verdana" w:hAnsi="Verdana" w:cs="Verdana"/>
         </w:rPr>
-        <w:t xml:space="preserve">datasets </w:t>
-      </w:r>
-      <w:commentRangeEnd w:id="15"/>
-      <w:r>
-        <w:rPr>
-          <w:rStyle w:val="CommentReference"/>
-        </w:rPr>
-        <w:commentReference w:id="15"/>
-      </w:r>
-      <w:r>
-        <w:rPr>
-          <w:rFonts w:ascii="Verdana" w:eastAsia="Verdana" w:hAnsi="Verdana" w:cs="Verdana"/>
-        </w:rPr>
-        <w:t>had a varying</w:t>
+        <w:t>datasets had a varying</w:t>
       </w:r>
       <w:r>
         <w:rPr>
@@ -3964,79 +3896,114 @@
         <w:rPr>
           <w:rFonts w:ascii="Verdana" w:eastAsia="Verdana" w:hAnsi="Verdana" w:cs="Verdana"/>
         </w:rPr>
-        <w:t xml:space="preserve">The labeling algorithm's </w:t>
-      </w:r>
-      <w:commentRangeStart w:id="16"/>
-      <w:r>
-        <w:rPr>
-          <w:rFonts w:ascii="Verdana" w:eastAsia="Verdana" w:hAnsi="Verdana" w:cs="Verdana"/>
-        </w:rPr>
-        <w:t xml:space="preserve">connectivity parameters </w:t>
-      </w:r>
-      <w:commentRangeEnd w:id="16"/>
+        <w:t xml:space="preserve">The labeling algorithm groups adjacent pixels into distinct regions or "components". </w:t>
+      </w:r>
+      <w:r>
+        <w:rPr>
+          <w:rFonts w:ascii="Verdana" w:eastAsia="Verdana" w:hAnsi="Verdana" w:cs="Verdana"/>
+        </w:rPr>
+        <w:t xml:space="preserve">The algorithm’s </w:t>
+      </w:r>
+      <w:r>
+        <w:rPr>
+          <w:rFonts w:ascii="Verdana" w:eastAsia="Verdana" w:hAnsi="Verdana" w:cs="Verdana"/>
+        </w:rPr>
+        <w:t xml:space="preserve">connectivity settings </w:t>
+      </w:r>
+      <w:r>
+        <w:rPr>
+          <w:rFonts w:ascii="Verdana" w:eastAsia="Verdana" w:hAnsi="Verdana" w:cs="Verdana"/>
+        </w:rPr>
+        <w:t>were</w:t>
+      </w:r>
+      <w:r>
+        <w:rPr>
+          <w:rFonts w:ascii="Verdana" w:eastAsia="Verdana" w:hAnsi="Verdana" w:cs="Verdana"/>
+        </w:rPr>
+        <w:t xml:space="preserve"> </w:t>
+      </w:r>
+      <w:r>
+        <w:rPr>
+          <w:rFonts w:ascii="Verdana" w:eastAsia="Verdana" w:hAnsi="Verdana" w:cs="Verdana"/>
+        </w:rPr>
+        <w:t>adjusted to define</w:t>
+      </w:r>
+      <w:r>
+        <w:rPr>
+          <w:rFonts w:ascii="Verdana" w:eastAsia="Verdana" w:hAnsi="Verdana" w:cs="Verdana"/>
+        </w:rPr>
+        <w:t xml:space="preserve"> how pixels are considered </w:t>
+      </w:r>
+      <w:r>
+        <w:rPr>
+          <w:rFonts w:ascii="Verdana" w:eastAsia="Verdana" w:hAnsi="Verdana" w:cs="Verdana"/>
+        </w:rPr>
+        <w:lastRenderedPageBreak/>
+        <w:t xml:space="preserve">connected (e.g., diagonally adjacent pixels </w:t>
+      </w:r>
+      <w:r>
+        <w:rPr>
+          <w:rFonts w:ascii="Verdana" w:eastAsia="Verdana" w:hAnsi="Verdana" w:cs="Verdana"/>
+        </w:rPr>
+        <w:t xml:space="preserve">were considered to be </w:t>
+      </w:r>
+      <w:r>
+        <w:rPr>
+          <w:rFonts w:ascii="Verdana" w:eastAsia="Verdana" w:hAnsi="Verdana" w:cs="Verdana"/>
+        </w:rPr>
+        <w:t>part of the same component). These settings were carefully tuned to ensure that each bone's interior edge was consistently identified as a single, continuous component across the entire image stack</w:t>
+      </w:r>
+      <w:r>
+        <w:rPr>
+          <w:rFonts w:ascii="Verdana" w:eastAsia="Verdana" w:hAnsi="Verdana" w:cs="Verdana"/>
+        </w:rPr>
+        <w:t xml:space="preserve">. </w:t>
+      </w:r>
+      <w:r>
+        <w:rPr>
+          <w:rFonts w:ascii="Verdana" w:eastAsia="Verdana" w:hAnsi="Verdana" w:cs="Verdana"/>
+        </w:rPr>
+        <w:t xml:space="preserve">In </w:t>
+      </w:r>
+      <w:r>
+        <w:rPr>
+          <w:rFonts w:ascii="Verdana" w:eastAsia="Verdana" w:hAnsi="Verdana" w:cs="Verdana"/>
+        </w:rPr>
+        <w:t>s</w:t>
+      </w:r>
+      <w:r>
+        <w:rPr>
+          <w:rFonts w:ascii="Verdana" w:eastAsia="Verdana" w:hAnsi="Verdana" w:cs="Verdana"/>
+        </w:rPr>
+        <w:t>teps I and II, t</w:t>
+      </w:r>
+      <w:r>
+        <w:rPr>
+          <w:rFonts w:ascii="Verdana" w:eastAsia="Verdana" w:hAnsi="Verdana" w:cs="Verdana"/>
+        </w:rPr>
+        <w:t xml:space="preserve">he edge detection and labeling parameters were optimized </w:t>
+      </w:r>
+      <w:commentRangeStart w:id="14"/>
+      <w:commentRangeStart w:id="15"/>
+      <w:r>
+        <w:rPr>
+          <w:rFonts w:ascii="Verdana" w:eastAsia="Verdana" w:hAnsi="Verdana" w:cs="Verdana"/>
+        </w:rPr>
+        <w:t xml:space="preserve">once </w:t>
+      </w:r>
+      <w:commentRangeEnd w:id="14"/>
       <w:r>
         <w:rPr>
           <w:rStyle w:val="CommentReference"/>
         </w:rPr>
-        <w:commentReference w:id="16"/>
-      </w:r>
-      <w:r>
-        <w:rPr>
-          <w:rFonts w:ascii="Verdana" w:eastAsia="Verdana" w:hAnsi="Verdana" w:cs="Verdana"/>
-        </w:rPr>
-        <w:t>were carefully selected to ensure that each bone's interior edge was assigned a consistent label across the entire image stack.</w:t>
-      </w:r>
-      <w:r>
-        <w:rPr>
-          <w:rFonts w:ascii="Verdana" w:eastAsia="Verdana" w:hAnsi="Verdana" w:cs="Verdana"/>
-        </w:rPr>
-        <w:t xml:space="preserve"> </w:t>
-      </w:r>
-      <w:r>
-        <w:rPr>
-          <w:rFonts w:ascii="Verdana" w:eastAsia="Verdana" w:hAnsi="Verdana" w:cs="Verdana"/>
-        </w:rPr>
-        <w:t xml:space="preserve">In </w:t>
-      </w:r>
-      <w:r>
-        <w:rPr>
-          <w:rFonts w:ascii="Verdana" w:eastAsia="Verdana" w:hAnsi="Verdana" w:cs="Verdana"/>
-        </w:rPr>
-        <w:t>s</w:t>
-      </w:r>
-      <w:r>
-        <w:rPr>
-          <w:rFonts w:ascii="Verdana" w:eastAsia="Verdana" w:hAnsi="Verdana" w:cs="Verdana"/>
-        </w:rPr>
-        <w:t>teps I and II, t</w:t>
-      </w:r>
-      <w:r>
-        <w:rPr>
-          <w:rFonts w:ascii="Verdana" w:eastAsia="Verdana" w:hAnsi="Verdana" w:cs="Verdana"/>
-        </w:rPr>
-        <w:t xml:space="preserve">he edge detection and labeling parameters were optimized </w:t>
-      </w:r>
-      <w:commentRangeStart w:id="17"/>
-      <w:commentRangeStart w:id="18"/>
-      <w:r>
-        <w:rPr>
-          <w:rFonts w:ascii="Verdana" w:eastAsia="Verdana" w:hAnsi="Verdana" w:cs="Verdana"/>
-        </w:rPr>
-        <w:t xml:space="preserve">once </w:t>
-      </w:r>
-      <w:commentRangeEnd w:id="17"/>
+        <w:commentReference w:id="14"/>
+      </w:r>
+      <w:commentRangeEnd w:id="15"/>
       <w:r>
         <w:rPr>
           <w:rStyle w:val="CommentReference"/>
         </w:rPr>
-        <w:commentReference w:id="17"/>
-      </w:r>
-      <w:commentRangeEnd w:id="18"/>
-      <w:r>
-        <w:rPr>
-          <w:rStyle w:val="CommentReference"/>
-        </w:rPr>
-        <w:commentReference w:id="18"/>
+        <w:commentReference w:id="15"/>
       </w:r>
       <w:r>
         <w:rPr>
@@ -4072,7 +4039,6 @@
         <w:rPr>
           <w:rFonts w:ascii="Verdana" w:eastAsia="Verdana" w:hAnsi="Verdana" w:cs="Verdana"/>
         </w:rPr>
-        <w:lastRenderedPageBreak/>
         <w:t xml:space="preserve">(III) </w:t>
       </w:r>
       <w:r>
@@ -4133,43 +4099,29 @@
         <w:rPr>
           <w:rFonts w:ascii="Verdana" w:eastAsia="Verdana" w:hAnsi="Verdana" w:cs="Verdana"/>
         </w:rPr>
-        <w:t xml:space="preserve"> The sorted points were then </w:t>
-      </w:r>
-      <w:proofErr w:type="spellStart"/>
-      <w:r>
-        <w:rPr>
-          <w:rFonts w:ascii="Verdana" w:eastAsia="Verdana" w:hAnsi="Verdana" w:cs="Verdana"/>
-        </w:rPr>
-        <w:t>downsampled</w:t>
-      </w:r>
-      <w:proofErr w:type="spellEnd"/>
-      <w:r>
-        <w:rPr>
-          <w:rFonts w:ascii="Verdana" w:eastAsia="Verdana" w:hAnsi="Verdana" w:cs="Verdana"/>
-        </w:rPr>
-        <w:t xml:space="preserve"> to </w:t>
-      </w:r>
-      <w:commentRangeStart w:id="19"/>
-      <w:commentRangeStart w:id="20"/>
+        <w:t xml:space="preserve"> The sorted points were then downsampled to </w:t>
+      </w:r>
+      <w:commentRangeStart w:id="16"/>
+      <w:commentRangeStart w:id="17"/>
       <w:r>
         <w:rPr>
           <w:rFonts w:ascii="Verdana" w:eastAsia="Verdana" w:hAnsi="Verdana" w:cs="Verdana"/>
         </w:rPr>
         <w:t xml:space="preserve">80 equidistant points </w:t>
       </w:r>
-      <w:commentRangeEnd w:id="19"/>
+      <w:commentRangeEnd w:id="16"/>
       <w:r>
         <w:rPr>
           <w:rStyle w:val="CommentReference"/>
         </w:rPr>
-        <w:commentReference w:id="19"/>
-      </w:r>
-      <w:commentRangeEnd w:id="20"/>
+        <w:commentReference w:id="16"/>
+      </w:r>
+      <w:commentRangeEnd w:id="17"/>
       <w:r>
         <w:rPr>
           <w:rStyle w:val="CommentReference"/>
         </w:rPr>
-        <w:commentReference w:id="20"/>
+        <w:commentReference w:id="17"/>
       </w:r>
       <w:r>
         <w:rPr>
@@ -4246,25 +4198,31 @@
         </w:rPr>
         <w:t xml:space="preserve">(IV) </w:t>
       </w:r>
-      <w:commentRangeStart w:id="21"/>
+      <w:commentRangeStart w:id="18"/>
       <w:r>
         <w:rPr>
           <w:rFonts w:ascii="Verdana" w:eastAsia="Verdana" w:hAnsi="Verdana" w:cs="Verdana"/>
         </w:rPr>
         <w:t xml:space="preserve">Transformation Computation: </w:t>
       </w:r>
-      <w:commentRangeEnd w:id="21"/>
+      <w:commentRangeEnd w:id="18"/>
       <w:r>
         <w:rPr>
           <w:rStyle w:val="CommentReference"/>
         </w:rPr>
-        <w:commentReference w:id="21"/>
-      </w:r>
-      <w:r>
-        <w:rPr>
-          <w:rFonts w:ascii="Verdana" w:eastAsia="Verdana" w:hAnsi="Verdana" w:cs="Verdana"/>
-        </w:rPr>
-        <w:t xml:space="preserve">Transformation matrices were computed to align the </w:t>
+        <w:commentReference w:id="18"/>
+      </w:r>
+      <w:r>
+        <w:rPr>
+          <w:rFonts w:ascii="Verdana" w:eastAsia="Verdana" w:hAnsi="Verdana" w:cs="Verdana"/>
+        </w:rPr>
+        <w:t>Frame to frame transformations</w:t>
+      </w:r>
+      <w:r>
+        <w:rPr>
+          <w:rFonts w:ascii="Verdana" w:eastAsia="Verdana" w:hAnsi="Verdana" w:cs="Verdana"/>
+        </w:rPr>
+        <w:t xml:space="preserve"> were computed to align the </w:t>
       </w:r>
       <w:r>
         <w:rPr>
@@ -4294,9 +4252,15 @@
         <w:rPr>
           <w:rFonts w:ascii="Verdana" w:eastAsia="Verdana" w:hAnsi="Verdana" w:cs="Verdana"/>
         </w:rPr>
-        <w:t xml:space="preserve"> from one frame to the next. This process assumed rigid body motion, </w:t>
-      </w:r>
-      <w:commentRangeStart w:id="22"/>
+        <w:t xml:space="preserve">. </w:t>
+      </w:r>
+      <w:r>
+        <w:rPr>
+          <w:rFonts w:ascii="Verdana" w:eastAsia="Verdana" w:hAnsi="Verdana" w:cs="Verdana"/>
+        </w:rPr>
+        <w:t xml:space="preserve">This process assumed rigid body motion, </w:t>
+      </w:r>
+      <w:commentRangeStart w:id="19"/>
       <w:r>
         <w:rPr>
           <w:rFonts w:ascii="Verdana" w:eastAsia="Verdana" w:hAnsi="Verdana" w:cs="Verdana"/>
@@ -4315,12 +4279,12 @@
         </w:rPr>
         <w:t>.</w:t>
       </w:r>
-      <w:commentRangeEnd w:id="22"/>
+      <w:commentRangeEnd w:id="19"/>
       <w:r>
         <w:rPr>
           <w:rStyle w:val="CommentReference"/>
         </w:rPr>
-        <w:commentReference w:id="22"/>
+        <w:commentReference w:id="19"/>
       </w:r>
       <w:r>
         <w:rPr>
@@ -4595,19 +4559,19 @@
         </w:rPr>
         <w:t xml:space="preserve"> </w:t>
       </w:r>
-      <w:commentRangeStart w:id="23"/>
+      <w:commentRangeStart w:id="20"/>
       <w:r>
         <w:rPr>
           <w:rFonts w:ascii="Calibri" w:eastAsia="Verdana" w:hAnsi="Calibri" w:cs="Calibri"/>
         </w:rPr>
         <w:t>ϕ</w:t>
       </w:r>
-      <w:commentRangeEnd w:id="23"/>
+      <w:commentRangeEnd w:id="20"/>
       <w:r>
         <w:rPr>
           <w:rStyle w:val="CommentReference"/>
         </w:rPr>
-        <w:commentReference w:id="23"/>
+        <w:commentReference w:id="20"/>
       </w:r>
       <w:r>
         <w:rPr>
@@ -4759,7 +4723,7 @@
         </w:rPr>
         <w:t xml:space="preserve"> </w:t>
       </w:r>
-      <w:commentRangeStart w:id="24"/>
+      <w:commentRangeStart w:id="21"/>
       <w:r>
         <w:rPr>
           <w:rFonts w:ascii="Verdana" w:eastAsia="Verdana" w:hAnsi="Verdana" w:cs="Verdana"/>
@@ -4786,12 +4750,12 @@
         </w:rPr>
         <w:t xml:space="preserve">) </w:t>
       </w:r>
-      <w:commentRangeEnd w:id="24"/>
+      <w:commentRangeEnd w:id="21"/>
       <w:r>
         <w:rPr>
           <w:rStyle w:val="CommentReference"/>
         </w:rPr>
-        <w:commentReference w:id="24"/>
+        <w:commentReference w:id="21"/>
       </w:r>
       <w:r>
         <w:rPr>
@@ -5127,7 +5091,7 @@
         </w:rPr>
         <w:t xml:space="preserve">that </w:t>
       </w:r>
-      <w:commentRangeStart w:id="25"/>
+      <w:commentRangeStart w:id="22"/>
       <w:r>
         <w:rPr>
           <w:rFonts w:ascii="Verdana" w:eastAsia="Verdana" w:hAnsi="Verdana" w:cs="Verdana"/>
@@ -5152,12 +5116,12 @@
         </w:rPr>
         <w:t xml:space="preserve"> </w:t>
       </w:r>
-      <w:commentRangeEnd w:id="25"/>
+      <w:commentRangeEnd w:id="22"/>
       <w:r>
         <w:rPr>
           <w:rStyle w:val="CommentReference"/>
         </w:rPr>
-        <w:commentReference w:id="25"/>
+        <w:commentReference w:id="22"/>
       </w:r>
     </w:p>
     <w:p>
@@ -5524,6 +5488,7 @@
         <w:rPr>
           <w:rFonts w:ascii="Verdana" w:eastAsia="Verdana" w:hAnsi="Verdana" w:cs="Verdana"/>
         </w:rPr>
+        <w:lastRenderedPageBreak/>
         <w:t>w</w:t>
       </w:r>
       <w:r>
@@ -5731,7 +5696,6 @@
           <w:rPr>
             <w:rFonts w:ascii="Cambria Math" w:eastAsia="Verdana" w:hAnsi="Cambria Math" w:cs="Verdana"/>
           </w:rPr>
-          <w:lastRenderedPageBreak/>
           <m:t>p</m:t>
         </m:r>
       </m:oMath>
@@ -5762,7 +5726,7 @@
           <w:rFonts w:ascii="Verdana" w:eastAsia="Verdana" w:hAnsi="Verdana" w:cs="Verdana"/>
         </w:rPr>
       </w:pPr>
-      <w:commentRangeStart w:id="26"/>
+      <w:commentRangeStart w:id="23"/>
       <w:r>
         <w:rPr>
           <w:rFonts w:ascii="Verdana" w:eastAsia="Verdana" w:hAnsi="Verdana" w:cs="Verdana"/>
@@ -5858,12 +5822,12 @@
         </w:rPr>
         <w:t xml:space="preserve">. </w:t>
       </w:r>
-      <w:commentRangeEnd w:id="26"/>
+      <w:commentRangeEnd w:id="23"/>
       <w:r>
         <w:rPr>
           <w:rStyle w:val="CommentReference"/>
         </w:rPr>
-        <w:commentReference w:id="26"/>
+        <w:commentReference w:id="23"/>
       </w:r>
       <w:r>
         <w:rPr>
@@ -6402,6 +6366,7 @@
         <w:rPr>
           <w:rFonts w:ascii="Verdana" w:hAnsi="Verdana"/>
         </w:rPr>
+        <w:lastRenderedPageBreak/>
         <w:t xml:space="preserve">To quantitatively assess the consistency of both the semi-automated and manual segmentation methods, the </w:t>
       </w:r>
       <w:r>
@@ -6428,7 +6393,7 @@
         </w:rPr>
         <w:t xml:space="preserve">ariation (CV) for the frame-to-frame angle </w:t>
       </w:r>
-      <w:commentRangeStart w:id="27"/>
+      <w:commentRangeStart w:id="24"/>
       <w:r>
         <w:rPr>
           <w:rFonts w:ascii="Verdana" w:hAnsi="Verdana"/>
@@ -6441,12 +6406,12 @@
         </w:rPr>
         <w:t xml:space="preserve"> </w:t>
       </w:r>
-      <w:commentRangeEnd w:id="27"/>
+      <w:commentRangeEnd w:id="24"/>
       <w:r>
         <w:rPr>
           <w:rStyle w:val="CommentReference"/>
         </w:rPr>
-        <w:commentReference w:id="27"/>
+        <w:commentReference w:id="24"/>
       </w:r>
       <w:r>
         <w:rPr>
@@ -6482,14 +6447,13 @@
           <w:u w:val="single"/>
         </w:rPr>
       </w:pPr>
-      <w:commentRangeStart w:id="28"/>
+      <w:commentRangeStart w:id="25"/>
       <w:r>
         <w:rPr>
           <w:rFonts w:ascii="Verdana" w:hAnsi="Verdana"/>
           <w:highlight w:val="yellow"/>
           <w:u w:val="single"/>
         </w:rPr>
-        <w:lastRenderedPageBreak/>
         <w:t xml:space="preserve">3. </w:t>
       </w:r>
       <w:r>
@@ -6500,13 +6464,13 @@
         </w:rPr>
         <w:t>Results</w:t>
       </w:r>
-      <w:commentRangeEnd w:id="28"/>
+      <w:commentRangeEnd w:id="25"/>
       <w:r>
         <w:rPr>
           <w:rStyle w:val="CommentReference"/>
           <w:highlight w:val="yellow"/>
         </w:rPr>
-        <w:commentReference w:id="28"/>
+        <w:commentReference w:id="25"/>
       </w:r>
     </w:p>
     <w:p>
@@ -6607,7 +6571,7 @@
           <w:highlight w:val="yellow"/>
         </w:rPr>
       </w:pPr>
-      <w:commentRangeStart w:id="29"/>
+      <w:commentRangeStart w:id="26"/>
       <w:r>
         <w:rPr>
           <w:rFonts w:ascii="Verdana" w:hAnsi="Verdana"/>
@@ -6629,12 +6593,12 @@
         </w:rPr>
         <w:t xml:space="preserve"> displays the rate of change of the angle (angular velocity) over the flexion cycle. This derivative analysis reveals more pronounced differences between the two methods. The semi-automated method shows a more consistent pattern, with negative values (indicating flexion) in the first half of the cycle and positive values (indicating extension) in the second half. In contrast, the manual method exhibits greater variability and more frequent fluctuations in angular velocity.</w:t>
       </w:r>
-      <w:commentRangeEnd w:id="29"/>
+      <w:commentRangeEnd w:id="26"/>
       <w:r>
         <w:rPr>
           <w:rStyle w:val="CommentReference"/>
         </w:rPr>
-        <w:commentReference w:id="29"/>
+        <w:commentReference w:id="26"/>
       </w:r>
     </w:p>
     <w:p>
@@ -6661,7 +6625,15 @@
           <w:rFonts w:ascii="Verdana" w:hAnsi="Verdana"/>
           <w:highlight w:val="yellow"/>
         </w:rPr>
-        <w:t xml:space="preserve"> presents a comparison of kinematic analysis results between the automatic and manual segmentation methods. The left panel shows the rate of change of the tibiofemoral angle throughout the knee flexion-extension cycle, aggregated across all datasets. The x-axis represents the flexion percentage, where -100% indicates maximum flexion, 0% represents full extension, and +100% indicates return to maximum flexion. Shaded areas represent one standard deviation from the mean. Consistent with the single dataset analysis shown in Figure 4, the automatic method (blue) demonstrates less variability compared to the manual method (orange). </w:t>
+        <w:t xml:space="preserve"> presents a comparison of kinematic analysis results between the automatic and manual segmentation methods. The left panel shows the rate of change of the tibiofemoral angle throughout the knee flexion-extension cycle, aggregated across all datasets. The x-axis represents the flexion percentage, where -100% indicates maximum flexion, 0% represents full extension, and +100% indicates return to maximum flexion. Shaded areas represent one </w:t>
+      </w:r>
+      <w:r>
+        <w:rPr>
+          <w:rFonts w:ascii="Verdana" w:hAnsi="Verdana"/>
+          <w:highlight w:val="yellow"/>
+        </w:rPr>
+        <w:lastRenderedPageBreak/>
+        <w:t xml:space="preserve">standard deviation from the mean. Consistent with the single dataset analysis shown in Figure 4, the automatic method (blue) demonstrates less variability compared to the manual method (orange). </w:t>
       </w:r>
     </w:p>
     <w:p>
@@ -6676,95 +6648,87 @@
           <w:rFonts w:ascii="Verdana" w:hAnsi="Verdana"/>
           <w:highlight w:val="yellow"/>
         </w:rPr>
-        <w:t xml:space="preserve">The right panel of Figure 5 provides a quantitative comparison of the consistency in frame-to-frame angle changes between the automatic and manual methods. </w:t>
+        <w:t xml:space="preserve">The right panel of Figure 5 provides a quantitative comparison of the consistency in frame-to-frame angle changes between the automatic and manual methods. The </w:t>
       </w:r>
       <w:r>
         <w:rPr>
           <w:rFonts w:ascii="Verdana" w:hAnsi="Verdana"/>
           <w:highlight w:val="yellow"/>
         </w:rPr>
-        <w:lastRenderedPageBreak/>
-        <w:t xml:space="preserve">The </w:t>
+        <w:t>c</w:t>
       </w:r>
       <w:r>
         <w:rPr>
           <w:rFonts w:ascii="Verdana" w:hAnsi="Verdana"/>
           <w:highlight w:val="yellow"/>
         </w:rPr>
-        <w:t>c</w:t>
+        <w:t xml:space="preserve">oefficient of </w:t>
       </w:r>
       <w:r>
         <w:rPr>
           <w:rFonts w:ascii="Verdana" w:hAnsi="Verdana"/>
           <w:highlight w:val="yellow"/>
         </w:rPr>
-        <w:t xml:space="preserve">oefficient of </w:t>
+        <w:t>v</w:t>
       </w:r>
       <w:r>
         <w:rPr>
           <w:rFonts w:ascii="Verdana" w:hAnsi="Verdana"/>
           <w:highlight w:val="yellow"/>
         </w:rPr>
-        <w:t>v</w:t>
-      </w:r>
+        <w:t xml:space="preserve">ariation (CV) was calculated for each dataset and method, with lower values indicating more consistent tracking. </w:t>
+      </w:r>
+      <w:commentRangeStart w:id="27"/>
       <w:r>
         <w:rPr>
           <w:rFonts w:ascii="Verdana" w:hAnsi="Verdana"/>
           <w:highlight w:val="yellow"/>
         </w:rPr>
-        <w:t xml:space="preserve">ariation (CV) was calculated for each dataset and method, with lower values indicating more consistent tracking. </w:t>
-      </w:r>
-      <w:commentRangeStart w:id="30"/>
+        <w:t>The mean CV for the automatic method was 34.0%, lower than the manual method, which had a mean CV of 59.5%. Each point in the plot represents the CV for one dataset</w:t>
+      </w:r>
+      <w:commentRangeEnd w:id="27"/>
+      <w:r>
+        <w:rPr>
+          <w:rStyle w:val="CommentReference"/>
+        </w:rPr>
+        <w:commentReference w:id="27"/>
+      </w:r>
       <w:r>
         <w:rPr>
           <w:rFonts w:ascii="Verdana" w:hAnsi="Verdana"/>
           <w:highlight w:val="yellow"/>
         </w:rPr>
-        <w:t>The mean CV for the automatic method was 34.0%, lower than the manual method, which had a mean CV of 59.5%. Each point in the plot represents the CV for one dataset</w:t>
-      </w:r>
-      <w:commentRangeEnd w:id="30"/>
+        <w:t>.</w:t>
+      </w:r>
+    </w:p>
+    <w:p>
+      <w:pPr>
+        <w:spacing w:line="360" w:lineRule="auto"/>
+        <w:rPr>
+          <w:rFonts w:ascii="Verdana" w:hAnsi="Verdana"/>
+        </w:rPr>
+      </w:pPr>
+      <w:r>
+        <w:rPr>
+          <w:rFonts w:ascii="Verdana" w:hAnsi="Verdana"/>
+          <w:u w:val="single"/>
+        </w:rPr>
+        <w:t xml:space="preserve">4. </w:t>
+      </w:r>
+      <w:commentRangeStart w:id="28"/>
+      <w:r>
+        <w:rPr>
+          <w:rFonts w:ascii="Verdana" w:hAnsi="Verdana"/>
+          <w:u w:val="single"/>
+        </w:rPr>
+        <w:t>Discussion</w:t>
+      </w:r>
+      <w:commentRangeEnd w:id="28"/>
       <w:r>
         <w:rPr>
           <w:rStyle w:val="CommentReference"/>
         </w:rPr>
-        <w:commentReference w:id="30"/>
-      </w:r>
-      <w:r>
-        <w:rPr>
-          <w:rFonts w:ascii="Verdana" w:hAnsi="Verdana"/>
-          <w:highlight w:val="yellow"/>
-        </w:rPr>
-        <w:t>.</w:t>
-      </w:r>
-    </w:p>
-    <w:p>
-      <w:pPr>
-        <w:spacing w:line="360" w:lineRule="auto"/>
-        <w:rPr>
-          <w:rFonts w:ascii="Verdana" w:hAnsi="Verdana"/>
-        </w:rPr>
-      </w:pPr>
-      <w:r>
-        <w:rPr>
-          <w:rFonts w:ascii="Verdana" w:hAnsi="Verdana"/>
-          <w:u w:val="single"/>
-        </w:rPr>
-        <w:t xml:space="preserve">4. </w:t>
-      </w:r>
-      <w:commentRangeStart w:id="31"/>
-      <w:r>
-        <w:rPr>
-          <w:rFonts w:ascii="Verdana" w:hAnsi="Verdana"/>
-          <w:u w:val="single"/>
-        </w:rPr>
-        <w:t>Discussion</w:t>
-      </w:r>
-      <w:commentRangeEnd w:id="31"/>
-      <w:r>
-        <w:rPr>
-          <w:rStyle w:val="CommentReference"/>
-        </w:rPr>
-        <w:commentReference w:id="31"/>
+        <w:commentReference w:id="28"/>
       </w:r>
     </w:p>
     <w:p>
@@ -6787,7 +6751,7 @@
         </w:rPr>
         <w:t xml:space="preserve"> study introduces a semi-automated segmentation pipeline for analyzing tibiofemoral kinematics using dynamic MRI. </w:t>
       </w:r>
-      <w:commentRangeStart w:id="32"/>
+      <w:commentRangeStart w:id="29"/>
       <w:r>
         <w:rPr>
           <w:rFonts w:ascii="Verdana" w:hAnsi="Verdana"/>
@@ -6830,12 +6794,12 @@
         </w:rPr>
         <w:t>flexion and extension</w:t>
       </w:r>
-      <w:commentRangeEnd w:id="32"/>
+      <w:commentRangeEnd w:id="29"/>
       <w:r>
         <w:rPr>
           <w:rStyle w:val="CommentReference"/>
         </w:rPr>
-        <w:commentReference w:id="32"/>
+        <w:commentReference w:id="29"/>
       </w:r>
       <w:r>
         <w:rPr>
@@ -6876,21 +6840,21 @@
         </w:rPr>
         <w:t xml:space="preserve">approach offers a unique balance between </w:t>
       </w:r>
-      <w:commentRangeStart w:id="33"/>
+      <w:commentRangeStart w:id="30"/>
       <w:r>
         <w:rPr>
           <w:rFonts w:ascii="Verdana" w:hAnsi="Verdana"/>
         </w:rPr>
         <w:t xml:space="preserve">efficiency and accuracy. </w:t>
       </w:r>
-      <w:commentRangeEnd w:id="33"/>
+      <w:commentRangeEnd w:id="30"/>
       <w:r>
         <w:rPr>
           <w:rStyle w:val="CommentReference"/>
         </w:rPr>
-        <w:commentReference w:id="33"/>
-      </w:r>
-      <w:commentRangeStart w:id="34"/>
+        <w:commentReference w:id="30"/>
+      </w:r>
+      <w:commentRangeStart w:id="31"/>
       <w:r>
         <w:rPr>
           <w:rFonts w:ascii="Verdana" w:hAnsi="Verdana"/>
@@ -7077,12 +7041,12 @@
         </w:rPr>
         <w:t xml:space="preserve"> technique directly utilizes the dynamic frames without the need for additional static imaging. This not only reduces total scan time but also eliminates potential errors that could arise from registering images acquired in different joint positions.</w:t>
       </w:r>
-      <w:commentRangeEnd w:id="34"/>
+      <w:commentRangeEnd w:id="31"/>
       <w:r>
         <w:rPr>
           <w:rStyle w:val="CommentReference"/>
         </w:rPr>
-        <w:commentReference w:id="34"/>
+        <w:commentReference w:id="31"/>
       </w:r>
       <w:r>
         <w:rPr>
@@ -7144,7 +7108,7 @@
         </w:rPr>
         <w:t xml:space="preserve">. </w:t>
       </w:r>
-      <w:commentRangeStart w:id="35"/>
+      <w:commentRangeStart w:id="32"/>
       <w:r>
         <w:rPr>
           <w:rFonts w:ascii="Verdana" w:hAnsi="Verdana"/>
@@ -7157,12 +7121,12 @@
         </w:rPr>
         <w:t xml:space="preserve"> </w:t>
       </w:r>
-      <w:commentRangeEnd w:id="35"/>
+      <w:commentRangeEnd w:id="32"/>
       <w:r>
         <w:rPr>
           <w:rStyle w:val="CommentReference"/>
         </w:rPr>
-        <w:commentReference w:id="35"/>
+        <w:commentReference w:id="32"/>
       </w:r>
     </w:p>
     <w:p>
@@ -7203,19 +7167,19 @@
         </w:rPr>
         <w:t xml:space="preserve">method is its </w:t>
       </w:r>
-      <w:commentRangeStart w:id="36"/>
+      <w:commentRangeStart w:id="33"/>
       <w:r>
         <w:rPr>
           <w:rFonts w:ascii="Verdana" w:hAnsi="Verdana"/>
         </w:rPr>
         <w:t>efficiency</w:t>
       </w:r>
-      <w:commentRangeEnd w:id="36"/>
+      <w:commentRangeEnd w:id="33"/>
       <w:r>
         <w:rPr>
           <w:rStyle w:val="CommentReference"/>
         </w:rPr>
-        <w:commentReference w:id="36"/>
+        <w:commentReference w:id="33"/>
       </w:r>
       <w:r>
         <w:rPr>
@@ -7223,7 +7187,7 @@
         </w:rPr>
         <w:t xml:space="preserve">. By requiring manual segmentation of only a single frame, with minimal user intervention thereafter, this approach significantly reduces processing time compared to full manual segmentation of all frames. </w:t>
       </w:r>
-      <w:commentRangeStart w:id="37"/>
+      <w:commentRangeStart w:id="34"/>
       <w:r>
         <w:rPr>
           <w:rFonts w:ascii="Verdana" w:hAnsi="Verdana"/>
@@ -7266,12 +7230,12 @@
         </w:rPr>
         <w:t xml:space="preserve"> </w:t>
       </w:r>
-      <w:commentRangeEnd w:id="37"/>
+      <w:commentRangeEnd w:id="34"/>
       <w:r>
         <w:rPr>
           <w:rStyle w:val="CommentReference"/>
         </w:rPr>
-        <w:commentReference w:id="37"/>
+        <w:commentReference w:id="34"/>
       </w:r>
       <w:r>
         <w:rPr>
@@ -7304,6 +7268,7 @@
         <w:rPr>
           <w:rFonts w:ascii="Verdana" w:hAnsi="Verdana"/>
         </w:rPr>
+        <w:lastRenderedPageBreak/>
         <w:t xml:space="preserve">However, the </w:t>
       </w:r>
       <w:r>
@@ -7324,48 +7289,47 @@
         </w:rPr>
         <w:t xml:space="preserve">has limitations. The current implementation is restricted to 2D sagittal plane analysis, </w:t>
       </w:r>
-      <w:commentRangeStart w:id="38"/>
+      <w:commentRangeStart w:id="35"/>
       <w:r>
         <w:rPr>
           <w:rFonts w:ascii="Verdana" w:hAnsi="Verdana"/>
         </w:rPr>
         <w:t xml:space="preserve">capturing primarily flexion-extension and anterior-posterior translation. </w:t>
       </w:r>
-      <w:commentRangeEnd w:id="38"/>
+      <w:commentRangeEnd w:id="35"/>
       <w:r>
         <w:rPr>
           <w:rStyle w:val="CommentReference"/>
         </w:rPr>
-        <w:commentReference w:id="38"/>
-      </w:r>
-      <w:commentRangeStart w:id="39"/>
+        <w:commentReference w:id="35"/>
+      </w:r>
+      <w:commentRangeStart w:id="36"/>
       <w:r>
         <w:rPr>
           <w:rFonts w:ascii="Verdana" w:hAnsi="Verdana"/>
         </w:rPr>
         <w:t xml:space="preserve">This limits the ability to quantify out-of-plane motions such as internal-external rotation or abduction-adduction, which are important components of full 3D knee kinematics. </w:t>
       </w:r>
-      <w:commentRangeEnd w:id="39"/>
+      <w:commentRangeEnd w:id="36"/>
       <w:r>
         <w:rPr>
           <w:rStyle w:val="CommentReference"/>
         </w:rPr>
-        <w:lastRenderedPageBreak/>
-        <w:commentReference w:id="39"/>
-      </w:r>
-      <w:commentRangeStart w:id="40"/>
+        <w:commentReference w:id="36"/>
+      </w:r>
+      <w:commentRangeStart w:id="37"/>
       <w:r>
         <w:rPr>
           <w:rFonts w:ascii="Verdana" w:hAnsi="Verdana"/>
         </w:rPr>
         <w:t>Additionally, the accuracy of the method relies on movement being confined to a single plane, which can be challenging to achieve perfectly in vivo.</w:t>
       </w:r>
-      <w:commentRangeEnd w:id="40"/>
+      <w:commentRangeEnd w:id="37"/>
       <w:r>
         <w:rPr>
           <w:rStyle w:val="CommentReference"/>
         </w:rPr>
-        <w:commentReference w:id="40"/>
+        <w:commentReference w:id="37"/>
       </w:r>
     </w:p>
     <w:p>
@@ -7454,19 +7418,19 @@
         </w:rPr>
         <w:fldChar w:fldCharType="end"/>
       </w:r>
-      <w:commentRangeStart w:id="41"/>
+      <w:commentRangeStart w:id="38"/>
       <w:r>
         <w:rPr>
           <w:rFonts w:ascii="Verdana" w:hAnsi="Verdana"/>
         </w:rPr>
         <w:t xml:space="preserve">. </w:t>
       </w:r>
-      <w:commentRangeEnd w:id="41"/>
+      <w:commentRangeEnd w:id="38"/>
       <w:r>
         <w:rPr>
           <w:rStyle w:val="CommentReference"/>
         </w:rPr>
-        <w:commentReference w:id="41"/>
+        <w:commentReference w:id="38"/>
       </w:r>
       <w:r>
         <w:rPr>
@@ -7621,19 +7585,19 @@
         </w:rPr>
         <w:t xml:space="preserve">Future work should focus on extending this method to 3D analysis, which would allow for a more comprehensive assessment of knee joint kinematics. </w:t>
       </w:r>
-      <w:commentRangeStart w:id="42"/>
+      <w:commentRangeStart w:id="39"/>
       <w:r>
         <w:rPr>
           <w:rFonts w:ascii="Verdana" w:hAnsi="Verdana"/>
         </w:rPr>
         <w:t xml:space="preserve">This could involve adapting the segmentation algorithm to work with multi-planar dynamic MRI acquisitions </w:t>
       </w:r>
-      <w:commentRangeEnd w:id="42"/>
+      <w:commentRangeEnd w:id="39"/>
       <w:r>
         <w:rPr>
           <w:rStyle w:val="CommentReference"/>
         </w:rPr>
-        <w:commentReference w:id="42"/>
+        <w:commentReference w:id="39"/>
       </w:r>
       <w:r>
         <w:rPr>
@@ -7641,7 +7605,7 @@
         </w:rPr>
         <w:t xml:space="preserve">or exploring ways to infer 3D motion from 2D projections. </w:t>
       </w:r>
-      <w:commentRangeStart w:id="43"/>
+      <w:commentRangeStart w:id="40"/>
       <w:r>
         <w:rPr>
           <w:rFonts w:ascii="Verdana" w:hAnsi="Verdana"/>
@@ -7649,13 +7613,13 @@
         </w:rPr>
         <w:t>Improvements in subject positioning and fixation within the knee loading device could help minimize unintended out-of-plane motions, particularly tibial internal-external rotation.</w:t>
       </w:r>
-      <w:commentRangeEnd w:id="43"/>
+      <w:commentRangeEnd w:id="40"/>
       <w:r>
         <w:rPr>
           <w:rStyle w:val="CommentReference"/>
           <w:strike/>
         </w:rPr>
-        <w:commentReference w:id="43"/>
+        <w:commentReference w:id="40"/>
       </w:r>
     </w:p>
     <w:p>
@@ -7699,19 +7663,19 @@
         </w:rPr>
         <w:t xml:space="preserve">This study presents a novel semi-automated approach for analyzing tibiofemoral kinematics using dynamic MRI, offering a balance of efficiency and accuracy in </w:t>
       </w:r>
-      <w:commentRangeStart w:id="44"/>
+      <w:commentRangeStart w:id="41"/>
       <w:r>
         <w:rPr>
           <w:rFonts w:ascii="Verdana" w:hAnsi="Verdana"/>
         </w:rPr>
         <w:t xml:space="preserve">knee motion </w:t>
       </w:r>
-      <w:commentRangeEnd w:id="44"/>
+      <w:commentRangeEnd w:id="41"/>
       <w:r>
         <w:rPr>
           <w:rStyle w:val="CommentReference"/>
         </w:rPr>
-        <w:commentReference w:id="44"/>
+        <w:commentReference w:id="41"/>
       </w:r>
       <w:r>
         <w:rPr>
@@ -7737,19 +7701,19 @@
         </w:rPr>
         <w:t xml:space="preserve">method provides </w:t>
       </w:r>
-      <w:commentRangeStart w:id="45"/>
+      <w:commentRangeStart w:id="42"/>
       <w:r>
         <w:rPr>
           <w:rFonts w:ascii="Verdana" w:hAnsi="Verdana"/>
         </w:rPr>
         <w:t xml:space="preserve">consistent and smooth kinematic measurements </w:t>
       </w:r>
-      <w:commentRangeEnd w:id="45"/>
+      <w:commentRangeEnd w:id="42"/>
       <w:r>
         <w:rPr>
           <w:rStyle w:val="CommentReference"/>
         </w:rPr>
-        <w:commentReference w:id="45"/>
+        <w:commentReference w:id="42"/>
       </w:r>
       <w:r>
         <w:rPr>
@@ -7766,13 +7730,13 @@
           <w:rFonts w:ascii="Verdana" w:hAnsi="Verdana"/>
         </w:rPr>
       </w:pPr>
-      <w:commentRangeStart w:id="46"/>
-      <w:commentRangeEnd w:id="46"/>
+      <w:commentRangeStart w:id="43"/>
+      <w:commentRangeEnd w:id="43"/>
       <w:r>
         <w:rPr>
           <w:rStyle w:val="CommentReference"/>
         </w:rPr>
-        <w:commentReference w:id="46"/>
+        <w:commentReference w:id="43"/>
       </w:r>
       <w:r>
         <w:rPr>
@@ -7786,19 +7750,19 @@
         </w:rPr>
         <w:t xml:space="preserve"> proposed approach shows significant promise for both research and clinical applications in knee biomechanics</w:t>
       </w:r>
-      <w:commentRangeStart w:id="47"/>
+      <w:commentRangeStart w:id="44"/>
       <w:r>
         <w:rPr>
           <w:rFonts w:ascii="Verdana" w:hAnsi="Verdana"/>
         </w:rPr>
         <w:t>. The integration with a custom MRI-compatible knee loading device further enhances its potential for studying load-dependent changes in knee kinematics.</w:t>
       </w:r>
-      <w:commentRangeEnd w:id="47"/>
+      <w:commentRangeEnd w:id="44"/>
       <w:r>
         <w:rPr>
           <w:rStyle w:val="CommentReference"/>
         </w:rPr>
-        <w:commentReference w:id="47"/>
+        <w:commentReference w:id="44"/>
       </w:r>
     </w:p>
     <w:p>
@@ -7844,30 +7808,7 @@
       </w:r>
       <w:r>
         <w:tab/>
-      </w:r>
-      <w:proofErr w:type="spellStart"/>
-      <w:r>
-        <w:t>Postolka</w:t>
-      </w:r>
-      <w:proofErr w:type="spellEnd"/>
-      <w:r>
-        <w:t xml:space="preserve"> B, Taylor WR, </w:t>
-      </w:r>
-      <w:proofErr w:type="spellStart"/>
-      <w:r>
-        <w:t>Dätwyler</w:t>
-      </w:r>
-      <w:proofErr w:type="spellEnd"/>
-      <w:r>
-        <w:t xml:space="preserve"> K, Heller MO, List R, Schütz P. Interpretation of natural </w:t>
-      </w:r>
-      <w:proofErr w:type="spellStart"/>
-      <w:r>
-        <w:t>tibio</w:t>
-      </w:r>
-      <w:proofErr w:type="spellEnd"/>
-      <w:r>
-        <w:t>-femoral kinematics critically depends upon the kinematic analysis approach: A survey and comparison of methodologies. Journal of Biomechanics 2022; 144 :111306. https://doi.org/10.1016/j.jbiomech.2022.111306</w:t>
+        <w:t>Postolka B, Taylor WR, Dätwyler K, Heller MO, List R, Schütz P. Interpretation of natural tibio-femoral kinematics critically depends upon the kinematic analysis approach: A survey and comparison of methodologies. Journal of Biomechanics 2022; 144 :111306. https://doi.org/10.1016/j.jbiomech.2022.111306</w:t>
       </w:r>
     </w:p>
     <w:p>
@@ -7875,7 +7816,6 @@
         <w:pStyle w:val="Bibliography"/>
       </w:pPr>
       <w:r>
-        <w:lastRenderedPageBreak/>
         <w:t xml:space="preserve">2. </w:t>
       </w:r>
       <w:r>
@@ -7892,22 +7832,7 @@
       </w:r>
       <w:r>
         <w:tab/>
-      </w:r>
-      <w:proofErr w:type="spellStart"/>
-      <w:r>
-        <w:t>Astephen</w:t>
-      </w:r>
-      <w:proofErr w:type="spellEnd"/>
-      <w:r>
-        <w:t xml:space="preserve"> JL, Deluzio KJ, Caldwell GE, Dunbar MJ. Biomechanical changes at the hip, knee, and ankle joints during gait are associated with knee osteoarthritis severity. Journal </w:t>
-      </w:r>
-      <w:proofErr w:type="spellStart"/>
-      <w:r>
-        <w:t>Orthopaedic</w:t>
-      </w:r>
-      <w:proofErr w:type="spellEnd"/>
-      <w:r>
-        <w:t xml:space="preserve"> Research 2008; 26 :332–41. https://doi.org/10.1002/jor.20496</w:t>
+        <w:t>Astephen JL, Deluzio KJ, Caldwell GE, Dunbar MJ. Biomechanical changes at the hip, knee, and ankle joints during gait are associated with knee osteoarthritis severity. Journal Orthopaedic Research 2008; 26 :332–41. https://doi.org/10.1002/jor.20496</w:t>
       </w:r>
     </w:p>
     <w:p>
@@ -7931,15 +7856,7 @@
       </w:r>
       <w:r>
         <w:tab/>
-        <w:t xml:space="preserve">Georgoulis AD, </w:t>
-      </w:r>
-      <w:proofErr w:type="spellStart"/>
-      <w:r>
-        <w:t>Papadonikolakis</w:t>
-      </w:r>
-      <w:proofErr w:type="spellEnd"/>
-      <w:r>
-        <w:t xml:space="preserve"> A, Papageorgiou CD, Mitsou A, Stergiou N. Three-Dimensional Tibiofemoral Kinematics of the Anterior Cruciate Ligament-Deficient and Reconstructed Knee during Walking. Am J Sports Med 2003; 31 :75–9. https://doi.org/10.1177/03635465030310012401</w:t>
+        <w:t>Georgoulis AD, Papadonikolakis A, Papageorgiou CD, Mitsou A, Stergiou N. Three-Dimensional Tibiofemoral Kinematics of the Anterior Cruciate Ligament-Deficient and Reconstructed Knee during Walking. Am J Sports Med 2003; 31 :75–9. https://doi.org/10.1177/03635465030310012401</w:t>
       </w:r>
     </w:p>
     <w:p>
@@ -7951,22 +7868,7 @@
       </w:r>
       <w:r>
         <w:tab/>
-      </w:r>
-      <w:proofErr w:type="spellStart"/>
-      <w:r>
-        <w:t>Barrance</w:t>
-      </w:r>
-      <w:proofErr w:type="spellEnd"/>
-      <w:r>
-        <w:t xml:space="preserve"> PJ, Williams GN, Snyder-Mackler L, Buchanan TS. Altered knee kinematics in ACL-deficient non-copers: a comparison using dynamic MRI. J </w:t>
-      </w:r>
-      <w:proofErr w:type="spellStart"/>
-      <w:r>
-        <w:t>Orthop</w:t>
-      </w:r>
-      <w:proofErr w:type="spellEnd"/>
-      <w:r>
-        <w:t xml:space="preserve"> Res 2006; 24 :132–40. https://doi.org/10.1002/jor.20016</w:t>
+        <w:t>Barrance PJ, Williams GN, Snyder-Mackler L, Buchanan TS. Altered knee kinematics in ACL-deficient non-copers: a comparison using dynamic MRI. J Orthop Res 2006; 24 :132–40. https://doi.org/10.1002/jor.20016</w:t>
       </w:r>
     </w:p>
     <w:p>
@@ -7978,31 +7880,7 @@
       </w:r>
       <w:r>
         <w:tab/>
-        <w:t xml:space="preserve">Markolf KL, Burchfield DM, Shapiro MM, Shepard MF, </w:t>
-      </w:r>
-      <w:proofErr w:type="spellStart"/>
-      <w:r>
-        <w:t>Finerman</w:t>
-      </w:r>
-      <w:proofErr w:type="spellEnd"/>
-      <w:r>
-        <w:t xml:space="preserve"> GAM, </w:t>
-      </w:r>
-      <w:proofErr w:type="spellStart"/>
-      <w:r>
-        <w:t>Slauterbeck</w:t>
-      </w:r>
-      <w:proofErr w:type="spellEnd"/>
-      <w:r>
-        <w:t xml:space="preserve"> JL. Combined knee loading states that generate high anterior cruciate ligament forces. Journal </w:t>
-      </w:r>
-      <w:proofErr w:type="spellStart"/>
-      <w:r>
-        <w:t>Orthopaedic</w:t>
-      </w:r>
-      <w:proofErr w:type="spellEnd"/>
-      <w:r>
-        <w:t xml:space="preserve"> Research 1995; 13 :930–5. https://doi.org/10.1002/jor.1100130618</w:t>
+        <w:t>Markolf KL, Burchfield DM, Shapiro MM, Shepard MF, Finerman GAM, Slauterbeck JL. Combined knee loading states that generate high anterior cruciate ligament forces. Journal Orthopaedic Research 1995; 13 :930–5. https://doi.org/10.1002/jor.1100130618</w:t>
       </w:r>
     </w:p>
     <w:p>
@@ -8026,31 +7904,7 @@
       </w:r>
       <w:r>
         <w:tab/>
-        <w:t xml:space="preserve">Andriacchi TP, </w:t>
-      </w:r>
-      <w:proofErr w:type="spellStart"/>
-      <w:r>
-        <w:t>Mündermann</w:t>
-      </w:r>
-      <w:proofErr w:type="spellEnd"/>
-      <w:r>
-        <w:t xml:space="preserve"> A. The role of ambulatory mechanics in the initiation and progression of knee osteoarthritis. Curr </w:t>
-      </w:r>
-      <w:proofErr w:type="spellStart"/>
-      <w:r>
-        <w:t>Opin</w:t>
-      </w:r>
-      <w:proofErr w:type="spellEnd"/>
-      <w:r>
-        <w:t xml:space="preserve"> </w:t>
-      </w:r>
-      <w:proofErr w:type="spellStart"/>
-      <w:r>
-        <w:t>Rheumatol</w:t>
-      </w:r>
-      <w:proofErr w:type="spellEnd"/>
-      <w:r>
-        <w:t xml:space="preserve"> 2006; 18 :514–8. https://doi.org/10.1097/01.bor.0000240365.16842.4e</w:t>
+        <w:t>Andriacchi TP, Mündermann A. The role of ambulatory mechanics in the initiation and progression of knee osteoarthritis. Curr Opin Rheumatol 2006; 18 :514–8. https://doi.org/10.1097/01.bor.0000240365.16842.4e</w:t>
       </w:r>
     </w:p>
     <w:p>
@@ -8062,15 +7916,7 @@
       </w:r>
       <w:r>
         <w:tab/>
-        <w:t xml:space="preserve">Conconi M, De Carli F, Berni M, </w:t>
-      </w:r>
-      <w:proofErr w:type="spellStart"/>
-      <w:r>
-        <w:t>Sancisi</w:t>
-      </w:r>
-      <w:proofErr w:type="spellEnd"/>
-      <w:r>
-        <w:t xml:space="preserve"> N, Parenti-Castelli V, Monetti G. In-Vivo Quantification of Knee Deep-Flexion in Physiological Loading Condition trough Dynamic MRI. Applied Sciences 2023; 13 :629. https://doi.org/10.3390/app13010629</w:t>
+        <w:t>Conconi M, De Carli F, Berni M, Sancisi N, Parenti-Castelli V, Monetti G. In-Vivo Quantification of Knee Deep-Flexion in Physiological Loading Condition trough Dynamic MRI. Applied Sciences 2023; 13 :629. https://doi.org/10.3390/app13010629</w:t>
       </w:r>
     </w:p>
     <w:p>
@@ -8082,31 +7928,7 @@
       </w:r>
       <w:r>
         <w:tab/>
-        <w:t xml:space="preserve">Draper CE, </w:t>
-      </w:r>
-      <w:proofErr w:type="spellStart"/>
-      <w:r>
-        <w:t>Besier</w:t>
-      </w:r>
-      <w:proofErr w:type="spellEnd"/>
-      <w:r>
-        <w:t xml:space="preserve"> TF, Santos JM, Jennings F, </w:t>
-      </w:r>
-      <w:proofErr w:type="spellStart"/>
-      <w:r>
-        <w:t>Fredericson</w:t>
-      </w:r>
-      <w:proofErr w:type="spellEnd"/>
-      <w:r>
-        <w:t xml:space="preserve"> M, Gold GE, et al. Using real-time MRI to quantify altered joint kinematics in subjects with patellofemoral pain and to evaluate the effects of a patellar brace or sleeve on joint motion. J </w:t>
-      </w:r>
-      <w:proofErr w:type="spellStart"/>
-      <w:r>
-        <w:t>Orthop</w:t>
-      </w:r>
-      <w:proofErr w:type="spellEnd"/>
-      <w:r>
-        <w:t xml:space="preserve"> Res 2009; 27 :571–7. https://doi.org/10.1002/jor.20790</w:t>
+        <w:t>Draper CE, Besier TF, Santos JM, Jennings F, Fredericson M, Gold GE, et al. Using real-time MRI to quantify altered joint kinematics in subjects with patellofemoral pain and to evaluate the effects of a patellar brace or sleeve on joint motion. J Orthop Res 2009; 27 :571–7. https://doi.org/10.1002/jor.20790</w:t>
       </w:r>
     </w:p>
     <w:p>
@@ -8121,15 +7943,7 @@
       </w:r>
       <w:r>
         <w:tab/>
-        <w:t xml:space="preserve">Kaiser JM, </w:t>
-      </w:r>
-      <w:proofErr w:type="spellStart"/>
-      <w:r>
-        <w:t>Vignos</w:t>
-      </w:r>
-      <w:proofErr w:type="spellEnd"/>
-      <w:r>
-        <w:t xml:space="preserve"> MF, Kijowski R, Baer G, Thelen DG. Effect of Loading on In Vivo Tibiofemoral and Patellofemoral Kinematics of Healthy and ACL-Reconstructed Knees. </w:t>
+        <w:t xml:space="preserve">Kaiser JM, Vignos MF, Kijowski R, Baer G, Thelen DG. Effect of Loading on In Vivo Tibiofemoral and Patellofemoral Kinematics of Healthy and ACL-Reconstructed Knees. </w:t>
       </w:r>
       <w:r>
         <w:rPr>
@@ -8146,6 +7960,7 @@
         <w:rPr>
           <w:lang w:val="de-DE"/>
         </w:rPr>
+        <w:lastRenderedPageBreak/>
         <w:t xml:space="preserve">13. </w:t>
       </w:r>
       <w:r>
@@ -8164,7 +7979,6 @@
         <w:pStyle w:val="Bibliography"/>
       </w:pPr>
       <w:r>
-        <w:lastRenderedPageBreak/>
         <w:t xml:space="preserve">14. </w:t>
       </w:r>
       <w:r>
@@ -8235,31 +8049,7 @@
       </w:r>
       <w:r>
         <w:tab/>
-        <w:t xml:space="preserve">Brisson NM, Krämer M, Krahl LAN, Schill A, Duda GN, Reichenbach JR. A novel multipurpose device for guided knee motion and loading during dynamic magnetic resonance imaging. </w:t>
-      </w:r>
-      <w:proofErr w:type="spellStart"/>
-      <w:r>
-        <w:t>Zeitschrift</w:t>
-      </w:r>
-      <w:proofErr w:type="spellEnd"/>
-      <w:r>
-        <w:t xml:space="preserve"> für </w:t>
-      </w:r>
-      <w:proofErr w:type="spellStart"/>
-      <w:r>
-        <w:t>Medizinische</w:t>
-      </w:r>
-      <w:proofErr w:type="spellEnd"/>
-      <w:r>
-        <w:t xml:space="preserve"> </w:t>
-      </w:r>
-      <w:proofErr w:type="spellStart"/>
-      <w:r>
-        <w:t>Physik</w:t>
-      </w:r>
-      <w:proofErr w:type="spellEnd"/>
-      <w:r>
-        <w:t xml:space="preserve"> 2022; 32 :500–13. https://doi.org/10.1016/j.zemedi.2021.12.002</w:t>
+        <w:t>Brisson NM, Krämer M, Krahl LAN, Schill A, Duda GN, Reichenbach JR. A novel multipurpose device for guided knee motion and loading during dynamic magnetic resonance imaging. Zeitschrift für Medizinische Physik 2022; 32 :500–13. https://doi.org/10.1016/j.zemedi.2021.12.002</w:t>
       </w:r>
     </w:p>
     <w:p>
@@ -8274,23 +8064,7 @@
       </w:r>
       <w:r>
         <w:tab/>
-        <w:t xml:space="preserve">Winkelmann S, </w:t>
-      </w:r>
-      <w:proofErr w:type="spellStart"/>
-      <w:r>
-        <w:t>Schaeffter</w:t>
-      </w:r>
-      <w:proofErr w:type="spellEnd"/>
-      <w:r>
-        <w:t xml:space="preserve"> T, Koehler T, Eggers H, </w:t>
-      </w:r>
-      <w:proofErr w:type="spellStart"/>
-      <w:r>
-        <w:t>Doessel</w:t>
-      </w:r>
-      <w:proofErr w:type="spellEnd"/>
-      <w:r>
-        <w:t xml:space="preserve"> O. An Optimal Radial Profile Order Based on the Golden Ratio for Time-Resolved MRI. </w:t>
+        <w:t xml:space="preserve">Winkelmann S, Schaeffter T, Koehler T, Eggers H, Doessel O. An Optimal Radial Profile Order Based on the Golden Ratio for Time-Resolved MRI. </w:t>
       </w:r>
       <w:r>
         <w:rPr>
@@ -8356,14 +8130,7 @@
       </w:r>
       <w:r>
         <w:tab/>
-      </w:r>
-      <w:proofErr w:type="spellStart"/>
-      <w:r>
-        <w:t>Aleksiev</w:t>
-      </w:r>
-      <w:proofErr w:type="spellEnd"/>
-      <w:r>
-        <w:t xml:space="preserve"> M, Krämer M, Brisson NM, Maggioni MB, Duda GN, Reichenbach JR. High-resolution CINE imaging of active guided knee motion using continuously acquired golden-angle radial MRI and rotary sensor information. Magnetic Resonance Imaging 2022; 92 :161–8. https://doi.org/10.1016/j.mri.2022.06.015</w:t>
+        <w:t>Aleksiev M, Krämer M, Brisson NM, Maggioni MB, Duda GN, Reichenbach JR. High-resolution CINE imaging of active guided knee motion using continuously acquired golden-angle radial MRI and rotary sensor information. Magnetic Resonance Imaging 2022; 92 :161–8. https://doi.org/10.1016/j.mri.2022.06.015</w:t>
       </w:r>
     </w:p>
     <w:p>
@@ -8387,15 +8154,7 @@
       </w:r>
       <w:r>
         <w:tab/>
-        <w:t xml:space="preserve">Canny J. A Computational Approach to Edge Detection. IEEE Trans Pattern Anal Mach </w:t>
-      </w:r>
-      <w:proofErr w:type="spellStart"/>
-      <w:r>
-        <w:t>Intell</w:t>
-      </w:r>
-      <w:proofErr w:type="spellEnd"/>
-      <w:r>
-        <w:t xml:space="preserve"> 1986; PAMI-8 :679–98. https://doi.org/10.1109/TPAMI.1986.4767851</w:t>
+        <w:t>Canny J. A Computational Approach to Edge Detection. IEEE Trans Pattern Anal Mach Intell 1986; PAMI-8 :679–98. https://doi.org/10.1109/TPAMI.1986.4767851</w:t>
       </w:r>
     </w:p>
     <w:p>
@@ -8410,14 +8169,7 @@
       </w:r>
       <w:r>
         <w:tab/>
-      </w:r>
-      <w:proofErr w:type="spellStart"/>
-      <w:r>
-        <w:t>Dillencourt</w:t>
-      </w:r>
-      <w:proofErr w:type="spellEnd"/>
-      <w:r>
-        <w:t xml:space="preserve"> MB, Samet H, Tamminen M. A general approach to connected-component labeling for arbitrary image representations. </w:t>
+        <w:t xml:space="preserve">Dillencourt MB, Samet H, Tamminen M. A general approach to connected-component labeling for arbitrary image representations. </w:t>
       </w:r>
       <w:r>
         <w:rPr>
@@ -8444,15 +8196,7 @@
         <w:t xml:space="preserve">Hinneburg A, Aggarwal CC, Keim DA. </w:t>
       </w:r>
       <w:r>
-        <w:t xml:space="preserve">What is the nearest neighbor in high dimensional spaces? Proc of the 26th </w:t>
-      </w:r>
-      <w:proofErr w:type="spellStart"/>
-      <w:r>
-        <w:t>Internat</w:t>
-      </w:r>
-      <w:proofErr w:type="spellEnd"/>
-      <w:r>
-        <w:t xml:space="preserve"> Conference on Very Large Databases, Cairo, Egypt, 2000 2000; :506–15</w:t>
+        <w:t>What is the nearest neighbor in high dimensional spaces? Proc of the 26th Internat Conference on Very Large Databases, Cairo, Egypt, 2000 2000; :506–15</w:t>
       </w:r>
     </w:p>
     <w:p>
@@ -8460,6 +8204,7 @@
         <w:pStyle w:val="Bibliography"/>
       </w:pPr>
       <w:r>
+        <w:lastRenderedPageBreak/>
         <w:t xml:space="preserve">26. </w:t>
       </w:r>
       <w:r>
@@ -8472,35 +8217,11 @@
         <w:pStyle w:val="Bibliography"/>
       </w:pPr>
       <w:r>
-        <w:lastRenderedPageBreak/>
         <w:t xml:space="preserve">27. </w:t>
       </w:r>
       <w:r>
         <w:tab/>
-      </w:r>
-      <w:proofErr w:type="spellStart"/>
-      <w:r>
-        <w:t>Sofroniew</w:t>
-      </w:r>
-      <w:proofErr w:type="spellEnd"/>
-      <w:r>
-        <w:t xml:space="preserve"> N, Lambert T, Evans K, Nunez-Iglesias J, </w:t>
-      </w:r>
-      <w:proofErr w:type="spellStart"/>
-      <w:r>
-        <w:t>Bokota</w:t>
-      </w:r>
-      <w:proofErr w:type="spellEnd"/>
-      <w:r>
-        <w:t xml:space="preserve"> G, Winston P, et al. </w:t>
-      </w:r>
-      <w:proofErr w:type="spellStart"/>
-      <w:r>
-        <w:t>napari</w:t>
-      </w:r>
-      <w:proofErr w:type="spellEnd"/>
-      <w:r>
-        <w:t>: a multi-dimensional image viewer for Python. 2022; https://doi.org/10.5281/ZENODO.6598542</w:t>
+        <w:t>Sofroniew N, Lambert T, Evans K, Nunez-Iglesias J, Bokota G, Winston P, et al. napari: a multi-dimensional image viewer for Python. 2022; https://doi.org/10.5281/ZENODO.6598542</w:t>
       </w:r>
     </w:p>
     <w:p>
@@ -8512,15 +8233,7 @@
       </w:r>
       <w:r>
         <w:tab/>
-        <w:t>Jolliffe IT. Principal component analysis. 2. ed., [</w:t>
-      </w:r>
-      <w:proofErr w:type="spellStart"/>
-      <w:r>
-        <w:t>Nachdr</w:t>
-      </w:r>
-      <w:proofErr w:type="spellEnd"/>
-      <w:r>
-        <w:t>.]. 2004;</w:t>
+        <w:t>Jolliffe IT. Principal component analysis. 2. ed., [Nachdr.]. 2004;</w:t>
       </w:r>
     </w:p>
     <w:p>
@@ -8532,15 +8245,7 @@
       </w:r>
       <w:r>
         <w:tab/>
-        <w:t xml:space="preserve">Fellows RA, Hill NA, Gill HS, </w:t>
-      </w:r>
-      <w:proofErr w:type="spellStart"/>
-      <w:r>
-        <w:t>MacIntyre</w:t>
-      </w:r>
-      <w:proofErr w:type="spellEnd"/>
-      <w:r>
-        <w:t xml:space="preserve"> NJ, Harrison MM, Ellis RE, et al. Magnetic resonance imaging for in vivo assessment of three-dimensional patellar tracking. Journal of Biomechanics 2005; 38 :1643–52. https://doi.org/10.1016/j.jbiomech.2004.07.021</w:t>
+        <w:t>Fellows RA, Hill NA, Gill HS, MacIntyre NJ, Harrison MM, Ellis RE, et al. Magnetic resonance imaging for in vivo assessment of three-dimensional patellar tracking. Journal of Biomechanics 2005; 38 :1643–52. https://doi.org/10.1016/j.jbiomech.2004.07.021</w:t>
       </w:r>
     </w:p>
     <w:p>
@@ -8722,7 +8427,7 @@
       </w:r>
     </w:p>
   </w:comment>
-  <w:comment w:id="10" w:author="Brisson, Nicholas" w:date="2024-10-02T15:34:00Z" w:initials="BN">
+  <w:comment w:id="10" w:author="Brisson, Nicholas" w:date="2024-10-02T15:36:00Z" w:initials="BN">
     <w:p>
       <w:pPr>
         <w:pStyle w:val="CommentText"/>
@@ -8734,11 +8439,11 @@
         <w:annotationRef/>
       </w:r>
       <w:r>
-        <w:t>@Martin – shouldn’t this be FS?</w:t>
+        <w:t>Out of curiosity – why did you use 2 degree windows, and not 1 or 0.5°?</w:t>
       </w:r>
     </w:p>
   </w:comment>
-  <w:comment w:id="11" w:author="Brisson, Nicholas" w:date="2024-10-02T15:36:00Z" w:initials="BN">
+  <w:comment w:id="11" w:author="Aayush Nepal" w:date="2024-10-05T16:28:00Z" w:initials="AN">
     <w:p>
       <w:pPr>
         <w:pStyle w:val="CommentText"/>
@@ -8750,11 +8455,11 @@
         <w:annotationRef/>
       </w:r>
       <w:r>
-        <w:t>Out of curiosity – why did you use 2 degree windows, and not 1 or 0.5°?</w:t>
+        <w:t xml:space="preserve">Less than 2 would result in too many frames so just took longer to recontsruct, load and handle the data. Larger than 2 would not give enough number of frames for analysis. </w:t>
       </w:r>
     </w:p>
   </w:comment>
-  <w:comment w:id="12" w:author="Aayush Nepal" w:date="2024-10-05T16:28:00Z" w:initials="AN">
+  <w:comment w:id="12" w:author="Brisson, Nicholas" w:date="2024-10-02T15:36:00Z" w:initials="BN">
     <w:p>
       <w:pPr>
         <w:pStyle w:val="CommentText"/>
@@ -8766,11 +8471,11 @@
         <w:annotationRef/>
       </w:r>
       <w:r>
-        <w:t xml:space="preserve">Less than 2 would result in too many frames so just took longer to recontsruct, load and handle the data. Larger than 2 would not give enough number of frames for analysis. </w:t>
+        <w:t>Also just out of curiousity – I assume there are less data points samples at the extremities of the ROM because the subject might not always reach the end points on each movement cycle – So, how do you decide what the minimum and maximum angles are when reconstructing the data??</w:t>
       </w:r>
     </w:p>
   </w:comment>
-  <w:comment w:id="13" w:author="Brisson, Nicholas" w:date="2024-10-02T15:36:00Z" w:initials="BN">
+  <w:comment w:id="13" w:author="Aayush Nepal [2]" w:date="2024-10-07T08:29:00Z" w:initials="AN">
     <w:p>
       <w:pPr>
         <w:pStyle w:val="CommentText"/>
@@ -8782,11 +8487,11 @@
         <w:annotationRef/>
       </w:r>
       <w:r>
-        <w:t>Also just out of curiousity – I assume there are less data points samples at the extremities of the ROM because the subject might not always reach the end points on each movement cycle – So, how do you decide what the minimum and maximum angles are when reconstructing the data??</w:t>
+        <w:t xml:space="preserve">That is true. In general, there were less data points at full extension, but not at max flexion. So, after reconstruction, such a frame was discarded. We did not predetermine the range of motion to reconstruct, but rather discard a frame with less data (number of spokes) after reconstruction. The algorithm determines it automatically by using the minimum and maximum value of the angles given by the rotary encoder. </w:t>
       </w:r>
     </w:p>
   </w:comment>
-  <w:comment w:id="14" w:author="Aayush Nepal [2]" w:date="2024-10-07T08:29:00Z" w:initials="AN">
+  <w:comment w:id="14" w:author="Brisson, Nicholas" w:date="2024-10-02T16:05:00Z" w:initials="BN">
     <w:p>
       <w:pPr>
         <w:pStyle w:val="CommentText"/>
@@ -8798,11 +8503,11 @@
         <w:annotationRef/>
       </w:r>
       <w:r>
-        <w:t xml:space="preserve">That is true. In general, there were less data points at full extension, but not at max flexion. So, after reconstruction, such a frame was discarded. We did not predetermine the range of motion to reconstruct, but rather discard a frame with less data (number of spokes) after reconstruction. </w:t>
+        <w:t>Is there a reason you are mentioning that they were optimized only “once”? if not, suggest removing this word.</w:t>
       </w:r>
     </w:p>
   </w:comment>
-  <w:comment w:id="15" w:author="Brisson, Nicholas" w:date="2024-10-02T15:42:00Z" w:initials="BN">
+  <w:comment w:id="15" w:author="Aayush Nepal [2]" w:date="2024-10-07T09:03:00Z" w:initials="AN">
     <w:p>
       <w:pPr>
         <w:pStyle w:val="CommentText"/>
@@ -8814,11 +8519,11 @@
         <w:annotationRef/>
       </w:r>
       <w:r>
-        <w:t>I think it’s odd that this is the only thing you mention about CINE. You need to mention somewhere that you used CINE (maybe at the start of the previous paragraph when you talk about the reconstruction technique). Maybe also 1-2 lines quickly describing what CINE is/how it works, as this is not a standard approach…</w:t>
+        <w:t xml:space="preserve">Yes, to emphasize the “automatic” nature of the algorithm with minimal manual intervention. </w:t>
       </w:r>
     </w:p>
   </w:comment>
-  <w:comment w:id="16" w:author="Brisson, Nicholas" w:date="2024-10-02T16:04:00Z" w:initials="BN">
+  <w:comment w:id="16" w:author="Brisson, Nicholas" w:date="2024-10-02T16:07:00Z" w:initials="BN">
     <w:p>
       <w:pPr>
         <w:pStyle w:val="CommentText"/>
@@ -8830,11 +8535,11 @@
         <w:annotationRef/>
       </w:r>
       <w:r>
-        <w:t>Is this a known term? What does it mean?</w:t>
+        <w:t>Why this range of points? Why isn’t it a fixed number? (again, just for my personal understanding)</w:t>
       </w:r>
     </w:p>
   </w:comment>
-  <w:comment w:id="17" w:author="Brisson, Nicholas" w:date="2024-10-02T16:05:00Z" w:initials="BN">
+  <w:comment w:id="17" w:author="Aayush Nepal [2]" w:date="2024-10-07T09:10:00Z" w:initials="AN">
     <w:p>
       <w:pPr>
         <w:pStyle w:val="CommentText"/>
@@ -8846,11 +8551,11 @@
         <w:annotationRef/>
       </w:r>
       <w:r>
-        <w:t>Is there a reason you are mentioning that they were optimized only “once”? if not, suggest removing this word.</w:t>
+        <w:t xml:space="preserve">This was in the interest of code execution time. Fewer than 50 points did not work well as it could not follow the bone contours properly and more than 80 did not improve the results. I changed it to just 80 in the text.  </w:t>
       </w:r>
     </w:p>
   </w:comment>
-  <w:comment w:id="18" w:author="Aayush Nepal [2]" w:date="2024-10-07T09:03:00Z" w:initials="AN">
+  <w:comment w:id="18" w:author="Brisson, Nicholas" w:date="2024-10-02T16:19:00Z" w:initials="BN">
     <w:p>
       <w:pPr>
         <w:pStyle w:val="CommentText"/>
@@ -8862,11 +8567,11 @@
         <w:annotationRef/>
       </w:r>
       <w:r>
-        <w:t xml:space="preserve">Yes, to emphasize the “automatic” nature of the algorithm with minimal manual intervention. </w:t>
+        <w:t>There are no references for the computations presented in the whole paragraph…</w:t>
       </w:r>
     </w:p>
   </w:comment>
-  <w:comment w:id="19" w:author="Brisson, Nicholas" w:date="2024-10-02T16:07:00Z" w:initials="BN">
+  <w:comment w:id="19" w:author="Brisson, Nicholas" w:date="2024-10-02T16:10:00Z" w:initials="BN">
     <w:p>
       <w:pPr>
         <w:pStyle w:val="CommentText"/>
@@ -8878,11 +8583,11 @@
         <w:annotationRef/>
       </w:r>
       <w:r>
-        <w:t>Why this range of points? Why isn’t it a fixed number? (again, just for my personal understanding)</w:t>
+        <w:t>Is this a limitation of this approach? Biomechanically/anatomically/physiologically, the tibiofemoral joint is not a pure hinge joint, so wouldn’t this assumption lead to errors?</w:t>
       </w:r>
     </w:p>
   </w:comment>
-  <w:comment w:id="20" w:author="Aayush Nepal [2]" w:date="2024-10-07T09:10:00Z" w:initials="AN">
+  <w:comment w:id="20" w:author="Brisson, Nicholas" w:date="2024-10-02T16:12:00Z" w:initials="BN">
     <w:p>
       <w:pPr>
         <w:pStyle w:val="CommentText"/>
@@ -8894,11 +8599,11 @@
         <w:annotationRef/>
       </w:r>
       <w:r>
-        <w:t xml:space="preserve">This was in the interest of code execution time. Fewer than 50 points did not work well as it could not follow the bone contours properly and more than 80 did not improve the results. I changed it to just 80 in the text.  </w:t>
+        <w:t>This symbol is not in the formula above…</w:t>
       </w:r>
     </w:p>
   </w:comment>
-  <w:comment w:id="21" w:author="Brisson, Nicholas" w:date="2024-10-02T16:19:00Z" w:initials="BN">
+  <w:comment w:id="21" w:author="Brisson, Nicholas" w:date="2024-10-02T16:14:00Z" w:initials="BN">
     <w:p>
       <w:pPr>
         <w:pStyle w:val="CommentText"/>
@@ -8910,11 +8615,16 @@
         <w:annotationRef/>
       </w:r>
       <w:r>
-        <w:t>There are no references for the computations presented in the whole paragraph…</w:t>
-      </w:r>
+        <w:t>This symbol is not in the formula above or below…</w:t>
+      </w:r>
+    </w:p>
+    <w:p>
+      <w:pPr>
+        <w:pStyle w:val="CommentText"/>
+      </w:pPr>
     </w:p>
   </w:comment>
-  <w:comment w:id="22" w:author="Brisson, Nicholas" w:date="2024-10-02T16:10:00Z" w:initials="BN">
+  <w:comment w:id="22" w:author="Brisson, Nicholas" w:date="2024-10-02T16:15:00Z" w:initials="BN">
     <w:p>
       <w:pPr>
         <w:pStyle w:val="CommentText"/>
@@ -8926,11 +8636,11 @@
         <w:annotationRef/>
       </w:r>
       <w:r>
-        <w:t>Is this a limitation of this approach? Biomechanically/anatomically/physiologically, the tibiofemoral joint is not a pure hinge joint, so wouldn’t this assumption lead to errors?</w:t>
+        <w:t xml:space="preserve">This is oddly written. A cost function that minimizes WHAT? write and actual word there instead of putting a whole formula. </w:t>
       </w:r>
     </w:p>
   </w:comment>
-  <w:comment w:id="23" w:author="Brisson, Nicholas" w:date="2024-10-02T16:12:00Z" w:initials="BN">
+  <w:comment w:id="23" w:author="Brisson, Nicholas" w:date="2024-10-02T16:22:00Z" w:initials="BN">
     <w:p>
       <w:pPr>
         <w:pStyle w:val="CommentText"/>
@@ -8942,11 +8652,11 @@
         <w:annotationRef/>
       </w:r>
       <w:r>
-        <w:t>This symbol is not in the formula above…</w:t>
+        <w:t>This sentence I way too long and hard to read. Please split up.</w:t>
       </w:r>
     </w:p>
   </w:comment>
-  <w:comment w:id="24" w:author="Brisson, Nicholas" w:date="2024-10-02T16:14:00Z" w:initials="BN">
+  <w:comment w:id="24" w:author="Brisson, Nicholas" w:date="2024-10-02T16:45:00Z" w:initials="BN">
     <w:p>
       <w:pPr>
         <w:pStyle w:val="CommentText"/>
@@ -8958,16 +8668,53 @@
         <w:annotationRef/>
       </w:r>
       <w:r>
-        <w:t>This symbol is not in the formula above or below…</w:t>
-      </w:r>
-    </w:p>
+        <w:t>Word - differences?</w:t>
+      </w:r>
+    </w:p>
+  </w:comment>
+  <w:comment w:id="25" w:author="Brisson, Nicholas" w:date="2024-10-02T16:50:00Z" w:initials="BN">
     <w:p>
       <w:pPr>
         <w:pStyle w:val="CommentText"/>
       </w:pPr>
+      <w:r>
+        <w:rPr>
+          <w:rStyle w:val="CommentReference"/>
+        </w:rPr>
+        <w:annotationRef/>
+      </w:r>
+      <w:r>
+        <w:t xml:space="preserve">I find the whole Results section a bit odd. It’s essentially a copy-paste of the Figure Captions. I don’t think that should be the case. Instead, the main Results text should describe the main findings and not directly explain/makes reference to different aspects of the figures (that’s what the captions are for…) </w:t>
+      </w:r>
+    </w:p>
+    <w:p>
+      <w:pPr>
+        <w:pStyle w:val="CommentText"/>
+      </w:pPr>
+    </w:p>
+    <w:p>
+      <w:pPr>
+        <w:pStyle w:val="CommentText"/>
+      </w:pPr>
+      <w:r>
+        <w:t xml:space="preserve">Currently, the main text reads as figure captions rather than main text. Suggest re-writing to provide the main results of the algorithm, which is then complemented by the figure. </w:t>
+      </w:r>
+    </w:p>
+    <w:p>
+      <w:pPr>
+        <w:pStyle w:val="CommentText"/>
+      </w:pPr>
+    </w:p>
+    <w:p>
+      <w:pPr>
+        <w:pStyle w:val="CommentText"/>
+      </w:pPr>
+      <w:r>
+        <w:t>I’ll have a closer look at the next version :)</w:t>
+      </w:r>
     </w:p>
   </w:comment>
-  <w:comment w:id="25" w:author="Brisson, Nicholas" w:date="2024-10-02T16:15:00Z" w:initials="BN">
+  <w:comment w:id="26" w:author="Brisson, Nicholas" w:date="2024-10-03T15:04:00Z" w:initials="BN">
     <w:p>
       <w:pPr>
         <w:pStyle w:val="CommentText"/>
@@ -8979,11 +8726,11 @@
         <w:annotationRef/>
       </w:r>
       <w:r>
-        <w:t xml:space="preserve">This is oddly written. A cost function that minimizes WHAT? write and actual word there instead of putting a whole formula. </w:t>
+        <w:t>I don’t understand this results. What does the rate of change of angle actually tell us about the semiauto vs manual segmentation outcomes??</w:t>
       </w:r>
     </w:p>
   </w:comment>
-  <w:comment w:id="26" w:author="Brisson, Nicholas" w:date="2024-10-02T16:22:00Z" w:initials="BN">
+  <w:comment w:id="27" w:author="Brisson, Nicholas" w:date="2024-10-03T15:08:00Z" w:initials="BN">
     <w:p>
       <w:pPr>
         <w:pStyle w:val="CommentText"/>
@@ -8995,11 +8742,11 @@
         <w:annotationRef/>
       </w:r>
       <w:r>
-        <w:t>This sentence I way too long and hard to read. Please split up.</w:t>
+        <w:t>These CVs are HUGE!! I get that 34% &lt; 59%, but both these values suck.. Maybe I don’t understand exactly how these value are obtained. Perhaps we can chat about how these are calculated, and what they really mean.</w:t>
       </w:r>
     </w:p>
   </w:comment>
-  <w:comment w:id="27" w:author="Brisson, Nicholas" w:date="2024-10-02T16:45:00Z" w:initials="BN">
+  <w:comment w:id="28" w:author="Brisson, Nicholas" w:date="2024-10-03T15:43:00Z" w:initials="BN">
     <w:p>
       <w:pPr>
         <w:pStyle w:val="CommentText"/>
@@ -9011,11 +8758,11 @@
         <w:annotationRef/>
       </w:r>
       <w:r>
-        <w:t>Word - differences?</w:t>
+        <w:t>General comment – what is missing to me in the discussion is a discussion/comparison of previous studies that analyzed knee kinematics from MRI data. How do your results compare?</w:t>
       </w:r>
     </w:p>
   </w:comment>
-  <w:comment w:id="28" w:author="Brisson, Nicholas" w:date="2024-10-02T16:50:00Z" w:initials="BN">
+  <w:comment w:id="29" w:author="Brisson, Nicholas" w:date="2024-10-03T14:42:00Z" w:initials="BN">
     <w:p>
       <w:pPr>
         <w:pStyle w:val="CommentText"/>
@@ -9027,7 +8774,7 @@
         <w:annotationRef/>
       </w:r>
       <w:r>
-        <w:t xml:space="preserve">I find the whole Results section a bit odd. It’s essentially a copy-paste of the Figure Captions. I don’t think that should be the case. Instead, the main Results text should describe the main findings and not directly explain/makes reference to different aspects of the figures (that’s what the captions are for…) </w:t>
+        <w:t>Is that really what the results show? Based on what?</w:t>
       </w:r>
     </w:p>
     <w:p>
@@ -9040,136 +8787,46 @@
         <w:pStyle w:val="CommentText"/>
       </w:pPr>
       <w:r>
-        <w:t xml:space="preserve">Currently, the main text reads as figure captions rather than main text. Suggest re-writing to provide the main results of the algorithm, which is then complemented by the figure. </w:t>
-      </w:r>
-    </w:p>
+        <w:t xml:space="preserve">How do you define “significant advantages?” </w:t>
+      </w:r>
+    </w:p>
+  </w:comment>
+  <w:comment w:id="30" w:author="Brisson, Nicholas" w:date="2024-10-03T14:43:00Z" w:initials="BN">
     <w:p>
       <w:pPr>
         <w:pStyle w:val="CommentText"/>
       </w:pPr>
-    </w:p>
+      <w:r>
+        <w:rPr>
+          <w:rStyle w:val="CommentReference"/>
+        </w:rPr>
+        <w:annotationRef/>
+      </w:r>
+      <w:r>
+        <w:t>OF WHAT?</w:t>
+      </w:r>
+    </w:p>
+  </w:comment>
+  <w:comment w:id="31" w:author="Brisson, Nicholas" w:date="2024-10-03T14:46:00Z" w:initials="BN">
     <w:p>
       <w:pPr>
         <w:pStyle w:val="CommentText"/>
       </w:pPr>
       <w:r>
-        <w:t>I’ll have a closer look at the next version :)</w:t>
+        <w:rPr>
+          <w:rStyle w:val="CommentReference"/>
+        </w:rPr>
+        <w:annotationRef/>
+      </w:r>
+      <w:r>
+        <w:t xml:space="preserve">OK, fine. But doesn’t our method potentially introduce errors due to </w:t>
+      </w:r>
+      <w:r>
+        <w:t>segmenting and tracking images of lower resolution compared to high res. Static images?</w:t>
       </w:r>
     </w:p>
   </w:comment>
-  <w:comment w:id="29" w:author="Brisson, Nicholas" w:date="2024-10-03T15:04:00Z" w:initials="BN">
-    <w:p>
-      <w:pPr>
-        <w:pStyle w:val="CommentText"/>
-      </w:pPr>
-      <w:r>
-        <w:rPr>
-          <w:rStyle w:val="CommentReference"/>
-        </w:rPr>
-        <w:annotationRef/>
-      </w:r>
-      <w:r>
-        <w:t>I don’t understand this results. What does the rate of change of angle actually tell us about the semiauto vs manual segmentation outcomes??</w:t>
-      </w:r>
-    </w:p>
-  </w:comment>
-  <w:comment w:id="30" w:author="Brisson, Nicholas" w:date="2024-10-03T15:08:00Z" w:initials="BN">
-    <w:p>
-      <w:pPr>
-        <w:pStyle w:val="CommentText"/>
-      </w:pPr>
-      <w:r>
-        <w:rPr>
-          <w:rStyle w:val="CommentReference"/>
-        </w:rPr>
-        <w:annotationRef/>
-      </w:r>
-      <w:r>
-        <w:t>These CVs are HUGE!! I get that 34% &lt; 59%, but both these values suck.. Maybe I don’t understand exactly how these value are obtained. Perhaps we can chat about how these are calculated, and what they really mean.</w:t>
-      </w:r>
-    </w:p>
-  </w:comment>
-  <w:comment w:id="31" w:author="Brisson, Nicholas" w:date="2024-10-03T15:43:00Z" w:initials="BN">
-    <w:p>
-      <w:pPr>
-        <w:pStyle w:val="CommentText"/>
-      </w:pPr>
-      <w:r>
-        <w:rPr>
-          <w:rStyle w:val="CommentReference"/>
-        </w:rPr>
-        <w:annotationRef/>
-      </w:r>
-      <w:r>
-        <w:t>General comment – what is missing to me in the discussion is a discussion/comparison of previous studies that analyzed knee kinematics from MRI data. How do your results compare?</w:t>
-      </w:r>
-    </w:p>
-  </w:comment>
-  <w:comment w:id="32" w:author="Brisson, Nicholas" w:date="2024-10-03T14:42:00Z" w:initials="BN">
-    <w:p>
-      <w:pPr>
-        <w:pStyle w:val="CommentText"/>
-      </w:pPr>
-      <w:r>
-        <w:rPr>
-          <w:rStyle w:val="CommentReference"/>
-        </w:rPr>
-        <w:annotationRef/>
-      </w:r>
-      <w:r>
-        <w:t>Is that really what the results show? Based on what?</w:t>
-      </w:r>
-    </w:p>
-    <w:p>
-      <w:pPr>
-        <w:pStyle w:val="CommentText"/>
-      </w:pPr>
-    </w:p>
-    <w:p>
-      <w:pPr>
-        <w:pStyle w:val="CommentText"/>
-      </w:pPr>
-      <w:r>
-        <w:t xml:space="preserve">How do you define “significant advantages?” </w:t>
-      </w:r>
-    </w:p>
-  </w:comment>
-  <w:comment w:id="33" w:author="Brisson, Nicholas" w:date="2024-10-03T14:43:00Z" w:initials="BN">
-    <w:p>
-      <w:pPr>
-        <w:pStyle w:val="CommentText"/>
-      </w:pPr>
-      <w:r>
-        <w:rPr>
-          <w:rStyle w:val="CommentReference"/>
-        </w:rPr>
-        <w:annotationRef/>
-      </w:r>
-      <w:r>
-        <w:t>OF WHAT?</w:t>
-      </w:r>
-    </w:p>
-  </w:comment>
-  <w:comment w:id="34" w:author="Brisson, Nicholas" w:date="2024-10-03T14:46:00Z" w:initials="BN">
-    <w:p>
-      <w:pPr>
-        <w:pStyle w:val="CommentText"/>
-      </w:pPr>
-      <w:r>
-        <w:rPr>
-          <w:rStyle w:val="CommentReference"/>
-        </w:rPr>
-        <w:annotationRef/>
-      </w:r>
-      <w:r>
-        <w:t xml:space="preserve">OK, fine. But doesn’t our method potentially introduce errors due to </w:t>
-      </w:r>
-      <w:r>
-        <w:t>segmenting and tracking images of lower resolution compared to high res. Static images?</w:t>
-      </w:r>
-    </w:p>
-  </w:comment>
-  <w:comment w:id="35" w:author="Brisson, Nicholas" w:date="2024-10-03T14:48:00Z" w:initials="BN">
+  <w:comment w:id="32" w:author="Brisson, Nicholas" w:date="2024-10-03T14:48:00Z" w:initials="BN">
     <w:p>
       <w:pPr>
         <w:pStyle w:val="CommentText"/>
@@ -9219,7 +8876,7 @@
       </w:r>
     </w:p>
   </w:comment>
-  <w:comment w:id="36" w:author="Brisson, Nicholas" w:date="2024-10-03T14:50:00Z" w:initials="BN">
+  <w:comment w:id="33" w:author="Brisson, Nicholas" w:date="2024-10-03T14:50:00Z" w:initials="BN">
     <w:p>
       <w:pPr>
         <w:pStyle w:val="CommentText"/>
@@ -9235,7 +8892,7 @@
       </w:r>
     </w:p>
   </w:comment>
-  <w:comment w:id="37" w:author="Brisson, Nicholas" w:date="2024-10-03T15:11:00Z" w:initials="BN">
+  <w:comment w:id="34" w:author="Brisson, Nicholas" w:date="2024-10-03T15:11:00Z" w:initials="BN">
     <w:p>
       <w:pPr>
         <w:pStyle w:val="CommentText"/>
@@ -9264,7 +8921,7 @@
       </w:r>
     </w:p>
   </w:comment>
-  <w:comment w:id="38" w:author="Brisson, Nicholas" w:date="2024-10-03T15:12:00Z" w:initials="BN">
+  <w:comment w:id="35" w:author="Brisson, Nicholas" w:date="2024-10-03T15:12:00Z" w:initials="BN">
     <w:p>
       <w:pPr>
         <w:pStyle w:val="CommentText"/>
@@ -9312,7 +8969,7 @@
       </w:r>
     </w:p>
   </w:comment>
-  <w:comment w:id="39" w:author="Brisson, Nicholas" w:date="2024-10-03T15:19:00Z" w:initials="BN">
+  <w:comment w:id="36" w:author="Brisson, Nicholas" w:date="2024-10-03T15:19:00Z" w:initials="BN">
     <w:p>
       <w:pPr>
         <w:pStyle w:val="CommentText"/>
@@ -9328,7 +8985,7 @@
       </w:r>
     </w:p>
   </w:comment>
-  <w:comment w:id="40" w:author="Brisson, Nicholas" w:date="2024-10-03T15:21:00Z" w:initials="BN">
+  <w:comment w:id="37" w:author="Brisson, Nicholas" w:date="2024-10-03T15:21:00Z" w:initials="BN">
     <w:p>
       <w:pPr>
         <w:pStyle w:val="CommentText"/>
@@ -9344,7 +9001,7 @@
       </w:r>
     </w:p>
   </w:comment>
-  <w:comment w:id="41" w:author="Brisson, Nicholas" w:date="2024-10-03T15:29:00Z" w:initials="BN">
+  <w:comment w:id="38" w:author="Brisson, Nicholas" w:date="2024-10-03T15:29:00Z" w:initials="BN">
     <w:p>
       <w:pPr>
         <w:pStyle w:val="CommentText"/>
@@ -9408,7 +9065,7 @@
       </w:pPr>
     </w:p>
   </w:comment>
-  <w:comment w:id="42" w:author="Brisson, Nicholas" w:date="2024-10-03T15:39:00Z" w:initials="BN">
+  <w:comment w:id="39" w:author="Brisson, Nicholas" w:date="2024-10-03T15:39:00Z" w:initials="BN">
     <w:p>
       <w:pPr>
         <w:pStyle w:val="CommentText"/>
@@ -9424,7 +9081,7 @@
       </w:r>
     </w:p>
   </w:comment>
-  <w:comment w:id="43" w:author="Brisson, Nicholas" w:date="2024-10-03T15:39:00Z" w:initials="BN">
+  <w:comment w:id="40" w:author="Brisson, Nicholas" w:date="2024-10-03T15:39:00Z" w:initials="BN">
     <w:p>
       <w:pPr>
         <w:pStyle w:val="CommentText"/>
@@ -9465,7 +9122,7 @@
       </w:r>
     </w:p>
   </w:comment>
-  <w:comment w:id="44" w:author="Brisson, Nicholas" w:date="2024-10-03T15:42:00Z" w:initials="BN">
+  <w:comment w:id="41" w:author="Brisson, Nicholas" w:date="2024-10-03T15:42:00Z" w:initials="BN">
     <w:p>
       <w:pPr>
         <w:pStyle w:val="CommentText"/>
@@ -9481,7 +9138,7 @@
       </w:r>
     </w:p>
   </w:comment>
-  <w:comment w:id="45" w:author="Brisson, Nicholas" w:date="2024-10-03T15:45:00Z" w:initials="BN">
+  <w:comment w:id="42" w:author="Brisson, Nicholas" w:date="2024-10-03T15:45:00Z" w:initials="BN">
     <w:p>
       <w:pPr>
         <w:pStyle w:val="CommentText"/>
@@ -9497,7 +9154,7 @@
       </w:r>
     </w:p>
   </w:comment>
-  <w:comment w:id="46" w:author="Brisson, Nicholas" w:date="2024-10-03T15:46:00Z" w:initials="BN">
+  <w:comment w:id="43" w:author="Brisson, Nicholas" w:date="2024-10-03T15:46:00Z" w:initials="BN">
     <w:p>
       <w:pPr>
         <w:pStyle w:val="CommentText"/>
@@ -9513,7 +9170,7 @@
       </w:r>
     </w:p>
   </w:comment>
-  <w:comment w:id="47" w:author="Brisson, Nicholas" w:date="2024-10-03T15:46:00Z" w:initials="BN">
+  <w:comment w:id="44" w:author="Brisson, Nicholas" w:date="2024-10-03T15:46:00Z" w:initials="BN">
     <w:p>
       <w:pPr>
         <w:pStyle w:val="CommentText"/>
@@ -9542,13 +9199,10 @@
   <w15:commentEx w15:paraId="0314EFB4" w15:paraIdParent="34A62A82" w15:done="0"/>
   <w15:commentEx w15:paraId="78E25A94" w15:done="0"/>
   <w15:commentEx w15:paraId="10D429C4" w15:paraIdParent="78E25A94" w15:done="0"/>
-  <w15:commentEx w15:paraId="11CC2098" w15:done="0"/>
   <w15:commentEx w15:paraId="3C5E43C8" w15:done="0"/>
   <w15:commentEx w15:paraId="097CC7D3" w15:paraIdParent="3C5E43C8" w15:done="0"/>
   <w15:commentEx w15:paraId="4662FA81" w15:done="0"/>
   <w15:commentEx w15:paraId="5F77F622" w15:paraIdParent="4662FA81" w15:done="0"/>
-  <w15:commentEx w15:paraId="2587B691" w15:done="0"/>
-  <w15:commentEx w15:paraId="1897C335" w15:done="0"/>
   <w15:commentEx w15:paraId="183A79BB" w15:done="0"/>
   <w15:commentEx w15:paraId="2615171A" w15:paraIdParent="183A79BB" w15:done="0"/>
   <w15:commentEx w15:paraId="600F66CF" w15:done="0"/>
@@ -9606,13 +9260,10 @@
   <w16cid:commentId w16cid:paraId="0314EFB4" w16cid:durableId="72D9F2D2"/>
   <w16cid:commentId w16cid:paraId="78E25A94" w16cid:durableId="2AA7DD88"/>
   <w16cid:commentId w16cid:paraId="10D429C4" w16cid:durableId="3819DEB8"/>
-  <w16cid:commentId w16cid:paraId="11CC2098" w16cid:durableId="2AA7E696"/>
   <w16cid:commentId w16cid:paraId="3C5E43C8" w16cid:durableId="2AA7E6E9"/>
   <w16cid:commentId w16cid:paraId="097CC7D3" w16cid:durableId="07C5CC52"/>
   <w16cid:commentId w16cid:paraId="4662FA81" w16cid:durableId="2AA7E711"/>
   <w16cid:commentId w16cid:paraId="5F77F622" w16cid:durableId="1EDE98C5"/>
-  <w16cid:commentId w16cid:paraId="2587B691" w16cid:durableId="2AA7E869"/>
-  <w16cid:commentId w16cid:paraId="1897C335" w16cid:durableId="2AA7ED7B"/>
   <w16cid:commentId w16cid:paraId="183A79BB" w16cid:durableId="2AA7EDC1"/>
   <w16cid:commentId w16cid:paraId="2615171A" w16cid:durableId="0F94EE6B"/>
   <w16cid:commentId w16cid:paraId="600F66CF" w16cid:durableId="2AA7EE2F"/>

</xml_diff>

<commit_message>
quick update before work.
</commit_message>
<xml_diff>
--- a/manuscript/v2/v3/v5/manuscript_v5.docx
+++ b/manuscript/v2/v3/v5/manuscript_v5.docx
@@ -486,7 +486,7 @@
         <w:rPr>
           <w:rFonts w:ascii="Verdana" w:hAnsi="Verdana"/>
         </w:rPr>
-        <w:instrText xml:space="preserve"> ADDIN ZOTERO_ITEM CSL_CITATION {"citationID":"h1PB19os","properties":{"formattedCitation":"[1]","plainCitation":"[1]","noteIndex":0},"citationItems":[{"id":49,"uris":["http://zotero.org/users/13606484/items/9UJIT8VW"],"itemData":{"id":49,"type":"article-journal","container-title":"Journal of Biomechanics","DOI":"10.1016/j.jbiomech.2022.111306","ISSN":"00219290","journalAbbreviation":"Journal of Biomechanics","language":"en","page":"111306","source":"DOI.org (Crossref)","title":"Interpretation of natural tibio-femoral kinematics critically depends upon the kinematic analysis approach: A survey and comparison of methodologies","title-short":"Interpretation of natural tibio-femoral kinematics critically depends upon the kinematic analysis approach","volume":"144","author":[{"family":"Postolka","given":"Barbara"},{"family":"Taylor","given":"William R."},{"family":"Dätwyler","given":"Katrin"},{"family":"Heller","given":"Markus O."},{"family":"List","given":"Renate"},{"family":"Schütz","given":"Pascal"}],"issued":{"date-parts":[["2022",11]]}}}],"schema":"https://github.com/citation-style-language/schema/raw/master/csl-citation.json"} </w:instrText>
+        <w:instrText xml:space="preserve"> ADDIN ZOTERO_ITEM CSL_CITATION {"citationID":"h1PB19os","properties":{"formattedCitation":"[1]","plainCitation":"[1]","noteIndex":0},"citationItems":[{"id":330,"uris":["http://zotero.org/users/13606484/items/9UJIT8VW"],"itemData":{"id":330,"type":"article-journal","container-title":"Journal of Biomechanics","DOI":"10.1016/j.jbiomech.2022.111306","ISSN":"00219290","journalAbbreviation":"Journal of Biomechanics","language":"en","page":"111306","source":"DOI.org (Crossref)","title":"Interpretation of natural tibio-femoral kinematics critically depends upon the kinematic analysis approach: A survey and comparison of methodologies","title-short":"Interpretation of natural tibio-femoral kinematics critically depends upon the kinematic analysis approach","volume":"144","author":[{"family":"Postolka","given":"Barbara"},{"family":"Taylor","given":"William R."},{"family":"Dätwyler","given":"Katrin"},{"family":"Heller","given":"Markus O."},{"family":"List","given":"Renate"},{"family":"Schütz","given":"Pascal"}],"issued":{"date-parts":[["2022",11]]}}}],"schema":"https://github.com/citation-style-language/schema/raw/master/csl-citation.json"} </w:instrText>
       </w:r>
       <w:r>
         <w:rPr>
@@ -564,7 +564,7 @@
         <w:rPr>
           <w:rFonts w:ascii="Verdana" w:hAnsi="Verdana"/>
         </w:rPr>
-        <w:instrText xml:space="preserve"> ADDIN ZOTERO_ITEM CSL_CITATION {"citationID":"uOQdMhmj","properties":{"formattedCitation":"[2\\uc0\\u8211{}4]","plainCitation":"[2–4]","noteIndex":0},"citationItems":[{"id":334,"uris":["http://zotero.org/users/13606484/items/UD6EBCPV"],"itemData":{"id":334,"type":"article-journal","container-title":"Journal of Biomechanics","DOI":"10.1016/S0021-9290(01)00036-7","ISSN":"00219290","issue":"7","journalAbbreviation":"Journal of Biomechanics","language":"en","license":"https://www.elsevier.com/tdm/userlicense/1.0/","page":"907-915","source":"DOI.org (Crossref)","title":"Gait characteristics of patients with knee osteoarthritis","volume":"34","author":[{"family":"Kaufman","given":"Kenton R"},{"family":"Hughes","given":"Christine"},{"family":"Morrey","given":"Bernard F"},{"family":"Morrey","given":"Michael"},{"family":"An","given":"Kai-Nan"}],"issued":{"date-parts":[["2001",7]]}}},{"id":335,"uris":["http://zotero.org/users/13606484/items/WCMJD8AZ"],"itemData":{"id":335,"type":"article-journal","abstract":"Abstract\n            Mechanical factors have been implicated in the progression of knee osteoarthritis (OA). Understanding how these factors change as the condition progresses would elucidate their role and help in developing interventions that could delay the progress of knee OA. In this cross</w:instrText>
+        <w:instrText xml:space="preserve"> ADDIN ZOTERO_ITEM CSL_CITATION {"citationID":"uOQdMhmj","properties":{"formattedCitation":"[2\\uc0\\u8211{}4]","plainCitation":"[2–4]","noteIndex":0},"citationItems":[{"id":356,"uris":["http://zotero.org/users/13606484/items/UD6EBCPV"],"itemData":{"id":356,"type":"article-journal","container-title":"Journal of Biomechanics","DOI":"10.1016/S0021-9290(01)00036-7","ISSN":"00219290","issue":"7","journalAbbreviation":"Journal of Biomechanics","language":"en","license":"https://www.elsevier.com/tdm/userlicense/1.0/","page":"907-915","source":"DOI.org (Crossref)","title":"Gait characteristics of patients with knee osteoarthritis","volume":"34","author":[{"family":"Kaufman","given":"Kenton R"},{"family":"Hughes","given":"Christine"},{"family":"Morrey","given":"Bernard F"},{"family":"Morrey","given":"Michael"},{"family":"An","given":"Kai-Nan"}],"issued":{"date-parts":[["2001",7]]}}},{"id":355,"uris":["http://zotero.org/users/13606484/items/WCMJD8AZ"],"itemData":{"id":355,"type":"article-journal","abstract":"Abstract\n            Mechanical factors have been implicated in the progression of knee osteoarthritis (OA). Understanding how these factors change as the condition progresses would elucidate their role and help in developing interventions that could delay the progress of knee OA. In this cross</w:instrText>
       </w:r>
       <w:r>
         <w:rPr>
@@ -588,7 +588,7 @@
         <w:rPr>
           <w:rFonts w:ascii="Verdana" w:hAnsi="Verdana"/>
         </w:rPr>
-        <w:instrText xml:space="preserve">stance knee adduction moments, decreased peak knee flexion moments, decreased peak hip adduction moments, and decreased peak hip extension moments. Changes found only in the severe knee OA group included multiple kinematic and kinetic differences at the hip, knee, and ankle joints. Gait differences that progressed with OA severity included decreased stance phase knee flexion angles, decreased early stance knee extension moments, decreased peak stance phase hip internal rotation moments, and decreased peak ankle dorsiflexion moments. © 2007 Orthopaedic Research Society. Published by Wiley Periodicals, Inc. J Orthop Res 26:332–341, 2008","container-title":"Journal of Orthopaedic Research","DOI":"10.1002/jor.20496","ISSN":"0736-0266, 1554-527X","issue":"3","journalAbbreviation":"Journal Orthopaedic Research","language":"en","page":"332-341","source":"DOI.org (Crossref)","title":"Biomechanical changes at the hip, knee, and ankle joints during gait are associated with knee osteoarthritis severity","volume":"26","author":[{"family":"Astephen","given":"Janie L."},{"family":"Deluzio","given":"Kevin J."},{"family":"Caldwell","given":"Graham E."},{"family":"Dunbar","given":"Michael J."}],"issued":{"date-parts":[["2008",3]]}}},{"id":51,"uris":["http://zotero.org/users/13606484/items/H3RBHS6B"],"itemData":{"id":51,"type":"article-journal","container-title":"Operative Techniques in Sports Medicine","DOI":"10.1053/j.otsm.2008.10.005","ISSN":"10601872","issue":"3","journalAbbreviation":"Operative Techniques in Sports Medicine","language":"en","license":"https://www.elsevier.com/tdm/userlicense/1.0/","page":"116-118","source":"DOI.org (Crossref)","title":"The Kinematic Basis of Anterior Cruciate Ligament Reconstruction","volume":"16","author":[{"family":"Tashman","given":"Scott"},{"family":"Kopf","given":"Sebastian"},{"family":"Fu","given":"Freddie H."}],"issued":{"date-parts":[["2008",7]]}}}],"schema":"https://github.com/citation-style-language/schema/raw/master/csl-citation.json"} </w:instrText>
+        <w:instrText xml:space="preserve">stance knee adduction moments, decreased peak knee flexion moments, decreased peak hip adduction moments, and decreased peak hip extension moments. Changes found only in the severe knee OA group included multiple kinematic and kinetic differences at the hip, knee, and ankle joints. Gait differences that progressed with OA severity included decreased stance phase knee flexion angles, decreased early stance knee extension moments, decreased peak stance phase hip internal rotation moments, and decreased peak ankle dorsiflexion moments. © 2007 Orthopaedic Research Society. Published by Wiley Periodicals, Inc. J Orthop Res 26:332–341, 2008","container-title":"Journal of Orthopaedic Research","DOI":"10.1002/jor.20496","ISSN":"0736-0266, 1554-527X","issue":"3","journalAbbreviation":"Journal Orthopaedic Research","language":"en","page":"332-341","source":"DOI.org (Crossref)","title":"Biomechanical changes at the hip, knee, and ankle joints during gait are associated with knee osteoarthritis severity","volume":"26","author":[{"family":"Astephen","given":"Janie L."},{"family":"Deluzio","given":"Kevin J."},{"family":"Caldwell","given":"Graham E."},{"family":"Dunbar","given":"Michael J."}],"issued":{"date-parts":[["2008",3]]}}},{"id":327,"uris":["http://zotero.org/users/13606484/items/H3RBHS6B"],"itemData":{"id":327,"type":"article-journal","container-title":"Operative Techniques in Sports Medicine","DOI":"10.1053/j.otsm.2008.10.005","ISSN":"10601872","issue":"3","journalAbbreviation":"Operative Techniques in Sports Medicine","language":"en","license":"https://www.elsevier.com/tdm/userlicense/1.0/","page":"116-118","source":"DOI.org (Crossref)","title":"The Kinematic Basis of Anterior Cruciate Ligament Reconstruction","volume":"16","author":[{"family":"Tashman","given":"Scott"},{"family":"Kopf","given":"Sebastian"},{"family":"Fu","given":"Freddie H."}],"issued":{"date-parts":[["2008",7]]}}}],"schema":"https://github.com/citation-style-language/schema/raw/master/csl-citation.json"} </w:instrText>
       </w:r>
       <w:r>
         <w:rPr>
@@ -643,7 +643,7 @@
         <w:rPr>
           <w:rFonts w:ascii="Verdana" w:hAnsi="Verdana"/>
         </w:rPr>
-        <w:instrText xml:space="preserve"> ADDIN ZOTERO_ITEM CSL_CITATION {"citationID":"dmB3LTRH","properties":{"formattedCitation":"[5]","plainCitation":"[5]","noteIndex":0},"citationItems":[{"id":337,"uris":["http://zotero.org/users/13606484/items/UKP6CFJA"],"itemData":{"id":337,"type":"article-journal","abstract":"Background\n              It is possible that gait abnormalities may play a role in the pathogenesis of meniscal or chondral injury as well as osteoarthritis of the knee in patients with anterior cruciate ligament deficiency.\n            \n            \n              Hypothesis\n              The three-dimensional kinematics of anterior cruciate ligament-deficient knees are changed even during low-stress activities, such as walking, but can be restored by reconstruction.\n            \n            \n              Study Design\n              Case control study.\n            \n            \n              Methods\n              Using a three-dimensional optoelectronic gait analysis system, we examined 13 patients with anterior cruciate ligament-deficient knees, 21 patients with anterior cruciate ligament-reconstructed knees, and 10 control subjects with uninjured knees during walking.\n            \n            \n              Results\n              Normal patterns of knee flexion-extension, abduction-adduction, and internal-external rotation during the gait cycle were maintained by all subjects. A significant difference in tibial rotation angle during the initial swing phase was found in anterior cruciate ligament-deficient knees compared with reconstructed and control knees. The patients with anterior cruciate ligament-deficient knees rotated the tibia internally during the initial swing phase, whereas the others rotated externally.\n            \n            \n              Conclusions\n              Patients with anterior cruciate ligament-deficient knees experienced repeated episodes of rotational instability during walking, whereas patients with reconstruction experienced tibial rotation that is closer to normal.\n            \n            \n              Clinical Relevance\n              Repeated episodes of knee rotational instability may play a role in the development of pathologic knee conditions.","container-title":"The American Journal of Sports Medicine","DOI":"10.1177/03635465030310012401","ISSN":"0363-5465, 1552-3365","issue":"1","journalAbbreviation":"Am J Sports Med","language":"en","license":"http://journals.sagepub.com/page/policies/text-and-data-mining-license","page":"75-79","source":"DOI.org (Crossref)","title":"Three-Dimensional Tibiofemoral Kinematics of the Anterior Cruciate Ligament-Deficient and Reconstructed Knee during Walking","volume":"31","author":[{"family":"Georgoulis","given":"Anastasios D."},{"family":"Papadonikolakis","given":"Anastasios"},{"family":"Papageorgiou","given":"Christos D."},{"family":"Mitsou","given":"Argyris"},{"family":"Stergiou","given":"Nicholas"}],"issued":{"date-parts":[["2003",1]]}}}],"schema":"https://github.com/citation-style-language/schema/raw/master/csl-citation.json"} </w:instrText>
+        <w:instrText xml:space="preserve"> ADDIN ZOTERO_ITEM CSL_CITATION {"citationID":"dmB3LTRH","properties":{"formattedCitation":"[5]","plainCitation":"[5]","noteIndex":0},"citationItems":[{"id":354,"uris":["http://zotero.org/users/13606484/items/UKP6CFJA"],"itemData":{"id":354,"type":"article-journal","abstract":"Background\n              It is possible that gait abnormalities may play a role in the pathogenesis of meniscal or chondral injury as well as osteoarthritis of the knee in patients with anterior cruciate ligament deficiency.\n            \n            \n              Hypothesis\n              The three-dimensional kinematics of anterior cruciate ligament-deficient knees are changed even during low-stress activities, such as walking, but can be restored by reconstruction.\n            \n            \n              Study Design\n              Case control study.\n            \n            \n              Methods\n              Using a three-dimensional optoelectronic gait analysis system, we examined 13 patients with anterior cruciate ligament-deficient knees, 21 patients with anterior cruciate ligament-reconstructed knees, and 10 control subjects with uninjured knees during walking.\n            \n            \n              Results\n              Normal patterns of knee flexion-extension, abduction-adduction, and internal-external rotation during the gait cycle were maintained by all subjects. A significant difference in tibial rotation angle during the initial swing phase was found in anterior cruciate ligament-deficient knees compared with reconstructed and control knees. The patients with anterior cruciate ligament-deficient knees rotated the tibia internally during the initial swing phase, whereas the others rotated externally.\n            \n            \n              Conclusions\n              Patients with anterior cruciate ligament-deficient knees experienced repeated episodes of rotational instability during walking, whereas patients with reconstruction experienced tibial rotation that is closer to normal.\n            \n            \n              Clinical Relevance\n              Repeated episodes of knee rotational instability may play a role in the development of pathologic knee conditions.","container-title":"The American Journal of Sports Medicine","DOI":"10.1177/03635465030310012401","ISSN":"0363-5465, 1552-3365","issue":"1","journalAbbreviation":"Am J Sports Med","language":"en","license":"http://journals.sagepub.com/page/policies/text-and-data-mining-license","page":"75-79","source":"DOI.org (Crossref)","title":"Three-Dimensional Tibiofemoral Kinematics of the Anterior Cruciate Ligament-Deficient and Reconstructed Knee during Walking","volume":"31","author":[{"family":"Georgoulis","given":"Anastasios D."},{"family":"Papadonikolakis","given":"Anastasios"},{"family":"Papageorgiou","given":"Christos D."},{"family":"Mitsou","given":"Argyris"},{"family":"Stergiou","given":"Nicholas"}],"issued":{"date-parts":[["2003",1]]}}}],"schema":"https://github.com/citation-style-language/schema/raw/master/csl-citation.json"} </w:instrText>
       </w:r>
       <w:r>
         <w:rPr>
@@ -685,7 +685,7 @@
         <w:rPr>
           <w:rFonts w:ascii="Verdana" w:hAnsi="Verdana"/>
         </w:rPr>
-        <w:instrText xml:space="preserve"> ADDIN ZOTERO_ITEM CSL_CITATION {"citationID":"IFUH5Wpt","properties":{"formattedCitation":"[6]","plainCitation":"[6]","noteIndex":0},"citationItems":[{"id":43,"uris":["http://zotero.org/users/13606484/items/EQCHRRUB"],"itemData":{"id":43,"type":"article-journal","abstract":"Kinematics measured during a short arc quadriceps knee extension exercise were compared in the knees of functionally unstable ACL-deficient patients, these patients' uninjured knees, and uninjured control subjects' knees. Cine phase contrast dynamic magnetic resonance imaging, in combination with a model-based tracking algorithm developed by the authors, was used to measure tibiofemoral kinematics as the subjects performed the active, supine posture knee extension exercise in the terminal 30 degrees of motion. Two determinants of tibiofemoral motion were measured: anterior/posterior location of the tibia relative to the femur, and axial rotation of the tibia relative to the femur. We hypothesized that more anterior tibial positioning, as well as differences in axial tibial rotation patterns, would be observed in ACL-deficient (ACL-D) knees when compared to uninjured knees. Multifactor ANOVA analyses were used to determine the dependence of the kinematic variables on (i) side (injured vs. uninjured, matched by subject in the control group), (ii) flexion angle measured at five-degree increments, and (iii) subject group (ACL-injured vs. control). Statistically significant anterior translation and external tibial rotation (screw home motion) accompanying knee extension were found. The ACL-D knees of the injured group exhibited significantly more anterior tibial positioning than the uninjured knees of these subjects (average difference over extension range=3.4+/-2.8 mm, p&lt;0.01 at all angles compared), as well as the matched knees of the control subjects. There was a significant effect of interaction between side and subject group on A/P tibial position. We did not find significant differences in external tibial rotation associated with ACL deficiency. The changes to active joint kinematics documented in this entirely noninvasive study may contribute to cartilage degradation in ACL-D knees, and encourage more extensive investigations using similar methodology in the future.","container-title":"Journal of Orthopaedic Research: Official Publication of the Orthopaedic Research Society","DOI":"10.1002/jor.20016","ISSN":"0736-0266","issue":"2","journalAbbreviation":"J Orthop Res","language":"eng","note":"PMID: 16435346","page":"132-140","source":"PubMed","title":"Altered knee kinematics in ACL-deficient non-copers: a comparison using dynamic MRI","title-short":"Altered knee kinematics in ACL-deficient non-copers","volume":"24","author":[{"family":"Barrance","given":"Peter J."},{"family":"Williams","given":"Glenn N."},{"family":"Snyder-Mackler","given":"Lynn"},{"family":"Buchanan","given":"Thomas S."}],"issued":{"date-parts":[["2006",2]]}}}],"schema":"https://github.com/citation-style-language/schema/raw/master/csl-citation.json"} </w:instrText>
+        <w:instrText xml:space="preserve"> ADDIN ZOTERO_ITEM CSL_CITATION {"citationID":"IFUH5Wpt","properties":{"formattedCitation":"[6]","plainCitation":"[6]","noteIndex":0},"citationItems":[{"id":342,"uris":["http://zotero.org/users/13606484/items/EQCHRRUB"],"itemData":{"id":342,"type":"article-journal","abstract":"Kinematics measured during a short arc quadriceps knee extension exercise were compared in the knees of functionally unstable ACL-deficient patients, these patients' uninjured knees, and uninjured control subjects' knees. Cine phase contrast dynamic magnetic resonance imaging, in combination with a model-based tracking algorithm developed by the authors, was used to measure tibiofemoral kinematics as the subjects performed the active, supine posture knee extension exercise in the terminal 30 degrees of motion. Two determinants of tibiofemoral motion were measured: anterior/posterior location of the tibia relative to the femur, and axial rotation of the tibia relative to the femur. We hypothesized that more anterior tibial positioning, as well as differences in axial tibial rotation patterns, would be observed in ACL-deficient (ACL-D) knees when compared to uninjured knees. Multifactor ANOVA analyses were used to determine the dependence of the kinematic variables on (i) side (injured vs. uninjured, matched by subject in the control group), (ii) flexion angle measured at five-degree increments, and (iii) subject group (ACL-injured vs. control). Statistically significant anterior translation and external tibial rotation (screw home motion) accompanying knee extension were found. The ACL-D knees of the injured group exhibited significantly more anterior tibial positioning than the uninjured knees of these subjects (average difference over extension range=3.4+/-2.8 mm, p&lt;0.01 at all angles compared), as well as the matched knees of the control subjects. There was a significant effect of interaction between side and subject group on A/P tibial position. We did not find significant differences in external tibial rotation associated with ACL deficiency. The changes to active joint kinematics documented in this entirely noninvasive study may contribute to cartilage degradation in ACL-D knees, and encourage more extensive investigations using similar methodology in the future.","container-title":"Journal of Orthopaedic Research: Official Publication of the Orthopaedic Research Society","DOI":"10.1002/jor.20016","ISSN":"0736-0266","issue":"2","journalAbbreviation":"J Orthop Res","language":"eng","note":"PMID: 16435346","page":"132-140","source":"PubMed","title":"Altered knee kinematics in ACL-deficient non-copers: a comparison using dynamic MRI","title-short":"Altered knee kinematics in ACL-deficient non-copers","volume":"24","author":[{"family":"Barrance","given":"Peter J."},{"family":"Williams","given":"Glenn N."},{"family":"Snyder-Mackler","given":"Lynn"},{"family":"Buchanan","given":"Thomas S."}],"issued":{"date-parts":[["2006",2]]}}}],"schema":"https://github.com/citation-style-language/schema/raw/master/csl-citation.json"} </w:instrText>
       </w:r>
       <w:r>
         <w:rPr>
@@ -755,7 +755,7 @@
         <w:rPr>
           <w:rFonts w:ascii="Verdana" w:hAnsi="Verdana"/>
         </w:rPr>
-        <w:instrText xml:space="preserve"> ADDIN ZOTERO_ITEM CSL_CITATION {"citationID":"a989hTEI","properties":{"formattedCitation":"[7]","plainCitation":"[7]","noteIndex":0},"citationItems":[{"id":356,"uris":["http://zotero.org/users/13606484/items/KNQ4XDU5"],"itemData":{"id":356,"type":"article-journal","abstract":"Abstract\n            \n              Injuries to the anterior cruciate ligament frequently occur under combined mechanisms of loading. This\n              in vitro\n              study was designed to measure levels of ligament force under dual combinations of individual loading states and to determine which combinations generated high force. Resultant force was recorded as the knee was extended passively from 90° of flexion to 5° of hyperextension under constant tibial loadings. The individual loading states were 100 N of anterior tibial force, 10 Nm of varus and valgus moment, and 10 Nm of internal and external tibial torque. Straight anterior tibial force was the most direct loading, mechanism; the mean ligament force was approximately equal to applied anterior tibial force near 30° of flexion and to 150% of applied tibial force at full extension. The addition of internal tibial torque to a knee loaded by anterior tibial force produced dramatic increases of force at full extension and hyperextension. This loading combination produced the highest ligament forces recorded in the study and is the most dangerous in terms of potential injury to the ligament. In direct contrast, the addition of external tibial torque to a knee loaded by anterior tibial force decreased the force dramatically for flexed positions of the knee; at close to 90° of flexion, the anterior cruciate ligament became completely unloaded. The addition of varus moment to a knee loaded by anterior tibial force increased the force in extension and hyperextension, whereas the addition of valgus moment increased the force at flexed positions. These states of combined loading also could present an increased risk for injury. Internal tibial torque is an important loading mechanism of the anterior cruciate ligament for an extended knee. The overall risk of injury to the ligament from varus or valgus moment applied in combination with internal tibial torque is similar to the risk from internal tibial torque alone. External tibial torque was a relatively unimportant mechanism for generating anterior cruciate ligament force.","container-title":"Journal of Orthopaedic Research","DOI":"10.1002/jor.1100130618","ISSN":"0736-0266, 1554-527X","issue":"6","journalAbbreviation":"Journal Orthopaedic Research","language":"en","page":"930-935","source":"DOI.org (Crossref)","title":"Combined knee loading states that generate high anterior cruciate ligament forces","volume":"13","author":[{"family":"Markolf","given":"Keith L."},{"family":"Burchfield","given":"Daniel M."},{"family":"Shapiro","given":"Matthew M."},{"family":"Shepard","given":"Michael F."},{"family":"Finerman","given":"Gerald A. M."},{"family":"Slauterbeck","given":"James L."}],"issued":{"date-parts":[["1995",11]]}}}],"schema":"https://github.com/citation-style-language/schema/raw/master/csl-citation.json"} </w:instrText>
+        <w:instrText xml:space="preserve"> ADDIN ZOTERO_ITEM CSL_CITATION {"citationID":"a989hTEI","properties":{"formattedCitation":"[7]","plainCitation":"[7]","noteIndex":0},"citationItems":[{"id":373,"uris":["http://zotero.org/users/13606484/items/KNQ4XDU5"],"itemData":{"id":373,"type":"article-journal","abstract":"Abstract\n            \n              Injuries to the anterior cruciate ligament frequently occur under combined mechanisms of loading. This\n              in vitro\n              study was designed to measure levels of ligament force under dual combinations of individual loading states and to determine which combinations generated high force. Resultant force was recorded as the knee was extended passively from 90° of flexion to 5° of hyperextension under constant tibial loadings. The individual loading states were 100 N of anterior tibial force, 10 Nm of varus and valgus moment, and 10 Nm of internal and external tibial torque. Straight anterior tibial force was the most direct loading, mechanism; the mean ligament force was approximately equal to applied anterior tibial force near 30° of flexion and to 150% of applied tibial force at full extension. The addition of internal tibial torque to a knee loaded by anterior tibial force produced dramatic increases of force at full extension and hyperextension. This loading combination produced the highest ligament forces recorded in the study and is the most dangerous in terms of potential injury to the ligament. In direct contrast, the addition of external tibial torque to a knee loaded by anterior tibial force decreased the force dramatically for flexed positions of the knee; at close to 90° of flexion, the anterior cruciate ligament became completely unloaded. The addition of varus moment to a knee loaded by anterior tibial force increased the force in extension and hyperextension, whereas the addition of valgus moment increased the force at flexed positions. These states of combined loading also could present an increased risk for injury. Internal tibial torque is an important loading mechanism of the anterior cruciate ligament for an extended knee. The overall risk of injury to the ligament from varus or valgus moment applied in combination with internal tibial torque is similar to the risk from internal tibial torque alone. External tibial torque was a relatively unimportant mechanism for generating anterior cruciate ligament force.","container-title":"Journal of Orthopaedic Research","DOI":"10.1002/jor.1100130618","ISSN":"0736-0266, 1554-527X","issue":"6","journalAbbreviation":"Journal Orthopaedic Research","language":"en","page":"930-935","source":"DOI.org (Crossref)","title":"Combined knee loading states that generate high anterior cruciate ligament forces","volume":"13","author":[{"family":"Markolf","given":"Keith L."},{"family":"Burchfield","given":"Daniel M."},{"family":"Shapiro","given":"Matthew M."},{"family":"Shepard","given":"Michael F."},{"family":"Finerman","given":"Gerald A. M."},{"family":"Slauterbeck","given":"James L."}],"issued":{"date-parts":[["1995",11]]}}}],"schema":"https://github.com/citation-style-language/schema/raw/master/csl-citation.json"} </w:instrText>
       </w:r>
       <w:r>
         <w:rPr>
@@ -803,7 +803,7 @@
         <w:rPr>
           <w:rFonts w:ascii="Verdana" w:hAnsi="Verdana"/>
         </w:rPr>
-        <w:instrText xml:space="preserve"> ADDIN ZOTERO_ITEM CSL_CITATION {"citationID":"aTvgtUAw","properties":{"formattedCitation":"[8]","plainCitation":"[8]","noteIndex":0},"citationItems":[{"id":363,"uris":["http://zotero.org/users/13606484/items/33C9YFS3"],"itemData":{"id":363,"type":"article-journal","container-title":"Medicine &amp; Science in Sports &amp; Exercise","DOI":"10.1249/mss.0b013e31815cbb0e","ISSN":"0195-9131","issue":"2","language":"en","page":"215-222","source":"DOI.org (Crossref)","title":"Knee Kinematics, Cartilage Morphology, and Osteoarthritis after ACL Injury","volume":"40","author":[{"family":"Chaudhari","given":"Ajit M. W."},{"family":"Briant","given":"Paul L."},{"family":"Bevill","given":"Scott L."},{"family":"Koo","given":"Seungbum"},{"family":"Andriacchi","given":"Thomas P."}],"issued":{"date-parts":[["2008",2]]}}}],"schema":"https://github.com/citation-style-language/schema/raw/master/csl-citation.json"} </w:instrText>
+        <w:instrText xml:space="preserve"> ADDIN ZOTERO_ITEM CSL_CITATION {"citationID":"aTvgtUAw","properties":{"formattedCitation":"[8]","plainCitation":"[8]","noteIndex":0},"citationItems":[{"id":378,"uris":["http://zotero.org/users/13606484/items/33C9YFS3"],"itemData":{"id":378,"type":"article-journal","container-title":"Medicine &amp; Science in Sports &amp; Exercise","DOI":"10.1249/mss.0b013e31815cbb0e","ISSN":"0195-9131","issue":"2","language":"en","page":"215-222","source":"DOI.org (Crossref)","title":"Knee Kinematics, Cartilage Morphology, and Osteoarthritis after ACL Injury","volume":"40","author":[{"family":"Chaudhari","given":"Ajit M. W."},{"family":"Briant","given":"Paul L."},{"family":"Bevill","given":"Scott L."},{"family":"Koo","given":"Seungbum"},{"family":"Andriacchi","given":"Thomas P."}],"issued":{"date-parts":[["2008",2]]}}}],"schema":"https://github.com/citation-style-language/schema/raw/master/csl-citation.json"} </w:instrText>
       </w:r>
       <w:r>
         <w:rPr>
@@ -928,7 +928,7 @@
         <w:rPr>
           <w:rFonts w:ascii="Verdana" w:hAnsi="Verdana"/>
         </w:rPr>
-        <w:instrText xml:space="preserve"> ADDIN ZOTERO_ITEM CSL_CITATION {"citationID":"8sKiETHB","properties":{"formattedCitation":"[9]","plainCitation":"[9]","noteIndex":0},"citationItems":[{"id":52,"uris":["http://zotero.org/users/13606484/items/44NUWRNI"],"itemData":{"id":52,"type":"article-journal","abstract":"PURPOSE OF REVIEW: This review examines recent in-vivo studies of ambulation and discusses the fundamental role of mechanics of ambulation in the initiation and progression of osteoarthritis at the knee.\nRECENT FINDINGS: Recent studies have supported earlier findings that a high adduction moment at the knee during ambulation was most frequently reported to influence the progression of medial compartment osteoarthritis. In contrast to previous findings in patients with osteoarthritis, recent work on healthy subjects reports that cartilage thickness increases with high ambulatory loads. Kinematic changes were associated with the initiation of osteoarthritis. Recent studies of subjects with high risk factors for knee osteoarthritis (obesity and anterior cruciate ligament injury) reported a relationship between kinematic changes during ambulation and the initiation of osteoarthritis at the knee. This review also contrasts the relative influence on osteoarthritis of knee mechanics measured during ambulatory and nonambulatory activities.\nSUMMARY: The initiation of osteoarthritis occurs when healthy cartilage experiences some condition (traumatic or chronic) that causes kinematic changes during ambulation at the knee to shift the load-bearing contact location of the joint to a region not conditioned to the new loading. The rate of progression of osteoarthritis is associated with increased load during ambulation.","container-title":"Current Opinion in Rheumatology","DOI":"10.1097/01.bor.0000240365.16842.4e","ISSN":"1040-8711","issue":"5","journalAbbreviation":"Curr Opin Rheumatol","language":"eng","note":"PMID: 16896293","page":"514-518","source":"PubMed","title":"The role of ambulatory mechanics in the initiation and progression of knee osteoarthritis","volume":"18","author":[{"family":"Andriacchi","given":"Thomas P."},{"family":"Mündermann","given":"Annegret"}],"issued":{"date-parts":[["2006",9]]}}}],"schema":"https://github.com/citation-style-language/schema/raw/master/csl-citation.json"} </w:instrText>
+        <w:instrText xml:space="preserve"> ADDIN ZOTERO_ITEM CSL_CITATION {"citationID":"8sKiETHB","properties":{"formattedCitation":"[9]","plainCitation":"[9]","noteIndex":0},"citationItems":[{"id":325,"uris":["http://zotero.org/users/13606484/items/44NUWRNI"],"itemData":{"id":325,"type":"article-journal","abstract":"PURPOSE OF REVIEW: This review examines recent in-vivo studies of ambulation and discusses the fundamental role of mechanics of ambulation in the initiation and progression of osteoarthritis at the knee.\nRECENT FINDINGS: Recent studies have supported earlier findings that a high adduction moment at the knee during ambulation was most frequently reported to influence the progression of medial compartment osteoarthritis. In contrast to previous findings in patients with osteoarthritis, recent work on healthy subjects reports that cartilage thickness increases with high ambulatory loads. Kinematic changes were associated with the initiation of osteoarthritis. Recent studies of subjects with high risk factors for knee osteoarthritis (obesity and anterior cruciate ligament injury) reported a relationship between kinematic changes during ambulation and the initiation of osteoarthritis at the knee. This review also contrasts the relative influence on osteoarthritis of knee mechanics measured during ambulatory and nonambulatory activities.\nSUMMARY: The initiation of osteoarthritis occurs when healthy cartilage experiences some condition (traumatic or chronic) that causes kinematic changes during ambulation at the knee to shift the load-bearing contact location of the joint to a region not conditioned to the new loading. The rate of progression of osteoarthritis is associated with increased load during ambulation.","container-title":"Current Opinion in Rheumatology","DOI":"10.1097/01.bor.0000240365.16842.4e","ISSN":"1040-8711","issue":"5","journalAbbreviation":"Curr Opin Rheumatol","language":"eng","note":"PMID: 16896293","page":"514-518","source":"PubMed","title":"The role of ambulatory mechanics in the initiation and progression of knee osteoarthritis","volume":"18","author":[{"family":"Andriacchi","given":"Thomas P."},{"family":"Mündermann","given":"Annegret"}],"issued":{"date-parts":[["2006",9]]}}}],"schema":"https://github.com/citation-style-language/schema/raw/master/csl-citation.json"} </w:instrText>
       </w:r>
       <w:r>
         <w:rPr>
@@ -1049,7 +1049,7 @@
         <w:rPr>
           <w:rFonts w:ascii="Verdana" w:hAnsi="Verdana"/>
         </w:rPr>
-        <w:instrText xml:space="preserve"> ADDIN ZOTERO_ITEM CSL_CITATION {"citationID":"jxWikQVR","properties":{"formattedCitation":"[10,11]","plainCitation":"[10,11]","noteIndex":0},"citationItems":[{"id":111,"uris":["http://zotero.org/users/13606484/items/DNEQ2FLV"],"itemData":{"id":111,"type":"article-journal","abstract":"The in-vivo quantification of knee motion in physiological loading conditions is paramount for the understanding of the joint’s natural behavior and the comprehension of articular disorders. Dynamic MRI (DMRI) represents an emerging technology that makes it possible to investigate the functional interaction among all the joint tissues without risks for the patient. However, traditional MRI scanners normally offer a reduced space of motion, and complex apparatus are needed to load the articulation, due to the horizontal orientation of the scanning bed. In this study, we present an experimental and computational procedure that combines an open, weight-bearing MRI scanner with an original registration algorithm to reconstruct the three-dimensional kinematics of the knee from DMRI, thus allowing the investigation of knee deep-flexion under physiological loads in space. To improve the accuracy of the procedure, an MR-compatible rig has been developed to guide the knee flexion of the patient. We tested the procedure on three volunteers. The overall rotational and positional accuracy achieved are 1.8° ± 1.4 and 1.2 mm ± 0.8, respectively, and they are sufficient for the characterization of the joint behavior under load.","container-title":"Applied Sciences","DOI":"10.3390/app13010629","ISSN":"2076-3417","issue":"1","journalAbbreviation":"Applied Sciences","language":"en","license":"https://creativecommons.org/licenses/by/4.0/","page":"629","source":"DOI.org (Crossref)","title":"In-Vivo Quantification of Knee Deep-Flexion in Physiological Loading Condition trough Dynamic MRI","volume":"13","author":[{"family":"Conconi","given":"Michele"},{"family":"De Carli","given":"Filippo"},{"family":"Berni","given":"Matteo"},{"family":"Sancisi","given":"Nicola"},{"family":"Parenti-Castelli","given":"Vincenzo"},{"family":"Monetti","given":"Giuseppe"}],"issued":{"date-parts":[["2023",1,3]]}}},{"id":45,"uris":["http://zotero.org/users/13606484/items/H2KK6ALT"],"itemData":{"id":45,"type":"article-journal","abstract":"Abnormal patellofemoral joint motion is a possible cause of patellofemoral pain, and patellar braces are thought to alleviate pain by restoring normal joint kinematics. We evaluated whether females with patellofemoral pain exhibit abnormal patellofemoral joint kinematics during dynamic, weight-bearing knee extension and assessed the effects of knee braces on patellofemoral motion. Real-time magnetic resonance (MR) images of the patellofemoral joints of 36 female volunteers (13 pain-free controls, 23 patellofemoral pain) were acquired during weight-bearing knee extension. Pain subjects were also imaged while wearing a patellar-stabilizing brace and a patellar sleeve. We measured axial-plane kinematics from the images. Females with patellofemoral pain exhibited increased lateral translation of the patella for knee flexion angles between 0 degrees and 50 degrees (p = 0.03), and increased lateral tilt for knee flexion angles between 0 degrees and 20 degrees (p = 0.04). The brace and sleeve reduced the lateral translation of the patella; however, the brace reduced lateral displacement more than the sleeve (p = 0.006). The brace reduced patellar tilt near full extension (p = 0.001), while the sleeve had no effect on patellar tilt. Our results indicate that some subjects with patellofemoral pain exhibit abnormal weight-bearing joint kinematics and that braces may be effective in reducing patellar maltracking in these subjects.","container-title":"Journal of Orthopaedic Research: Official Publication of the Orthopaedic Research Society","DOI":"10.1002/jor.20790","ISSN":"1554-527X","issue":"5","journalAbbreviation":"J Orthop Res","language":"eng","note":"PMID: 18985690\nPMCID: PMC2891525","page":"571-577","source":"PubMed","title":"Using real-time MRI to quantify altered joint kinematics in subjects with patellofemoral pain and to evaluate the effects of a patellar brace or sleeve on joint motion","volume":"27","author":[{"family":"Draper","given":"Christine E."},{"family":"Besier","given":"Thor F."},{"family":"Santos","given":"Juan M."},{"family":"Jennings","given":"Fabio"},{"family":"Fredericson","given":"Michael"},{"family":"Gold","given":"Garry E."},{"family":"Beaupre","given":"Gary S."},{"family":"Delp","given":"Scott L."}],"issued":{"date-parts":[["2009",5]]}}}],"schema":"https://github.com/citation-style-language/schema/raw/master/csl-citation.json"} </w:instrText>
+        <w:instrText xml:space="preserve"> ADDIN ZOTERO_ITEM CSL_CITATION {"citationID":"jxWikQVR","properties":{"formattedCitation":"[10,11]","plainCitation":"[10,11]","noteIndex":0},"citationItems":[{"id":165,"uris":["http://zotero.org/users/13606484/items/DNEQ2FLV"],"itemData":{"id":165,"type":"article-journal","abstract":"The in-vivo quantification of knee motion in physiological loading conditions is paramount for the understanding of the joint’s natural behavior and the comprehension of articular disorders. Dynamic MRI (DMRI) represents an emerging technology that makes it possible to investigate the functional interaction among all the joint tissues without risks for the patient. However, traditional MRI scanners normally offer a reduced space of motion, and complex apparatus are needed to load the articulation, due to the horizontal orientation of the scanning bed. In this study, we present an experimental and computational procedure that combines an open, weight-bearing MRI scanner with an original registration algorithm to reconstruct the three-dimensional kinematics of the knee from DMRI, thus allowing the investigation of knee deep-flexion under physiological loads in space. To improve the accuracy of the procedure, an MR-compatible rig has been developed to guide the knee flexion of the patient. We tested the procedure on three volunteers. The overall rotational and positional accuracy achieved are 1.8° ± 1.4 and 1.2 mm ± 0.8, respectively, and they are sufficient for the characterization of the joint behavior under load.","container-title":"Applied Sciences","DOI":"10.3390/app13010629","ISSN":"2076-3417","issue":"1","journalAbbreviation":"Applied Sciences","language":"en","license":"https://creativecommons.org/licenses/by/4.0/","page":"629","source":"DOI.org (Crossref)","title":"In-Vivo Quantification of Knee Deep-Flexion in Physiological Loading Condition trough Dynamic MRI","volume":"13","author":[{"family":"Conconi","given":"Michele"},{"family":"De Carli","given":"Filippo"},{"family":"Berni","given":"Matteo"},{"family":"Sancisi","given":"Nicola"},{"family":"Parenti-Castelli","given":"Vincenzo"},{"family":"Monetti","given":"Giuseppe"}],"issued":{"date-parts":[["2023",1,3]]}}},{"id":337,"uris":["http://zotero.org/users/13606484/items/H2KK6ALT"],"itemData":{"id":337,"type":"article-journal","abstract":"Abnormal patellofemoral joint motion is a possible cause of patellofemoral pain, and patellar braces are thought to alleviate pain by restoring normal joint kinematics. We evaluated whether females with patellofemoral pain exhibit abnormal patellofemoral joint kinematics during dynamic, weight-bearing knee extension and assessed the effects of knee braces on patellofemoral motion. Real-time magnetic resonance (MR) images of the patellofemoral joints of 36 female volunteers (13 pain-free controls, 23 patellofemoral pain) were acquired during weight-bearing knee extension. Pain subjects were also imaged while wearing a patellar-stabilizing brace and a patellar sleeve. We measured axial-plane kinematics from the images. Females with patellofemoral pain exhibited increased lateral translation of the patella for knee flexion angles between 0 degrees and 50 degrees (p = 0.03), and increased lateral tilt for knee flexion angles between 0 degrees and 20 degrees (p = 0.04). The brace and sleeve reduced the lateral translation of the patella; however, the brace reduced lateral displacement more than the sleeve (p = 0.006). The brace reduced patellar tilt near full extension (p = 0.001), while the sleeve had no effect on patellar tilt. Our results indicate that some subjects with patellofemoral pain exhibit abnormal weight-bearing joint kinematics and that braces may be effective in reducing patellar maltracking in these subjects.","container-title":"Journal of Orthopaedic Research: Official Publication of the Orthopaedic Research Society","DOI":"10.1002/jor.20790","ISSN":"1554-527X","issue":"5","journalAbbreviation":"J Orthop Res","language":"eng","note":"PMID: 18985690\nPMCID: PMC2891525","page":"571-577","source":"PubMed","title":"Using real-time MRI to quantify altered joint kinematics in subjects with patellofemoral pain and to evaluate the effects of a patellar brace or sleeve on joint motion","volume":"27","author":[{"family":"Draper","given":"Christine E."},{"family":"Besier","given":"Thor F."},{"family":"Santos","given":"Juan M."},{"family":"Jennings","given":"Fabio"},{"family":"Fredericson","given":"Michael"},{"family":"Gold","given":"Garry E."},{"family":"Beaupre","given":"Gary S."},{"family":"Delp","given":"Scott L."}],"issued":{"date-parts":[["2009",5]]}}}],"schema":"https://github.com/citation-style-language/schema/raw/master/csl-citation.json"} </w:instrText>
       </w:r>
       <w:r>
         <w:rPr>
@@ -1091,7 +1091,7 @@
         <w:rPr>
           <w:rFonts w:ascii="Verdana" w:hAnsi="Verdana"/>
         </w:rPr>
-        <w:instrText xml:space="preserve"> ADDIN ZOTERO_ITEM CSL_CITATION {"citationID":"p712ZOIX","properties":{"formattedCitation":"[12,13]","plainCitation":"[12,13]","noteIndex":0},"citationItems":[{"id":74,"uris":["http://zotero.org/users/13606484/items/IHEW8LPD"],"itemData":{"id":74,"type":"article-journal","abstract":"Background:\n              Although knees that have undergone anterior cruciate ligament reconstruction (ACLR) often exhibit normal laxity on clinical examination, abnormal kinematic patterns have been observed when the joint is dynamically loaded during whole body activity. This study investigated whether abnormal knee kinematics arise with loading under isolated dynamic movements.\n            \n            \n              Hypothesis:\n              Tibiofemoral and patellofemoral kinematics of ACLR knees will be similar to those of the contralateral uninjured control knee during passive flexion-extension, with bilateral differences emerging when an inertial load is applied.\n            \n            \n              Study Design:\n              Controlled laboratory study.\n            \n            \n              Methods:\n              The bilateral knees of 18 subjects who had undergone unilateral ACLR within the past 4 years were imaged by use of magnetic resonance imaging (MRI). Their knees were cyclically (0.5 Hz) flexed passively. Subjects then actively flexed and extended their knees against an inertial load that induced stretch-shortening quadriceps contractions, as seen during the load acceptance phase of gait. A dynamic, volumetric, MRI sequence was used to track tibiofemoral and patellofemoral kinematics through 6 degrees of freedom. A repeated-measures analysis of variance was used to compare secondary tibiofemoral and patellofemoral kinematics between ACLR and healthy contralateral knees during the passive and active extension phases of the cyclic motion.\n            \n            \n              Results:\n              Relative to the passive motion, inertial loading induced significant shifts in anterior and superior tibial translation, internal tibial rotation, and all patellofemoral degrees of freedom. As hypothesized, tibiofemoral and patellofemoral kinematics were bilaterally symmetric during the passive condition. However, inertial loading induced bilateral differences, with the ACLR knees exhibiting a significant shift toward external tibial rotation. A trend toward greater medial and anterior tibial translation was seen in the ACLR knees.\n            \n            \n              Conclusion:\n              This study demonstrates that abnormal knee kinematic patterns in ACLR knees emerge during a simple, active knee flexion-extension task that can be performed in an MRI scanner.\n            \n            \n              Clinical Relevance:\n              It is hypothesized that abnormal knee kinematics may alter cartilage loading patterns and thereby contribute to increased risk for osteoarthritis. Recent advances in quantitative MRI can be used to detect early cartilage degeneration in ACLR knees. This study demonstrates the feasibility of identifying abnormal ACLR kinematics by use of dynamic MRI, supporting the combined use of dynamic and quantitative MRI to investigate the proposed link between knee motion, cartilage contact, and early biomarkers of cartilage degeneration.","container-title":"The American Journal of Sports Medicine","DOI":"10.1177/0363546517724417","ISSN":"0363-5465, 1552-3365","issue":"14","journalAbbreviation":"Am J Sports Med","language":"en","page":"3272-3279","source":"DOI.org (Crossref)","title":"Effect of Loading on In Vivo Tibiofemoral and Patellofemoral Kinematics of Healthy and ACL-Reconstructed Knees","volume":"45","author":[{"family":"Kaiser","given":"Jarred M."},{"family":"Vignos","given":"Michael F."},{"family":"Kijowski","given":"Richard"},{"family":"Baer","given":"Geoffrey"},{"family":"Thelen","given":"Darryl G."}],"issued":{"date-parts":[["2017",12]]}}},{"id":44,"uris":["http://zotero.org/users/13606484/items/B2T5L9UC"],"itemData":{"id":44,"type":"article-journal","abstract":"To evaluate the critical range of the patellofemoral joint motion from 30 degrees of knee flexion to full extension, motion-triggered cine magnetic resonance (MR) imaging was performed during active extension in 13 patients with confirmed patellar maltracking and 15 healthy subjects. Cine MR images were compared with static MR images obtained during incremental extension of the knee joint. To evaluate the patellar tracking pattern, the same imaging parameters (patellar tilt angle, bisect offset, and lateral patellar displacement) and section locations were used in the static and motion-triggered studies. Statistically significant differences between the passive and active knee motions were found in all three parameters in the group of patients and in the bisect offset in the control group. The comparison between patients and healthy subjects yielded statistically significant differences for all parameters in actively extended knees but not in passively extended knees. The results demonstrate the importance of dynamic patellar motion studies for diagnosis of patello-femoral maltracking.","container-title":"Radiology","DOI":"10.1148/radiology.187.1.8451415","ISSN":"0033-8419","issue":"1","journalAbbreviation":"Radiology","language":"eng","note":"PMID: 8451415","page":"205-212","source":"PubMed","title":"Patellar tracking patterns during active and passive knee extension: evaluation with motion-triggered cine MR imaging","title-short":"Patellar tracking patterns during active and passive knee extension","volume":"187","author":[{"family":"Brossmann","given":"J."},{"family":"Muhle","given":"C."},{"family":"Schröder","given":"C."},{"family":"Melchert","given":"U. H."},{"family":"Büll","given":"C. C."},{"family":"Spielmann","given":"R. P."},{"family":"Heller","given":"M."}],"issued":{"date-parts":[["1993",4]]}}}],"schema":"https://github.com/citation-style-language/schema/raw/master/csl-citation.json"} </w:instrText>
+        <w:instrText xml:space="preserve"> ADDIN ZOTERO_ITEM CSL_CITATION {"citationID":"p712ZOIX","properties":{"formattedCitation":"[12,13]","plainCitation":"[12,13]","noteIndex":0},"citationItems":[{"id":239,"uris":["http://zotero.org/users/13606484/items/IHEW8LPD"],"itemData":{"id":239,"type":"article-journal","abstract":"Background:\n              Although knees that have undergone anterior cruciate ligament reconstruction (ACLR) often exhibit normal laxity on clinical examination, abnormal kinematic patterns have been observed when the joint is dynamically loaded during whole body activity. This study investigated whether abnormal knee kinematics arise with loading under isolated dynamic movements.\n            \n            \n              Hypothesis:\n              Tibiofemoral and patellofemoral kinematics of ACLR knees will be similar to those of the contralateral uninjured control knee during passive flexion-extension, with bilateral differences emerging when an inertial load is applied.\n            \n            \n              Study Design:\n              Controlled laboratory study.\n            \n            \n              Methods:\n              The bilateral knees of 18 subjects who had undergone unilateral ACLR within the past 4 years were imaged by use of magnetic resonance imaging (MRI). Their knees were cyclically (0.5 Hz) flexed passively. Subjects then actively flexed and extended their knees against an inertial load that induced stretch-shortening quadriceps contractions, as seen during the load acceptance phase of gait. A dynamic, volumetric, MRI sequence was used to track tibiofemoral and patellofemoral kinematics through 6 degrees of freedom. A repeated-measures analysis of variance was used to compare secondary tibiofemoral and patellofemoral kinematics between ACLR and healthy contralateral knees during the passive and active extension phases of the cyclic motion.\n            \n            \n              Results:\n              Relative to the passive motion, inertial loading induced significant shifts in anterior and superior tibial translation, internal tibial rotation, and all patellofemoral degrees of freedom. As hypothesized, tibiofemoral and patellofemoral kinematics were bilaterally symmetric during the passive condition. However, inertial loading induced bilateral differences, with the ACLR knees exhibiting a significant shift toward external tibial rotation. A trend toward greater medial and anterior tibial translation was seen in the ACLR knees.\n            \n            \n              Conclusion:\n              This study demonstrates that abnormal knee kinematic patterns in ACLR knees emerge during a simple, active knee flexion-extension task that can be performed in an MRI scanner.\n            \n            \n              Clinical Relevance:\n              It is hypothesized that abnormal knee kinematics may alter cartilage loading patterns and thereby contribute to increased risk for osteoarthritis. Recent advances in quantitative MRI can be used to detect early cartilage degeneration in ACLR knees. This study demonstrates the feasibility of identifying abnormal ACLR kinematics by use of dynamic MRI, supporting the combined use of dynamic and quantitative MRI to investigate the proposed link between knee motion, cartilage contact, and early biomarkers of cartilage degeneration.","container-title":"The American Journal of Sports Medicine","DOI":"10.1177/0363546517724417","ISSN":"0363-5465, 1552-3365","issue":"14","journalAbbreviation":"Am J Sports Med","language":"en","page":"3272-3279","source":"DOI.org (Crossref)","title":"Effect of Loading on In Vivo Tibiofemoral and Patellofemoral Kinematics of Healthy and ACL-Reconstructed Knees","volume":"45","author":[{"family":"Kaiser","given":"Jarred M."},{"family":"Vignos","given":"Michael F."},{"family":"Kijowski","given":"Richard"},{"family":"Baer","given":"Geoffrey"},{"family":"Thelen","given":"Darryl G."}],"issued":{"date-parts":[["2017",12]]}}},{"id":340,"uris":["http://zotero.org/users/13606484/items/B2T5L9UC"],"itemData":{"id":340,"type":"article-journal","abstract":"To evaluate the critical range of the patellofemoral joint motion from 30 degrees of knee flexion to full extension, motion-triggered cine magnetic resonance (MR) imaging was performed during active extension in 13 patients with confirmed patellar maltracking and 15 healthy subjects. Cine MR images were compared with static MR images obtained during incremental extension of the knee joint. To evaluate the patellar tracking pattern, the same imaging parameters (patellar tilt angle, bisect offset, and lateral patellar displacement) and section locations were used in the static and motion-triggered studies. Statistically significant differences between the passive and active knee motions were found in all three parameters in the group of patients and in the bisect offset in the control group. The comparison between patients and healthy subjects yielded statistically significant differences for all parameters in actively extended knees but not in passively extended knees. The results demonstrate the importance of dynamic patellar motion studies for diagnosis of patello-femoral maltracking.","container-title":"Radiology","DOI":"10.1148/radiology.187.1.8451415","ISSN":"0033-8419","issue":"1","journalAbbreviation":"Radiology","language":"eng","note":"PMID: 8451415","page":"205-212","source":"PubMed","title":"Patellar tracking patterns during active and passive knee extension: evaluation with motion-triggered cine MR imaging","title-short":"Patellar tracking patterns during active and passive knee extension","volume":"187","author":[{"family":"Brossmann","given":"J."},{"family":"Muhle","given":"C."},{"family":"Schröder","given":"C."},{"family":"Melchert","given":"U. H."},{"family":"Büll","given":"C. C."},{"family":"Spielmann","given":"R. P."},{"family":"Heller","given":"M."}],"issued":{"date-parts":[["1993",4]]}}}],"schema":"https://github.com/citation-style-language/schema/raw/master/csl-citation.json"} </w:instrText>
       </w:r>
       <w:r>
         <w:rPr>
@@ -1133,7 +1133,7 @@
         <w:rPr>
           <w:rFonts w:ascii="Verdana" w:hAnsi="Verdana"/>
         </w:rPr>
-        <w:instrText xml:space="preserve"> ADDIN ZOTERO_ITEM CSL_CITATION {"citationID":"qDHRPlJs","properties":{"formattedCitation":"[14,15]","plainCitation":"[14,15]","noteIndex":0},"citationItems":[{"id":41,"uris":["http://zotero.org/users/13606484/items/8RI8DC6D"],"itemData":{"id":41,"type":"article-journal","abstract":"In order to advance biomechanical modeling, knee joint implant design and clinical treatment of knee joint pathology, accurate in vivo kinematic data of the combined patellofemoral and tibiofemoral joint during volitional activity are critical. For example, one cause of the increased prevalence of anterior knee pain in the female population is hypothesized to be altered tibiofemoral kinematics, resulting in pathological patellofemoral kinematics. Thus, the objectives of this paper were to test the hypothesis that knee joint kinematics vary based on gender and to explore the correlation between the 3-D kinematics of the patellofemoral and tibiofemoral joints. In order to accomplish these goals, a large (n = 34) normative database of combined six degree of freedom patellofemoral and tibiofemoral kinematics, acquired noninvasively during volitional knee extension-flexion using fast-PC (dynamic) magnetic resonance imaging, was established. In this normative database, few correlations between tibiofemoral and patellofemoral kinematics were found. Specifically, tibial external rotation did not predict lateral patellar tilt, as has been stated in previous studies. In general, significant differences could not be found based on gender. Further investigation into these relationships in the presence of pathology is warranted.","container-title":"IEEE transactions on bio-medical engineering","DOI":"10.1109/TBME.2007.890735","ISSN":"0018-9294","issue":"7","journalAbbreviation":"IEEE Trans Biomed Eng","note":"PMID: 17605365","page":"1333–1341","title":"Normative three-dimensional patellofemoral and tibiofemoral kinematics: a dynamic, in vivo study","title-short":"Normative three-dimensional patellofemoral and tibiofemoral kinematics","volume":"54","author":[{"family":"Seisler","given":"Andrea R."},{"family":"Sheehan","given":"Frances T."}],"issued":{"date-parts":[["2007",7]]}}},{"id":40,"uris":["http://zotero.org/users/13606484/items/FD6API8V"],"itemData":{"id":40,"type":"article-journal","abstract":"The rising cost of musculoskeletal pathology, disease, and injury creates a pressing need for accurate and reliable methods to quantify 3D musculoskeletal motion, fostering a renewed interest in this area over the past few years. To date, cine-phase contrast (PC) MRI remains the only technique capable of non-invasively tracking in vivo 3D musculoskeletal motion during volitional activity, but current scan times are long on the 1.5T MR platform (</w:instrText>
+        <w:instrText xml:space="preserve"> ADDIN ZOTERO_ITEM CSL_CITATION {"citationID":"qDHRPlJs","properties":{"formattedCitation":"[14,15]","plainCitation":"[14,15]","noteIndex":0},"citationItems":[{"id":346,"uris":["http://zotero.org/users/13606484/items/8RI8DC6D"],"itemData":{"id":346,"type":"article-journal","abstract":"In order to advance biomechanical modeling, knee joint implant design and clinical treatment of knee joint pathology, accurate in vivo kinematic data of the combined patellofemoral and tibiofemoral joint during volitional activity are critical. For example, one cause of the increased prevalence of anterior knee pain in the female population is hypothesized to be altered tibiofemoral kinematics, resulting in pathological patellofemoral kinematics. Thus, the objectives of this paper were to test the hypothesis that knee joint kinematics vary based on gender and to explore the correlation between the 3-D kinematics of the patellofemoral and tibiofemoral joints. In order to accomplish these goals, a large (n = 34) normative database of combined six degree of freedom patellofemoral and tibiofemoral kinematics, acquired noninvasively during volitional knee extension-flexion using fast-PC (dynamic) magnetic resonance imaging, was established. In this normative database, few correlations between tibiofemoral and patellofemoral kinematics were found. Specifically, tibial external rotation did not predict lateral patellar tilt, as has been stated in previous studies. In general, significant differences could not be found based on gender. Further investigation into these relationships in the presence of pathology is warranted.","container-title":"IEEE transactions on bio-medical engineering","DOI":"10.1109/TBME.2007.890735","ISSN":"0018-9294","issue":"7","journalAbbreviation":"IEEE Trans Biomed Eng","note":"PMID: 17605365","page":"1333–1341","title":"Normative three-dimensional patellofemoral and tibiofemoral kinematics: a dynamic, in vivo study","title-short":"Normative three-dimensional patellofemoral and tibiofemoral kinematics","volume":"54","author":[{"family":"Seisler","given":"Andrea R."},{"family":"Sheehan","given":"Frances T."}],"issued":{"date-parts":[["2007",7]]}}},{"id":347,"uris":["http://zotero.org/users/13606484/items/FD6API8V"],"itemData":{"id":347,"type":"article-journal","abstract":"The rising cost of musculoskeletal pathology, disease, and injury creates a pressing need for accurate and reliable methods to quantify 3D musculoskeletal motion, fostering a renewed interest in this area over the past few years. To date, cine-phase contrast (PC) MRI remains the only technique capable of non-invasively tracking in vivo 3D musculoskeletal motion during volitional activity, but current scan times are long on the 1.5T MR platform (</w:instrText>
       </w:r>
       <w:r>
         <w:rPr>
@@ -1205,7 +1205,7 @@
         <w:rPr>
           <w:rFonts w:ascii="Verdana" w:hAnsi="Verdana"/>
         </w:rPr>
-        <w:instrText xml:space="preserve"> ADDIN ZOTERO_ITEM CSL_CITATION {"citationID":"tMVHFeMv","properties":{"formattedCitation":"[16,17]","plainCitation":"[16,17]","noteIndex":0},"citationItems":[{"id":89,"uris":["http://zotero.org/users/13606484/items/J7EDB27W"],"itemData":{"id":89,"type":"article-journal","abstract":"Abstract\n            This study investigated the use of dynamic, volumetric MRI to measure 3D skeletal motion. Ten healthy subjects were positioned on a MR</w:instrText>
+        <w:instrText xml:space="preserve"> ADDIN ZOTERO_ITEM CSL_CITATION {"citationID":"tMVHFeMv","properties":{"formattedCitation":"[16,17]","plainCitation":"[16,17]","noteIndex":0},"citationItems":[{"id":209,"uris":["http://zotero.org/users/13606484/items/J7EDB27W"],"itemData":{"id":209,"type":"article-journal","abstract":"Abstract\n            This study investigated the use of dynamic, volumetric MRI to measure 3D skeletal motion. Ten healthy subjects were positioned on a MR</w:instrText>
       </w:r>
       <w:r>
         <w:rPr>
@@ -1337,7 +1337,7 @@
         <w:rPr>
           <w:rFonts w:ascii="Verdana" w:hAnsi="Verdana"/>
         </w:rPr>
-        <w:instrText xml:space="preserve">sampled isotropic projection reconstruction imaging is a promising approach for noninvasively measuring 3D joint kinematics, which may be useful for assessing cartilage contact and investigating the causes and treatment of joint abnormalities. Magn Reson Med, 2013. © 2012 Wiley Periodicals, Inc.","container-title":"Magnetic Resonance in Medicine","DOI":"10.1002/mrm.24362","ISSN":"0740-3194, 1522-2594","issue":"5","journalAbbreviation":"Magnetic Resonance in Med","language":"en","page":"1310-1316","source":"DOI.org (Crossref)","title":"Measurement of tibiofemoral kinematics using highly accelerated 3D radial sampling","volume":"69","author":[{"family":"Kaiser","given":"Jarred"},{"family":"Bradford","given":"Robert"},{"family":"Johnson","given":"Kevin"},{"family":"Wieben","given":"Oliver"},{"family":"Thelen","given":"Darryl G."}],"issued":{"date-parts":[["2013",5]]}}},{"id":136,"uris":["http://zotero.org/users/13606484/items/BZ8MX7PI"],"itemData":{"id":136,"type":"article-journal","abstract":"Subtle changes in knee kinematics may substantially alter cartilage contact patterns and moment generating capacities of soft tissues. The objective of this study was to use dynamic magnetic resonance imaging (MRI) to measure the inﬂuence of the timing of quadriceps loading on in vivo tibiofemoral and patellofemoral kinematics. We tested the hypothesis that load-dependent changes in knee kinematics would alter both the ﬁnite helical axis of the tibiofemoral joint and the moment arm of the patellar tendon. Eight healthy young adults were positioned supine in a MRI-compatible device that could impose either elastic or inertial loads on the lower leg in response to cyclic knee ﬂexion–extension. The elastic loading condition induced concentric quadriceps contractions with knee extension, while an inertial loading condition induced eccentric quadriceps contractions with knee ﬂexion. Peak internal knee extension moments ranged from 23 to 33 N m, which is comparable to loadings seen in normal walking. We found that anterior tibia translation, superior patella glide, and anterior patella translation were reduced by an average of 5.1, 5.7 and 2.9 mm when quadriceps loading coincided with knee ﬂexion rather than knee extension. These kinematic variations induced a distal shift in the ﬁnite helical axis of the tibiofemoral joint and a reduction in the patellar tendon moment arm. We conclude that it may be important to consider such load-dependent changes in knee kinematics when using models to ascertain soft tissue and cartilage loading during functional tasks such as gait.","container-title":"Journal of Biomechanics","DOI":"10.1016/j.jbiomech.2013.05.027","ISSN":"00219290","issue":"12","journalAbbreviation":"Journal of Biomechanics","language":"en","page":"2045-2052","source":"DOI.org (Crossref)","title":"Load-dependent variations in knee kinematics measured with dynamic MRI","volume":"46","author":[{"family":"Westphal","given":"Christopher J."},{"family":"Schmitz","given":"Anne"},{"family":"Reeder","given":"Scott B."},{"family":"Thelen","given":"Darryl G."}],"issued":{"date-parts":[["2013",8]]}}}],"schema":"https://github.com/citation-style-language/schema/raw/master/csl-citation.json"} </w:instrText>
+        <w:instrText xml:space="preserve">sampled isotropic projection reconstruction imaging is a promising approach for noninvasively measuring 3D joint kinematics, which may be useful for assessing cartilage contact and investigating the causes and treatment of joint abnormalities. Magn Reson Med, 2013. © 2012 Wiley Periodicals, Inc.","container-title":"Magnetic Resonance in Medicine","DOI":"10.1002/mrm.24362","ISSN":"0740-3194, 1522-2594","issue":"5","journalAbbreviation":"Magnetic Resonance in Med","language":"en","page":"1310-1316","source":"DOI.org (Crossref)","title":"Measurement of tibiofemoral kinematics using highly accelerated 3D radial sampling","volume":"69","author":[{"family":"Kaiser","given":"Jarred"},{"family":"Bradford","given":"Robert"},{"family":"Johnson","given":"Kevin"},{"family":"Wieben","given":"Oliver"},{"family":"Thelen","given":"Darryl G."}],"issued":{"date-parts":[["2013",5]]}}},{"id":114,"uris":["http://zotero.org/users/13606484/items/BZ8MX7PI"],"itemData":{"id":114,"type":"article-journal","abstract":"Subtle changes in knee kinematics may substantially alter cartilage contact patterns and moment generating capacities of soft tissues. The objective of this study was to use dynamic magnetic resonance imaging (MRI) to measure the inﬂuence of the timing of quadriceps loading on in vivo tibiofemoral and patellofemoral kinematics. We tested the hypothesis that load-dependent changes in knee kinematics would alter both the ﬁnite helical axis of the tibiofemoral joint and the moment arm of the patellar tendon. Eight healthy young adults were positioned supine in a MRI-compatible device that could impose either elastic or inertial loads on the lower leg in response to cyclic knee ﬂexion–extension. The elastic loading condition induced concentric quadriceps contractions with knee extension, while an inertial loading condition induced eccentric quadriceps contractions with knee ﬂexion. Peak internal knee extension moments ranged from 23 to 33 N m, which is comparable to loadings seen in normal walking. We found that anterior tibia translation, superior patella glide, and anterior patella translation were reduced by an average of 5.1, 5.7 and 2.9 mm when quadriceps loading coincided with knee ﬂexion rather than knee extension. These kinematic variations induced a distal shift in the ﬁnite helical axis of the tibiofemoral joint and a reduction in the patellar tendon moment arm. We conclude that it may be important to consider such load-dependent changes in knee kinematics when using models to ascertain soft tissue and cartilage loading during functional tasks such as gait.","container-title":"Journal of Biomechanics","DOI":"10.1016/j.jbiomech.2013.05.027","ISSN":"00219290","issue":"12","journalAbbreviation":"Journal of Biomechanics","language":"en","page":"2045-2052","source":"DOI.org (Crossref)","title":"Load-dependent variations in knee kinematics measured with dynamic MRI","volume":"46","author":[{"family":"Westphal","given":"Christopher J."},{"family":"Schmitz","given":"Anne"},{"family":"Reeder","given":"Scott B."},{"family":"Thelen","given":"Darryl G."}],"issued":{"date-parts":[["2013",8]]}}}],"schema":"https://github.com/citation-style-language/schema/raw/master/csl-citation.json"} </w:instrText>
       </w:r>
       <w:r>
         <w:rPr>
@@ -1448,7 +1448,7 @@
         <w:rPr>
           <w:rFonts w:ascii="Verdana" w:hAnsi="Verdana"/>
         </w:rPr>
-        <w:instrText xml:space="preserve"> ADDIN ZOTERO_ITEM CSL_CITATION {"citationID":"emYlb5HY","properties":{"formattedCitation":"[10,16]","plainCitation":"[10,16]","noteIndex":0},"citationItems":[{"id":111,"uris":["http://zotero.org/users/13606484/items/DNEQ2FLV"],"itemData":{"id":111,"type":"article-journal","abstract":"The in-vivo quantification of knee motion in physiological loading conditions is paramount for the understanding of the joint’s natural behavior and the comprehension of articular disorders. Dynamic MRI (DMRI) represents an emerging technology that makes it possible to investigate the functional interaction among all the joint tissues without risks for the patient. However, traditional MRI scanners normally offer a reduced space of motion, and complex apparatus are needed to load the articulation, due to the horizontal orientation of the scanning bed. In this study, we present an experimental and computational procedure that combines an open, weight-bearing MRI scanner with an original registration algorithm to reconstruct the three-dimensional kinematics of the knee from DMRI, thus allowing the investigation of knee deep-flexion under physiological loads in space. To improve the accuracy of the procedure, an MR-compatible rig has been developed to guide the knee flexion of the patient. We tested the procedure on three volunteers. The overall rotational and positional accuracy achieved are 1.8° ± 1.4 and 1.2 mm ± 0.8, respectively, and they are sufficient for the characterization of the joint behavior under load.","container-title":"Applied Sciences","DOI":"10.3390/app13010629","ISSN":"2076-3417","issue":"1","journalAbbreviation":"Applied Sciences","language":"en","license":"https://creativecommons.org/licenses/by/4.0/","page":"629","source":"DOI.org (Crossref)","title":"In-Vivo Quantification of Knee Deep-Flexion in Physiological Loading Condition trough Dynamic MRI","volume":"13","author":[{"family":"Conconi","given":"Michele"},{"family":"De Carli","given":"Filippo"},{"family":"Berni","given":"Matteo"},{"family":"Sancisi","given":"Nicola"},{"family":"Parenti-Castelli","given":"Vincenzo"},{"family":"Monetti","given":"Giuseppe"}],"issued":{"date-parts":[["2023",1,3]]}}},{"id":89,"uris":["http://zotero.org/users/13606484/items/J7EDB27W"],"itemData":{"id":89,"type":"article-journal","abstract":"Abstract\n            This study investigated the use of dynamic, volumetric MRI to measure 3D skeletal motion. Ten healthy subjects were positioned on a MR</w:instrText>
+        <w:instrText xml:space="preserve"> ADDIN ZOTERO_ITEM CSL_CITATION {"citationID":"emYlb5HY","properties":{"formattedCitation":"[10,16]","plainCitation":"[10,16]","noteIndex":0},"citationItems":[{"id":165,"uris":["http://zotero.org/users/13606484/items/DNEQ2FLV"],"itemData":{"id":165,"type":"article-journal","abstract":"The in-vivo quantification of knee motion in physiological loading conditions is paramount for the understanding of the joint’s natural behavior and the comprehension of articular disorders. Dynamic MRI (DMRI) represents an emerging technology that makes it possible to investigate the functional interaction among all the joint tissues without risks for the patient. However, traditional MRI scanners normally offer a reduced space of motion, and complex apparatus are needed to load the articulation, due to the horizontal orientation of the scanning bed. In this study, we present an experimental and computational procedure that combines an open, weight-bearing MRI scanner with an original registration algorithm to reconstruct the three-dimensional kinematics of the knee from DMRI, thus allowing the investigation of knee deep-flexion under physiological loads in space. To improve the accuracy of the procedure, an MR-compatible rig has been developed to guide the knee flexion of the patient. We tested the procedure on three volunteers. The overall rotational and positional accuracy achieved are 1.8° ± 1.4 and 1.2 mm ± 0.8, respectively, and they are sufficient for the characterization of the joint behavior under load.","container-title":"Applied Sciences","DOI":"10.3390/app13010629","ISSN":"2076-3417","issue":"1","journalAbbreviation":"Applied Sciences","language":"en","license":"https://creativecommons.org/licenses/by/4.0/","page":"629","source":"DOI.org (Crossref)","title":"In-Vivo Quantification of Knee Deep-Flexion in Physiological Loading Condition trough Dynamic MRI","volume":"13","author":[{"family":"Conconi","given":"Michele"},{"family":"De Carli","given":"Filippo"},{"family":"Berni","given":"Matteo"},{"family":"Sancisi","given":"Nicola"},{"family":"Parenti-Castelli","given":"Vincenzo"},{"family":"Monetti","given":"Giuseppe"}],"issued":{"date-parts":[["2023",1,3]]}}},{"id":209,"uris":["http://zotero.org/users/13606484/items/J7EDB27W"],"itemData":{"id":209,"type":"article-journal","abstract":"Abstract\n            This study investigated the use of dynamic, volumetric MRI to measure 3D skeletal motion. Ten healthy subjects were positioned on a MR</w:instrText>
       </w:r>
       <w:r>
         <w:rPr>
@@ -1629,7 +1629,7 @@
         <w:rPr>
           <w:rFonts w:ascii="Verdana" w:hAnsi="Verdana"/>
         </w:rPr>
-        <w:instrText xml:space="preserve"> ADDIN ZOTERO_ITEM CSL_CITATION {"citationID":"LWSEeqkf","properties":{"formattedCitation":"[11]","plainCitation":"[11]","noteIndex":0},"citationItems":[{"id":45,"uris":["http://zotero.org/users/13606484/items/H2KK6ALT"],"itemData":{"id":45,"type":"article-journal","abstract":"Abnormal patellofemoral joint motion is a possible cause of patellofemoral pain, and patellar braces are thought to alleviate pain by restoring normal joint kinematics. We evaluated whether females with patellofemoral pain exhibit abnormal patellofemoral joint kinematics during dynamic, weight-bearing knee extension and assessed the effects of knee braces on patellofemoral motion. Real-time magnetic resonance (MR) images of the patellofemoral joints of 36 female volunteers (13 pain-free controls, 23 patellofemoral pain) were acquired during weight-bearing knee extension. Pain subjects were also imaged while wearing a patellar-stabilizing brace and a patellar sleeve. We measured axial-plane kinematics from the images. Females with patellofemoral pain exhibited increased lateral translation of the patella for knee flexion angles between 0 degrees and 50 degrees (p = 0.03), and increased lateral tilt for knee flexion angles between 0 degrees and 20 degrees (p = 0.04). The brace and sleeve reduced the lateral translation of the patella; however, the brace reduced lateral displacement more than the sleeve (p = 0.006). The brace reduced patellar tilt near full extension (p = 0.001), while the sleeve had no effect on patellar tilt. Our results indicate that some subjects with patellofemoral pain exhibit abnormal weight-bearing joint kinematics and that braces may be effective in reducing patellar maltracking in these subjects.","container-title":"Journal of Orthopaedic Research: Official Publication of the Orthopaedic Research Society","DOI":"10.1002/jor.20790","ISSN":"1554-527X","issue":"5","journalAbbreviation":"J Orthop Res","language":"eng","note":"PMID: 18985690\nPMCID: PMC2891525","page":"571-577","source":"PubMed","title":"Using real-time MRI to quantify altered joint kinematics in subjects with patellofemoral pain and to evaluate the effects of a patellar brace or sleeve on joint motion","volume":"27","author":[{"family":"Draper","given":"Christine E."},{"family":"Besier","given":"Thor F."},{"family":"Santos","given":"Juan M."},{"family":"Jennings","given":"Fabio"},{"family":"Fredericson","given":"Michael"},{"family":"Gold","given":"Garry E."},{"family":"Beaupre","given":"Gary S."},{"family":"Delp","given":"Scott L."}],"issued":{"date-parts":[["2009",5]]}}}],"schema":"https://github.com/citation-style-language/schema/raw/master/csl-citation.json"} </w:instrText>
+        <w:instrText xml:space="preserve"> ADDIN ZOTERO_ITEM CSL_CITATION {"citationID":"LWSEeqkf","properties":{"formattedCitation":"[11]","plainCitation":"[11]","noteIndex":0},"citationItems":[{"id":337,"uris":["http://zotero.org/users/13606484/items/H2KK6ALT"],"itemData":{"id":337,"type":"article-journal","abstract":"Abnormal patellofemoral joint motion is a possible cause of patellofemoral pain, and patellar braces are thought to alleviate pain by restoring normal joint kinematics. We evaluated whether females with patellofemoral pain exhibit abnormal patellofemoral joint kinematics during dynamic, weight-bearing knee extension and assessed the effects of knee braces on patellofemoral motion. Real-time magnetic resonance (MR) images of the patellofemoral joints of 36 female volunteers (13 pain-free controls, 23 patellofemoral pain) were acquired during weight-bearing knee extension. Pain subjects were also imaged while wearing a patellar-stabilizing brace and a patellar sleeve. We measured axial-plane kinematics from the images. Females with patellofemoral pain exhibited increased lateral translation of the patella for knee flexion angles between 0 degrees and 50 degrees (p = 0.03), and increased lateral tilt for knee flexion angles between 0 degrees and 20 degrees (p = 0.04). The brace and sleeve reduced the lateral translation of the patella; however, the brace reduced lateral displacement more than the sleeve (p = 0.006). The brace reduced patellar tilt near full extension (p = 0.001), while the sleeve had no effect on patellar tilt. Our results indicate that some subjects with patellofemoral pain exhibit abnormal weight-bearing joint kinematics and that braces may be effective in reducing patellar maltracking in these subjects.","container-title":"Journal of Orthopaedic Research: Official Publication of the Orthopaedic Research Society","DOI":"10.1002/jor.20790","ISSN":"1554-527X","issue":"5","journalAbbreviation":"J Orthop Res","language":"eng","note":"PMID: 18985690\nPMCID: PMC2891525","page":"571-577","source":"PubMed","title":"Using real-time MRI to quantify altered joint kinematics in subjects with patellofemoral pain and to evaluate the effects of a patellar brace or sleeve on joint motion","volume":"27","author":[{"family":"Draper","given":"Christine E."},{"family":"Besier","given":"Thor F."},{"family":"Santos","given":"Juan M."},{"family":"Jennings","given":"Fabio"},{"family":"Fredericson","given":"Michael"},{"family":"Gold","given":"Garry E."},{"family":"Beaupre","given":"Gary S."},{"family":"Delp","given":"Scott L."}],"issued":{"date-parts":[["2009",5]]}}}],"schema":"https://github.com/citation-style-language/schema/raw/master/csl-citation.json"} </w:instrText>
       </w:r>
       <w:r>
         <w:rPr>
@@ -1665,7 +1665,7 @@
         <w:rPr>
           <w:rFonts w:ascii="Verdana" w:hAnsi="Verdana"/>
         </w:rPr>
-        <w:instrText xml:space="preserve"> ADDIN ZOTERO_ITEM CSL_CITATION {"citationID":"XhgAKimN","properties":{"formattedCitation":"[13]","plainCitation":"[13]","noteIndex":0},"citationItems":[{"id":44,"uris":["http://zotero.org/users/13606484/items/B2T5L9UC"],"itemData":{"id":44,"type":"article-journal","abstract":"To evaluate the critical range of the patellofemoral joint motion from 30 degrees of knee flexion to full extension, motion-triggered cine magnetic resonance (MR) imaging was performed during active extension in 13 patients with confirmed patellar maltracking and 15 healthy subjects. Cine MR images were compared with static MR images obtained during incremental extension of the knee joint. To evaluate the patellar tracking pattern, the same imaging parameters (patellar tilt angle, bisect offset, and lateral patellar displacement) and section locations were used in the static and motion-triggered studies. Statistically significant differences between the passive and active knee motions were found in all three parameters in the group of patients and in the bisect offset in the control group. The comparison between patients and healthy subjects yielded statistically significant differences for all parameters in actively extended knees but not in passively extended knees. The results demonstrate the importance of dynamic patellar motion studies for diagnosis of patello-femoral maltracking.","container-title":"Radiology","DOI":"10.1148/radiology.187.1.8451415","ISSN":"0033-8419","issue":"1","journalAbbreviation":"Radiology","language":"eng","note":"PMID: 8451415","page":"205-212","source":"PubMed","title":"Patellar tracking patterns during active and passive knee extension: evaluation with motion-triggered cine MR imaging","title-short":"Patellar tracking patterns during active and passive knee extension","volume":"187","author":[{"family":"Brossmann","given":"J."},{"family":"Muhle","given":"C."},{"family":"Schröder","given":"C."},{"family":"Melchert","given":"U. H."},{"family":"Büll","given":"C. C."},{"family":"Spielmann","given":"R. P."},{"family":"Heller","given":"M."}],"issued":{"date-parts":[["1993",4]]}}}],"schema":"https://github.com/citation-style-language/schema/raw/master/csl-citation.json"} </w:instrText>
+        <w:instrText xml:space="preserve"> ADDIN ZOTERO_ITEM CSL_CITATION {"citationID":"XhgAKimN","properties":{"formattedCitation":"[13]","plainCitation":"[13]","noteIndex":0},"citationItems":[{"id":340,"uris":["http://zotero.org/users/13606484/items/B2T5L9UC"],"itemData":{"id":340,"type":"article-journal","abstract":"To evaluate the critical range of the patellofemoral joint motion from 30 degrees of knee flexion to full extension, motion-triggered cine magnetic resonance (MR) imaging was performed during active extension in 13 patients with confirmed patellar maltracking and 15 healthy subjects. Cine MR images were compared with static MR images obtained during incremental extension of the knee joint. To evaluate the patellar tracking pattern, the same imaging parameters (patellar tilt angle, bisect offset, and lateral patellar displacement) and section locations were used in the static and motion-triggered studies. Statistically significant differences between the passive and active knee motions were found in all three parameters in the group of patients and in the bisect offset in the control group. The comparison between patients and healthy subjects yielded statistically significant differences for all parameters in actively extended knees but not in passively extended knees. The results demonstrate the importance of dynamic patellar motion studies for diagnosis of patello-femoral maltracking.","container-title":"Radiology","DOI":"10.1148/radiology.187.1.8451415","ISSN":"0033-8419","issue":"1","journalAbbreviation":"Radiology","language":"eng","note":"PMID: 8451415","page":"205-212","source":"PubMed","title":"Patellar tracking patterns during active and passive knee extension: evaluation with motion-triggered cine MR imaging","title-short":"Patellar tracking patterns during active and passive knee extension","volume":"187","author":[{"family":"Brossmann","given":"J."},{"family":"Muhle","given":"C."},{"family":"Schröder","given":"C."},{"family":"Melchert","given":"U. H."},{"family":"Büll","given":"C. C."},{"family":"Spielmann","given":"R. P."},{"family":"Heller","given":"M."}],"issued":{"date-parts":[["1993",4]]}}}],"schema":"https://github.com/citation-style-language/schema/raw/master/csl-citation.json"} </w:instrText>
       </w:r>
       <w:r>
         <w:rPr>
@@ -2112,7 +2112,21 @@
         <w:rPr>
           <w:rFonts w:ascii="Verdana" w:hAnsi="Verdana"/>
         </w:rPr>
-        <w:t>Siemens Healthineers)</w:t>
+        <w:t xml:space="preserve">Siemens </w:t>
+      </w:r>
+      <w:proofErr w:type="spellStart"/>
+      <w:r>
+        <w:rPr>
+          <w:rFonts w:ascii="Verdana" w:hAnsi="Verdana"/>
+        </w:rPr>
+        <w:t>Healthineers</w:t>
+      </w:r>
+      <w:proofErr w:type="spellEnd"/>
+      <w:r>
+        <w:rPr>
+          <w:rFonts w:ascii="Verdana" w:hAnsi="Verdana"/>
+        </w:rPr>
+        <w:t>)</w:t>
       </w:r>
       <w:r>
         <w:rPr>
@@ -2157,7 +2171,7 @@
         <w:rPr>
           <w:rFonts w:ascii="Verdana" w:hAnsi="Verdana"/>
         </w:rPr>
-        <w:instrText xml:space="preserve"> ADDIN ZOTERO_ITEM CSL_CITATION {"citationID":"R43nCaHI","properties":{"formattedCitation":"[18]","plainCitation":"[18]","noteIndex":0},"citationItems":[{"id":38,"uris":["http://zotero.org/users/13606484/items/3GHZ4QKR"],"itemData":{"id":38,"type":"article-journal","abstract":"Introduction: This work aimed to develop a novel multipurpose device for guided knee ﬂexion-extension, both passively using a motorized pneumatic system and actively (muscle-driven) with the joint unloaded or loaded during dynamic MRI. Secondary objectives were to characterize the participant experience during device use, and present preliminary dynamic MRI data to demonstrate the different device capabilities. Material and methods: Self-reported outcomes were used to characterize the pain, physical exertion and discomfort levels experienced by 10 healthy male participants during four different active knee motion and loading protocols using the novel device. Knee angular data were recorded during the protocols to determine the maximum knee range of motion achievable. Dynamic MRI was acquired for three healthy volunteers during passive, unloaded knee motion using 2D Cartesian TSE, 2D radial GRE and 3D UTE sequences; and during active, unloaded and loaded knee motion using 2D radial GRE imaging. Because of the different MRI sequences used, spatial resolution was inherently lower for active knee motion than for passive motion acquisitions.\nResults: Depending on the protocol, some participants reported slight pain, mild discomfort and varying levels of physical exertion. On average, participants achieved </w:instrText>
+        <w:instrText xml:space="preserve"> ADDIN ZOTERO_ITEM CSL_CITATION {"citationID":"R43nCaHI","properties":{"formattedCitation":"[18]","plainCitation":"[18]","noteIndex":0},"citationItems":[{"id":2,"uris":["http://zotero.org/users/13606484/items/3GHZ4QKR"],"itemData":{"id":2,"type":"article-journal","abstract":"Introduction: This work aimed to develop a novel multipurpose device for guided knee ﬂexion-extension, both passively using a motorized pneumatic system and actively (muscle-driven) with the joint unloaded or loaded during dynamic MRI. Secondary objectives were to characterize the participant experience during device use, and present preliminary dynamic MRI data to demonstrate the different device capabilities. Material and methods: Self-reported outcomes were used to characterize the pain, physical exertion and discomfort levels experienced by 10 healthy male participants during four different active knee motion and loading protocols using the novel device. Knee angular data were recorded during the protocols to determine the maximum knee range of motion achievable. Dynamic MRI was acquired for three healthy volunteers during passive, unloaded knee motion using 2D Cartesian TSE, 2D radial GRE and 3D UTE sequences; and during active, unloaded and loaded knee motion using 2D radial GRE imaging. Because of the different MRI sequences used, spatial resolution was inherently lower for active knee motion than for passive motion acquisitions.\nResults: Depending on the protocol, some participants reported slight pain, mild discomfort and varying levels of physical exertion. On average, participants achieved </w:instrText>
       </w:r>
       <w:r>
         <w:rPr>
@@ -2530,7 +2544,7 @@
         <w:rPr>
           <w:rFonts w:ascii="Verdana" w:eastAsia="Verdana" w:hAnsi="Verdana" w:cs="Verdana"/>
         </w:rPr>
-        <w:instrText xml:space="preserve"> ADDIN ZOTERO_ITEM CSL_CITATION {"citationID":"rmLVeIiE","properties":{"formattedCitation":"[19,20]","plainCitation":"[19,20]","noteIndex":0},"citationItems":[{"id":14,"uris":["http://zotero.org/users/13606484/items/LFU7F3I4"],"itemData":{"id":14,"type":"article-journal","abstract":"In dynamic magnetic resonance imaging (MRI) studies, the motion kinetics or the contrast variability are often hard to predict, hampering an appropriate choice of the image update rate or the temporal resolution. A constant azimuthal proﬁle spacing (111.246 ), based on the Golden Ratio, is investigated as optimal for image reconstruction from an arbitrary number of proﬁles in radial MRI. The proﬁle order is evaluated and compared with a uniform proﬁle distribution in terms of signal-to-noise ratio (SNR) and artifact level. The favorable characteristics of such a proﬁle order are exempliﬁed in two applications on healthy volunteers. First, an advanced sliding window reconstruction scheme is applied to dynamic cardiac imaging, with a reconstruction window that can be ﬂexibly adjusted according to the extent of cardiac motion that is acceptable. Second, a contrast-enhancing -space ﬁlter is presented that permits reconstructing an arbitrary number of images at arbitrary time points from one raw data set. The ﬁlter was utilized to depict the T1-relaxation in the brain after a single inversion prepulse. While a uniform proﬁle distribution with a constant angle increment is optimal for a ﬁxed and predetermined number of proﬁles, a proﬁle distribution based on the Golden Ratio proved to be an appropriate solution for an arbitrary number of proﬁles.","container-title":"IEEE Transactions on Medical Imaging","DOI":"10.1109/TMI.2006.885337","ISSN":"0278-0062","issue":"1","journalAbbreviation":"IEEE Trans. Med. Imaging","language":"en","license":"https://ieeexplore.ieee.org/Xplorehelp/downloads/license-information/IEEE.html","page":"68-76","source":"DOI.org (Crossref)","title":"An Optimal Radial Profile Order Based on the Golden Ratio for Time-Resolved MRI","volume":"26","author":[{"family":"Winkelmann","given":"Stefanie"},{"family":"Schaeffter","given":"Tobias"},{"family":"Koehler","given":"Thomas"},{"family":"Eggers","given":"Holger"},{"family":"Doessel","given":"Olaf"}],"issued":{"date-parts":[["2007",1]]}}},{"id":339,"uris":["http://zotero.org/users/13606484/items/YGA8JG7E"],"itemData":{"id":339,"type":"article-journal","abstract":"Purpose\n              To demonstrate radial golden</w:instrText>
+        <w:instrText xml:space="preserve"> ADDIN ZOTERO_ITEM CSL_CITATION {"citationID":"rmLVeIiE","properties":{"formattedCitation":"[19,20]","plainCitation":"[19,20]","noteIndex":0},"citationItems":[{"id":85,"uris":["http://zotero.org/users/13606484/items/LFU7F3I4"],"itemData":{"id":85,"type":"article-journal","abstract":"In dynamic magnetic resonance imaging (MRI) studies, the motion kinetics or the contrast variability are often hard to predict, hampering an appropriate choice of the image update rate or the temporal resolution. A constant azimuthal proﬁle spacing (111.246 ), based on the Golden Ratio, is investigated as optimal for image reconstruction from an arbitrary number of proﬁles in radial MRI. The proﬁle order is evaluated and compared with a uniform proﬁle distribution in terms of signal-to-noise ratio (SNR) and artifact level. The favorable characteristics of such a proﬁle order are exempliﬁed in two applications on healthy volunteers. First, an advanced sliding window reconstruction scheme is applied to dynamic cardiac imaging, with a reconstruction window that can be ﬂexibly adjusted according to the extent of cardiac motion that is acceptable. Second, a contrast-enhancing -space ﬁlter is presented that permits reconstructing an arbitrary number of images at arbitrary time points from one raw data set. The ﬁlter was utilized to depict the T1-relaxation in the brain after a single inversion prepulse. While a uniform proﬁle distribution with a constant angle increment is optimal for a ﬁxed and predetermined number of proﬁles, a proﬁle distribution based on the Golden Ratio proved to be an appropriate solution for an arbitrary number of proﬁles.","container-title":"IEEE Transactions on Medical Imaging","DOI":"10.1109/TMI.2006.885337","ISSN":"0278-0062","issue":"1","journalAbbreviation":"IEEE Trans. Med. Imaging","language":"en","license":"https://ieeexplore.ieee.org/Xplorehelp/downloads/license-information/IEEE.html","page":"68-76","source":"DOI.org (Crossref)","title":"An Optimal Radial Profile Order Based on the Golden Ratio for Time-Resolved MRI","volume":"26","author":[{"family":"Winkelmann","given":"Stefanie"},{"family":"Schaeffter","given":"Tobias"},{"family":"Koehler","given":"Thomas"},{"family":"Eggers","given":"Holger"},{"family":"Doessel","given":"Olaf"}],"issued":{"date-parts":[["2007",1]]}}},{"id":352,"uris":["http://zotero.org/users/13606484/items/YGA8JG7E"],"itemData":{"id":352,"type":"article-journal","abstract":"Purpose\n              To demonstrate radial golden</w:instrText>
       </w:r>
       <w:r>
         <w:rPr>
@@ -2821,7 +2835,21 @@
         <w:rPr>
           <w:rFonts w:ascii="Verdana" w:eastAsia="Verdana" w:hAnsi="Verdana" w:cs="Verdana"/>
         </w:rPr>
-        <w:t xml:space="preserve">an optical fiber position sensor (MR338-Y10C10, Micronor, Camarillo, CA, USA) integrated into the knee device. This </w:t>
+        <w:t xml:space="preserve">an optical fiber position sensor (MR338-Y10C10, </w:t>
+      </w:r>
+      <w:proofErr w:type="spellStart"/>
+      <w:r>
+        <w:rPr>
+          <w:rFonts w:ascii="Verdana" w:eastAsia="Verdana" w:hAnsi="Verdana" w:cs="Verdana"/>
+        </w:rPr>
+        <w:t>Micronor</w:t>
+      </w:r>
+      <w:proofErr w:type="spellEnd"/>
+      <w:r>
+        <w:rPr>
+          <w:rFonts w:ascii="Verdana" w:eastAsia="Verdana" w:hAnsi="Verdana" w:cs="Verdana"/>
+        </w:rPr>
+        <w:t xml:space="preserve">, Camarillo, CA, USA) integrated into the knee device. This </w:t>
       </w:r>
       <w:r>
         <w:rPr>
@@ -2851,7 +2879,21 @@
         <w:rPr>
           <w:rFonts w:ascii="Verdana" w:eastAsia="Verdana" w:hAnsi="Verdana" w:cs="Verdana"/>
         </w:rPr>
-        <w:t>using optical signals. The optical signals were first converted to electrical signals by a controller (MR330, Micronor), which were then</w:t>
+        <w:t xml:space="preserve">using optical signals. The optical signals were first converted to electrical signals by a controller (MR330, </w:t>
+      </w:r>
+      <w:proofErr w:type="spellStart"/>
+      <w:r>
+        <w:rPr>
+          <w:rFonts w:ascii="Verdana" w:eastAsia="Verdana" w:hAnsi="Verdana" w:cs="Verdana"/>
+        </w:rPr>
+        <w:t>Micronor</w:t>
+      </w:r>
+      <w:proofErr w:type="spellEnd"/>
+      <w:r>
+        <w:rPr>
+          <w:rFonts w:ascii="Verdana" w:eastAsia="Verdana" w:hAnsi="Verdana" w:cs="Verdana"/>
+        </w:rPr>
+        <w:t>), which were then</w:t>
       </w:r>
       <w:r>
         <w:rPr>
@@ -2907,11 +2949,19 @@
         </w:rPr>
         <w:t xml:space="preserve"> </w:t>
       </w:r>
-      <w:r>
-        <w:rPr>
-          <w:rFonts w:ascii="Verdana" w:eastAsia="Verdana" w:hAnsi="Verdana" w:cs="Verdana"/>
-        </w:rPr>
-        <w:t>Meihaus Electronic GmbH).</w:t>
+      <w:proofErr w:type="spellStart"/>
+      <w:r>
+        <w:rPr>
+          <w:rFonts w:ascii="Verdana" w:eastAsia="Verdana" w:hAnsi="Verdana" w:cs="Verdana"/>
+        </w:rPr>
+        <w:t>Meihaus</w:t>
+      </w:r>
+      <w:proofErr w:type="spellEnd"/>
+      <w:r>
+        <w:rPr>
+          <w:rFonts w:ascii="Verdana" w:eastAsia="Verdana" w:hAnsi="Verdana" w:cs="Verdana"/>
+        </w:rPr>
+        <w:t xml:space="preserve"> Electronic GmbH).</w:t>
       </w:r>
       <w:r>
         <w:rPr>
@@ -3048,7 +3098,7 @@
         <w:rPr>
           <w:rFonts w:ascii="Verdana" w:eastAsia="Verdana" w:hAnsi="Verdana" w:cs="Verdana"/>
         </w:rPr>
-        <w:instrText xml:space="preserve"> ADDIN ZOTERO_ITEM CSL_CITATION {"citationID":"dvSfYDgi","properties":{"formattedCitation":"[21]","plainCitation":"[21]","noteIndex":0},"citationItems":[{"id":39,"uris":["http://zotero.org/users/13606484/items/Z5TTFMES"],"itemData":{"id":39,"type":"article-journal","abstract":"To explore and extend on dynamic imaging of joint motion, an MRI-safe device guiding knee motion with an attached rotary encoder was used in MRI measurements of multiple knee flexion-extension cycles using radial gradient echo imaging with the golden-angle as azimuthal angle increment. Reproducibility of knee motion was investigated. Real-time and CINE mode anatomical images were reconstructed for different knee flexion angles by synchronizing the encoder information with the MRI data, and performing flexion angle selective gating across multiple motion cycles. When investigating the influence of the rotation angle window width on recon­ structed CINE images, it was found that angle windows between 0.5◦ and 3◦ exhibited acceptable image sharpness without suffering from significant motion-induced blurring. Furthermore, due to flexible retrospective image reconstruction afforded by the radial golden-angle imaging, the number of motion cycles included in the reconstruction could be retrospectively reduced to investigate the corresponding influence of acquisition time on image quality. Finally, motion reproducibility between motion cycles and accuracy of the flexion angle selective gating were sufficient to acquire whole-knee 3D dynamic imaging with a retrospectively gated 3D cone UTE sequence.","container-title":"Magnetic Resonance Imaging","DOI":"10.1016/j.mri.2022.06.015","ISSN":"0730725X","journalAbbreviation":"Magnetic Resonance Imaging","language":"en","page":"161-168","source":"DOI.org (Crossref)","title":"High-resolution CINE imaging of active guided knee motion using continuously acquired golden-angle radial MRI and rotary sensor information","volume":"92","author":[{"family":"Aleksiev","given":"Martin"},{"family":"Krämer","given":"Martin"},{"family":"Brisson","given":"Nicholas M."},{"family":"Maggioni","given":"Marta B."},{"family":"Duda","given":"Georg N."},{"family":"Reichenbach","given":"Jürgen R."}],"issued":{"date-parts":[["2022",10]]}}}],"schema":"https://github.com/citation-style-language/schema/raw/master/csl-citation.json"} </w:instrText>
+        <w:instrText xml:space="preserve"> ADDIN ZOTERO_ITEM CSL_CITATION {"citationID":"dvSfYDgi","properties":{"formattedCitation":"[21]","plainCitation":"[21]","noteIndex":0},"citationItems":[{"id":4,"uris":["http://zotero.org/users/13606484/items/Z5TTFMES"],"itemData":{"id":4,"type":"article-journal","abstract":"To explore and extend on dynamic imaging of joint motion, an MRI-safe device guiding knee motion with an attached rotary encoder was used in MRI measurements of multiple knee flexion-extension cycles using radial gradient echo imaging with the golden-angle as azimuthal angle increment. Reproducibility of knee motion was investigated. Real-time and CINE mode anatomical images were reconstructed for different knee flexion angles by synchronizing the encoder information with the MRI data, and performing flexion angle selective gating across multiple motion cycles. When investigating the influence of the rotation angle window width on recon­ structed CINE images, it was found that angle windows between 0.5◦ and 3◦ exhibited acceptable image sharpness without suffering from significant motion-induced blurring. Furthermore, due to flexible retrospective image reconstruction afforded by the radial golden-angle imaging, the number of motion cycles included in the reconstruction could be retrospectively reduced to investigate the corresponding influence of acquisition time on image quality. Finally, motion reproducibility between motion cycles and accuracy of the flexion angle selective gating were sufficient to acquire whole-knee 3D dynamic imaging with a retrospectively gated 3D cone UTE sequence.","container-title":"Magnetic Resonance Imaging","DOI":"10.1016/j.mri.2022.06.015","ISSN":"0730725X","journalAbbreviation":"Magnetic Resonance Imaging","language":"en","page":"161-168","source":"DOI.org (Crossref)","title":"High-resolution CINE imaging of active guided knee motion using continuously acquired golden-angle radial MRI and rotary sensor information","volume":"92","author":[{"family":"Aleksiev","given":"Martin"},{"family":"Krämer","given":"Martin"},{"family":"Brisson","given":"Nicholas M."},{"family":"Maggioni","given":"Marta B."},{"family":"Duda","given":"Georg N."},{"family":"Reichenbach","given":"Jürgen R."}],"issued":{"date-parts":[["2022",10]]}}}],"schema":"https://github.com/citation-style-language/schema/raw/master/csl-citation.json"} </w:instrText>
       </w:r>
       <w:r>
         <w:rPr>
@@ -3136,7 +3186,21 @@
         <w:rPr>
           <w:rFonts w:ascii="Verdana" w:eastAsia="Verdana" w:hAnsi="Verdana" w:cs="Verdana"/>
         </w:rPr>
-        <w:t xml:space="preserve"> using the RIESLING (Radial Interstices Enable Speedy Low-volume imagING) toolbox</w:t>
+        <w:t xml:space="preserve"> using the RIESLING (Radial Interstices Enable Speedy Low-volume </w:t>
+      </w:r>
+      <w:proofErr w:type="spellStart"/>
+      <w:r>
+        <w:rPr>
+          <w:rFonts w:ascii="Verdana" w:eastAsia="Verdana" w:hAnsi="Verdana" w:cs="Verdana"/>
+        </w:rPr>
+        <w:t>imagING</w:t>
+      </w:r>
+      <w:proofErr w:type="spellEnd"/>
+      <w:r>
+        <w:rPr>
+          <w:rFonts w:ascii="Verdana" w:eastAsia="Verdana" w:hAnsi="Verdana" w:cs="Verdana"/>
+        </w:rPr>
+        <w:t>) toolbox</w:t>
       </w:r>
       <w:r>
         <w:rPr>
@@ -3154,7 +3218,7 @@
         <w:rPr>
           <w:rFonts w:ascii="Verdana" w:eastAsia="Verdana" w:hAnsi="Verdana" w:cs="Verdana"/>
         </w:rPr>
-        <w:instrText xml:space="preserve"> ADDIN ZOTERO_ITEM CSL_CITATION {"citationID":"awOFoVY7","properties":{"formattedCitation":"[22]","plainCitation":"[22]","noteIndex":0},"citationItems":[{"id":358,"uris":["http://zotero.org/users/13606484/items/ZWA7FMSX"],"itemData":{"id":358,"type":"article-journal","container-title":"Journal of Open Source Software","DOI":"10.21105/joss.03500","ISSN":"2475-9066","issue":"66","journalAbbreviation":"JOSS","license":"http://creativecommons.org/licenses/by/4.0/","page":"3500","source":"DOI.org (Crossref)","title":"Radial Interstices Enable Speedy Low-volume Imaging","volume":"6","author":[{"family":"Wood","given":"Tobias"},{"family":"Ljungberg","given":"Emil"},{"family":"Wiesinger","given":"Florian"}],"issued":{"date-parts":[["2021",10,7]]}}}],"schema":"https://github.com/citation-style-language/schema/raw/master/csl-citation.json"} </w:instrText>
+        <w:instrText xml:space="preserve"> ADDIN ZOTERO_ITEM CSL_CITATION {"citationID":"awOFoVY7","properties":{"formattedCitation":"[22]","plainCitation":"[22]","noteIndex":0},"citationItems":[{"id":381,"uris":["http://zotero.org/users/13606484/items/ZWA7FMSX"],"itemData":{"id":381,"type":"article-journal","container-title":"Journal of Open Source Software","DOI":"10.21105/joss.03500","ISSN":"2475-9066","issue":"66","journalAbbreviation":"JOSS","license":"http://creativecommons.org/licenses/by/4.0/","page":"3500","source":"DOI.org (Crossref)","title":"Radial Interstices Enable Speedy Low-volume Imaging","volume":"6","author":[{"family":"Wood","given":"Tobias"},{"family":"Ljungberg","given":"Emil"},{"family":"Wiesinger","given":"Florian"}],"issued":{"date-parts":[["2021",10,7]]}}}],"schema":"https://github.com/citation-style-language/schema/raw/master/csl-citation.json"} </w:instrText>
       </w:r>
       <w:r>
         <w:rPr>
@@ -3683,7 +3747,7 @@
         <w:rPr>
           <w:rFonts w:ascii="Verdana" w:eastAsia="Verdana" w:hAnsi="Verdana" w:cs="Verdana"/>
         </w:rPr>
-        <w:instrText xml:space="preserve"> ADDIN ZOTERO_ITEM CSL_CITATION {"citationID":"YbX0tnUx","properties":{"formattedCitation":"[23]","plainCitation":"[23]","noteIndex":0},"citationItems":[{"id":36,"uris":["http://zotero.org/users/13606484/items/KR2N8TTJ"],"itemData":{"id":36,"type":"article-journal","container-title":"IEEE Transactions on Pattern Analysis and Machine Intelligence","DOI":"10.1109/TPAMI.1986.4767851","ISSN":"0162-8828","issue":"6","journalAbbreviation":"IEEE Trans. Pattern Anal. Mach. Intell.","page":"679-698","source":"DOI.org (Crossref)","title":"A Computational Approach to Edge Detection","volume":"PAMI-8","author":[{"family":"Canny","given":"John"}],"issued":{"date-parts":[["1986",11]]}}}],"schema":"https://github.com/citation-style-language/schema/raw/master/csl-citation.json"} </w:instrText>
+        <w:instrText xml:space="preserve"> ADDIN ZOTERO_ITEM CSL_CITATION {"citationID":"YbX0tnUx","properties":{"formattedCitation":"[23]","plainCitation":"[23]","noteIndex":0},"citationItems":[{"id":9,"uris":["http://zotero.org/users/13606484/items/KR2N8TTJ"],"itemData":{"id":9,"type":"article-journal","container-title":"IEEE Transactions on Pattern Analysis and Machine Intelligence","DOI":"10.1109/TPAMI.1986.4767851","ISSN":"0162-8828","issue":"6","journalAbbreviation":"IEEE Trans. Pattern Anal. Mach. Intell.","page":"679-698","source":"DOI.org (Crossref)","title":"A Computational Approach to Edge Detection","volume":"PAMI-8","author":[{"family":"Canny","given":"John"}],"issued":{"date-parts":[["1986",11]]}}}],"schema":"https://github.com/citation-style-language/schema/raw/master/csl-citation.json"} </w:instrText>
       </w:r>
       <w:r>
         <w:rPr>
@@ -3806,7 +3870,7 @@
         <w:rPr>
           <w:rFonts w:ascii="Verdana" w:eastAsia="Verdana" w:hAnsi="Verdana" w:cs="Verdana"/>
         </w:rPr>
-        <w:instrText xml:space="preserve"> ADDIN ZOTERO_ITEM CSL_CITATION {"citationID":"wfk4x0Jg","properties":{"formattedCitation":"[24]","plainCitation":"[24]","noteIndex":0},"citationItems":[{"id":98,"uris":["http://zotero.org/users/13606484/items/E8AJSJU6"],"itemData":{"id":98,"type":"article-journal","abstract":"An improved and general approach to connected-component labeling of images is presented. The algorithm presented in this paper processes images in\n              predetermined order\n              , which means that the processing order depends only on the image representation scheme and not on specific properties of the image. The algorithm handles a wide variety of image representation schemes (rasters, run lengths, quadrees, bintrees, etc.). How to adapt the standard UNION-FIND algorithm to permit reuse of temporary labels is shown. This is done using a technique called\n              age balancing\n              , in which, when two labels are merged, the older label becomes the father of the younger label. This technique can be made to coexist with the more conventional rule of\n              weight \n   balancing\n              , in which the label with more descendants becomes the father of the label with fewer descendants. Various image scanning orders are examined and classified. It is also shown that when the algorithm is specialized to a pixel array scanned in raster order, the total processing time is linear in the number of pixels. The linear-time processing time follows from a special property of the UNION-FIND algorithm, which may be of independent interest. This property states that under certain restrictions on the input, UNION-FIND runs in time linear in the number of FIND and UNION operations. Under these restrictions, linear-time performance can be achieved without resorting to the more complicated  Gabow-Tarjan algorithm for disjoint set union.","container-title":"Journal of the ACM","DOI":"10.1145/128749.128750","ISSN":"0004-5411, 1557-735X","issue":"2","journalAbbreviation":"J. ACM","language":"en","page":"253-280","source":"DOI.org (Crossref)","title":"A general approach to connected-component labeling for arbitrary image representations","volume":"39","author":[{"family":"Dillencourt","given":"Michael B."},{"family":"Samet","given":"Hanan"},{"family":"Tamminen","given":"Markku"}],"issued":{"date-parts":[["1992",4]]}}}],"schema":"https://github.com/citation-style-language/schema/raw/master/csl-citation.json"} </w:instrText>
+        <w:instrText xml:space="preserve"> ADDIN ZOTERO_ITEM CSL_CITATION {"citationID":"wfk4x0Jg","properties":{"formattedCitation":"[24]","plainCitation":"[24]","noteIndex":0},"citationItems":[{"id":190,"uris":["http://zotero.org/users/13606484/items/E8AJSJU6"],"itemData":{"id":190,"type":"article-journal","abstract":"An improved and general approach to connected-component labeling of images is presented. The algorithm presented in this paper processes images in\n              predetermined order\n              , which means that the processing order depends only on the image representation scheme and not on specific properties of the image. The algorithm handles a wide variety of image representation schemes (rasters, run lengths, quadrees, bintrees, etc.). How to adapt the standard UNION-FIND algorithm to permit reuse of temporary labels is shown. This is done using a technique called\n              age balancing\n              , in which, when two labels are merged, the older label becomes the father of the younger label. This technique can be made to coexist with the more conventional rule of\n              weight \n   balancing\n              , in which the label with more descendants becomes the father of the label with fewer descendants. Various image scanning orders are examined and classified. It is also shown that when the algorithm is specialized to a pixel array scanned in raster order, the total processing time is linear in the number of pixels. The linear-time processing time follows from a special property of the UNION-FIND algorithm, which may be of independent interest. This property states that under certain restrictions on the input, UNION-FIND runs in time linear in the number of FIND and UNION operations. Under these restrictions, linear-time performance can be achieved without resorting to the more complicated  Gabow-Tarjan algorithm for disjoint set union.","container-title":"Journal of the ACM","DOI":"10.1145/128749.128750","ISSN":"0004-5411, 1557-735X","issue":"2","journalAbbreviation":"J. ACM","language":"en","page":"253-280","source":"DOI.org (Crossref)","title":"A general approach to connected-component labeling for arbitrary image representations","volume":"39","author":[{"family":"Dillencourt","given":"Michael B."},{"family":"Samet","given":"Hanan"},{"family":"Tamminen","given":"Markku"}],"issued":{"date-parts":[["1992",4]]}}}],"schema":"https://github.com/citation-style-language/schema/raw/master/csl-citation.json"} </w:instrText>
       </w:r>
       <w:r>
         <w:rPr>
@@ -3941,11 +4005,19 @@
         <w:lastRenderedPageBreak/>
         <w:t xml:space="preserve">connected (e.g., diagonally adjacent pixels </w:t>
       </w:r>
-      <w:r>
-        <w:rPr>
-          <w:rFonts w:ascii="Verdana" w:eastAsia="Verdana" w:hAnsi="Verdana" w:cs="Verdana"/>
-        </w:rPr>
-        <w:t xml:space="preserve">were considered to be </w:t>
+      <w:proofErr w:type="gramStart"/>
+      <w:r>
+        <w:rPr>
+          <w:rFonts w:ascii="Verdana" w:eastAsia="Verdana" w:hAnsi="Verdana" w:cs="Verdana"/>
+        </w:rPr>
+        <w:t>were considered to be</w:t>
+      </w:r>
+      <w:proofErr w:type="gramEnd"/>
+      <w:r>
+        <w:rPr>
+          <w:rFonts w:ascii="Verdana" w:eastAsia="Verdana" w:hAnsi="Verdana" w:cs="Verdana"/>
+        </w:rPr>
+        <w:t xml:space="preserve"> </w:t>
       </w:r>
       <w:r>
         <w:rPr>
@@ -4069,7 +4141,7 @@
         <w:rPr>
           <w:rFonts w:ascii="Verdana" w:eastAsia="Verdana" w:hAnsi="Verdana" w:cs="Verdana"/>
         </w:rPr>
-        <w:instrText xml:space="preserve"> ADDIN ZOTERO_ITEM CSL_CITATION {"citationID":"Ac8vNC6L","properties":{"formattedCitation":"[25]","plainCitation":"[25]","noteIndex":0},"citationItems":[{"id":360,"uris":["http://zotero.org/users/13606484/items/TARBP5PZ"],"itemData":{"id":360,"type":"paper-conference","container-title":"Proc. of the 26th Internat. Conference on Very Large Databases, Cairo, Egypt, 2000","page":"506–515","title":"What is the nearest neighbor in high dimensional spaces?","author":[{"family":"Hinneburg","given":"Alexander"},{"family":"Aggarwal","given":"Charu C."},{"family":"Keim","given":"Daniel A."}],"issued":{"date-parts":[["2000"]]}}}],"schema":"https://github.com/citation-style-language/schema/raw/master/csl-citation.json"} </w:instrText>
+        <w:instrText xml:space="preserve"> ADDIN ZOTERO_ITEM CSL_CITATION {"citationID":"Ac8vNC6L","properties":{"formattedCitation":"[25]","plainCitation":"[25]","noteIndex":0},"citationItems":[{"id":380,"uris":["http://zotero.org/users/13606484/items/TARBP5PZ"],"itemData":{"id":380,"type":"paper-conference","container-title":"Proc. of the 26th Internat. Conference on Very Large Databases, Cairo, Egypt, 2000","page":"506–515","title":"What is the nearest neighbor in high dimensional spaces?","author":[{"family":"Hinneburg","given":"Alexander"},{"family":"Aggarwal","given":"Charu C."},{"family":"Keim","given":"Daniel A."}],"issued":{"date-parts":[["2000"]]}}}],"schema":"https://github.com/citation-style-language/schema/raw/master/csl-citation.json"} </w:instrText>
       </w:r>
       <w:r>
         <w:rPr>
@@ -4099,7 +4171,21 @@
         <w:rPr>
           <w:rFonts w:ascii="Verdana" w:eastAsia="Verdana" w:hAnsi="Verdana" w:cs="Verdana"/>
         </w:rPr>
-        <w:t xml:space="preserve"> The sorted points were then downsampled to </w:t>
+        <w:t xml:space="preserve"> The sorted points were then </w:t>
+      </w:r>
+      <w:proofErr w:type="spellStart"/>
+      <w:r>
+        <w:rPr>
+          <w:rFonts w:ascii="Verdana" w:eastAsia="Verdana" w:hAnsi="Verdana" w:cs="Verdana"/>
+        </w:rPr>
+        <w:t>downsampled</w:t>
+      </w:r>
+      <w:proofErr w:type="spellEnd"/>
+      <w:r>
+        <w:rPr>
+          <w:rFonts w:ascii="Verdana" w:eastAsia="Verdana" w:hAnsi="Verdana" w:cs="Verdana"/>
+        </w:rPr>
+        <w:t xml:space="preserve"> to </w:t>
       </w:r>
       <w:commentRangeStart w:id="16"/>
       <w:commentRangeStart w:id="17"/>
@@ -4145,7 +4231,7 @@
         <w:rPr>
           <w:rFonts w:ascii="Verdana" w:eastAsia="Verdana" w:hAnsi="Verdana" w:cs="Verdana"/>
         </w:rPr>
-        <w:instrText xml:space="preserve"> ADDIN ZOTERO_ITEM CSL_CITATION {"citationID":"mnRsz9gi","properties":{"formattedCitation":"[26]","plainCitation":"[26]","noteIndex":0},"citationItems":[{"id":341,"uris":["http://zotero.org/users/13606484/items/JPMV4STU"],"itemData":{"id":341,"type":"book","collection-title":"Applied Mathematical Sciences","event-place":"New York, NY","ISBN":"978-0-387-90356-9","license":"http://www.springer.com/tdm","note":"DOI: 10.1007/978-1-4612-6333-3","publisher":"Springer New York","publisher-place":"New York, NY","source":"DOI.org (Crossref)","title":"A Practical Guide to Splines","URL":"http://link.springer.com/10.1007/978-1-4612-6333-3","volume":"27","author":[{"family":"De Boor","given":"Carl"}],"collection-editor":[{"family":"Marsden","given":"J. E."},{"family":"Sirovich","given":"L."}],"accessed":{"date-parts":[["2024",9,22]]},"issued":{"date-parts":[["1978"]]}}}],"schema":"https://github.com/citation-style-language/schema/raw/master/csl-citation.json"} </w:instrText>
+        <w:instrText xml:space="preserve"> ADDIN ZOTERO_ITEM CSL_CITATION {"citationID":"mnRsz9gi","properties":{"formattedCitation":"[26]","plainCitation":"[26]","noteIndex":0},"citationItems":[{"id":351,"uris":["http://zotero.org/users/13606484/items/JPMV4STU"],"itemData":{"id":351,"type":"book","collection-title":"Applied Mathematical Sciences","event-place":"New York, NY","ISBN":"978-0-387-90356-9","license":"http://www.springer.com/tdm","note":"DOI: 10.1007/978-1-4612-6333-3","publisher":"Springer New York","publisher-place":"New York, NY","source":"DOI.org (Crossref)","title":"A Practical Guide to Splines","URL":"http://link.springer.com/10.1007/978-1-4612-6333-3","volume":"27","author":[{"family":"De Boor","given":"Carl"}],"collection-editor":[{"family":"Marsden","given":"J. E."},{"family":"Sirovich","given":"L."}],"accessed":{"date-parts":[["2024",9,22]]},"issued":{"date-parts":[["1978"]]}}}],"schema":"https://github.com/citation-style-language/schema/raw/master/csl-citation.json"} </w:instrText>
       </w:r>
       <w:r>
         <w:rPr>
@@ -4296,13 +4382,7 @@
         <w:rPr>
           <w:rFonts w:ascii="Verdana" w:eastAsia="Verdana" w:hAnsi="Verdana" w:cs="Verdana"/>
         </w:rPr>
-        <w:t>Mathematically, the transformation of each point from one frame to the next can be expressed as</w:t>
-      </w:r>
-      <w:r>
-        <w:rPr>
-          <w:rFonts w:ascii="Verdana" w:eastAsia="Verdana" w:hAnsi="Verdana" w:cs="Verdana"/>
-        </w:rPr>
-        <w:t xml:space="preserve">: </w:t>
+        <w:t xml:space="preserve">As such, the transformation was described using three parameters: two translations in the inferior-superior and anterior-posterior directions and one rotation in the axis perpendicular to the sagittal plane. </w:t>
       </w:r>
     </w:p>
     <w:p>
@@ -4313,229 +4393,100 @@
           <w:rFonts w:ascii="Verdana" w:eastAsia="Verdana" w:hAnsi="Verdana" w:cs="Verdana"/>
         </w:rPr>
       </w:pPr>
-      <m:oMathPara>
-        <m:oMath>
-          <m:d>
-            <m:dPr>
-              <m:begChr m:val="["/>
-              <m:endChr m:val="]"/>
-              <m:ctrlPr>
-                <w:rPr>
-                  <w:rFonts w:ascii="Cambria Math" w:eastAsia="Verdana" w:hAnsi="Cambria Math" w:cs="Verdana"/>
-                  <w:i/>
-                </w:rPr>
-              </m:ctrlPr>
-            </m:dPr>
-            <m:e>
-              <m:m>
-                <m:mPr>
-                  <m:mcs>
-                    <m:mc>
-                      <m:mcPr>
-                        <m:count m:val="1"/>
-                        <m:mcJc m:val="center"/>
-                      </m:mcPr>
-                    </m:mc>
-                  </m:mcs>
-                  <m:ctrlPr>
-                    <w:rPr>
-                      <w:rFonts w:ascii="Cambria Math" w:eastAsia="Verdana" w:hAnsi="Cambria Math" w:cs="Verdana"/>
-                      <w:i/>
-                    </w:rPr>
-                  </m:ctrlPr>
-                </m:mPr>
-                <m:mr>
-                  <m:e>
-                    <m:r>
-                      <w:rPr>
-                        <w:rFonts w:ascii="Cambria Math" w:eastAsia="Verdana" w:hAnsi="Cambria Math" w:cs="Verdana"/>
-                      </w:rPr>
-                      <m:t>x'</m:t>
-                    </m:r>
-                  </m:e>
-                </m:mr>
-                <m:mr>
-                  <m:e>
-                    <m:r>
-                      <w:rPr>
-                        <w:rFonts w:ascii="Cambria Math" w:eastAsia="Verdana" w:hAnsi="Cambria Math" w:cs="Verdana"/>
-                      </w:rPr>
-                      <m:t>y'</m:t>
-                    </m:r>
-                  </m:e>
-                </m:mr>
-              </m:m>
-            </m:e>
-          </m:d>
-          <m:r>
-            <w:rPr>
-              <w:rFonts w:ascii="Cambria Math" w:eastAsia="Verdana" w:hAnsi="Cambria Math" w:cs="Verdana"/>
-            </w:rPr>
-            <m:t>=</m:t>
-          </m:r>
-          <m:r>
-            <m:rPr>
-              <m:sty m:val="bi"/>
-            </m:rPr>
-            <w:rPr>
-              <w:rFonts w:ascii="Cambria Math" w:eastAsia="Verdana" w:hAnsi="Cambria Math" w:cs="Verdana"/>
-            </w:rPr>
-            <m:t>R</m:t>
-          </m:r>
-          <m:d>
-            <m:dPr>
-              <m:ctrlPr>
-                <w:rPr>
-                  <w:rFonts w:ascii="Cambria Math" w:eastAsia="Verdana" w:hAnsi="Cambria Math" w:cs="Verdana"/>
-                  <w:i/>
-                </w:rPr>
-              </m:ctrlPr>
-            </m:dPr>
-            <m:e>
-              <m:r>
-                <w:rPr>
-                  <w:rFonts w:ascii="Cambria Math" w:eastAsia="Verdana" w:hAnsi="Cambria Math" w:cs="Verdana"/>
-                </w:rPr>
-                <m:t>ϕ</m:t>
-              </m:r>
-            </m:e>
-          </m:d>
-          <m:d>
-            <m:dPr>
-              <m:begChr m:val="["/>
-              <m:endChr m:val="]"/>
-              <m:ctrlPr>
-                <w:rPr>
-                  <w:rFonts w:ascii="Cambria Math" w:eastAsia="Verdana" w:hAnsi="Cambria Math" w:cs="Verdana"/>
-                  <w:b/>
-                  <w:i/>
-                </w:rPr>
-              </m:ctrlPr>
-            </m:dPr>
-            <m:e>
-              <m:m>
-                <m:mPr>
-                  <m:mcs>
-                    <m:mc>
-                      <m:mcPr>
-                        <m:count m:val="1"/>
-                        <m:mcJc m:val="center"/>
-                      </m:mcPr>
-                    </m:mc>
-                  </m:mcs>
-                  <m:ctrlPr>
-                    <w:rPr>
-                      <w:rFonts w:ascii="Cambria Math" w:eastAsia="Verdana" w:hAnsi="Cambria Math" w:cs="Verdana"/>
-                      <w:bCs/>
-                      <w:i/>
-                    </w:rPr>
-                  </m:ctrlPr>
-                </m:mPr>
-                <m:mr>
-                  <m:e>
-                    <m:r>
-                      <w:rPr>
-                        <w:rFonts w:ascii="Cambria Math" w:eastAsia="Verdana" w:hAnsi="Cambria Math" w:cs="Verdana"/>
-                      </w:rPr>
-                      <m:t>x</m:t>
-                    </m:r>
-                  </m:e>
-                </m:mr>
-                <m:mr>
-                  <m:e>
-                    <m:r>
-                      <w:rPr>
-                        <w:rFonts w:ascii="Cambria Math" w:eastAsia="Verdana" w:hAnsi="Cambria Math" w:cs="Verdana"/>
-                      </w:rPr>
-                      <m:t>y</m:t>
-                    </m:r>
-                  </m:e>
-                </m:mr>
-              </m:m>
-            </m:e>
-          </m:d>
-          <m:r>
-            <w:rPr>
-              <w:rFonts w:ascii="Cambria Math" w:eastAsia="Verdana" w:hAnsi="Cambria Math" w:cs="Verdana"/>
-            </w:rPr>
-            <m:t>+</m:t>
-          </m:r>
-          <m:d>
-            <m:dPr>
-              <m:begChr m:val="⌈"/>
-              <m:endChr m:val="⌉"/>
-              <m:ctrlPr>
-                <w:rPr>
-                  <w:rFonts w:ascii="Cambria Math" w:eastAsia="Verdana" w:hAnsi="Cambria Math" w:cs="Verdana"/>
-                  <w:i/>
-                </w:rPr>
-              </m:ctrlPr>
-            </m:dPr>
-            <m:e>
-              <m:m>
-                <m:mPr>
-                  <m:mcs>
-                    <m:mc>
-                      <m:mcPr>
-                        <m:count m:val="1"/>
-                        <m:mcJc m:val="center"/>
-                      </m:mcPr>
-                    </m:mc>
-                  </m:mcs>
-                  <m:ctrlPr>
-                    <w:rPr>
-                      <w:rFonts w:ascii="Cambria Math" w:eastAsia="Verdana" w:hAnsi="Cambria Math" w:cs="Verdana"/>
-                      <w:i/>
-                    </w:rPr>
-                  </m:ctrlPr>
-                </m:mPr>
-                <m:mr>
-                  <m:e>
-                    <m:r>
-                      <m:rPr>
-                        <m:sty m:val="p"/>
-                      </m:rPr>
-                      <w:rPr>
-                        <w:rFonts w:ascii="Cambria Math" w:eastAsia="Verdana" w:hAnsi="Cambria Math" w:cs="Verdana"/>
-                      </w:rPr>
-                      <m:t>Δ</m:t>
-                    </m:r>
-                    <m:r>
-                      <w:rPr>
-                        <w:rFonts w:ascii="Cambria Math" w:eastAsia="Verdana" w:hAnsi="Cambria Math" w:cs="Verdana"/>
-                      </w:rPr>
-                      <m:t>x</m:t>
-                    </m:r>
-                  </m:e>
-                </m:mr>
-                <m:mr>
-                  <m:e>
-                    <m:r>
-                      <m:rPr>
-                        <m:sty m:val="p"/>
-                      </m:rPr>
-                      <w:rPr>
-                        <w:rFonts w:ascii="Cambria Math" w:eastAsia="Verdana" w:hAnsi="Cambria Math" w:cs="Verdana"/>
-                      </w:rPr>
-                      <m:t>Δ</m:t>
-                    </m:r>
-                    <m:r>
-                      <w:rPr>
-                        <w:rFonts w:ascii="Cambria Math" w:eastAsia="Verdana" w:hAnsi="Cambria Math" w:cs="Verdana"/>
-                      </w:rPr>
-                      <m:t>y</m:t>
-                    </m:r>
-                  </m:e>
-                </m:mr>
-              </m:m>
-            </m:e>
-          </m:d>
-        </m:oMath>
-      </m:oMathPara>
-    </w:p>
-    <w:p>
-      <w:pPr>
-        <w:spacing w:after="0" w:line="360" w:lineRule="auto"/>
+      <w:r>
+        <w:rPr>
+          <w:rFonts w:ascii="Verdana" w:eastAsia="Verdana" w:hAnsi="Verdana" w:cs="Verdana"/>
+        </w:rPr>
+        <w:t xml:space="preserve">To compute the optimal set of these three parameters, a cost function was </w:t>
+      </w:r>
+      <w:r>
+        <w:rPr>
+          <w:rFonts w:ascii="Verdana" w:eastAsia="Verdana" w:hAnsi="Verdana" w:cs="Verdana"/>
+        </w:rPr>
+        <w:t xml:space="preserve">defined. This function quantifies the total </w:t>
+      </w:r>
+      <w:r>
+        <w:rPr>
+          <w:rFonts w:ascii="Verdana" w:eastAsia="Verdana" w:hAnsi="Verdana" w:cs="Verdana"/>
+        </w:rPr>
+        <w:t>non-</w:t>
+      </w:r>
+      <w:r>
+        <w:rPr>
+          <w:rFonts w:ascii="Verdana" w:eastAsia="Verdana" w:hAnsi="Verdana" w:cs="Verdana"/>
+        </w:rPr>
+        <w:t>overlap</w:t>
+      </w:r>
+      <w:r>
+        <w:rPr>
+          <w:rFonts w:ascii="Verdana" w:eastAsia="Verdana" w:hAnsi="Verdana" w:cs="Verdana"/>
+        </w:rPr>
+        <w:t>ping</w:t>
+      </w:r>
+      <w:r>
+        <w:rPr>
+          <w:rFonts w:ascii="Verdana" w:eastAsia="Verdana" w:hAnsi="Verdana" w:cs="Verdana"/>
+        </w:rPr>
+        <w:t xml:space="preserve"> distance between </w:t>
+      </w:r>
+      <w:r>
+        <w:rPr>
+          <w:rFonts w:ascii="Verdana" w:eastAsia="Verdana" w:hAnsi="Verdana" w:cs="Verdana"/>
+        </w:rPr>
+        <w:t>the target frame and transformed frame, with a</w:t>
+      </w:r>
+      <w:r>
+        <w:rPr>
+          <w:rFonts w:ascii="Verdana" w:eastAsia="Verdana" w:hAnsi="Verdana" w:cs="Verdana"/>
+        </w:rPr>
+        <w:t xml:space="preserve"> perfect </w:t>
+      </w:r>
+      <w:r>
+        <w:rPr>
+          <w:rFonts w:ascii="Verdana" w:eastAsia="Verdana" w:hAnsi="Verdana" w:cs="Verdana"/>
+        </w:rPr>
+        <w:t>alignment</w:t>
+      </w:r>
+      <w:r>
+        <w:rPr>
+          <w:rFonts w:ascii="Verdana" w:eastAsia="Verdana" w:hAnsi="Verdana" w:cs="Verdana"/>
+        </w:rPr>
+        <w:t xml:space="preserve"> </w:t>
+      </w:r>
+      <w:r>
+        <w:rPr>
+          <w:rFonts w:ascii="Verdana" w:eastAsia="Verdana" w:hAnsi="Verdana" w:cs="Verdana"/>
+        </w:rPr>
+        <w:t>resulting in</w:t>
+      </w:r>
+      <w:r>
+        <w:rPr>
+          <w:rFonts w:ascii="Verdana" w:eastAsia="Verdana" w:hAnsi="Verdana" w:cs="Verdana"/>
+        </w:rPr>
+        <w:t xml:space="preserve"> an output of 0. </w:t>
+      </w:r>
+      <w:r>
+        <w:rPr>
+          <w:rFonts w:ascii="Verdana" w:eastAsia="Verdana" w:hAnsi="Verdana" w:cs="Verdana"/>
+        </w:rPr>
+        <w:t xml:space="preserve">The goal was to find the combination of transformation parameters that minimizes the output of this cost function. The minimization of this cost function effectively identifies the optimal way to </w:t>
+      </w:r>
+      <w:r>
+        <w:rPr>
+          <w:rFonts w:ascii="Verdana" w:eastAsia="Verdana" w:hAnsi="Verdana" w:cs="Verdana"/>
+        </w:rPr>
+        <w:t>track</w:t>
+      </w:r>
+      <w:r>
+        <w:rPr>
+          <w:rFonts w:ascii="Verdana" w:eastAsia="Verdana" w:hAnsi="Verdana" w:cs="Verdana"/>
+        </w:rPr>
+        <w:t xml:space="preserve"> the bone edges between consecutive frames. </w:t>
+      </w:r>
+    </w:p>
+    <w:p>
+      <w:pPr>
+        <w:spacing w:line="360" w:lineRule="auto"/>
         <w:jc w:val="both"/>
         <w:rPr>
           <w:rFonts w:ascii="Verdana" w:eastAsia="Verdana" w:hAnsi="Verdana" w:cs="Verdana"/>
@@ -4545,13 +4496,95 @@
         <w:rPr>
           <w:rFonts w:ascii="Verdana" w:eastAsia="Verdana" w:hAnsi="Verdana" w:cs="Verdana"/>
         </w:rPr>
-        <w:t>w</w:t>
-      </w:r>
-      <w:r>
-        <w:rPr>
-          <w:rFonts w:ascii="Verdana" w:eastAsia="Verdana" w:hAnsi="Verdana" w:cs="Verdana"/>
-        </w:rPr>
-        <w:t>here</w:t>
+        <w:t xml:space="preserve">The Nelder-Mead method was used to minimize the cost function and obtain the frame-to-frame transformation parameters </w:t>
+      </w:r>
+      <w:r>
+        <w:rPr>
+          <w:rFonts w:ascii="Verdana" w:eastAsia="Verdana" w:hAnsi="Verdana" w:cs="Verdana"/>
+        </w:rPr>
+        <w:fldChar w:fldCharType="begin"/>
+      </w:r>
+      <w:r>
+        <w:rPr>
+          <w:rFonts w:ascii="Verdana" w:eastAsia="Verdana" w:hAnsi="Verdana" w:cs="Verdana"/>
+        </w:rPr>
+        <w:instrText xml:space="preserve"> ADDIN ZOTERO_ITEM CSL_CITATION {"citationID":"4O5myLmp","properties":{"formattedCitation":"[27]","plainCitation":"[27]","noteIndex":0},"citationItems":[{"id":121,"uris":["http://zotero.org/users/13606484/items/DQU2LQ4M"],"itemData":{"id":121,"type":"article-journal","container-title":"The Computer Journal","DOI":"10.1093/comjnl/7.4.308","ISSN":"0010-4620, 1460-2067","issue":"4","journalAbbreviation":"The Computer Journal","language":"en","page":"308-313","source":"DOI.org (Crossref)","title":"A Simplex Method for Function Minimization","volume":"7","author":[{"family":"Nelder","given":"J. A."},{"family":"Mead","given":"R."}],"issued":{"date-parts":[["1965",1,1]]}}}],"schema":"https://github.com/citation-style-language/schema/raw/master/csl-citation.json"} </w:instrText>
+      </w:r>
+      <w:r>
+        <w:rPr>
+          <w:rFonts w:ascii="Verdana" w:eastAsia="Verdana" w:hAnsi="Verdana" w:cs="Verdana"/>
+        </w:rPr>
+        <w:fldChar w:fldCharType="separate"/>
+      </w:r>
+      <w:r>
+        <w:rPr>
+          <w:rFonts w:ascii="Verdana" w:hAnsi="Verdana"/>
+        </w:rPr>
+        <w:t>[27]</w:t>
+      </w:r>
+      <w:r>
+        <w:rPr>
+          <w:rFonts w:ascii="Verdana" w:eastAsia="Verdana" w:hAnsi="Verdana" w:cs="Verdana"/>
+        </w:rPr>
+        <w:fldChar w:fldCharType="end"/>
+      </w:r>
+      <w:r>
+        <w:rPr>
+          <w:rFonts w:ascii="Verdana" w:eastAsia="Verdana" w:hAnsi="Verdana" w:cs="Verdana"/>
+        </w:rPr>
+        <w:t xml:space="preserve">. To guide the search, constraints were applied based on a priori knowledge of the motion characteristics. For instance, the rotation was restricted to the expected range of frame-to-frame </w:t>
+      </w:r>
+      <w:r>
+        <w:rPr>
+          <w:rFonts w:ascii="Verdana" w:eastAsia="Verdana" w:hAnsi="Verdana" w:cs="Verdana"/>
+        </w:rPr>
+        <w:lastRenderedPageBreak/>
+        <w:t xml:space="preserve">angle increments used during reconstruction, while the translations were limited to relatively small values to account for the continuous nature of the motion. </w:t>
+      </w:r>
+    </w:p>
+    <w:p>
+      <w:pPr>
+        <w:spacing w:line="360" w:lineRule="auto"/>
+        <w:jc w:val="both"/>
+        <w:rPr>
+          <w:rFonts w:ascii="Verdana" w:eastAsia="Verdana" w:hAnsi="Verdana" w:cs="Verdana"/>
+        </w:rPr>
+      </w:pPr>
+      <w:r>
+        <w:rPr>
+          <w:rFonts w:ascii="Verdana" w:eastAsia="Verdana" w:hAnsi="Verdana" w:cs="Verdana"/>
+        </w:rPr>
+        <w:t>Once the parameters were obtained for all the frames</w:t>
+      </w:r>
+      <w:r>
+        <w:rPr>
+          <w:rFonts w:ascii="Verdana" w:eastAsia="Verdana" w:hAnsi="Verdana" w:cs="Verdana"/>
+        </w:rPr>
+        <w:t>,</w:t>
+      </w:r>
+      <w:r>
+        <w:rPr>
+          <w:rFonts w:ascii="Verdana" w:eastAsia="Verdana" w:hAnsi="Verdana" w:cs="Verdana"/>
+        </w:rPr>
+        <w:t xml:space="preserve"> any </w:t>
+      </w:r>
+      <w:r>
+        <w:rPr>
+          <w:rFonts w:ascii="Verdana" w:eastAsia="Verdana" w:hAnsi="Verdana" w:cs="Verdana"/>
+        </w:rPr>
+        <w:t xml:space="preserve">manual </w:t>
+      </w:r>
+      <w:r>
+        <w:rPr>
+          <w:rFonts w:ascii="Verdana" w:eastAsia="Verdana" w:hAnsi="Verdana" w:cs="Verdana"/>
+        </w:rPr>
+        <w:t>segment</w:t>
+      </w:r>
+      <w:r>
+        <w:rPr>
+          <w:rFonts w:ascii="Verdana" w:eastAsia="Verdana" w:hAnsi="Verdana" w:cs="Verdana"/>
+        </w:rPr>
+        <w:t>ation</w:t>
       </w:r>
       <w:r>
         <w:rPr>
@@ -4559,1163 +4592,481 @@
         </w:rPr>
         <w:t xml:space="preserve"> </w:t>
       </w:r>
-      <w:commentRangeStart w:id="20"/>
-      <w:r>
-        <w:rPr>
-          <w:rFonts w:ascii="Calibri" w:eastAsia="Verdana" w:hAnsi="Calibri" w:cs="Calibri"/>
-        </w:rPr>
-        <w:t>ϕ</w:t>
-      </w:r>
-      <w:commentRangeEnd w:id="20"/>
-      <w:r>
-        <w:rPr>
-          <w:rStyle w:val="CommentReference"/>
-        </w:rPr>
-        <w:commentReference w:id="20"/>
-      </w:r>
-      <w:r>
-        <w:rPr>
-          <w:rFonts w:ascii="Verdana" w:eastAsia="Verdana" w:hAnsi="Verdana" w:cs="Verdana"/>
-        </w:rPr>
-        <w:t xml:space="preserve"> is the angle of rotation</w:t>
-      </w:r>
-      <w:r>
-        <w:rPr>
-          <w:rFonts w:ascii="Verdana" w:eastAsia="Verdana" w:hAnsi="Verdana" w:cs="Verdana"/>
-        </w:rPr>
-        <w:t xml:space="preserve">, </w:t>
-      </w:r>
-      <m:oMath>
-        <m:d>
-          <m:dPr>
-            <m:ctrlPr>
-              <w:rPr>
-                <w:rFonts w:ascii="Cambria Math" w:eastAsia="Verdana" w:hAnsi="Cambria Math" w:cs="Verdana"/>
-                <w:i/>
-              </w:rPr>
-            </m:ctrlPr>
-          </m:dPr>
-          <m:e>
-            <m:r>
-              <w:rPr>
-                <w:rFonts w:ascii="Cambria Math" w:eastAsia="Verdana" w:hAnsi="Cambria Math" w:cs="Verdana"/>
-              </w:rPr>
-              <m:t>x,y</m:t>
-            </m:r>
-          </m:e>
-        </m:d>
-      </m:oMath>
-      <w:r>
-        <w:rPr>
-          <w:rFonts w:ascii="Verdana" w:eastAsia="Verdana" w:hAnsi="Verdana" w:cs="Verdana"/>
-        </w:rPr>
-        <w:t xml:space="preserve"> and </w:t>
-      </w:r>
-      <m:oMath>
-        <m:d>
-          <m:dPr>
-            <m:ctrlPr>
-              <w:rPr>
-                <w:rFonts w:ascii="Cambria Math" w:eastAsia="Verdana" w:hAnsi="Cambria Math" w:cs="Verdana"/>
-                <w:i/>
-              </w:rPr>
-            </m:ctrlPr>
-          </m:dPr>
-          <m:e>
-            <m:r>
-              <w:rPr>
-                <w:rFonts w:ascii="Cambria Math" w:eastAsia="Verdana" w:hAnsi="Cambria Math" w:cs="Verdana"/>
-              </w:rPr>
-              <m:t>x',y'</m:t>
-            </m:r>
-          </m:e>
-        </m:d>
-      </m:oMath>
-      <w:r>
-        <w:rPr>
-          <w:rFonts w:ascii="Verdana" w:eastAsia="Verdana" w:hAnsi="Verdana" w:cs="Verdana"/>
-        </w:rPr>
-        <w:t xml:space="preserve"> are the points in the target frame and reference frame</w:t>
-      </w:r>
-      <w:r>
-        <w:rPr>
-          <w:rFonts w:ascii="Verdana" w:eastAsia="Verdana" w:hAnsi="Verdana" w:cs="Verdana"/>
-        </w:rPr>
-        <w:t>, respectively</w:t>
-      </w:r>
-      <w:r>
-        <w:rPr>
-          <w:rFonts w:ascii="Verdana" w:eastAsia="Verdana" w:hAnsi="Verdana" w:cs="Verdana"/>
-        </w:rPr>
-        <w:t>,</w:t>
-      </w:r>
-      <w:r>
-        <w:rPr>
-          <w:rFonts w:ascii="Verdana" w:eastAsia="Verdana" w:hAnsi="Verdana" w:cs="Verdana"/>
-        </w:rPr>
-        <w:t xml:space="preserve"> </w:t>
-      </w:r>
-      <m:oMath>
-        <m:d>
-          <m:dPr>
-            <m:ctrlPr>
-              <w:rPr>
-                <w:rFonts w:ascii="Cambria Math" w:eastAsia="Verdana" w:hAnsi="Cambria Math" w:cs="Verdana"/>
-                <w:i/>
-              </w:rPr>
-            </m:ctrlPr>
-          </m:dPr>
-          <m:e>
-            <m:r>
-              <m:rPr>
-                <m:sty m:val="p"/>
-              </m:rPr>
-              <w:rPr>
-                <w:rFonts w:ascii="Cambria Math" w:eastAsia="Verdana" w:hAnsi="Cambria Math" w:cs="Verdana"/>
-              </w:rPr>
-              <m:t>Δ</m:t>
-            </m:r>
-            <m:r>
-              <w:rPr>
-                <w:rFonts w:ascii="Cambria Math" w:eastAsia="Verdana" w:hAnsi="Cambria Math" w:cs="Verdana"/>
-              </w:rPr>
-              <m:t>x,</m:t>
-            </m:r>
-            <m:r>
-              <m:rPr>
-                <m:sty m:val="p"/>
-              </m:rPr>
-              <w:rPr>
-                <w:rFonts w:ascii="Cambria Math" w:eastAsia="Verdana" w:hAnsi="Cambria Math" w:cs="Verdana"/>
-              </w:rPr>
-              <m:t>Δ</m:t>
-            </m:r>
-            <m:r>
-              <w:rPr>
-                <w:rFonts w:ascii="Cambria Math" w:eastAsia="Verdana" w:hAnsi="Cambria Math" w:cs="Verdana"/>
-              </w:rPr>
-              <m:t>y</m:t>
-            </m:r>
-          </m:e>
-        </m:d>
-      </m:oMath>
-      <w:r>
-        <w:rPr>
-          <w:rFonts w:ascii="Verdana" w:eastAsia="Verdana" w:hAnsi="Verdana" w:cs="Verdana"/>
-        </w:rPr>
-        <w:t xml:space="preserve"> are the frame-to-frame translations within the measured sagittal plane</w:t>
-      </w:r>
-      <w:r>
-        <w:rPr>
-          <w:rFonts w:ascii="Verdana" w:eastAsia="Verdana" w:hAnsi="Verdana" w:cs="Verdana"/>
-        </w:rPr>
-        <w:t>,</w:t>
-      </w:r>
-      <w:r>
-        <w:rPr>
-          <w:rFonts w:ascii="Verdana" w:eastAsia="Verdana" w:hAnsi="Verdana" w:cs="Verdana"/>
-        </w:rPr>
-        <w:t xml:space="preserve"> and</w:t>
-      </w:r>
-      <w:r>
-        <w:rPr>
-          <w:rFonts w:ascii="Verdana" w:eastAsia="Verdana" w:hAnsi="Verdana" w:cs="Verdana"/>
-        </w:rPr>
-        <w:t xml:space="preserve"> </w:t>
-      </w:r>
-      <w:commentRangeStart w:id="21"/>
+      <w:r>
+        <w:rPr>
+          <w:rFonts w:ascii="Verdana" w:eastAsia="Verdana" w:hAnsi="Verdana" w:cs="Verdana"/>
+        </w:rPr>
+        <w:t xml:space="preserve">of the bones </w:t>
+      </w:r>
+      <w:r>
+        <w:rPr>
+          <w:rFonts w:ascii="Verdana" w:eastAsia="Verdana" w:hAnsi="Verdana" w:cs="Verdana"/>
+        </w:rPr>
+        <w:t xml:space="preserve">drawn </w:t>
+      </w:r>
+      <w:r>
+        <w:rPr>
+          <w:rFonts w:ascii="Verdana" w:eastAsia="Verdana" w:hAnsi="Verdana" w:cs="Verdana"/>
+        </w:rPr>
+        <w:t>in</w:t>
+      </w:r>
+      <w:r>
+        <w:rPr>
+          <w:rFonts w:ascii="Verdana" w:eastAsia="Verdana" w:hAnsi="Verdana" w:cs="Verdana"/>
+        </w:rPr>
+        <w:t xml:space="preserve"> the first frame, could be automatically </w:t>
+      </w:r>
+      <w:r>
+        <w:rPr>
+          <w:rFonts w:ascii="Verdana" w:eastAsia="Verdana" w:hAnsi="Verdana" w:cs="Verdana"/>
+        </w:rPr>
+        <w:t xml:space="preserve">transformed to all other </w:t>
+      </w:r>
+      <w:r>
+        <w:rPr>
+          <w:rFonts w:ascii="Verdana" w:eastAsia="Verdana" w:hAnsi="Verdana" w:cs="Verdana"/>
+        </w:rPr>
+        <w:t xml:space="preserve">frames. </w:t>
+      </w:r>
+    </w:p>
+    <w:p>
+      <w:pPr>
+        <w:spacing w:line="360" w:lineRule="auto"/>
+        <w:jc w:val="both"/>
+        <w:rPr>
+          <w:rFonts w:ascii="Verdana" w:eastAsia="Verdana" w:hAnsi="Verdana" w:cs="Verdana"/>
+        </w:rPr>
+      </w:pPr>
+      <w:r>
+        <w:rPr>
+          <w:rFonts w:ascii="Verdana" w:eastAsia="Verdana" w:hAnsi="Verdana" w:cs="Verdana"/>
+        </w:rPr>
+        <w:t xml:space="preserve">A schematic overview of the </w:t>
+      </w:r>
+      <w:r>
+        <w:rPr>
+          <w:rFonts w:ascii="Verdana" w:eastAsia="Verdana" w:hAnsi="Verdana" w:cs="Verdana"/>
+        </w:rPr>
+        <w:t xml:space="preserve">tracking </w:t>
+      </w:r>
+      <w:r>
+        <w:rPr>
+          <w:rFonts w:ascii="Verdana" w:eastAsia="Verdana" w:hAnsi="Verdana" w:cs="Verdana"/>
+        </w:rPr>
+        <w:t xml:space="preserve">algorithm is shown in </w:t>
+      </w:r>
       <w:r>
         <w:rPr>
           <w:rFonts w:ascii="Verdana" w:eastAsia="Verdana" w:hAnsi="Verdana" w:cs="Verdana"/>
           <w:b/>
           <w:bCs/>
         </w:rPr>
-        <w:t>R</w:t>
-      </w:r>
-      <w:r>
-        <w:rPr>
-          <w:rFonts w:ascii="Verdana" w:eastAsia="Verdana" w:hAnsi="Verdana" w:cs="Verdana"/>
-        </w:rPr>
-        <w:t>(</w:t>
-      </w:r>
-      <w:r>
-        <w:rPr>
-          <w:rFonts w:ascii="Calibri" w:eastAsia="Verdana" w:hAnsi="Calibri" w:cs="Calibri"/>
-        </w:rPr>
-        <w:t>ϕ</w:t>
-      </w:r>
-      <w:r>
-        <w:rPr>
-          <w:rFonts w:ascii="Verdana" w:eastAsia="Verdana" w:hAnsi="Verdana" w:cs="Verdana"/>
-        </w:rPr>
-        <w:t xml:space="preserve">) </w:t>
-      </w:r>
-      <w:commentRangeEnd w:id="21"/>
-      <w:r>
-        <w:rPr>
-          <w:rStyle w:val="CommentReference"/>
-        </w:rPr>
-        <w:commentReference w:id="21"/>
-      </w:r>
-      <w:r>
-        <w:rPr>
-          <w:rFonts w:ascii="Verdana" w:eastAsia="Verdana" w:hAnsi="Verdana" w:cs="Verdana"/>
-        </w:rPr>
-        <w:t xml:space="preserve">is </w:t>
-      </w:r>
-      <w:r>
-        <w:rPr>
-          <w:rFonts w:ascii="Verdana" w:eastAsia="Verdana" w:hAnsi="Verdana" w:cs="Verdana"/>
-        </w:rPr>
-        <w:t xml:space="preserve">the 2D in-plane </w:t>
-      </w:r>
-      <w:r>
-        <w:rPr>
-          <w:rFonts w:ascii="Verdana" w:eastAsia="Verdana" w:hAnsi="Verdana" w:cs="Verdana"/>
-        </w:rPr>
-        <w:t>rotation matrix</w:t>
-      </w:r>
-      <w:r>
-        <w:rPr>
-          <w:rFonts w:ascii="Verdana" w:eastAsia="Verdana" w:hAnsi="Verdana" w:cs="Verdana"/>
-        </w:rPr>
-        <w:t xml:space="preserve"> </w:t>
-      </w:r>
-      <w:r>
-        <w:rPr>
-          <w:rFonts w:ascii="Verdana" w:eastAsia="Verdana" w:hAnsi="Verdana" w:cs="Verdana"/>
-        </w:rPr>
-        <w:t>given by</w:t>
-      </w:r>
-      <w:r>
-        <w:rPr>
-          <w:rFonts w:ascii="Verdana" w:eastAsia="Verdana" w:hAnsi="Verdana" w:cs="Verdana"/>
-        </w:rPr>
-        <w:t>:</w:t>
-      </w:r>
-    </w:p>
-    <w:p>
-      <w:pPr>
-        <w:pStyle w:val="ListParagraph"/>
+        <w:t>Figure 2</w:t>
+      </w:r>
+      <w:r>
+        <w:rPr>
+          <w:rFonts w:ascii="Verdana" w:eastAsia="Verdana" w:hAnsi="Verdana" w:cs="Verdana"/>
+        </w:rPr>
+        <w:t>.</w:t>
+      </w:r>
+    </w:p>
+    <w:p>
+      <w:pPr>
         <w:spacing w:line="360" w:lineRule="auto"/>
         <w:rPr>
           <w:rFonts w:ascii="Verdana" w:eastAsia="Verdana" w:hAnsi="Verdana" w:cs="Verdana"/>
-        </w:rPr>
-      </w:pPr>
-      <m:oMathPara>
-        <m:oMathParaPr>
-          <m:jc m:val="center"/>
-        </m:oMathParaPr>
-        <m:oMath>
-          <m:r>
-            <m:rPr>
-              <m:sty m:val="bi"/>
-            </m:rPr>
-            <w:rPr>
-              <w:rFonts w:ascii="Cambria Math" w:eastAsia="Verdana" w:hAnsi="Cambria Math" w:cs="Verdana"/>
-            </w:rPr>
-            <m:t>R</m:t>
-          </m:r>
-          <m:d>
-            <m:dPr>
-              <m:ctrlPr>
-                <w:rPr>
-                  <w:rFonts w:ascii="Cambria Math" w:eastAsia="Verdana" w:hAnsi="Cambria Math" w:cs="Verdana"/>
-                  <w:i/>
-                </w:rPr>
-              </m:ctrlPr>
-            </m:dPr>
-            <m:e>
-              <m:r>
-                <w:rPr>
-                  <w:rFonts w:ascii="Cambria Math" w:eastAsia="Verdana" w:hAnsi="Cambria Math" w:cs="Verdana"/>
-                </w:rPr>
-                <m:t>ϕ</m:t>
-              </m:r>
-            </m:e>
-          </m:d>
-          <m:r>
-            <w:rPr>
-              <w:rFonts w:ascii="Cambria Math" w:eastAsia="Verdana" w:hAnsi="Cambria Math" w:cs="Verdana"/>
-            </w:rPr>
-            <m:t xml:space="preserve">= </m:t>
-          </m:r>
-          <m:d>
-            <m:dPr>
-              <m:begChr m:val="["/>
-              <m:endChr m:val="]"/>
-              <m:ctrlPr>
-                <w:rPr>
-                  <w:rFonts w:ascii="Cambria Math" w:eastAsia="Verdana" w:hAnsi="Cambria Math" w:cs="Verdana"/>
-                  <w:i/>
-                </w:rPr>
-              </m:ctrlPr>
-            </m:dPr>
-            <m:e>
-              <m:m>
-                <m:mPr>
-                  <m:mcs>
-                    <m:mc>
-                      <m:mcPr>
-                        <m:count m:val="2"/>
-                        <m:mcJc m:val="center"/>
-                      </m:mcPr>
-                    </m:mc>
-                  </m:mcs>
-                  <m:ctrlPr>
-                    <w:rPr>
-                      <w:rFonts w:ascii="Cambria Math" w:eastAsia="Verdana" w:hAnsi="Cambria Math" w:cs="Verdana"/>
-                      <w:i/>
-                    </w:rPr>
-                  </m:ctrlPr>
-                </m:mPr>
-                <m:mr>
-                  <m:e>
-                    <m:func>
-                      <m:funcPr>
-                        <m:ctrlPr>
-                          <w:rPr>
-                            <w:rFonts w:ascii="Cambria Math" w:eastAsia="Verdana" w:hAnsi="Cambria Math" w:cs="Verdana"/>
-                            <w:i/>
-                          </w:rPr>
-                        </m:ctrlPr>
-                      </m:funcPr>
-                      <m:fName>
-                        <m:r>
-                          <m:rPr>
-                            <m:sty m:val="p"/>
-                          </m:rPr>
-                          <w:rPr>
-                            <w:rFonts w:ascii="Cambria Math" w:eastAsia="Verdana" w:hAnsi="Cambria Math" w:cs="Verdana"/>
-                          </w:rPr>
-                          <m:t>cos</m:t>
-                        </m:r>
-                      </m:fName>
-                      <m:e>
-                        <m:r>
-                          <w:rPr>
-                            <w:rFonts w:ascii="Cambria Math" w:eastAsia="Verdana" w:hAnsi="Cambria Math" w:cs="Verdana"/>
-                          </w:rPr>
-                          <m:t>ϕ</m:t>
-                        </m:r>
-                      </m:e>
-                    </m:func>
-                  </m:e>
-                  <m:e>
-                    <m:func>
-                      <m:funcPr>
-                        <m:ctrlPr>
-                          <w:rPr>
-                            <w:rFonts w:ascii="Cambria Math" w:eastAsia="Verdana" w:hAnsi="Cambria Math" w:cs="Verdana"/>
-                            <w:i/>
-                          </w:rPr>
-                        </m:ctrlPr>
-                      </m:funcPr>
-                      <m:fName>
-                        <m:r>
-                          <m:rPr>
-                            <m:sty m:val="p"/>
-                          </m:rPr>
-                          <w:rPr>
-                            <w:rFonts w:ascii="Cambria Math" w:eastAsia="Verdana" w:hAnsi="Cambria Math" w:cs="Verdana"/>
-                          </w:rPr>
-                          <m:t>-sin</m:t>
-                        </m:r>
-                      </m:fName>
-                      <m:e>
-                        <m:r>
-                          <w:rPr>
-                            <w:rFonts w:ascii="Cambria Math" w:eastAsia="Verdana" w:hAnsi="Cambria Math" w:cs="Verdana"/>
-                          </w:rPr>
-                          <m:t>ϕ</m:t>
-                        </m:r>
-                      </m:e>
-                    </m:func>
-                  </m:e>
-                </m:mr>
-                <m:mr>
-                  <m:e>
-                    <m:func>
-                      <m:funcPr>
-                        <m:ctrlPr>
-                          <w:rPr>
-                            <w:rFonts w:ascii="Cambria Math" w:eastAsia="Verdana" w:hAnsi="Cambria Math" w:cs="Verdana"/>
-                            <w:i/>
-                          </w:rPr>
-                        </m:ctrlPr>
-                      </m:funcPr>
-                      <m:fName>
-                        <m:r>
-                          <m:rPr>
-                            <m:sty m:val="p"/>
-                          </m:rPr>
-                          <w:rPr>
-                            <w:rFonts w:ascii="Cambria Math" w:eastAsia="Verdana" w:hAnsi="Cambria Math" w:cs="Verdana"/>
-                          </w:rPr>
-                          <m:t>sin</m:t>
-                        </m:r>
-                      </m:fName>
-                      <m:e>
-                        <m:r>
-                          <w:rPr>
-                            <w:rFonts w:ascii="Cambria Math" w:eastAsia="Verdana" w:hAnsi="Cambria Math" w:cs="Verdana"/>
-                          </w:rPr>
-                          <m:t>ϕ</m:t>
-                        </m:r>
-                      </m:e>
-                    </m:func>
-                  </m:e>
-                  <m:e>
-                    <m:func>
-                      <m:funcPr>
-                        <m:ctrlPr>
-                          <w:rPr>
-                            <w:rFonts w:ascii="Cambria Math" w:eastAsia="Verdana" w:hAnsi="Cambria Math" w:cs="Verdana"/>
-                            <w:i/>
-                          </w:rPr>
-                        </m:ctrlPr>
-                      </m:funcPr>
-                      <m:fName>
-                        <m:r>
-                          <m:rPr>
-                            <m:sty m:val="p"/>
-                          </m:rPr>
-                          <w:rPr>
-                            <w:rFonts w:ascii="Cambria Math" w:eastAsia="Verdana" w:hAnsi="Cambria Math" w:cs="Verdana"/>
-                          </w:rPr>
-                          <m:t>cos</m:t>
-                        </m:r>
-                      </m:fName>
-                      <m:e>
-                        <m:r>
-                          <w:rPr>
-                            <w:rFonts w:ascii="Cambria Math" w:eastAsia="Verdana" w:hAnsi="Cambria Math" w:cs="Verdana"/>
-                          </w:rPr>
-                          <m:t>ϕ</m:t>
-                        </m:r>
-                      </m:e>
-                    </m:func>
-                  </m:e>
-                </m:mr>
-              </m:m>
-            </m:e>
-          </m:d>
-        </m:oMath>
-      </m:oMathPara>
+          <w:u w:val="single"/>
+        </w:rPr>
+      </w:pPr>
+      <w:r>
+        <w:rPr>
+          <w:rFonts w:ascii="Verdana" w:eastAsia="Verdana" w:hAnsi="Verdana" w:cs="Verdana"/>
+          <w:u w:val="single"/>
+        </w:rPr>
+        <w:t>2.3 Manual Segmentation</w:t>
+      </w:r>
+      <w:r>
+        <w:rPr>
+          <w:rFonts w:ascii="Verdana" w:eastAsia="Verdana" w:hAnsi="Verdana" w:cs="Verdana"/>
+          <w:u w:val="single"/>
+        </w:rPr>
+        <w:t xml:space="preserve"> and </w:t>
+      </w:r>
+      <w:r>
+        <w:rPr>
+          <w:rFonts w:ascii="Verdana" w:eastAsia="Verdana" w:hAnsi="Verdana" w:cs="Verdana"/>
+          <w:u w:val="single"/>
+        </w:rPr>
+        <w:t>P</w:t>
+      </w:r>
+      <w:r>
+        <w:rPr>
+          <w:rFonts w:ascii="Verdana" w:eastAsia="Verdana" w:hAnsi="Verdana" w:cs="Verdana"/>
+          <w:u w:val="single"/>
+        </w:rPr>
+        <w:t xml:space="preserve">arameter </w:t>
+      </w:r>
+      <w:r>
+        <w:rPr>
+          <w:rFonts w:ascii="Verdana" w:eastAsia="Verdana" w:hAnsi="Verdana" w:cs="Verdana"/>
+          <w:u w:val="single"/>
+        </w:rPr>
+        <w:t>E</w:t>
+      </w:r>
+      <w:r>
+        <w:rPr>
+          <w:rFonts w:ascii="Verdana" w:eastAsia="Verdana" w:hAnsi="Verdana" w:cs="Verdana"/>
+          <w:u w:val="single"/>
+        </w:rPr>
+        <w:t>stimation</w:t>
+      </w:r>
     </w:p>
     <w:p>
       <w:pPr>
         <w:spacing w:line="360" w:lineRule="auto"/>
         <w:jc w:val="both"/>
         <w:rPr>
-          <w:rFonts w:ascii="Verdana" w:eastAsia="Verdana" w:hAnsi="Verdana" w:cs="Verdana"/>
-        </w:rPr>
-      </w:pPr>
-      <w:r>
-        <w:rPr>
-          <w:rFonts w:ascii="Verdana" w:eastAsia="Verdana" w:hAnsi="Verdana" w:cs="Verdana"/>
-        </w:rPr>
-        <w:t xml:space="preserve">To determine the </w:t>
-      </w:r>
-      <w:r>
-        <w:rPr>
-          <w:rFonts w:ascii="Verdana" w:eastAsia="Verdana" w:hAnsi="Verdana" w:cs="Verdana"/>
-        </w:rPr>
-        <w:t xml:space="preserve">optimal </w:t>
-      </w:r>
-      <w:r>
-        <w:rPr>
-          <w:rFonts w:ascii="Verdana" w:eastAsia="Verdana" w:hAnsi="Verdana" w:cs="Verdana"/>
-        </w:rPr>
-        <w:t xml:space="preserve">transformation parameters </w:t>
-      </w:r>
-      <m:oMath>
-        <m:d>
-          <m:dPr>
-            <m:ctrlPr>
-              <w:rPr>
-                <w:rFonts w:ascii="Cambria Math" w:eastAsia="Verdana" w:hAnsi="Cambria Math" w:cs="Verdana"/>
-                <w:i/>
-              </w:rPr>
-            </m:ctrlPr>
-          </m:dPr>
-          <m:e>
-            <m:r>
-              <w:rPr>
-                <w:rFonts w:ascii="Cambria Math" w:eastAsia="Verdana" w:hAnsi="Cambria Math" w:cs="Verdana"/>
-              </w:rPr>
-              <m:t>ϕ,</m:t>
-            </m:r>
-            <m:r>
-              <m:rPr>
-                <m:sty m:val="p"/>
-              </m:rPr>
-              <w:rPr>
-                <w:rFonts w:ascii="Cambria Math" w:eastAsia="Verdana" w:hAnsi="Cambria Math" w:cs="Verdana"/>
-              </w:rPr>
-              <m:t>Δ</m:t>
-            </m:r>
-            <m:r>
-              <w:rPr>
-                <w:rFonts w:ascii="Cambria Math" w:eastAsia="Verdana" w:hAnsi="Cambria Math" w:cs="Verdana"/>
-              </w:rPr>
-              <m:t>x,</m:t>
-            </m:r>
-            <m:r>
-              <m:rPr>
-                <m:sty m:val="p"/>
-              </m:rPr>
-              <w:rPr>
-                <w:rFonts w:ascii="Cambria Math" w:eastAsia="Verdana" w:hAnsi="Cambria Math" w:cs="Verdana"/>
-              </w:rPr>
-              <m:t>Δ</m:t>
-            </m:r>
-            <m:r>
-              <w:rPr>
-                <w:rFonts w:ascii="Cambria Math" w:eastAsia="Verdana" w:hAnsi="Cambria Math" w:cs="Verdana"/>
-              </w:rPr>
-              <m:t>y</m:t>
-            </m:r>
-          </m:e>
-        </m:d>
-      </m:oMath>
-      <w:r>
-        <w:rPr>
-          <w:rFonts w:ascii="Verdana" w:eastAsia="Verdana" w:hAnsi="Verdana" w:cs="Verdana"/>
-        </w:rPr>
-        <w:t xml:space="preserve"> that best align the reference points from one frame to the next, a cost function </w:t>
-      </w:r>
-      <w:r>
-        <w:rPr>
-          <w:rFonts w:ascii="Verdana" w:eastAsia="Verdana" w:hAnsi="Verdana" w:cs="Verdana"/>
-        </w:rPr>
-        <w:t xml:space="preserve">that </w:t>
-      </w:r>
-      <w:commentRangeStart w:id="22"/>
-      <w:r>
-        <w:rPr>
-          <w:rFonts w:ascii="Verdana" w:eastAsia="Verdana" w:hAnsi="Verdana" w:cs="Verdana"/>
-        </w:rPr>
-        <w:t>minimizes</w:t>
-      </w:r>
-      <w:r>
-        <w:rPr>
-          <w:rFonts w:ascii="Verdana" w:eastAsia="Verdana" w:hAnsi="Verdana" w:cs="Verdana"/>
-        </w:rPr>
-        <w:t xml:space="preserve"> XXX was used:</w:t>
-      </w:r>
-      <w:r>
-        <w:rPr>
-          <w:rFonts w:ascii="Verdana" w:eastAsia="Verdana" w:hAnsi="Verdana" w:cs="Verdana"/>
+          <w:rFonts w:ascii="Verdana" w:hAnsi="Verdana"/>
+        </w:rPr>
+      </w:pPr>
+      <w:r>
+        <w:rPr>
+          <w:rFonts w:ascii="Verdana" w:hAnsi="Verdana"/>
+        </w:rPr>
+        <w:t xml:space="preserve">To compare the accuracy and reliability of </w:t>
+      </w:r>
+      <w:r>
+        <w:rPr>
+          <w:rFonts w:ascii="Verdana" w:hAnsi="Verdana"/>
+        </w:rPr>
+        <w:t xml:space="preserve">the proposed bone tracking </w:t>
+      </w:r>
+      <w:r>
+        <w:rPr>
+          <w:rFonts w:ascii="Verdana" w:hAnsi="Verdana"/>
+        </w:rPr>
+        <w:t xml:space="preserve">algorithm, </w:t>
+      </w:r>
+      <w:r>
+        <w:rPr>
+          <w:rFonts w:ascii="Verdana" w:hAnsi="Verdana"/>
+        </w:rPr>
+        <w:t xml:space="preserve">segmentation was performed </w:t>
+      </w:r>
+      <w:r>
+        <w:rPr>
+          <w:rFonts w:ascii="Verdana" w:hAnsi="Verdana"/>
+        </w:rPr>
+        <w:t xml:space="preserve">manually </w:t>
+      </w:r>
+      <w:r>
+        <w:rPr>
+          <w:rFonts w:ascii="Verdana" w:hAnsi="Verdana"/>
+        </w:rPr>
+        <w:t xml:space="preserve">for all frames and datasets </w:t>
+      </w:r>
+      <w:r>
+        <w:rPr>
+          <w:rFonts w:ascii="Verdana" w:hAnsi="Verdana"/>
+        </w:rPr>
+        <w:t>using</w:t>
+      </w:r>
+      <w:r>
+        <w:rPr>
+          <w:rFonts w:ascii="Verdana" w:hAnsi="Verdana"/>
         </w:rPr>
         <w:t xml:space="preserve"> </w:t>
       </w:r>
       <w:r>
         <w:rPr>
-          <w:rFonts w:ascii="Verdana" w:eastAsia="Verdana" w:hAnsi="Verdana" w:cs="Verdana"/>
+          <w:rFonts w:ascii="Verdana" w:hAnsi="Verdana"/>
+        </w:rPr>
+        <w:t>t</w:t>
+      </w:r>
+      <w:r>
+        <w:rPr>
+          <w:rFonts w:ascii="Verdana" w:hAnsi="Verdana"/>
+        </w:rPr>
+        <w:t xml:space="preserve">he </w:t>
+      </w:r>
+      <w:r>
+        <w:rPr>
+          <w:rFonts w:ascii="Verdana" w:hAnsi="Verdana"/>
+        </w:rPr>
+        <w:t>N</w:t>
+      </w:r>
+      <w:r>
+        <w:rPr>
+          <w:rFonts w:ascii="Verdana" w:hAnsi="Verdana"/>
+        </w:rPr>
+        <w:t>apari (v.4.16) image processing software</w:t>
+      </w:r>
+      <w:r>
+        <w:rPr>
+          <w:rFonts w:ascii="Verdana" w:hAnsi="Verdana"/>
         </w:rPr>
         <w:t xml:space="preserve"> </w:t>
       </w:r>
-      <w:commentRangeEnd w:id="22"/>
-      <w:r>
-        <w:rPr>
-          <w:rStyle w:val="CommentReference"/>
-        </w:rPr>
-        <w:commentReference w:id="22"/>
-      </w:r>
-    </w:p>
-    <w:p>
-      <w:pPr>
-        <w:spacing w:line="360" w:lineRule="auto"/>
-        <w:jc w:val="center"/>
-        <w:rPr>
-          <w:rFonts w:ascii="Verdana" w:eastAsia="Verdana" w:hAnsi="Verdana" w:cs="Verdana"/>
-        </w:rPr>
-      </w:pPr>
-      <m:oMathPara>
-        <m:oMath>
-          <m:r>
-            <w:rPr>
-              <w:rFonts w:ascii="Cambria Math" w:eastAsia="Verdana" w:hAnsi="Cambria Math" w:cs="Verdana"/>
-            </w:rPr>
-            <m:t>C</m:t>
-          </m:r>
-          <m:d>
-            <m:dPr>
-              <m:ctrlPr>
-                <w:rPr>
-                  <w:rFonts w:ascii="Cambria Math" w:eastAsia="Verdana" w:hAnsi="Cambria Math" w:cs="Verdana"/>
-                  <w:i/>
-                </w:rPr>
-              </m:ctrlPr>
-            </m:dPr>
-            <m:e>
-              <m:r>
-                <m:rPr>
-                  <m:sty m:val="p"/>
-                </m:rPr>
-                <w:rPr>
-                  <w:rFonts w:ascii="Cambria Math" w:eastAsia="Verdana" w:hAnsi="Cambria Math" w:cs="Verdana"/>
-                </w:rPr>
-                <m:t>Δ</m:t>
-              </m:r>
-              <m:r>
-                <w:rPr>
-                  <w:rFonts w:ascii="Cambria Math" w:eastAsia="Verdana" w:hAnsi="Cambria Math" w:cs="Verdana"/>
-                </w:rPr>
-                <m:t xml:space="preserve">x, </m:t>
-              </m:r>
-              <m:r>
-                <m:rPr>
-                  <m:sty m:val="p"/>
-                </m:rPr>
-                <w:rPr>
-                  <w:rFonts w:ascii="Cambria Math" w:eastAsia="Verdana" w:hAnsi="Cambria Math" w:cs="Verdana"/>
-                </w:rPr>
-                <m:t>Δ</m:t>
-              </m:r>
-              <m:r>
-                <w:rPr>
-                  <w:rFonts w:ascii="Cambria Math" w:eastAsia="Verdana" w:hAnsi="Cambria Math" w:cs="Verdana"/>
-                </w:rPr>
-                <m:t>y, ϕ</m:t>
-              </m:r>
-            </m:e>
-          </m:d>
-          <m:r>
-            <w:rPr>
-              <w:rFonts w:ascii="Cambria Math" w:eastAsia="Verdana" w:hAnsi="Cambria Math" w:cs="Verdana"/>
-            </w:rPr>
-            <m:t xml:space="preserve">= </m:t>
-          </m:r>
-          <m:nary>
-            <m:naryPr>
-              <m:chr m:val="∑"/>
-              <m:limLoc m:val="undOvr"/>
-              <m:ctrlPr>
-                <w:rPr>
-                  <w:rFonts w:ascii="Cambria Math" w:eastAsia="Verdana" w:hAnsi="Cambria Math" w:cs="Verdana"/>
-                  <w:i/>
-                </w:rPr>
-              </m:ctrlPr>
-            </m:naryPr>
-            <m:sub>
-              <m:r>
-                <w:rPr>
-                  <w:rFonts w:ascii="Cambria Math" w:eastAsia="Verdana" w:hAnsi="Cambria Math" w:cs="Verdana"/>
-                </w:rPr>
-                <m:t>p=1</m:t>
-              </m:r>
-            </m:sub>
-            <m:sup>
-              <m:r>
-                <w:rPr>
-                  <w:rFonts w:ascii="Cambria Math" w:eastAsia="Verdana" w:hAnsi="Cambria Math" w:cs="Verdana"/>
-                </w:rPr>
-                <m:t>N</m:t>
-              </m:r>
-            </m:sup>
-            <m:e>
-              <m:func>
-                <m:funcPr>
-                  <m:ctrlPr>
-                    <w:rPr>
-                      <w:rFonts w:ascii="Cambria Math" w:eastAsia="Verdana" w:hAnsi="Cambria Math" w:cs="Verdana"/>
-                      <w:i/>
-                    </w:rPr>
-                  </m:ctrlPr>
-                </m:funcPr>
-                <m:fName>
-                  <m:limLow>
-                    <m:limLowPr>
-                      <m:ctrlPr>
-                        <w:rPr>
-                          <w:rFonts w:ascii="Cambria Math" w:eastAsia="Verdana" w:hAnsi="Cambria Math" w:cs="Verdana"/>
-                          <w:i/>
-                        </w:rPr>
-                      </m:ctrlPr>
-                    </m:limLowPr>
-                    <m:e>
-                      <m:r>
-                        <m:rPr>
-                          <m:sty m:val="p"/>
-                        </m:rPr>
-                        <w:rPr>
-                          <w:rFonts w:ascii="Cambria Math" w:eastAsia="Verdana" w:hAnsi="Cambria Math" w:cs="Verdana"/>
-                        </w:rPr>
-                        <m:t>min</m:t>
-                      </m:r>
-                    </m:e>
-                    <m:lim>
-                      <m:r>
-                        <w:rPr>
-                          <w:rFonts w:ascii="Cambria Math" w:eastAsia="Verdana" w:hAnsi="Cambria Math" w:cs="Verdana"/>
-                        </w:rPr>
-                        <m:t>qϵQ</m:t>
-                      </m:r>
-                    </m:lim>
-                  </m:limLow>
-                </m:fName>
-                <m:e>
-                  <m:d>
-                    <m:dPr>
-                      <m:ctrlPr>
-                        <w:rPr>
-                          <w:rFonts w:ascii="Cambria Math" w:eastAsia="Verdana" w:hAnsi="Cambria Math" w:cs="Verdana"/>
-                          <w:i/>
-                        </w:rPr>
-                      </m:ctrlPr>
-                    </m:dPr>
-                    <m:e>
-                      <m:rad>
-                        <m:radPr>
-                          <m:degHide m:val="1"/>
-                          <m:ctrlPr>
-                            <w:rPr>
-                              <w:rFonts w:ascii="Cambria Math" w:eastAsia="Verdana" w:hAnsi="Cambria Math" w:cs="Verdana"/>
-                              <w:i/>
-                            </w:rPr>
-                          </m:ctrlPr>
-                        </m:radPr>
-                        <m:deg/>
-                        <m:e>
-                          <m:sSup>
-                            <m:sSupPr>
-                              <m:ctrlPr>
-                                <w:rPr>
-                                  <w:rFonts w:ascii="Cambria Math" w:eastAsia="Verdana" w:hAnsi="Cambria Math" w:cs="Verdana"/>
-                                  <w:i/>
-                                </w:rPr>
-                              </m:ctrlPr>
-                            </m:sSupPr>
-                            <m:e>
-                              <m:d>
-                                <m:dPr>
-                                  <m:ctrlPr>
-                                    <w:rPr>
-                                      <w:rFonts w:ascii="Cambria Math" w:eastAsia="Verdana" w:hAnsi="Cambria Math" w:cs="Verdana"/>
-                                      <w:i/>
-                                    </w:rPr>
-                                  </m:ctrlPr>
-                                </m:dPr>
-                                <m:e>
-                                  <m:sSub>
-                                    <m:sSubPr>
-                                      <m:ctrlPr>
-                                        <w:rPr>
-                                          <w:rFonts w:ascii="Cambria Math" w:eastAsia="Verdana" w:hAnsi="Cambria Math" w:cs="Verdana"/>
-                                          <w:i/>
-                                        </w:rPr>
-                                      </m:ctrlPr>
-                                    </m:sSubPr>
-                                    <m:e>
-                                      <m:r>
-                                        <w:rPr>
-                                          <w:rFonts w:ascii="Cambria Math" w:eastAsia="Verdana" w:hAnsi="Cambria Math" w:cs="Verdana"/>
-                                        </w:rPr>
-                                        <m:t>x</m:t>
-                                      </m:r>
-                                    </m:e>
-                                    <m:sub>
-                                      <m:r>
-                                        <w:rPr>
-                                          <w:rFonts w:ascii="Cambria Math" w:eastAsia="Verdana" w:hAnsi="Cambria Math" w:cs="Verdana"/>
-                                        </w:rPr>
-                                        <m:t>q</m:t>
-                                      </m:r>
-                                    </m:sub>
-                                  </m:sSub>
-                                  <m:r>
-                                    <w:rPr>
-                                      <w:rFonts w:ascii="Cambria Math" w:eastAsia="Verdana" w:hAnsi="Cambria Math" w:cs="Verdana"/>
-                                    </w:rPr>
-                                    <m:t>-</m:t>
-                                  </m:r>
-                                  <m:sSub>
-                                    <m:sSubPr>
-                                      <m:ctrlPr>
-                                        <w:rPr>
-                                          <w:rFonts w:ascii="Cambria Math" w:eastAsia="Verdana" w:hAnsi="Cambria Math" w:cs="Verdana"/>
-                                          <w:i/>
-                                        </w:rPr>
-                                      </m:ctrlPr>
-                                    </m:sSubPr>
-                                    <m:e>
-                                      <m:r>
-                                        <w:rPr>
-                                          <w:rFonts w:ascii="Cambria Math" w:eastAsia="Verdana" w:hAnsi="Cambria Math" w:cs="Verdana"/>
-                                        </w:rPr>
-                                        <m:t>x'</m:t>
-                                      </m:r>
-                                    </m:e>
-                                    <m:sub>
-                                      <m:r>
-                                        <w:rPr>
-                                          <w:rFonts w:ascii="Cambria Math" w:eastAsia="Verdana" w:hAnsi="Cambria Math" w:cs="Verdana"/>
-                                        </w:rPr>
-                                        <m:t>p</m:t>
-                                      </m:r>
-                                    </m:sub>
-                                  </m:sSub>
-                                </m:e>
-                              </m:d>
-                            </m:e>
-                            <m:sup>
-                              <m:r>
-                                <w:rPr>
-                                  <w:rFonts w:ascii="Cambria Math" w:eastAsia="Verdana" w:hAnsi="Cambria Math" w:cs="Verdana"/>
-                                </w:rPr>
-                                <m:t>2</m:t>
-                              </m:r>
-                            </m:sup>
-                          </m:sSup>
-                          <m:r>
-                            <w:rPr>
-                              <w:rFonts w:ascii="Cambria Math" w:eastAsia="Verdana" w:hAnsi="Cambria Math" w:cs="Verdana"/>
-                            </w:rPr>
-                            <m:t>+</m:t>
-                          </m:r>
-                          <m:sSup>
-                            <m:sSupPr>
-                              <m:ctrlPr>
-                                <w:rPr>
-                                  <w:rFonts w:ascii="Cambria Math" w:eastAsia="Verdana" w:hAnsi="Cambria Math" w:cs="Verdana"/>
-                                  <w:i/>
-                                </w:rPr>
-                              </m:ctrlPr>
-                            </m:sSupPr>
-                            <m:e>
-                              <m:d>
-                                <m:dPr>
-                                  <m:ctrlPr>
-                                    <w:rPr>
-                                      <w:rFonts w:ascii="Cambria Math" w:eastAsia="Verdana" w:hAnsi="Cambria Math" w:cs="Verdana"/>
-                                      <w:i/>
-                                    </w:rPr>
-                                  </m:ctrlPr>
-                                </m:dPr>
-                                <m:e>
-                                  <m:sSub>
-                                    <m:sSubPr>
-                                      <m:ctrlPr>
-                                        <w:rPr>
-                                          <w:rFonts w:ascii="Cambria Math" w:eastAsia="Verdana" w:hAnsi="Cambria Math" w:cs="Verdana"/>
-                                          <w:i/>
-                                        </w:rPr>
-                                      </m:ctrlPr>
-                                    </m:sSubPr>
-                                    <m:e>
-                                      <m:r>
-                                        <w:rPr>
-                                          <w:rFonts w:ascii="Cambria Math" w:eastAsia="Verdana" w:hAnsi="Cambria Math" w:cs="Verdana"/>
-                                        </w:rPr>
-                                        <m:t>y</m:t>
-                                      </m:r>
-                                    </m:e>
-                                    <m:sub>
-                                      <m:r>
-                                        <w:rPr>
-                                          <w:rFonts w:ascii="Cambria Math" w:eastAsia="Verdana" w:hAnsi="Cambria Math" w:cs="Verdana"/>
-                                        </w:rPr>
-                                        <m:t>q</m:t>
-                                      </m:r>
-                                    </m:sub>
-                                  </m:sSub>
-                                  <m:r>
-                                    <w:rPr>
-                                      <w:rFonts w:ascii="Cambria Math" w:eastAsia="Verdana" w:hAnsi="Cambria Math" w:cs="Verdana"/>
-                                    </w:rPr>
-                                    <m:t>-</m:t>
-                                  </m:r>
-                                  <m:sSub>
-                                    <m:sSubPr>
-                                      <m:ctrlPr>
-                                        <w:rPr>
-                                          <w:rFonts w:ascii="Cambria Math" w:eastAsia="Verdana" w:hAnsi="Cambria Math" w:cs="Verdana"/>
-                                          <w:i/>
-                                        </w:rPr>
-                                      </m:ctrlPr>
-                                    </m:sSubPr>
-                                    <m:e>
-                                      <m:r>
-                                        <w:rPr>
-                                          <w:rFonts w:ascii="Cambria Math" w:eastAsia="Verdana" w:hAnsi="Cambria Math" w:cs="Verdana"/>
-                                        </w:rPr>
-                                        <m:t>y'</m:t>
-                                      </m:r>
-                                    </m:e>
-                                    <m:sub>
-                                      <m:r>
-                                        <w:rPr>
-                                          <w:rFonts w:ascii="Cambria Math" w:eastAsia="Verdana" w:hAnsi="Cambria Math" w:cs="Verdana"/>
-                                        </w:rPr>
-                                        <m:t>p</m:t>
-                                      </m:r>
-                                    </m:sub>
-                                  </m:sSub>
-                                </m:e>
-                              </m:d>
-                            </m:e>
-                            <m:sup>
-                              <m:r>
-                                <w:rPr>
-                                  <w:rFonts w:ascii="Cambria Math" w:eastAsia="Verdana" w:hAnsi="Cambria Math" w:cs="Verdana"/>
-                                </w:rPr>
-                                <m:t>2</m:t>
-                              </m:r>
-                            </m:sup>
-                          </m:sSup>
-                        </m:e>
-                      </m:rad>
-                    </m:e>
-                  </m:d>
-                </m:e>
-              </m:func>
-            </m:e>
-          </m:nary>
-        </m:oMath>
-      </m:oMathPara>
+      <w:r>
+        <w:rPr>
+          <w:rFonts w:ascii="Verdana" w:hAnsi="Verdana"/>
+        </w:rPr>
+        <w:fldChar w:fldCharType="begin"/>
+      </w:r>
+      <w:r>
+        <w:rPr>
+          <w:rFonts w:ascii="Verdana" w:hAnsi="Verdana"/>
+        </w:rPr>
+        <w:instrText xml:space="preserve"> ADDIN ZOTERO_ITEM CSL_CITATION {"citationID":"Jl6dS0ok","properties":{"formattedCitation":"[28]","plainCitation":"[28]","noteIndex":0},"citationItems":[{"id":379,"uris":["http://zotero.org/users/13606484/items/P24V6AWL"],"itemData":{"id":379,"type":"software","abstract":"napari 0.4.16 &lt;pre&gt;&lt;code class=\"lang-{note}\"&gt;These are the preliminary release notes for 0.4.16 release candidates. The final release notes will be posted with the release on 2022-05-31. &lt;/code&gt;&lt;/pre&gt; We're happy to announce the release of napari 0.4.16! napari is a fast, interactive, multi-dimensional image viewer for Python. It's designed for browsing, annotating, and analyzing large multi-dimensional images. It's built on top of Qt (for the GUI), vispy (for performant GPU-based rendering), and the scientific Python stack (numpy, scipy). For more information, examples, and documentation, please visit our website. File Opening Changes in 0.4.16 Prior to &lt;code&gt;npe2&lt;/code&gt;, file opening with plugins worked through a cascade of function calls trying different readers until one worked, or all failed, in which case an error would be raised. Preferences for readers could be set by reordering hook implementations in the Call Order preference dialog. This behavior was slow, confusing, and often led to unexpected results. You can see more discussion on this in issue #4000. &lt;code&gt;npe2&lt;/code&gt; supports readers declaring a list of accepted filename patterns, and PR #3799 added a dialog for users to select a plugin to read their file (if more than one was available), and save a preference for that file extension. Before removing plugin call order, we want to make sure that file opening behavior across the GUI and command line is predictable, reproducible and explicit. After discussion in #4102, #4111 and this zulip thread, we decided that as a guiding principle, calling &lt;code&gt;viewer.open&lt;/code&gt; should not infer a plugin choice for you, and any inference behavior should be opt in. This has led to the following API and GUI changes &lt;code&gt;builtins&lt;/code&gt; is now the default value for the &lt;code&gt;plugin&lt;/code&gt; argument in &lt;code&gt;viewer.open&lt;/code&gt;. This means you should &lt;strong&gt;always&lt;/strong&gt; explicitly pass a plugin to &lt;code&gt;viewer.open&lt;/code&gt;, if you don't want to use &lt;code&gt;builtins&lt;/code&gt; (and we encourage you to pass the argument anyway). To specify a plugin in a Python script: &lt;pre&gt;&lt;code class=\"lang-python\"&gt; import napari viewer = napari.Viewer() viewer.open('my-path.tif') # this will throw MultipleReaderError if napari_tifffile is installed as both it and builtins could open the file viewer.open('my-path.tif', plugin='napari_tifffile') # this won't &lt;/code&gt;&lt;/pre&gt; &lt;code&gt;viewer.open&lt;/code&gt; will &lt;strong&gt;not&lt;/strong&gt; inspect your file extension preferences, and will not choose among available plugins if you wish to opt into the \"gui-like\" behavior where your preferences are respected and we infer a plugin if just one is compatible with your file path, you must explicitly use &lt;code&gt;plugin=None&lt;/code&gt; To opt into plugin inference behavior: &lt;pre&gt;&lt;code class=\"lang-python\"&gt; import napari viewer = napari.Viewer() viewer.open('my-path.nd2', plugin=None) &lt;/code&gt;&lt;/pre&gt; If multiple plugins could read your file, you will see a &lt;code&gt;MultipleReaderError&lt;/code&gt; A preferred reader missing from current plugins will trigger a warning, but the preference will be otherwise ignored A preferred reader failing to read your file will result in an error e.g. if you saved &lt;code&gt;napari_tifffile&lt;/code&gt; as a preference for TIFFs but then tried to open a broken file To save a preference for a file pattern in Python, use: &lt;pre&gt;&lt;code class=\"lang-python\"&gt; from napari.settings import get_settings get_settings().plugins.extension2reader['*.tif'] = 'napari_tifffile' get_settings().plugins.extension2reader['*.zarr'] = 'napari-ome-zarr' &lt;/code&gt;&lt;/pre&gt; When opening a file through a GUI pathway (drag &amp;amp; drop, File -&amp;gt; Open, Open Sample) with no preferences saved, you are provided with a dialog allowing you to choose among the various plugins that are compatible with your file This dialog also allows you to save a preference for files and folders with extensions This dialog also pops up if a preferred reader fails to open your file This dialog does not pop up if only one plugin can open your file Running &lt;code&gt;napari path&lt;/code&gt; in the shell will also provide the reader dialog. You can still pass through a plugin choice, or layer keyword arguments To specify a plugin at the command line, use: &lt;pre&gt;&lt;code class=\"lang-sh\"&gt;napari my-path.tif --plugin napari_tifffile &lt;/code&gt;&lt;/pre&gt; Preference saving for file reading is now supported for filename patterns accepted by &lt;code&gt;npe2&lt;/code&gt; readers, rather than strictly file extensions Existing preferences for file extensions will be automatically updated e.g. &lt;code&gt;.tif&lt;/code&gt; will become &lt;code&gt;*.tif&lt;/code&gt; Reader preferences for filename patterns can be saved in the GUI via the preference dialog Reader preferences for folders are not yet supported in the GUI preference dialog - use the Python method above This will be addressed by the next release We have thought carefully about these choices, but there are still some open questions to address, and features to implement. Some of these are captured across the issues listed below, and we'd love to hear any feedback you have about the new behavior! How can we support selecting an individual reader within plugins that offer multiple #4391 If two plugins can read a file, and one is builtins, should we use the other plugin as it's likely more bespoke #4389 Provide a way to \"force\" the reader dialog to open regardless of saved preferences #4388 Add filename pattern support for folders npe2 #155 Highlights Added sphinx-gallery (#4288) Add NAP process for major proposals (#4299) Add ColorEncoding privately with tests (#4357) Implement &lt;code&gt;TextManager&lt;/code&gt; with &lt;code&gt;StringEncoding&lt;/code&gt; (#4198) Add NAP1: institutional and funding partners (#4446) New Features Add alt-text to nbscreenshot output HTML images (#3825) Support of transformation parameters for the interaction box (#4301) Add function to show error in notification manager (#4369) Improvements Faster 2D shape layer creation (#3867) Npe2 enable/disable support (#4086) Use QFormLayout for layer control grid (#4195) Implement &lt;code&gt;TextManager&lt;/code&gt; with &lt;code&gt;StringEncoding&lt;/code&gt; (#4198) Add size argument to Viewer.screenshot() (#4201) fix error message when no reader available (#4254) Allow remote .tiff files to be loaded (#4284) refactor shape resizing logic and bugfix for #4262 (#4291) Accept None for scale (#4295) Rewrite ellipse discretization from scratch (#4330) Add ColorEncoding privately with tests (#4357) Update TextManager benchmarks to use string/features (#4364) add is_diagonal utility and Transform property (#4370) Add points size slider tooltip. (#4393) Split_channel makes base channel translucent, rest additive (#4394) Vispy 0.10 (#4401) Use syntax highlighter when printing stacktrace in GUI (#4414) Accelerate adding large numbers of points (#4549) use mip minip cutoff (#4556) Warn user when preferred plugin for a file is missing (#4545) Add preference saving from dialog for folders with extensions (#4535) Add filename pattern to reader associations to preference dialog (#4459) use imageio v2 api (#4537) Bug Fixes Fix erroneous point deletion when pressing delete key on layer (#4259) Bugfix: Divide by zero error making empty shapes layer (#4267) Bugfix: Conversion between Label and Image with original scaling (#4272) Address concurrent refresh in plugin list during multiple (un)installs (#4283) Delay import of _npe2 module in napari.&lt;strong&gt;main&lt;/strong&gt; to prevent duplicate discovery of plugins (#4311) Fix black line ellipse (#4312) Fix Labels.fill when Labels.data is an xarray.DataArray (#4314) Fix image and label layer values reported in GUI status bar when display is 3D (#4315) Quick fix for colormap updates not updating QtColorBox. (#4321) Update &lt;code&gt;black&lt;/code&gt; version because of break of private API in its dependency (#4327) Fix progress update signature (#4333) move pixel center offset code into _ImageBase (#4352) Fix TextManager to work with vispy when using string constants (#4362) Fix format string encoding for all numeric features (#4363) Bugfix/broadcast projections by reducing number of axes (keepdims=False) (#4376) Correctly order vispy layers on insertion (#4433) napari --info: list npe2 plugins (#4445) Bugfix/Add affine to base_dict via _get_base_state() (#4453) Fix layer control pop-up issue (#4460) fix Re-setting shapes data to initial data fails, but only in 3D (#4550) Make sure we pass plugin through if opening file as stack (#4515) Fix update of plugins and disable update button if not available on conda forge (for bundle) (#4512) Connect napari events first to EventEmitter (#4480) Fix AttributeError: 'LayerList' object has no attribute 'name' (#4276) Fix _BaseEventedItemModel.flags (#4558) Bug fix: blending multichannel images and 3D points (#4567) Fix checkable menu entries when using PySide2 backend (#4581) Documentation New Example: Creating reproducible screenshots with a viewer loop (#3947) add workshops (#4188) Replace image pyramid with multiscale image in the docs. (#4202) Uniform install instructions. (#4206) Use features instead of properties in &lt;code&gt;bbox_annotator&lt;/code&gt; example (#4218) DOC: pep on python.org have moved. (#4237) Fix quick start links (#4239) Add napari.yaml to first plugin file layout (#4243) Improve \"index\" pages content (#4251) Fix links in docs (#4257) Bring back example notebook from back in time. (#4261) Fix README links Contributing Guide, Mission&amp;amp;Values, Code of Conduct, &amp;amp; GovModel (#4269) Minor copy update: Usage page (#4278) Minor copy update: Segmentation tutorial page (#4279) Minor copy update: Annotations tutorial page (#4280) Minor copy update: Tracking tutorial page (#4282) Add napari.utils.notifications to the API docs (#4286) Added sphinx-gallery (#4288) Add NAP process for major proposals (#4299) Update best_practices.md (#4305) Fix broken link and adds packaging page to toc (#4335) Add napari.utils.events to API doc (#4338) add alt text workshop (#4373) Add and/or update documentation alt text (#4375) Add napari.window to API docs (#4379) Convert remaining .gifs to .webm (#4392) Add naps to the TOC (#4407) DOC Fix Broken links in the governance section of README (#4408) DOC Fix error in Using the image layer &amp;gt; A simple example (#4411) DOC Small fixes in 'Using the image layer' (#4418) Fix docs warnings related to NAPs (#4429) Add parser for Events section in docstrings (#4430) Fixes several sphinx warnings. (#4432) DOC Fix typo in 'Using the shapes layer' (#4438) Fix events rendering in docs for components.LayerList (#4442) Add NAP1: institutional and funding partners (#4446) Update to the documentation: add viewer.dims.current_step tips (#4454) Add information about new file opening behaviour (#4516) API Changes Update file opening behavior to ensure consistency across command line and GUI. (#4347) Warn user when preferred plugin for a file is missing (#4545) Make &lt;code&gt;builtins&lt;/code&gt; default plugin for &lt;code&gt;viewer.open&lt;/code&gt; (#4574) UI Changes Hide console toggle button and ignore corresponding keybinding for ipython (#4240) (Note: previously, this button was present but opened an empty/broken console, so this is strictly an improvement!) Allow resizing left dock widgets (#4368) Add filename pattern to reader associations to preference dialog (#4459) Add preference saving from dialog for folders with extensions #4535 Make sure npe2 and npe1 builtins are available in dialogs (#4575) Open reader dialog when running napari from shell (#4569) Deprecations Build Tools singularity and docker container images from CI (#3965) Test bundle installation in CI (#4307) Use conda-forge/napari-feedstock source on main (#4309) add project_urls to setup.cfg metadata to improve project metadata on PyPI (#4317) Fix minreq test take 3. (#4329) &lt;code&gt;bundle_conda&lt;/code&gt;: ignore unlink errors on cleanup (#4387) Move nap flowchart to lfs (#4403) Use installer version instead of napari version for default paths (#4444) add custom final condarc to bundle (#4447) Add doc specific Makefile (#4452) Set &lt;code&gt;TMP&lt;/code&gt; on Windows+Mamba subprocesses if not set (#4462) Update test_typing.yml (#4475) Fix make-typestubs: use union for type hint instead of '|' (#4476) [conda] rework how plugin install/remove subprocesses receive the parent environment (#4520) [conda] revert default installation path (#4525) Pin vispy to &amp;lt;0.11 to prevent future breakages (#4594) Other Pull Requests adds citation file (#3470) Add tests for _npe2.py (#4103) Decrease LFS size, gif -&amp;gt; webm. (#4207) Run PNG crush on all Pngs. (#4208) Refactor toward fixing local value capturing. (#4212) Minor error message improvement. (#4219) Bump npe2 to 0.2.0 and fix typing tests (#4241) Remove headless test ignore, move orient_plane_normal test (#4245) [pre-commit.ci] pre-commit autoupdate (#4255) catch elementwise comparison warning that now shows frequently on layer creation (#4256) fix octree imports (#4264) Raise error when binding a button to a generator function (#4265) MAINT: coverage lines +1 (#4297) bump scipy minimum requirement from 1.4.0 to 1.4.1 (#4310) MAINT: separate ImportError from ModuleNotFoundError (#4339) [pre-commit.ci] pre-commit autoupdate (#4354) Remove 'of' from 'in this example of we will' (#4356) Fix npe2 import according to 0.3.0 deprecation warning (#4367) [pre-commit.ci] pre-commit autoupdate (#4378) add test for generate_3D_edge_meshes (#4416) Fix mypy error in CI (#4439) Make npe2 writer test more lenient (#4457) 33 authors added to this release (alphabetical) aeisenbarth - @aeisenbarth alisterburt - @alisterburt Andrey Aristov - @aaristov Andy Sweet - @andy-sweet chili-chiu - @chili-chiu Chris Wood - @cwood1967 David Stansby - @dstansby Draga Doncila Pop - @DragaDoncila Eric Perlman - @perlman Genevieve Buckley - @GenevieveBuckley Gonzalo Peña-Castellanos - @goanpeca Gregory Lee - @grlee77 Grzegorz Bokota - @Czaki Isabela Presedo-Floyd - @isabela-pf Jaime Rodríguez-Guerra - @jaimergp Jan-Hendrik Müller - @kolibril13 Juan Nunez-Iglesias - @jni Justin Kiggins - @neuromusic Lorenzo Gaifas - @brisvag Lucy Liu - @lucyleeow Marc Boucsein - @MBPhys Marcelo Zoccoler - @zoccoler Martin Weigert - @maweigert Matthias Bussonnier - @Carreau Melissa Weber Mendonça - @melissawm Pam - @ppwadhwa Peter Sobolewski - @psobolewskiPhD pre-commit-ci[bot] - @pre-commit-ci[bot] Talley Lambert - @tlambert03 Tom di Mino - @tdimino Tru Huynh - @truatpasteurdotfr Yuki Mochizuki - @2dx Ziyang Liu - @potating-potato 42 reviewers added to this release (alphabetical) Alan R Lowe - @quantumjot alisterburt - @alisterburt","license":"BSD 3-Clause \"New\" or \"Revised\" License, Open Access","note":"DOI: 10.5281/ZENODO.6598542","publisher":"Zenodo","source":"DOI.org (Datacite)","title":"napari: a multi-dimensional image viewer for Python","title-short":"napari","URL":"https://zenodo.org/record/6598542","version":"v0.4.16","author":[{"family":"Sofroniew","given":"Nicholas"},{"family":"Lambert","given":"Talley"},{"family":"Evans","given":"Kira"},{"family":"Nunez-Iglesias","given":"Juan"},{"family":"Bokota","given":"Grzegorz"},{"family":"Winston","given":"Philip"},{"family":"Peña-Castellanos","given":"Gonzalo"},{"family":"Yamauchi","given":"Kevin"},{"family":"Bussonnier","given":"Matthias"},{"family":"Doncila Pop","given":"Draga"},{"family":"Can Solak","given":"Ahmet"},{"family":"Liu","given":"Ziyang"},{"family":"Wadhwa","given":"Pam"},{"family":"Burt","given":"Alister"},{"family":"Buckley","given":"Genevieve"},{"family":"Sweet","given":"Andrew"},{"family":"Migas","given":"Lukasz"},{"family":"Hilsenstein","given":"Volker"},{"family":"Gaifas","given":"Lorenzo"},{"family":"Bragantini","given":"Jordão"},{"family":"Rodríguez-Guerra","given":"Jaime"},{"family":"Muñoz","given":"Hector"},{"family":"Freeman","given":"Jeremy"},{"family":"Boone","given":"Peter"},{"family":"Lowe","given":"Alan"},{"family":"Gohlke","given":"Christoph"},{"family":"Royer","given":"Loic"},{"family":"PIERRÉ","given":"Andrea"},{"family":"Har-Gil","given":"Hagai"},{"family":"McGovern","given":"Abigail"}],"accessed":{"date-parts":[["2024",10,6]]},"issued":{"date-parts":[["2022",5,31]]}}}],"schema":"https://github.com/citation-style-language/schema/raw/master/csl-citation.json"} </w:instrText>
+      </w:r>
+      <w:r>
+        <w:rPr>
+          <w:rFonts w:ascii="Verdana" w:hAnsi="Verdana"/>
+        </w:rPr>
+        <w:fldChar w:fldCharType="separate"/>
+      </w:r>
+      <w:r>
+        <w:rPr>
+          <w:rFonts w:ascii="Verdana" w:hAnsi="Verdana"/>
+        </w:rPr>
+        <w:t>[28]</w:t>
+      </w:r>
+      <w:r>
+        <w:rPr>
+          <w:rFonts w:ascii="Verdana" w:hAnsi="Verdana"/>
+        </w:rPr>
+        <w:fldChar w:fldCharType="end"/>
+      </w:r>
+      <w:r>
+        <w:rPr>
+          <w:rFonts w:ascii="Verdana" w:hAnsi="Verdana"/>
+        </w:rPr>
+        <w:t xml:space="preserve">. </w:t>
+      </w:r>
+      <w:r>
+        <w:rPr>
+          <w:rFonts w:ascii="Verdana" w:hAnsi="Verdana"/>
+        </w:rPr>
+        <w:t>For this purpose, the b</w:t>
+      </w:r>
+      <w:r>
+        <w:rPr>
+          <w:rFonts w:ascii="Verdana" w:hAnsi="Verdana"/>
+        </w:rPr>
+        <w:t>one s</w:t>
+      </w:r>
+      <w:r>
+        <w:rPr>
+          <w:rFonts w:ascii="Verdana" w:hAnsi="Verdana"/>
+        </w:rPr>
+        <w:t xml:space="preserve">egmentation </w:t>
+      </w:r>
+      <w:r>
+        <w:rPr>
+          <w:rFonts w:ascii="Verdana" w:hAnsi="Verdana"/>
+        </w:rPr>
+        <w:t xml:space="preserve">obtained in the first frame was </w:t>
+      </w:r>
+      <w:r>
+        <w:rPr>
+          <w:rFonts w:ascii="Verdana" w:hAnsi="Verdana"/>
+        </w:rPr>
+        <w:t xml:space="preserve">manually </w:t>
+      </w:r>
+      <w:r>
+        <w:rPr>
+          <w:rFonts w:ascii="Verdana" w:hAnsi="Verdana"/>
+        </w:rPr>
+        <w:t>aligned</w:t>
+      </w:r>
+      <w:r>
+        <w:rPr>
+          <w:rFonts w:ascii="Verdana" w:hAnsi="Verdana"/>
+        </w:rPr>
+        <w:t xml:space="preserve"> (translated and rotated) to match the new bone positions in subsequent frames</w:t>
+      </w:r>
+      <w:r>
+        <w:rPr>
+          <w:rFonts w:ascii="Verdana" w:hAnsi="Verdana"/>
+        </w:rPr>
+        <w:t>.</w:t>
+      </w:r>
     </w:p>
     <w:p>
       <w:pPr>
         <w:spacing w:line="360" w:lineRule="auto"/>
         <w:jc w:val="both"/>
         <w:rPr>
-          <w:rFonts w:ascii="Verdana" w:eastAsia="Verdana" w:hAnsi="Verdana" w:cs="Verdana"/>
-        </w:rPr>
-      </w:pPr>
-      <w:r>
-        <w:rPr>
-          <w:rFonts w:ascii="Verdana" w:eastAsia="Verdana" w:hAnsi="Verdana" w:cs="Verdana"/>
-        </w:rPr>
-        <w:lastRenderedPageBreak/>
-        <w:t>w</w:t>
-      </w:r>
-      <w:r>
-        <w:rPr>
-          <w:rFonts w:ascii="Verdana" w:eastAsia="Verdana" w:hAnsi="Verdana" w:cs="Verdana"/>
-        </w:rPr>
-        <w:t xml:space="preserve">here </w:t>
-      </w:r>
-      <m:oMath>
-        <m:d>
-          <m:dPr>
-            <m:ctrlPr>
-              <w:rPr>
-                <w:rFonts w:ascii="Cambria Math" w:eastAsia="Verdana" w:hAnsi="Cambria Math" w:cs="Verdana"/>
-                <w:i/>
-              </w:rPr>
-            </m:ctrlPr>
-          </m:dPr>
-          <m:e>
-            <m:sSub>
-              <m:sSubPr>
-                <m:ctrlPr>
-                  <w:rPr>
-                    <w:rFonts w:ascii="Cambria Math" w:eastAsia="Verdana" w:hAnsi="Cambria Math" w:cs="Verdana"/>
-                    <w:i/>
-                  </w:rPr>
-                </m:ctrlPr>
-              </m:sSubPr>
-              <m:e>
-                <m:r>
-                  <w:rPr>
-                    <w:rFonts w:ascii="Cambria Math" w:eastAsia="Verdana" w:hAnsi="Cambria Math" w:cs="Verdana"/>
-                  </w:rPr>
-                  <m:t>x</m:t>
-                </m:r>
-              </m:e>
-              <m:sub>
-                <m:r>
-                  <w:rPr>
-                    <w:rFonts w:ascii="Cambria Math" w:eastAsia="Verdana" w:hAnsi="Cambria Math" w:cs="Verdana"/>
-                  </w:rPr>
-                  <m:t>q</m:t>
-                </m:r>
-              </m:sub>
-            </m:sSub>
-            <m:r>
-              <w:rPr>
-                <w:rFonts w:ascii="Cambria Math" w:eastAsia="Verdana" w:hAnsi="Cambria Math" w:cs="Verdana"/>
-              </w:rPr>
-              <m:t>,</m:t>
-            </m:r>
-            <m:sSub>
-              <m:sSubPr>
-                <m:ctrlPr>
-                  <w:rPr>
-                    <w:rFonts w:ascii="Cambria Math" w:eastAsia="Verdana" w:hAnsi="Cambria Math" w:cs="Verdana"/>
-                    <w:i/>
-                  </w:rPr>
-                </m:ctrlPr>
-              </m:sSubPr>
-              <m:e>
-                <m:r>
-                  <w:rPr>
-                    <w:rFonts w:ascii="Cambria Math" w:eastAsia="Verdana" w:hAnsi="Cambria Math" w:cs="Verdana"/>
-                  </w:rPr>
-                  <m:t>y</m:t>
-                </m:r>
-              </m:e>
-              <m:sub>
-                <m:r>
-                  <w:rPr>
-                    <w:rFonts w:ascii="Cambria Math" w:eastAsia="Verdana" w:hAnsi="Cambria Math" w:cs="Verdana"/>
-                  </w:rPr>
-                  <m:t>q</m:t>
-                </m:r>
-              </m:sub>
-            </m:sSub>
-          </m:e>
-        </m:d>
-      </m:oMath>
-      <w:r>
-        <w:rPr>
-          <w:rFonts w:ascii="Verdana" w:eastAsia="Verdana" w:hAnsi="Verdana" w:cs="Verdana"/>
-        </w:rPr>
-        <w:t xml:space="preserve"> are the points in the target frame and </w:t>
-      </w:r>
-      <m:oMath>
-        <m:d>
-          <m:dPr>
-            <m:ctrlPr>
-              <w:rPr>
-                <w:rFonts w:ascii="Cambria Math" w:eastAsia="Verdana" w:hAnsi="Cambria Math" w:cs="Verdana"/>
-                <w:i/>
-              </w:rPr>
-            </m:ctrlPr>
-          </m:dPr>
-          <m:e>
-            <m:sSub>
-              <m:sSubPr>
-                <m:ctrlPr>
-                  <w:rPr>
-                    <w:rFonts w:ascii="Cambria Math" w:eastAsia="Verdana" w:hAnsi="Cambria Math" w:cs="Verdana"/>
-                    <w:i/>
-                  </w:rPr>
-                </m:ctrlPr>
-              </m:sSubPr>
-              <m:e>
-                <m:r>
-                  <w:rPr>
-                    <w:rFonts w:ascii="Cambria Math" w:eastAsia="Verdana" w:hAnsi="Cambria Math" w:cs="Verdana"/>
-                  </w:rPr>
-                  <m:t>x'</m:t>
-                </m:r>
-              </m:e>
-              <m:sub>
-                <m:r>
-                  <w:rPr>
-                    <w:rFonts w:ascii="Cambria Math" w:eastAsia="Verdana" w:hAnsi="Cambria Math" w:cs="Verdana"/>
-                  </w:rPr>
-                  <m:t>p</m:t>
-                </m:r>
-              </m:sub>
-            </m:sSub>
-            <m:r>
-              <w:rPr>
-                <w:rFonts w:ascii="Cambria Math" w:eastAsia="Verdana" w:hAnsi="Cambria Math" w:cs="Verdana"/>
-              </w:rPr>
-              <m:t>,</m:t>
-            </m:r>
-            <m:sSub>
-              <m:sSubPr>
-                <m:ctrlPr>
-                  <w:rPr>
-                    <w:rFonts w:ascii="Cambria Math" w:eastAsia="Verdana" w:hAnsi="Cambria Math" w:cs="Verdana"/>
-                    <w:i/>
-                  </w:rPr>
-                </m:ctrlPr>
-              </m:sSubPr>
-              <m:e>
-                <m:r>
-                  <w:rPr>
-                    <w:rFonts w:ascii="Cambria Math" w:eastAsia="Verdana" w:hAnsi="Cambria Math" w:cs="Verdana"/>
-                  </w:rPr>
-                  <m:t>y'</m:t>
-                </m:r>
-              </m:e>
-              <m:sub>
-                <m:r>
-                  <w:rPr>
-                    <w:rFonts w:ascii="Cambria Math" w:eastAsia="Verdana" w:hAnsi="Cambria Math" w:cs="Verdana"/>
-                  </w:rPr>
-                  <m:t>p</m:t>
-                </m:r>
-              </m:sub>
-            </m:sSub>
-          </m:e>
-        </m:d>
-      </m:oMath>
-      <w:r>
-        <w:rPr>
-          <w:rFonts w:ascii="Verdana" w:eastAsia="Verdana" w:hAnsi="Verdana" w:cs="Verdana"/>
-        </w:rPr>
-        <w:t xml:space="preserve"> are the points in the reference frame after transformation. Set P is the set of points in the reference frame and Set Q is set of points in the target frame. </w:t>
-      </w:r>
-      <w:r>
-        <w:rPr>
-          <w:rFonts w:ascii="Verdana" w:eastAsia="Verdana" w:hAnsi="Verdana" w:cs="Verdana"/>
-        </w:rPr>
-        <w:t>T</w:t>
-      </w:r>
-      <w:r>
-        <w:rPr>
-          <w:rFonts w:ascii="Verdana" w:eastAsia="Verdana" w:hAnsi="Verdana" w:cs="Verdana"/>
-        </w:rPr>
-        <w:t xml:space="preserve">his function computes </w:t>
-      </w:r>
-      <w:r>
-        <w:rPr>
-          <w:rFonts w:ascii="Verdana" w:eastAsia="Verdana" w:hAnsi="Verdana" w:cs="Verdana"/>
-        </w:rPr>
-        <w:t>the distance between the transformed point</w:t>
-      </w:r>
-      <w:r>
-        <w:rPr>
-          <w:rFonts w:ascii="Verdana" w:eastAsia="Verdana" w:hAnsi="Verdana" w:cs="Verdana"/>
+          <w:rFonts w:ascii="Verdana" w:hAnsi="Verdana"/>
+        </w:rPr>
+      </w:pPr>
+      <w:r>
+        <w:rPr>
+          <w:rFonts w:ascii="Verdana" w:hAnsi="Verdana"/>
+        </w:rPr>
+        <w:t xml:space="preserve">To </w:t>
+      </w:r>
+      <w:r>
+        <w:rPr>
+          <w:rFonts w:ascii="Verdana" w:hAnsi="Verdana"/>
+        </w:rPr>
+        <w:t>compare the performance of the tracking algorithm to the manual segmentation</w:t>
+      </w:r>
+      <w:r>
+        <w:rPr>
+          <w:rFonts w:ascii="Verdana" w:hAnsi="Verdana"/>
+        </w:rPr>
+        <w:t>, the angle between the long axis of the</w:t>
+      </w:r>
+      <w:r>
+        <w:rPr>
+          <w:rFonts w:ascii="Verdana" w:hAnsi="Verdana"/>
+        </w:rPr>
+        <w:t xml:space="preserve"> femur with respect to the tibia was</w:t>
+      </w:r>
+      <w:r>
+        <w:rPr>
+          <w:rFonts w:ascii="Verdana" w:hAnsi="Verdana"/>
+        </w:rPr>
+        <w:t xml:space="preserve"> extracted from the </w:t>
+      </w:r>
+      <w:r>
+        <w:rPr>
+          <w:rFonts w:ascii="Verdana" w:hAnsi="Verdana"/>
+        </w:rPr>
+        <w:t>bone segmentations</w:t>
+      </w:r>
+      <w:r>
+        <w:rPr>
+          <w:rFonts w:ascii="Verdana" w:hAnsi="Verdana"/>
+        </w:rPr>
+        <w:t>. Princip</w:t>
+      </w:r>
+      <w:r>
+        <w:rPr>
+          <w:rFonts w:ascii="Verdana" w:hAnsi="Verdana"/>
+        </w:rPr>
+        <w:t>al</w:t>
+      </w:r>
+      <w:r>
+        <w:rPr>
+          <w:rFonts w:ascii="Verdana" w:hAnsi="Verdana"/>
+        </w:rPr>
+        <w:t xml:space="preserve"> component analysis </w:t>
+      </w:r>
+      <w:r>
+        <w:rPr>
+          <w:rFonts w:ascii="Verdana" w:hAnsi="Verdana"/>
+        </w:rPr>
+        <w:fldChar w:fldCharType="begin"/>
+      </w:r>
+      <w:r>
+        <w:rPr>
+          <w:rFonts w:ascii="Verdana" w:hAnsi="Verdana"/>
+        </w:rPr>
+        <w:instrText xml:space="preserve"> ADDIN ZOTERO_ITEM CSL_CITATION {"citationID":"KdDl6rgf","properties":{"formattedCitation":"[29]","plainCitation":"[29]","noteIndex":0},"citationItems":[{"id":196,"uris":["http://zotero.org/users/13606484/items/FC2RN7LG"],"itemData":{"id":196,"type":"book","collection-title":"Springer series in statistics","edition":"2. ed., [Nachdr.]","event-place":"New York Berlin Heidelberg","ISBN":"978-0-387-95442-4","language":"eng","number-of-pages":"487","publisher":"Springer","publisher-place":"New York Berlin Heidelberg","source":"K10plus ISBN","title":"Principal component analysis","author":[{"family":"Jolliffe","given":"Ian T."}],"issued":{"date-parts":[["2004"]]}}}],"schema":"https://github.com/citation-style-language/schema/raw/master/csl-citation.json"} </w:instrText>
+      </w:r>
+      <w:r>
+        <w:rPr>
+          <w:rFonts w:ascii="Verdana" w:hAnsi="Verdana"/>
+        </w:rPr>
+        <w:fldChar w:fldCharType="separate"/>
+      </w:r>
+      <w:r>
+        <w:rPr>
+          <w:rFonts w:ascii="Verdana" w:hAnsi="Verdana"/>
+        </w:rPr>
+        <w:t>[29]</w:t>
+      </w:r>
+      <w:r>
+        <w:rPr>
+          <w:rFonts w:ascii="Verdana" w:hAnsi="Verdana"/>
+        </w:rPr>
+        <w:fldChar w:fldCharType="end"/>
+      </w:r>
+      <w:r>
+        <w:rPr>
+          <w:rFonts w:ascii="Verdana" w:hAnsi="Verdana"/>
         </w:rPr>
         <w:t xml:space="preserve"> </w:t>
       </w:r>
-      <m:oMath>
-        <m:r>
-          <w:rPr>
-            <w:rFonts w:ascii="Cambria Math" w:eastAsia="Verdana" w:hAnsi="Cambria Math" w:cs="Verdana"/>
-          </w:rPr>
-          <m:t>q</m:t>
-        </m:r>
-      </m:oMath>
-      <w:r>
-        <w:rPr>
-          <w:rFonts w:ascii="Verdana" w:eastAsia="Verdana" w:hAnsi="Verdana" w:cs="Verdana"/>
-        </w:rPr>
-        <w:t xml:space="preserve"> to its nearest point in the target frame </w:t>
-      </w:r>
-      <m:oMath>
-        <m:r>
-          <w:rPr>
-            <w:rFonts w:ascii="Cambria Math" w:eastAsia="Verdana" w:hAnsi="Cambria Math" w:cs="Verdana"/>
-          </w:rPr>
-          <m:t>p</m:t>
-        </m:r>
-      </m:oMath>
-      <w:r>
-        <w:rPr>
-          <w:rFonts w:ascii="Verdana" w:eastAsia="Verdana" w:hAnsi="Verdana" w:cs="Verdana"/>
-        </w:rPr>
-        <w:t>,</w:t>
-      </w:r>
-      <w:r>
-        <w:rPr>
-          <w:rFonts w:ascii="Verdana" w:eastAsia="Verdana" w:hAnsi="Verdana" w:cs="Verdana"/>
+      <w:r>
+        <w:rPr>
+          <w:rFonts w:ascii="Verdana" w:hAnsi="Verdana"/>
+        </w:rPr>
+        <w:t xml:space="preserve">was used to obtain the unit vectors that define the long axis. </w:t>
+      </w:r>
+      <w:r>
+        <w:rPr>
+          <w:rFonts w:ascii="Verdana" w:hAnsi="Verdana"/>
+        </w:rPr>
+        <w:t xml:space="preserve">Because the number of frames reconstructed for each dataset varied between subjects due to differences in the achievable </w:t>
+      </w:r>
+      <w:r>
+        <w:rPr>
+          <w:rFonts w:ascii="Verdana" w:hAnsi="Verdana"/>
+        </w:rPr>
+        <w:t xml:space="preserve">knee </w:t>
+      </w:r>
+      <w:r>
+        <w:rPr>
+          <w:rFonts w:ascii="Verdana" w:hAnsi="Verdana"/>
+        </w:rPr>
+        <w:t xml:space="preserve">range of motion, the flexion angle was </w:t>
+      </w:r>
+      <w:r>
+        <w:rPr>
+          <w:rFonts w:ascii="Verdana" w:hAnsi="Verdana"/>
+        </w:rPr>
+        <w:t xml:space="preserve">normalized to </w:t>
+      </w:r>
+      <w:r>
+        <w:rPr>
+          <w:rFonts w:ascii="Verdana" w:hAnsi="Verdana"/>
+        </w:rPr>
+        <w:t xml:space="preserve">the ‘flexion percentage’, where </w:t>
+      </w:r>
+      <w:r>
+        <w:rPr>
+          <w:rFonts w:ascii="Verdana" w:hAnsi="Verdana"/>
+        </w:rPr>
+        <w:t xml:space="preserve">-100% represents the point of maximum flexion, 0% corresponds to </w:t>
+      </w:r>
+      <w:r>
+        <w:rPr>
+          <w:rFonts w:ascii="Verdana" w:hAnsi="Verdana"/>
+        </w:rPr>
+        <w:t>maximum</w:t>
+      </w:r>
+      <w:r>
+        <w:rPr>
+          <w:rFonts w:ascii="Verdana" w:hAnsi="Verdana"/>
         </w:rPr>
         <w:t xml:space="preserve"> </w:t>
       </w:r>
       <w:r>
         <w:rPr>
-          <w:rFonts w:ascii="Verdana" w:eastAsia="Verdana" w:hAnsi="Verdana" w:cs="Verdana"/>
-        </w:rPr>
-        <w:t xml:space="preserve">and sums all the distances for each point in the reference frame. For perfect alignment, the sum would be zero. </w:t>
+          <w:rFonts w:ascii="Verdana" w:hAnsi="Verdana"/>
+        </w:rPr>
+        <w:t>extension, and +100% marks the return to maxim</w:t>
+      </w:r>
+      <w:r>
+        <w:rPr>
+          <w:rFonts w:ascii="Verdana" w:hAnsi="Verdana"/>
+        </w:rPr>
+        <w:t>um</w:t>
+      </w:r>
+      <w:r>
+        <w:rPr>
+          <w:rFonts w:ascii="Verdana" w:hAnsi="Verdana"/>
+        </w:rPr>
+        <w:t xml:space="preserve"> flexion.</w:t>
+      </w:r>
+      <w:r>
+        <w:rPr>
+          <w:rFonts w:ascii="Verdana" w:hAnsi="Verdana"/>
+        </w:rPr>
+        <w:t xml:space="preserve"> </w:t>
       </w:r>
     </w:p>
     <w:p>
@@ -5723,695 +5074,58 @@
         <w:spacing w:line="360" w:lineRule="auto"/>
         <w:jc w:val="both"/>
         <w:rPr>
-          <w:rFonts w:ascii="Verdana" w:eastAsia="Verdana" w:hAnsi="Verdana" w:cs="Verdana"/>
-        </w:rPr>
-      </w:pPr>
-      <w:commentRangeStart w:id="23"/>
-      <w:r>
-        <w:rPr>
-          <w:rFonts w:ascii="Verdana" w:eastAsia="Verdana" w:hAnsi="Verdana" w:cs="Verdana"/>
-        </w:rPr>
-        <w:t>Starting from the first frame</w:t>
-      </w:r>
-      <w:r>
-        <w:rPr>
-          <w:rFonts w:ascii="Verdana" w:eastAsia="Verdana" w:hAnsi="Verdana" w:cs="Verdana"/>
-        </w:rPr>
-        <w:t>,</w:t>
-      </w:r>
-      <w:r>
-        <w:rPr>
-          <w:rFonts w:ascii="Verdana" w:eastAsia="Verdana" w:hAnsi="Verdana" w:cs="Verdana"/>
-        </w:rPr>
-        <w:t xml:space="preserve"> t</w:t>
-      </w:r>
-      <w:r>
-        <w:rPr>
-          <w:rFonts w:ascii="Verdana" w:eastAsia="Verdana" w:hAnsi="Verdana" w:cs="Verdana"/>
-        </w:rPr>
-        <w:t xml:space="preserve">he </w:t>
-      </w:r>
-      <w:r>
-        <w:rPr>
-          <w:rFonts w:ascii="Verdana" w:eastAsia="Verdana" w:hAnsi="Verdana" w:cs="Verdana"/>
-        </w:rPr>
-        <w:t>Nelder-mead method was used to minimize this cost function and obtain the</w:t>
-      </w:r>
-      <w:r>
-        <w:rPr>
-          <w:rFonts w:ascii="Verdana" w:eastAsia="Verdana" w:hAnsi="Verdana" w:cs="Verdana"/>
-        </w:rPr>
-        <w:t xml:space="preserve"> frame-to-frame</w:t>
-      </w:r>
-      <w:r>
-        <w:rPr>
-          <w:rFonts w:ascii="Verdana" w:eastAsia="Verdana" w:hAnsi="Verdana" w:cs="Verdana"/>
-        </w:rPr>
-        <w:t xml:space="preserve"> transformation parameters</w:t>
-      </w:r>
-      <w:r>
-        <w:rPr>
-          <w:rFonts w:ascii="Verdana" w:eastAsia="Verdana" w:hAnsi="Verdana" w:cs="Verdana"/>
-        </w:rPr>
-        <w:t xml:space="preserve">, whereas the transformation was only calculated from </w:t>
-      </w:r>
-      <w:r>
-        <w:rPr>
-          <w:rFonts w:ascii="Verdana" w:eastAsia="Verdana" w:hAnsi="Verdana" w:cs="Verdana"/>
-        </w:rPr>
-        <w:t xml:space="preserve">one frame to next with applied reasonable initial parameters and tight parameter boundaries that could be applied from a priori knowledge about the type of motion (i.e. </w:t>
-      </w:r>
-      <w:r>
-        <w:rPr>
-          <w:rFonts w:ascii="Calibri" w:eastAsia="Verdana" w:hAnsi="Calibri" w:cs="Calibri"/>
-        </w:rPr>
-        <w:t>ϕ</w:t>
-      </w:r>
-      <w:r>
-        <w:rPr>
-          <w:rFonts w:ascii="Verdana" w:eastAsia="Verdana" w:hAnsi="Verdana" w:cs="Verdana"/>
-        </w:rPr>
-        <w:t xml:space="preserve"> should be in the range of the frame to frame angle increment used during reconstruction and </w:t>
-      </w:r>
-      <m:oMath>
-        <m:r>
-          <w:rPr>
-            <w:rFonts w:ascii="Cambria Math" w:eastAsia="Verdana" w:hAnsi="Cambria Math" w:cs="Verdana"/>
-          </w:rPr>
-          <m:t>(</m:t>
-        </m:r>
-        <m:r>
-          <m:rPr>
-            <m:sty m:val="p"/>
-          </m:rPr>
-          <w:rPr>
-            <w:rFonts w:ascii="Cambria Math" w:eastAsia="Verdana" w:hAnsi="Cambria Math" w:cs="Verdana"/>
-          </w:rPr>
-          <m:t>Δx,Δy)</m:t>
-        </m:r>
-      </m:oMath>
-      <w:r>
-        <w:rPr>
-          <w:rFonts w:ascii="Verdana" w:eastAsia="Verdana" w:hAnsi="Verdana" w:cs="Verdana"/>
-        </w:rPr>
-        <w:t xml:space="preserve"> being relatively small considering a continuous motion)</w:t>
-      </w:r>
-      <w:r>
-        <w:rPr>
-          <w:rFonts w:ascii="Verdana" w:eastAsia="Verdana" w:hAnsi="Verdana" w:cs="Verdana"/>
-        </w:rPr>
-        <w:t xml:space="preserve">. </w:t>
-      </w:r>
-      <w:commentRangeEnd w:id="23"/>
+          <w:rFonts w:ascii="Verdana" w:hAnsi="Verdana"/>
+        </w:rPr>
+      </w:pPr>
+      <w:r>
+        <w:rPr>
+          <w:rFonts w:ascii="Verdana" w:hAnsi="Verdana"/>
+        </w:rPr>
+        <w:t xml:space="preserve">To quantitatively assess the consistency of both the semi-automated and manual segmentation methods, the </w:t>
+      </w:r>
+      <w:r>
+        <w:rPr>
+          <w:rFonts w:ascii="Verdana" w:hAnsi="Verdana"/>
+        </w:rPr>
+        <w:t>c</w:t>
+      </w:r>
+      <w:r>
+        <w:rPr>
+          <w:rFonts w:ascii="Verdana" w:hAnsi="Verdana"/>
+        </w:rPr>
+        <w:t xml:space="preserve">oefficient of </w:t>
+      </w:r>
+      <w:r>
+        <w:rPr>
+          <w:rFonts w:ascii="Verdana" w:hAnsi="Verdana"/>
+        </w:rPr>
+        <w:t>v</w:t>
+      </w:r>
+      <w:r>
+        <w:rPr>
+          <w:rFonts w:ascii="Verdana" w:hAnsi="Verdana"/>
+        </w:rPr>
+        <w:t xml:space="preserve">ariation (CV) for the frame-to-frame angle </w:t>
+      </w:r>
+      <w:commentRangeStart w:id="20"/>
+      <w:r>
+        <w:rPr>
+          <w:rFonts w:ascii="Verdana" w:hAnsi="Verdana"/>
+        </w:rPr>
+        <w:t>changes</w:t>
+      </w:r>
+      <w:r>
+        <w:rPr>
+          <w:rFonts w:ascii="Verdana" w:hAnsi="Verdana"/>
+        </w:rPr>
+        <w:t xml:space="preserve"> </w:t>
+      </w:r>
+      <w:commentRangeEnd w:id="20"/>
       <w:r>
         <w:rPr>
           <w:rStyle w:val="CommentReference"/>
         </w:rPr>
-        <w:commentReference w:id="23"/>
-      </w:r>
-      <w:r>
-        <w:rPr>
-          <w:rFonts w:ascii="Verdana" w:eastAsia="Verdana" w:hAnsi="Verdana" w:cs="Verdana"/>
-        </w:rPr>
-        <w:t xml:space="preserve">Finally, by using </w:t>
-      </w:r>
-      <w:r>
-        <w:rPr>
-          <w:rFonts w:ascii="Verdana" w:eastAsia="Verdana" w:hAnsi="Verdana" w:cs="Verdana"/>
-        </w:rPr>
-        <w:t>the frame-to-frame edge tracking transformations</w:t>
-      </w:r>
-      <w:r>
-        <w:rPr>
-          <w:rFonts w:ascii="Verdana" w:eastAsia="Verdana" w:hAnsi="Verdana" w:cs="Verdana"/>
-        </w:rPr>
-        <w:t>,</w:t>
-      </w:r>
-      <w:r>
-        <w:rPr>
-          <w:rFonts w:ascii="Verdana" w:eastAsia="Verdana" w:hAnsi="Verdana" w:cs="Verdana"/>
-        </w:rPr>
-        <w:t xml:space="preserve"> any </w:t>
-      </w:r>
-      <w:r>
-        <w:rPr>
-          <w:rFonts w:ascii="Verdana" w:eastAsia="Verdana" w:hAnsi="Verdana" w:cs="Verdana"/>
-        </w:rPr>
-        <w:t xml:space="preserve">manual </w:t>
-      </w:r>
-      <w:r>
-        <w:rPr>
-          <w:rFonts w:ascii="Verdana" w:eastAsia="Verdana" w:hAnsi="Verdana" w:cs="Verdana"/>
-        </w:rPr>
-        <w:t>segment</w:t>
-      </w:r>
-      <w:r>
-        <w:rPr>
-          <w:rFonts w:ascii="Verdana" w:eastAsia="Verdana" w:hAnsi="Verdana" w:cs="Verdana"/>
-        </w:rPr>
-        <w:t>ation</w:t>
-      </w:r>
-      <w:r>
-        <w:rPr>
-          <w:rFonts w:ascii="Verdana" w:eastAsia="Verdana" w:hAnsi="Verdana" w:cs="Verdana"/>
-        </w:rPr>
-        <w:t xml:space="preserve"> </w:t>
-      </w:r>
-      <w:r>
-        <w:rPr>
-          <w:rFonts w:ascii="Verdana" w:eastAsia="Verdana" w:hAnsi="Verdana" w:cs="Verdana"/>
-        </w:rPr>
-        <w:t xml:space="preserve">of the bones </w:t>
-      </w:r>
-      <w:r>
-        <w:rPr>
-          <w:rFonts w:ascii="Verdana" w:eastAsia="Verdana" w:hAnsi="Verdana" w:cs="Verdana"/>
-        </w:rPr>
-        <w:t xml:space="preserve">drawn </w:t>
-      </w:r>
-      <w:r>
-        <w:rPr>
-          <w:rFonts w:ascii="Verdana" w:eastAsia="Verdana" w:hAnsi="Verdana" w:cs="Verdana"/>
-        </w:rPr>
-        <w:t>in</w:t>
-      </w:r>
-      <w:r>
-        <w:rPr>
-          <w:rFonts w:ascii="Verdana" w:eastAsia="Verdana" w:hAnsi="Verdana" w:cs="Verdana"/>
-        </w:rPr>
-        <w:t xml:space="preserve"> the first frame, could be automatically </w:t>
-      </w:r>
-      <w:r>
-        <w:rPr>
-          <w:rFonts w:ascii="Verdana" w:eastAsia="Verdana" w:hAnsi="Verdana" w:cs="Verdana"/>
-        </w:rPr>
-        <w:t xml:space="preserve">transformed to all other </w:t>
-      </w:r>
-      <w:r>
-        <w:rPr>
-          <w:rFonts w:ascii="Verdana" w:eastAsia="Verdana" w:hAnsi="Verdana" w:cs="Verdana"/>
-        </w:rPr>
-        <w:t xml:space="preserve">frames. </w:t>
-      </w:r>
-    </w:p>
-    <w:p>
-      <w:pPr>
-        <w:spacing w:line="360" w:lineRule="auto"/>
-        <w:jc w:val="both"/>
-        <w:rPr>
-          <w:rFonts w:ascii="Verdana" w:eastAsia="Verdana" w:hAnsi="Verdana" w:cs="Verdana"/>
-        </w:rPr>
-      </w:pPr>
-      <w:r>
-        <w:rPr>
-          <w:rFonts w:ascii="Verdana" w:eastAsia="Verdana" w:hAnsi="Verdana" w:cs="Verdana"/>
-        </w:rPr>
-        <w:t xml:space="preserve">A schematic overview of the </w:t>
-      </w:r>
-      <w:r>
-        <w:rPr>
-          <w:rFonts w:ascii="Verdana" w:eastAsia="Verdana" w:hAnsi="Verdana" w:cs="Verdana"/>
-        </w:rPr>
-        <w:t xml:space="preserve">tracking </w:t>
-      </w:r>
-      <w:r>
-        <w:rPr>
-          <w:rFonts w:ascii="Verdana" w:eastAsia="Verdana" w:hAnsi="Verdana" w:cs="Verdana"/>
-        </w:rPr>
-        <w:t xml:space="preserve">algorithm is shown in </w:t>
-      </w:r>
-      <w:r>
-        <w:rPr>
-          <w:rFonts w:ascii="Verdana" w:eastAsia="Verdana" w:hAnsi="Verdana" w:cs="Verdana"/>
-          <w:b/>
-          <w:bCs/>
-        </w:rPr>
-        <w:t>Figure 2</w:t>
-      </w:r>
-      <w:r>
-        <w:rPr>
-          <w:rFonts w:ascii="Verdana" w:eastAsia="Verdana" w:hAnsi="Verdana" w:cs="Verdana"/>
-        </w:rPr>
-        <w:t>.</w:t>
-      </w:r>
-    </w:p>
-    <w:p>
-      <w:pPr>
-        <w:spacing w:line="360" w:lineRule="auto"/>
-        <w:rPr>
-          <w:rFonts w:ascii="Verdana" w:eastAsia="Verdana" w:hAnsi="Verdana" w:cs="Verdana"/>
-          <w:u w:val="single"/>
-        </w:rPr>
-      </w:pPr>
-      <w:r>
-        <w:rPr>
-          <w:rFonts w:ascii="Verdana" w:eastAsia="Verdana" w:hAnsi="Verdana" w:cs="Verdana"/>
-          <w:u w:val="single"/>
-        </w:rPr>
-        <w:t>2.3 Manual Segmentation</w:t>
-      </w:r>
-      <w:r>
-        <w:rPr>
-          <w:rFonts w:ascii="Verdana" w:eastAsia="Verdana" w:hAnsi="Verdana" w:cs="Verdana"/>
-          <w:u w:val="single"/>
-        </w:rPr>
-        <w:t xml:space="preserve"> and </w:t>
-      </w:r>
-      <w:r>
-        <w:rPr>
-          <w:rFonts w:ascii="Verdana" w:eastAsia="Verdana" w:hAnsi="Verdana" w:cs="Verdana"/>
-          <w:u w:val="single"/>
-        </w:rPr>
-        <w:t>P</w:t>
-      </w:r>
-      <w:r>
-        <w:rPr>
-          <w:rFonts w:ascii="Verdana" w:eastAsia="Verdana" w:hAnsi="Verdana" w:cs="Verdana"/>
-          <w:u w:val="single"/>
-        </w:rPr>
-        <w:t xml:space="preserve">arameter </w:t>
-      </w:r>
-      <w:r>
-        <w:rPr>
-          <w:rFonts w:ascii="Verdana" w:eastAsia="Verdana" w:hAnsi="Verdana" w:cs="Verdana"/>
-          <w:u w:val="single"/>
-        </w:rPr>
-        <w:t>E</w:t>
-      </w:r>
-      <w:r>
-        <w:rPr>
-          <w:rFonts w:ascii="Verdana" w:eastAsia="Verdana" w:hAnsi="Verdana" w:cs="Verdana"/>
-          <w:u w:val="single"/>
-        </w:rPr>
-        <w:t>stimation</w:t>
-      </w:r>
-    </w:p>
-    <w:p>
-      <w:pPr>
-        <w:spacing w:line="360" w:lineRule="auto"/>
-        <w:jc w:val="both"/>
-        <w:rPr>
-          <w:rFonts w:ascii="Verdana" w:hAnsi="Verdana"/>
-        </w:rPr>
-      </w:pPr>
-      <w:r>
-        <w:rPr>
-          <w:rFonts w:ascii="Verdana" w:hAnsi="Verdana"/>
-        </w:rPr>
-        <w:t xml:space="preserve">To compare the accuracy and reliability of </w:t>
-      </w:r>
-      <w:r>
-        <w:rPr>
-          <w:rFonts w:ascii="Verdana" w:hAnsi="Verdana"/>
-        </w:rPr>
-        <w:t xml:space="preserve">the proposed bone tracking </w:t>
-      </w:r>
-      <w:r>
-        <w:rPr>
-          <w:rFonts w:ascii="Verdana" w:hAnsi="Verdana"/>
-        </w:rPr>
-        <w:t xml:space="preserve">algorithm, </w:t>
-      </w:r>
-      <w:r>
-        <w:rPr>
-          <w:rFonts w:ascii="Verdana" w:hAnsi="Verdana"/>
-        </w:rPr>
-        <w:t xml:space="preserve">segmentation was performed </w:t>
-      </w:r>
-      <w:r>
-        <w:rPr>
-          <w:rFonts w:ascii="Verdana" w:hAnsi="Verdana"/>
-        </w:rPr>
-        <w:t xml:space="preserve">manually </w:t>
-      </w:r>
-      <w:r>
-        <w:rPr>
-          <w:rFonts w:ascii="Verdana" w:hAnsi="Verdana"/>
-        </w:rPr>
-        <w:t xml:space="preserve">for all frames and datasets </w:t>
-      </w:r>
-      <w:r>
-        <w:rPr>
-          <w:rFonts w:ascii="Verdana" w:hAnsi="Verdana"/>
-        </w:rPr>
-        <w:t>using</w:t>
-      </w:r>
-      <w:r>
-        <w:rPr>
-          <w:rFonts w:ascii="Verdana" w:hAnsi="Verdana"/>
-        </w:rPr>
-        <w:t xml:space="preserve"> </w:t>
-      </w:r>
-      <w:r>
-        <w:rPr>
-          <w:rFonts w:ascii="Verdana" w:hAnsi="Verdana"/>
-        </w:rPr>
-        <w:t>t</w:t>
-      </w:r>
-      <w:r>
-        <w:rPr>
-          <w:rFonts w:ascii="Verdana" w:hAnsi="Verdana"/>
-        </w:rPr>
-        <w:t xml:space="preserve">he </w:t>
-      </w:r>
-      <w:r>
-        <w:rPr>
-          <w:rFonts w:ascii="Verdana" w:hAnsi="Verdana"/>
-        </w:rPr>
-        <w:t>N</w:t>
-      </w:r>
-      <w:r>
-        <w:rPr>
-          <w:rFonts w:ascii="Verdana" w:hAnsi="Verdana"/>
-        </w:rPr>
-        <w:t>apari (v.4.16) image processing software</w:t>
-      </w:r>
-      <w:r>
-        <w:rPr>
-          <w:rFonts w:ascii="Verdana" w:hAnsi="Verdana"/>
-        </w:rPr>
-        <w:t xml:space="preserve"> </w:t>
-      </w:r>
-      <w:r>
-        <w:rPr>
-          <w:rFonts w:ascii="Verdana" w:hAnsi="Verdana"/>
-        </w:rPr>
-        <w:fldChar w:fldCharType="begin"/>
-      </w:r>
-      <w:r>
-        <w:rPr>
-          <w:rFonts w:ascii="Verdana" w:hAnsi="Verdana"/>
-        </w:rPr>
-        <w:instrText xml:space="preserve"> ADDIN ZOTERO_ITEM CSL_CITATION {"citationID":"Jl6dS0ok","properties":{"formattedCitation":"[27]","plainCitation":"[27]","noteIndex":0},"citationItems":[{"id":361,"uris":["http://zotero.org/users/13606484/items/P24V6AWL"],"itemData":{"id":361,"type":"software","abstract":"napari 0.4.16 &lt;pre&gt;&lt;code class=\"lang-{note}\"&gt;These are the preliminary release notes for 0.4.16 release candidates. The final release notes will be posted with the release on 2022-05-31. &lt;/code&gt;&lt;/pre&gt; We're happy to announce the release of napari 0.4.16! napari is a fast, interactive, multi-dimensional image viewer for Python. It's designed for browsing, annotating, and analyzing large multi-dimensional images. It's built on top of Qt (for the GUI), vispy (for performant GPU-based rendering), and the scientific Python stack (numpy, scipy). For more information, examples, and documentation, please visit our website. File Opening Changes in 0.4.16 Prior to &lt;code&gt;npe2&lt;/code&gt;, file opening with plugins worked through a cascade of function calls trying different readers until one worked, or all failed, in which case an error would be raised. Preferences for readers could be set by reordering hook implementations in the Call Order preference dialog. This behavior was slow, confusing, and often led to unexpected results. You can see more discussion on this in issue #4000. &lt;code&gt;npe2&lt;/code&gt; supports readers declaring a list of accepted filename patterns, and PR #3799 added a dialog for users to select a plugin to read their file (if more than one was available), and save a preference for that file extension. Before removing plugin call order, we want to make sure that file opening behavior across the GUI and command line is predictable, reproducible and explicit. After discussion in #4102, #4111 and this zulip thread, we decided that as a guiding principle, calling &lt;code&gt;viewer.open&lt;/code&gt; should not infer a plugin choice for you, and any inference behavior should be opt in. This has led to the following API and GUI changes &lt;code&gt;builtins&lt;/code&gt; is now the default value for the &lt;code&gt;plugin&lt;/code&gt; argument in &lt;code&gt;viewer.open&lt;/code&gt;. This means you should &lt;strong&gt;always&lt;/strong&gt; explicitly pass a plugin to &lt;code&gt;viewer.open&lt;/code&gt;, if you don't want to use &lt;code&gt;builtins&lt;/code&gt; (and we encourage you to pass the argument anyway). To specify a plugin in a Python script: &lt;pre&gt;&lt;code class=\"lang-python\"&gt; import napari viewer = napari.Viewer() viewer.open('my-path.tif') # this will throw MultipleReaderError if napari_tifffile is installed as both it and builtins could open the file viewer.open('my-path.tif', plugin='napari_tifffile') # this won't &lt;/code&gt;&lt;/pre&gt; &lt;code&gt;viewer.open&lt;/code&gt; will &lt;strong&gt;not&lt;/strong&gt; inspect your file extension preferences, and will not choose among available plugins if you wish to opt into the \"gui-like\" behavior where your preferences are respected and we infer a plugin if just one is compatible with your file path, you must explicitly use &lt;code&gt;plugin=None&lt;/code&gt; To opt into plugin inference behavior: &lt;pre&gt;&lt;code class=\"lang-python\"&gt; import napari viewer = napari.Viewer() viewer.open('my-path.nd2', plugin=None) &lt;/code&gt;&lt;/pre&gt; If multiple plugins could read your file, you will see a &lt;code&gt;MultipleReaderError&lt;/code&gt; A preferred reader missing from current plugins will trigger a warning, but the preference will be otherwise ignored A preferred reader failing to read your file will result in an error e.g. if you saved &lt;code&gt;napari_tifffile&lt;/code&gt; as a preference for TIFFs but then tried to open a broken file To save a preference for a file pattern in Python, use: &lt;pre&gt;&lt;code class=\"lang-python\"&gt; from napari.settings import get_settings get_settings().plugins.extension2reader['*.tif'] = 'napari_tifffile' get_settings().plugins.extension2reader['*.zarr'] = 'napari-ome-zarr' &lt;/code&gt;&lt;/pre&gt; When opening a file through a GUI pathway (drag &amp;amp; drop, File -&amp;gt; Open, Open Sample) with no preferences saved, you are provided with a dialog allowing you to choose among the various plugins that are compatible with your file This dialog also allows you to save a preference for files and folders with extensions This dialog also pops up if a preferred reader fails to open your file This dialog does not pop up if only one plugin can open your file Running &lt;code&gt;napari path&lt;/code&gt; in the shell will also provide the reader dialog. You can still pass through a plugin choice, or layer keyword arguments To specify a plugin at the command line, use: &lt;pre&gt;&lt;code class=\"lang-sh\"&gt;napari my-path.tif --plugin napari_tifffile &lt;/code&gt;&lt;/pre&gt; Preference saving for file reading is now supported for filename patterns accepted by &lt;code&gt;npe2&lt;/code&gt; readers, rather than strictly file extensions Existing preferences for file extensions will be automatically updated e.g. &lt;code&gt;.tif&lt;/code&gt; will become &lt;code&gt;*.tif&lt;/code&gt; Reader preferences for filename patterns can be saved in the GUI via the preference dialog Reader preferences for folders are not yet supported in the GUI preference dialog - use the Python method above This will be addressed by the next release We have thought carefully about these choices, but there are still some open questions to address, and features to implement. Some of these are captured across the issues listed below, and we'd love to hear any feedback you have about the new behavior! How can we support selecting an individual reader within plugins that offer multiple #4391 If two plugins can read a file, and one is builtins, should we use the other plugin as it's likely more bespoke #4389 Provide a way to \"force\" the reader dialog to open regardless of saved preferences #4388 Add filename pattern support for folders npe2 #155 Highlights Added sphinx-gallery (#4288) Add NAP process for major proposals (#4299) Add ColorEncoding privately with tests (#4357) Implement &lt;code&gt;TextManager&lt;/code&gt; with &lt;code&gt;StringEncoding&lt;/code&gt; (#4198) Add NAP1: institutional and funding partners (#4446) New Features Add alt-text to nbscreenshot output HTML images (#3825) Support of transformation parameters for the interaction box (#4301) Add function to show error in notification manager (#4369) Improvements Faster 2D shape layer creation (#3867) Npe2 enable/disable support (#4086) Use QFormLayout for layer control grid (#4195) Implement &lt;code&gt;TextManager&lt;/code&gt; with &lt;code&gt;StringEncoding&lt;/code&gt; (#4198) Add size argument to Viewer.screenshot() (#4201) fix error message when no reader available (#4254) Allow remote .tiff files to be loaded (#4284) refactor shape resizing logic and bugfix for #4262 (#4291) Accept None for scale (#4295) Rewrite ellipse discretization from scratch (#4330) Add ColorEncoding privately with tests (#4357) Update TextManager benchmarks to use string/features (#4364) add is_diagonal utility and Transform property (#4370) Add points size slider tooltip. (#4393) Split_channel makes base channel translucent, rest additive (#4394) Vispy 0.10 (#4401) Use syntax highlighter when printing stacktrace in GUI (#4414) Accelerate adding large numbers of points (#4549) use mip minip cutoff (#4556) Warn user when preferred plugin for a file is missing (#4545) Add preference saving from dialog for folders with extensions (#4535) Add filename pattern to reader associations to preference dialog (#4459) use imageio v2 api (#4537) Bug Fixes Fix erroneous point deletion when pressing delete key on layer (#4259) Bugfix: Divide by zero error making empty shapes layer (#4267) Bugfix: Conversion between Label and Image with original scaling (#4272) Address concurrent refresh in plugin list during multiple (un)installs (#4283) Delay import of _npe2 module in napari.&lt;strong&gt;main&lt;/strong&gt; to prevent duplicate discovery of plugins (#4311) Fix black line ellipse (#4312) Fix Labels.fill when Labels.data is an xarray.DataArray (#4314) Fix image and label layer values reported in GUI status bar when display is 3D (#4315) Quick fix for colormap updates not updating QtColorBox. (#4321) Update &lt;code&gt;black&lt;/code&gt; version because of break of private API in its dependency (#4327) Fix progress update signature (#4333) move pixel center offset code into _ImageBase (#4352) Fix TextManager to work with vispy when using string constants (#4362) Fix format string encoding for all numeric features (#4363) Bugfix/broadcast projections by reducing number of axes (keepdims=False) (#4376) Correctly order vispy layers on insertion (#4433) napari --info: list npe2 plugins (#4445) Bugfix/Add affine to base_dict via _get_base_state() (#4453) Fix layer control pop-up issue (#4460) fix Re-setting shapes data to initial data fails, but only in 3D (#4550) Make sure we pass plugin through if opening file as stack (#4515) Fix update of plugins and disable update button if not available on conda forge (for bundle) (#4512) Connect napari events first to EventEmitter (#4480) Fix AttributeError: 'LayerList' object has no attribute 'name' (#4276) Fix _BaseEventedItemModel.flags (#4558) Bug fix: blending multichannel images and 3D points (#4567) Fix checkable menu entries when using PySide2 backend (#4581) Documentation New Example: Creating reproducible screenshots with a viewer loop (#3947) add workshops (#4188) Replace image pyramid with multiscale image in the docs. (#4202) Uniform install instructions. (#4206) Use features instead of properties in &lt;code&gt;bbox_annotator&lt;/code&gt; example (#4218) DOC: pep on python.org have moved. (#4237) Fix quick start links (#4239) Add napari.yaml to first plugin file layout (#4243) Improve \"index\" pages content (#4251) Fix links in docs (#4257) Bring back example notebook from back in time. (#4261) Fix README links Contributing Guide, Mission&amp;amp;Values, Code of Conduct, &amp;amp; GovModel (#4269) Minor copy update: Usage page (#4278) Minor copy update: Segmentation tutorial page (#4279) Minor copy update: Annotations tutorial page (#4280) Minor copy update: Tracking tutorial page (#4282) Add napari.utils.notifications to the API docs (#4286) Added sphinx-gallery (#4288) Add NAP process for major proposals (#4299) Update best_practices.md (#4305) Fix broken link and adds packaging page to toc (#4335) Add napari.utils.events to API doc (#4338) add alt text workshop (#4373) Add and/or update documentation alt text (#4375) Add napari.window to API docs (#4379) Convert remaining .gifs to .webm (#4392) Add naps to the TOC (#4407) DOC Fix Broken links in the governance section of README (#4408) DOC Fix error in Using the image layer &amp;gt; A simple example (#4411) DOC Small fixes in 'Using the image layer' (#4418) Fix docs warnings related to NAPs (#4429) Add parser for Events section in docstrings (#4430) Fixes several sphinx warnings. (#4432) DOC Fix typo in 'Using the shapes layer' (#4438) Fix events rendering in docs for components.LayerList (#4442) Add NAP1: institutional and funding partners (#4446) Update to the documentation: add viewer.dims.current_step tips (#4454) Add information about new file opening behaviour (#4516) API Changes Update file opening behavior to ensure consistency across command line and GUI. (#4347) Warn user when preferred plugin for a file is missing (#4545) Make &lt;code&gt;builtins&lt;/code&gt; default plugin for &lt;code&gt;viewer.open&lt;/code&gt; (#4574) UI Changes Hide console toggle button and ignore corresponding keybinding for ipython (#4240) (Note: previously, this button was present but opened an empty/broken console, so this is strictly an improvement!) Allow resizing left dock widgets (#4368) Add filename pattern to reader associations to preference dialog (#4459) Add preference saving from dialog for folders with extensions #4535 Make sure npe2 and npe1 builtins are available in dialogs (#4575) Open reader dialog when running napari from shell (#4569) Deprecations Build Tools singularity and docker container images from CI (#3965) Test bundle installation in CI (#4307) Use conda-forge/napari-feedstock source on main (#4309) add project_urls to setup.cfg metadata to improve project metadata on PyPI (#4317) Fix minreq test take 3. (#4329) &lt;code&gt;bundle_conda&lt;/code&gt;: ignore unlink errors on cleanup (#4387) Move nap flowchart to lfs (#4403) Use installer version instead of napari version for default paths (#4444) add custom final condarc to bundle (#4447) Add doc specific Makefile (#4452) Set &lt;code&gt;TMP&lt;/code&gt; on Windows+Mamba subprocesses if not set (#4462) Update test_typing.yml (#4475) Fix make-typestubs: use union for type hint instead of '|' (#4476) [conda] rework how plugin install/remove subprocesses receive the parent environment (#4520) [conda] revert default installation path (#4525) Pin vispy to &amp;lt;0.11 to prevent future breakages (#4594) Other Pull Requests adds citation file (#3470) Add tests for _npe2.py (#4103) Decrease LFS size, gif -&amp;gt; webm. (#4207) Run PNG crush on all Pngs. (#4208) Refactor toward fixing local value capturing. (#4212) Minor error message improvement. (#4219) Bump npe2 to 0.2.0 and fix typing tests (#4241) Remove headless test ignore, move orient_plane_normal test (#4245) [pre-commit.ci] pre-commit autoupdate (#4255) catch elementwise comparison warning that now shows frequently on layer creation (#4256) fix octree imports (#4264) Raise error when binding a button to a generator function (#4265) MAINT: coverage lines +1 (#4297) bump scipy minimum requirement from 1.4.0 to 1.4.1 (#4310) MAINT: separate ImportError from ModuleNotFoundError (#4339) [pre-commit.ci] pre-commit autoupdate (#4354) Remove 'of' from 'in this example of we will' (#4356) Fix npe2 import according to 0.3.0 deprecation warning (#4367) [pre-commit.ci] pre-commit autoupdate (#4378) add test for generate_3D_edge_meshes (#4416) Fix mypy error in CI (#4439) Make npe2 writer test more lenient (#4457) 33 authors added to this release (alphabetical) aeisenbarth - @aeisenbarth alisterburt - @alisterburt Andrey Aristov - @aaristov Andy Sweet - @andy-sweet chili-chiu - @chili-chiu Chris Wood - @cwood1967 David Stansby - @dstansby Draga Doncila Pop - @DragaDoncila Eric Perlman - @perlman Genevieve Buckley - @GenevieveBuckley Gonzalo Peña-Castellanos - @goanpeca Gregory Lee - @grlee77 Grzegorz Bokota - @Czaki Isabela Presedo-Floyd - @isabela-pf Jaime Rodríguez-Guerra - @jaimergp Jan-Hendrik Müller - @kolibril13 Juan Nunez-Iglesias - @jni Justin Kiggins - @neuromusic Lorenzo Gaifas - @brisvag Lucy Liu - @lucyleeow Marc Boucsein - @MBPhys Marcelo Zoccoler - @zoccoler Martin Weigert - @maweigert Matthias Bussonnier - @Carreau Melissa Weber Mendonça - @melissawm Pam - @ppwadhwa Peter Sobolewski - @psobolewskiPhD pre-commit-ci[bot] - @pre-commit-ci[bot] Talley Lambert - @tlambert03 Tom di Mino - @tdimino Tru Huynh - @truatpasteurdotfr Yuki Mochizuki - @2dx Ziyang Liu - @potating-potato 42 reviewers added to this release (alphabetical) Alan R Lowe - @quantumjot alisterburt - @alisterburt","license":"BSD 3-Clause \"New\" or \"Revised\" License, Open Access","note":"DOI: 10.5281/ZENODO.6598542","publisher":"Zenodo","source":"DOI.org (Datacite)","title":"napari: a multi-dimensional image viewer for Python","title-short":"napari","URL":"https://zenodo.org/record/6598542","version":"v0.4.16","author":[{"family":"Sofroniew","given":"Nicholas"},{"family":"Lambert","given":"Talley"},{"family":"Evans","given":"Kira"},{"family":"Nunez-Iglesias","given":"Juan"},{"family":"Bokota","given":"Grzegorz"},{"family":"Winston","given":"Philip"},{"family":"Peña-Castellanos","given":"Gonzalo"},{"family":"Yamauchi","given":"Kevin"},{"family":"Bussonnier","given":"Matthias"},{"family":"Doncila Pop","given":"Draga"},{"family":"Can Solak","given":"Ahmet"},{"family":"Liu","given":"Ziyang"},{"family":"Wadhwa","given":"Pam"},{"family":"Burt","given":"Alister"},{"family":"Buckley","given":"Genevieve"},{"family":"Sweet","given":"Andrew"},{"family":"Migas","given":"Lukasz"},{"family":"Hilsenstein","given":"Volker"},{"family":"Gaifas","given":"Lorenzo"},{"family":"Bragantini","given":"Jordão"},{"family":"Rodríguez-Guerra","given":"Jaime"},{"family":"Muñoz","given":"Hector"},{"family":"Freeman","given":"Jeremy"},{"family":"Boone","given":"Peter"},{"family":"Lowe","given":"Alan"},{"family":"Gohlke","given":"Christoph"},{"family":"Royer","given":"Loic"},{"family":"PIERRÉ","given":"Andrea"},{"family":"Har-Gil","given":"Hagai"},{"family":"McGovern","given":"Abigail"}],"accessed":{"date-parts":[["2024",10,6]]},"issued":{"date-parts":[["2022",5,31]]}}}],"schema":"https://github.com/citation-style-language/schema/raw/master/csl-citation.json"} </w:instrText>
-      </w:r>
-      <w:r>
-        <w:rPr>
-          <w:rFonts w:ascii="Verdana" w:hAnsi="Verdana"/>
-        </w:rPr>
-        <w:fldChar w:fldCharType="separate"/>
-      </w:r>
-      <w:r>
-        <w:rPr>
-          <w:rFonts w:ascii="Verdana" w:hAnsi="Verdana"/>
-        </w:rPr>
-        <w:t>[27]</w:t>
-      </w:r>
-      <w:r>
-        <w:rPr>
-          <w:rFonts w:ascii="Verdana" w:hAnsi="Verdana"/>
-        </w:rPr>
-        <w:fldChar w:fldCharType="end"/>
-      </w:r>
-      <w:r>
-        <w:rPr>
-          <w:rFonts w:ascii="Verdana" w:hAnsi="Verdana"/>
-        </w:rPr>
-        <w:t xml:space="preserve">. </w:t>
-      </w:r>
-      <w:r>
-        <w:rPr>
-          <w:rFonts w:ascii="Verdana" w:hAnsi="Verdana"/>
-        </w:rPr>
-        <w:t>For this purpose, the b</w:t>
-      </w:r>
-      <w:r>
-        <w:rPr>
-          <w:rFonts w:ascii="Verdana" w:hAnsi="Verdana"/>
-        </w:rPr>
-        <w:t>one s</w:t>
-      </w:r>
-      <w:r>
-        <w:rPr>
-          <w:rFonts w:ascii="Verdana" w:hAnsi="Verdana"/>
-        </w:rPr>
-        <w:t xml:space="preserve">egmentation </w:t>
-      </w:r>
-      <w:r>
-        <w:rPr>
-          <w:rFonts w:ascii="Verdana" w:hAnsi="Verdana"/>
-        </w:rPr>
-        <w:t xml:space="preserve">obtained in the first frame was </w:t>
-      </w:r>
-      <w:r>
-        <w:rPr>
-          <w:rFonts w:ascii="Verdana" w:hAnsi="Verdana"/>
-        </w:rPr>
-        <w:t xml:space="preserve">manually </w:t>
-      </w:r>
-      <w:r>
-        <w:rPr>
-          <w:rFonts w:ascii="Verdana" w:hAnsi="Verdana"/>
-        </w:rPr>
-        <w:t>aligned</w:t>
-      </w:r>
-      <w:r>
-        <w:rPr>
-          <w:rFonts w:ascii="Verdana" w:hAnsi="Verdana"/>
-        </w:rPr>
-        <w:t xml:space="preserve"> (translated and rotated) to match the new bone positions in subsequent frames</w:t>
-      </w:r>
-      <w:r>
-        <w:rPr>
-          <w:rFonts w:ascii="Verdana" w:hAnsi="Verdana"/>
-        </w:rPr>
-        <w:t>.</w:t>
-      </w:r>
-    </w:p>
-    <w:p>
-      <w:pPr>
-        <w:spacing w:line="360" w:lineRule="auto"/>
-        <w:jc w:val="both"/>
-        <w:rPr>
-          <w:rFonts w:ascii="Verdana" w:hAnsi="Verdana"/>
-        </w:rPr>
-      </w:pPr>
-      <w:r>
-        <w:rPr>
-          <w:rFonts w:ascii="Verdana" w:hAnsi="Verdana"/>
-        </w:rPr>
-        <w:t xml:space="preserve">To </w:t>
-      </w:r>
-      <w:r>
-        <w:rPr>
-          <w:rFonts w:ascii="Verdana" w:hAnsi="Verdana"/>
-        </w:rPr>
-        <w:t>compare the performance of the tracking algorithm to the manual segmentation</w:t>
-      </w:r>
-      <w:r>
-        <w:rPr>
-          <w:rFonts w:ascii="Verdana" w:hAnsi="Verdana"/>
-        </w:rPr>
-        <w:t>, the angle between the long axis of the</w:t>
-      </w:r>
-      <w:r>
-        <w:rPr>
-          <w:rFonts w:ascii="Verdana" w:hAnsi="Verdana"/>
-        </w:rPr>
-        <w:t xml:space="preserve"> femur with respect to the tibia was</w:t>
-      </w:r>
-      <w:r>
-        <w:rPr>
-          <w:rFonts w:ascii="Verdana" w:hAnsi="Verdana"/>
-        </w:rPr>
-        <w:t xml:space="preserve"> extracted from the </w:t>
-      </w:r>
-      <w:r>
-        <w:rPr>
-          <w:rFonts w:ascii="Verdana" w:hAnsi="Verdana"/>
-        </w:rPr>
-        <w:t>bone segmentations</w:t>
-      </w:r>
-      <w:r>
-        <w:rPr>
-          <w:rFonts w:ascii="Verdana" w:hAnsi="Verdana"/>
-        </w:rPr>
-        <w:t>. Princip</w:t>
-      </w:r>
-      <w:r>
-        <w:rPr>
-          <w:rFonts w:ascii="Verdana" w:hAnsi="Verdana"/>
-        </w:rPr>
-        <w:t>al</w:t>
-      </w:r>
-      <w:r>
-        <w:rPr>
-          <w:rFonts w:ascii="Verdana" w:hAnsi="Verdana"/>
-        </w:rPr>
-        <w:t xml:space="preserve"> component analysis </w:t>
-      </w:r>
-      <w:r>
-        <w:rPr>
-          <w:rFonts w:ascii="Verdana" w:hAnsi="Verdana"/>
-        </w:rPr>
-        <w:fldChar w:fldCharType="begin"/>
-      </w:r>
-      <w:r>
-        <w:rPr>
-          <w:rFonts w:ascii="Verdana" w:hAnsi="Verdana"/>
-        </w:rPr>
-        <w:instrText xml:space="preserve"> ADDIN ZOTERO_ITEM CSL_CITATION {"citationID":"KdDl6rgf","properties":{"formattedCitation":"[28]","plainCitation":"[28]","noteIndex":0},"citationItems":[{"id":95,"uris":["http://zotero.org/users/13606484/items/FC2RN7LG"],"itemData":{"id":95,"type":"book","collection-title":"Springer series in statistics","edition":"2. ed., [Nachdr.]","event-place":"New York Berlin Heidelberg","ISBN":"978-0-387-95442-4","language":"eng","number-of-pages":"487","publisher":"Springer","publisher-place":"New York Berlin Heidelberg","source":"K10plus ISBN","title":"Principal component analysis","author":[{"family":"Jolliffe","given":"Ian T."}],"issued":{"date-parts":[["2004"]]}}}],"schema":"https://github.com/citation-style-language/schema/raw/master/csl-citation.json"} </w:instrText>
-      </w:r>
-      <w:r>
-        <w:rPr>
-          <w:rFonts w:ascii="Verdana" w:hAnsi="Verdana"/>
-        </w:rPr>
-        <w:fldChar w:fldCharType="separate"/>
-      </w:r>
-      <w:r>
-        <w:rPr>
-          <w:rFonts w:ascii="Verdana" w:hAnsi="Verdana"/>
-        </w:rPr>
-        <w:t>[28]</w:t>
-      </w:r>
-      <w:r>
-        <w:rPr>
-          <w:rFonts w:ascii="Verdana" w:hAnsi="Verdana"/>
-        </w:rPr>
-        <w:fldChar w:fldCharType="end"/>
-      </w:r>
-      <w:r>
-        <w:rPr>
-          <w:rFonts w:ascii="Verdana" w:hAnsi="Verdana"/>
-        </w:rPr>
-        <w:t xml:space="preserve"> </w:t>
-      </w:r>
-      <w:r>
-        <w:rPr>
-          <w:rFonts w:ascii="Verdana" w:hAnsi="Verdana"/>
-        </w:rPr>
-        <w:t xml:space="preserve">was used to obtain the unit vectors that define the long axis. </w:t>
-      </w:r>
-      <w:r>
-        <w:rPr>
-          <w:rFonts w:ascii="Verdana" w:hAnsi="Verdana"/>
-        </w:rPr>
-        <w:t xml:space="preserve">Because the number of frames reconstructed for each dataset varied between subjects due to differences in the achievable </w:t>
-      </w:r>
-      <w:r>
-        <w:rPr>
-          <w:rFonts w:ascii="Verdana" w:hAnsi="Verdana"/>
-        </w:rPr>
-        <w:t xml:space="preserve">knee </w:t>
-      </w:r>
-      <w:r>
-        <w:rPr>
-          <w:rFonts w:ascii="Verdana" w:hAnsi="Verdana"/>
-        </w:rPr>
-        <w:t xml:space="preserve">range of motion, the flexion angle was </w:t>
-      </w:r>
-      <w:r>
-        <w:rPr>
-          <w:rFonts w:ascii="Verdana" w:hAnsi="Verdana"/>
-        </w:rPr>
-        <w:t xml:space="preserve">normalized to </w:t>
-      </w:r>
-      <w:r>
-        <w:rPr>
-          <w:rFonts w:ascii="Verdana" w:hAnsi="Verdana"/>
-        </w:rPr>
-        <w:t xml:space="preserve">the ‘flexion percentage’, where </w:t>
-      </w:r>
-      <w:r>
-        <w:rPr>
-          <w:rFonts w:ascii="Verdana" w:hAnsi="Verdana"/>
-        </w:rPr>
-        <w:t xml:space="preserve">-100% represents the point of maximum flexion, 0% corresponds to </w:t>
-      </w:r>
-      <w:r>
-        <w:rPr>
-          <w:rFonts w:ascii="Verdana" w:hAnsi="Verdana"/>
-        </w:rPr>
-        <w:t>maximum</w:t>
-      </w:r>
-      <w:r>
-        <w:rPr>
-          <w:rFonts w:ascii="Verdana" w:hAnsi="Verdana"/>
-        </w:rPr>
-        <w:t xml:space="preserve"> </w:t>
-      </w:r>
-      <w:r>
-        <w:rPr>
-          <w:rFonts w:ascii="Verdana" w:hAnsi="Verdana"/>
-        </w:rPr>
-        <w:t>extension, and +100% marks the return to maxim</w:t>
-      </w:r>
-      <w:r>
-        <w:rPr>
-          <w:rFonts w:ascii="Verdana" w:hAnsi="Verdana"/>
-        </w:rPr>
-        <w:t>um</w:t>
-      </w:r>
-      <w:r>
-        <w:rPr>
-          <w:rFonts w:ascii="Verdana" w:hAnsi="Verdana"/>
-        </w:rPr>
-        <w:t xml:space="preserve"> flexion.</w:t>
-      </w:r>
-      <w:r>
-        <w:rPr>
-          <w:rFonts w:ascii="Verdana" w:hAnsi="Verdana"/>
-        </w:rPr>
-        <w:t xml:space="preserve"> </w:t>
-      </w:r>
-    </w:p>
-    <w:p>
-      <w:pPr>
-        <w:spacing w:line="360" w:lineRule="auto"/>
-        <w:jc w:val="both"/>
-        <w:rPr>
-          <w:rFonts w:ascii="Verdana" w:hAnsi="Verdana"/>
-        </w:rPr>
-      </w:pPr>
-      <w:r>
-        <w:rPr>
-          <w:rFonts w:ascii="Verdana" w:hAnsi="Verdana"/>
-        </w:rPr>
-        <w:lastRenderedPageBreak/>
-        <w:t xml:space="preserve">To quantitatively assess the consistency of both the semi-automated and manual segmentation methods, the </w:t>
-      </w:r>
-      <w:r>
-        <w:rPr>
-          <w:rFonts w:ascii="Verdana" w:hAnsi="Verdana"/>
-        </w:rPr>
-        <w:t>c</w:t>
-      </w:r>
-      <w:r>
-        <w:rPr>
-          <w:rFonts w:ascii="Verdana" w:hAnsi="Verdana"/>
-        </w:rPr>
-        <w:t xml:space="preserve">oefficient of </w:t>
-      </w:r>
-      <w:r>
-        <w:rPr>
-          <w:rFonts w:ascii="Verdana" w:hAnsi="Verdana"/>
-        </w:rPr>
-        <w:t>v</w:t>
-      </w:r>
-      <w:r>
-        <w:rPr>
-          <w:rFonts w:ascii="Verdana" w:hAnsi="Verdana"/>
-        </w:rPr>
-        <w:t xml:space="preserve">ariation (CV) for the frame-to-frame angle </w:t>
-      </w:r>
-      <w:commentRangeStart w:id="24"/>
-      <w:r>
-        <w:rPr>
-          <w:rFonts w:ascii="Verdana" w:hAnsi="Verdana"/>
-        </w:rPr>
-        <w:t>changes</w:t>
-      </w:r>
-      <w:r>
-        <w:rPr>
-          <w:rFonts w:ascii="Verdana" w:hAnsi="Verdana"/>
-        </w:rPr>
-        <w:t xml:space="preserve"> </w:t>
-      </w:r>
-      <w:commentRangeEnd w:id="24"/>
-      <w:r>
-        <w:rPr>
-          <w:rStyle w:val="CommentReference"/>
-        </w:rPr>
-        <w:commentReference w:id="24"/>
+        <w:commentReference w:id="20"/>
       </w:r>
       <w:r>
         <w:rPr>
@@ -6447,7 +5161,7 @@
           <w:u w:val="single"/>
         </w:rPr>
       </w:pPr>
-      <w:commentRangeStart w:id="25"/>
+      <w:commentRangeStart w:id="21"/>
       <w:r>
         <w:rPr>
           <w:rFonts w:ascii="Verdana" w:hAnsi="Verdana"/>
@@ -6464,13 +5178,13 @@
         </w:rPr>
         <w:t>Results</w:t>
       </w:r>
-      <w:commentRangeEnd w:id="25"/>
+      <w:commentRangeEnd w:id="21"/>
       <w:r>
         <w:rPr>
           <w:rStyle w:val="CommentReference"/>
           <w:highlight w:val="yellow"/>
         </w:rPr>
-        <w:commentReference w:id="25"/>
+        <w:commentReference w:id="21"/>
       </w:r>
     </w:p>
     <w:p>
@@ -6524,7 +5238,31 @@
           <w:rFonts w:ascii="Verdana" w:hAnsi="Verdana"/>
           <w:highlight w:val="yellow"/>
         </w:rPr>
-        <w:t>. The tibia  and femur masks are overlaid on the original MRI image, showing how the algorithm identifies and outlines the bone boundaries. This segmentation provides the basis for tracking bone movement and calculating kinematic parameters throughout the flexion-extension cycle</w:t>
+        <w:t xml:space="preserve">. The </w:t>
+      </w:r>
+      <w:proofErr w:type="gramStart"/>
+      <w:r>
+        <w:rPr>
+          <w:rFonts w:ascii="Verdana" w:hAnsi="Verdana"/>
+          <w:highlight w:val="yellow"/>
+        </w:rPr>
+        <w:t>tibia  and</w:t>
+      </w:r>
+      <w:proofErr w:type="gramEnd"/>
+      <w:r>
+        <w:rPr>
+          <w:rFonts w:ascii="Verdana" w:hAnsi="Verdana"/>
+          <w:highlight w:val="yellow"/>
+        </w:rPr>
+        <w:t xml:space="preserve"> femur masks are overlaid on the original MRI image, showing how the algorithm identifies and outlines the bone boundaries. This segmentation provides the basis for tracking </w:t>
+      </w:r>
+      <w:r>
+        <w:rPr>
+          <w:rFonts w:ascii="Verdana" w:hAnsi="Verdana"/>
+          <w:highlight w:val="yellow"/>
+        </w:rPr>
+        <w:lastRenderedPageBreak/>
+        <w:t>bone movement and calculating kinematic parameters throughout the flexion-extension cycle</w:t>
       </w:r>
     </w:p>
     <w:p>
@@ -6571,7 +5309,7 @@
           <w:highlight w:val="yellow"/>
         </w:rPr>
       </w:pPr>
-      <w:commentRangeStart w:id="26"/>
+      <w:commentRangeStart w:id="22"/>
       <w:r>
         <w:rPr>
           <w:rFonts w:ascii="Verdana" w:hAnsi="Verdana"/>
@@ -6593,12 +5331,12 @@
         </w:rPr>
         <w:t xml:space="preserve"> displays the rate of change of the angle (angular velocity) over the flexion cycle. This derivative analysis reveals more pronounced differences between the two methods. The semi-automated method shows a more consistent pattern, with negative values (indicating flexion) in the first half of the cycle and positive values (indicating extension) in the second half. In contrast, the manual method exhibits greater variability and more frequent fluctuations in angular velocity.</w:t>
       </w:r>
-      <w:commentRangeEnd w:id="26"/>
+      <w:commentRangeEnd w:id="22"/>
       <w:r>
         <w:rPr>
           <w:rStyle w:val="CommentReference"/>
         </w:rPr>
-        <w:commentReference w:id="26"/>
+        <w:commentReference w:id="22"/>
       </w:r>
     </w:p>
     <w:p>
@@ -6625,15 +5363,72 @@
           <w:rFonts w:ascii="Verdana" w:hAnsi="Verdana"/>
           <w:highlight w:val="yellow"/>
         </w:rPr>
-        <w:t xml:space="preserve"> presents a comparison of kinematic analysis results between the automatic and manual segmentation methods. The left panel shows the rate of change of the tibiofemoral angle throughout the knee flexion-extension cycle, aggregated across all datasets. The x-axis represents the flexion percentage, where -100% indicates maximum flexion, 0% represents full extension, and +100% indicates return to maximum flexion. Shaded areas represent one </w:t>
-      </w:r>
+        <w:t xml:space="preserve"> presents a comparison of kinematic analysis results between the automatic and manual segmentation methods. The left panel shows the rate of change of the tibiofemoral angle throughout the knee flexion-extension cycle, aggregated across all datasets. The x-axis represents the flexion percentage, where -100% indicates maximum flexion, 0% represents full extension, and +100% indicates return to maximum flexion. Shaded areas represent one standard deviation from the mean. Consistent with the single dataset analysis shown in Figure 4, the automatic method (blue) demonstrates less variability compared to the manual method (orange). </w:t>
+      </w:r>
+    </w:p>
+    <w:p>
+      <w:pPr>
+        <w:spacing w:line="360" w:lineRule="auto"/>
+        <w:rPr>
+          <w:rFonts w:ascii="Verdana" w:hAnsi="Verdana"/>
+        </w:rPr>
+      </w:pPr>
       <w:r>
         <w:rPr>
           <w:rFonts w:ascii="Verdana" w:hAnsi="Verdana"/>
           <w:highlight w:val="yellow"/>
         </w:rPr>
-        <w:lastRenderedPageBreak/>
-        <w:t xml:space="preserve">standard deviation from the mean. Consistent with the single dataset analysis shown in Figure 4, the automatic method (blue) demonstrates less variability compared to the manual method (orange). </w:t>
+        <w:t xml:space="preserve">The right panel of Figure 5 provides a quantitative comparison of the consistency in frame-to-frame angle changes between the automatic and manual methods. The </w:t>
+      </w:r>
+      <w:r>
+        <w:rPr>
+          <w:rFonts w:ascii="Verdana" w:hAnsi="Verdana"/>
+          <w:highlight w:val="yellow"/>
+        </w:rPr>
+        <w:t>c</w:t>
+      </w:r>
+      <w:r>
+        <w:rPr>
+          <w:rFonts w:ascii="Verdana" w:hAnsi="Verdana"/>
+          <w:highlight w:val="yellow"/>
+        </w:rPr>
+        <w:t xml:space="preserve">oefficient of </w:t>
+      </w:r>
+      <w:r>
+        <w:rPr>
+          <w:rFonts w:ascii="Verdana" w:hAnsi="Verdana"/>
+          <w:highlight w:val="yellow"/>
+        </w:rPr>
+        <w:t>v</w:t>
+      </w:r>
+      <w:r>
+        <w:rPr>
+          <w:rFonts w:ascii="Verdana" w:hAnsi="Verdana"/>
+          <w:highlight w:val="yellow"/>
+        </w:rPr>
+        <w:t xml:space="preserve">ariation (CV) was calculated for each dataset and method, with lower values indicating more consistent tracking. </w:t>
+      </w:r>
+      <w:commentRangeStart w:id="23"/>
+      <w:r>
+        <w:rPr>
+          <w:rFonts w:ascii="Verdana" w:hAnsi="Verdana"/>
+          <w:highlight w:val="yellow"/>
+        </w:rPr>
+        <w:t>The mean CV for the automatic method was 34.0%, lower than the manual method, which had a mean CV of 59.5%. Each point in the plot represents the CV for one dataset</w:t>
+      </w:r>
+      <w:commentRangeEnd w:id="23"/>
+      <w:r>
+        <w:rPr>
+          <w:rStyle w:val="CommentReference"/>
+        </w:rPr>
+        <w:commentReference w:id="23"/>
+      </w:r>
+      <w:r>
+        <w:rPr>
+          <w:rFonts w:ascii="Verdana" w:hAnsi="Verdana"/>
+          <w:highlight w:val="yellow"/>
+        </w:rPr>
+        <w:t>.</w:t>
       </w:r>
     </w:p>
     <w:p>
@@ -6646,89 +5441,24 @@
       <w:r>
         <w:rPr>
           <w:rFonts w:ascii="Verdana" w:hAnsi="Verdana"/>
-          <w:highlight w:val="yellow"/>
-        </w:rPr>
-        <w:t xml:space="preserve">The right panel of Figure 5 provides a quantitative comparison of the consistency in frame-to-frame angle changes between the automatic and manual methods. The </w:t>
-      </w:r>
-      <w:r>
-        <w:rPr>
-          <w:rFonts w:ascii="Verdana" w:hAnsi="Verdana"/>
-          <w:highlight w:val="yellow"/>
-        </w:rPr>
-        <w:t>c</w:t>
-      </w:r>
-      <w:r>
-        <w:rPr>
-          <w:rFonts w:ascii="Verdana" w:hAnsi="Verdana"/>
-          <w:highlight w:val="yellow"/>
-        </w:rPr>
-        <w:t xml:space="preserve">oefficient of </w:t>
-      </w:r>
-      <w:r>
-        <w:rPr>
-          <w:rFonts w:ascii="Verdana" w:hAnsi="Verdana"/>
-          <w:highlight w:val="yellow"/>
-        </w:rPr>
-        <w:t>v</w:t>
-      </w:r>
-      <w:r>
-        <w:rPr>
-          <w:rFonts w:ascii="Verdana" w:hAnsi="Verdana"/>
-          <w:highlight w:val="yellow"/>
-        </w:rPr>
-        <w:t xml:space="preserve">ariation (CV) was calculated for each dataset and method, with lower values indicating more consistent tracking. </w:t>
-      </w:r>
-      <w:commentRangeStart w:id="27"/>
-      <w:r>
-        <w:rPr>
-          <w:rFonts w:ascii="Verdana" w:hAnsi="Verdana"/>
-          <w:highlight w:val="yellow"/>
-        </w:rPr>
-        <w:t>The mean CV for the automatic method was 34.0%, lower than the manual method, which had a mean CV of 59.5%. Each point in the plot represents the CV for one dataset</w:t>
-      </w:r>
-      <w:commentRangeEnd w:id="27"/>
+          <w:u w:val="single"/>
+        </w:rPr>
+        <w:t xml:space="preserve">4. </w:t>
+      </w:r>
+      <w:commentRangeStart w:id="24"/>
+      <w:r>
+        <w:rPr>
+          <w:rFonts w:ascii="Verdana" w:hAnsi="Verdana"/>
+          <w:u w:val="single"/>
+        </w:rPr>
+        <w:t>Discussion</w:t>
+      </w:r>
+      <w:commentRangeEnd w:id="24"/>
       <w:r>
         <w:rPr>
           <w:rStyle w:val="CommentReference"/>
         </w:rPr>
-        <w:commentReference w:id="27"/>
-      </w:r>
-      <w:r>
-        <w:rPr>
-          <w:rFonts w:ascii="Verdana" w:hAnsi="Verdana"/>
-          <w:highlight w:val="yellow"/>
-        </w:rPr>
-        <w:t>.</w:t>
-      </w:r>
-    </w:p>
-    <w:p>
-      <w:pPr>
-        <w:spacing w:line="360" w:lineRule="auto"/>
-        <w:rPr>
-          <w:rFonts w:ascii="Verdana" w:hAnsi="Verdana"/>
-        </w:rPr>
-      </w:pPr>
-      <w:r>
-        <w:rPr>
-          <w:rFonts w:ascii="Verdana" w:hAnsi="Verdana"/>
-          <w:u w:val="single"/>
-        </w:rPr>
-        <w:t xml:space="preserve">4. </w:t>
-      </w:r>
-      <w:commentRangeStart w:id="28"/>
-      <w:r>
-        <w:rPr>
-          <w:rFonts w:ascii="Verdana" w:hAnsi="Verdana"/>
-          <w:u w:val="single"/>
-        </w:rPr>
-        <w:t>Discussion</w:t>
-      </w:r>
-      <w:commentRangeEnd w:id="28"/>
-      <w:r>
-        <w:rPr>
-          <w:rStyle w:val="CommentReference"/>
-        </w:rPr>
-        <w:commentReference w:id="28"/>
+        <w:commentReference w:id="24"/>
       </w:r>
     </w:p>
     <w:p>
@@ -6743,6 +5473,7 @@
         <w:rPr>
           <w:rFonts w:ascii="Verdana" w:hAnsi="Verdana"/>
         </w:rPr>
+        <w:lastRenderedPageBreak/>
         <w:t>This</w:t>
       </w:r>
       <w:r>
@@ -6751,7 +5482,7 @@
         </w:rPr>
         <w:t xml:space="preserve"> study introduces a semi-automated segmentation pipeline for analyzing tibiofemoral kinematics using dynamic MRI. </w:t>
       </w:r>
-      <w:commentRangeStart w:id="29"/>
+      <w:commentRangeStart w:id="25"/>
       <w:r>
         <w:rPr>
           <w:rFonts w:ascii="Verdana" w:hAnsi="Verdana"/>
@@ -6794,12 +5525,12 @@
         </w:rPr>
         <w:t>flexion and extension</w:t>
       </w:r>
-      <w:commentRangeEnd w:id="29"/>
+      <w:commentRangeEnd w:id="25"/>
       <w:r>
         <w:rPr>
           <w:rStyle w:val="CommentReference"/>
         </w:rPr>
-        <w:commentReference w:id="29"/>
+        <w:commentReference w:id="25"/>
       </w:r>
       <w:r>
         <w:rPr>
@@ -6840,21 +5571,21 @@
         </w:rPr>
         <w:t xml:space="preserve">approach offers a unique balance between </w:t>
       </w:r>
-      <w:commentRangeStart w:id="30"/>
+      <w:commentRangeStart w:id="26"/>
       <w:r>
         <w:rPr>
           <w:rFonts w:ascii="Verdana" w:hAnsi="Verdana"/>
         </w:rPr>
         <w:t xml:space="preserve">efficiency and accuracy. </w:t>
       </w:r>
-      <w:commentRangeEnd w:id="30"/>
+      <w:commentRangeEnd w:id="26"/>
       <w:r>
         <w:rPr>
           <w:rStyle w:val="CommentReference"/>
         </w:rPr>
-        <w:commentReference w:id="30"/>
-      </w:r>
-      <w:commentRangeStart w:id="31"/>
+        <w:commentReference w:id="26"/>
+      </w:r>
+      <w:commentRangeStart w:id="27"/>
       <w:r>
         <w:rPr>
           <w:rFonts w:ascii="Verdana" w:hAnsi="Verdana"/>
@@ -6877,7 +5608,7 @@
         <w:rPr>
           <w:rFonts w:ascii="Verdana" w:hAnsi="Verdana"/>
         </w:rPr>
-        <w:instrText xml:space="preserve"> ADDIN ZOTERO_ITEM CSL_CITATION {"citationID":"aHdwVD2N","properties":{"formattedCitation":"[10,16]","plainCitation":"[10,16]","noteIndex":0},"citationItems":[{"id":111,"uris":["http://zotero.org/users/13606484/items/DNEQ2FLV"],"itemData":{"id":111,"type":"article-journal","abstract":"The in-vivo quantification of knee motion in physiological loading conditions is paramount for the understanding of the joint’s natural behavior and the comprehension of articular disorders. Dynamic MRI (DMRI) represents an emerging technology that makes it possible to investigate the functional interaction among all the joint tissues without risks for the patient. However, traditional MRI scanners normally offer a reduced space of motion, and complex apparatus are needed to load the articulation, due to the horizontal orientation of the scanning bed. In this study, we present an experimental and computational procedure that combines an open, weight-bearing MRI scanner with an original registration algorithm to reconstruct the three-dimensional kinematics of the knee from DMRI, thus allowing the investigation of knee deep-flexion under physiological loads in space. To improve the accuracy of the procedure, an MR-compatible rig has been developed to guide the knee flexion of the patient. We tested the procedure on three volunteers. The overall rotational and positional accuracy achieved are 1.8° ± 1.4 and 1.2 mm ± 0.8, respectively, and they are sufficient for the characterization of the joint behavior under load.","container-title":"Applied Sciences","DOI":"10.3390/app13010629","ISSN":"2076-3417","issue":"1","journalAbbreviation":"Applied Sciences","language":"en","license":"https://creativecommons.org/licenses/by/4.0/","page":"629","source":"DOI.org (Crossref)","title":"In-Vivo Quantification of Knee Deep-Flexion in Physiological Loading Condition trough Dynamic MRI","volume":"13","author":[{"family":"Conconi","given":"Michele"},{"family":"De Carli","given":"Filippo"},{"family":"Berni","given":"Matteo"},{"family":"Sancisi","given":"Nicola"},{"family":"Parenti-Castelli","given":"Vincenzo"},{"family":"Monetti","given":"Giuseppe"}],"issued":{"date-parts":[["2023",1,3]]}}},{"id":89,"uris":["http://zotero.org/users/13606484/items/J7EDB27W"],"itemData":{"id":89,"type":"article-journal","abstract":"Abstract\n            This study investigated the use of dynamic, volumetric MRI to measure 3D skeletal motion. Ten healthy subjects were positioned on a MR</w:instrText>
+        <w:instrText xml:space="preserve"> ADDIN ZOTERO_ITEM CSL_CITATION {"citationID":"aHdwVD2N","properties":{"formattedCitation":"[10,16]","plainCitation":"[10,16]","noteIndex":0},"citationItems":[{"id":165,"uris":["http://zotero.org/users/13606484/items/DNEQ2FLV"],"itemData":{"id":165,"type":"article-journal","abstract":"The in-vivo quantification of knee motion in physiological loading conditions is paramount for the understanding of the joint’s natural behavior and the comprehension of articular disorders. Dynamic MRI (DMRI) represents an emerging technology that makes it possible to investigate the functional interaction among all the joint tissues without risks for the patient. However, traditional MRI scanners normally offer a reduced space of motion, and complex apparatus are needed to load the articulation, due to the horizontal orientation of the scanning bed. In this study, we present an experimental and computational procedure that combines an open, weight-bearing MRI scanner with an original registration algorithm to reconstruct the three-dimensional kinematics of the knee from DMRI, thus allowing the investigation of knee deep-flexion under physiological loads in space. To improve the accuracy of the procedure, an MR-compatible rig has been developed to guide the knee flexion of the patient. We tested the procedure on three volunteers. The overall rotational and positional accuracy achieved are 1.8° ± 1.4 and 1.2 mm ± 0.8, respectively, and they are sufficient for the characterization of the joint behavior under load.","container-title":"Applied Sciences","DOI":"10.3390/app13010629","ISSN":"2076-3417","issue":"1","journalAbbreviation":"Applied Sciences","language":"en","license":"https://creativecommons.org/licenses/by/4.0/","page":"629","source":"DOI.org (Crossref)","title":"In-Vivo Quantification of Knee Deep-Flexion in Physiological Loading Condition trough Dynamic MRI","volume":"13","author":[{"family":"Conconi","given":"Michele"},{"family":"De Carli","given":"Filippo"},{"family":"Berni","given":"Matteo"},{"family":"Sancisi","given":"Nicola"},{"family":"Parenti-Castelli","given":"Vincenzo"},{"family":"Monetti","given":"Giuseppe"}],"issued":{"date-parts":[["2023",1,3]]}}},{"id":209,"uris":["http://zotero.org/users/13606484/items/J7EDB27W"],"itemData":{"id":209,"type":"article-journal","abstract":"Abstract\n            This study investigated the use of dynamic, volumetric MRI to measure 3D skeletal motion. Ten healthy subjects were positioned on a MR</w:instrText>
       </w:r>
       <w:r>
         <w:rPr>
@@ -6949,55 +5680,7 @@
         <w:rPr>
           <w:rFonts w:ascii="Verdana" w:hAnsi="Verdana"/>
         </w:rPr>
-        <w:instrText xml:space="preserve">dimensional tibiofemoral translations and rotations were consistent across healthy subjects. Internal tibia rotations of 7.8 </w:instrText>
-      </w:r>
-      <w:r>
-        <w:rPr>
-          <w:rFonts w:ascii="Verdana" w:hAnsi="Verdana" w:cs="Verdana"/>
-        </w:rPr>
-        <w:instrText>±</w:instrText>
-      </w:r>
-      <w:r>
-        <w:rPr>
-          <w:rFonts w:ascii="Verdana" w:hAnsi="Verdana"/>
-        </w:rPr>
-        <w:instrText xml:space="preserve"> 3.5</w:instrText>
-      </w:r>
-      <w:r>
-        <w:rPr>
-          <w:rFonts w:ascii="Verdana" w:hAnsi="Verdana" w:cs="Verdana"/>
-        </w:rPr>
-        <w:instrText>°</w:instrText>
-      </w:r>
-      <w:r>
-        <w:rPr>
-          <w:rFonts w:ascii="Verdana" w:hAnsi="Verdana"/>
-        </w:rPr>
-        <w:instrText xml:space="preserve"> were present with 35.8 </w:instrText>
-      </w:r>
-      <w:r>
-        <w:rPr>
-          <w:rFonts w:ascii="Verdana" w:hAnsi="Verdana" w:cs="Verdana"/>
-        </w:rPr>
-        <w:instrText>±</w:instrText>
-      </w:r>
-      <w:r>
-        <w:rPr>
-          <w:rFonts w:ascii="Verdana" w:hAnsi="Verdana"/>
-        </w:rPr>
-        <w:instrText xml:space="preserve"> 3.8</w:instrText>
-      </w:r>
-      <w:r>
-        <w:rPr>
-          <w:rFonts w:ascii="Verdana" w:hAnsi="Verdana" w:cs="Verdana"/>
-        </w:rPr>
-        <w:instrText>°</w:instrText>
-      </w:r>
-      <w:r>
-        <w:rPr>
-          <w:rFonts w:ascii="Verdana" w:hAnsi="Verdana"/>
-        </w:rPr>
-        <w:instrText xml:space="preserve"> of knee flexion, a pattern consistent with knee kinematic measures during walking. We conclude that vastly under</w:instrText>
+        <w:instrText>dimensional tibiofemoral translations and rotations were consistent across healthy subjects. Internal tibia rotations of 7.8 ± 3.5° were present with 35.8 ± 3.8° of knee flexion, a pattern consistent with knee kinematic measures during walking. We conclude that vastly under</w:instrText>
       </w:r>
       <w:r>
         <w:rPr>
@@ -7041,12 +5724,12 @@
         </w:rPr>
         <w:t xml:space="preserve"> technique directly utilizes the dynamic frames without the need for additional static imaging. This not only reduces total scan time but also eliminates potential errors that could arise from registering images acquired in different joint positions.</w:t>
       </w:r>
-      <w:commentRangeEnd w:id="31"/>
+      <w:commentRangeEnd w:id="27"/>
       <w:r>
         <w:rPr>
           <w:rStyle w:val="CommentReference"/>
         </w:rPr>
-        <w:commentReference w:id="31"/>
+        <w:commentReference w:id="27"/>
       </w:r>
       <w:r>
         <w:rPr>
@@ -7082,7 +5765,7 @@
         <w:rPr>
           <w:rFonts w:ascii="Verdana" w:hAnsi="Verdana"/>
         </w:rPr>
-        <w:instrText xml:space="preserve"> ADDIN ZOTERO_ITEM CSL_CITATION {"citationID":"7idTLV0Z","properties":{"formattedCitation":"[11,29]","plainCitation":"[11,29]","noteIndex":0},"citationItems":[{"id":45,"uris":["http://zotero.org/users/13606484/items/H2KK6ALT"],"itemData":{"id":45,"type":"article-journal","abstract":"Abnormal patellofemoral joint motion is a possible cause of patellofemoral pain, and patellar braces are thought to alleviate pain by restoring normal joint kinematics. We evaluated whether females with patellofemoral pain exhibit abnormal patellofemoral joint kinematics during dynamic, weight-bearing knee extension and assessed the effects of knee braces on patellofemoral motion. Real-time magnetic resonance (MR) images of the patellofemoral joints of 36 female volunteers (13 pain-free controls, 23 patellofemoral pain) were acquired during weight-bearing knee extension. Pain subjects were also imaged while wearing a patellar-stabilizing brace and a patellar sleeve. We measured axial-plane kinematics from the images. Females with patellofemoral pain exhibited increased lateral translation of the patella for knee flexion angles between 0 degrees and 50 degrees (p = 0.03), and increased lateral tilt for knee flexion angles between 0 degrees and 20 degrees (p = 0.04). The brace and sleeve reduced the lateral translation of the patella; however, the brace reduced lateral displacement more than the sleeve (p = 0.006). The brace reduced patellar tilt near full extension (p = 0.001), while the sleeve had no effect on patellar tilt. Our results indicate that some subjects with patellofemoral pain exhibit abnormal weight-bearing joint kinematics and that braces may be effective in reducing patellar maltracking in these subjects.","container-title":"Journal of Orthopaedic Research: Official Publication of the Orthopaedic Research Society","DOI":"10.1002/jor.20790","ISSN":"1554-527X","issue":"5","journalAbbreviation":"J Orthop Res","language":"eng","note":"PMID: 18985690\nPMCID: PMC2891525","page":"571-577","source":"PubMed","title":"Using real-time MRI to quantify altered joint kinematics in subjects with patellofemoral pain and to evaluate the effects of a patellar brace or sleeve on joint motion","volume":"27","author":[{"family":"Draper","given":"Christine E."},{"family":"Besier","given":"Thor F."},{"family":"Santos","given":"Juan M."},{"family":"Jennings","given":"Fabio"},{"family":"Fredericson","given":"Michael"},{"family":"Gold","given":"Garry E."},{"family":"Beaupre","given":"Gary S."},{"family":"Delp","given":"Scott L."}],"issued":{"date-parts":[["2009",5]]}}},{"id":346,"uris":["http://zotero.org/users/13606484/items/NDHXMRFT"],"itemData":{"id":346,"type":"article-journal","container-title":"Journal of Biomechanics","DOI":"10.1016/j.jbiomech.2004.07.021","ISSN":"00219290","issue":"8","journalAbbreviation":"Journal of Biomechanics","language":"en","license":"https://www.elsevier.com/tdm/userlicense/1.0/","page":"1643-1652","source":"DOI.org (Crossref)","title":"Magnetic resonance imaging for in vivo assessment of three-dimensional patellar tracking","volume":"38","author":[{"family":"Fellows","given":"R.A."},{"family":"Hill","given":"N.A."},{"family":"Gill","given":"H.S."},{"family":"MacIntyre","given":"N.J."},{"family":"Harrison","given":"M.M."},{"family":"Ellis","given":"R.E."},{"family":"Wilson","given":"D.R."}],"issued":{"date-parts":[["2005",8]]}}}],"schema":"https://github.com/citation-style-language/schema/raw/master/csl-citation.json"} </w:instrText>
+        <w:instrText xml:space="preserve"> ADDIN ZOTERO_ITEM CSL_CITATION {"citationID":"7idTLV0Z","properties":{"formattedCitation":"[11,30]","plainCitation":"[11,30]","noteIndex":0},"citationItems":[{"id":337,"uris":["http://zotero.org/users/13606484/items/H2KK6ALT"],"itemData":{"id":337,"type":"article-journal","abstract":"Abnormal patellofemoral joint motion is a possible cause of patellofemoral pain, and patellar braces are thought to alleviate pain by restoring normal joint kinematics. We evaluated whether females with patellofemoral pain exhibit abnormal patellofemoral joint kinematics during dynamic, weight-bearing knee extension and assessed the effects of knee braces on patellofemoral motion. Real-time magnetic resonance (MR) images of the patellofemoral joints of 36 female volunteers (13 pain-free controls, 23 patellofemoral pain) were acquired during weight-bearing knee extension. Pain subjects were also imaged while wearing a patellar-stabilizing brace and a patellar sleeve. We measured axial-plane kinematics from the images. Females with patellofemoral pain exhibited increased lateral translation of the patella for knee flexion angles between 0 degrees and 50 degrees (p = 0.03), and increased lateral tilt for knee flexion angles between 0 degrees and 20 degrees (p = 0.04). The brace and sleeve reduced the lateral translation of the patella; however, the brace reduced lateral displacement more than the sleeve (p = 0.006). The brace reduced patellar tilt near full extension (p = 0.001), while the sleeve had no effect on patellar tilt. Our results indicate that some subjects with patellofemoral pain exhibit abnormal weight-bearing joint kinematics and that braces may be effective in reducing patellar maltracking in these subjects.","container-title":"Journal of Orthopaedic Research: Official Publication of the Orthopaedic Research Society","DOI":"10.1002/jor.20790","ISSN":"1554-527X","issue":"5","journalAbbreviation":"J Orthop Res","language":"eng","note":"PMID: 18985690\nPMCID: PMC2891525","page":"571-577","source":"PubMed","title":"Using real-time MRI to quantify altered joint kinematics in subjects with patellofemoral pain and to evaluate the effects of a patellar brace or sleeve on joint motion","volume":"27","author":[{"family":"Draper","given":"Christine E."},{"family":"Besier","given":"Thor F."},{"family":"Santos","given":"Juan M."},{"family":"Jennings","given":"Fabio"},{"family":"Fredericson","given":"Michael"},{"family":"Gold","given":"Garry E."},{"family":"Beaupre","given":"Gary S."},{"family":"Delp","given":"Scott L."}],"issued":{"date-parts":[["2009",5]]}}},{"id":362,"uris":["http://zotero.org/users/13606484/items/NDHXMRFT"],"itemData":{"id":362,"type":"article-journal","container-title":"Journal of Biomechanics","DOI":"10.1016/j.jbiomech.2004.07.021","ISSN":"00219290","issue":"8","journalAbbreviation":"Journal of Biomechanics","language":"en","license":"https://www.elsevier.com/tdm/userlicense/1.0/","page":"1643-1652","source":"DOI.org (Crossref)","title":"Magnetic resonance imaging for in vivo assessment of three-dimensional patellar tracking","volume":"38","author":[{"family":"Fellows","given":"R.A."},{"family":"Hill","given":"N.A."},{"family":"Gill","given":"H.S."},{"family":"MacIntyre","given":"N.J."},{"family":"Harrison","given":"M.M."},{"family":"Ellis","given":"R.E."},{"family":"Wilson","given":"D.R."}],"issued":{"date-parts":[["2005",8]]}}}],"schema":"https://github.com/citation-style-language/schema/raw/master/csl-citation.json"} </w:instrText>
       </w:r>
       <w:r>
         <w:rPr>
@@ -7094,7 +5777,7 @@
         <w:rPr>
           <w:rFonts w:ascii="Verdana" w:hAnsi="Verdana"/>
         </w:rPr>
-        <w:t>[11,29]</w:t>
+        <w:t>[11,30]</w:t>
       </w:r>
       <w:r>
         <w:rPr>
@@ -7108,7 +5791,7 @@
         </w:rPr>
         <w:t xml:space="preserve">. </w:t>
       </w:r>
-      <w:commentRangeStart w:id="32"/>
+      <w:commentRangeStart w:id="28"/>
       <w:r>
         <w:rPr>
           <w:rFonts w:ascii="Verdana" w:hAnsi="Verdana"/>
@@ -7121,12 +5804,12 @@
         </w:rPr>
         <w:t xml:space="preserve"> </w:t>
       </w:r>
-      <w:commentRangeEnd w:id="32"/>
+      <w:commentRangeEnd w:id="28"/>
       <w:r>
         <w:rPr>
           <w:rStyle w:val="CommentReference"/>
         </w:rPr>
-        <w:commentReference w:id="32"/>
+        <w:commentReference w:id="28"/>
       </w:r>
     </w:p>
     <w:p>
@@ -7167,19 +5850,19 @@
         </w:rPr>
         <w:t xml:space="preserve">method is its </w:t>
       </w:r>
-      <w:commentRangeStart w:id="33"/>
+      <w:commentRangeStart w:id="29"/>
       <w:r>
         <w:rPr>
           <w:rFonts w:ascii="Verdana" w:hAnsi="Verdana"/>
         </w:rPr>
         <w:t>efficiency</w:t>
       </w:r>
-      <w:commentRangeEnd w:id="33"/>
+      <w:commentRangeEnd w:id="29"/>
       <w:r>
         <w:rPr>
           <w:rStyle w:val="CommentReference"/>
         </w:rPr>
-        <w:commentReference w:id="33"/>
+        <w:commentReference w:id="29"/>
       </w:r>
       <w:r>
         <w:rPr>
@@ -7187,7 +5870,7 @@
         </w:rPr>
         <w:t xml:space="preserve">. By requiring manual segmentation of only a single frame, with minimal user intervention thereafter, this approach significantly reduces processing time compared to full manual segmentation of all frames. </w:t>
       </w:r>
-      <w:commentRangeStart w:id="34"/>
+      <w:commentRangeStart w:id="30"/>
       <w:r>
         <w:rPr>
           <w:rFonts w:ascii="Verdana" w:hAnsi="Verdana"/>
@@ -7230,12 +5913,12 @@
         </w:rPr>
         <w:t xml:space="preserve"> </w:t>
       </w:r>
-      <w:commentRangeEnd w:id="34"/>
+      <w:commentRangeEnd w:id="30"/>
       <w:r>
         <w:rPr>
           <w:rStyle w:val="CommentReference"/>
         </w:rPr>
-        <w:commentReference w:id="34"/>
+        <w:commentReference w:id="30"/>
       </w:r>
       <w:r>
         <w:rPr>
@@ -7268,7 +5951,6 @@
         <w:rPr>
           <w:rFonts w:ascii="Verdana" w:hAnsi="Verdana"/>
         </w:rPr>
-        <w:lastRenderedPageBreak/>
         <w:t xml:space="preserve">However, the </w:t>
       </w:r>
       <w:r>
@@ -7289,47 +5971,47 @@
         </w:rPr>
         <w:t xml:space="preserve">has limitations. The current implementation is restricted to 2D sagittal plane analysis, </w:t>
       </w:r>
-      <w:commentRangeStart w:id="35"/>
+      <w:commentRangeStart w:id="31"/>
       <w:r>
         <w:rPr>
           <w:rFonts w:ascii="Verdana" w:hAnsi="Verdana"/>
         </w:rPr>
         <w:t xml:space="preserve">capturing primarily flexion-extension and anterior-posterior translation. </w:t>
       </w:r>
-      <w:commentRangeEnd w:id="35"/>
+      <w:commentRangeEnd w:id="31"/>
       <w:r>
         <w:rPr>
           <w:rStyle w:val="CommentReference"/>
         </w:rPr>
-        <w:commentReference w:id="35"/>
-      </w:r>
-      <w:commentRangeStart w:id="36"/>
+        <w:commentReference w:id="31"/>
+      </w:r>
+      <w:commentRangeStart w:id="32"/>
       <w:r>
         <w:rPr>
           <w:rFonts w:ascii="Verdana" w:hAnsi="Verdana"/>
         </w:rPr>
         <w:t xml:space="preserve">This limits the ability to quantify out-of-plane motions such as internal-external rotation or abduction-adduction, which are important components of full 3D knee kinematics. </w:t>
       </w:r>
-      <w:commentRangeEnd w:id="36"/>
+      <w:commentRangeEnd w:id="32"/>
       <w:r>
         <w:rPr>
           <w:rStyle w:val="CommentReference"/>
         </w:rPr>
-        <w:commentReference w:id="36"/>
-      </w:r>
-      <w:commentRangeStart w:id="37"/>
+        <w:commentReference w:id="32"/>
+      </w:r>
+      <w:commentRangeStart w:id="33"/>
       <w:r>
         <w:rPr>
           <w:rFonts w:ascii="Verdana" w:hAnsi="Verdana"/>
         </w:rPr>
         <w:t>Additionally, the accuracy of the method relies on movement being confined to a single plane, which can be challenging to achieve perfectly in vivo.</w:t>
       </w:r>
-      <w:commentRangeEnd w:id="37"/>
+      <w:commentRangeEnd w:id="33"/>
       <w:r>
         <w:rPr>
           <w:rStyle w:val="CommentReference"/>
         </w:rPr>
-        <w:commentReference w:id="37"/>
+        <w:commentReference w:id="33"/>
       </w:r>
     </w:p>
     <w:p>
@@ -7398,7 +6080,7 @@
         <w:rPr>
           <w:rFonts w:ascii="Verdana" w:hAnsi="Verdana"/>
         </w:rPr>
-        <w:instrText xml:space="preserve"> ADDIN ZOTERO_ITEM CSL_CITATION {"citationID":"8vh5YQV3","properties":{"formattedCitation":"[6]","plainCitation":"[6]","noteIndex":0},"citationItems":[{"id":43,"uris":["http://zotero.org/users/13606484/items/EQCHRRUB"],"itemData":{"id":43,"type":"article-journal","abstract":"Kinematics measured during a short arc quadriceps knee extension exercise were compared in the knees of functionally unstable ACL-deficient patients, these patients' uninjured knees, and uninjured control subjects' knees. Cine phase contrast dynamic magnetic resonance imaging, in combination with a model-based tracking algorithm developed by the authors, was used to measure tibiofemoral kinematics as the subjects performed the active, supine posture knee extension exercise in the terminal 30 degrees of motion. Two determinants of tibiofemoral motion were measured: anterior/posterior location of the tibia relative to the femur, and axial rotation of the tibia relative to the femur. We hypothesized that more anterior tibial positioning, as well as differences in axial tibial rotation patterns, would be observed in ACL-deficient (ACL-D) knees when compared to uninjured knees. Multifactor ANOVA analyses were used to determine the dependence of the kinematic variables on (i) side (injured vs. uninjured, matched by subject in the control group), (ii) flexion angle measured at five-degree increments, and (iii) subject group (ACL-injured vs. control). Statistically significant anterior translation and external tibial rotation (screw home motion) accompanying knee extension were found. The ACL-D knees of the injured group exhibited significantly more anterior tibial positioning than the uninjured knees of these subjects (average difference over extension range=3.4+/-2.8 mm, p&lt;0.01 at all angles compared), as well as the matched knees of the control subjects. There was a significant effect of interaction between side and subject group on A/P tibial position. We did not find significant differences in external tibial rotation associated with ACL deficiency. The changes to active joint kinematics documented in this entirely noninvasive study may contribute to cartilage degradation in ACL-D knees, and encourage more extensive investigations using similar methodology in the future.","container-title":"Journal of Orthopaedic Research: Official Publication of the Orthopaedic Research Society","DOI":"10.1002/jor.20016","ISSN":"0736-0266","issue":"2","journalAbbreviation":"J Orthop Res","language":"eng","note":"PMID: 16435346","page":"132-140","source":"PubMed","title":"Altered knee kinematics in ACL-deficient non-copers: a comparison using dynamic MRI","title-short":"Altered knee kinematics in ACL-deficient non-copers","volume":"24","author":[{"family":"Barrance","given":"Peter J."},{"family":"Williams","given":"Glenn N."},{"family":"Snyder-Mackler","given":"Lynn"},{"family":"Buchanan","given":"Thomas S."}],"issued":{"date-parts":[["2006",2]]}}}],"schema":"https://github.com/citation-style-language/schema/raw/master/csl-citation.json"} </w:instrText>
+        <w:instrText xml:space="preserve"> ADDIN ZOTERO_ITEM CSL_CITATION {"citationID":"8vh5YQV3","properties":{"formattedCitation":"[6]","plainCitation":"[6]","noteIndex":0},"citationItems":[{"id":342,"uris":["http://zotero.org/users/13606484/items/EQCHRRUB"],"itemData":{"id":342,"type":"article-journal","abstract":"Kinematics measured during a short arc quadriceps knee extension exercise were compared in the knees of functionally unstable ACL-deficient patients, these patients' uninjured knees, and uninjured control subjects' knees. Cine phase contrast dynamic magnetic resonance imaging, in combination with a model-based tracking algorithm developed by the authors, was used to measure tibiofemoral kinematics as the subjects performed the active, supine posture knee extension exercise in the terminal 30 degrees of motion. Two determinants of tibiofemoral motion were measured: anterior/posterior location of the tibia relative to the femur, and axial rotation of the tibia relative to the femur. We hypothesized that more anterior tibial positioning, as well as differences in axial tibial rotation patterns, would be observed in ACL-deficient (ACL-D) knees when compared to uninjured knees. Multifactor ANOVA analyses were used to determine the dependence of the kinematic variables on (i) side (injured vs. uninjured, matched by subject in the control group), (ii) flexion angle measured at five-degree increments, and (iii) subject group (ACL-injured vs. control). Statistically significant anterior translation and external tibial rotation (screw home motion) accompanying knee extension were found. The ACL-D knees of the injured group exhibited significantly more anterior tibial positioning than the uninjured knees of these subjects (average difference over extension range=3.4+/-2.8 mm, p&lt;0.01 at all angles compared), as well as the matched knees of the control subjects. There was a significant effect of interaction between side and subject group on A/P tibial position. We did not find significant differences in external tibial rotation associated with ACL deficiency. The changes to active joint kinematics documented in this entirely noninvasive study may contribute to cartilage degradation in ACL-D knees, and encourage more extensive investigations using similar methodology in the future.","container-title":"Journal of Orthopaedic Research: Official Publication of the Orthopaedic Research Society","DOI":"10.1002/jor.20016","ISSN":"0736-0266","issue":"2","journalAbbreviation":"J Orthop Res","language":"eng","note":"PMID: 16435346","page":"132-140","source":"PubMed","title":"Altered knee kinematics in ACL-deficient non-copers: a comparison using dynamic MRI","title-short":"Altered knee kinematics in ACL-deficient non-copers","volume":"24","author":[{"family":"Barrance","given":"Peter J."},{"family":"Williams","given":"Glenn N."},{"family":"Snyder-Mackler","given":"Lynn"},{"family":"Buchanan","given":"Thomas S."}],"issued":{"date-parts":[["2006",2]]}}}],"schema":"https://github.com/citation-style-language/schema/raw/master/csl-citation.json"} </w:instrText>
       </w:r>
       <w:r>
         <w:rPr>
@@ -7418,25 +6100,32 @@
         </w:rPr>
         <w:fldChar w:fldCharType="end"/>
       </w:r>
-      <w:commentRangeStart w:id="38"/>
+      <w:commentRangeStart w:id="34"/>
       <w:r>
         <w:rPr>
           <w:rFonts w:ascii="Verdana" w:hAnsi="Verdana"/>
         </w:rPr>
         <w:t xml:space="preserve">. </w:t>
       </w:r>
-      <w:commentRangeEnd w:id="38"/>
+      <w:commentRangeEnd w:id="34"/>
       <w:r>
         <w:rPr>
           <w:rStyle w:val="CommentReference"/>
         </w:rPr>
-        <w:commentReference w:id="38"/>
-      </w:r>
-      <w:r>
-        <w:rPr>
-          <w:rFonts w:ascii="Verdana" w:hAnsi="Verdana"/>
-        </w:rPr>
-        <w:t xml:space="preserve">The method could also be extended to </w:t>
+        <w:commentReference w:id="34"/>
+      </w:r>
+      <w:r>
+        <w:rPr>
+          <w:rFonts w:ascii="Verdana" w:hAnsi="Verdana"/>
+        </w:rPr>
+        <w:t xml:space="preserve">The method could </w:t>
+      </w:r>
+      <w:r>
+        <w:rPr>
+          <w:rFonts w:ascii="Verdana" w:hAnsi="Verdana"/>
+        </w:rPr>
+        <w:lastRenderedPageBreak/>
+        <w:t xml:space="preserve">also be extended to </w:t>
       </w:r>
       <w:r>
         <w:rPr>
@@ -7490,7 +6179,7 @@
         <w:rPr>
           <w:rFonts w:ascii="Verdana" w:hAnsi="Verdana"/>
         </w:rPr>
-        <w:instrText xml:space="preserve"> ADDIN ZOTERO_ITEM CSL_CITATION {"citationID":"WtZdOoct","properties":{"formattedCitation":"[29]","plainCitation":"[29]","noteIndex":0},"citationItems":[{"id":346,"uris":["http://zotero.org/users/13606484/items/NDHXMRFT"],"itemData":{"id":346,"type":"article-journal","container-title":"Journal of Biomechanics","DOI":"10.1016/j.jbiomech.2004.07.021","ISSN":"00219290","issue":"8","journalAbbreviation":"Journal of Biomechanics","language":"en","license":"https://www.elsevier.com/tdm/userlicense/1.0/","page":"1643-1652","source":"DOI.org (Crossref)","title":"Magnetic resonance imaging for in vivo assessment of three-dimensional patellar tracking","volume":"38","author":[{"family":"Fellows","given":"R.A."},{"family":"Hill","given":"N.A."},{"family":"Gill","given":"H.S."},{"family":"MacIntyre","given":"N.J."},{"family":"Harrison","given":"M.M."},{"family":"Ellis","given":"R.E."},{"family":"Wilson","given":"D.R."}],"issued":{"date-parts":[["2005",8]]}}}],"schema":"https://github.com/citation-style-language/schema/raw/master/csl-citation.json"} </w:instrText>
+        <w:instrText xml:space="preserve"> ADDIN ZOTERO_ITEM CSL_CITATION {"citationID":"WtZdOoct","properties":{"formattedCitation":"[30]","plainCitation":"[30]","noteIndex":0},"citationItems":[{"id":362,"uris":["http://zotero.org/users/13606484/items/NDHXMRFT"],"itemData":{"id":362,"type":"article-journal","container-title":"Journal of Biomechanics","DOI":"10.1016/j.jbiomech.2004.07.021","ISSN":"00219290","issue":"8","journalAbbreviation":"Journal of Biomechanics","language":"en","license":"https://www.elsevier.com/tdm/userlicense/1.0/","page":"1643-1652","source":"DOI.org (Crossref)","title":"Magnetic resonance imaging for in vivo assessment of three-dimensional patellar tracking","volume":"38","author":[{"family":"Fellows","given":"R.A."},{"family":"Hill","given":"N.A."},{"family":"Gill","given":"H.S."},{"family":"MacIntyre","given":"N.J."},{"family":"Harrison","given":"M.M."},{"family":"Ellis","given":"R.E."},{"family":"Wilson","given":"D.R."}],"issued":{"date-parts":[["2005",8]]}}}],"schema":"https://github.com/citation-style-language/schema/raw/master/csl-citation.json"} </w:instrText>
       </w:r>
       <w:r>
         <w:rPr>
@@ -7502,7 +6191,7 @@
         <w:rPr>
           <w:rFonts w:ascii="Verdana" w:hAnsi="Verdana"/>
         </w:rPr>
-        <w:t>[29]</w:t>
+        <w:t>[30]</w:t>
       </w:r>
       <w:r>
         <w:rPr>
@@ -7544,7 +6233,7 @@
         <w:rPr>
           <w:rFonts w:ascii="Verdana" w:hAnsi="Verdana"/>
         </w:rPr>
-        <w:instrText xml:space="preserve"> ADDIN ZOTERO_ITEM CSL_CITATION {"citationID":"sQOAfsjy","properties":{"formattedCitation":"[30]","plainCitation":"[30]","noteIndex":0},"citationItems":[{"id":345,"uris":["http://zotero.org/users/13606484/items/9WGK2776"],"itemData":{"id":345,"type":"article-journal","abstract":"Recurrent patellar instability can result from osseous abnormalities, such as patella alta, a distance of &gt;20 mm between the tibial tubercle and the trochlear groove, and trochlear dysplasia, or it can result from soft-tissue abnormalities, such as a torn medial patellofemoral ligament or a weakened vastus medialis obliquus. Nonoperative treatment includes physical therapy, focusing on strengthening of the gluteal muscles and the vastus medialis obliquus, and patellar taping or bracing. Acute medial-sided repair may be indicated when there is an osteochondral fracture fragment or a retinacular injury. The recent literature does not support the use of an isolated lateral release for the treatment of patellar instability. A patient with recurrent instability, with or without trochlear dysplasia, who has a normal tibial tubercle-trochlear groove distance and a normal patellar height may be a candidate for a reconstruction of the medial patellofemoral ligament with autograft or allograft. Distal realignment procedures are used in patients who have an increased tibial tubercle-trochlear groove distance or patella alta. The degree of anteriorization, distalization, and/or medialization depends on associated arthrosis of the lateral patellar facet and the presence of patella alta. Associated medial or proximal patellar chondrosis is a contraindication to distal realignment because of the potential to overload tissues that have already undergone degeneration.","container-title":"The Journal of Bone and Joint Surgery. American Volume","DOI":"10.2106/JBJS.H.00211","ISSN":"1535-1386","issue":"12","journalAbbreviation":"J Bone Joint Surg Am","language":"eng","note":"PMID: 19047722","page":"2751-2762","source":"PubMed","title":"Patellar instability","volume":"90","author":[{"family":"Colvin","given":"Alexis Chiang"},{"family":"West","given":"Robin V."}],"issued":{"date-parts":[["2008",12]]}}}],"schema":"https://github.com/citation-style-language/schema/raw/master/csl-citation.json"} </w:instrText>
+        <w:instrText xml:space="preserve"> ADDIN ZOTERO_ITEM CSL_CITATION {"citationID":"sQOAfsjy","properties":{"formattedCitation":"[31]","plainCitation":"[31]","noteIndex":0},"citationItems":[{"id":364,"uris":["http://zotero.org/users/13606484/items/9WGK2776"],"itemData":{"id":364,"type":"article-journal","abstract":"Recurrent patellar instability can result from osseous abnormalities, such as patella alta, a distance of &gt;20 mm between the tibial tubercle and the trochlear groove, and trochlear dysplasia, or it can result from soft-tissue abnormalities, such as a torn medial patellofemoral ligament or a weakened vastus medialis obliquus. Nonoperative treatment includes physical therapy, focusing on strengthening of the gluteal muscles and the vastus medialis obliquus, and patellar taping or bracing. Acute medial-sided repair may be indicated when there is an osteochondral fracture fragment or a retinacular injury. The recent literature does not support the use of an isolated lateral release for the treatment of patellar instability. A patient with recurrent instability, with or without trochlear dysplasia, who has a normal tibial tubercle-trochlear groove distance and a normal patellar height may be a candidate for a reconstruction of the medial patellofemoral ligament with autograft or allograft. Distal realignment procedures are used in patients who have an increased tibial tubercle-trochlear groove distance or patella alta. The degree of anteriorization, distalization, and/or medialization depends on associated arthrosis of the lateral patellar facet and the presence of patella alta. Associated medial or proximal patellar chondrosis is a contraindication to distal realignment because of the potential to overload tissues that have already undergone degeneration.","container-title":"The Journal of Bone and Joint Surgery. American Volume","DOI":"10.2106/JBJS.H.00211","ISSN":"1535-1386","issue":"12","journalAbbreviation":"J Bone Joint Surg Am","language":"eng","note":"PMID: 19047722","page":"2751-2762","source":"PubMed","title":"Patellar instability","volume":"90","author":[{"family":"Colvin","given":"Alexis Chiang"},{"family":"West","given":"Robin V."}],"issued":{"date-parts":[["2008",12]]}}}],"schema":"https://github.com/citation-style-language/schema/raw/master/csl-citation.json"} </w:instrText>
       </w:r>
       <w:r>
         <w:rPr>
@@ -7556,7 +6245,7 @@
         <w:rPr>
           <w:rFonts w:ascii="Verdana" w:hAnsi="Verdana"/>
         </w:rPr>
-        <w:t>[30]</w:t>
+        <w:t>[31]</w:t>
       </w:r>
       <w:r>
         <w:rPr>
@@ -7585,19 +6274,19 @@
         </w:rPr>
         <w:t xml:space="preserve">Future work should focus on extending this method to 3D analysis, which would allow for a more comprehensive assessment of knee joint kinematics. </w:t>
       </w:r>
-      <w:commentRangeStart w:id="39"/>
+      <w:commentRangeStart w:id="35"/>
       <w:r>
         <w:rPr>
           <w:rFonts w:ascii="Verdana" w:hAnsi="Verdana"/>
         </w:rPr>
         <w:t xml:space="preserve">This could involve adapting the segmentation algorithm to work with multi-planar dynamic MRI acquisitions </w:t>
       </w:r>
-      <w:commentRangeEnd w:id="39"/>
+      <w:commentRangeEnd w:id="35"/>
       <w:r>
         <w:rPr>
           <w:rStyle w:val="CommentReference"/>
         </w:rPr>
-        <w:commentReference w:id="39"/>
+        <w:commentReference w:id="35"/>
       </w:r>
       <w:r>
         <w:rPr>
@@ -7605,7 +6294,7 @@
         </w:rPr>
         <w:t xml:space="preserve">or exploring ways to infer 3D motion from 2D projections. </w:t>
       </w:r>
-      <w:commentRangeStart w:id="40"/>
+      <w:commentRangeStart w:id="36"/>
       <w:r>
         <w:rPr>
           <w:rFonts w:ascii="Verdana" w:hAnsi="Verdana"/>
@@ -7613,13 +6302,13 @@
         </w:rPr>
         <w:t>Improvements in subject positioning and fixation within the knee loading device could help minimize unintended out-of-plane motions, particularly tibial internal-external rotation.</w:t>
       </w:r>
-      <w:commentRangeEnd w:id="40"/>
+      <w:commentRangeEnd w:id="36"/>
       <w:r>
         <w:rPr>
           <w:rStyle w:val="CommentReference"/>
           <w:strike/>
         </w:rPr>
-        <w:commentReference w:id="40"/>
+        <w:commentReference w:id="36"/>
       </w:r>
     </w:p>
     <w:p>
@@ -7663,19 +6352,19 @@
         </w:rPr>
         <w:t xml:space="preserve">This study presents a novel semi-automated approach for analyzing tibiofemoral kinematics using dynamic MRI, offering a balance of efficiency and accuracy in </w:t>
       </w:r>
-      <w:commentRangeStart w:id="41"/>
+      <w:commentRangeStart w:id="37"/>
       <w:r>
         <w:rPr>
           <w:rFonts w:ascii="Verdana" w:hAnsi="Verdana"/>
         </w:rPr>
         <w:t xml:space="preserve">knee motion </w:t>
       </w:r>
-      <w:commentRangeEnd w:id="41"/>
+      <w:commentRangeEnd w:id="37"/>
       <w:r>
         <w:rPr>
           <w:rStyle w:val="CommentReference"/>
         </w:rPr>
-        <w:commentReference w:id="41"/>
+        <w:commentReference w:id="37"/>
       </w:r>
       <w:r>
         <w:rPr>
@@ -7701,19 +6390,19 @@
         </w:rPr>
         <w:t xml:space="preserve">method provides </w:t>
       </w:r>
-      <w:commentRangeStart w:id="42"/>
+      <w:commentRangeStart w:id="38"/>
       <w:r>
         <w:rPr>
           <w:rFonts w:ascii="Verdana" w:hAnsi="Verdana"/>
         </w:rPr>
         <w:t xml:space="preserve">consistent and smooth kinematic measurements </w:t>
       </w:r>
-      <w:commentRangeEnd w:id="42"/>
+      <w:commentRangeEnd w:id="38"/>
       <w:r>
         <w:rPr>
           <w:rStyle w:val="CommentReference"/>
         </w:rPr>
-        <w:commentReference w:id="42"/>
+        <w:commentReference w:id="38"/>
       </w:r>
       <w:r>
         <w:rPr>
@@ -7730,13 +6419,13 @@
           <w:rFonts w:ascii="Verdana" w:hAnsi="Verdana"/>
         </w:rPr>
       </w:pPr>
-      <w:commentRangeStart w:id="43"/>
-      <w:commentRangeEnd w:id="43"/>
+      <w:commentRangeStart w:id="39"/>
+      <w:commentRangeEnd w:id="39"/>
       <w:r>
         <w:rPr>
           <w:rStyle w:val="CommentReference"/>
         </w:rPr>
-        <w:commentReference w:id="43"/>
+        <w:commentReference w:id="39"/>
       </w:r>
       <w:r>
         <w:rPr>
@@ -7750,19 +6439,19 @@
         </w:rPr>
         <w:t xml:space="preserve"> proposed approach shows significant promise for both research and clinical applications in knee biomechanics</w:t>
       </w:r>
-      <w:commentRangeStart w:id="44"/>
+      <w:commentRangeStart w:id="40"/>
       <w:r>
         <w:rPr>
           <w:rFonts w:ascii="Verdana" w:hAnsi="Verdana"/>
         </w:rPr>
         <w:t>. The integration with a custom MRI-compatible knee loading device further enhances its potential for studying load-dependent changes in knee kinematics.</w:t>
       </w:r>
-      <w:commentRangeEnd w:id="44"/>
+      <w:commentRangeEnd w:id="40"/>
       <w:r>
         <w:rPr>
           <w:rStyle w:val="CommentReference"/>
         </w:rPr>
-        <w:commentReference w:id="44"/>
+        <w:commentReference w:id="40"/>
       </w:r>
     </w:p>
     <w:p>
@@ -7808,7 +6497,30 @@
       </w:r>
       <w:r>
         <w:tab/>
-        <w:t>Postolka B, Taylor WR, Dätwyler K, Heller MO, List R, Schütz P. Interpretation of natural tibio-femoral kinematics critically depends upon the kinematic analysis approach: A survey and comparison of methodologies. Journal of Biomechanics 2022; 144 :111306. https://doi.org/10.1016/j.jbiomech.2022.111306</w:t>
+      </w:r>
+      <w:proofErr w:type="spellStart"/>
+      <w:r>
+        <w:t>Postolka</w:t>
+      </w:r>
+      <w:proofErr w:type="spellEnd"/>
+      <w:r>
+        <w:t xml:space="preserve"> B, Taylor WR, </w:t>
+      </w:r>
+      <w:proofErr w:type="spellStart"/>
+      <w:r>
+        <w:t>Dätwyler</w:t>
+      </w:r>
+      <w:proofErr w:type="spellEnd"/>
+      <w:r>
+        <w:t xml:space="preserve"> K, Heller MO, List R, Schütz P. Interpretation of natural </w:t>
+      </w:r>
+      <w:proofErr w:type="spellStart"/>
+      <w:r>
+        <w:t>tibio</w:t>
+      </w:r>
+      <w:proofErr w:type="spellEnd"/>
+      <w:r>
+        <w:t>-femoral kinematics critically depends upon the kinematic analysis approach: A survey and comparison of methodologies. Journal of Biomechanics 2022; 144 :111306. https://doi.org/10.1016/j.jbiomech.2022.111306</w:t>
       </w:r>
     </w:p>
     <w:p>
@@ -7820,7 +6532,15 @@
       </w:r>
       <w:r>
         <w:tab/>
-        <w:t>Kaufman KR, Hughes C, Morrey BF, Morrey M, An KN. Gait characteristics of patients with knee osteoarthritis. Journal of Biomechanics 2001; 34 :907–15. https://doi.org/10.1016/S0021-9290(01)00036-7</w:t>
+        <w:t xml:space="preserve">Kaufman KR, Hughes C, Morrey BF, Morrey M, An </w:t>
+      </w:r>
+      <w:proofErr w:type="gramStart"/>
+      <w:r>
+        <w:t>KN. Gait characteristics of patients</w:t>
+      </w:r>
+      <w:proofErr w:type="gramEnd"/>
+      <w:r>
+        <w:t xml:space="preserve"> with knee osteoarthritis. Journal of Biomechanics 2001; 34 :907–15. https://doi.org/10.1016/S0021-9290(01)00036-7</w:t>
       </w:r>
     </w:p>
     <w:p>
@@ -7832,7 +6552,22 @@
       </w:r>
       <w:r>
         <w:tab/>
-        <w:t>Astephen JL, Deluzio KJ, Caldwell GE, Dunbar MJ. Biomechanical changes at the hip, knee, and ankle joints during gait are associated with knee osteoarthritis severity. Journal Orthopaedic Research 2008; 26 :332–41. https://doi.org/10.1002/jor.20496</w:t>
+      </w:r>
+      <w:proofErr w:type="spellStart"/>
+      <w:r>
+        <w:t>Astephen</w:t>
+      </w:r>
+      <w:proofErr w:type="spellEnd"/>
+      <w:r>
+        <w:t xml:space="preserve"> JL, Deluzio KJ, Caldwell GE, Dunbar MJ. Biomechanical changes at the hip, knee, and ankle joints during gait are associated with knee osteoarthritis severity. Journal </w:t>
+      </w:r>
+      <w:proofErr w:type="spellStart"/>
+      <w:r>
+        <w:t>Orthopaedic</w:t>
+      </w:r>
+      <w:proofErr w:type="spellEnd"/>
+      <w:r>
+        <w:t xml:space="preserve"> Research 2008; 26 :332–41. https://doi.org/10.1002/jor.20496</w:t>
       </w:r>
     </w:p>
     <w:p>
@@ -7840,6 +6575,7 @@
         <w:pStyle w:val="Bibliography"/>
       </w:pPr>
       <w:r>
+        <w:lastRenderedPageBreak/>
         <w:t xml:space="preserve">4. </w:t>
       </w:r>
       <w:r>
@@ -7856,7 +6592,15 @@
       </w:r>
       <w:r>
         <w:tab/>
-        <w:t>Georgoulis AD, Papadonikolakis A, Papageorgiou CD, Mitsou A, Stergiou N. Three-Dimensional Tibiofemoral Kinematics of the Anterior Cruciate Ligament-Deficient and Reconstructed Knee during Walking. Am J Sports Med 2003; 31 :75–9. https://doi.org/10.1177/03635465030310012401</w:t>
+        <w:t xml:space="preserve">Georgoulis AD, </w:t>
+      </w:r>
+      <w:proofErr w:type="spellStart"/>
+      <w:r>
+        <w:t>Papadonikolakis</w:t>
+      </w:r>
+      <w:proofErr w:type="spellEnd"/>
+      <w:r>
+        <w:t xml:space="preserve"> A, Papageorgiou CD, Mitsou A, Stergiou N. Three-Dimensional Tibiofemoral Kinematics of the Anterior Cruciate Ligament-Deficient and Reconstructed Knee during Walking. Am J Sports Med 2003; 31 :75–9. https://doi.org/10.1177/03635465030310012401</w:t>
       </w:r>
     </w:p>
     <w:p>
@@ -7868,7 +6612,22 @@
       </w:r>
       <w:r>
         <w:tab/>
-        <w:t>Barrance PJ, Williams GN, Snyder-Mackler L, Buchanan TS. Altered knee kinematics in ACL-deficient non-copers: a comparison using dynamic MRI. J Orthop Res 2006; 24 :132–40. https://doi.org/10.1002/jor.20016</w:t>
+      </w:r>
+      <w:proofErr w:type="spellStart"/>
+      <w:r>
+        <w:t>Barrance</w:t>
+      </w:r>
+      <w:proofErr w:type="spellEnd"/>
+      <w:r>
+        <w:t xml:space="preserve"> PJ, Williams GN, Snyder-Mackler L, Buchanan TS. Altered knee kinematics in ACL-deficient non-copers: a comparison using dynamic MRI. J </w:t>
+      </w:r>
+      <w:proofErr w:type="spellStart"/>
+      <w:r>
+        <w:t>Orthop</w:t>
+      </w:r>
+      <w:proofErr w:type="spellEnd"/>
+      <w:r>
+        <w:t xml:space="preserve"> Res 2006; 24 :132–40. https://doi.org/10.1002/jor.20016</w:t>
       </w:r>
     </w:p>
     <w:p>
@@ -7880,7 +6639,31 @@
       </w:r>
       <w:r>
         <w:tab/>
-        <w:t>Markolf KL, Burchfield DM, Shapiro MM, Shepard MF, Finerman GAM, Slauterbeck JL. Combined knee loading states that generate high anterior cruciate ligament forces. Journal Orthopaedic Research 1995; 13 :930–5. https://doi.org/10.1002/jor.1100130618</w:t>
+        <w:t xml:space="preserve">Markolf KL, Burchfield DM, Shapiro MM, Shepard MF, </w:t>
+      </w:r>
+      <w:proofErr w:type="spellStart"/>
+      <w:r>
+        <w:t>Finerman</w:t>
+      </w:r>
+      <w:proofErr w:type="spellEnd"/>
+      <w:r>
+        <w:t xml:space="preserve"> GAM, </w:t>
+      </w:r>
+      <w:proofErr w:type="spellStart"/>
+      <w:r>
+        <w:t>Slauterbeck</w:t>
+      </w:r>
+      <w:proofErr w:type="spellEnd"/>
+      <w:r>
+        <w:t xml:space="preserve"> JL. Combined knee loading states that generate high anterior cruciate ligament forces. Journal </w:t>
+      </w:r>
+      <w:proofErr w:type="spellStart"/>
+      <w:r>
+        <w:t>Orthopaedic</w:t>
+      </w:r>
+      <w:proofErr w:type="spellEnd"/>
+      <w:r>
+        <w:t xml:space="preserve"> Research 1995; 13 :930–5. https://doi.org/10.1002/jor.1100130618</w:t>
       </w:r>
     </w:p>
     <w:p>
@@ -7904,7 +6687,31 @@
       </w:r>
       <w:r>
         <w:tab/>
-        <w:t>Andriacchi TP, Mündermann A. The role of ambulatory mechanics in the initiation and progression of knee osteoarthritis. Curr Opin Rheumatol 2006; 18 :514–8. https://doi.org/10.1097/01.bor.0000240365.16842.4e</w:t>
+        <w:t xml:space="preserve">Andriacchi TP, </w:t>
+      </w:r>
+      <w:proofErr w:type="spellStart"/>
+      <w:r>
+        <w:t>Mündermann</w:t>
+      </w:r>
+      <w:proofErr w:type="spellEnd"/>
+      <w:r>
+        <w:t xml:space="preserve"> A. The role of ambulatory mechanics in the initiation and progression of knee osteoarthritis. Curr </w:t>
+      </w:r>
+      <w:proofErr w:type="spellStart"/>
+      <w:r>
+        <w:t>Opin</w:t>
+      </w:r>
+      <w:proofErr w:type="spellEnd"/>
+      <w:r>
+        <w:t xml:space="preserve"> </w:t>
+      </w:r>
+      <w:proofErr w:type="spellStart"/>
+      <w:r>
+        <w:t>Rheumatol</w:t>
+      </w:r>
+      <w:proofErr w:type="spellEnd"/>
+      <w:r>
+        <w:t xml:space="preserve"> 2006; 18 :514–8. https://doi.org/10.1097/01.bor.0000240365.16842.4e</w:t>
       </w:r>
     </w:p>
     <w:p>
@@ -7916,7 +6723,23 @@
       </w:r>
       <w:r>
         <w:tab/>
-        <w:t>Conconi M, De Carli F, Berni M, Sancisi N, Parenti-Castelli V, Monetti G. In-Vivo Quantification of Knee Deep-Flexion in Physiological Loading Condition trough Dynamic MRI. Applied Sciences 2023; 13 :629. https://doi.org/10.3390/app13010629</w:t>
+        <w:t xml:space="preserve">Conconi M, De Carli F, Berni M, </w:t>
+      </w:r>
+      <w:proofErr w:type="spellStart"/>
+      <w:r>
+        <w:t>Sancisi</w:t>
+      </w:r>
+      <w:proofErr w:type="spellEnd"/>
+      <w:r>
+        <w:t xml:space="preserve"> N, Parenti-Castelli V, Monetti G. In-Vivo Quantification of Knee Deep-Flexion in Physiological Loading Condition </w:t>
+      </w:r>
+      <w:proofErr w:type="gramStart"/>
+      <w:r>
+        <w:t>trough</w:t>
+      </w:r>
+      <w:proofErr w:type="gramEnd"/>
+      <w:r>
+        <w:t xml:space="preserve"> Dynamic MRI. Applied Sciences 2023; 13 :629. https://doi.org/10.3390/app13010629</w:t>
       </w:r>
     </w:p>
     <w:p>
@@ -7928,7 +6751,31 @@
       </w:r>
       <w:r>
         <w:tab/>
-        <w:t>Draper CE, Besier TF, Santos JM, Jennings F, Fredericson M, Gold GE, et al. Using real-time MRI to quantify altered joint kinematics in subjects with patellofemoral pain and to evaluate the effects of a patellar brace or sleeve on joint motion. J Orthop Res 2009; 27 :571–7. https://doi.org/10.1002/jor.20790</w:t>
+        <w:t xml:space="preserve">Draper CE, </w:t>
+      </w:r>
+      <w:proofErr w:type="spellStart"/>
+      <w:r>
+        <w:t>Besier</w:t>
+      </w:r>
+      <w:proofErr w:type="spellEnd"/>
+      <w:r>
+        <w:t xml:space="preserve"> TF, Santos JM, Jennings F, </w:t>
+      </w:r>
+      <w:proofErr w:type="spellStart"/>
+      <w:r>
+        <w:t>Fredericson</w:t>
+      </w:r>
+      <w:proofErr w:type="spellEnd"/>
+      <w:r>
+        <w:t xml:space="preserve"> M, Gold GE, et al. Using real-time MRI to quantify altered joint kinematics in subjects with patellofemoral pain and to evaluate the effects of a patellar brace or sleeve on joint motion. J </w:t>
+      </w:r>
+      <w:proofErr w:type="spellStart"/>
+      <w:r>
+        <w:t>Orthop</w:t>
+      </w:r>
+      <w:proofErr w:type="spellEnd"/>
+      <w:r>
+        <w:t xml:space="preserve"> Res 2009; 27 :571–7. https://doi.org/10.1002/jor.20790</w:t>
       </w:r>
     </w:p>
     <w:p>
@@ -7943,7 +6790,15 @@
       </w:r>
       <w:r>
         <w:tab/>
-        <w:t xml:space="preserve">Kaiser JM, Vignos MF, Kijowski R, Baer G, Thelen DG. Effect of Loading on In Vivo Tibiofemoral and Patellofemoral Kinematics of Healthy and ACL-Reconstructed Knees. </w:t>
+        <w:t xml:space="preserve">Kaiser JM, </w:t>
+      </w:r>
+      <w:proofErr w:type="spellStart"/>
+      <w:r>
+        <w:t>Vignos</w:t>
+      </w:r>
+      <w:proofErr w:type="spellEnd"/>
+      <w:r>
+        <w:t xml:space="preserve"> MF, Kijowski R, Baer G, Thelen DG. Effect of Loading on In Vivo Tibiofemoral and Patellofemoral Kinematics of Healthy and ACL-Reconstructed Knees. </w:t>
       </w:r>
       <w:r>
         <w:rPr>
@@ -7960,7 +6815,6 @@
         <w:rPr>
           <w:lang w:val="de-DE"/>
         </w:rPr>
-        <w:lastRenderedPageBreak/>
         <w:t xml:space="preserve">13. </w:t>
       </w:r>
       <w:r>
@@ -8015,6 +6869,7 @@
         <w:rPr>
           <w:lang w:val="de-DE"/>
         </w:rPr>
+        <w:lastRenderedPageBreak/>
         <w:t xml:space="preserve">16. </w:t>
       </w:r>
       <w:r>
@@ -8049,7 +6904,15 @@
       </w:r>
       <w:r>
         <w:tab/>
-        <w:t>Brisson NM, Krämer M, Krahl LAN, Schill A, Duda GN, Reichenbach JR. A novel multipurpose device for guided knee motion and loading during dynamic magnetic resonance imaging. Zeitschrift für Medizinische Physik 2022; 32 :500–13. https://doi.org/10.1016/j.zemedi.2021.12.002</w:t>
+        <w:t xml:space="preserve">Brisson NM, Krämer M, Krahl LAN, Schill A, Duda GN, Reichenbach JR. A novel multipurpose device for guided knee motion and loading during dynamic magnetic resonance imaging. Zeitschrift für </w:t>
+      </w:r>
+      <w:proofErr w:type="spellStart"/>
+      <w:r>
+        <w:t>Medizinische</w:t>
+      </w:r>
+      <w:proofErr w:type="spellEnd"/>
+      <w:r>
+        <w:t xml:space="preserve"> Physik 2022; 32 :500–13. https://doi.org/10.1016/j.zemedi.2021.12.002</w:t>
       </w:r>
     </w:p>
     <w:p>
@@ -8064,7 +6927,23 @@
       </w:r>
       <w:r>
         <w:tab/>
-        <w:t xml:space="preserve">Winkelmann S, Schaeffter T, Koehler T, Eggers H, Doessel O. An Optimal Radial Profile Order Based on the Golden Ratio for Time-Resolved MRI. </w:t>
+        <w:t xml:space="preserve">Winkelmann S, </w:t>
+      </w:r>
+      <w:proofErr w:type="spellStart"/>
+      <w:r>
+        <w:t>Schaeffter</w:t>
+      </w:r>
+      <w:proofErr w:type="spellEnd"/>
+      <w:r>
+        <w:t xml:space="preserve"> T, Koehler T, Eggers H, </w:t>
+      </w:r>
+      <w:proofErr w:type="spellStart"/>
+      <w:r>
+        <w:t>Doessel</w:t>
+      </w:r>
+      <w:proofErr w:type="spellEnd"/>
+      <w:r>
+        <w:t xml:space="preserve"> O. An Optimal Radial Profile Order Based on the Golden Ratio for Time-Resolved MRI. </w:t>
       </w:r>
       <w:r>
         <w:rPr>
@@ -8130,7 +7009,14 @@
       </w:r>
       <w:r>
         <w:tab/>
-        <w:t>Aleksiev M, Krämer M, Brisson NM, Maggioni MB, Duda GN, Reichenbach JR. High-resolution CINE imaging of active guided knee motion using continuously acquired golden-angle radial MRI and rotary sensor information. Magnetic Resonance Imaging 2022; 92 :161–8. https://doi.org/10.1016/j.mri.2022.06.015</w:t>
+      </w:r>
+      <w:proofErr w:type="spellStart"/>
+      <w:r>
+        <w:t>Aleksiev</w:t>
+      </w:r>
+      <w:proofErr w:type="spellEnd"/>
+      <w:r>
+        <w:t xml:space="preserve"> M, Krämer M, Brisson NM, Maggioni MB, Duda GN, Reichenbach JR. High-resolution CINE imaging of active guided knee motion using continuously acquired golden-angle radial MRI and rotary sensor information. Magnetic Resonance Imaging 2022; 92 :161–8. https://doi.org/10.1016/j.mri.2022.06.015</w:t>
       </w:r>
     </w:p>
     <w:p>
@@ -8154,7 +7040,15 @@
       </w:r>
       <w:r>
         <w:tab/>
-        <w:t>Canny J. A Computational Approach to Edge Detection. IEEE Trans Pattern Anal Mach Intell 1986; PAMI-8 :679–98. https://doi.org/10.1109/TPAMI.1986.4767851</w:t>
+        <w:t xml:space="preserve">Canny J. A Computational Approach to Edge Detection. IEEE Trans Pattern Anal Mach </w:t>
+      </w:r>
+      <w:proofErr w:type="spellStart"/>
+      <w:r>
+        <w:t>Intell</w:t>
+      </w:r>
+      <w:proofErr w:type="spellEnd"/>
+      <w:r>
+        <w:t xml:space="preserve"> 1986; PAMI-8 :679–98. https://doi.org/10.1109/TPAMI.1986.4767851</w:t>
       </w:r>
     </w:p>
     <w:p>
@@ -8169,7 +7063,14 @@
       </w:r>
       <w:r>
         <w:tab/>
-        <w:t xml:space="preserve">Dillencourt MB, Samet H, Tamminen M. A general approach to connected-component labeling for arbitrary image representations. </w:t>
+      </w:r>
+      <w:proofErr w:type="spellStart"/>
+      <w:r>
+        <w:t>Dillencourt</w:t>
+      </w:r>
+      <w:proofErr w:type="spellEnd"/>
+      <w:r>
+        <w:t xml:space="preserve"> MB, Samet H, Tamminen M. A general approach to connected-component labeling for arbitrary image representations. </w:t>
       </w:r>
       <w:r>
         <w:rPr>
@@ -8196,7 +7097,15 @@
         <w:t xml:space="preserve">Hinneburg A, Aggarwal CC, Keim DA. </w:t>
       </w:r>
       <w:r>
-        <w:t>What is the nearest neighbor in high dimensional spaces? Proc of the 26th Internat Conference on Very Large Databases, Cairo, Egypt, 2000 2000; :506–15</w:t>
+        <w:t xml:space="preserve">What is the nearest neighbor in high dimensional spaces? Proc of the 26th </w:t>
+      </w:r>
+      <w:proofErr w:type="spellStart"/>
+      <w:r>
+        <w:t>Internat</w:t>
+      </w:r>
+      <w:proofErr w:type="spellEnd"/>
+      <w:r>
+        <w:t xml:space="preserve"> Conference on Very Large Databases, Cairo, Egypt, 2000 2000; :506–15</w:t>
       </w:r>
     </w:p>
     <w:p>
@@ -8204,12 +7113,112 @@
         <w:pStyle w:val="Bibliography"/>
       </w:pPr>
       <w:r>
+        <w:t xml:space="preserve">26. </w:t>
+      </w:r>
+      <w:r>
+        <w:tab/>
+        <w:t xml:space="preserve">De Boor C. </w:t>
+      </w:r>
+      <w:proofErr w:type="gramStart"/>
+      <w:r>
+        <w:t>A</w:t>
+      </w:r>
+      <w:proofErr w:type="gramEnd"/>
+      <w:r>
+        <w:t xml:space="preserve"> Practical Guide to Splines. 1978; 27. https://doi.org/10.1007/978-1-4612-6333-3</w:t>
+      </w:r>
+    </w:p>
+    <w:p>
+      <w:pPr>
+        <w:pStyle w:val="Bibliography"/>
+      </w:pPr>
+      <w:r>
+        <w:t xml:space="preserve">27. </w:t>
+      </w:r>
+      <w:r>
+        <w:tab/>
+        <w:t>Nelder JA, Mead R. A Simplex Method for Function Minimization. The Computer Journal 1965; 7 :308–13. https://doi.org/10.1093/comjnl/7.4.308</w:t>
+      </w:r>
+    </w:p>
+    <w:p>
+      <w:pPr>
+        <w:pStyle w:val="Bibliography"/>
+      </w:pPr>
+      <w:r>
+        <w:t xml:space="preserve">28. </w:t>
+      </w:r>
+      <w:r>
+        <w:tab/>
+      </w:r>
+      <w:proofErr w:type="spellStart"/>
+      <w:r>
+        <w:t>Sofroniew</w:t>
+      </w:r>
+      <w:proofErr w:type="spellEnd"/>
+      <w:r>
+        <w:t xml:space="preserve"> N, Lambert T, Evans K, Nunez-Iglesias J, </w:t>
+      </w:r>
+      <w:proofErr w:type="spellStart"/>
+      <w:r>
+        <w:t>Bokota</w:t>
+      </w:r>
+      <w:proofErr w:type="spellEnd"/>
+      <w:r>
+        <w:t xml:space="preserve"> G, Winston P, et al. </w:t>
+      </w:r>
+      <w:proofErr w:type="spellStart"/>
+      <w:r>
+        <w:t>napari</w:t>
+      </w:r>
+      <w:proofErr w:type="spellEnd"/>
+      <w:r>
+        <w:t>: a multi-dimensional image viewer for Python. 2022; https://doi.org/10.5281/ZENODO.6598542</w:t>
+      </w:r>
+    </w:p>
+    <w:p>
+      <w:pPr>
+        <w:pStyle w:val="Bibliography"/>
+      </w:pPr>
+      <w:r>
+        <w:t xml:space="preserve">29. </w:t>
+      </w:r>
+      <w:r>
+        <w:tab/>
+        <w:t>Jolliffe IT. Principal component analysis. 2. ed., [</w:t>
+      </w:r>
+      <w:proofErr w:type="spellStart"/>
+      <w:r>
+        <w:t>Nachdr</w:t>
+      </w:r>
+      <w:proofErr w:type="spellEnd"/>
+      <w:r>
+        <w:t xml:space="preserve">.]. </w:t>
+      </w:r>
+      <w:proofErr w:type="gramStart"/>
+      <w:r>
+        <w:t>2004;</w:t>
+      </w:r>
+      <w:proofErr w:type="gramEnd"/>
+    </w:p>
+    <w:p>
+      <w:pPr>
+        <w:pStyle w:val="Bibliography"/>
+      </w:pPr>
+      <w:r>
         <w:lastRenderedPageBreak/>
-        <w:t xml:space="preserve">26. </w:t>
+        <w:t xml:space="preserve">30. </w:t>
       </w:r>
       <w:r>
         <w:tab/>
-        <w:t>De Boor C. A Practical Guide to Splines. 1978; 27. https://doi.org/10.1007/978-1-4612-6333-3</w:t>
+        <w:t xml:space="preserve">Fellows RA, Hill NA, Gill HS, </w:t>
+      </w:r>
+      <w:proofErr w:type="spellStart"/>
+      <w:r>
+        <w:t>MacIntyre</w:t>
+      </w:r>
+      <w:proofErr w:type="spellEnd"/>
+      <w:r>
+        <w:t xml:space="preserve"> NJ, Harrison MM, Ellis RE, et al. Magnetic resonance imaging for in vivo assessment of three-dimensional patellar tracking. Journal of Biomechanics 2005; 38 :1643–52. https://doi.org/10.1016/j.jbiomech.2004.07.021</w:t>
       </w:r>
     </w:p>
     <w:p>
@@ -8217,43 +7226,7 @@
         <w:pStyle w:val="Bibliography"/>
       </w:pPr>
       <w:r>
-        <w:t xml:space="preserve">27. </w:t>
-      </w:r>
-      <w:r>
-        <w:tab/>
-        <w:t>Sofroniew N, Lambert T, Evans K, Nunez-Iglesias J, Bokota G, Winston P, et al. napari: a multi-dimensional image viewer for Python. 2022; https://doi.org/10.5281/ZENODO.6598542</w:t>
-      </w:r>
-    </w:p>
-    <w:p>
-      <w:pPr>
-        <w:pStyle w:val="Bibliography"/>
-      </w:pPr>
-      <w:r>
-        <w:t xml:space="preserve">28. </w:t>
-      </w:r>
-      <w:r>
-        <w:tab/>
-        <w:t>Jolliffe IT. Principal component analysis. 2. ed., [Nachdr.]. 2004;</w:t>
-      </w:r>
-    </w:p>
-    <w:p>
-      <w:pPr>
-        <w:pStyle w:val="Bibliography"/>
-      </w:pPr>
-      <w:r>
-        <w:t xml:space="preserve">29. </w:t>
-      </w:r>
-      <w:r>
-        <w:tab/>
-        <w:t>Fellows RA, Hill NA, Gill HS, MacIntyre NJ, Harrison MM, Ellis RE, et al. Magnetic resonance imaging for in vivo assessment of three-dimensional patellar tracking. Journal of Biomechanics 2005; 38 :1643–52. https://doi.org/10.1016/j.jbiomech.2004.07.021</w:t>
-      </w:r>
-    </w:p>
-    <w:p>
-      <w:pPr>
-        <w:pStyle w:val="Bibliography"/>
-      </w:pPr>
-      <w:r>
-        <w:t xml:space="preserve">30. </w:t>
+        <w:t xml:space="preserve">31. </w:t>
       </w:r>
       <w:r>
         <w:tab/>
@@ -8587,7 +7560,7 @@
       </w:r>
     </w:p>
   </w:comment>
-  <w:comment w:id="20" w:author="Brisson, Nicholas" w:date="2024-10-02T16:12:00Z" w:initials="BN">
+  <w:comment w:id="20" w:author="Brisson, Nicholas" w:date="2024-10-02T16:45:00Z" w:initials="BN">
     <w:p>
       <w:pPr>
         <w:pStyle w:val="CommentText"/>
@@ -8599,11 +7572,11 @@
         <w:annotationRef/>
       </w:r>
       <w:r>
-        <w:t>This symbol is not in the formula above…</w:t>
+        <w:t>Word - differences?</w:t>
       </w:r>
     </w:p>
   </w:comment>
-  <w:comment w:id="21" w:author="Brisson, Nicholas" w:date="2024-10-02T16:14:00Z" w:initials="BN">
+  <w:comment w:id="21" w:author="Brisson, Nicholas" w:date="2024-10-02T16:50:00Z" w:initials="BN">
     <w:p>
       <w:pPr>
         <w:pStyle w:val="CommentText"/>
@@ -8615,7 +7588,7 @@
         <w:annotationRef/>
       </w:r>
       <w:r>
-        <w:t>This symbol is not in the formula above or below…</w:t>
+        <w:t xml:space="preserve">I find the whole Results section a bit odd. It’s essentially a copy-paste of the Figure Captions. I don’t think that should be the case. Instead, the main Results text should describe the main findings and not directly explain/makes reference to different aspects of the figures (that’s what the captions are for…) </w:t>
       </w:r>
     </w:p>
     <w:p>
@@ -8623,8 +7596,29 @@
         <w:pStyle w:val="CommentText"/>
       </w:pPr>
     </w:p>
+    <w:p>
+      <w:pPr>
+        <w:pStyle w:val="CommentText"/>
+      </w:pPr>
+      <w:r>
+        <w:t xml:space="preserve">Currently, the main text reads as figure captions rather than main text. Suggest re-writing to provide the main results of the algorithm, which is then complemented by the figure. </w:t>
+      </w:r>
+    </w:p>
+    <w:p>
+      <w:pPr>
+        <w:pStyle w:val="CommentText"/>
+      </w:pPr>
+    </w:p>
+    <w:p>
+      <w:pPr>
+        <w:pStyle w:val="CommentText"/>
+      </w:pPr>
+      <w:r>
+        <w:t>I’ll have a closer look at the next version :)</w:t>
+      </w:r>
+    </w:p>
   </w:comment>
-  <w:comment w:id="22" w:author="Brisson, Nicholas" w:date="2024-10-02T16:15:00Z" w:initials="BN">
+  <w:comment w:id="22" w:author="Brisson, Nicholas" w:date="2024-10-03T15:04:00Z" w:initials="BN">
     <w:p>
       <w:pPr>
         <w:pStyle w:val="CommentText"/>
@@ -8636,11 +7630,11 @@
         <w:annotationRef/>
       </w:r>
       <w:r>
-        <w:t xml:space="preserve">This is oddly written. A cost function that minimizes WHAT? write and actual word there instead of putting a whole formula. </w:t>
+        <w:t>I don’t understand this results. What does the rate of change of angle actually tell us about the semiauto vs manual segmentation outcomes??</w:t>
       </w:r>
     </w:p>
   </w:comment>
-  <w:comment w:id="23" w:author="Brisson, Nicholas" w:date="2024-10-02T16:22:00Z" w:initials="BN">
+  <w:comment w:id="23" w:author="Brisson, Nicholas" w:date="2024-10-03T15:08:00Z" w:initials="BN">
     <w:p>
       <w:pPr>
         <w:pStyle w:val="CommentText"/>
@@ -8652,11 +7646,11 @@
         <w:annotationRef/>
       </w:r>
       <w:r>
-        <w:t>This sentence I way too long and hard to read. Please split up.</w:t>
+        <w:t>These CVs are HUGE!! I get that 34% &lt; 59%, but both these values suck.. Maybe I don’t understand exactly how these value are obtained. Perhaps we can chat about how these are calculated, and what they really mean.</w:t>
       </w:r>
     </w:p>
   </w:comment>
-  <w:comment w:id="24" w:author="Brisson, Nicholas" w:date="2024-10-02T16:45:00Z" w:initials="BN">
+  <w:comment w:id="24" w:author="Brisson, Nicholas" w:date="2024-10-03T15:43:00Z" w:initials="BN">
     <w:p>
       <w:pPr>
         <w:pStyle w:val="CommentText"/>
@@ -8668,11 +7662,11 @@
         <w:annotationRef/>
       </w:r>
       <w:r>
-        <w:t>Word - differences?</w:t>
+        <w:t>General comment – what is missing to me in the discussion is a discussion/comparison of previous studies that analyzed knee kinematics from MRI data. How do your results compare?</w:t>
       </w:r>
     </w:p>
   </w:comment>
-  <w:comment w:id="25" w:author="Brisson, Nicholas" w:date="2024-10-02T16:50:00Z" w:initials="BN">
+  <w:comment w:id="25" w:author="Brisson, Nicholas" w:date="2024-10-03T14:42:00Z" w:initials="BN">
     <w:p>
       <w:pPr>
         <w:pStyle w:val="CommentText"/>
@@ -8684,7 +7678,7 @@
         <w:annotationRef/>
       </w:r>
       <w:r>
-        <w:t xml:space="preserve">I find the whole Results section a bit odd. It’s essentially a copy-paste of the Figure Captions. I don’t think that should be the case. Instead, the main Results text should describe the main findings and not directly explain/makes reference to different aspects of the figures (that’s what the captions are for…) </w:t>
+        <w:t>Is that really what the results show? Based on what?</w:t>
       </w:r>
     </w:p>
     <w:p>
@@ -8697,136 +7691,46 @@
         <w:pStyle w:val="CommentText"/>
       </w:pPr>
       <w:r>
-        <w:t xml:space="preserve">Currently, the main text reads as figure captions rather than main text. Suggest re-writing to provide the main results of the algorithm, which is then complemented by the figure. </w:t>
-      </w:r>
-    </w:p>
+        <w:t xml:space="preserve">How do you define “significant advantages?” </w:t>
+      </w:r>
+    </w:p>
+  </w:comment>
+  <w:comment w:id="26" w:author="Brisson, Nicholas" w:date="2024-10-03T14:43:00Z" w:initials="BN">
     <w:p>
       <w:pPr>
         <w:pStyle w:val="CommentText"/>
       </w:pPr>
-    </w:p>
+      <w:r>
+        <w:rPr>
+          <w:rStyle w:val="CommentReference"/>
+        </w:rPr>
+        <w:annotationRef/>
+      </w:r>
+      <w:r>
+        <w:t>OF WHAT?</w:t>
+      </w:r>
+    </w:p>
+  </w:comment>
+  <w:comment w:id="27" w:author="Brisson, Nicholas" w:date="2024-10-03T14:46:00Z" w:initials="BN">
     <w:p>
       <w:pPr>
         <w:pStyle w:val="CommentText"/>
       </w:pPr>
       <w:r>
-        <w:t>I’ll have a closer look at the next version :)</w:t>
+        <w:rPr>
+          <w:rStyle w:val="CommentReference"/>
+        </w:rPr>
+        <w:annotationRef/>
+      </w:r>
+      <w:r>
+        <w:t xml:space="preserve">OK, fine. But doesn’t our method potentially introduce errors due to </w:t>
+      </w:r>
+      <w:r>
+        <w:t>segmenting and tracking images of lower resolution compared to high res. Static images?</w:t>
       </w:r>
     </w:p>
   </w:comment>
-  <w:comment w:id="26" w:author="Brisson, Nicholas" w:date="2024-10-03T15:04:00Z" w:initials="BN">
-    <w:p>
-      <w:pPr>
-        <w:pStyle w:val="CommentText"/>
-      </w:pPr>
-      <w:r>
-        <w:rPr>
-          <w:rStyle w:val="CommentReference"/>
-        </w:rPr>
-        <w:annotationRef/>
-      </w:r>
-      <w:r>
-        <w:t>I don’t understand this results. What does the rate of change of angle actually tell us about the semiauto vs manual segmentation outcomes??</w:t>
-      </w:r>
-    </w:p>
-  </w:comment>
-  <w:comment w:id="27" w:author="Brisson, Nicholas" w:date="2024-10-03T15:08:00Z" w:initials="BN">
-    <w:p>
-      <w:pPr>
-        <w:pStyle w:val="CommentText"/>
-      </w:pPr>
-      <w:r>
-        <w:rPr>
-          <w:rStyle w:val="CommentReference"/>
-        </w:rPr>
-        <w:annotationRef/>
-      </w:r>
-      <w:r>
-        <w:t>These CVs are HUGE!! I get that 34% &lt; 59%, but both these values suck.. Maybe I don’t understand exactly how these value are obtained. Perhaps we can chat about how these are calculated, and what they really mean.</w:t>
-      </w:r>
-    </w:p>
-  </w:comment>
-  <w:comment w:id="28" w:author="Brisson, Nicholas" w:date="2024-10-03T15:43:00Z" w:initials="BN">
-    <w:p>
-      <w:pPr>
-        <w:pStyle w:val="CommentText"/>
-      </w:pPr>
-      <w:r>
-        <w:rPr>
-          <w:rStyle w:val="CommentReference"/>
-        </w:rPr>
-        <w:annotationRef/>
-      </w:r>
-      <w:r>
-        <w:t>General comment – what is missing to me in the discussion is a discussion/comparison of previous studies that analyzed knee kinematics from MRI data. How do your results compare?</w:t>
-      </w:r>
-    </w:p>
-  </w:comment>
-  <w:comment w:id="29" w:author="Brisson, Nicholas" w:date="2024-10-03T14:42:00Z" w:initials="BN">
-    <w:p>
-      <w:pPr>
-        <w:pStyle w:val="CommentText"/>
-      </w:pPr>
-      <w:r>
-        <w:rPr>
-          <w:rStyle w:val="CommentReference"/>
-        </w:rPr>
-        <w:annotationRef/>
-      </w:r>
-      <w:r>
-        <w:t>Is that really what the results show? Based on what?</w:t>
-      </w:r>
-    </w:p>
-    <w:p>
-      <w:pPr>
-        <w:pStyle w:val="CommentText"/>
-      </w:pPr>
-    </w:p>
-    <w:p>
-      <w:pPr>
-        <w:pStyle w:val="CommentText"/>
-      </w:pPr>
-      <w:r>
-        <w:t xml:space="preserve">How do you define “significant advantages?” </w:t>
-      </w:r>
-    </w:p>
-  </w:comment>
-  <w:comment w:id="30" w:author="Brisson, Nicholas" w:date="2024-10-03T14:43:00Z" w:initials="BN">
-    <w:p>
-      <w:pPr>
-        <w:pStyle w:val="CommentText"/>
-      </w:pPr>
-      <w:r>
-        <w:rPr>
-          <w:rStyle w:val="CommentReference"/>
-        </w:rPr>
-        <w:annotationRef/>
-      </w:r>
-      <w:r>
-        <w:t>OF WHAT?</w:t>
-      </w:r>
-    </w:p>
-  </w:comment>
-  <w:comment w:id="31" w:author="Brisson, Nicholas" w:date="2024-10-03T14:46:00Z" w:initials="BN">
-    <w:p>
-      <w:pPr>
-        <w:pStyle w:val="CommentText"/>
-      </w:pPr>
-      <w:r>
-        <w:rPr>
-          <w:rStyle w:val="CommentReference"/>
-        </w:rPr>
-        <w:annotationRef/>
-      </w:r>
-      <w:r>
-        <w:t xml:space="preserve">OK, fine. But doesn’t our method potentially introduce errors due to </w:t>
-      </w:r>
-      <w:r>
-        <w:t>segmenting and tracking images of lower resolution compared to high res. Static images?</w:t>
-      </w:r>
-    </w:p>
-  </w:comment>
-  <w:comment w:id="32" w:author="Brisson, Nicholas" w:date="2024-10-03T14:48:00Z" w:initials="BN">
+  <w:comment w:id="28" w:author="Brisson, Nicholas" w:date="2024-10-03T14:48:00Z" w:initials="BN">
     <w:p>
       <w:pPr>
         <w:pStyle w:val="CommentText"/>
@@ -8876,7 +7780,7 @@
       </w:r>
     </w:p>
   </w:comment>
-  <w:comment w:id="33" w:author="Brisson, Nicholas" w:date="2024-10-03T14:50:00Z" w:initials="BN">
+  <w:comment w:id="29" w:author="Brisson, Nicholas" w:date="2024-10-03T14:50:00Z" w:initials="BN">
     <w:p>
       <w:pPr>
         <w:pStyle w:val="CommentText"/>
@@ -8892,7 +7796,7 @@
       </w:r>
     </w:p>
   </w:comment>
-  <w:comment w:id="34" w:author="Brisson, Nicholas" w:date="2024-10-03T15:11:00Z" w:initials="BN">
+  <w:comment w:id="30" w:author="Brisson, Nicholas" w:date="2024-10-03T15:11:00Z" w:initials="BN">
     <w:p>
       <w:pPr>
         <w:pStyle w:val="CommentText"/>
@@ -8921,7 +7825,7 @@
       </w:r>
     </w:p>
   </w:comment>
-  <w:comment w:id="35" w:author="Brisson, Nicholas" w:date="2024-10-03T15:12:00Z" w:initials="BN">
+  <w:comment w:id="31" w:author="Brisson, Nicholas" w:date="2024-10-03T15:12:00Z" w:initials="BN">
     <w:p>
       <w:pPr>
         <w:pStyle w:val="CommentText"/>
@@ -8969,7 +7873,7 @@
       </w:r>
     </w:p>
   </w:comment>
-  <w:comment w:id="36" w:author="Brisson, Nicholas" w:date="2024-10-03T15:19:00Z" w:initials="BN">
+  <w:comment w:id="32" w:author="Brisson, Nicholas" w:date="2024-10-03T15:19:00Z" w:initials="BN">
     <w:p>
       <w:pPr>
         <w:pStyle w:val="CommentText"/>
@@ -8985,7 +7889,7 @@
       </w:r>
     </w:p>
   </w:comment>
-  <w:comment w:id="37" w:author="Brisson, Nicholas" w:date="2024-10-03T15:21:00Z" w:initials="BN">
+  <w:comment w:id="33" w:author="Brisson, Nicholas" w:date="2024-10-03T15:21:00Z" w:initials="BN">
     <w:p>
       <w:pPr>
         <w:pStyle w:val="CommentText"/>
@@ -9001,7 +7905,7 @@
       </w:r>
     </w:p>
   </w:comment>
-  <w:comment w:id="38" w:author="Brisson, Nicholas" w:date="2024-10-03T15:29:00Z" w:initials="BN">
+  <w:comment w:id="34" w:author="Brisson, Nicholas" w:date="2024-10-03T15:29:00Z" w:initials="BN">
     <w:p>
       <w:pPr>
         <w:pStyle w:val="CommentText"/>
@@ -9065,7 +7969,7 @@
       </w:pPr>
     </w:p>
   </w:comment>
-  <w:comment w:id="39" w:author="Brisson, Nicholas" w:date="2024-10-03T15:39:00Z" w:initials="BN">
+  <w:comment w:id="35" w:author="Brisson, Nicholas" w:date="2024-10-03T15:39:00Z" w:initials="BN">
     <w:p>
       <w:pPr>
         <w:pStyle w:val="CommentText"/>
@@ -9081,7 +7985,7 @@
       </w:r>
     </w:p>
   </w:comment>
-  <w:comment w:id="40" w:author="Brisson, Nicholas" w:date="2024-10-03T15:39:00Z" w:initials="BN">
+  <w:comment w:id="36" w:author="Brisson, Nicholas" w:date="2024-10-03T15:39:00Z" w:initials="BN">
     <w:p>
       <w:pPr>
         <w:pStyle w:val="CommentText"/>
@@ -9122,7 +8026,7 @@
       </w:r>
     </w:p>
   </w:comment>
-  <w:comment w:id="41" w:author="Brisson, Nicholas" w:date="2024-10-03T15:42:00Z" w:initials="BN">
+  <w:comment w:id="37" w:author="Brisson, Nicholas" w:date="2024-10-03T15:42:00Z" w:initials="BN">
     <w:p>
       <w:pPr>
         <w:pStyle w:val="CommentText"/>
@@ -9138,7 +8042,7 @@
       </w:r>
     </w:p>
   </w:comment>
-  <w:comment w:id="42" w:author="Brisson, Nicholas" w:date="2024-10-03T15:45:00Z" w:initials="BN">
+  <w:comment w:id="38" w:author="Brisson, Nicholas" w:date="2024-10-03T15:45:00Z" w:initials="BN">
     <w:p>
       <w:pPr>
         <w:pStyle w:val="CommentText"/>
@@ -9154,7 +8058,7 @@
       </w:r>
     </w:p>
   </w:comment>
-  <w:comment w:id="43" w:author="Brisson, Nicholas" w:date="2024-10-03T15:46:00Z" w:initials="BN">
+  <w:comment w:id="39" w:author="Brisson, Nicholas" w:date="2024-10-03T15:46:00Z" w:initials="BN">
     <w:p>
       <w:pPr>
         <w:pStyle w:val="CommentText"/>
@@ -9170,7 +8074,7 @@
       </w:r>
     </w:p>
   </w:comment>
-  <w:comment w:id="44" w:author="Brisson, Nicholas" w:date="2024-10-03T15:46:00Z" w:initials="BN">
+  <w:comment w:id="40" w:author="Brisson, Nicholas" w:date="2024-10-03T15:46:00Z" w:initials="BN">
     <w:p>
       <w:pPr>
         <w:pStyle w:val="CommentText"/>
@@ -9209,10 +8113,6 @@
   <w15:commentEx w15:paraId="7D3863B6" w15:paraIdParent="600F66CF" w15:done="0"/>
   <w15:commentEx w15:paraId="1542D0B5" w15:done="0"/>
   <w15:commentEx w15:paraId="77DEF632" w15:done="0"/>
-  <w15:commentEx w15:paraId="4BDF86E5" w15:done="0"/>
-  <w15:commentEx w15:paraId="0B00C0A0" w15:done="0"/>
-  <w15:commentEx w15:paraId="3C961964" w15:done="0"/>
-  <w15:commentEx w15:paraId="08227572" w15:done="0"/>
   <w15:commentEx w15:paraId="213485FF" w15:done="0"/>
   <w15:commentEx w15:paraId="0D9C9188" w15:done="0"/>
   <w15:commentEx w15:paraId="5C05EEDC" w15:done="0"/>
@@ -9270,10 +8170,6 @@
   <w16cid:commentId w16cid:paraId="7D3863B6" w16cid:durableId="46546AD4"/>
   <w16cid:commentId w16cid:paraId="1542D0B5" w16cid:durableId="2AA7F0FB"/>
   <w16cid:commentId w16cid:paraId="77DEF632" w16cid:durableId="2AA7EF09"/>
-  <w16cid:commentId w16cid:paraId="4BDF86E5" w16cid:durableId="2AA7EF7A"/>
-  <w16cid:commentId w16cid:paraId="0B00C0A0" w16cid:durableId="2AA7EFE0"/>
-  <w16cid:commentId w16cid:paraId="3C961964" w16cid:durableId="2AA7F039"/>
-  <w16cid:commentId w16cid:paraId="08227572" w16cid:durableId="2AA7F1DE"/>
   <w16cid:commentId w16cid:paraId="213485FF" w16cid:durableId="2AA7F732"/>
   <w16cid:commentId w16cid:paraId="0D9C9188" w16cid:durableId="2AA7F86F"/>
   <w16cid:commentId w16cid:paraId="5C05EEDC" w16cid:durableId="2AA9311B"/>

</xml_diff>

<commit_message>
edits made, for no_cv and ipynb
</commit_message>
<xml_diff>
--- a/manuscript/v2/v3/v5/manuscript_v5.docx
+++ b/manuscript/v2/v3/v5/manuscript_v5.docx
@@ -4433,43 +4433,7 @@
         <w:rPr>
           <w:rFonts w:ascii="Verdana" w:eastAsia="Verdana" w:hAnsi="Verdana" w:cs="Verdana"/>
         </w:rPr>
-        <w:t>the target frame and transformed frame, with a</w:t>
-      </w:r>
-      <w:r>
-        <w:rPr>
-          <w:rFonts w:ascii="Verdana" w:eastAsia="Verdana" w:hAnsi="Verdana" w:cs="Verdana"/>
-        </w:rPr>
-        <w:t xml:space="preserve"> perfect </w:t>
-      </w:r>
-      <w:r>
-        <w:rPr>
-          <w:rFonts w:ascii="Verdana" w:eastAsia="Verdana" w:hAnsi="Verdana" w:cs="Verdana"/>
-        </w:rPr>
-        <w:t>alignment</w:t>
-      </w:r>
-      <w:r>
-        <w:rPr>
-          <w:rFonts w:ascii="Verdana" w:eastAsia="Verdana" w:hAnsi="Verdana" w:cs="Verdana"/>
-        </w:rPr>
-        <w:t xml:space="preserve"> </w:t>
-      </w:r>
-      <w:r>
-        <w:rPr>
-          <w:rFonts w:ascii="Verdana" w:eastAsia="Verdana" w:hAnsi="Verdana" w:cs="Verdana"/>
-        </w:rPr>
-        <w:t>resulting in</w:t>
-      </w:r>
-      <w:r>
-        <w:rPr>
-          <w:rFonts w:ascii="Verdana" w:eastAsia="Verdana" w:hAnsi="Verdana" w:cs="Verdana"/>
-        </w:rPr>
-        <w:t xml:space="preserve"> an output of 0. </w:t>
-      </w:r>
-      <w:r>
-        <w:rPr>
-          <w:rFonts w:ascii="Verdana" w:eastAsia="Verdana" w:hAnsi="Verdana" w:cs="Verdana"/>
-        </w:rPr>
-        <w:t xml:space="preserve">The goal was to find the combination of transformation parameters that minimizes the output of this cost function. The minimization of this cost function effectively identifies the optimal way to </w:t>
+        <w:t xml:space="preserve">the target frame and transformed frame, with a perfect alignment resulting in an output of 0. The goal was to find the combination of transformation parameters that minimizes the output of this cost function. The minimization of this cost function effectively identifies the optimal way to </w:t>
       </w:r>
       <w:r>
         <w:rPr>
@@ -5107,31 +5071,17 @@
         </w:rPr>
         <w:t xml:space="preserve">ariation (CV) for the frame-to-frame angle </w:t>
       </w:r>
-      <w:commentRangeStart w:id="20"/>
-      <w:r>
-        <w:rPr>
-          <w:rFonts w:ascii="Verdana" w:hAnsi="Verdana"/>
-        </w:rPr>
-        <w:t>changes</w:t>
-      </w:r>
-      <w:r>
-        <w:rPr>
-          <w:rFonts w:ascii="Verdana" w:hAnsi="Verdana"/>
-        </w:rPr>
-        <w:t xml:space="preserve"> </w:t>
-      </w:r>
-      <w:commentRangeEnd w:id="20"/>
-      <w:r>
-        <w:rPr>
-          <w:rStyle w:val="CommentReference"/>
-        </w:rPr>
-        <w:commentReference w:id="20"/>
-      </w:r>
-      <w:r>
-        <w:rPr>
-          <w:rFonts w:ascii="Verdana" w:hAnsi="Verdana"/>
-        </w:rPr>
-        <w:t>was calculated</w:t>
+      <w:r>
+        <w:rPr>
+          <w:rFonts w:ascii="Verdana" w:hAnsi="Verdana"/>
+        </w:rPr>
+        <w:t>differences</w:t>
+      </w:r>
+      <w:r>
+        <w:rPr>
+          <w:rFonts w:ascii="Verdana" w:hAnsi="Verdana"/>
+        </w:rPr>
+        <w:t xml:space="preserve"> was calculated</w:t>
       </w:r>
       <w:r>
         <w:rPr>
@@ -5161,7 +5111,7 @@
           <w:u w:val="single"/>
         </w:rPr>
       </w:pPr>
-      <w:commentRangeStart w:id="21"/>
+      <w:commentRangeStart w:id="20"/>
       <w:r>
         <w:rPr>
           <w:rFonts w:ascii="Verdana" w:hAnsi="Verdana"/>
@@ -5178,13 +5128,13 @@
         </w:rPr>
         <w:t>Results</w:t>
       </w:r>
-      <w:commentRangeEnd w:id="21"/>
+      <w:commentRangeEnd w:id="20"/>
       <w:r>
         <w:rPr>
           <w:rStyle w:val="CommentReference"/>
           <w:highlight w:val="yellow"/>
         </w:rPr>
-        <w:commentReference w:id="21"/>
+        <w:commentReference w:id="20"/>
       </w:r>
     </w:p>
     <w:p>
@@ -5309,7 +5259,7 @@
           <w:highlight w:val="yellow"/>
         </w:rPr>
       </w:pPr>
-      <w:commentRangeStart w:id="22"/>
+      <w:commentRangeStart w:id="21"/>
       <w:r>
         <w:rPr>
           <w:rFonts w:ascii="Verdana" w:hAnsi="Verdana"/>
@@ -5331,12 +5281,12 @@
         </w:rPr>
         <w:t xml:space="preserve"> displays the rate of change of the angle (angular velocity) over the flexion cycle. This derivative analysis reveals more pronounced differences between the two methods. The semi-automated method shows a more consistent pattern, with negative values (indicating flexion) in the first half of the cycle and positive values (indicating extension) in the second half. In contrast, the manual method exhibits greater variability and more frequent fluctuations in angular velocity.</w:t>
       </w:r>
-      <w:commentRangeEnd w:id="22"/>
+      <w:commentRangeEnd w:id="21"/>
       <w:r>
         <w:rPr>
           <w:rStyle w:val="CommentReference"/>
         </w:rPr>
-        <w:commentReference w:id="22"/>
+        <w:commentReference w:id="21"/>
       </w:r>
     </w:p>
     <w:p>
@@ -5408,13 +5358,50 @@
         </w:rPr>
         <w:t xml:space="preserve">ariation (CV) was calculated for each dataset and method, with lower values indicating more consistent tracking. </w:t>
       </w:r>
+      <w:commentRangeStart w:id="22"/>
+      <w:r>
+        <w:rPr>
+          <w:rFonts w:ascii="Verdana" w:hAnsi="Verdana"/>
+          <w:highlight w:val="yellow"/>
+        </w:rPr>
+        <w:t>The mean CV for the automatic method was 34.0%, lower than the manual method, which had a mean CV of 59.5%. Each point in the plot represents the CV for one dataset</w:t>
+      </w:r>
+      <w:commentRangeEnd w:id="22"/>
+      <w:r>
+        <w:rPr>
+          <w:rStyle w:val="CommentReference"/>
+        </w:rPr>
+        <w:commentReference w:id="22"/>
+      </w:r>
+      <w:r>
+        <w:rPr>
+          <w:rFonts w:ascii="Verdana" w:hAnsi="Verdana"/>
+          <w:highlight w:val="yellow"/>
+        </w:rPr>
+        <w:t>.</w:t>
+      </w:r>
+    </w:p>
+    <w:p>
+      <w:pPr>
+        <w:spacing w:line="360" w:lineRule="auto"/>
+        <w:rPr>
+          <w:rFonts w:ascii="Verdana" w:hAnsi="Verdana"/>
+        </w:rPr>
+      </w:pPr>
+      <w:r>
+        <w:rPr>
+          <w:rFonts w:ascii="Verdana" w:hAnsi="Verdana"/>
+          <w:u w:val="single"/>
+        </w:rPr>
+        <w:t xml:space="preserve">4. </w:t>
+      </w:r>
       <w:commentRangeStart w:id="23"/>
       <w:r>
         <w:rPr>
           <w:rFonts w:ascii="Verdana" w:hAnsi="Verdana"/>
-          <w:highlight w:val="yellow"/>
-        </w:rPr>
-        <w:t>The mean CV for the automatic method was 34.0%, lower than the manual method, which had a mean CV of 59.5%. Each point in the plot represents the CV for one dataset</w:t>
+          <w:u w:val="single"/>
+        </w:rPr>
+        <w:t>Discussion</w:t>
       </w:r>
       <w:commentRangeEnd w:id="23"/>
       <w:r>
@@ -5422,43 +5409,6 @@
           <w:rStyle w:val="CommentReference"/>
         </w:rPr>
         <w:commentReference w:id="23"/>
-      </w:r>
-      <w:r>
-        <w:rPr>
-          <w:rFonts w:ascii="Verdana" w:hAnsi="Verdana"/>
-          <w:highlight w:val="yellow"/>
-        </w:rPr>
-        <w:t>.</w:t>
-      </w:r>
-    </w:p>
-    <w:p>
-      <w:pPr>
-        <w:spacing w:line="360" w:lineRule="auto"/>
-        <w:rPr>
-          <w:rFonts w:ascii="Verdana" w:hAnsi="Verdana"/>
-        </w:rPr>
-      </w:pPr>
-      <w:r>
-        <w:rPr>
-          <w:rFonts w:ascii="Verdana" w:hAnsi="Verdana"/>
-          <w:u w:val="single"/>
-        </w:rPr>
-        <w:t xml:space="preserve">4. </w:t>
-      </w:r>
-      <w:commentRangeStart w:id="24"/>
-      <w:r>
-        <w:rPr>
-          <w:rFonts w:ascii="Verdana" w:hAnsi="Verdana"/>
-          <w:u w:val="single"/>
-        </w:rPr>
-        <w:t>Discussion</w:t>
-      </w:r>
-      <w:commentRangeEnd w:id="24"/>
-      <w:r>
-        <w:rPr>
-          <w:rStyle w:val="CommentReference"/>
-        </w:rPr>
-        <w:commentReference w:id="24"/>
       </w:r>
     </w:p>
     <w:p>
@@ -5482,7 +5432,7 @@
         </w:rPr>
         <w:t xml:space="preserve"> study introduces a semi-automated segmentation pipeline for analyzing tibiofemoral kinematics using dynamic MRI. </w:t>
       </w:r>
-      <w:commentRangeStart w:id="25"/>
+      <w:commentRangeStart w:id="24"/>
       <w:r>
         <w:rPr>
           <w:rFonts w:ascii="Verdana" w:hAnsi="Verdana"/>
@@ -5525,12 +5475,12 @@
         </w:rPr>
         <w:t>flexion and extension</w:t>
       </w:r>
-      <w:commentRangeEnd w:id="25"/>
+      <w:commentRangeEnd w:id="24"/>
       <w:r>
         <w:rPr>
           <w:rStyle w:val="CommentReference"/>
         </w:rPr>
-        <w:commentReference w:id="25"/>
+        <w:commentReference w:id="24"/>
       </w:r>
       <w:r>
         <w:rPr>
@@ -5571,12 +5521,158 @@
         </w:rPr>
         <w:t xml:space="preserve">approach offers a unique balance between </w:t>
       </w:r>
+      <w:commentRangeStart w:id="25"/>
+      <w:r>
+        <w:rPr>
+          <w:rFonts w:ascii="Verdana" w:hAnsi="Verdana"/>
+        </w:rPr>
+        <w:t xml:space="preserve">efficiency and accuracy. </w:t>
+      </w:r>
+      <w:commentRangeEnd w:id="25"/>
+      <w:r>
+        <w:rPr>
+          <w:rStyle w:val="CommentReference"/>
+        </w:rPr>
+        <w:commentReference w:id="25"/>
+      </w:r>
       <w:commentRangeStart w:id="26"/>
       <w:r>
         <w:rPr>
           <w:rFonts w:ascii="Verdana" w:hAnsi="Verdana"/>
         </w:rPr>
-        <w:t xml:space="preserve">efficiency and accuracy. </w:t>
+        <w:t>Unlike methods that rely on registering dynamic frames to high-resolution 3D static scans</w:t>
+      </w:r>
+      <w:r>
+        <w:rPr>
+          <w:rFonts w:ascii="Verdana" w:hAnsi="Verdana"/>
+        </w:rPr>
+        <w:t xml:space="preserve"> </w:t>
+      </w:r>
+      <w:r>
+        <w:rPr>
+          <w:rFonts w:ascii="Verdana" w:hAnsi="Verdana"/>
+        </w:rPr>
+        <w:fldChar w:fldCharType="begin"/>
+      </w:r>
+      <w:r>
+        <w:rPr>
+          <w:rFonts w:ascii="Verdana" w:hAnsi="Verdana"/>
+        </w:rPr>
+        <w:instrText xml:space="preserve"> ADDIN ZOTERO_ITEM CSL_CITATION {"citationID":"aHdwVD2N","properties":{"formattedCitation":"[10,16]","plainCitation":"[10,16]","noteIndex":0},"citationItems":[{"id":165,"uris":["http://zotero.org/users/13606484/items/DNEQ2FLV"],"itemData":{"id":165,"type":"article-journal","abstract":"The in-vivo quantification of knee motion in physiological loading conditions is paramount for the understanding of the joint’s natural behavior and the comprehension of articular disorders. Dynamic MRI (DMRI) represents an emerging technology that makes it possible to investigate the functional interaction among all the joint tissues without risks for the patient. However, traditional MRI scanners normally offer a reduced space of motion, and complex apparatus are needed to load the articulation, due to the horizontal orientation of the scanning bed. In this study, we present an experimental and computational procedure that combines an open, weight-bearing MRI scanner with an original registration algorithm to reconstruct the three-dimensional kinematics of the knee from DMRI, thus allowing the investigation of knee deep-flexion under physiological loads in space. To improve the accuracy of the procedure, an MR-compatible rig has been developed to guide the knee flexion of the patient. We tested the procedure on three volunteers. The overall rotational and positional accuracy achieved are 1.8° ± 1.4 and 1.2 mm ± 0.8, respectively, and they are sufficient for the characterization of the joint behavior under load.","container-title":"Applied Sciences","DOI":"10.3390/app13010629","ISSN":"2076-3417","issue":"1","journalAbbreviation":"Applied Sciences","language":"en","license":"https://creativecommons.org/licenses/by/4.0/","page":"629","source":"DOI.org (Crossref)","title":"In-Vivo Quantification of Knee Deep-Flexion in Physiological Loading Condition trough Dynamic MRI","volume":"13","author":[{"family":"Conconi","given":"Michele"},{"family":"De Carli","given":"Filippo"},{"family":"Berni","given":"Matteo"},{"family":"Sancisi","given":"Nicola"},{"family":"Parenti-Castelli","given":"Vincenzo"},{"family":"Monetti","given":"Giuseppe"}],"issued":{"date-parts":[["2023",1,3]]}}},{"id":209,"uris":["http://zotero.org/users/13606484/items/J7EDB27W"],"itemData":{"id":209,"type":"article-journal","abstract":"Abstract\n            This study investigated the use of dynamic, volumetric MRI to measure 3D skeletal motion. Ten healthy subjects were positioned on a MR</w:instrText>
+      </w:r>
+      <w:r>
+        <w:rPr>
+          <w:rFonts w:ascii="Cambria Math" w:hAnsi="Cambria Math" w:cs="Cambria Math"/>
+        </w:rPr>
+        <w:instrText>‐</w:instrText>
+      </w:r>
+      <w:r>
+        <w:rPr>
+          <w:rFonts w:ascii="Verdana" w:hAnsi="Verdana"/>
+        </w:rPr>
+        <w:instrText>compatible knee loading device and instructed to harmonically flex and extend their knee at 0.5 Hz. The device induced active quadriceps loading with knee flexion, similar to the load acceptance phase of gait. Volumetric images were continuously acquired for 5 min using a 3D cine spoiled gradient</w:instrText>
+      </w:r>
+      <w:r>
+        <w:rPr>
+          <w:rFonts w:ascii="Cambria Math" w:hAnsi="Cambria Math" w:cs="Cambria Math"/>
+        </w:rPr>
+        <w:instrText>‐</w:instrText>
+      </w:r>
+      <w:r>
+        <w:rPr>
+          <w:rFonts w:ascii="Verdana" w:hAnsi="Verdana"/>
+        </w:rPr>
+        <w:instrText>echo sequence in conjunction with vastly under</w:instrText>
+      </w:r>
+      <w:r>
+        <w:rPr>
+          <w:rFonts w:ascii="Cambria Math" w:hAnsi="Cambria Math" w:cs="Cambria Math"/>
+        </w:rPr>
+        <w:instrText>‐</w:instrText>
+      </w:r>
+      <w:r>
+        <w:rPr>
+          <w:rFonts w:ascii="Verdana" w:hAnsi="Verdana"/>
+        </w:rPr>
+        <w:instrText>sampled isotropic projection reconstruction. Knee angle was simultaneously monitored and used retrospectively to sort images into 60 frames over the motion cycle. High</w:instrText>
+      </w:r>
+      <w:r>
+        <w:rPr>
+          <w:rFonts w:ascii="Cambria Math" w:hAnsi="Cambria Math" w:cs="Cambria Math"/>
+        </w:rPr>
+        <w:instrText>‐</w:instrText>
+      </w:r>
+      <w:r>
+        <w:rPr>
+          <w:rFonts w:ascii="Verdana" w:hAnsi="Verdana"/>
+        </w:rPr>
+        <w:instrText>resolution static knee images were acquired and segmented to create subject</w:instrText>
+      </w:r>
+      <w:r>
+        <w:rPr>
+          <w:rFonts w:ascii="Cambria Math" w:hAnsi="Cambria Math" w:cs="Cambria Math"/>
+        </w:rPr>
+        <w:instrText>‐</w:instrText>
+      </w:r>
+      <w:r>
+        <w:rPr>
+          <w:rFonts w:ascii="Verdana" w:hAnsi="Verdana"/>
+        </w:rPr>
+        <w:instrText>specific models of the femur and tibia. At each time frame, bone positions and orientations were determined by automatically registering the skeletal models to the dynamic images. Three</w:instrText>
+      </w:r>
+      <w:r>
+        <w:rPr>
+          <w:rFonts w:ascii="Cambria Math" w:hAnsi="Cambria Math" w:cs="Cambria Math"/>
+        </w:rPr>
+        <w:instrText>‐</w:instrText>
+      </w:r>
+      <w:r>
+        <w:rPr>
+          <w:rFonts w:ascii="Verdana" w:hAnsi="Verdana"/>
+        </w:rPr>
+        <w:instrText>dimensional tibiofemoral translations and rotations were consistent across healthy subjects. Internal tibia rotations of 7.8 ± 3.5° were present with 35.8 ± 3.8° of knee flexion, a pattern consistent with knee kinematic measures during walking. We conclude that vastly under</w:instrText>
+      </w:r>
+      <w:r>
+        <w:rPr>
+          <w:rFonts w:ascii="Cambria Math" w:hAnsi="Cambria Math" w:cs="Cambria Math"/>
+        </w:rPr>
+        <w:instrText>‐</w:instrText>
+      </w:r>
+      <w:r>
+        <w:rPr>
+          <w:rFonts w:ascii="Verdana" w:hAnsi="Verdana"/>
+        </w:rPr>
+        <w:instrText xml:space="preserve">sampled isotropic projection reconstruction imaging is a promising approach for noninvasively measuring 3D joint kinematics, which may be useful for assessing cartilage contact and investigating the causes and treatment of joint abnormalities. Magn Reson Med, 2013. © 2012 Wiley Periodicals, Inc.","container-title":"Magnetic Resonance in Medicine","DOI":"10.1002/mrm.24362","ISSN":"0740-3194, 1522-2594","issue":"5","journalAbbreviation":"Magnetic Resonance in Med","language":"en","page":"1310-1316","source":"DOI.org (Crossref)","title":"Measurement of tibiofemoral kinematics using highly accelerated 3D radial sampling","volume":"69","author":[{"family":"Kaiser","given":"Jarred"},{"family":"Bradford","given":"Robert"},{"family":"Johnson","given":"Kevin"},{"family":"Wieben","given":"Oliver"},{"family":"Thelen","given":"Darryl G."}],"issued":{"date-parts":[["2013",5]]}}}],"schema":"https://github.com/citation-style-language/schema/raw/master/csl-citation.json"} </w:instrText>
+      </w:r>
+      <w:r>
+        <w:rPr>
+          <w:rFonts w:ascii="Verdana" w:hAnsi="Verdana"/>
+        </w:rPr>
+        <w:fldChar w:fldCharType="separate"/>
+      </w:r>
+      <w:r>
+        <w:rPr>
+          <w:rFonts w:ascii="Verdana" w:hAnsi="Verdana"/>
+        </w:rPr>
+        <w:t>[10,16]</w:t>
+      </w:r>
+      <w:r>
+        <w:rPr>
+          <w:rFonts w:ascii="Verdana" w:hAnsi="Verdana"/>
+        </w:rPr>
+        <w:fldChar w:fldCharType="end"/>
+      </w:r>
+      <w:r>
+        <w:rPr>
+          <w:rFonts w:ascii="Verdana" w:hAnsi="Verdana"/>
+        </w:rPr>
+        <w:t>, this</w:t>
+      </w:r>
+      <w:r>
+        <w:rPr>
+          <w:rFonts w:ascii="Verdana" w:hAnsi="Verdana"/>
+        </w:rPr>
+        <w:t xml:space="preserve"> technique directly utilizes the dynamic frames without the need for additional static imaging. This not only reduces total scan time but also eliminates potential errors that could arise from registering images acquired in different joint positions.</w:t>
       </w:r>
       <w:commentRangeEnd w:id="26"/>
       <w:r>
@@ -5585,12 +5681,72 @@
         </w:rPr>
         <w:commentReference w:id="26"/>
       </w:r>
+      <w:r>
+        <w:rPr>
+          <w:rFonts w:ascii="Verdana" w:hAnsi="Verdana"/>
+        </w:rPr>
+        <w:t xml:space="preserve"> Furthermore, the presented</w:t>
+      </w:r>
+      <w:r>
+        <w:rPr>
+          <w:rFonts w:ascii="Verdana" w:hAnsi="Verdana"/>
+        </w:rPr>
+        <w:t xml:space="preserve"> </w:t>
+      </w:r>
+      <w:r>
+        <w:rPr>
+          <w:rFonts w:ascii="Verdana" w:hAnsi="Verdana"/>
+        </w:rPr>
+        <w:t>method utilizes the full contours of the bones rather than relying on specific anatomical landmarks</w:t>
+      </w:r>
+      <w:r>
+        <w:rPr>
+          <w:rFonts w:ascii="Verdana" w:hAnsi="Verdana"/>
+        </w:rPr>
+        <w:t xml:space="preserve"> </w:t>
+      </w:r>
+      <w:r>
+        <w:rPr>
+          <w:rFonts w:ascii="Verdana" w:hAnsi="Verdana"/>
+        </w:rPr>
+        <w:fldChar w:fldCharType="begin"/>
+      </w:r>
+      <w:r>
+        <w:rPr>
+          <w:rFonts w:ascii="Verdana" w:hAnsi="Verdana"/>
+        </w:rPr>
+        <w:instrText xml:space="preserve"> ADDIN ZOTERO_ITEM CSL_CITATION {"citationID":"7idTLV0Z","properties":{"formattedCitation":"[11,30]","plainCitation":"[11,30]","noteIndex":0},"citationItems":[{"id":337,"uris":["http://zotero.org/users/13606484/items/H2KK6ALT"],"itemData":{"id":337,"type":"article-journal","abstract":"Abnormal patellofemoral joint motion is a possible cause of patellofemoral pain, and patellar braces are thought to alleviate pain by restoring normal joint kinematics. We evaluated whether females with patellofemoral pain exhibit abnormal patellofemoral joint kinematics during dynamic, weight-bearing knee extension and assessed the effects of knee braces on patellofemoral motion. Real-time magnetic resonance (MR) images of the patellofemoral joints of 36 female volunteers (13 pain-free controls, 23 patellofemoral pain) were acquired during weight-bearing knee extension. Pain subjects were also imaged while wearing a patellar-stabilizing brace and a patellar sleeve. We measured axial-plane kinematics from the images. Females with patellofemoral pain exhibited increased lateral translation of the patella for knee flexion angles between 0 degrees and 50 degrees (p = 0.03), and increased lateral tilt for knee flexion angles between 0 degrees and 20 degrees (p = 0.04). The brace and sleeve reduced the lateral translation of the patella; however, the brace reduced lateral displacement more than the sleeve (p = 0.006). The brace reduced patellar tilt near full extension (p = 0.001), while the sleeve had no effect on patellar tilt. Our results indicate that some subjects with patellofemoral pain exhibit abnormal weight-bearing joint kinematics and that braces may be effective in reducing patellar maltracking in these subjects.","container-title":"Journal of Orthopaedic Research: Official Publication of the Orthopaedic Research Society","DOI":"10.1002/jor.20790","ISSN":"1554-527X","issue":"5","journalAbbreviation":"J Orthop Res","language":"eng","note":"PMID: 18985690\nPMCID: PMC2891525","page":"571-577","source":"PubMed","title":"Using real-time MRI to quantify altered joint kinematics in subjects with patellofemoral pain and to evaluate the effects of a patellar brace or sleeve on joint motion","volume":"27","author":[{"family":"Draper","given":"Christine E."},{"family":"Besier","given":"Thor F."},{"family":"Santos","given":"Juan M."},{"family":"Jennings","given":"Fabio"},{"family":"Fredericson","given":"Michael"},{"family":"Gold","given":"Garry E."},{"family":"Beaupre","given":"Gary S."},{"family":"Delp","given":"Scott L."}],"issued":{"date-parts":[["2009",5]]}}},{"id":362,"uris":["http://zotero.org/users/13606484/items/NDHXMRFT"],"itemData":{"id":362,"type":"article-journal","container-title":"Journal of Biomechanics","DOI":"10.1016/j.jbiomech.2004.07.021","ISSN":"00219290","issue":"8","journalAbbreviation":"Journal of Biomechanics","language":"en","license":"https://www.elsevier.com/tdm/userlicense/1.0/","page":"1643-1652","source":"DOI.org (Crossref)","title":"Magnetic resonance imaging for in vivo assessment of three-dimensional patellar tracking","volume":"38","author":[{"family":"Fellows","given":"R.A."},{"family":"Hill","given":"N.A."},{"family":"Gill","given":"H.S."},{"family":"MacIntyre","given":"N.J."},{"family":"Harrison","given":"M.M."},{"family":"Ellis","given":"R.E."},{"family":"Wilson","given":"D.R."}],"issued":{"date-parts":[["2005",8]]}}}],"schema":"https://github.com/citation-style-language/schema/raw/master/csl-citation.json"} </w:instrText>
+      </w:r>
+      <w:r>
+        <w:rPr>
+          <w:rFonts w:ascii="Verdana" w:hAnsi="Verdana"/>
+        </w:rPr>
+        <w:fldChar w:fldCharType="separate"/>
+      </w:r>
+      <w:r>
+        <w:rPr>
+          <w:rFonts w:ascii="Verdana" w:hAnsi="Verdana"/>
+        </w:rPr>
+        <w:t>[11,30]</w:t>
+      </w:r>
+      <w:r>
+        <w:rPr>
+          <w:rFonts w:ascii="Verdana" w:hAnsi="Verdana"/>
+        </w:rPr>
+        <w:fldChar w:fldCharType="end"/>
+      </w:r>
+      <w:r>
+        <w:rPr>
+          <w:rFonts w:ascii="Verdana" w:hAnsi="Verdana"/>
+        </w:rPr>
+        <w:t xml:space="preserve">. </w:t>
+      </w:r>
       <w:commentRangeStart w:id="27"/>
       <w:r>
         <w:rPr>
           <w:rFonts w:ascii="Verdana" w:hAnsi="Verdana"/>
         </w:rPr>
-        <w:t>Unlike methods that rely on registering dynamic frames to high-resolution 3D static scans</w:t>
+        <w:t>By tracking entire bone edges instead of discrete points, it may offer improved robustness against errors that can arise from landmark misidentification or local image artifacts.</w:t>
       </w:r>
       <w:r>
         <w:rPr>
@@ -5598,218 +5754,12 @@
         </w:rPr>
         <w:t xml:space="preserve"> </w:t>
       </w:r>
-      <w:r>
-        <w:rPr>
-          <w:rFonts w:ascii="Verdana" w:hAnsi="Verdana"/>
-        </w:rPr>
-        <w:fldChar w:fldCharType="begin"/>
-      </w:r>
-      <w:r>
-        <w:rPr>
-          <w:rFonts w:ascii="Verdana" w:hAnsi="Verdana"/>
-        </w:rPr>
-        <w:instrText xml:space="preserve"> ADDIN ZOTERO_ITEM CSL_CITATION {"citationID":"aHdwVD2N","properties":{"formattedCitation":"[10,16]","plainCitation":"[10,16]","noteIndex":0},"citationItems":[{"id":165,"uris":["http://zotero.org/users/13606484/items/DNEQ2FLV"],"itemData":{"id":165,"type":"article-journal","abstract":"The in-vivo quantification of knee motion in physiological loading conditions is paramount for the understanding of the joint’s natural behavior and the comprehension of articular disorders. Dynamic MRI (DMRI) represents an emerging technology that makes it possible to investigate the functional interaction among all the joint tissues without risks for the patient. However, traditional MRI scanners normally offer a reduced space of motion, and complex apparatus are needed to load the articulation, due to the horizontal orientation of the scanning bed. In this study, we present an experimental and computational procedure that combines an open, weight-bearing MRI scanner with an original registration algorithm to reconstruct the three-dimensional kinematics of the knee from DMRI, thus allowing the investigation of knee deep-flexion under physiological loads in space. To improve the accuracy of the procedure, an MR-compatible rig has been developed to guide the knee flexion of the patient. We tested the procedure on three volunteers. The overall rotational and positional accuracy achieved are 1.8° ± 1.4 and 1.2 mm ± 0.8, respectively, and they are sufficient for the characterization of the joint behavior under load.","container-title":"Applied Sciences","DOI":"10.3390/app13010629","ISSN":"2076-3417","issue":"1","journalAbbreviation":"Applied Sciences","language":"en","license":"https://creativecommons.org/licenses/by/4.0/","page":"629","source":"DOI.org (Crossref)","title":"In-Vivo Quantification of Knee Deep-Flexion in Physiological Loading Condition trough Dynamic MRI","volume":"13","author":[{"family":"Conconi","given":"Michele"},{"family":"De Carli","given":"Filippo"},{"family":"Berni","given":"Matteo"},{"family":"Sancisi","given":"Nicola"},{"family":"Parenti-Castelli","given":"Vincenzo"},{"family":"Monetti","given":"Giuseppe"}],"issued":{"date-parts":[["2023",1,3]]}}},{"id":209,"uris":["http://zotero.org/users/13606484/items/J7EDB27W"],"itemData":{"id":209,"type":"article-journal","abstract":"Abstract\n            This study investigated the use of dynamic, volumetric MRI to measure 3D skeletal motion. Ten healthy subjects were positioned on a MR</w:instrText>
-      </w:r>
-      <w:r>
-        <w:rPr>
-          <w:rFonts w:ascii="Cambria Math" w:hAnsi="Cambria Math" w:cs="Cambria Math"/>
-        </w:rPr>
-        <w:instrText>‐</w:instrText>
-      </w:r>
-      <w:r>
-        <w:rPr>
-          <w:rFonts w:ascii="Verdana" w:hAnsi="Verdana"/>
-        </w:rPr>
-        <w:instrText>compatible knee loading device and instructed to harmonically flex and extend their knee at 0.5 Hz. The device induced active quadriceps loading with knee flexion, similar to the load acceptance phase of gait. Volumetric images were continuously acquired for 5 min using a 3D cine spoiled gradient</w:instrText>
-      </w:r>
-      <w:r>
-        <w:rPr>
-          <w:rFonts w:ascii="Cambria Math" w:hAnsi="Cambria Math" w:cs="Cambria Math"/>
-        </w:rPr>
-        <w:instrText>‐</w:instrText>
-      </w:r>
-      <w:r>
-        <w:rPr>
-          <w:rFonts w:ascii="Verdana" w:hAnsi="Verdana"/>
-        </w:rPr>
-        <w:instrText>echo sequence in conjunction with vastly under</w:instrText>
-      </w:r>
-      <w:r>
-        <w:rPr>
-          <w:rFonts w:ascii="Cambria Math" w:hAnsi="Cambria Math" w:cs="Cambria Math"/>
-        </w:rPr>
-        <w:instrText>‐</w:instrText>
-      </w:r>
-      <w:r>
-        <w:rPr>
-          <w:rFonts w:ascii="Verdana" w:hAnsi="Verdana"/>
-        </w:rPr>
-        <w:instrText>sampled isotropic projection reconstruction. Knee angle was simultaneously monitored and used retrospectively to sort images into 60 frames over the motion cycle. High</w:instrText>
-      </w:r>
-      <w:r>
-        <w:rPr>
-          <w:rFonts w:ascii="Cambria Math" w:hAnsi="Cambria Math" w:cs="Cambria Math"/>
-        </w:rPr>
-        <w:instrText>‐</w:instrText>
-      </w:r>
-      <w:r>
-        <w:rPr>
-          <w:rFonts w:ascii="Verdana" w:hAnsi="Verdana"/>
-        </w:rPr>
-        <w:instrText>resolution static knee images were acquired and segmented to create subject</w:instrText>
-      </w:r>
-      <w:r>
-        <w:rPr>
-          <w:rFonts w:ascii="Cambria Math" w:hAnsi="Cambria Math" w:cs="Cambria Math"/>
-        </w:rPr>
-        <w:instrText>‐</w:instrText>
-      </w:r>
-      <w:r>
-        <w:rPr>
-          <w:rFonts w:ascii="Verdana" w:hAnsi="Verdana"/>
-        </w:rPr>
-        <w:instrText>specific models of the femur and tibia. At each time frame, bone positions and orientations were determined by automatically registering the skeletal models to the dynamic images. Three</w:instrText>
-      </w:r>
-      <w:r>
-        <w:rPr>
-          <w:rFonts w:ascii="Cambria Math" w:hAnsi="Cambria Math" w:cs="Cambria Math"/>
-        </w:rPr>
-        <w:instrText>‐</w:instrText>
-      </w:r>
-      <w:r>
-        <w:rPr>
-          <w:rFonts w:ascii="Verdana" w:hAnsi="Verdana"/>
-        </w:rPr>
-        <w:instrText>dimensional tibiofemoral translations and rotations were consistent across healthy subjects. Internal tibia rotations of 7.8 ± 3.5° were present with 35.8 ± 3.8° of knee flexion, a pattern consistent with knee kinematic measures during walking. We conclude that vastly under</w:instrText>
-      </w:r>
-      <w:r>
-        <w:rPr>
-          <w:rFonts w:ascii="Cambria Math" w:hAnsi="Cambria Math" w:cs="Cambria Math"/>
-        </w:rPr>
-        <w:instrText>‐</w:instrText>
-      </w:r>
-      <w:r>
-        <w:rPr>
-          <w:rFonts w:ascii="Verdana" w:hAnsi="Verdana"/>
-        </w:rPr>
-        <w:instrText xml:space="preserve">sampled isotropic projection reconstruction imaging is a promising approach for noninvasively measuring 3D joint kinematics, which may be useful for assessing cartilage contact and investigating the causes and treatment of joint abnormalities. Magn Reson Med, 2013. © 2012 Wiley Periodicals, Inc.","container-title":"Magnetic Resonance in Medicine","DOI":"10.1002/mrm.24362","ISSN":"0740-3194, 1522-2594","issue":"5","journalAbbreviation":"Magnetic Resonance in Med","language":"en","page":"1310-1316","source":"DOI.org (Crossref)","title":"Measurement of tibiofemoral kinematics using highly accelerated 3D radial sampling","volume":"69","author":[{"family":"Kaiser","given":"Jarred"},{"family":"Bradford","given":"Robert"},{"family":"Johnson","given":"Kevin"},{"family":"Wieben","given":"Oliver"},{"family":"Thelen","given":"Darryl G."}],"issued":{"date-parts":[["2013",5]]}}}],"schema":"https://github.com/citation-style-language/schema/raw/master/csl-citation.json"} </w:instrText>
-      </w:r>
-      <w:r>
-        <w:rPr>
-          <w:rFonts w:ascii="Verdana" w:hAnsi="Verdana"/>
-        </w:rPr>
-        <w:fldChar w:fldCharType="separate"/>
-      </w:r>
-      <w:r>
-        <w:rPr>
-          <w:rFonts w:ascii="Verdana" w:hAnsi="Verdana"/>
-        </w:rPr>
-        <w:t>[10,16]</w:t>
-      </w:r>
-      <w:r>
-        <w:rPr>
-          <w:rFonts w:ascii="Verdana" w:hAnsi="Verdana"/>
-        </w:rPr>
-        <w:fldChar w:fldCharType="end"/>
-      </w:r>
-      <w:r>
-        <w:rPr>
-          <w:rFonts w:ascii="Verdana" w:hAnsi="Verdana"/>
-        </w:rPr>
-        <w:t>, this</w:t>
-      </w:r>
-      <w:r>
-        <w:rPr>
-          <w:rFonts w:ascii="Verdana" w:hAnsi="Verdana"/>
-        </w:rPr>
-        <w:t xml:space="preserve"> technique directly utilizes the dynamic frames without the need for additional static imaging. This not only reduces total scan time but also eliminates potential errors that could arise from registering images acquired in different joint positions.</w:t>
-      </w:r>
       <w:commentRangeEnd w:id="27"/>
       <w:r>
         <w:rPr>
           <w:rStyle w:val="CommentReference"/>
         </w:rPr>
         <w:commentReference w:id="27"/>
-      </w:r>
-      <w:r>
-        <w:rPr>
-          <w:rFonts w:ascii="Verdana" w:hAnsi="Verdana"/>
-        </w:rPr>
-        <w:t xml:space="preserve"> Furthermore, the presented</w:t>
-      </w:r>
-      <w:r>
-        <w:rPr>
-          <w:rFonts w:ascii="Verdana" w:hAnsi="Verdana"/>
-        </w:rPr>
-        <w:t xml:space="preserve"> </w:t>
-      </w:r>
-      <w:r>
-        <w:rPr>
-          <w:rFonts w:ascii="Verdana" w:hAnsi="Verdana"/>
-        </w:rPr>
-        <w:t>method utilizes the full contours of the bones rather than relying on specific anatomical landmarks</w:t>
-      </w:r>
-      <w:r>
-        <w:rPr>
-          <w:rFonts w:ascii="Verdana" w:hAnsi="Verdana"/>
-        </w:rPr>
-        <w:t xml:space="preserve"> </w:t>
-      </w:r>
-      <w:r>
-        <w:rPr>
-          <w:rFonts w:ascii="Verdana" w:hAnsi="Verdana"/>
-        </w:rPr>
-        <w:fldChar w:fldCharType="begin"/>
-      </w:r>
-      <w:r>
-        <w:rPr>
-          <w:rFonts w:ascii="Verdana" w:hAnsi="Verdana"/>
-        </w:rPr>
-        <w:instrText xml:space="preserve"> ADDIN ZOTERO_ITEM CSL_CITATION {"citationID":"7idTLV0Z","properties":{"formattedCitation":"[11,30]","plainCitation":"[11,30]","noteIndex":0},"citationItems":[{"id":337,"uris":["http://zotero.org/users/13606484/items/H2KK6ALT"],"itemData":{"id":337,"type":"article-journal","abstract":"Abnormal patellofemoral joint motion is a possible cause of patellofemoral pain, and patellar braces are thought to alleviate pain by restoring normal joint kinematics. We evaluated whether females with patellofemoral pain exhibit abnormal patellofemoral joint kinematics during dynamic, weight-bearing knee extension and assessed the effects of knee braces on patellofemoral motion. Real-time magnetic resonance (MR) images of the patellofemoral joints of 36 female volunteers (13 pain-free controls, 23 patellofemoral pain) were acquired during weight-bearing knee extension. Pain subjects were also imaged while wearing a patellar-stabilizing brace and a patellar sleeve. We measured axial-plane kinematics from the images. Females with patellofemoral pain exhibited increased lateral translation of the patella for knee flexion angles between 0 degrees and 50 degrees (p = 0.03), and increased lateral tilt for knee flexion angles between 0 degrees and 20 degrees (p = 0.04). The brace and sleeve reduced the lateral translation of the patella; however, the brace reduced lateral displacement more than the sleeve (p = 0.006). The brace reduced patellar tilt near full extension (p = 0.001), while the sleeve had no effect on patellar tilt. Our results indicate that some subjects with patellofemoral pain exhibit abnormal weight-bearing joint kinematics and that braces may be effective in reducing patellar maltracking in these subjects.","container-title":"Journal of Orthopaedic Research: Official Publication of the Orthopaedic Research Society","DOI":"10.1002/jor.20790","ISSN":"1554-527X","issue":"5","journalAbbreviation":"J Orthop Res","language":"eng","note":"PMID: 18985690\nPMCID: PMC2891525","page":"571-577","source":"PubMed","title":"Using real-time MRI to quantify altered joint kinematics in subjects with patellofemoral pain and to evaluate the effects of a patellar brace or sleeve on joint motion","volume":"27","author":[{"family":"Draper","given":"Christine E."},{"family":"Besier","given":"Thor F."},{"family":"Santos","given":"Juan M."},{"family":"Jennings","given":"Fabio"},{"family":"Fredericson","given":"Michael"},{"family":"Gold","given":"Garry E."},{"family":"Beaupre","given":"Gary S."},{"family":"Delp","given":"Scott L."}],"issued":{"date-parts":[["2009",5]]}}},{"id":362,"uris":["http://zotero.org/users/13606484/items/NDHXMRFT"],"itemData":{"id":362,"type":"article-journal","container-title":"Journal of Biomechanics","DOI":"10.1016/j.jbiomech.2004.07.021","ISSN":"00219290","issue":"8","journalAbbreviation":"Journal of Biomechanics","language":"en","license":"https://www.elsevier.com/tdm/userlicense/1.0/","page":"1643-1652","source":"DOI.org (Crossref)","title":"Magnetic resonance imaging for in vivo assessment of three-dimensional patellar tracking","volume":"38","author":[{"family":"Fellows","given":"R.A."},{"family":"Hill","given":"N.A."},{"family":"Gill","given":"H.S."},{"family":"MacIntyre","given":"N.J."},{"family":"Harrison","given":"M.M."},{"family":"Ellis","given":"R.E."},{"family":"Wilson","given":"D.R."}],"issued":{"date-parts":[["2005",8]]}}}],"schema":"https://github.com/citation-style-language/schema/raw/master/csl-citation.json"} </w:instrText>
-      </w:r>
-      <w:r>
-        <w:rPr>
-          <w:rFonts w:ascii="Verdana" w:hAnsi="Verdana"/>
-        </w:rPr>
-        <w:fldChar w:fldCharType="separate"/>
-      </w:r>
-      <w:r>
-        <w:rPr>
-          <w:rFonts w:ascii="Verdana" w:hAnsi="Verdana"/>
-        </w:rPr>
-        <w:t>[11,30]</w:t>
-      </w:r>
-      <w:r>
-        <w:rPr>
-          <w:rFonts w:ascii="Verdana" w:hAnsi="Verdana"/>
-        </w:rPr>
-        <w:fldChar w:fldCharType="end"/>
-      </w:r>
-      <w:r>
-        <w:rPr>
-          <w:rFonts w:ascii="Verdana" w:hAnsi="Verdana"/>
-        </w:rPr>
-        <w:t xml:space="preserve">. </w:t>
-      </w:r>
-      <w:commentRangeStart w:id="28"/>
-      <w:r>
-        <w:rPr>
-          <w:rFonts w:ascii="Verdana" w:hAnsi="Verdana"/>
-        </w:rPr>
-        <w:t>By tracking entire bone edges instead of discrete points, it may offer improved robustness against errors that can arise from landmark misidentification or local image artifacts.</w:t>
-      </w:r>
-      <w:r>
-        <w:rPr>
-          <w:rFonts w:ascii="Verdana" w:hAnsi="Verdana"/>
-        </w:rPr>
-        <w:t xml:space="preserve"> </w:t>
-      </w:r>
-      <w:commentRangeEnd w:id="28"/>
-      <w:r>
-        <w:rPr>
-          <w:rStyle w:val="CommentReference"/>
-        </w:rPr>
-        <w:commentReference w:id="28"/>
       </w:r>
     </w:p>
     <w:p>
@@ -5850,12 +5800,68 @@
         </w:rPr>
         <w:t xml:space="preserve">method is its </w:t>
       </w:r>
+      <w:commentRangeStart w:id="28"/>
+      <w:r>
+        <w:rPr>
+          <w:rFonts w:ascii="Verdana" w:hAnsi="Verdana"/>
+        </w:rPr>
+        <w:t>efficiency</w:t>
+      </w:r>
+      <w:commentRangeEnd w:id="28"/>
+      <w:r>
+        <w:rPr>
+          <w:rStyle w:val="CommentReference"/>
+        </w:rPr>
+        <w:commentReference w:id="28"/>
+      </w:r>
+      <w:r>
+        <w:rPr>
+          <w:rFonts w:ascii="Verdana" w:hAnsi="Verdana"/>
+        </w:rPr>
+        <w:t xml:space="preserve">. By requiring manual segmentation of only a single frame, with minimal user intervention thereafter, this approach significantly reduces processing time compared to full manual segmentation of all frames. </w:t>
+      </w:r>
       <w:commentRangeStart w:id="29"/>
       <w:r>
         <w:rPr>
           <w:rFonts w:ascii="Verdana" w:hAnsi="Verdana"/>
         </w:rPr>
-        <w:t>efficiency</w:t>
+        <w:t xml:space="preserve">The significantly lower </w:t>
+      </w:r>
+      <w:r>
+        <w:rPr>
+          <w:rFonts w:ascii="Verdana" w:hAnsi="Verdana"/>
+        </w:rPr>
+        <w:t>CV</w:t>
+      </w:r>
+      <w:r>
+        <w:rPr>
+          <w:rFonts w:ascii="Verdana" w:hAnsi="Verdana"/>
+        </w:rPr>
+        <w:t>s</w:t>
+      </w:r>
+      <w:r>
+        <w:rPr>
+          <w:rFonts w:ascii="Verdana" w:hAnsi="Verdana"/>
+        </w:rPr>
+        <w:t xml:space="preserve"> observed for the automatic method across all datasets </w:t>
+      </w:r>
+      <w:r>
+        <w:rPr>
+          <w:rFonts w:ascii="Verdana" w:hAnsi="Verdana"/>
+        </w:rPr>
+        <w:t>shows higher</w:t>
+      </w:r>
+      <w:r>
+        <w:rPr>
+          <w:rFonts w:ascii="Verdana" w:hAnsi="Verdana"/>
+        </w:rPr>
+        <w:t xml:space="preserve"> consistency in tracking knee motion compared to manual segmentation.</w:t>
+      </w:r>
+      <w:r>
+        <w:rPr>
+          <w:rFonts w:ascii="Verdana" w:hAnsi="Verdana"/>
+        </w:rPr>
+        <w:t xml:space="preserve"> </w:t>
       </w:r>
       <w:commentRangeEnd w:id="29"/>
       <w:r>
@@ -5863,62 +5869,6 @@
           <w:rStyle w:val="CommentReference"/>
         </w:rPr>
         <w:commentReference w:id="29"/>
-      </w:r>
-      <w:r>
-        <w:rPr>
-          <w:rFonts w:ascii="Verdana" w:hAnsi="Verdana"/>
-        </w:rPr>
-        <w:t xml:space="preserve">. By requiring manual segmentation of only a single frame, with minimal user intervention thereafter, this approach significantly reduces processing time compared to full manual segmentation of all frames. </w:t>
-      </w:r>
-      <w:commentRangeStart w:id="30"/>
-      <w:r>
-        <w:rPr>
-          <w:rFonts w:ascii="Verdana" w:hAnsi="Verdana"/>
-        </w:rPr>
-        <w:t xml:space="preserve">The significantly lower </w:t>
-      </w:r>
-      <w:r>
-        <w:rPr>
-          <w:rFonts w:ascii="Verdana" w:hAnsi="Verdana"/>
-        </w:rPr>
-        <w:t>CV</w:t>
-      </w:r>
-      <w:r>
-        <w:rPr>
-          <w:rFonts w:ascii="Verdana" w:hAnsi="Verdana"/>
-        </w:rPr>
-        <w:t>s</w:t>
-      </w:r>
-      <w:r>
-        <w:rPr>
-          <w:rFonts w:ascii="Verdana" w:hAnsi="Verdana"/>
-        </w:rPr>
-        <w:t xml:space="preserve"> observed for the automatic method across all datasets </w:t>
-      </w:r>
-      <w:r>
-        <w:rPr>
-          <w:rFonts w:ascii="Verdana" w:hAnsi="Verdana"/>
-        </w:rPr>
-        <w:t>shows higher</w:t>
-      </w:r>
-      <w:r>
-        <w:rPr>
-          <w:rFonts w:ascii="Verdana" w:hAnsi="Verdana"/>
-        </w:rPr>
-        <w:t xml:space="preserve"> consistency in tracking knee motion compared to manual segmentation.</w:t>
-      </w:r>
-      <w:r>
-        <w:rPr>
-          <w:rFonts w:ascii="Verdana" w:hAnsi="Verdana"/>
-        </w:rPr>
-        <w:t xml:space="preserve"> </w:t>
-      </w:r>
-      <w:commentRangeEnd w:id="30"/>
-      <w:r>
-        <w:rPr>
-          <w:rStyle w:val="CommentReference"/>
-        </w:rPr>
-        <w:commentReference w:id="30"/>
       </w:r>
       <w:r>
         <w:rPr>
@@ -5971,12 +5921,26 @@
         </w:rPr>
         <w:t xml:space="preserve">has limitations. The current implementation is restricted to 2D sagittal plane analysis, </w:t>
       </w:r>
+      <w:commentRangeStart w:id="30"/>
+      <w:r>
+        <w:rPr>
+          <w:rFonts w:ascii="Verdana" w:hAnsi="Verdana"/>
+        </w:rPr>
+        <w:t xml:space="preserve">capturing primarily flexion-extension and anterior-posterior translation. </w:t>
+      </w:r>
+      <w:commentRangeEnd w:id="30"/>
+      <w:r>
+        <w:rPr>
+          <w:rStyle w:val="CommentReference"/>
+        </w:rPr>
+        <w:commentReference w:id="30"/>
+      </w:r>
       <w:commentRangeStart w:id="31"/>
       <w:r>
         <w:rPr>
           <w:rFonts w:ascii="Verdana" w:hAnsi="Verdana"/>
         </w:rPr>
-        <w:t xml:space="preserve">capturing primarily flexion-extension and anterior-posterior translation. </w:t>
+        <w:t xml:space="preserve">This limits the ability to quantify out-of-plane motions such as internal-external rotation or abduction-adduction, which are important components of full 3D knee kinematics. </w:t>
       </w:r>
       <w:commentRangeEnd w:id="31"/>
       <w:r>
@@ -5990,7 +5954,7 @@
         <w:rPr>
           <w:rFonts w:ascii="Verdana" w:hAnsi="Verdana"/>
         </w:rPr>
-        <w:t xml:space="preserve">This limits the ability to quantify out-of-plane motions such as internal-external rotation or abduction-adduction, which are important components of full 3D knee kinematics. </w:t>
+        <w:t>Additionally, the accuracy of the method relies on movement being confined to a single plane, which can be challenging to achieve perfectly in vivo.</w:t>
       </w:r>
       <w:commentRangeEnd w:id="32"/>
       <w:r>
@@ -5998,20 +5962,6 @@
           <w:rStyle w:val="CommentReference"/>
         </w:rPr>
         <w:commentReference w:id="32"/>
-      </w:r>
-      <w:commentRangeStart w:id="33"/>
-      <w:r>
-        <w:rPr>
-          <w:rFonts w:ascii="Verdana" w:hAnsi="Verdana"/>
-        </w:rPr>
-        <w:t>Additionally, the accuracy of the method relies on movement being confined to a single plane, which can be challenging to achieve perfectly in vivo.</w:t>
-      </w:r>
-      <w:commentRangeEnd w:id="33"/>
-      <w:r>
-        <w:rPr>
-          <w:rStyle w:val="CommentReference"/>
-        </w:rPr>
-        <w:commentReference w:id="33"/>
       </w:r>
     </w:p>
     <w:p>
@@ -6100,19 +6050,19 @@
         </w:rPr>
         <w:fldChar w:fldCharType="end"/>
       </w:r>
-      <w:commentRangeStart w:id="34"/>
+      <w:commentRangeStart w:id="33"/>
       <w:r>
         <w:rPr>
           <w:rFonts w:ascii="Verdana" w:hAnsi="Verdana"/>
         </w:rPr>
         <w:t xml:space="preserve">. </w:t>
       </w:r>
-      <w:commentRangeEnd w:id="34"/>
+      <w:commentRangeEnd w:id="33"/>
       <w:r>
         <w:rPr>
           <w:rStyle w:val="CommentReference"/>
         </w:rPr>
-        <w:commentReference w:id="34"/>
+        <w:commentReference w:id="33"/>
       </w:r>
       <w:r>
         <w:rPr>
@@ -6274,41 +6224,41 @@
         </w:rPr>
         <w:t xml:space="preserve">Future work should focus on extending this method to 3D analysis, which would allow for a more comprehensive assessment of knee joint kinematics. </w:t>
       </w:r>
+      <w:commentRangeStart w:id="34"/>
+      <w:r>
+        <w:rPr>
+          <w:rFonts w:ascii="Verdana" w:hAnsi="Verdana"/>
+        </w:rPr>
+        <w:t xml:space="preserve">This could involve adapting the segmentation algorithm to work with multi-planar dynamic MRI acquisitions </w:t>
+      </w:r>
+      <w:commentRangeEnd w:id="34"/>
+      <w:r>
+        <w:rPr>
+          <w:rStyle w:val="CommentReference"/>
+        </w:rPr>
+        <w:commentReference w:id="34"/>
+      </w:r>
+      <w:r>
+        <w:rPr>
+          <w:rFonts w:ascii="Verdana" w:hAnsi="Verdana"/>
+        </w:rPr>
+        <w:t xml:space="preserve">or exploring ways to infer 3D motion from 2D projections. </w:t>
+      </w:r>
       <w:commentRangeStart w:id="35"/>
       <w:r>
         <w:rPr>
           <w:rFonts w:ascii="Verdana" w:hAnsi="Verdana"/>
-        </w:rPr>
-        <w:t xml:space="preserve">This could involve adapting the segmentation algorithm to work with multi-planar dynamic MRI acquisitions </w:t>
+          <w:strike/>
+        </w:rPr>
+        <w:t>Improvements in subject positioning and fixation within the knee loading device could help minimize unintended out-of-plane motions, particularly tibial internal-external rotation.</w:t>
       </w:r>
       <w:commentRangeEnd w:id="35"/>
-      <w:r>
-        <w:rPr>
-          <w:rStyle w:val="CommentReference"/>
-        </w:rPr>
-        <w:commentReference w:id="35"/>
-      </w:r>
-      <w:r>
-        <w:rPr>
-          <w:rFonts w:ascii="Verdana" w:hAnsi="Verdana"/>
-        </w:rPr>
-        <w:t xml:space="preserve">or exploring ways to infer 3D motion from 2D projections. </w:t>
-      </w:r>
-      <w:commentRangeStart w:id="36"/>
-      <w:r>
-        <w:rPr>
-          <w:rFonts w:ascii="Verdana" w:hAnsi="Verdana"/>
-          <w:strike/>
-        </w:rPr>
-        <w:t>Improvements in subject positioning and fixation within the knee loading device could help minimize unintended out-of-plane motions, particularly tibial internal-external rotation.</w:t>
-      </w:r>
-      <w:commentRangeEnd w:id="36"/>
       <w:r>
         <w:rPr>
           <w:rStyle w:val="CommentReference"/>
           <w:strike/>
         </w:rPr>
-        <w:commentReference w:id="36"/>
+        <w:commentReference w:id="35"/>
       </w:r>
     </w:p>
     <w:p>
@@ -6352,12 +6302,50 @@
         </w:rPr>
         <w:t xml:space="preserve">This study presents a novel semi-automated approach for analyzing tibiofemoral kinematics using dynamic MRI, offering a balance of efficiency and accuracy in </w:t>
       </w:r>
+      <w:commentRangeStart w:id="36"/>
+      <w:r>
+        <w:rPr>
+          <w:rFonts w:ascii="Verdana" w:hAnsi="Verdana"/>
+        </w:rPr>
+        <w:t xml:space="preserve">knee motion </w:t>
+      </w:r>
+      <w:commentRangeEnd w:id="36"/>
+      <w:r>
+        <w:rPr>
+          <w:rStyle w:val="CommentReference"/>
+        </w:rPr>
+        <w:commentReference w:id="36"/>
+      </w:r>
+      <w:r>
+        <w:rPr>
+          <w:rFonts w:ascii="Verdana" w:hAnsi="Verdana"/>
+        </w:rPr>
+        <w:t xml:space="preserve">analysis. By leveraging direct analysis of dynamic frames and full contour tracking, </w:t>
+      </w:r>
+      <w:r>
+        <w:rPr>
+          <w:rFonts w:ascii="Verdana" w:hAnsi="Verdana"/>
+        </w:rPr>
+        <w:t>the proposed</w:t>
+      </w:r>
+      <w:r>
+        <w:rPr>
+          <w:rFonts w:ascii="Verdana" w:hAnsi="Verdana"/>
+        </w:rPr>
+        <w:t xml:space="preserve"> </w:t>
+      </w:r>
+      <w:r>
+        <w:rPr>
+          <w:rFonts w:ascii="Verdana" w:hAnsi="Verdana"/>
+        </w:rPr>
+        <w:t xml:space="preserve">method provides </w:t>
+      </w:r>
       <w:commentRangeStart w:id="37"/>
       <w:r>
         <w:rPr>
           <w:rFonts w:ascii="Verdana" w:hAnsi="Verdana"/>
         </w:rPr>
-        <w:t xml:space="preserve">knee motion </w:t>
+        <w:t xml:space="preserve">consistent and smooth kinematic measurements </w:t>
       </w:r>
       <w:commentRangeEnd w:id="37"/>
       <w:r>
@@ -6365,44 +6353,6 @@
           <w:rStyle w:val="CommentReference"/>
         </w:rPr>
         <w:commentReference w:id="37"/>
-      </w:r>
-      <w:r>
-        <w:rPr>
-          <w:rFonts w:ascii="Verdana" w:hAnsi="Verdana"/>
-        </w:rPr>
-        <w:t xml:space="preserve">analysis. By leveraging direct analysis of dynamic frames and full contour tracking, </w:t>
-      </w:r>
-      <w:r>
-        <w:rPr>
-          <w:rFonts w:ascii="Verdana" w:hAnsi="Verdana"/>
-        </w:rPr>
-        <w:t>the proposed</w:t>
-      </w:r>
-      <w:r>
-        <w:rPr>
-          <w:rFonts w:ascii="Verdana" w:hAnsi="Verdana"/>
-        </w:rPr>
-        <w:t xml:space="preserve"> </w:t>
-      </w:r>
-      <w:r>
-        <w:rPr>
-          <w:rFonts w:ascii="Verdana" w:hAnsi="Verdana"/>
-        </w:rPr>
-        <w:t xml:space="preserve">method provides </w:t>
-      </w:r>
-      <w:commentRangeStart w:id="38"/>
-      <w:r>
-        <w:rPr>
-          <w:rFonts w:ascii="Verdana" w:hAnsi="Verdana"/>
-        </w:rPr>
-        <w:t xml:space="preserve">consistent and smooth kinematic measurements </w:t>
-      </w:r>
-      <w:commentRangeEnd w:id="38"/>
-      <w:r>
-        <w:rPr>
-          <w:rStyle w:val="CommentReference"/>
-        </w:rPr>
-        <w:commentReference w:id="38"/>
       </w:r>
       <w:r>
         <w:rPr>
@@ -6419,7 +6369,33 @@
           <w:rFonts w:ascii="Verdana" w:hAnsi="Verdana"/>
         </w:rPr>
       </w:pPr>
+      <w:commentRangeStart w:id="38"/>
+      <w:commentRangeEnd w:id="38"/>
+      <w:r>
+        <w:rPr>
+          <w:rStyle w:val="CommentReference"/>
+        </w:rPr>
+        <w:commentReference w:id="38"/>
+      </w:r>
+      <w:r>
+        <w:rPr>
+          <w:rFonts w:ascii="Verdana" w:hAnsi="Verdana"/>
+        </w:rPr>
+        <w:t>The</w:t>
+      </w:r>
+      <w:r>
+        <w:rPr>
+          <w:rFonts w:ascii="Verdana" w:hAnsi="Verdana"/>
+        </w:rPr>
+        <w:t xml:space="preserve"> proposed approach shows significant promise for both research and clinical applications in knee biomechanics</w:t>
+      </w:r>
       <w:commentRangeStart w:id="39"/>
+      <w:r>
+        <w:rPr>
+          <w:rFonts w:ascii="Verdana" w:hAnsi="Verdana"/>
+        </w:rPr>
+        <w:t>. The integration with a custom MRI-compatible knee loading device further enhances its potential for studying load-dependent changes in knee kinematics.</w:t>
+      </w:r>
       <w:commentRangeEnd w:id="39"/>
       <w:r>
         <w:rPr>
@@ -6427,32 +6403,6 @@
         </w:rPr>
         <w:commentReference w:id="39"/>
       </w:r>
-      <w:r>
-        <w:rPr>
-          <w:rFonts w:ascii="Verdana" w:hAnsi="Verdana"/>
-        </w:rPr>
-        <w:t>The</w:t>
-      </w:r>
-      <w:r>
-        <w:rPr>
-          <w:rFonts w:ascii="Verdana" w:hAnsi="Verdana"/>
-        </w:rPr>
-        <w:t xml:space="preserve"> proposed approach shows significant promise for both research and clinical applications in knee biomechanics</w:t>
-      </w:r>
-      <w:commentRangeStart w:id="40"/>
-      <w:r>
-        <w:rPr>
-          <w:rFonts w:ascii="Verdana" w:hAnsi="Verdana"/>
-        </w:rPr>
-        <w:t>. The integration with a custom MRI-compatible knee loading device further enhances its potential for studying load-dependent changes in knee kinematics.</w:t>
-      </w:r>
-      <w:commentRangeEnd w:id="40"/>
-      <w:r>
-        <w:rPr>
-          <w:rStyle w:val="CommentReference"/>
-        </w:rPr>
-        <w:commentReference w:id="40"/>
-      </w:r>
     </w:p>
     <w:p>
       <w:pPr>
@@ -6497,30 +6447,7 @@
       </w:r>
       <w:r>
         <w:tab/>
-      </w:r>
-      <w:proofErr w:type="spellStart"/>
-      <w:r>
-        <w:t>Postolka</w:t>
-      </w:r>
-      <w:proofErr w:type="spellEnd"/>
-      <w:r>
-        <w:t xml:space="preserve"> B, Taylor WR, </w:t>
-      </w:r>
-      <w:proofErr w:type="spellStart"/>
-      <w:r>
-        <w:t>Dätwyler</w:t>
-      </w:r>
-      <w:proofErr w:type="spellEnd"/>
-      <w:r>
-        <w:t xml:space="preserve"> K, Heller MO, List R, Schütz P. Interpretation of natural </w:t>
-      </w:r>
-      <w:proofErr w:type="spellStart"/>
-      <w:r>
-        <w:t>tibio</w:t>
-      </w:r>
-      <w:proofErr w:type="spellEnd"/>
-      <w:r>
-        <w:t>-femoral kinematics critically depends upon the kinematic analysis approach: A survey and comparison of methodologies. Journal of Biomechanics 2022; 144 :111306. https://doi.org/10.1016/j.jbiomech.2022.111306</w:t>
+        <w:t>Postolka B, Taylor WR, Dätwyler K, Heller MO, List R, Schütz P. Interpretation of natural tibio-femoral kinematics critically depends upon the kinematic analysis approach: A survey and comparison of methodologies. Journal of Biomechanics 2022; 144 :111306. https://doi.org/10.1016/j.jbiomech.2022.111306</w:t>
       </w:r>
     </w:p>
     <w:p>
@@ -6532,15 +6459,7 @@
       </w:r>
       <w:r>
         <w:tab/>
-        <w:t xml:space="preserve">Kaufman KR, Hughes C, Morrey BF, Morrey M, An </w:t>
-      </w:r>
-      <w:proofErr w:type="gramStart"/>
-      <w:r>
-        <w:t>KN. Gait characteristics of patients</w:t>
-      </w:r>
-      <w:proofErr w:type="gramEnd"/>
-      <w:r>
-        <w:t xml:space="preserve"> with knee osteoarthritis. Journal of Biomechanics 2001; 34 :907–15. https://doi.org/10.1016/S0021-9290(01)00036-7</w:t>
+        <w:t>Kaufman KR, Hughes C, Morrey BF, Morrey M, An KN. Gait characteristics of patients with knee osteoarthritis. Journal of Biomechanics 2001; 34 :907–15. https://doi.org/10.1016/S0021-9290(01)00036-7</w:t>
       </w:r>
     </w:p>
     <w:p>
@@ -6552,22 +6471,7 @@
       </w:r>
       <w:r>
         <w:tab/>
-      </w:r>
-      <w:proofErr w:type="spellStart"/>
-      <w:r>
-        <w:t>Astephen</w:t>
-      </w:r>
-      <w:proofErr w:type="spellEnd"/>
-      <w:r>
-        <w:t xml:space="preserve"> JL, Deluzio KJ, Caldwell GE, Dunbar MJ. Biomechanical changes at the hip, knee, and ankle joints during gait are associated with knee osteoarthritis severity. Journal </w:t>
-      </w:r>
-      <w:proofErr w:type="spellStart"/>
-      <w:r>
-        <w:t>Orthopaedic</w:t>
-      </w:r>
-      <w:proofErr w:type="spellEnd"/>
-      <w:r>
-        <w:t xml:space="preserve"> Research 2008; 26 :332–41. https://doi.org/10.1002/jor.20496</w:t>
+        <w:t>Astephen JL, Deluzio KJ, Caldwell GE, Dunbar MJ. Biomechanical changes at the hip, knee, and ankle joints during gait are associated with knee osteoarthritis severity. Journal Orthopaedic Research 2008; 26 :332–41. https://doi.org/10.1002/jor.20496</w:t>
       </w:r>
     </w:p>
     <w:p>
@@ -6592,15 +6496,7 @@
       </w:r>
       <w:r>
         <w:tab/>
-        <w:t xml:space="preserve">Georgoulis AD, </w:t>
-      </w:r>
-      <w:proofErr w:type="spellStart"/>
-      <w:r>
-        <w:t>Papadonikolakis</w:t>
-      </w:r>
-      <w:proofErr w:type="spellEnd"/>
-      <w:r>
-        <w:t xml:space="preserve"> A, Papageorgiou CD, Mitsou A, Stergiou N. Three-Dimensional Tibiofemoral Kinematics of the Anterior Cruciate Ligament-Deficient and Reconstructed Knee during Walking. Am J Sports Med 2003; 31 :75–9. https://doi.org/10.1177/03635465030310012401</w:t>
+        <w:t>Georgoulis AD, Papadonikolakis A, Papageorgiou CD, Mitsou A, Stergiou N. Three-Dimensional Tibiofemoral Kinematics of the Anterior Cruciate Ligament-Deficient and Reconstructed Knee during Walking. Am J Sports Med 2003; 31 :75–9. https://doi.org/10.1177/03635465030310012401</w:t>
       </w:r>
     </w:p>
     <w:p>
@@ -6612,22 +6508,7 @@
       </w:r>
       <w:r>
         <w:tab/>
-      </w:r>
-      <w:proofErr w:type="spellStart"/>
-      <w:r>
-        <w:t>Barrance</w:t>
-      </w:r>
-      <w:proofErr w:type="spellEnd"/>
-      <w:r>
-        <w:t xml:space="preserve"> PJ, Williams GN, Snyder-Mackler L, Buchanan TS. Altered knee kinematics in ACL-deficient non-copers: a comparison using dynamic MRI. J </w:t>
-      </w:r>
-      <w:proofErr w:type="spellStart"/>
-      <w:r>
-        <w:t>Orthop</w:t>
-      </w:r>
-      <w:proofErr w:type="spellEnd"/>
-      <w:r>
-        <w:t xml:space="preserve"> Res 2006; 24 :132–40. https://doi.org/10.1002/jor.20016</w:t>
+        <w:t>Barrance PJ, Williams GN, Snyder-Mackler L, Buchanan TS. Altered knee kinematics in ACL-deficient non-copers: a comparison using dynamic MRI. J Orthop Res 2006; 24 :132–40. https://doi.org/10.1002/jor.20016</w:t>
       </w:r>
     </w:p>
     <w:p>
@@ -6639,31 +6520,7 @@
       </w:r>
       <w:r>
         <w:tab/>
-        <w:t xml:space="preserve">Markolf KL, Burchfield DM, Shapiro MM, Shepard MF, </w:t>
-      </w:r>
-      <w:proofErr w:type="spellStart"/>
-      <w:r>
-        <w:t>Finerman</w:t>
-      </w:r>
-      <w:proofErr w:type="spellEnd"/>
-      <w:r>
-        <w:t xml:space="preserve"> GAM, </w:t>
-      </w:r>
-      <w:proofErr w:type="spellStart"/>
-      <w:r>
-        <w:t>Slauterbeck</w:t>
-      </w:r>
-      <w:proofErr w:type="spellEnd"/>
-      <w:r>
-        <w:t xml:space="preserve"> JL. Combined knee loading states that generate high anterior cruciate ligament forces. Journal </w:t>
-      </w:r>
-      <w:proofErr w:type="spellStart"/>
-      <w:r>
-        <w:t>Orthopaedic</w:t>
-      </w:r>
-      <w:proofErr w:type="spellEnd"/>
-      <w:r>
-        <w:t xml:space="preserve"> Research 1995; 13 :930–5. https://doi.org/10.1002/jor.1100130618</w:t>
+        <w:t>Markolf KL, Burchfield DM, Shapiro MM, Shepard MF, Finerman GAM, Slauterbeck JL. Combined knee loading states that generate high anterior cruciate ligament forces. Journal Orthopaedic Research 1995; 13 :930–5. https://doi.org/10.1002/jor.1100130618</w:t>
       </w:r>
     </w:p>
     <w:p>
@@ -6687,31 +6544,7 @@
       </w:r>
       <w:r>
         <w:tab/>
-        <w:t xml:space="preserve">Andriacchi TP, </w:t>
-      </w:r>
-      <w:proofErr w:type="spellStart"/>
-      <w:r>
-        <w:t>Mündermann</w:t>
-      </w:r>
-      <w:proofErr w:type="spellEnd"/>
-      <w:r>
-        <w:t xml:space="preserve"> A. The role of ambulatory mechanics in the initiation and progression of knee osteoarthritis. Curr </w:t>
-      </w:r>
-      <w:proofErr w:type="spellStart"/>
-      <w:r>
-        <w:t>Opin</w:t>
-      </w:r>
-      <w:proofErr w:type="spellEnd"/>
-      <w:r>
-        <w:t xml:space="preserve"> </w:t>
-      </w:r>
-      <w:proofErr w:type="spellStart"/>
-      <w:r>
-        <w:t>Rheumatol</w:t>
-      </w:r>
-      <w:proofErr w:type="spellEnd"/>
-      <w:r>
-        <w:t xml:space="preserve"> 2006; 18 :514–8. https://doi.org/10.1097/01.bor.0000240365.16842.4e</w:t>
+        <w:t>Andriacchi TP, Mündermann A. The role of ambulatory mechanics in the initiation and progression of knee osteoarthritis. Curr Opin Rheumatol 2006; 18 :514–8. https://doi.org/10.1097/01.bor.0000240365.16842.4e</w:t>
       </w:r>
     </w:p>
     <w:p>
@@ -6723,23 +6556,7 @@
       </w:r>
       <w:r>
         <w:tab/>
-        <w:t xml:space="preserve">Conconi M, De Carli F, Berni M, </w:t>
-      </w:r>
-      <w:proofErr w:type="spellStart"/>
-      <w:r>
-        <w:t>Sancisi</w:t>
-      </w:r>
-      <w:proofErr w:type="spellEnd"/>
-      <w:r>
-        <w:t xml:space="preserve"> N, Parenti-Castelli V, Monetti G. In-Vivo Quantification of Knee Deep-Flexion in Physiological Loading Condition </w:t>
-      </w:r>
-      <w:proofErr w:type="gramStart"/>
-      <w:r>
-        <w:t>trough</w:t>
-      </w:r>
-      <w:proofErr w:type="gramEnd"/>
-      <w:r>
-        <w:t xml:space="preserve"> Dynamic MRI. Applied Sciences 2023; 13 :629. https://doi.org/10.3390/app13010629</w:t>
+        <w:t>Conconi M, De Carli F, Berni M, Sancisi N, Parenti-Castelli V, Monetti G. In-Vivo Quantification of Knee Deep-Flexion in Physiological Loading Condition trough Dynamic MRI. Applied Sciences 2023; 13 :629. https://doi.org/10.3390/app13010629</w:t>
       </w:r>
     </w:p>
     <w:p>
@@ -6751,31 +6568,7 @@
       </w:r>
       <w:r>
         <w:tab/>
-        <w:t xml:space="preserve">Draper CE, </w:t>
-      </w:r>
-      <w:proofErr w:type="spellStart"/>
-      <w:r>
-        <w:t>Besier</w:t>
-      </w:r>
-      <w:proofErr w:type="spellEnd"/>
-      <w:r>
-        <w:t xml:space="preserve"> TF, Santos JM, Jennings F, </w:t>
-      </w:r>
-      <w:proofErr w:type="spellStart"/>
-      <w:r>
-        <w:t>Fredericson</w:t>
-      </w:r>
-      <w:proofErr w:type="spellEnd"/>
-      <w:r>
-        <w:t xml:space="preserve"> M, Gold GE, et al. Using real-time MRI to quantify altered joint kinematics in subjects with patellofemoral pain and to evaluate the effects of a patellar brace or sleeve on joint motion. J </w:t>
-      </w:r>
-      <w:proofErr w:type="spellStart"/>
-      <w:r>
-        <w:t>Orthop</w:t>
-      </w:r>
-      <w:proofErr w:type="spellEnd"/>
-      <w:r>
-        <w:t xml:space="preserve"> Res 2009; 27 :571–7. https://doi.org/10.1002/jor.20790</w:t>
+        <w:t>Draper CE, Besier TF, Santos JM, Jennings F, Fredericson M, Gold GE, et al. Using real-time MRI to quantify altered joint kinematics in subjects with patellofemoral pain and to evaluate the effects of a patellar brace or sleeve on joint motion. J Orthop Res 2009; 27 :571–7. https://doi.org/10.1002/jor.20790</w:t>
       </w:r>
     </w:p>
     <w:p>
@@ -6790,15 +6583,7 @@
       </w:r>
       <w:r>
         <w:tab/>
-        <w:t xml:space="preserve">Kaiser JM, </w:t>
-      </w:r>
-      <w:proofErr w:type="spellStart"/>
-      <w:r>
-        <w:t>Vignos</w:t>
-      </w:r>
-      <w:proofErr w:type="spellEnd"/>
-      <w:r>
-        <w:t xml:space="preserve"> MF, Kijowski R, Baer G, Thelen DG. Effect of Loading on In Vivo Tibiofemoral and Patellofemoral Kinematics of Healthy and ACL-Reconstructed Knees. </w:t>
+        <w:t xml:space="preserve">Kaiser JM, Vignos MF, Kijowski R, Baer G, Thelen DG. Effect of Loading on In Vivo Tibiofemoral and Patellofemoral Kinematics of Healthy and ACL-Reconstructed Knees. </w:t>
       </w:r>
       <w:r>
         <w:rPr>
@@ -6904,15 +6689,7 @@
       </w:r>
       <w:r>
         <w:tab/>
-        <w:t xml:space="preserve">Brisson NM, Krämer M, Krahl LAN, Schill A, Duda GN, Reichenbach JR. A novel multipurpose device for guided knee motion and loading during dynamic magnetic resonance imaging. Zeitschrift für </w:t>
-      </w:r>
-      <w:proofErr w:type="spellStart"/>
-      <w:r>
-        <w:t>Medizinische</w:t>
-      </w:r>
-      <w:proofErr w:type="spellEnd"/>
-      <w:r>
-        <w:t xml:space="preserve"> Physik 2022; 32 :500–13. https://doi.org/10.1016/j.zemedi.2021.12.002</w:t>
+        <w:t>Brisson NM, Krämer M, Krahl LAN, Schill A, Duda GN, Reichenbach JR. A novel multipurpose device for guided knee motion and loading during dynamic magnetic resonance imaging. Zeitschrift für Medizinische Physik 2022; 32 :500–13. https://doi.org/10.1016/j.zemedi.2021.12.002</w:t>
       </w:r>
     </w:p>
     <w:p>
@@ -6927,23 +6704,7 @@
       </w:r>
       <w:r>
         <w:tab/>
-        <w:t xml:space="preserve">Winkelmann S, </w:t>
-      </w:r>
-      <w:proofErr w:type="spellStart"/>
-      <w:r>
-        <w:t>Schaeffter</w:t>
-      </w:r>
-      <w:proofErr w:type="spellEnd"/>
-      <w:r>
-        <w:t xml:space="preserve"> T, Koehler T, Eggers H, </w:t>
-      </w:r>
-      <w:proofErr w:type="spellStart"/>
-      <w:r>
-        <w:t>Doessel</w:t>
-      </w:r>
-      <w:proofErr w:type="spellEnd"/>
-      <w:r>
-        <w:t xml:space="preserve"> O. An Optimal Radial Profile Order Based on the Golden Ratio for Time-Resolved MRI. </w:t>
+        <w:t xml:space="preserve">Winkelmann S, Schaeffter T, Koehler T, Eggers H, Doessel O. An Optimal Radial Profile Order Based on the Golden Ratio for Time-Resolved MRI. </w:t>
       </w:r>
       <w:r>
         <w:rPr>
@@ -7009,14 +6770,7 @@
       </w:r>
       <w:r>
         <w:tab/>
-      </w:r>
-      <w:proofErr w:type="spellStart"/>
-      <w:r>
-        <w:t>Aleksiev</w:t>
-      </w:r>
-      <w:proofErr w:type="spellEnd"/>
-      <w:r>
-        <w:t xml:space="preserve"> M, Krämer M, Brisson NM, Maggioni MB, Duda GN, Reichenbach JR. High-resolution CINE imaging of active guided knee motion using continuously acquired golden-angle radial MRI and rotary sensor information. Magnetic Resonance Imaging 2022; 92 :161–8. https://doi.org/10.1016/j.mri.2022.06.015</w:t>
+        <w:t>Aleksiev M, Krämer M, Brisson NM, Maggioni MB, Duda GN, Reichenbach JR. High-resolution CINE imaging of active guided knee motion using continuously acquired golden-angle radial MRI and rotary sensor information. Magnetic Resonance Imaging 2022; 92 :161–8. https://doi.org/10.1016/j.mri.2022.06.015</w:t>
       </w:r>
     </w:p>
     <w:p>
@@ -7040,15 +6794,7 @@
       </w:r>
       <w:r>
         <w:tab/>
-        <w:t xml:space="preserve">Canny J. A Computational Approach to Edge Detection. IEEE Trans Pattern Anal Mach </w:t>
-      </w:r>
-      <w:proofErr w:type="spellStart"/>
-      <w:r>
-        <w:t>Intell</w:t>
-      </w:r>
-      <w:proofErr w:type="spellEnd"/>
-      <w:r>
-        <w:t xml:space="preserve"> 1986; PAMI-8 :679–98. https://doi.org/10.1109/TPAMI.1986.4767851</w:t>
+        <w:t>Canny J. A Computational Approach to Edge Detection. IEEE Trans Pattern Anal Mach Intell 1986; PAMI-8 :679–98. https://doi.org/10.1109/TPAMI.1986.4767851</w:t>
       </w:r>
     </w:p>
     <w:p>
@@ -7063,14 +6809,7 @@
       </w:r>
       <w:r>
         <w:tab/>
-      </w:r>
-      <w:proofErr w:type="spellStart"/>
-      <w:r>
-        <w:t>Dillencourt</w:t>
-      </w:r>
-      <w:proofErr w:type="spellEnd"/>
-      <w:r>
-        <w:t xml:space="preserve"> MB, Samet H, Tamminen M. A general approach to connected-component labeling for arbitrary image representations. </w:t>
+        <w:t xml:space="preserve">Dillencourt MB, Samet H, Tamminen M. A general approach to connected-component labeling for arbitrary image representations. </w:t>
       </w:r>
       <w:r>
         <w:rPr>
@@ -7097,15 +6836,7 @@
         <w:t xml:space="preserve">Hinneburg A, Aggarwal CC, Keim DA. </w:t>
       </w:r>
       <w:r>
-        <w:t xml:space="preserve">What is the nearest neighbor in high dimensional spaces? Proc of the 26th </w:t>
-      </w:r>
-      <w:proofErr w:type="spellStart"/>
-      <w:r>
-        <w:t>Internat</w:t>
-      </w:r>
-      <w:proofErr w:type="spellEnd"/>
-      <w:r>
-        <w:t xml:space="preserve"> Conference on Very Large Databases, Cairo, Egypt, 2000 2000; :506–15</w:t>
+        <w:t>What is the nearest neighbor in high dimensional spaces? Proc of the 26th Internat Conference on Very Large Databases, Cairo, Egypt, 2000 2000; :506–15</w:t>
       </w:r>
     </w:p>
     <w:p>
@@ -7117,15 +6848,7 @@
       </w:r>
       <w:r>
         <w:tab/>
-        <w:t xml:space="preserve">De Boor C. </w:t>
-      </w:r>
-      <w:proofErr w:type="gramStart"/>
-      <w:r>
-        <w:t>A</w:t>
-      </w:r>
-      <w:proofErr w:type="gramEnd"/>
-      <w:r>
-        <w:t xml:space="preserve"> Practical Guide to Splines. 1978; 27. https://doi.org/10.1007/978-1-4612-6333-3</w:t>
+        <w:t>De Boor C. A Practical Guide to Splines. 1978; 27. https://doi.org/10.1007/978-1-4612-6333-3</w:t>
       </w:r>
     </w:p>
     <w:p>
@@ -7149,30 +6872,7 @@
       </w:r>
       <w:r>
         <w:tab/>
-      </w:r>
-      <w:proofErr w:type="spellStart"/>
-      <w:r>
-        <w:t>Sofroniew</w:t>
-      </w:r>
-      <w:proofErr w:type="spellEnd"/>
-      <w:r>
-        <w:t xml:space="preserve"> N, Lambert T, Evans K, Nunez-Iglesias J, </w:t>
-      </w:r>
-      <w:proofErr w:type="spellStart"/>
-      <w:r>
-        <w:t>Bokota</w:t>
-      </w:r>
-      <w:proofErr w:type="spellEnd"/>
-      <w:r>
-        <w:t xml:space="preserve"> G, Winston P, et al. </w:t>
-      </w:r>
-      <w:proofErr w:type="spellStart"/>
-      <w:r>
-        <w:t>napari</w:t>
-      </w:r>
-      <w:proofErr w:type="spellEnd"/>
-      <w:r>
-        <w:t>: a multi-dimensional image viewer for Python. 2022; https://doi.org/10.5281/ZENODO.6598542</w:t>
+        <w:t>Sofroniew N, Lambert T, Evans K, Nunez-Iglesias J, Bokota G, Winston P, et al. napari: a multi-dimensional image viewer for Python. 2022; https://doi.org/10.5281/ZENODO.6598542</w:t>
       </w:r>
     </w:p>
     <w:p>
@@ -7184,21 +6884,8 @@
       </w:r>
       <w:r>
         <w:tab/>
-        <w:t>Jolliffe IT. Principal component analysis. 2. ed., [</w:t>
-      </w:r>
-      <w:proofErr w:type="spellStart"/>
-      <w:r>
-        <w:t>Nachdr</w:t>
-      </w:r>
-      <w:proofErr w:type="spellEnd"/>
-      <w:r>
-        <w:t xml:space="preserve">.]. </w:t>
-      </w:r>
-      <w:proofErr w:type="gramStart"/>
-      <w:r>
-        <w:t>2004;</w:t>
-      </w:r>
-      <w:proofErr w:type="gramEnd"/>
+        <w:t>Jolliffe IT. Principal component analysis. 2. ed., [Nachdr.]. 2004;</w:t>
+      </w:r>
     </w:p>
     <w:p>
       <w:pPr>
@@ -7210,15 +6897,7 @@
       </w:r>
       <w:r>
         <w:tab/>
-        <w:t xml:space="preserve">Fellows RA, Hill NA, Gill HS, </w:t>
-      </w:r>
-      <w:proofErr w:type="spellStart"/>
-      <w:r>
-        <w:t>MacIntyre</w:t>
-      </w:r>
-      <w:proofErr w:type="spellEnd"/>
-      <w:r>
-        <w:t xml:space="preserve"> NJ, Harrison MM, Ellis RE, et al. Magnetic resonance imaging for in vivo assessment of three-dimensional patellar tracking. Journal of Biomechanics 2005; 38 :1643–52. https://doi.org/10.1016/j.jbiomech.2004.07.021</w:t>
+        <w:t>Fellows RA, Hill NA, Gill HS, MacIntyre NJ, Harrison MM, Ellis RE, et al. Magnetic resonance imaging for in vivo assessment of three-dimensional patellar tracking. Journal of Biomechanics 2005; 38 :1643–52. https://doi.org/10.1016/j.jbiomech.2004.07.021</w:t>
       </w:r>
     </w:p>
     <w:p>
@@ -7560,7 +7239,7 @@
       </w:r>
     </w:p>
   </w:comment>
-  <w:comment w:id="20" w:author="Brisson, Nicholas" w:date="2024-10-02T16:45:00Z" w:initials="BN">
+  <w:comment w:id="20" w:author="Brisson, Nicholas" w:date="2024-10-02T16:50:00Z" w:initials="BN">
     <w:p>
       <w:pPr>
         <w:pStyle w:val="CommentText"/>
@@ -7572,11 +7251,37 @@
         <w:annotationRef/>
       </w:r>
       <w:r>
-        <w:t>Word - differences?</w:t>
+        <w:t xml:space="preserve">I find the whole Results section a bit odd. It’s essentially a copy-paste of the Figure Captions. I don’t think that should be the case. Instead, the main Results text should describe the main findings and not directly explain/makes reference to different aspects of the figures (that’s what the captions are for…) </w:t>
+      </w:r>
+    </w:p>
+    <w:p>
+      <w:pPr>
+        <w:pStyle w:val="CommentText"/>
+      </w:pPr>
+    </w:p>
+    <w:p>
+      <w:pPr>
+        <w:pStyle w:val="CommentText"/>
+      </w:pPr>
+      <w:r>
+        <w:t xml:space="preserve">Currently, the main text reads as figure captions rather than main text. Suggest re-writing to provide the main results of the algorithm, which is then complemented by the figure. </w:t>
+      </w:r>
+    </w:p>
+    <w:p>
+      <w:pPr>
+        <w:pStyle w:val="CommentText"/>
+      </w:pPr>
+    </w:p>
+    <w:p>
+      <w:pPr>
+        <w:pStyle w:val="CommentText"/>
+      </w:pPr>
+      <w:r>
+        <w:t>I’ll have a closer look at the next version :)</w:t>
       </w:r>
     </w:p>
   </w:comment>
-  <w:comment w:id="21" w:author="Brisson, Nicholas" w:date="2024-10-02T16:50:00Z" w:initials="BN">
+  <w:comment w:id="21" w:author="Brisson, Nicholas" w:date="2024-10-03T15:04:00Z" w:initials="BN">
     <w:p>
       <w:pPr>
         <w:pStyle w:val="CommentText"/>
@@ -7588,37 +7293,72 @@
         <w:annotationRef/>
       </w:r>
       <w:r>
-        <w:t xml:space="preserve">I find the whole Results section a bit odd. It’s essentially a copy-paste of the Figure Captions. I don’t think that should be the case. Instead, the main Results text should describe the main findings and not directly explain/makes reference to different aspects of the figures (that’s what the captions are for…) </w:t>
-      </w:r>
-    </w:p>
+        <w:t>I don’t understand this results. What does the rate of change of angle actually tell us about the semiauto vs manual segmentation outcomes??</w:t>
+      </w:r>
+    </w:p>
+  </w:comment>
+  <w:comment w:id="22" w:author="Brisson, Nicholas" w:date="2024-10-03T15:08:00Z" w:initials="BN">
     <w:p>
       <w:pPr>
         <w:pStyle w:val="CommentText"/>
       </w:pPr>
-    </w:p>
+      <w:r>
+        <w:rPr>
+          <w:rStyle w:val="CommentReference"/>
+        </w:rPr>
+        <w:annotationRef/>
+      </w:r>
+      <w:r>
+        <w:t>These CVs are HUGE!! I get that 34% &lt; 59%, but both these values suck.. Maybe I don’t understand exactly how these value are obtained. Perhaps we can chat about how these are calculated, and what they really mean.</w:t>
+      </w:r>
+    </w:p>
+  </w:comment>
+  <w:comment w:id="23" w:author="Brisson, Nicholas" w:date="2024-10-03T15:43:00Z" w:initials="BN">
     <w:p>
       <w:pPr>
         <w:pStyle w:val="CommentText"/>
       </w:pPr>
       <w:r>
-        <w:t xml:space="preserve">Currently, the main text reads as figure captions rather than main text. Suggest re-writing to provide the main results of the algorithm, which is then complemented by the figure. </w:t>
-      </w:r>
-    </w:p>
+        <w:rPr>
+          <w:rStyle w:val="CommentReference"/>
+        </w:rPr>
+        <w:annotationRef/>
+      </w:r>
+      <w:r>
+        <w:t>General comment – what is missing to me in the discussion is a discussion/comparison of previous studies that analyzed knee kinematics from MRI data. How do your results compare?</w:t>
+      </w:r>
+    </w:p>
+  </w:comment>
+  <w:comment w:id="24" w:author="Brisson, Nicholas" w:date="2024-10-03T14:42:00Z" w:initials="BN">
     <w:p>
       <w:pPr>
         <w:pStyle w:val="CommentText"/>
       </w:pPr>
+      <w:r>
+        <w:rPr>
+          <w:rStyle w:val="CommentReference"/>
+        </w:rPr>
+        <w:annotationRef/>
+      </w:r>
+      <w:r>
+        <w:t>Is that really what the results show? Based on what?</w:t>
+      </w:r>
     </w:p>
     <w:p>
       <w:pPr>
         <w:pStyle w:val="CommentText"/>
       </w:pPr>
-      <w:r>
-        <w:t>I’ll have a closer look at the next version :)</w:t>
+    </w:p>
+    <w:p>
+      <w:pPr>
+        <w:pStyle w:val="CommentText"/>
+      </w:pPr>
+      <w:r>
+        <w:t xml:space="preserve">How do you define “significant advantages?” </w:t>
       </w:r>
     </w:p>
   </w:comment>
-  <w:comment w:id="22" w:author="Brisson, Nicholas" w:date="2024-10-03T15:04:00Z" w:initials="BN">
+  <w:comment w:id="25" w:author="Brisson, Nicholas" w:date="2024-10-03T14:43:00Z" w:initials="BN">
     <w:p>
       <w:pPr>
         <w:pStyle w:val="CommentText"/>
@@ -7630,11 +7370,11 @@
         <w:annotationRef/>
       </w:r>
       <w:r>
-        <w:t>I don’t understand this results. What does the rate of change of angle actually tell us about the semiauto vs manual segmentation outcomes??</w:t>
+        <w:t>OF WHAT?</w:t>
       </w:r>
     </w:p>
   </w:comment>
-  <w:comment w:id="23" w:author="Brisson, Nicholas" w:date="2024-10-03T15:08:00Z" w:initials="BN">
+  <w:comment w:id="26" w:author="Brisson, Nicholas" w:date="2024-10-03T14:46:00Z" w:initials="BN">
     <w:p>
       <w:pPr>
         <w:pStyle w:val="CommentText"/>
@@ -7646,91 +7386,14 @@
         <w:annotationRef/>
       </w:r>
       <w:r>
-        <w:t>These CVs are HUGE!! I get that 34% &lt; 59%, but both these values suck.. Maybe I don’t understand exactly how these value are obtained. Perhaps we can chat about how these are calculated, and what they really mean.</w:t>
+        <w:t xml:space="preserve">OK, fine. But doesn’t our method potentially introduce errors due to </w:t>
+      </w:r>
+      <w:r>
+        <w:t>segmenting and tracking images of lower resolution compared to high res. Static images?</w:t>
       </w:r>
     </w:p>
   </w:comment>
-  <w:comment w:id="24" w:author="Brisson, Nicholas" w:date="2024-10-03T15:43:00Z" w:initials="BN">
-    <w:p>
-      <w:pPr>
-        <w:pStyle w:val="CommentText"/>
-      </w:pPr>
-      <w:r>
-        <w:rPr>
-          <w:rStyle w:val="CommentReference"/>
-        </w:rPr>
-        <w:annotationRef/>
-      </w:r>
-      <w:r>
-        <w:t>General comment – what is missing to me in the discussion is a discussion/comparison of previous studies that analyzed knee kinematics from MRI data. How do your results compare?</w:t>
-      </w:r>
-    </w:p>
-  </w:comment>
-  <w:comment w:id="25" w:author="Brisson, Nicholas" w:date="2024-10-03T14:42:00Z" w:initials="BN">
-    <w:p>
-      <w:pPr>
-        <w:pStyle w:val="CommentText"/>
-      </w:pPr>
-      <w:r>
-        <w:rPr>
-          <w:rStyle w:val="CommentReference"/>
-        </w:rPr>
-        <w:annotationRef/>
-      </w:r>
-      <w:r>
-        <w:t>Is that really what the results show? Based on what?</w:t>
-      </w:r>
-    </w:p>
-    <w:p>
-      <w:pPr>
-        <w:pStyle w:val="CommentText"/>
-      </w:pPr>
-    </w:p>
-    <w:p>
-      <w:pPr>
-        <w:pStyle w:val="CommentText"/>
-      </w:pPr>
-      <w:r>
-        <w:t xml:space="preserve">How do you define “significant advantages?” </w:t>
-      </w:r>
-    </w:p>
-  </w:comment>
-  <w:comment w:id="26" w:author="Brisson, Nicholas" w:date="2024-10-03T14:43:00Z" w:initials="BN">
-    <w:p>
-      <w:pPr>
-        <w:pStyle w:val="CommentText"/>
-      </w:pPr>
-      <w:r>
-        <w:rPr>
-          <w:rStyle w:val="CommentReference"/>
-        </w:rPr>
-        <w:annotationRef/>
-      </w:r>
-      <w:r>
-        <w:t>OF WHAT?</w:t>
-      </w:r>
-    </w:p>
-  </w:comment>
-  <w:comment w:id="27" w:author="Brisson, Nicholas" w:date="2024-10-03T14:46:00Z" w:initials="BN">
-    <w:p>
-      <w:pPr>
-        <w:pStyle w:val="CommentText"/>
-      </w:pPr>
-      <w:r>
-        <w:rPr>
-          <w:rStyle w:val="CommentReference"/>
-        </w:rPr>
-        <w:annotationRef/>
-      </w:r>
-      <w:r>
-        <w:t xml:space="preserve">OK, fine. But doesn’t our method potentially introduce errors due to </w:t>
-      </w:r>
-      <w:r>
-        <w:t>segmenting and tracking images of lower resolution compared to high res. Static images?</w:t>
-      </w:r>
-    </w:p>
-  </w:comment>
-  <w:comment w:id="28" w:author="Brisson, Nicholas" w:date="2024-10-03T14:48:00Z" w:initials="BN">
+  <w:comment w:id="27" w:author="Brisson, Nicholas" w:date="2024-10-03T14:48:00Z" w:initials="BN">
     <w:p>
       <w:pPr>
         <w:pStyle w:val="CommentText"/>
@@ -7780,7 +7443,7 @@
       </w:r>
     </w:p>
   </w:comment>
-  <w:comment w:id="29" w:author="Brisson, Nicholas" w:date="2024-10-03T14:50:00Z" w:initials="BN">
+  <w:comment w:id="28" w:author="Brisson, Nicholas" w:date="2024-10-03T14:50:00Z" w:initials="BN">
     <w:p>
       <w:pPr>
         <w:pStyle w:val="CommentText"/>
@@ -7796,7 +7459,7 @@
       </w:r>
     </w:p>
   </w:comment>
-  <w:comment w:id="30" w:author="Brisson, Nicholas" w:date="2024-10-03T15:11:00Z" w:initials="BN">
+  <w:comment w:id="29" w:author="Brisson, Nicholas" w:date="2024-10-03T15:11:00Z" w:initials="BN">
     <w:p>
       <w:pPr>
         <w:pStyle w:val="CommentText"/>
@@ -7825,7 +7488,7 @@
       </w:r>
     </w:p>
   </w:comment>
-  <w:comment w:id="31" w:author="Brisson, Nicholas" w:date="2024-10-03T15:12:00Z" w:initials="BN">
+  <w:comment w:id="30" w:author="Brisson, Nicholas" w:date="2024-10-03T15:12:00Z" w:initials="BN">
     <w:p>
       <w:pPr>
         <w:pStyle w:val="CommentText"/>
@@ -7873,7 +7536,7 @@
       </w:r>
     </w:p>
   </w:comment>
-  <w:comment w:id="32" w:author="Brisson, Nicholas" w:date="2024-10-03T15:19:00Z" w:initials="BN">
+  <w:comment w:id="31" w:author="Brisson, Nicholas" w:date="2024-10-03T15:19:00Z" w:initials="BN">
     <w:p>
       <w:pPr>
         <w:pStyle w:val="CommentText"/>
@@ -7889,7 +7552,7 @@
       </w:r>
     </w:p>
   </w:comment>
-  <w:comment w:id="33" w:author="Brisson, Nicholas" w:date="2024-10-03T15:21:00Z" w:initials="BN">
+  <w:comment w:id="32" w:author="Brisson, Nicholas" w:date="2024-10-03T15:21:00Z" w:initials="BN">
     <w:p>
       <w:pPr>
         <w:pStyle w:val="CommentText"/>
@@ -7905,7 +7568,7 @@
       </w:r>
     </w:p>
   </w:comment>
-  <w:comment w:id="34" w:author="Brisson, Nicholas" w:date="2024-10-03T15:29:00Z" w:initials="BN">
+  <w:comment w:id="33" w:author="Brisson, Nicholas" w:date="2024-10-03T15:29:00Z" w:initials="BN">
     <w:p>
       <w:pPr>
         <w:pStyle w:val="CommentText"/>
@@ -7967,6 +7630,22 @@
       <w:pPr>
         <w:pStyle w:val="CommentText"/>
       </w:pPr>
+    </w:p>
+  </w:comment>
+  <w:comment w:id="34" w:author="Brisson, Nicholas" w:date="2024-10-03T15:39:00Z" w:initials="BN">
+    <w:p>
+      <w:pPr>
+        <w:pStyle w:val="CommentText"/>
+      </w:pPr>
+      <w:r>
+        <w:rPr>
+          <w:rStyle w:val="CommentReference"/>
+        </w:rPr>
+        <w:annotationRef/>
+      </w:r>
+      <w:r>
+        <w:t>And HOW could you do that?</w:t>
+      </w:r>
     </w:p>
   </w:comment>
   <w:comment w:id="35" w:author="Brisson, Nicholas" w:date="2024-10-03T15:39:00Z" w:initials="BN">
@@ -7981,11 +7660,36 @@
         <w:annotationRef/>
       </w:r>
       <w:r>
-        <w:t>And HOW could you do that?</w:t>
+        <w:t>This is out of place and without context. Also, for the 1000</w:t>
+      </w:r>
+      <w:r>
+        <w:rPr>
+          <w:vertAlign w:val="superscript"/>
+        </w:rPr>
+        <w:t>th</w:t>
+      </w:r>
+      <w:r>
+        <w:t xml:space="preserve"> time (Martin!), tibial internal-external rotation is a physiologically normal motion. IT WILL ALWAYS OCCUR WITH KNEE EXTENSION! So </w:t>
+      </w:r>
+      <w:r>
+        <w:t>fixating the leg even more will NOT fix this problem!</w:t>
+      </w:r>
+    </w:p>
+    <w:p>
+      <w:pPr>
+        <w:pStyle w:val="CommentText"/>
+      </w:pPr>
+    </w:p>
+    <w:p>
+      <w:pPr>
+        <w:pStyle w:val="CommentText"/>
+      </w:pPr>
+      <w:r>
+        <w:t>We should also stop writing in our papers that “more improvements to the device” could help improve outcomes… We already wrote this in the 2 prior manuscripts. Those changes should have been made by now instead of us just repeating it.</w:t>
       </w:r>
     </w:p>
   </w:comment>
-  <w:comment w:id="36" w:author="Brisson, Nicholas" w:date="2024-10-03T15:39:00Z" w:initials="BN">
+  <w:comment w:id="36" w:author="Brisson, Nicholas" w:date="2024-10-03T15:42:00Z" w:initials="BN">
     <w:p>
       <w:pPr>
         <w:pStyle w:val="CommentText"/>
@@ -7997,84 +7701,43 @@
         <w:annotationRef/>
       </w:r>
       <w:r>
-        <w:t>This is out of place and without context. Also, for the 1000</w:t>
-      </w:r>
-      <w:r>
-        <w:rPr>
-          <w:vertAlign w:val="superscript"/>
-        </w:rPr>
-        <w:t>th</w:t>
-      </w:r>
-      <w:r>
-        <w:t xml:space="preserve"> time (Martin!), tibial internal-external rotation is a physiologically normal motion. IT WILL ALWAYS OCCUR WITH KNEE EXTENSION! So </w:t>
-      </w:r>
-      <w:r>
-        <w:t>fixating the leg even more will NOT fix this problem!</w:t>
-      </w:r>
-    </w:p>
+        <w:t>Maybe use “osteokinematic” analysis? Technically, this was only applied to track bones. Referring to the “knee joint” would also imply soft tissue analysis, which was not the case…</w:t>
+      </w:r>
+    </w:p>
+  </w:comment>
+  <w:comment w:id="37" w:author="Brisson, Nicholas" w:date="2024-10-03T15:45:00Z" w:initials="BN">
     <w:p>
       <w:pPr>
         <w:pStyle w:val="CommentText"/>
       </w:pPr>
-    </w:p>
+      <w:r>
+        <w:rPr>
+          <w:rStyle w:val="CommentReference"/>
+        </w:rPr>
+        <w:annotationRef/>
+      </w:r>
+      <w:r>
+        <w:t>What is this statement based on? The CVs of &gt;30%?</w:t>
+      </w:r>
+    </w:p>
+  </w:comment>
+  <w:comment w:id="38" w:author="Brisson, Nicholas" w:date="2024-10-03T15:46:00Z" w:initials="BN">
     <w:p>
       <w:pPr>
         <w:pStyle w:val="CommentText"/>
       </w:pPr>
       <w:r>
-        <w:t>We should also stop writing in our papers that “more improvements to the device” could help improve outcomes… We already wrote this in the 2 prior manuscripts. Those changes should have been made by now instead of us just repeating it.</w:t>
-      </w:r>
-    </w:p>
-  </w:comment>
-  <w:comment w:id="37" w:author="Brisson, Nicholas" w:date="2024-10-03T15:42:00Z" w:initials="BN">
-    <w:p>
-      <w:pPr>
-        <w:pStyle w:val="CommentText"/>
-      </w:pPr>
-      <w:r>
         <w:rPr>
           <w:rStyle w:val="CommentReference"/>
         </w:rPr>
         <w:annotationRef/>
       </w:r>
       <w:r>
-        <w:t>Maybe use “osteokinematic” analysis? Technically, this was only applied to track bones. Referring to the “knee joint” would also imply soft tissue analysis, which was not the case…</w:t>
-      </w:r>
-    </w:p>
-  </w:comment>
-  <w:comment w:id="38" w:author="Brisson, Nicholas" w:date="2024-10-03T15:45:00Z" w:initials="BN">
-    <w:p>
-      <w:pPr>
-        <w:pStyle w:val="CommentText"/>
-      </w:pPr>
-      <w:r>
-        <w:rPr>
-          <w:rStyle w:val="CommentReference"/>
-        </w:rPr>
-        <w:annotationRef/>
-      </w:r>
-      <w:r>
-        <w:t>What is this statement based on? The CVs of &gt;30%?</w:t>
+        <w:t>Don’t need to point out limitations again in the conclusion sentence</w:t>
       </w:r>
     </w:p>
   </w:comment>
   <w:comment w:id="39" w:author="Brisson, Nicholas" w:date="2024-10-03T15:46:00Z" w:initials="BN">
-    <w:p>
-      <w:pPr>
-        <w:pStyle w:val="CommentText"/>
-      </w:pPr>
-      <w:r>
-        <w:rPr>
-          <w:rStyle w:val="CommentReference"/>
-        </w:rPr>
-        <w:annotationRef/>
-      </w:r>
-      <w:r>
-        <w:t>Don’t need to point out limitations again in the conclusion sentence</w:t>
-      </w:r>
-    </w:p>
-  </w:comment>
-  <w:comment w:id="40" w:author="Brisson, Nicholas" w:date="2024-10-03T15:46:00Z" w:initials="BN">
     <w:p>
       <w:pPr>
         <w:pStyle w:val="CommentText"/>
@@ -8113,7 +7776,6 @@
   <w15:commentEx w15:paraId="7D3863B6" w15:paraIdParent="600F66CF" w15:done="0"/>
   <w15:commentEx w15:paraId="1542D0B5" w15:done="0"/>
   <w15:commentEx w15:paraId="77DEF632" w15:done="0"/>
-  <w15:commentEx w15:paraId="213485FF" w15:done="0"/>
   <w15:commentEx w15:paraId="0D9C9188" w15:done="0"/>
   <w15:commentEx w15:paraId="5C05EEDC" w15:done="0"/>
   <w15:commentEx w15:paraId="413F1E57" w15:done="0"/>
@@ -8170,7 +7832,6 @@
   <w16cid:commentId w16cid:paraId="7D3863B6" w16cid:durableId="46546AD4"/>
   <w16cid:commentId w16cid:paraId="1542D0B5" w16cid:durableId="2AA7F0FB"/>
   <w16cid:commentId w16cid:paraId="77DEF632" w16cid:durableId="2AA7EF09"/>
-  <w16cid:commentId w16cid:paraId="213485FF" w16cid:durableId="2AA7F732"/>
   <w16cid:commentId w16cid:paraId="0D9C9188" w16cid:durableId="2AA7F86F"/>
   <w16cid:commentId w16cid:paraId="5C05EEDC" w16cid:durableId="2AA9311B"/>
   <w16cid:commentId w16cid:paraId="413F1E57" w16cid:durableId="2AA9320A"/>
@@ -9214,6 +8875,7 @@
   <w:style w:type="character" w:default="1" w:styleId="DefaultParagraphFont">
     <w:name w:val="Default Paragraph Font"/>
     <w:uiPriority w:val="1"/>
+    <w:semiHidden/>
     <w:unhideWhenUsed/>
   </w:style>
   <w:style w:type="table" w:default="1" w:styleId="TableNormal">

</xml_diff>